<commit_message>
Fixed errors on ex1 and ex2
</commit_message>
<xml_diff>
--- a/FSharpWorkshop_Exercises.docx
+++ b/FSharpWorkshop_Exercises.docx
@@ -395,7 +395,7 @@
                   </wp:anchor>
                 </w:drawing>
               </mc:Choice>
-              <mc:Fallback>
+              <mc:Fallback xmlns="">
                 <w:pict>
                   <v:shape w14:anchorId="136647BA" id="Text Box 2" o:spid="_x0000_s1027" type="#_x0000_t202" alt="Text box displaying document title and subtitle" style="position:absolute;margin-left:416.8pt;margin-top:195pt;width:468pt;height:279pt;z-index:251659264;visibility:visible;mso-wrap-style:square;mso-width-percent:0;mso-height-percent:0;mso-wrap-distance-left:9pt;mso-wrap-distance-top:0;mso-wrap-distance-right:9pt;mso-wrap-distance-bottom:0;mso-position-horizontal:right;mso-position-horizontal-relative:margin;mso-position-vertical:absolute;mso-position-vertical-relative:margin;mso-width-percent:0;mso-height-percent:0;mso-width-relative:margin;mso-height-relative:margin;v-text-anchor:top" o:gfxdata="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" filled="f" stroked="f" strokeweight=".5pt">
                     <v:textbox inset="0,0,0,0">
@@ -1263,8 +1263,6 @@
       <w:r>
         <w:t>F# Data</w:t>
       </w:r>
-      <w:bookmarkStart w:id="2" w:name="_GoBack"/>
-      <w:bookmarkEnd w:id="2"/>
     </w:p>
     <w:p/>
     <w:p/>
@@ -1487,7 +1485,7 @@
               </wp:inline>
             </w:drawing>
           </mc:Choice>
-          <mc:Fallback>
+          <mc:Fallback xmlns="">
             <w:pict>
               <v:group w14:anchorId="1FC78828" id="Group 19" o:spid="_x0000_s1026" alt="Tip icon" style="width:8.8pt;height:8.8pt;mso-position-horizontal-relative:char;mso-position-vertical-relative:line" coordsize="228600,228600" o:gfxdata="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">
                 <v:oval id="Oval 121" o:spid="_x0000_s1027" style="position:absolute;width:228600;height:228600;visibility:visible;mso-wrap-style:square;v-text-anchor:top" o:gfxdata="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" fillcolor="#92278f [3204]" stroked="f" strokeweight="0">
@@ -1725,7 +1723,7 @@
                     </wp:inline>
                   </w:drawing>
                 </mc:Choice>
-                <mc:Fallback>
+                <mc:Fallback xmlns="">
                   <w:pict>
                     <v:group w14:anchorId="7409D1C1" id="Group 19" o:spid="_x0000_s1026" alt="Tip icon" style="width:18pt;height:18pt;mso-position-horizontal-relative:char;mso-position-vertical-relative:line" coordsize="228600,228600" o:gfxdata="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">
                       <v:oval id="Oval 14" o:spid="_x0000_s1027" style="position:absolute;width:228600;height:228600;visibility:visible;mso-wrap-style:square;v-text-anchor:top" o:gfxdata="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" fillcolor="#92278f [3204]" stroked="f" strokeweight="0">
@@ -1862,7 +1860,7 @@
             <w10:borderbottom type="single" width="4"/>
             <w10:borderright type="single" width="4"/>
           </v:shape>
-          <o:OLEObject Type="Embed" ProgID="Word.OpenDocumentText.12" ShapeID="_x0000_i1025" DrawAspect="Content" ObjectID="_1472536644" r:id="rId11"/>
+          <o:OLEObject Type="Embed" ProgID="Word.OpenDocumentText.12" ShapeID="_x0000_i1025" DrawAspect="Content" ObjectID="_1472572093" r:id="rId11"/>
         </w:object>
       </w:r>
     </w:p>
@@ -1873,37 +1871,37 @@
       <w:pPr>
         <w:pStyle w:val="Heading2"/>
       </w:pPr>
-      <w:bookmarkStart w:id="3" w:name="_Toc398747068"/>
+      <w:bookmarkStart w:id="2" w:name="_Toc398747068"/>
       <w:r>
         <w:t>Source</w:t>
       </w:r>
+      <w:bookmarkEnd w:id="2"/>
+      <w:r>
+        <w:t xml:space="preserve"> Code</w:t>
+      </w:r>
+      <w:r>
+        <w:t>, Additional Material</w:t>
+      </w:r>
+      <w:r>
+        <w:t xml:space="preserve"> and Updates</w:t>
+      </w:r>
+    </w:p>
+    <w:p>
+      <w:r>
+        <w:t>http://jorgef.github.io/fsharpworkshop/</w:t>
+      </w:r>
+    </w:p>
+    <w:p/>
+    <w:p/>
+    <w:p>
+      <w:pPr>
+        <w:pStyle w:val="Heading2"/>
+      </w:pPr>
+      <w:bookmarkStart w:id="3" w:name="_Toc398747069"/>
+      <w:r>
+        <w:t>Author</w:t>
+      </w:r>
       <w:bookmarkEnd w:id="3"/>
-      <w:r>
-        <w:t xml:space="preserve"> Code</w:t>
-      </w:r>
-      <w:r>
-        <w:t>, Additional Material</w:t>
-      </w:r>
-      <w:r>
-        <w:t xml:space="preserve"> and Updates</w:t>
-      </w:r>
-    </w:p>
-    <w:p>
-      <w:r>
-        <w:t>http://jorgef.github.io/fsharpworkshop/</w:t>
-      </w:r>
-    </w:p>
-    <w:p/>
-    <w:p/>
-    <w:p>
-      <w:pPr>
-        <w:pStyle w:val="Heading2"/>
-      </w:pPr>
-      <w:bookmarkStart w:id="4" w:name="_Toc398747069"/>
-      <w:r>
-        <w:t>Author</w:t>
-      </w:r>
-      <w:bookmarkEnd w:id="4"/>
     </w:p>
     <w:p>
       <w:r>
@@ -1933,12 +1931,12 @@
       <w:pPr>
         <w:pStyle w:val="Heading1"/>
       </w:pPr>
-      <w:bookmarkStart w:id="5" w:name="_Toc398747070"/>
+      <w:bookmarkStart w:id="4" w:name="_Toc398747070"/>
       <w:r>
         <w:lastRenderedPageBreak/>
         <w:t>Exercise 1</w:t>
       </w:r>
-      <w:bookmarkEnd w:id="5"/>
+      <w:bookmarkEnd w:id="4"/>
     </w:p>
     <w:p>
       <w:pPr>
@@ -2017,19 +2015,19 @@
         <w:t>and create a record type called “Customer” as follows:</w:t>
       </w:r>
     </w:p>
-    <w:bookmarkStart w:id="6" w:name="_MON_1470807015"/>
-    <w:bookmarkEnd w:id="6"/>
-    <w:p>
-      <w:r>
-        <w:object w:dxaOrig="9026" w:dyaOrig="2172">
-          <v:shape id="_x0000_i1026" type="#_x0000_t75" style="width:451.5pt;height:100.5pt" o:ole="" o:bordertopcolor="this" o:borderleftcolor="this" o:borderbottomcolor="this" o:borderrightcolor="this">
+    <w:bookmarkStart w:id="5" w:name="_MON_1470807015"/>
+    <w:bookmarkEnd w:id="5"/>
+    <w:p>
+      <w:r>
+        <w:object w:dxaOrig="9026" w:dyaOrig="1724">
+          <v:shape id="_x0000_i1026" type="#_x0000_t75" style="width:451.5pt;height:79.5pt" o:ole="" o:bordertopcolor="this" o:borderleftcolor="this" o:borderbottomcolor="this" o:borderrightcolor="this">
             <v:imagedata r:id="rId12" o:title=""/>
             <w10:bordertop type="single" width="4"/>
             <w10:borderleft type="single" width="4"/>
             <w10:borderbottom type="single" width="4"/>
             <w10:borderright type="single" width="4"/>
           </v:shape>
-          <o:OLEObject Type="Embed" ProgID="Word.OpenDocumentText.12" ShapeID="_x0000_i1026" DrawAspect="Content" ObjectID="_1472536645" r:id="rId13"/>
+          <o:OLEObject Type="Embed" ProgID="Word.OpenDocumentText.12" ShapeID="_x0000_i1026" DrawAspect="Content" ObjectID="_1472572094" r:id="rId13"/>
         </w:object>
       </w:r>
     </w:p>
@@ -2270,7 +2268,7 @@
                     </wp:inline>
                   </w:drawing>
                 </mc:Choice>
-                <mc:Fallback>
+                <mc:Fallback xmlns="">
                   <w:pict>
                     <v:group w14:anchorId="58DF636B" id="Group 19" o:spid="_x0000_s1026" alt="Tip icon" style="width:18pt;height:18pt;mso-position-horizontal-relative:char;mso-position-vertical-relative:line" coordsize="228600,228600" o:gfxdata="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">
                       <v:oval id="Oval 47" o:spid="_x0000_s1027" style="position:absolute;width:228600;height:228600;visibility:visible;mso-wrap-style:square;v-text-anchor:top" o:gfxdata="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" fillcolor="#92278f [3204]" stroked="f" strokeweight="0">
@@ -2704,7 +2702,7 @@
                     </wp:inline>
                   </w:drawing>
                 </mc:Choice>
-                <mc:Fallback>
+                <mc:Fallback xmlns="">
                   <w:pict>
                     <v:group w14:anchorId="5EC66525" id="Group 19" o:spid="_x0000_s1026" alt="Tip icon" style="width:18pt;height:18pt;mso-position-horizontal-relative:char;mso-position-vertical-relative:line" coordsize="228600,228600" o:gfxdata="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">
                       <v:oval id="Oval 65" o:spid="_x0000_s1027" style="position:absolute;width:228600;height:228600;visibility:visible;mso-wrap-style:square;v-text-anchor:top" o:gfxdata="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" fillcolor="#92278f [3204]" stroked="f" strokeweight="0">
@@ -3004,7 +3002,7 @@
                     </wp:inline>
                   </w:drawing>
                 </mc:Choice>
-                <mc:Fallback>
+                <mc:Fallback xmlns="">
                   <w:pict>
                     <v:group w14:anchorId="1183A2FE" id="Group 19" o:spid="_x0000_s1026" alt="Tip icon" style="width:18pt;height:18pt;mso-position-horizontal-relative:char;mso-position-vertical-relative:line" coordsize="228600,228600" o:gfxdata="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">
                       <v:oval id="Oval 115" o:spid="_x0000_s1027" style="position:absolute;width:228600;height:228600;visibility:visible;mso-wrap-style:square;v-text-anchor:top" o:gfxdata="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" fillcolor="#92278f [3204]" stroked="f" strokeweight="0">
@@ -3167,6 +3165,7 @@
     <w:p/>
     <w:p>
       <w:r>
+        <w:lastRenderedPageBreak/>
         <w:t>5. Create another customer:</w:t>
       </w:r>
     </w:p>
@@ -3387,7 +3386,7 @@
                     </wp:inline>
                   </w:drawing>
                 </mc:Choice>
-                <mc:Fallback>
+                <mc:Fallback xmlns="">
                   <w:pict>
                     <v:group w14:anchorId="40F67868" id="Group 19" o:spid="_x0000_s1026" alt="Tip icon" style="width:18pt;height:18pt;mso-position-horizontal-relative:char;mso-position-vertical-relative:line" coordsize="228600,228600" o:gfxdata="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">
                       <v:oval id="Oval 75" o:spid="_x0000_s1027" style="position:absolute;width:228600;height:228600;visibility:visible;mso-wrap-style:square;v-text-anchor:top" o:gfxdata="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" fillcolor="#92278f [3204]" stroked="f" strokeweight="0">
@@ -3708,7 +3707,7 @@
                     </wp:inline>
                   </w:drawing>
                 </mc:Choice>
-                <mc:Fallback>
+                <mc:Fallback xmlns="">
                   <w:pict>
                     <v:group w14:anchorId="07F0168A" id="Group 19" o:spid="_x0000_s1026" alt="Tip icon" style="width:18pt;height:18pt;mso-position-horizontal-relative:char;mso-position-vertical-relative:line" coordsize="228600,228600" o:gfxdata="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">
                       <v:oval id="Oval 118" o:spid="_x0000_s1027" style="position:absolute;width:228600;height:228600;visibility:visible;mso-wrap-style:square;v-text-anchor:top" o:gfxdata="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" fillcolor="#92278f [3204]" stroked="f" strokeweight="0">
@@ -3944,8 +3943,8 @@
         <w:t>”:</w:t>
       </w:r>
     </w:p>
-    <w:bookmarkStart w:id="7" w:name="_MON_1470845213"/>
-    <w:bookmarkEnd w:id="7"/>
+    <w:bookmarkStart w:id="6" w:name="_MON_1470845213"/>
+    <w:bookmarkEnd w:id="6"/>
     <w:p>
       <w:r>
         <w:object w:dxaOrig="9026" w:dyaOrig="2048">
@@ -3956,7 +3955,7 @@
             <w10:borderbottom type="single" width="4"/>
             <w10:borderright type="single" width="4"/>
           </v:shape>
-          <o:OLEObject Type="Embed" ProgID="Word.OpenDocumentText.12" ShapeID="_x0000_i1027" DrawAspect="Content" ObjectID="_1472536646" r:id="rId15"/>
+          <o:OLEObject Type="Embed" ProgID="Word.OpenDocumentText.12" ShapeID="_x0000_i1027" DrawAspect="Content" ObjectID="_1472572095" r:id="rId15"/>
         </w:object>
       </w:r>
     </w:p>
@@ -3970,7 +3969,19 @@
         <w:t xml:space="preserve">. </w:t>
       </w:r>
       <w:r>
-        <w:t>Highlight the function, send it to the F# Interactive and t</w:t>
+        <w:t>Highlight the function</w:t>
+      </w:r>
+      <w:r>
+        <w:t xml:space="preserve"> (without including “module Functions” and “open Types”</w:t>
+      </w:r>
+      <w:r>
+        <w:t xml:space="preserve"> lines</w:t>
+      </w:r>
+      <w:r>
+        <w:t>)</w:t>
+      </w:r>
+      <w:r>
+        <w:t>, send it to the F# Interactive and t</w:t>
       </w:r>
       <w:r>
         <w:t xml:space="preserve">est </w:t>
@@ -4199,7 +4210,7 @@
                     </wp:inline>
                   </w:drawing>
                 </mc:Choice>
-                <mc:Fallback>
+                <mc:Fallback xmlns="">
                   <w:pict>
                     <v:group w14:anchorId="5A3830DF" id="Group 19" o:spid="_x0000_s1026" alt="Tip icon" style="width:18pt;height:18pt;mso-position-horizontal-relative:char;mso-position-vertical-relative:line" coordsize="228600,228600" o:gfxdata="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">
                       <v:oval id="Oval 124" o:spid="_x0000_s1027" style="position:absolute;width:228600;height:228600;visibility:visible;mso-wrap-style:square;v-text-anchor:top" o:gfxdata="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" fillcolor="#92278f [3204]" stroked="f" strokeweight="0">
@@ -4493,7 +4504,7 @@
                     </wp:inline>
                   </w:drawing>
                 </mc:Choice>
-                <mc:Fallback>
+                <mc:Fallback xmlns="">
                   <w:pict>
                     <v:group w14:anchorId="387D16B2" id="Group 19" o:spid="_x0000_s1026" alt="Tip icon" style="width:18pt;height:18pt;mso-position-horizontal-relative:char;mso-position-vertical-relative:line" coordsize="228600,228600" o:gfxdata="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">
                       <v:oval id="Oval 127" o:spid="_x0000_s1027" style="position:absolute;width:228600;height:228600;visibility:visible;mso-wrap-style:square;v-text-anchor:top" o:gfxdata="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" fillcolor="#92278f [3204]" stroked="f" strokeweight="0">
@@ -4705,8 +4716,8 @@
         <w:t xml:space="preserve"> file:</w:t>
       </w:r>
     </w:p>
-    <w:bookmarkStart w:id="8" w:name="_MON_1470845778"/>
-    <w:bookmarkEnd w:id="8"/>
+    <w:bookmarkStart w:id="7" w:name="_MON_1470845778"/>
+    <w:bookmarkEnd w:id="7"/>
     <w:p>
       <w:r>
         <w:object w:dxaOrig="9026" w:dyaOrig="1158">
@@ -4717,7 +4728,7 @@
             <w10:borderbottom type="single" width="4"/>
             <w10:borderright type="single" width="4"/>
           </v:shape>
-          <o:OLEObject Type="Embed" ProgID="Word.OpenDocumentText.12" ShapeID="_x0000_i1028" DrawAspect="Content" ObjectID="_1472536647" r:id="rId17"/>
+          <o:OLEObject Type="Embed" ProgID="Word.OpenDocumentText.12" ShapeID="_x0000_i1028" DrawAspect="Content" ObjectID="_1472572096" r:id="rId17"/>
         </w:object>
       </w:r>
     </w:p>
@@ -4753,12 +4764,12 @@
       <w:pPr>
         <w:pStyle w:val="Heading1"/>
       </w:pPr>
-      <w:bookmarkStart w:id="9" w:name="_Toc398747071"/>
+      <w:bookmarkStart w:id="8" w:name="_Toc398747071"/>
       <w:r>
         <w:lastRenderedPageBreak/>
         <w:t>Exercise 2</w:t>
       </w:r>
-      <w:bookmarkEnd w:id="9"/>
+      <w:bookmarkEnd w:id="8"/>
     </w:p>
     <w:p>
       <w:pPr>
@@ -4857,22 +4868,22 @@
         <w:t>:</w:t>
       </w:r>
     </w:p>
-    <w:bookmarkStart w:id="10" w:name="_MON_1470923047"/>
-    <w:bookmarkEnd w:id="10"/>
+    <w:bookmarkStart w:id="9" w:name="_MON_1470923047"/>
+    <w:bookmarkEnd w:id="9"/>
     <w:p>
       <w:pPr>
         <w:spacing w:after="0"/>
       </w:pPr>
       <w:r>
         <w:object w:dxaOrig="9026" w:dyaOrig="1158">
-          <v:shape id="_x0000_i1029" type="#_x0000_t75" style="width:451.5pt;height:58.5pt" o:ole="" o:bordertopcolor="this" o:borderleftcolor="this" o:borderbottomcolor="this" o:borderrightcolor="this">
+          <v:shape id="_x0000_i1049" type="#_x0000_t75" style="width:451.5pt;height:58.5pt" o:ole="">
             <v:imagedata r:id="rId18" o:title=""/>
             <w10:bordertop type="single" width="4"/>
             <w10:borderleft type="single" width="4"/>
             <w10:borderbottom type="single" width="4"/>
             <w10:borderright type="single" width="4"/>
           </v:shape>
-          <o:OLEObject Type="Embed" ProgID="Word.OpenDocumentText.12" ShapeID="_x0000_i1029" DrawAspect="Content" ObjectID="_1472536648" r:id="rId19"/>
+          <o:OLEObject Type="Embed" ProgID="Word.OpenDocumentText.12" ShapeID="_x0000_i1049" DrawAspect="Content" ObjectID="_1472572097" r:id="rId19"/>
         </w:object>
       </w:r>
     </w:p>
@@ -4903,19 +4914,19 @@
         <w:t>” to be able receive the condition as a parameter:</w:t>
       </w:r>
     </w:p>
-    <w:bookmarkStart w:id="11" w:name="_MON_1470923929"/>
-    <w:bookmarkEnd w:id="11"/>
+    <w:bookmarkStart w:id="10" w:name="_MON_1470923929"/>
+    <w:bookmarkEnd w:id="10"/>
     <w:p>
       <w:r>
         <w:object w:dxaOrig="9026" w:dyaOrig="1158">
-          <v:shape id="_x0000_i1030" type="#_x0000_t75" style="width:451.5pt;height:57pt" o:ole="" o:bordertopcolor="this" o:borderleftcolor="this" o:borderbottomcolor="this" o:borderrightcolor="this">
+          <v:shape id="_x0000_i1029" type="#_x0000_t75" style="width:451.5pt;height:57pt" o:ole="" o:bordertopcolor="this" o:borderleftcolor="this" o:borderbottomcolor="this" o:borderrightcolor="this">
             <v:imagedata r:id="rId20" o:title=""/>
             <w10:bordertop type="single" width="4"/>
             <w10:borderleft type="single" width="4"/>
             <w10:borderbottom type="single" width="4"/>
             <w10:borderright type="single" width="4"/>
           </v:shape>
-          <o:OLEObject Type="Embed" ProgID="Word.OpenDocumentText.12" ShapeID="_x0000_i1030" DrawAspect="Content" ObjectID="_1472536649" r:id="rId21"/>
+          <o:OLEObject Type="Embed" ProgID="Word.OpenDocumentText.12" ShapeID="_x0000_i1029" DrawAspect="Content" ObjectID="_1472572098" r:id="rId21"/>
         </w:object>
       </w:r>
     </w:p>
@@ -5145,7 +5156,7 @@
                     </wp:inline>
                   </w:drawing>
                 </mc:Choice>
-                <mc:Fallback>
+                <mc:Fallback xmlns="">
                   <w:pict>
                     <v:group w14:anchorId="5512FD54" id="Group 19" o:spid="_x0000_s1026" alt="Tip icon" style="width:18pt;height:18pt;mso-position-horizontal-relative:char;mso-position-vertical-relative:line" coordsize="228600,228600" o:gfxdata="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">
                       <v:oval id="Oval 130" o:spid="_x0000_s1027" style="position:absolute;width:228600;height:228600;visibility:visible;mso-wrap-style:square;v-text-anchor:top" o:gfxdata="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" fillcolor="#92278f [3204]" stroked="f" strokeweight="0">
@@ -5191,7 +5202,7 @@
                 <w:sz w:val="18"/>
                 <w:szCs w:val="18"/>
               </w:rPr>
-              <w:t>increaseLimit</w:t>
+              <w:t>increaseCredit</w:t>
             </w:r>
             <w:proofErr w:type="spellEnd"/>
             <w:r>
@@ -5259,19 +5270,19 @@
         <w:t>:</w:t>
       </w:r>
     </w:p>
-    <w:bookmarkStart w:id="12" w:name="_MON_1470923718"/>
-    <w:bookmarkEnd w:id="12"/>
+    <w:bookmarkStart w:id="11" w:name="_MON_1470923718"/>
+    <w:bookmarkEnd w:id="11"/>
     <w:p>
       <w:r>
         <w:object w:dxaOrig="9026" w:dyaOrig="551">
-          <v:shape id="_x0000_i1031" type="#_x0000_t75" style="width:451.5pt;height:28.5pt" o:ole="" o:bordertopcolor="this" o:borderleftcolor="this" o:borderbottomcolor="this" o:borderrightcolor="this">
+          <v:shape id="_x0000_i1030" type="#_x0000_t75" style="width:451.5pt;height:28.5pt" o:ole="" o:bordertopcolor="this" o:borderleftcolor="this" o:borderbottomcolor="this" o:borderrightcolor="this">
             <v:imagedata r:id="rId10" o:title=""/>
             <w10:bordertop type="single" width="4"/>
             <w10:borderleft type="single" width="4"/>
             <w10:borderbottom type="single" width="4"/>
             <w10:borderright type="single" width="4"/>
           </v:shape>
-          <o:OLEObject Type="Embed" ProgID="Word.OpenDocumentText.12" ShapeID="_x0000_i1031" DrawAspect="Content" ObjectID="_1472536650" r:id="rId22"/>
+          <o:OLEObject Type="Embed" ProgID="Word.OpenDocumentText.12" ShapeID="_x0000_i1030" DrawAspect="Content" ObjectID="_1472572099" r:id="rId22"/>
         </w:object>
       </w:r>
     </w:p>
@@ -5531,7 +5542,7 @@
                     </wp:inline>
                   </w:drawing>
                 </mc:Choice>
-                <mc:Fallback>
+                <mc:Fallback xmlns="">
                   <w:pict>
                     <v:group w14:anchorId="7477FC9D" id="Group 19" o:spid="_x0000_s1026" alt="Tip icon" style="width:18pt;height:18pt;mso-position-horizontal-relative:char;mso-position-vertical-relative:line" coordsize="228600,228600" o:gfxdata="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">
                       <v:oval id="Oval 133" o:spid="_x0000_s1027" style="position:absolute;width:228600;height:228600;visibility:visible;mso-wrap-style:square;v-text-anchor:top" o:gfxdata="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" fillcolor="#92278f [3204]" stroked="f" strokeweight="0">
@@ -5840,7 +5851,7 @@
                     </wp:inline>
                   </w:drawing>
                 </mc:Choice>
-                <mc:Fallback>
+                <mc:Fallback xmlns="">
                   <w:pict>
                     <v:group w14:anchorId="436E51B7" id="Group 19" o:spid="_x0000_s1026" alt="Tip icon" style="width:18pt;height:18pt;mso-position-horizontal-relative:char;mso-position-vertical-relative:line" coordsize="228600,228600" o:gfxdata="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">
                       <v:oval id="Oval 136" o:spid="_x0000_s1027" style="position:absolute;width:228600;height:228600;visibility:visible;mso-wrap-style:square;v-text-anchor:top" o:gfxdata="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" fillcolor="#92278f [3204]" stroked="f" strokeweight="0">
@@ -6189,7 +6200,7 @@
                     </wp:inline>
                   </w:drawing>
                 </mc:Choice>
-                <mc:Fallback>
+                <mc:Fallback xmlns="">
                   <w:pict>
                     <v:group w14:anchorId="0D97FBE4" id="Group 19" o:spid="_x0000_s1026" alt="Tip icon" style="width:18pt;height:18pt;mso-position-horizontal-relative:char;mso-position-vertical-relative:line" coordsize="228600,228600" o:gfxdata="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">
                       <v:oval id="Oval 139" o:spid="_x0000_s1027" style="position:absolute;width:228600;height:228600;visibility:visible;mso-wrap-style:square;v-text-anchor:top" o:gfxdata="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" fillcolor="#92278f [3204]" stroked="f" strokeweight="0">
@@ -6261,7 +6272,16 @@
                 <w:sz w:val="18"/>
                 <w:szCs w:val="18"/>
               </w:rPr>
-              <w:t>increaseCondition</w:t>
+              <w:t>vip</w:t>
+            </w:r>
+            <w:r>
+              <w:rPr>
+                <w:rFonts w:ascii="Consolas" w:hAnsi="Consolas" w:cs="Consolas"/>
+                <w:i w:val="0"/>
+                <w:sz w:val="18"/>
+                <w:szCs w:val="18"/>
+              </w:rPr>
+              <w:t>Condition</w:t>
             </w:r>
             <w:proofErr w:type="spellEnd"/>
             <w:r>
@@ -6297,7 +6317,25 @@
                 <w:sz w:val="18"/>
                 <w:szCs w:val="18"/>
               </w:rPr>
-              <w:t xml:space="preserve"> it : (Customer -&gt; Customer) = &lt;fun:it@3-5&gt;</w:t>
+              <w:t xml:space="preserve"> it : (Customer -&gt; Customer) = &lt;fun:it@</w:t>
+            </w:r>
+            <w:r>
+              <w:rPr>
+                <w:rFonts w:ascii="Consolas" w:hAnsi="Consolas" w:cs="Consolas"/>
+                <w:i w:val="0"/>
+                <w:sz w:val="18"/>
+                <w:szCs w:val="18"/>
+              </w:rPr>
+              <w:t>5-4</w:t>
+            </w:r>
+            <w:r>
+              <w:rPr>
+                <w:rFonts w:ascii="Consolas" w:hAnsi="Consolas" w:cs="Consolas"/>
+                <w:i w:val="0"/>
+                <w:sz w:val="18"/>
+                <w:szCs w:val="18"/>
+              </w:rPr>
+              <w:t>&gt;</w:t>
             </w:r>
           </w:p>
         </w:tc>
@@ -6344,19 +6382,19 @@
         <w:t>:</w:t>
       </w:r>
     </w:p>
-    <w:bookmarkStart w:id="13" w:name="_MON_1470986481"/>
-    <w:bookmarkEnd w:id="13"/>
+    <w:bookmarkStart w:id="12" w:name="_MON_1470986481"/>
+    <w:bookmarkEnd w:id="12"/>
     <w:p>
       <w:r>
         <w:object w:dxaOrig="9026" w:dyaOrig="543">
-          <v:shape id="_x0000_i1032" type="#_x0000_t75" style="width:451.5pt;height:27.75pt" o:ole="" o:bordertopcolor="this" o:borderleftcolor="this" o:borderbottomcolor="this" o:borderrightcolor="this">
+          <v:shape id="_x0000_i1031" type="#_x0000_t75" style="width:451.5pt;height:27.75pt" o:ole="" o:bordertopcolor="this" o:borderleftcolor="this" o:borderbottomcolor="this" o:borderrightcolor="this">
             <v:imagedata r:id="rId23" o:title=""/>
             <w10:bordertop type="single" width="4"/>
             <w10:borderleft type="single" width="4"/>
             <w10:borderbottom type="single" width="4"/>
             <w10:borderright type="single" width="4"/>
           </v:shape>
-          <o:OLEObject Type="Embed" ProgID="Word.OpenDocumentText.12" ShapeID="_x0000_i1032" DrawAspect="Content" ObjectID="_1472536651" r:id="rId24"/>
+          <o:OLEObject Type="Embed" ProgID="Word.OpenDocumentText.12" ShapeID="_x0000_i1031" DrawAspect="Content" ObjectID="_1472572100" r:id="rId24"/>
         </w:object>
       </w:r>
     </w:p>
@@ -6366,19 +6404,13 @@
         <w:t>13</w:t>
       </w:r>
       <w:r>
-        <w:t>. Send it to the F# Interactive and test it</w:t>
-      </w:r>
-    </w:p>
-    <w:p/>
-    <w:p>
-      <w:r>
-        <w:t>14. Uncomment and run test 2-6</w:t>
-      </w:r>
-    </w:p>
-    <w:p/>
-    <w:p>
-      <w:r>
-        <w:t>15</w:t>
+        <w:t>. Uncomment and run test 2-6</w:t>
+      </w:r>
+    </w:p>
+    <w:p/>
+    <w:p>
+      <w:r>
+        <w:t>14</w:t>
       </w:r>
       <w:r>
         <w:t>. Create a function called “</w:t>
@@ -6400,20 +6432,49 @@
         <w:t>:</w:t>
       </w:r>
     </w:p>
-    <w:bookmarkStart w:id="14" w:name="_MON_1470987108"/>
-    <w:bookmarkEnd w:id="14"/>
+    <w:bookmarkStart w:id="13" w:name="_MON_1470987108"/>
+    <w:bookmarkEnd w:id="13"/>
     <w:p>
       <w:r>
         <w:object w:dxaOrig="9026" w:dyaOrig="1603">
-          <v:shape id="_x0000_i1033" type="#_x0000_t75" style="width:451.5pt;height:80.25pt" o:ole="" o:bordertopcolor="this" o:borderleftcolor="this" o:borderbottomcolor="this" o:borderrightcolor="this">
+          <v:shape id="_x0000_i1032" type="#_x0000_t75" style="width:451.5pt;height:80.25pt" o:ole="" o:bordertopcolor="this" o:borderleftcolor="this" o:borderbottomcolor="this" o:borderrightcolor="this">
             <v:imagedata r:id="rId25" o:title=""/>
             <w10:bordertop type="single" width="4"/>
             <w10:borderleft type="single" width="4"/>
             <w10:borderbottom type="single" width="4"/>
             <w10:borderright type="single" width="4"/>
           </v:shape>
-          <o:OLEObject Type="Embed" ProgID="Word.OpenDocumentText.12" ShapeID="_x0000_i1033" DrawAspect="Content" ObjectID="_1472536652" r:id="rId26"/>
+          <o:OLEObject Type="Embed" ProgID="Word.OpenDocumentText.12" ShapeID="_x0000_i1032" DrawAspect="Content" ObjectID="_1472572101" r:id="rId26"/>
         </w:object>
+      </w:r>
+    </w:p>
+    <w:p>
+      <w:pPr>
+        <w:spacing w:after="0"/>
+      </w:pPr>
+    </w:p>
+    <w:p>
+      <w:pPr>
+        <w:spacing w:after="0"/>
+      </w:pPr>
+    </w:p>
+    <w:p>
+      <w:pPr>
+        <w:spacing w:after="0"/>
+      </w:pPr>
+      <w:r>
+        <w:t>15</w:t>
+      </w:r>
+      <w:r>
+        <w:t>. Send “</w:t>
+      </w:r>
+      <w:proofErr w:type="spellStart"/>
+      <w:r>
+        <w:t>upgradeCustomer</w:t>
+      </w:r>
+      <w:proofErr w:type="spellEnd"/>
+      <w:r>
+        <w:t>” to the F# Interactive and test it with customer1 and customer2</w:t>
       </w:r>
     </w:p>
     <w:p>
@@ -6435,7 +6496,7 @@
         <w:t>16</w:t>
       </w:r>
       <w:r>
-        <w:t>. Send “</w:t>
+        <w:t>. Refactor “</w:t>
       </w:r>
       <w:proofErr w:type="spellStart"/>
       <w:r>
@@ -6443,54 +6504,25 @@
       </w:r>
       <w:proofErr w:type="spellEnd"/>
       <w:r>
-        <w:t>” to the F# Interactive and test it with customer1 and customer2</w:t>
-      </w:r>
-    </w:p>
+        <w:t>” to use the pipelining operator and test it in the F# interactive:</w:t>
+      </w:r>
+    </w:p>
+    <w:bookmarkStart w:id="14" w:name="_MON_1470987266"/>
+    <w:bookmarkEnd w:id="14"/>
     <w:p>
       <w:pPr>
         <w:spacing w:after="0"/>
       </w:pPr>
-    </w:p>
-    <w:p>
-      <w:pPr>
-        <w:spacing w:after="0"/>
-      </w:pPr>
-    </w:p>
-    <w:p>
-      <w:pPr>
-        <w:spacing w:after="0"/>
-      </w:pPr>
-      <w:r>
-        <w:t>17</w:t>
-      </w:r>
-      <w:r>
-        <w:t>. Refactor “</w:t>
-      </w:r>
-      <w:proofErr w:type="spellStart"/>
-      <w:r>
-        <w:t>upgradeCustomer</w:t>
-      </w:r>
-      <w:proofErr w:type="spellEnd"/>
-      <w:r>
-        <w:t>” to use the pipelining operator and test it in the F# interactive:</w:t>
-      </w:r>
-    </w:p>
-    <w:bookmarkStart w:id="15" w:name="_MON_1470987266"/>
-    <w:bookmarkEnd w:id="15"/>
-    <w:p>
-      <w:pPr>
-        <w:spacing w:after="0"/>
-      </w:pPr>
       <w:r>
         <w:object w:dxaOrig="9360" w:dyaOrig="1557">
-          <v:shape id="_x0000_i1034" type="#_x0000_t75" style="width:452.25pt;height:78pt" o:ole="" o:bordertopcolor="this" o:borderleftcolor="this" o:borderbottomcolor="this" o:borderrightcolor="this">
+          <v:shape id="_x0000_i1033" type="#_x0000_t75" style="width:452.25pt;height:78pt" o:ole="" o:bordertopcolor="this" o:borderleftcolor="this" o:borderbottomcolor="this" o:borderrightcolor="this">
             <v:imagedata r:id="rId27" o:title=""/>
             <w10:bordertop type="single" width="4"/>
             <w10:borderleft type="single" width="4"/>
             <w10:borderbottom type="single" width="4"/>
             <w10:borderright type="single" width="4"/>
           </v:shape>
-          <o:OLEObject Type="Embed" ProgID="Word.OpenDocumentText.12" ShapeID="_x0000_i1034" DrawAspect="Content" ObjectID="_1472536653" r:id="rId28"/>
+          <o:OLEObject Type="Embed" ProgID="Word.OpenDocumentText.12" ShapeID="_x0000_i1033" DrawAspect="Content" ObjectID="_1472572102" r:id="rId28"/>
         </w:object>
       </w:r>
     </w:p>
@@ -6509,10 +6541,39 @@
         <w:spacing w:after="0"/>
       </w:pPr>
       <w:r>
+        <w:t>17</w:t>
+      </w:r>
+      <w:r>
+        <w:t>. Send “</w:t>
+      </w:r>
+      <w:proofErr w:type="spellStart"/>
+      <w:r>
+        <w:t>upgradeCustomer</w:t>
+      </w:r>
+      <w:proofErr w:type="spellEnd"/>
+      <w:r>
+        <w:t>” to the F# Interactive and test it with customer1 and customer2</w:t>
+      </w:r>
+    </w:p>
+    <w:p>
+      <w:pPr>
+        <w:spacing w:after="0"/>
+      </w:pPr>
+    </w:p>
+    <w:p>
+      <w:pPr>
+        <w:spacing w:after="0"/>
+      </w:pPr>
+    </w:p>
+    <w:p>
+      <w:pPr>
+        <w:spacing w:after="0"/>
+      </w:pPr>
+      <w:r>
         <w:t>18</w:t>
       </w:r>
       <w:r>
-        <w:t>. Send “</w:t>
+        <w:t>. Refactor “</w:t>
       </w:r>
       <w:proofErr w:type="spellStart"/>
       <w:r>
@@ -6520,54 +6581,25 @@
       </w:r>
       <w:proofErr w:type="spellEnd"/>
       <w:r>
-        <w:t>” to the F# Interactive and test it with customer1 and customer2</w:t>
-      </w:r>
-    </w:p>
+        <w:t>” again to use composition:</w:t>
+      </w:r>
+    </w:p>
+    <w:bookmarkStart w:id="15" w:name="_MON_1470987428"/>
+    <w:bookmarkEnd w:id="15"/>
     <w:p>
       <w:pPr>
         <w:spacing w:after="0"/>
       </w:pPr>
-    </w:p>
-    <w:p>
-      <w:pPr>
-        <w:spacing w:after="0"/>
-      </w:pPr>
-    </w:p>
-    <w:p>
-      <w:pPr>
-        <w:spacing w:after="0"/>
-      </w:pPr>
-      <w:r>
-        <w:t>19</w:t>
-      </w:r>
-      <w:r>
-        <w:t>. Refactor “</w:t>
-      </w:r>
-      <w:proofErr w:type="spellStart"/>
-      <w:r>
-        <w:t>upgradeCustomer</w:t>
-      </w:r>
-      <w:proofErr w:type="spellEnd"/>
-      <w:r>
-        <w:t>” again to use composition:</w:t>
-      </w:r>
-    </w:p>
-    <w:bookmarkStart w:id="16" w:name="_MON_1470987428"/>
-    <w:bookmarkEnd w:id="16"/>
-    <w:p>
-      <w:pPr>
-        <w:spacing w:after="0"/>
-      </w:pPr>
       <w:r>
         <w:object w:dxaOrig="9026" w:dyaOrig="549">
-          <v:shape id="_x0000_i1035" type="#_x0000_t75" style="width:451.5pt;height:27pt" o:ole="" o:bordertopcolor="this" o:borderleftcolor="this" o:borderbottomcolor="this" o:borderrightcolor="this">
+          <v:shape id="_x0000_i1034" type="#_x0000_t75" style="width:451.5pt;height:27pt" o:ole="" o:bordertopcolor="this" o:borderleftcolor="this" o:borderbottomcolor="this" o:borderrightcolor="this">
             <v:imagedata r:id="rId29" o:title=""/>
             <w10:bordertop type="single" width="4"/>
             <w10:borderleft type="single" width="4"/>
             <w10:borderbottom type="single" width="4"/>
             <w10:borderright type="single" width="4"/>
           </v:shape>
-          <o:OLEObject Type="Embed" ProgID="Word.OpenDocumentText.12" ShapeID="_x0000_i1035" DrawAspect="Content" ObjectID="_1472536654" r:id="rId30"/>
+          <o:OLEObject Type="Embed" ProgID="Word.OpenDocumentText.12" ShapeID="_x0000_i1034" DrawAspect="Content" ObjectID="_1472572103" r:id="rId30"/>
         </w:object>
       </w:r>
     </w:p>
@@ -6577,33 +6609,13 @@
       </w:pPr>
     </w:p>
     <w:p>
-      <w:pPr>
-        <w:spacing w:after="0"/>
-      </w:pPr>
-    </w:p>
-    <w:p>
-      <w:pPr>
-        <w:spacing w:after="0"/>
-      </w:pPr>
-      <w:r>
-        <w:t>20</w:t>
-      </w:r>
-      <w:r>
-        <w:t>. Send “</w:t>
-      </w:r>
-      <w:proofErr w:type="spellStart"/>
-      <w:r>
-        <w:t>upgradeCustomer</w:t>
-      </w:r>
-      <w:proofErr w:type="spellEnd"/>
-      <w:r>
-        <w:t>” to the F# Interactive and test it with customer1 and customer2</w:t>
-      </w:r>
-    </w:p>
-    <w:p/>
-    <w:p>
-      <w:r>
-        <w:t>21. Uncomment and run tests 2-7 and 2-8</w:t>
+      <w:r>
+        <w:t>19</w:t>
+      </w:r>
+      <w:bookmarkStart w:id="16" w:name="_GoBack"/>
+      <w:bookmarkEnd w:id="16"/>
+      <w:r>
+        <w:t>. Uncomment and run tests 2-7 and 2-8</w:t>
       </w:r>
     </w:p>
     <w:p>
@@ -6724,14 +6736,14 @@
     <w:p>
       <w:r>
         <w:object w:dxaOrig="9026" w:dyaOrig="4496">
-          <v:shape id="_x0000_i1036" type="#_x0000_t75" style="width:451.5pt;height:225pt" o:ole="" o:bordertopcolor="this" o:borderleftcolor="this" o:borderbottomcolor="this" o:borderrightcolor="this">
+          <v:shape id="_x0000_i1035" type="#_x0000_t75" style="width:451.5pt;height:225pt" o:ole="" o:bordertopcolor="this" o:borderleftcolor="this" o:borderbottomcolor="this" o:borderrightcolor="this">
             <v:imagedata r:id="rId31" o:title=""/>
             <w10:bordertop type="single" width="4"/>
             <w10:borderleft type="single" width="4"/>
             <w10:borderbottom type="single" width="4"/>
             <w10:borderright type="single" width="4"/>
           </v:shape>
-          <o:OLEObject Type="Embed" ProgID="Word.OpenDocumentText.12" ShapeID="_x0000_i1036" DrawAspect="Content" ObjectID="_1472536655" r:id="rId32"/>
+          <o:OLEObject Type="Embed" ProgID="Word.OpenDocumentText.12" ShapeID="_x0000_i1035" DrawAspect="Content" ObjectID="_1472572104" r:id="rId32"/>
         </w:object>
       </w:r>
     </w:p>
@@ -6808,14 +6820,14 @@
     <w:p>
       <w:r>
         <w:object w:dxaOrig="9026" w:dyaOrig="1158">
-          <v:shape id="_x0000_i1037" type="#_x0000_t75" style="width:451.5pt;height:58.5pt" o:ole="" o:bordertopcolor="this" o:borderleftcolor="this" o:borderbottomcolor="this" o:borderrightcolor="this">
+          <v:shape id="_x0000_i1036" type="#_x0000_t75" style="width:451.5pt;height:58.5pt" o:ole="" o:bordertopcolor="this" o:borderleftcolor="this" o:borderbottomcolor="this" o:borderrightcolor="this">
             <v:imagedata r:id="rId33" o:title=""/>
             <w10:bordertop type="single" width="4"/>
             <w10:borderleft type="single" width="4"/>
             <w10:borderbottom type="single" width="4"/>
             <w10:borderright type="single" width="4"/>
           </v:shape>
-          <o:OLEObject Type="Embed" ProgID="Word.OpenDocumentText.12" ShapeID="_x0000_i1037" DrawAspect="Content" ObjectID="_1472536656" r:id="rId34"/>
+          <o:OLEObject Type="Embed" ProgID="Word.OpenDocumentText.12" ShapeID="_x0000_i1036" DrawAspect="Content" ObjectID="_1472572105" r:id="rId34"/>
         </w:object>
       </w:r>
     </w:p>
@@ -6867,14 +6879,14 @@
     <w:p>
       <w:r>
         <w:object w:dxaOrig="9026" w:dyaOrig="1290">
-          <v:shape id="_x0000_i1038" type="#_x0000_t75" style="width:451.5pt;height:64.5pt" o:ole="" o:bordertopcolor="this" o:borderleftcolor="this" o:borderbottomcolor="this" o:borderrightcolor="this">
+          <v:shape id="_x0000_i1037" type="#_x0000_t75" style="width:451.5pt;height:64.5pt" o:ole="" o:bordertopcolor="this" o:borderleftcolor="this" o:borderbottomcolor="this" o:borderrightcolor="this">
             <v:imagedata r:id="rId35" o:title=""/>
             <w10:bordertop type="single" width="4"/>
             <w10:borderleft type="single" width="4"/>
             <w10:borderbottom type="single" width="4"/>
             <w10:borderright type="single" width="4"/>
           </v:shape>
-          <o:OLEObject Type="Embed" ProgID="Word.OpenDocumentText.12" ShapeID="_x0000_i1038" DrawAspect="Content" ObjectID="_1472536657" r:id="rId36"/>
+          <o:OLEObject Type="Embed" ProgID="Word.OpenDocumentText.12" ShapeID="_x0000_i1037" DrawAspect="Content" ObjectID="_1472572106" r:id="rId36"/>
         </w:object>
       </w:r>
     </w:p>
@@ -6931,14 +6943,14 @@
     <w:p>
       <w:r>
         <w:object w:dxaOrig="9026" w:dyaOrig="1503">
-          <v:shape id="_x0000_i1039" type="#_x0000_t75" style="width:451.5pt;height:75pt" o:ole="" o:bordertopcolor="this" o:borderleftcolor="this" o:borderbottomcolor="this" o:borderrightcolor="this">
+          <v:shape id="_x0000_i1038" type="#_x0000_t75" style="width:451.5pt;height:75pt" o:ole="" o:bordertopcolor="this" o:borderleftcolor="this" o:borderbottomcolor="this" o:borderrightcolor="this">
             <v:imagedata r:id="rId37" o:title=""/>
             <w10:bordertop type="single" width="4"/>
             <w10:borderleft type="single" width="4"/>
             <w10:borderbottom type="single" width="4"/>
             <w10:borderright type="single" width="4"/>
           </v:shape>
-          <o:OLEObject Type="Embed" ProgID="Word.OpenDocumentText.12" ShapeID="_x0000_i1039" DrawAspect="Content" ObjectID="_1472536658" r:id="rId38"/>
+          <o:OLEObject Type="Embed" ProgID="Word.OpenDocumentText.12" ShapeID="_x0000_i1038" DrawAspect="Content" ObjectID="_1472572107" r:id="rId38"/>
         </w:object>
       </w:r>
     </w:p>
@@ -7075,14 +7087,14 @@
     <w:p>
       <w:r>
         <w:object w:dxaOrig="9360" w:dyaOrig="2271">
-          <v:shape id="_x0000_i1040" type="#_x0000_t75" style="width:468pt;height:113.25pt" o:ole="" o:bordertopcolor="this" o:borderleftcolor="this" o:borderbottomcolor="this" o:borderrightcolor="this">
+          <v:shape id="_x0000_i1039" type="#_x0000_t75" style="width:468pt;height:113.25pt" o:ole="" o:bordertopcolor="this" o:borderleftcolor="this" o:borderbottomcolor="this" o:borderrightcolor="this">
             <v:imagedata r:id="rId39" o:title=""/>
             <w10:bordertop type="single" width="4"/>
             <w10:borderleft type="single" width="4"/>
             <w10:borderbottom type="single" width="4"/>
             <w10:borderright type="single" width="4"/>
           </v:shape>
-          <o:OLEObject Type="Embed" ProgID="Word.OpenDocumentText.12" ShapeID="_x0000_i1040" DrawAspect="Content" ObjectID="_1472536659" r:id="rId40"/>
+          <o:OLEObject Type="Embed" ProgID="Word.OpenDocumentText.12" ShapeID="_x0000_i1039" DrawAspect="Content" ObjectID="_1472572108" r:id="rId40"/>
         </w:object>
       </w:r>
     </w:p>
@@ -7130,14 +7142,14 @@
     <w:p>
       <w:r>
         <w:object w:dxaOrig="9026" w:dyaOrig="2615">
-          <v:shape id="_x0000_i1041" type="#_x0000_t75" style="width:451.5pt;height:130.5pt" o:ole="" o:bordertopcolor="this" o:borderleftcolor="this" o:borderbottomcolor="this" o:borderrightcolor="this">
+          <v:shape id="_x0000_i1040" type="#_x0000_t75" style="width:451.5pt;height:130.5pt" o:ole="" o:bordertopcolor="this" o:borderleftcolor="this" o:borderbottomcolor="this" o:borderrightcolor="this">
             <v:imagedata r:id="rId41" o:title=""/>
             <w10:bordertop type="single" width="4"/>
             <w10:borderleft type="single" width="4"/>
             <w10:borderbottom type="single" width="4"/>
             <w10:borderright type="single" width="4"/>
           </v:shape>
-          <o:OLEObject Type="Embed" ProgID="Word.OpenDocumentText.12" ShapeID="_x0000_i1041" DrawAspect="Content" ObjectID="_1472536660" r:id="rId42"/>
+          <o:OLEObject Type="Embed" ProgID="Word.OpenDocumentText.12" ShapeID="_x0000_i1040" DrawAspect="Content" ObjectID="_1472572109" r:id="rId42"/>
         </w:object>
       </w:r>
     </w:p>
@@ -7194,14 +7206,14 @@
     <w:p>
       <w:r>
         <w:object w:dxaOrig="9026" w:dyaOrig="2048">
-          <v:shape id="_x0000_i1042" type="#_x0000_t75" style="width:451.5pt;height:102.75pt" o:ole="" o:bordertopcolor="this" o:borderleftcolor="this" o:borderbottomcolor="this" o:borderrightcolor="this">
+          <v:shape id="_x0000_i1041" type="#_x0000_t75" style="width:451.5pt;height:102.75pt" o:ole="" o:bordertopcolor="this" o:borderleftcolor="this" o:borderbottomcolor="this" o:borderrightcolor="this">
             <v:imagedata r:id="rId43" o:title=""/>
             <w10:bordertop type="single" width="4"/>
             <w10:borderleft type="single" width="4"/>
             <w10:borderbottom type="single" width="4"/>
             <w10:borderright type="single" width="4"/>
           </v:shape>
-          <o:OLEObject Type="Embed" ProgID="Word.OpenDocumentText.12" ShapeID="_x0000_i1042" DrawAspect="Content" ObjectID="_1472536661" r:id="rId44"/>
+          <o:OLEObject Type="Embed" ProgID="Word.OpenDocumentText.12" ShapeID="_x0000_i1041" DrawAspect="Content" ObjectID="_1472572110" r:id="rId44"/>
         </w:object>
       </w:r>
     </w:p>
@@ -7413,14 +7425,14 @@
     <w:p>
       <w:r>
         <w:object w:dxaOrig="9026" w:dyaOrig="2614">
-          <v:shape id="_x0000_i1043" type="#_x0000_t75" style="width:451.5pt;height:130.5pt" o:ole="" o:bordertopcolor="this" o:borderleftcolor="this" o:borderbottomcolor="this" o:borderrightcolor="this">
+          <v:shape id="_x0000_i1042" type="#_x0000_t75" style="width:451.5pt;height:130.5pt" o:ole="" o:bordertopcolor="this" o:borderleftcolor="this" o:borderbottomcolor="this" o:borderrightcolor="this">
             <v:imagedata r:id="rId45" o:title=""/>
             <w10:bordertop type="single" width="4"/>
             <w10:borderleft type="single" width="4"/>
             <w10:borderbottom type="single" width="4"/>
             <w10:borderright type="single" width="4"/>
           </v:shape>
-          <o:OLEObject Type="Embed" ProgID="Word.OpenDocumentText.12" ShapeID="_x0000_i1043" DrawAspect="Content" ObjectID="_1472536662" r:id="rId46"/>
+          <o:OLEObject Type="Embed" ProgID="Word.OpenDocumentText.12" ShapeID="_x0000_i1042" DrawAspect="Content" ObjectID="_1472572111" r:id="rId46"/>
         </w:object>
       </w:r>
     </w:p>
@@ -7444,14 +7456,14 @@
     <w:p>
       <w:r>
         <w:object w:dxaOrig="9026" w:dyaOrig="2493">
-          <v:shape id="_x0000_i1044" type="#_x0000_t75" style="width:451.5pt;height:124.5pt" o:ole="" o:bordertopcolor="this" o:borderleftcolor="this" o:borderbottomcolor="this" o:borderrightcolor="this">
+          <v:shape id="_x0000_i1043" type="#_x0000_t75" style="width:451.5pt;height:124.5pt" o:ole="" o:bordertopcolor="this" o:borderleftcolor="this" o:borderbottomcolor="this" o:borderrightcolor="this">
             <v:imagedata r:id="rId47" o:title=""/>
             <w10:bordertop type="single" width="4"/>
             <w10:borderleft type="single" width="4"/>
             <w10:borderbottom type="single" width="4"/>
             <w10:borderright type="single" width="4"/>
           </v:shape>
-          <o:OLEObject Type="Embed" ProgID="Word.OpenDocumentText.12" ShapeID="_x0000_i1044" DrawAspect="Content" ObjectID="_1472536663" r:id="rId48"/>
+          <o:OLEObject Type="Embed" ProgID="Word.OpenDocumentText.12" ShapeID="_x0000_i1043" DrawAspect="Content" ObjectID="_1472572112" r:id="rId48"/>
         </w:object>
       </w:r>
     </w:p>
@@ -7698,7 +7710,7 @@
                     </wp:inline>
                   </w:drawing>
                 </mc:Choice>
-                <mc:Fallback>
+                <mc:Fallback xmlns="">
                   <w:pict>
                     <v:group w14:anchorId="1310FBCE" id="Group 19" o:spid="_x0000_s1026" alt="Tip icon" style="width:18pt;height:18pt;mso-position-horizontal-relative:char;mso-position-vertical-relative:line" coordsize="228600,228600" o:gfxdata="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">
                       <v:oval id="Oval 142" o:spid="_x0000_s1027" style="position:absolute;width:228600;height:228600;visibility:visible;mso-wrap-style:square;v-text-anchor:top" o:gfxdata="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" fillcolor="#92278f [3204]" stroked="f" strokeweight="0">
@@ -7983,7 +7995,7 @@
                     </wp:inline>
                   </w:drawing>
                 </mc:Choice>
-                <mc:Fallback>
+                <mc:Fallback xmlns="">
                   <w:pict>
                     <v:group w14:anchorId="76ACA32E" id="Group 19" o:spid="_x0000_s1026" alt="Tip icon" style="width:18pt;height:18pt;mso-position-horizontal-relative:char;mso-position-vertical-relative:line" coordsize="228600,228600" o:gfxdata="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">
                       <v:oval id="Oval 145" o:spid="_x0000_s1027" style="position:absolute;width:228600;height:228600;visibility:visible;mso-wrap-style:square;v-text-anchor:top" o:gfxdata="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" fillcolor="#92278f [3204]" stroked="f" strokeweight="0">
@@ -8743,14 +8755,14 @@
     <w:p>
       <w:r>
         <w:object w:dxaOrig="9026" w:dyaOrig="2493">
-          <v:shape id="_x0000_i1045" type="#_x0000_t75" style="width:451.5pt;height:124.5pt" o:ole="" o:bordertopcolor="this" o:borderleftcolor="this" o:borderbottomcolor="this" o:borderrightcolor="this">
+          <v:shape id="_x0000_i1044" type="#_x0000_t75" style="width:451.5pt;height:124.5pt" o:ole="" o:bordertopcolor="this" o:borderleftcolor="this" o:borderbottomcolor="this" o:borderrightcolor="this">
             <v:imagedata r:id="rId49" o:title=""/>
             <w10:bordertop type="single" width="4"/>
             <w10:borderleft type="single" width="4"/>
             <w10:borderbottom type="single" width="4"/>
             <w10:borderright type="single" width="4"/>
           </v:shape>
-          <o:OLEObject Type="Embed" ProgID="Word.OpenDocumentText.12" ShapeID="_x0000_i1045" DrawAspect="Content" ObjectID="_1472536664" r:id="rId50"/>
+          <o:OLEObject Type="Embed" ProgID="Word.OpenDocumentText.12" ShapeID="_x0000_i1044" DrawAspect="Content" ObjectID="_1472572113" r:id="rId50"/>
         </w:object>
       </w:r>
     </w:p>
@@ -8777,14 +8789,14 @@
       <w:bookmarkEnd w:id="32"/>
       <w:r>
         <w:object w:dxaOrig="9026" w:dyaOrig="3161">
-          <v:shape id="_x0000_i1046" type="#_x0000_t75" style="width:451.5pt;height:158.25pt" o:ole="" o:bordertopcolor="this" o:borderleftcolor="this" o:borderbottomcolor="this" o:borderrightcolor="this">
+          <v:shape id="_x0000_i1045" type="#_x0000_t75" style="width:451.5pt;height:158.25pt" o:ole="" o:bordertopcolor="this" o:borderleftcolor="this" o:borderbottomcolor="this" o:borderrightcolor="this">
             <v:imagedata r:id="rId51" o:title=""/>
             <w10:bordertop type="single" width="4"/>
             <w10:borderleft type="single" width="4"/>
             <w10:borderbottom type="single" width="4"/>
             <w10:borderright type="single" width="4"/>
           </v:shape>
-          <o:OLEObject Type="Embed" ProgID="Word.OpenDocumentText.12" ShapeID="_x0000_i1046" DrawAspect="Content" ObjectID="_1472536665" r:id="rId52"/>
+          <o:OLEObject Type="Embed" ProgID="Word.OpenDocumentText.12" ShapeID="_x0000_i1045" DrawAspect="Content" ObjectID="_1472572114" r:id="rId52"/>
         </w:object>
       </w:r>
     </w:p>
@@ -8830,14 +8842,14 @@
     <w:p>
       <w:r>
         <w:object w:dxaOrig="9026" w:dyaOrig="8500">
-          <v:shape id="_x0000_i1047" type="#_x0000_t75" style="width:451.5pt;height:425.25pt" o:ole="" o:bordertopcolor="this" o:borderleftcolor="this" o:borderbottomcolor="this" o:borderrightcolor="this">
+          <v:shape id="_x0000_i1046" type="#_x0000_t75" style="width:451.5pt;height:425.25pt" o:ole="" o:bordertopcolor="this" o:borderleftcolor="this" o:borderbottomcolor="this" o:borderrightcolor="this">
             <v:imagedata r:id="rId53" o:title=""/>
             <w10:bordertop type="single" width="4"/>
             <w10:borderleft type="single" width="4"/>
             <w10:borderbottom type="single" width="4"/>
             <w10:borderright type="single" width="4"/>
           </v:shape>
-          <o:OLEObject Type="Embed" ProgID="Word.OpenDocumentText.12" ShapeID="_x0000_i1047" DrawAspect="Content" ObjectID="_1472536666" r:id="rId54"/>
+          <o:OLEObject Type="Embed" ProgID="Word.OpenDocumentText.12" ShapeID="_x0000_i1046" DrawAspect="Content" ObjectID="_1472572115" r:id="rId54"/>
         </w:object>
       </w:r>
     </w:p>
@@ -8886,14 +8898,14 @@
     <w:p>
       <w:r>
         <w:object w:dxaOrig="9026" w:dyaOrig="2271">
-          <v:shape id="_x0000_i1048" type="#_x0000_t75" style="width:451.5pt;height:113.25pt" o:ole="" o:bordertopcolor="this" o:borderleftcolor="this" o:borderbottomcolor="this" o:borderrightcolor="this">
+          <v:shape id="_x0000_i1047" type="#_x0000_t75" style="width:451.5pt;height:113.25pt" o:ole="" o:bordertopcolor="this" o:borderleftcolor="this" o:borderbottomcolor="this" o:borderrightcolor="this">
             <v:imagedata r:id="rId55" o:title=""/>
             <w10:bordertop type="single" width="4"/>
             <w10:borderleft type="single" width="4"/>
             <w10:borderbottom type="single" width="4"/>
             <w10:borderright type="single" width="4"/>
           </v:shape>
-          <o:OLEObject Type="Embed" ProgID="Word.OpenDocumentText.12" ShapeID="_x0000_i1048" DrawAspect="Content" ObjectID="_1472536667" r:id="rId56"/>
+          <o:OLEObject Type="Embed" ProgID="Word.OpenDocumentText.12" ShapeID="_x0000_i1047" DrawAspect="Content" ObjectID="_1472572116" r:id="rId56"/>
         </w:object>
       </w:r>
     </w:p>
@@ -8925,14 +8937,14 @@
     <w:p>
       <w:r>
         <w:object w:dxaOrig="9026" w:dyaOrig="714">
-          <v:shape id="_x0000_i1049" type="#_x0000_t75" style="width:451.5pt;height:36pt" o:ole="" o:bordertopcolor="this" o:borderleftcolor="this" o:borderbottomcolor="this" o:borderrightcolor="this">
+          <v:shape id="_x0000_i1048" type="#_x0000_t75" style="width:451.5pt;height:36pt" o:ole="" o:bordertopcolor="this" o:borderleftcolor="this" o:borderbottomcolor="this" o:borderrightcolor="this">
             <v:imagedata r:id="rId57" o:title=""/>
             <w10:bordertop type="single" width="4"/>
             <w10:borderleft type="single" width="4"/>
             <w10:borderbottom type="single" width="4"/>
             <w10:borderright type="single" width="4"/>
           </v:shape>
-          <o:OLEObject Type="Embed" ProgID="Word.OpenDocumentText.12" ShapeID="_x0000_i1049" DrawAspect="Content" ObjectID="_1472536668" r:id="rId58"/>
+          <o:OLEObject Type="Embed" ProgID="Word.OpenDocumentText.12" ShapeID="_x0000_i1048" DrawAspect="Content" ObjectID="_1472572117" r:id="rId58"/>
         </w:object>
       </w:r>
     </w:p>
@@ -9085,7 +9097,7 @@
       <w:rPr>
         <w:noProof/>
       </w:rPr>
-      <w:t>3</w:t>
+      <w:t>10</w:t>
     </w:r>
     <w:r>
       <w:rPr>
@@ -11312,12 +11324,14 @@
   </w:compat>
   <w:rsids>
     <w:rsidRoot w:val="00A03639"/>
+    <w:rsid w:val="00042965"/>
     <w:rsid w:val="000B5E3A"/>
     <w:rsid w:val="006105F2"/>
     <w:rsid w:val="006110FF"/>
     <w:rsid w:val="007748AF"/>
     <w:rsid w:val="00966A51"/>
     <w:rsid w:val="00A03639"/>
+    <w:rsid w:val="00AA0251"/>
     <w:rsid w:val="00AF58F3"/>
     <w:rsid w:val="00BA1EAB"/>
     <w:rsid w:val="00BA7574"/>
@@ -12125,7 +12139,7 @@
 </file>
 
 <file path=customXml/itemProps2.xml><?xml version="1.0" encoding="utf-8"?>
-<ds:datastoreItem xmlns:ds="http://schemas.openxmlformats.org/officeDocument/2006/customXml" ds:itemID="{FEEBE53A-5353-4BDA-A7A6-FF06F7F24DAA}">
+<ds:datastoreItem xmlns:ds="http://schemas.openxmlformats.org/officeDocument/2006/customXml" ds:itemID="{6D1DE1D0-6050-4EA0-A278-51A11F2FB1D8}">
   <ds:schemaRefs>
     <ds:schemaRef ds:uri="http://schemas.openxmlformats.org/officeDocument/2006/bibliography"/>
   </ds:schemaRefs>

</xml_diff>

<commit_message>
Updated presentation and exercises
</commit_message>
<xml_diff>
--- a/FSharpWorkshop_Exercises.docx
+++ b/FSharpWorkshop_Exercises.docx
@@ -10,6 +10,7 @@
           <w:docPartUnique/>
         </w:docPartObj>
       </w:sdtPr>
+      <w:sdtEndPr/>
       <w:sdtContent>
         <w:p>
           <w:pPr>
@@ -346,6 +347,7 @@
                                     <w15:appearance w15:val="hidden"/>
                                     <w:text/>
                                   </w:sdtPr>
+                                  <w:sdtEndPr/>
                                   <w:sdtContent>
                                     <w:r>
                                       <w:t>Introduction to F#</w:t>
@@ -1482,7 +1484,7 @@
               </wp:inline>
             </w:drawing>
           </mc:Choice>
-          <mc:Fallback xmlns="">
+          <mc:Fallback>
             <w:pict>
               <v:group w14:anchorId="1FC78828" id="Group 19" o:spid="_x0000_s1026" alt="Tip icon" style="width:8.8pt;height:8.8pt;mso-position-horizontal-relative:char;mso-position-vertical-relative:line" coordsize="228600,228600" o:gfxdata="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">
                 <v:oval id="Oval 121" o:spid="_x0000_s1027" style="position:absolute;width:228600;height:228600;visibility:visible;mso-wrap-style:square;v-text-anchor:top" o:gfxdata="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" fillcolor="#92278f [3204]" stroked="f" strokeweight="0">
@@ -1720,7 +1722,7 @@
                     </wp:inline>
                   </w:drawing>
                 </mc:Choice>
-                <mc:Fallback xmlns="">
+                <mc:Fallback>
                   <w:pict>
                     <v:group w14:anchorId="7409D1C1" id="Group 19" o:spid="_x0000_s1026" alt="Tip icon" style="width:18pt;height:18pt;mso-position-horizontal-relative:char;mso-position-vertical-relative:line" coordsize="228600,228600" o:gfxdata="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">
                       <v:oval id="Oval 14" o:spid="_x0000_s1027" style="position:absolute;width:228600;height:228600;visibility:visible;mso-wrap-style:square;v-text-anchor:top" o:gfxdata="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" fillcolor="#92278f [3204]" stroked="f" strokeweight="0">
@@ -1810,14 +1812,9 @@
       <w:r>
         <w:t xml:space="preserve"> white </w:t>
       </w:r>
-      <w:proofErr w:type="gramStart"/>
-      <w:r>
-        <w:t>box</w:t>
-      </w:r>
-      <w:r>
-        <w:t>, that</w:t>
-      </w:r>
-      <w:proofErr w:type="gramEnd"/>
+      <w:r>
+        <w:t>box, this</w:t>
+      </w:r>
       <w:r>
         <w:t xml:space="preserve"> is </w:t>
       </w:r>
@@ -1850,29 +1847,32 @@
             <v:path o:extrusionok="f" gradientshapeok="t" o:connecttype="rect"/>
             <o:lock v:ext="edit" aspectratio="t"/>
           </v:shapetype>
-          <v:shape id="_x0000_i1025" type="#_x0000_t75" style="width:451.15pt;height:28.35pt" o:ole="" o:bordertopcolor="this" o:borderleftcolor="this" o:borderbottomcolor="this" o:borderrightcolor="this">
+          <v:shape id="_x0000_i1025" type="#_x0000_t75" style="width:451.5pt;height:28.5pt" o:ole="" o:bordertopcolor="this" o:borderleftcolor="this" o:borderbottomcolor="this" o:borderrightcolor="this">
             <v:imagedata r:id="rId10" o:title=""/>
             <w10:bordertop type="single" width="4"/>
             <w10:borderleft type="single" width="4"/>
             <w10:borderbottom type="single" width="4"/>
             <w10:borderright type="single" width="4"/>
           </v:shape>
-          <o:OLEObject Type="Embed" ProgID="Word.OpenDocumentText.12" ShapeID="_x0000_i1025" DrawAspect="Content" ObjectID="_1472624399" r:id="rId11"/>
+          <o:OLEObject Type="Embed" ProgID="Word.OpenDocumentText.12" ShapeID="_x0000_i1025" DrawAspect="Content" ObjectID="_1472817859" r:id="rId11"/>
         </w:object>
       </w:r>
     </w:p>
     <w:p/>
-    <w:p/>
+    <w:p>
+      <w:bookmarkStart w:id="2" w:name="_GoBack"/>
+      <w:bookmarkEnd w:id="2"/>
+    </w:p>
     <w:p/>
     <w:p>
       <w:pPr>
         <w:pStyle w:val="Heading2"/>
       </w:pPr>
-      <w:bookmarkStart w:id="2" w:name="_Toc398747068"/>
+      <w:bookmarkStart w:id="3" w:name="_Toc398747068"/>
       <w:r>
         <w:t>Source</w:t>
       </w:r>
-      <w:bookmarkEnd w:id="2"/>
+      <w:bookmarkEnd w:id="3"/>
       <w:r>
         <w:t xml:space="preserve"> Code</w:t>
       </w:r>
@@ -1884,9 +1884,24 @@
       </w:r>
     </w:p>
     <w:p>
-      <w:r>
-        <w:t>http://jorgef.github.io/fsharpworkshop/</w:t>
-      </w:r>
+      <w:hyperlink r:id="rId12" w:history="1">
+        <w:r>
+          <w:rPr>
+            <w:rStyle w:val="Hyperlink"/>
+          </w:rPr>
+          <w:t>http://fsharpworkshop.com/</w:t>
+        </w:r>
+      </w:hyperlink>
+    </w:p>
+    <w:p>
+      <w:hyperlink r:id="rId13" w:history="1">
+        <w:r>
+          <w:rPr>
+            <w:rStyle w:val="Hyperlink"/>
+          </w:rPr>
+          <w:t>https://github.com/jorgef/fsharpworkshop</w:t>
+        </w:r>
+      </w:hyperlink>
     </w:p>
     <w:p/>
     <w:p/>
@@ -1894,11 +1909,11 @@
       <w:pPr>
         <w:pStyle w:val="Heading2"/>
       </w:pPr>
-      <w:bookmarkStart w:id="3" w:name="_Toc398747069"/>
+      <w:bookmarkStart w:id="4" w:name="_Toc398747069"/>
       <w:r>
         <w:t>Author</w:t>
       </w:r>
-      <w:bookmarkEnd w:id="3"/>
+      <w:bookmarkEnd w:id="4"/>
     </w:p>
     <w:p>
       <w:r>
@@ -1928,12 +1943,12 @@
       <w:pPr>
         <w:pStyle w:val="Heading1"/>
       </w:pPr>
-      <w:bookmarkStart w:id="4" w:name="_Toc398747070"/>
+      <w:bookmarkStart w:id="5" w:name="_Toc398747070"/>
       <w:r>
         <w:lastRenderedPageBreak/>
         <w:t>Exercise 1</w:t>
       </w:r>
-      <w:bookmarkEnd w:id="4"/>
+      <w:bookmarkEnd w:id="5"/>
     </w:p>
     <w:p>
       <w:pPr>
@@ -2012,19 +2027,19 @@
         <w:t>and create a record type called “Customer” as follows:</w:t>
       </w:r>
     </w:p>
-    <w:bookmarkStart w:id="5" w:name="_MON_1470807015"/>
-    <w:bookmarkEnd w:id="5"/>
+    <w:bookmarkStart w:id="6" w:name="_MON_1470807015"/>
+    <w:bookmarkEnd w:id="6"/>
     <w:p>
       <w:r>
         <w:object w:dxaOrig="9026" w:dyaOrig="1724">
-          <v:shape id="_x0000_i1026" type="#_x0000_t75" style="width:451.15pt;height:79.65pt" o:ole="" o:bordertopcolor="this" o:borderleftcolor="this" o:borderbottomcolor="this" o:borderrightcolor="this">
-            <v:imagedata r:id="rId12" o:title=""/>
+          <v:shape id="_x0000_i1026" type="#_x0000_t75" style="width:451.5pt;height:79.5pt" o:ole="" o:bordertopcolor="this" o:borderleftcolor="this" o:borderbottomcolor="this" o:borderrightcolor="this">
+            <v:imagedata r:id="rId14" o:title=""/>
             <w10:bordertop type="single" width="4"/>
             <w10:borderleft type="single" width="4"/>
             <w10:borderbottom type="single" width="4"/>
             <w10:borderright type="single" width="4"/>
           </v:shape>
-          <o:OLEObject Type="Embed" ProgID="Word.OpenDocumentText.12" ShapeID="_x0000_i1026" DrawAspect="Content" ObjectID="_1472624400" r:id="rId13"/>
+          <o:OLEObject Type="Embed" ProgID="Word.OpenDocumentText.12" ShapeID="_x0000_i1026" DrawAspect="Content" ObjectID="_1472817860" r:id="rId15"/>
         </w:object>
       </w:r>
     </w:p>
@@ -2265,7 +2280,7 @@
                     </wp:inline>
                   </w:drawing>
                 </mc:Choice>
-                <mc:Fallback xmlns="">
+                <mc:Fallback>
                   <w:pict>
                     <v:group w14:anchorId="58DF636B" id="Group 19" o:spid="_x0000_s1026" alt="Tip icon" style="width:18pt;height:18pt;mso-position-horizontal-relative:char;mso-position-vertical-relative:line" coordsize="228600,228600" o:gfxdata="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">
                       <v:oval id="Oval 47" o:spid="_x0000_s1027" style="position:absolute;width:228600;height:228600;visibility:visible;mso-wrap-style:square;v-text-anchor:top" o:gfxdata="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" fillcolor="#92278f [3204]" stroked="f" strokeweight="0">
@@ -2699,7 +2714,7 @@
                     </wp:inline>
                   </w:drawing>
                 </mc:Choice>
-                <mc:Fallback xmlns="">
+                <mc:Fallback>
                   <w:pict>
                     <v:group w14:anchorId="5EC66525" id="Group 19" o:spid="_x0000_s1026" alt="Tip icon" style="width:18pt;height:18pt;mso-position-horizontal-relative:char;mso-position-vertical-relative:line" coordsize="228600,228600" o:gfxdata="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">
                       <v:oval id="Oval 65" o:spid="_x0000_s1027" style="position:absolute;width:228600;height:228600;visibility:visible;mso-wrap-style:square;v-text-anchor:top" o:gfxdata="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" fillcolor="#92278f [3204]" stroked="f" strokeweight="0">
@@ -2999,7 +3014,7 @@
                     </wp:inline>
                   </w:drawing>
                 </mc:Choice>
-                <mc:Fallback xmlns="">
+                <mc:Fallback>
                   <w:pict>
                     <v:group w14:anchorId="1183A2FE" id="Group 19" o:spid="_x0000_s1026" alt="Tip icon" style="width:18pt;height:18pt;mso-position-horizontal-relative:char;mso-position-vertical-relative:line" coordsize="228600,228600" o:gfxdata="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">
                       <v:oval id="Oval 115" o:spid="_x0000_s1027" style="position:absolute;width:228600;height:228600;visibility:visible;mso-wrap-style:square;v-text-anchor:top" o:gfxdata="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" fillcolor="#92278f [3204]" stroked="f" strokeweight="0">
@@ -3383,7 +3398,7 @@
                     </wp:inline>
                   </w:drawing>
                 </mc:Choice>
-                <mc:Fallback xmlns="">
+                <mc:Fallback>
                   <w:pict>
                     <v:group w14:anchorId="40F67868" id="Group 19" o:spid="_x0000_s1026" alt="Tip icon" style="width:18pt;height:18pt;mso-position-horizontal-relative:char;mso-position-vertical-relative:line" coordsize="228600,228600" o:gfxdata="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">
                       <v:oval id="Oval 75" o:spid="_x0000_s1027" style="position:absolute;width:228600;height:228600;visibility:visible;mso-wrap-style:square;v-text-anchor:top" o:gfxdata="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" fillcolor="#92278f [3204]" stroked="f" strokeweight="0">
@@ -3704,7 +3719,7 @@
                     </wp:inline>
                   </w:drawing>
                 </mc:Choice>
-                <mc:Fallback xmlns="">
+                <mc:Fallback>
                   <w:pict>
                     <v:group w14:anchorId="07F0168A" id="Group 19" o:spid="_x0000_s1026" alt="Tip icon" style="width:18pt;height:18pt;mso-position-horizontal-relative:char;mso-position-vertical-relative:line" coordsize="228600,228600" o:gfxdata="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">
                       <v:oval id="Oval 118" o:spid="_x0000_s1027" style="position:absolute;width:228600;height:228600;visibility:visible;mso-wrap-style:square;v-text-anchor:top" o:gfxdata="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" fillcolor="#92278f [3204]" stroked="f" strokeweight="0">
@@ -3940,19 +3955,19 @@
         <w:t>”:</w:t>
       </w:r>
     </w:p>
-    <w:bookmarkStart w:id="6" w:name="_MON_1470845213"/>
-    <w:bookmarkEnd w:id="6"/>
+    <w:bookmarkStart w:id="7" w:name="_MON_1470845213"/>
+    <w:bookmarkEnd w:id="7"/>
     <w:p>
       <w:r>
         <w:object w:dxaOrig="9026" w:dyaOrig="2048">
-          <v:shape id="_x0000_i1027" type="#_x0000_t75" style="width:451.15pt;height:98.8pt" o:ole="" o:bordertopcolor="this" o:borderleftcolor="this" o:borderbottomcolor="this" o:borderrightcolor="this">
-            <v:imagedata r:id="rId14" o:title=""/>
+          <v:shape id="_x0000_i1027" type="#_x0000_t75" style="width:451.5pt;height:99pt" o:ole="" o:bordertopcolor="this" o:borderleftcolor="this" o:borderbottomcolor="this" o:borderrightcolor="this">
+            <v:imagedata r:id="rId16" o:title=""/>
             <w10:bordertop type="single" width="4"/>
             <w10:borderleft type="single" width="4"/>
             <w10:borderbottom type="single" width="4"/>
             <w10:borderright type="single" width="4"/>
           </v:shape>
-          <o:OLEObject Type="Embed" ProgID="Word.OpenDocumentText.12" ShapeID="_x0000_i1027" DrawAspect="Content" ObjectID="_1472624401" r:id="rId15"/>
+          <o:OLEObject Type="Embed" ProgID="Word.OpenDocumentText.12" ShapeID="_x0000_i1027" DrawAspect="Content" ObjectID="_1472817861" r:id="rId17"/>
         </w:object>
       </w:r>
     </w:p>
@@ -4207,7 +4222,7 @@
                     </wp:inline>
                   </w:drawing>
                 </mc:Choice>
-                <mc:Fallback xmlns="">
+                <mc:Fallback>
                   <w:pict>
                     <v:group w14:anchorId="5A3830DF" id="Group 19" o:spid="_x0000_s1026" alt="Tip icon" style="width:18pt;height:18pt;mso-position-horizontal-relative:char;mso-position-vertical-relative:line" coordsize="228600,228600" o:gfxdata="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">
                       <v:oval id="Oval 124" o:spid="_x0000_s1027" style="position:absolute;width:228600;height:228600;visibility:visible;mso-wrap-style:square;v-text-anchor:top" o:gfxdata="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" fillcolor="#92278f [3204]" stroked="f" strokeweight="0">
@@ -4501,7 +4516,7 @@
                     </wp:inline>
                   </w:drawing>
                 </mc:Choice>
-                <mc:Fallback xmlns="">
+                <mc:Fallback>
                   <w:pict>
                     <v:group w14:anchorId="387D16B2" id="Group 19" o:spid="_x0000_s1026" alt="Tip icon" style="width:18pt;height:18pt;mso-position-horizontal-relative:char;mso-position-vertical-relative:line" coordsize="228600,228600" o:gfxdata="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">
                       <v:oval id="Oval 127" o:spid="_x0000_s1027" style="position:absolute;width:228600;height:228600;visibility:visible;mso-wrap-style:square;v-text-anchor:top" o:gfxdata="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" fillcolor="#92278f [3204]" stroked="f" strokeweight="0">
@@ -4713,174 +4728,19 @@
         <w:t xml:space="preserve"> file:</w:t>
       </w:r>
     </w:p>
-    <w:bookmarkStart w:id="7" w:name="_MON_1470845778"/>
-    <w:bookmarkEnd w:id="7"/>
+    <w:bookmarkStart w:id="8" w:name="_MON_1470845778"/>
+    <w:bookmarkEnd w:id="8"/>
     <w:p>
       <w:r>
         <w:object w:dxaOrig="9026" w:dyaOrig="1158">
-          <v:shape id="_x0000_i1028" type="#_x0000_t75" style="width:451.15pt;height:58.2pt" o:ole="" o:bordertopcolor="this" o:borderleftcolor="this" o:borderbottomcolor="this" o:borderrightcolor="this">
-            <v:imagedata r:id="rId16" o:title=""/>
-            <w10:bordertop type="single" width="4"/>
-            <w10:borderleft type="single" width="4"/>
-            <w10:borderbottom type="single" width="4"/>
-            <w10:borderright type="single" width="4"/>
-          </v:shape>
-          <o:OLEObject Type="Embed" ProgID="Word.OpenDocumentText.12" ShapeID="_x0000_i1028" DrawAspect="Content" ObjectID="_1472624402" r:id="rId17"/>
-        </w:object>
-      </w:r>
-    </w:p>
-    <w:p/>
-    <w:p/>
-    <w:p>
-      <w:r>
-        <w:t>1</w:t>
-      </w:r>
-      <w:r>
-        <w:t>1</w:t>
-      </w:r>
-      <w:r>
-        <w:t>. Send it to the F# Interactive and test it with customer1 and customer2</w:t>
-      </w:r>
-    </w:p>
-    <w:p/>
-    <w:p>
-      <w:r>
-        <w:t>12</w:t>
-      </w:r>
-      <w:r>
-        <w:t>. Uncomment and run tests 1-4 and 1-5</w:t>
-      </w:r>
-    </w:p>
-    <w:p/>
-    <w:p>
-      <w:r>
-        <w:br w:type="page"/>
-      </w:r>
-    </w:p>
-    <w:p>
-      <w:pPr>
-        <w:pStyle w:val="Heading1"/>
-      </w:pPr>
-      <w:bookmarkStart w:id="8" w:name="_Toc398747071"/>
-      <w:r>
-        <w:lastRenderedPageBreak/>
-        <w:t>Exercise 2</w:t>
-      </w:r>
-      <w:bookmarkEnd w:id="8"/>
-    </w:p>
-    <w:p>
-      <w:pPr>
-        <w:pStyle w:val="ListParagraph"/>
-        <w:numPr>
-          <w:ilvl w:val="0"/>
-          <w:numId w:val="5"/>
-        </w:numPr>
-      </w:pPr>
-      <w:r>
-        <w:t>High order functions</w:t>
-      </w:r>
-    </w:p>
-    <w:p>
-      <w:pPr>
-        <w:pStyle w:val="ListParagraph"/>
-        <w:numPr>
-          <w:ilvl w:val="0"/>
-          <w:numId w:val="5"/>
-        </w:numPr>
-      </w:pPr>
-      <w:r>
-        <w:t>Pipelining</w:t>
-      </w:r>
-    </w:p>
-    <w:p>
-      <w:pPr>
-        <w:pStyle w:val="ListParagraph"/>
-        <w:numPr>
-          <w:ilvl w:val="0"/>
-          <w:numId w:val="5"/>
-        </w:numPr>
-      </w:pPr>
-      <w:r>
-        <w:t>Partial application</w:t>
-      </w:r>
-    </w:p>
-    <w:p>
-      <w:pPr>
-        <w:pStyle w:val="ListParagraph"/>
-        <w:numPr>
-          <w:ilvl w:val="0"/>
-          <w:numId w:val="5"/>
-        </w:numPr>
-      </w:pPr>
-      <w:r>
-        <w:t>Composition</w:t>
-      </w:r>
-    </w:p>
-    <w:p/>
-    <w:p>
-      <w:r>
-        <w:t xml:space="preserve">1. </w:t>
-      </w:r>
-      <w:r>
-        <w:t>Without closing Visual Studio, go to File -&gt; Close Solution and then to File -&gt; Open Project/Solution… and select</w:t>
-      </w:r>
-      <w:r>
-        <w:t xml:space="preserve"> Module2\Pre\</w:t>
-      </w:r>
-      <w:r>
-        <w:t>FSharpIntro.sln</w:t>
-      </w:r>
-      <w:r>
-        <w:t xml:space="preserve"> and</w:t>
-      </w:r>
-      <w:r>
-        <w:t xml:space="preserve"> go to the Applications project</w:t>
-      </w:r>
-      <w:r>
-        <w:t>. You need to keep Visual Studio open so you don’t lose the F# Interactive session.</w:t>
-      </w:r>
-    </w:p>
-    <w:p/>
-    <w:p>
-      <w:r>
-        <w:t>2</w:t>
-      </w:r>
-      <w:r>
-        <w:t>. Create a function called “</w:t>
-      </w:r>
-      <w:proofErr w:type="spellStart"/>
-      <w:r>
-        <w:t>increaseCredit</w:t>
-      </w:r>
-      <w:proofErr w:type="spellEnd"/>
-      <w:r>
-        <w:t xml:space="preserve">” in the file </w:t>
-      </w:r>
-      <w:proofErr w:type="spellStart"/>
-      <w:r>
-        <w:t>Functions.fs</w:t>
-      </w:r>
-      <w:proofErr w:type="spellEnd"/>
-      <w:r>
-        <w:t>:</w:t>
-      </w:r>
-    </w:p>
-    <w:bookmarkStart w:id="9" w:name="_MON_1470923047"/>
-    <w:bookmarkEnd w:id="9"/>
-    <w:p>
-      <w:pPr>
-        <w:spacing w:after="0"/>
-      </w:pPr>
-      <w:r>
-        <w:object w:dxaOrig="9026" w:dyaOrig="1158">
-          <v:shape id="_x0000_i1048" type="#_x0000_t75" style="width:451.15pt;height:58.2pt" o:ole="">
+          <v:shape id="_x0000_i1028" type="#_x0000_t75" style="width:451.5pt;height:58.5pt" o:ole="" o:bordertopcolor="this" o:borderleftcolor="this" o:borderbottomcolor="this" o:borderrightcolor="this">
             <v:imagedata r:id="rId18" o:title=""/>
             <w10:bordertop type="single" width="4"/>
             <w10:borderleft type="single" width="4"/>
             <w10:borderbottom type="single" width="4"/>
             <w10:borderright type="single" width="4"/>
           </v:shape>
-          <o:OLEObject Type="Embed" ProgID="Word.OpenDocumentText.12" ShapeID="_x0000_i1048" DrawAspect="Content" ObjectID="_1472624403" r:id="rId19"/>
+          <o:OLEObject Type="Embed" ProgID="Word.OpenDocumentText.12" ShapeID="_x0000_i1028" DrawAspect="Content" ObjectID="_1472817862" r:id="rId19"/>
         </w:object>
       </w:r>
     </w:p>
@@ -4888,19 +4748,120 @@
     <w:p/>
     <w:p>
       <w:r>
-        <w:t>3</w:t>
-      </w:r>
-      <w:r>
-        <w:t xml:space="preserve">. Send it to the F# Interactive and test it with customer1 and customer2. </w:t>
-      </w:r>
-    </w:p>
-    <w:p/>
-    <w:p>
-      <w:r>
-        <w:t>4</w:t>
-      </w:r>
-      <w:r>
-        <w:t>. Refactor “</w:t>
+        <w:t>1</w:t>
+      </w:r>
+      <w:r>
+        <w:t>1</w:t>
+      </w:r>
+      <w:r>
+        <w:t>. Send it to the F# Interactive and test it with customer1 and customer2</w:t>
+      </w:r>
+    </w:p>
+    <w:p/>
+    <w:p>
+      <w:r>
+        <w:t>12</w:t>
+      </w:r>
+      <w:r>
+        <w:t>. Uncomment and run tests 1-4 and 1-5</w:t>
+      </w:r>
+    </w:p>
+    <w:p/>
+    <w:p>
+      <w:r>
+        <w:br w:type="page"/>
+      </w:r>
+    </w:p>
+    <w:p>
+      <w:pPr>
+        <w:pStyle w:val="Heading1"/>
+      </w:pPr>
+      <w:bookmarkStart w:id="9" w:name="_Toc398747071"/>
+      <w:r>
+        <w:lastRenderedPageBreak/>
+        <w:t>Exercise 2</w:t>
+      </w:r>
+      <w:bookmarkEnd w:id="9"/>
+    </w:p>
+    <w:p>
+      <w:pPr>
+        <w:pStyle w:val="ListParagraph"/>
+        <w:numPr>
+          <w:ilvl w:val="0"/>
+          <w:numId w:val="5"/>
+        </w:numPr>
+      </w:pPr>
+      <w:r>
+        <w:t>High order functions</w:t>
+      </w:r>
+    </w:p>
+    <w:p>
+      <w:pPr>
+        <w:pStyle w:val="ListParagraph"/>
+        <w:numPr>
+          <w:ilvl w:val="0"/>
+          <w:numId w:val="5"/>
+        </w:numPr>
+      </w:pPr>
+      <w:r>
+        <w:t>Pipelining</w:t>
+      </w:r>
+    </w:p>
+    <w:p>
+      <w:pPr>
+        <w:pStyle w:val="ListParagraph"/>
+        <w:numPr>
+          <w:ilvl w:val="0"/>
+          <w:numId w:val="5"/>
+        </w:numPr>
+      </w:pPr>
+      <w:r>
+        <w:t>Partial application</w:t>
+      </w:r>
+    </w:p>
+    <w:p>
+      <w:pPr>
+        <w:pStyle w:val="ListParagraph"/>
+        <w:numPr>
+          <w:ilvl w:val="0"/>
+          <w:numId w:val="5"/>
+        </w:numPr>
+      </w:pPr>
+      <w:r>
+        <w:t>Composition</w:t>
+      </w:r>
+    </w:p>
+    <w:p/>
+    <w:p>
+      <w:r>
+        <w:t xml:space="preserve">1. </w:t>
+      </w:r>
+      <w:r>
+        <w:t>Without closing Visual Studio, go to File -&gt; Close Solution and then to File -&gt; Open Project/Solution… and select</w:t>
+      </w:r>
+      <w:r>
+        <w:t xml:space="preserve"> Module2\Pre\</w:t>
+      </w:r>
+      <w:r>
+        <w:t>FSharpIntro.sln</w:t>
+      </w:r>
+      <w:r>
+        <w:t xml:space="preserve"> and</w:t>
+      </w:r>
+      <w:r>
+        <w:t xml:space="preserve"> go to the Applications project</w:t>
+      </w:r>
+      <w:r>
+        <w:t>. You need to keep Visual Studio open so you don’t lose the F# Interactive session.</w:t>
+      </w:r>
+    </w:p>
+    <w:p/>
+    <w:p>
+      <w:r>
+        <w:t>2</w:t>
+      </w:r>
+      <w:r>
+        <w:t>. Create a function called “</w:t>
       </w:r>
       <w:proofErr w:type="spellStart"/>
       <w:r>
@@ -4908,22 +4869,76 @@
       </w:r>
       <w:proofErr w:type="spellEnd"/>
       <w:r>
-        <w:t>” to be able receive the condition as a parameter:</w:t>
-      </w:r>
-    </w:p>
-    <w:bookmarkStart w:id="10" w:name="_MON_1470923929"/>
+        <w:t xml:space="preserve">” in the file </w:t>
+      </w:r>
+      <w:proofErr w:type="spellStart"/>
+      <w:r>
+        <w:t>Functions.fs</w:t>
+      </w:r>
+      <w:proofErr w:type="spellEnd"/>
+      <w:r>
+        <w:t>:</w:t>
+      </w:r>
+    </w:p>
+    <w:bookmarkStart w:id="10" w:name="_MON_1470923047"/>
     <w:bookmarkEnd w:id="10"/>
     <w:p>
+      <w:pPr>
+        <w:spacing w:after="0"/>
+      </w:pPr>
       <w:r>
         <w:object w:dxaOrig="9026" w:dyaOrig="1158">
-          <v:shape id="_x0000_i1029" type="#_x0000_t75" style="width:451.15pt;height:56.7pt" o:ole="" o:bordertopcolor="this" o:borderleftcolor="this" o:borderbottomcolor="this" o:borderrightcolor="this">
+          <v:shape id="_x0000_i1029" type="#_x0000_t75" style="width:451.5pt;height:58.5pt" o:ole="" o:bordertopcolor="this" o:borderleftcolor="this" o:borderbottomcolor="this" o:borderrightcolor="this">
             <v:imagedata r:id="rId20" o:title=""/>
             <w10:bordertop type="single" width="4"/>
             <w10:borderleft type="single" width="4"/>
             <w10:borderbottom type="single" width="4"/>
             <w10:borderright type="single" width="4"/>
           </v:shape>
-          <o:OLEObject Type="Embed" ProgID="Word.OpenDocumentText.12" ShapeID="_x0000_i1029" DrawAspect="Content" ObjectID="_1472624404" r:id="rId21"/>
+          <o:OLEObject Type="Embed" ProgID="Word.OpenDocumentText.12" ShapeID="_x0000_i1029" DrawAspect="Content" ObjectID="_1472817863" r:id="rId21"/>
+        </w:object>
+      </w:r>
+    </w:p>
+    <w:p/>
+    <w:p/>
+    <w:p>
+      <w:r>
+        <w:t>3</w:t>
+      </w:r>
+      <w:r>
+        <w:t xml:space="preserve">. Send it to the F# Interactive and test it with customer1 and customer2. </w:t>
+      </w:r>
+    </w:p>
+    <w:p/>
+    <w:p>
+      <w:r>
+        <w:t>4</w:t>
+      </w:r>
+      <w:r>
+        <w:t>. Refactor “</w:t>
+      </w:r>
+      <w:proofErr w:type="spellStart"/>
+      <w:r>
+        <w:t>increaseCredit</w:t>
+      </w:r>
+      <w:proofErr w:type="spellEnd"/>
+      <w:r>
+        <w:t>” to be able receive the condition as a parameter:</w:t>
+      </w:r>
+    </w:p>
+    <w:bookmarkStart w:id="11" w:name="_MON_1470923929"/>
+    <w:bookmarkEnd w:id="11"/>
+    <w:p>
+      <w:r>
+        <w:object w:dxaOrig="9026" w:dyaOrig="1158">
+          <v:shape id="_x0000_i1030" type="#_x0000_t75" style="width:451.5pt;height:57pt" o:ole="" o:bordertopcolor="this" o:borderleftcolor="this" o:borderbottomcolor="this" o:borderrightcolor="this">
+            <v:imagedata r:id="rId22" o:title=""/>
+            <w10:bordertop type="single" width="4"/>
+            <w10:borderleft type="single" width="4"/>
+            <w10:borderbottom type="single" width="4"/>
+            <w10:borderright type="single" width="4"/>
+          </v:shape>
+          <o:OLEObject Type="Embed" ProgID="Word.OpenDocumentText.12" ShapeID="_x0000_i1030" DrawAspect="Content" ObjectID="_1472817864" r:id="rId23"/>
         </w:object>
       </w:r>
     </w:p>
@@ -5153,7 +5168,7 @@
                     </wp:inline>
                   </w:drawing>
                 </mc:Choice>
-                <mc:Fallback xmlns="">
+                <mc:Fallback>
                   <w:pict>
                     <v:group w14:anchorId="5512FD54" id="Group 19" o:spid="_x0000_s1026" alt="Tip icon" style="width:18pt;height:18pt;mso-position-horizontal-relative:char;mso-position-vertical-relative:line" coordsize="228600,228600" o:gfxdata="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">
                       <v:oval id="Oval 130" o:spid="_x0000_s1027" style="position:absolute;width:228600;height:228600;visibility:visible;mso-wrap-style:square;v-text-anchor:top" o:gfxdata="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" fillcolor="#92278f [3204]" stroked="f" strokeweight="0">
@@ -5267,19 +5282,19 @@
         <w:t>:</w:t>
       </w:r>
     </w:p>
-    <w:bookmarkStart w:id="11" w:name="_MON_1470923718"/>
-    <w:bookmarkEnd w:id="11"/>
+    <w:bookmarkStart w:id="12" w:name="_MON_1470923718"/>
+    <w:bookmarkEnd w:id="12"/>
     <w:p>
       <w:r>
         <w:object w:dxaOrig="9026" w:dyaOrig="551">
-          <v:shape id="_x0000_i1030" type="#_x0000_t75" style="width:451.15pt;height:28.35pt" o:ole="" o:bordertopcolor="this" o:borderleftcolor="this" o:borderbottomcolor="this" o:borderrightcolor="this">
+          <v:shape id="_x0000_i1031" type="#_x0000_t75" style="width:451.5pt;height:28.5pt" o:ole="" o:bordertopcolor="this" o:borderleftcolor="this" o:borderbottomcolor="this" o:borderrightcolor="this">
             <v:imagedata r:id="rId10" o:title=""/>
             <w10:bordertop type="single" width="4"/>
             <w10:borderleft type="single" width="4"/>
             <w10:borderbottom type="single" width="4"/>
             <w10:borderright type="single" width="4"/>
           </v:shape>
-          <o:OLEObject Type="Embed" ProgID="Word.OpenDocumentText.12" ShapeID="_x0000_i1030" DrawAspect="Content" ObjectID="_1472624405" r:id="rId22"/>
+          <o:OLEObject Type="Embed" ProgID="Word.OpenDocumentText.12" ShapeID="_x0000_i1031" DrawAspect="Content" ObjectID="_1472817865" r:id="rId24"/>
         </w:object>
       </w:r>
     </w:p>
@@ -5539,7 +5554,7 @@
                     </wp:inline>
                   </w:drawing>
                 </mc:Choice>
-                <mc:Fallback xmlns="">
+                <mc:Fallback>
                   <w:pict>
                     <v:group w14:anchorId="7477FC9D" id="Group 19" o:spid="_x0000_s1026" alt="Tip icon" style="width:18pt;height:18pt;mso-position-horizontal-relative:char;mso-position-vertical-relative:line" coordsize="228600,228600" o:gfxdata="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">
                       <v:oval id="Oval 133" o:spid="_x0000_s1027" style="position:absolute;width:228600;height:228600;visibility:visible;mso-wrap-style:square;v-text-anchor:top" o:gfxdata="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" fillcolor="#92278f [3204]" stroked="f" strokeweight="0">
@@ -5848,7 +5863,7 @@
                     </wp:inline>
                   </w:drawing>
                 </mc:Choice>
-                <mc:Fallback xmlns="">
+                <mc:Fallback>
                   <w:pict>
                     <v:group w14:anchorId="436E51B7" id="Group 19" o:spid="_x0000_s1026" alt="Tip icon" style="width:18pt;height:18pt;mso-position-horizontal-relative:char;mso-position-vertical-relative:line" coordsize="228600,228600" o:gfxdata="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">
                       <v:oval id="Oval 136" o:spid="_x0000_s1027" style="position:absolute;width:228600;height:228600;visibility:visible;mso-wrap-style:square;v-text-anchor:top" o:gfxdata="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" fillcolor="#92278f [3204]" stroked="f" strokeweight="0">
@@ -6197,7 +6212,7 @@
                     </wp:inline>
                   </w:drawing>
                 </mc:Choice>
-                <mc:Fallback xmlns="">
+                <mc:Fallback>
                   <w:pict>
                     <v:group w14:anchorId="0D97FBE4" id="Group 19" o:spid="_x0000_s1026" alt="Tip icon" style="width:18pt;height:18pt;mso-position-horizontal-relative:char;mso-position-vertical-relative:line" coordsize="228600,228600" o:gfxdata="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">
                       <v:oval id="Oval 139" o:spid="_x0000_s1027" style="position:absolute;width:228600;height:228600;visibility:visible;mso-wrap-style:square;v-text-anchor:top" o:gfxdata="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" fillcolor="#92278f [3204]" stroked="f" strokeweight="0">
@@ -6379,91 +6394,38 @@
         <w:t>:</w:t>
       </w:r>
     </w:p>
-    <w:bookmarkStart w:id="12" w:name="_MON_1470986481"/>
-    <w:bookmarkEnd w:id="12"/>
+    <w:bookmarkStart w:id="13" w:name="_MON_1470986481"/>
+    <w:bookmarkEnd w:id="13"/>
     <w:p>
       <w:r>
         <w:object w:dxaOrig="9026" w:dyaOrig="543">
-          <v:shape id="_x0000_i1031" type="#_x0000_t75" style="width:451.15pt;height:27.55pt" o:ole="" o:bordertopcolor="this" o:borderleftcolor="this" o:borderbottomcolor="this" o:borderrightcolor="this">
-            <v:imagedata r:id="rId23" o:title=""/>
-            <w10:bordertop type="single" width="4"/>
-            <w10:borderleft type="single" width="4"/>
-            <w10:borderbottom type="single" width="4"/>
-            <w10:borderright type="single" width="4"/>
-          </v:shape>
-          <o:OLEObject Type="Embed" ProgID="Word.OpenDocumentText.12" ShapeID="_x0000_i1031" DrawAspect="Content" ObjectID="_1472624406" r:id="rId24"/>
-        </w:object>
-      </w:r>
-    </w:p>
-    <w:p/>
-    <w:p>
-      <w:r>
-        <w:t>13</w:t>
-      </w:r>
-      <w:r>
-        <w:t>. Uncomment and run test 2-6</w:t>
-      </w:r>
-    </w:p>
-    <w:p/>
-    <w:p>
-      <w:r>
-        <w:t>14</w:t>
-      </w:r>
-      <w:r>
-        <w:t>. Create a function called “</w:t>
-      </w:r>
-      <w:proofErr w:type="spellStart"/>
-      <w:r>
-        <w:t>upgradeCustomer</w:t>
-      </w:r>
-      <w:proofErr w:type="spellEnd"/>
-      <w:r>
-        <w:t xml:space="preserve">” in the file </w:t>
-      </w:r>
-      <w:proofErr w:type="spellStart"/>
-      <w:r>
-        <w:t>Functions.fs</w:t>
-      </w:r>
-      <w:proofErr w:type="spellEnd"/>
-      <w:r>
-        <w:t>:</w:t>
-      </w:r>
-    </w:p>
-    <w:bookmarkStart w:id="13" w:name="_MON_1470987108"/>
-    <w:bookmarkEnd w:id="13"/>
-    <w:p>
-      <w:r>
-        <w:object w:dxaOrig="9026" w:dyaOrig="1603">
-          <v:shape id="_x0000_i1032" type="#_x0000_t75" style="width:451.15pt;height:80.45pt" o:ole="" o:bordertopcolor="this" o:borderleftcolor="this" o:borderbottomcolor="this" o:borderrightcolor="this">
+          <v:shape id="_x0000_i1032" type="#_x0000_t75" style="width:451.5pt;height:27.75pt" o:ole="" o:bordertopcolor="this" o:borderleftcolor="this" o:borderbottomcolor="this" o:borderrightcolor="this">
             <v:imagedata r:id="rId25" o:title=""/>
             <w10:bordertop type="single" width="4"/>
             <w10:borderleft type="single" width="4"/>
             <w10:borderbottom type="single" width="4"/>
             <w10:borderright type="single" width="4"/>
           </v:shape>
-          <o:OLEObject Type="Embed" ProgID="Word.OpenDocumentText.12" ShapeID="_x0000_i1032" DrawAspect="Content" ObjectID="_1472624407" r:id="rId26"/>
+          <o:OLEObject Type="Embed" ProgID="Word.OpenDocumentText.12" ShapeID="_x0000_i1032" DrawAspect="Content" ObjectID="_1472817866" r:id="rId26"/>
         </w:object>
       </w:r>
     </w:p>
-    <w:p>
-      <w:pPr>
-        <w:spacing w:after="0"/>
-      </w:pPr>
-    </w:p>
-    <w:p>
-      <w:pPr>
-        <w:spacing w:after="0"/>
-      </w:pPr>
-    </w:p>
-    <w:p>
-      <w:pPr>
-        <w:spacing w:after="0"/>
-      </w:pPr>
-      <w:r>
-        <w:t>15</w:t>
-      </w:r>
-      <w:r>
-        <w:t>. Send “</w:t>
+    <w:p/>
+    <w:p>
+      <w:r>
+        <w:t>13</w:t>
+      </w:r>
+      <w:r>
+        <w:t>. Uncomment and run test 2-6</w:t>
+      </w:r>
+    </w:p>
+    <w:p/>
+    <w:p>
+      <w:r>
+        <w:t>14</w:t>
+      </w:r>
+      <w:r>
+        <w:t>. Create a function called “</w:t>
       </w:r>
       <w:proofErr w:type="spellStart"/>
       <w:r>
@@ -6471,55 +6433,30 @@
       </w:r>
       <w:proofErr w:type="spellEnd"/>
       <w:r>
-        <w:t>” to the F# Interactive and test it with customer1 and customer2</w:t>
-      </w:r>
-    </w:p>
-    <w:p>
-      <w:pPr>
-        <w:spacing w:after="0"/>
-      </w:pPr>
-    </w:p>
-    <w:p>
-      <w:pPr>
-        <w:spacing w:after="0"/>
-      </w:pPr>
-    </w:p>
-    <w:p>
-      <w:pPr>
-        <w:spacing w:after="0"/>
-      </w:pPr>
-      <w:r>
-        <w:lastRenderedPageBreak/>
-        <w:t>16</w:t>
-      </w:r>
-      <w:r>
-        <w:t>. Refactor “</w:t>
+        <w:t xml:space="preserve">” in the file </w:t>
       </w:r>
       <w:proofErr w:type="spellStart"/>
       <w:r>
-        <w:t>upgradeCustomer</w:t>
+        <w:t>Functions.fs</w:t>
       </w:r>
       <w:proofErr w:type="spellEnd"/>
       <w:r>
-        <w:t>” to use the pipelining operator and test it in the F# interactive:</w:t>
-      </w:r>
-    </w:p>
-    <w:bookmarkStart w:id="14" w:name="_MON_1470987266"/>
+        <w:t>:</w:t>
+      </w:r>
+    </w:p>
+    <w:bookmarkStart w:id="14" w:name="_MON_1470987108"/>
     <w:bookmarkEnd w:id="14"/>
     <w:p>
-      <w:pPr>
-        <w:spacing w:after="0"/>
-      </w:pPr>
-      <w:r>
-        <w:object w:dxaOrig="9360" w:dyaOrig="1557">
-          <v:shape id="_x0000_i1033" type="#_x0000_t75" style="width:451.9pt;height:78.15pt" o:ole="" o:bordertopcolor="this" o:borderleftcolor="this" o:borderbottomcolor="this" o:borderrightcolor="this">
+      <w:r>
+        <w:object w:dxaOrig="9026" w:dyaOrig="1603">
+          <v:shape id="_x0000_i1033" type="#_x0000_t75" style="width:451.5pt;height:80.25pt" o:ole="" o:bordertopcolor="this" o:borderleftcolor="this" o:borderbottomcolor="this" o:borderrightcolor="this">
             <v:imagedata r:id="rId27" o:title=""/>
             <w10:bordertop type="single" width="4"/>
             <w10:borderleft type="single" width="4"/>
             <w10:borderbottom type="single" width="4"/>
             <w10:borderright type="single" width="4"/>
           </v:shape>
-          <o:OLEObject Type="Embed" ProgID="Word.OpenDocumentText.12" ShapeID="_x0000_i1033" DrawAspect="Content" ObjectID="_1472624408" r:id="rId28"/>
+          <o:OLEObject Type="Embed" ProgID="Word.OpenDocumentText.12" ShapeID="_x0000_i1033" DrawAspect="Content" ObjectID="_1472817867" r:id="rId28"/>
         </w:object>
       </w:r>
     </w:p>
@@ -6538,7 +6475,7 @@
         <w:spacing w:after="0"/>
       </w:pPr>
       <w:r>
-        <w:t>17</w:t>
+        <w:t>15</w:t>
       </w:r>
       <w:r>
         <w:t>. Send “</w:t>
@@ -6567,7 +6504,8 @@
         <w:spacing w:after="0"/>
       </w:pPr>
       <w:r>
-        <w:t>18</w:t>
+        <w:lastRenderedPageBreak/>
+        <w:t>16</w:t>
       </w:r>
       <w:r>
         <w:t>. Refactor “</w:t>
@@ -6578,25 +6516,25 @@
       </w:r>
       <w:proofErr w:type="spellEnd"/>
       <w:r>
-        <w:t>” again to use composition:</w:t>
-      </w:r>
-    </w:p>
-    <w:bookmarkStart w:id="15" w:name="_MON_1470987428"/>
+        <w:t>” to use the pipelining operator and test it in the F# interactive:</w:t>
+      </w:r>
+    </w:p>
+    <w:bookmarkStart w:id="15" w:name="_MON_1470987266"/>
     <w:bookmarkEnd w:id="15"/>
     <w:p>
       <w:pPr>
         <w:spacing w:after="0"/>
       </w:pPr>
       <w:r>
-        <w:object w:dxaOrig="9026" w:dyaOrig="549">
-          <v:shape id="_x0000_i1034" type="#_x0000_t75" style="width:451.15pt;height:26.8pt" o:ole="" o:bordertopcolor="this" o:borderleftcolor="this" o:borderbottomcolor="this" o:borderrightcolor="this">
+        <w:object w:dxaOrig="9360" w:dyaOrig="1557">
+          <v:shape id="_x0000_i1034" type="#_x0000_t75" style="width:452.25pt;height:78pt" o:ole="" o:bordertopcolor="this" o:borderleftcolor="this" o:borderbottomcolor="this" o:borderrightcolor="this">
             <v:imagedata r:id="rId29" o:title=""/>
             <w10:bordertop type="single" width="4"/>
             <w10:borderleft type="single" width="4"/>
             <w10:borderbottom type="single" width="4"/>
             <w10:borderright type="single" width="4"/>
           </v:shape>
-          <o:OLEObject Type="Embed" ProgID="Word.OpenDocumentText.12" ShapeID="_x0000_i1034" DrawAspect="Content" ObjectID="_1472624409" r:id="rId30"/>
+          <o:OLEObject Type="Embed" ProgID="Word.OpenDocumentText.12" ShapeID="_x0000_i1034" DrawAspect="Content" ObjectID="_1472817868" r:id="rId30"/>
         </w:object>
       </w:r>
     </w:p>
@@ -6606,6 +6544,83 @@
       </w:pPr>
     </w:p>
     <w:p>
+      <w:pPr>
+        <w:spacing w:after="0"/>
+      </w:pPr>
+    </w:p>
+    <w:p>
+      <w:pPr>
+        <w:spacing w:after="0"/>
+      </w:pPr>
+      <w:r>
+        <w:t>17</w:t>
+      </w:r>
+      <w:r>
+        <w:t>. Send “</w:t>
+      </w:r>
+      <w:proofErr w:type="spellStart"/>
+      <w:r>
+        <w:t>upgradeCustomer</w:t>
+      </w:r>
+      <w:proofErr w:type="spellEnd"/>
+      <w:r>
+        <w:t>” to the F# Interactive and test it with customer1 and customer2</w:t>
+      </w:r>
+    </w:p>
+    <w:p>
+      <w:pPr>
+        <w:spacing w:after="0"/>
+      </w:pPr>
+    </w:p>
+    <w:p>
+      <w:pPr>
+        <w:spacing w:after="0"/>
+      </w:pPr>
+    </w:p>
+    <w:p>
+      <w:pPr>
+        <w:spacing w:after="0"/>
+      </w:pPr>
+      <w:r>
+        <w:t>18</w:t>
+      </w:r>
+      <w:r>
+        <w:t>. Refactor “</w:t>
+      </w:r>
+      <w:proofErr w:type="spellStart"/>
+      <w:r>
+        <w:t>upgradeCustomer</w:t>
+      </w:r>
+      <w:proofErr w:type="spellEnd"/>
+      <w:r>
+        <w:t>” again to use composition:</w:t>
+      </w:r>
+    </w:p>
+    <w:bookmarkStart w:id="16" w:name="_MON_1470987428"/>
+    <w:bookmarkEnd w:id="16"/>
+    <w:p>
+      <w:pPr>
+        <w:spacing w:after="0"/>
+      </w:pPr>
+      <w:r>
+        <w:object w:dxaOrig="9026" w:dyaOrig="549">
+          <v:shape id="_x0000_i1035" type="#_x0000_t75" style="width:451.5pt;height:27pt" o:ole="" o:bordertopcolor="this" o:borderleftcolor="this" o:borderbottomcolor="this" o:borderrightcolor="this">
+            <v:imagedata r:id="rId31" o:title=""/>
+            <w10:bordertop type="single" width="4"/>
+            <w10:borderleft type="single" width="4"/>
+            <w10:borderbottom type="single" width="4"/>
+            <w10:borderright type="single" width="4"/>
+          </v:shape>
+          <o:OLEObject Type="Embed" ProgID="Word.OpenDocumentText.12" ShapeID="_x0000_i1035" DrawAspect="Content" ObjectID="_1472817869" r:id="rId32"/>
+        </w:object>
+      </w:r>
+    </w:p>
+    <w:p>
+      <w:pPr>
+        <w:spacing w:after="0"/>
+      </w:pPr>
+    </w:p>
+    <w:p>
       <w:r>
         <w:t>19</w:t>
       </w:r>
@@ -6622,14 +6637,14 @@
       <w:pPr>
         <w:pStyle w:val="Heading1"/>
       </w:pPr>
-      <w:bookmarkStart w:id="16" w:name="_Toc397286534"/>
-      <w:bookmarkStart w:id="17" w:name="_Toc398747072"/>
+      <w:bookmarkStart w:id="17" w:name="_Toc397286534"/>
+      <w:bookmarkStart w:id="18" w:name="_Toc398747072"/>
       <w:r>
         <w:lastRenderedPageBreak/>
         <w:t>Exercise 3</w:t>
       </w:r>
-      <w:bookmarkEnd w:id="16"/>
       <w:bookmarkEnd w:id="17"/>
+      <w:bookmarkEnd w:id="18"/>
     </w:p>
     <w:p>
       <w:pPr>
@@ -6726,222 +6741,222 @@
         <w:t xml:space="preserve"> (note that you need to declare them before “Customer”):</w:t>
       </w:r>
     </w:p>
-    <w:bookmarkStart w:id="18" w:name="_MON_1472401802"/>
-    <w:bookmarkEnd w:id="18"/>
+    <w:bookmarkStart w:id="19" w:name="_MON_1472401802"/>
+    <w:bookmarkEnd w:id="19"/>
     <w:p>
       <w:r>
         <w:object w:dxaOrig="9026" w:dyaOrig="5385">
-          <v:shape id="_x0000_i1049" type="#_x0000_t75" style="width:451.15pt;height:269.6pt" o:ole="">
-            <v:imagedata r:id="rId31" o:title=""/>
-            <w10:bordertop type="single" width="4"/>
-            <w10:borderleft type="single" width="4"/>
-            <w10:borderbottom type="single" width="4"/>
-            <w10:borderright type="single" width="4"/>
-          </v:shape>
-          <o:OLEObject Type="Embed" ProgID="Word.OpenDocumentText.12" ShapeID="_x0000_i1049" DrawAspect="Content" ObjectID="_1472624410" r:id="rId32"/>
-        </w:object>
-      </w:r>
-    </w:p>
-    <w:p/>
-    <w:p>
-      <w:r>
-        <w:t>3</w:t>
-      </w:r>
-      <w:r>
-        <w:t>.  Highlight</w:t>
-      </w:r>
-      <w:r>
-        <w:t xml:space="preserve"> </w:t>
-      </w:r>
-      <w:r>
-        <w:t>all but the “module Types” line and send it to the F# Interactive (include “open System”).</w:t>
-      </w:r>
-    </w:p>
-    <w:p/>
-    <w:p>
-      <w:r>
-        <w:t>4</w:t>
-      </w:r>
-      <w:r>
-        <w:t xml:space="preserve">. Open the file </w:t>
-      </w:r>
-      <w:proofErr w:type="spellStart"/>
-      <w:r>
-        <w:t>Data.fs</w:t>
-      </w:r>
-      <w:proofErr w:type="spellEnd"/>
-      <w:r>
-        <w:t>, uncomment and send each customer to the F# Interactive</w:t>
-      </w:r>
-      <w:r>
-        <w:t xml:space="preserve"> (do not select the “module …” and “open …: lines)</w:t>
-      </w:r>
-      <w:r>
-        <w:t>.</w:t>
-      </w:r>
-    </w:p>
-    <w:p/>
-    <w:p/>
-    <w:p/>
-    <w:p/>
-    <w:p>
-      <w:r>
-        <w:lastRenderedPageBreak/>
-        <w:t>5</w:t>
-      </w:r>
-      <w:r>
-        <w:t>. Update the “</w:t>
-      </w:r>
-      <w:proofErr w:type="spellStart"/>
-      <w:r>
-        <w:t>increaseCredit</w:t>
-      </w:r>
-      <w:proofErr w:type="spellEnd"/>
-      <w:r>
-        <w:t>” function to use USD:</w:t>
-      </w:r>
-    </w:p>
-    <w:bookmarkStart w:id="19" w:name="_MON_1472403573"/>
-    <w:bookmarkEnd w:id="19"/>
-    <w:p>
-      <w:r>
-        <w:object w:dxaOrig="9026" w:dyaOrig="1158">
-          <v:shape id="_x0000_i1035" type="#_x0000_t75" style="width:451.15pt;height:58.2pt" o:ole="" o:bordertopcolor="this" o:borderleftcolor="this" o:borderbottomcolor="this" o:borderrightcolor="this">
+          <v:shape id="_x0000_i1036" type="#_x0000_t75" style="width:451.5pt;height:269.25pt" o:ole="" o:bordertopcolor="this" o:borderleftcolor="this" o:borderbottomcolor="this" o:borderrightcolor="this">
             <v:imagedata r:id="rId33" o:title=""/>
             <w10:bordertop type="single" width="4"/>
             <w10:borderleft type="single" width="4"/>
             <w10:borderbottom type="single" width="4"/>
             <w10:borderright type="single" width="4"/>
           </v:shape>
-          <o:OLEObject Type="Embed" ProgID="Word.OpenDocumentText.12" ShapeID="_x0000_i1035" DrawAspect="Content" ObjectID="_1472624411" r:id="rId34"/>
+          <o:OLEObject Type="Embed" ProgID="Word.OpenDocumentText.12" ShapeID="_x0000_i1036" DrawAspect="Content" ObjectID="_1472817870" r:id="rId34"/>
         </w:object>
       </w:r>
     </w:p>
     <w:p/>
     <w:p>
       <w:r>
-        <w:t>6. Uncomment and run tests 3-1 and 3-2</w:t>
-      </w:r>
-      <w:r>
-        <w:t xml:space="preserve"> (you will also need to uncomment the “customer” value defined at the top of the file </w:t>
+        <w:t>3</w:t>
+      </w:r>
+      <w:r>
+        <w:t>.  Highlight</w:t>
+      </w:r>
+      <w:r>
+        <w:t xml:space="preserve"> </w:t>
+      </w:r>
+      <w:r>
+        <w:t>all but the “module Types” line and send it to the F# Interactive (include “open System”).</w:t>
+      </w:r>
+    </w:p>
+    <w:p/>
+    <w:p>
+      <w:r>
+        <w:t>4</w:t>
+      </w:r>
+      <w:r>
+        <w:t xml:space="preserve">. Open the file </w:t>
       </w:r>
       <w:proofErr w:type="spellStart"/>
       <w:r>
-        <w:t>Test.fs</w:t>
+        <w:t>Data.fs</w:t>
       </w:r>
       <w:proofErr w:type="spellEnd"/>
       <w:r>
-        <w:t>)</w:t>
-      </w:r>
-    </w:p>
-    <w:p/>
-    <w:p>
-      <w:r>
-        <w:t>7</w:t>
-      </w:r>
-      <w:r>
-        <w:t>.  Create a function called “</w:t>
+        <w:t>, uncomment and send each customer to the F# Interactive</w:t>
+      </w:r>
+      <w:r>
+        <w:t xml:space="preserve"> (do not select the “module …” and “open …: lines)</w:t>
+      </w:r>
+      <w:r>
+        <w:t>.</w:t>
+      </w:r>
+    </w:p>
+    <w:p/>
+    <w:p/>
+    <w:p/>
+    <w:p/>
+    <w:p>
+      <w:r>
+        <w:lastRenderedPageBreak/>
+        <w:t>5</w:t>
+      </w:r>
+      <w:r>
+        <w:t>. Update the “</w:t>
       </w:r>
       <w:proofErr w:type="spellStart"/>
       <w:r>
-        <w:t>isAdult</w:t>
+        <w:t>increaseCredit</w:t>
       </w:r>
       <w:proofErr w:type="spellEnd"/>
       <w:r>
-        <w:t xml:space="preserve">” in the file </w:t>
-      </w:r>
-      <w:proofErr w:type="spellStart"/>
-      <w:r>
-        <w:t>Functions.fs</w:t>
-      </w:r>
-      <w:proofErr w:type="spellEnd"/>
-      <w:r>
-        <w:t xml:space="preserve">: </w:t>
-      </w:r>
-    </w:p>
-    <w:bookmarkStart w:id="20" w:name="_MON_1471024033"/>
+        <w:t>” function to use USD:</w:t>
+      </w:r>
+    </w:p>
+    <w:bookmarkStart w:id="20" w:name="_MON_1472403573"/>
     <w:bookmarkEnd w:id="20"/>
     <w:p>
       <w:r>
-        <w:object w:dxaOrig="9026" w:dyaOrig="1290">
-          <v:shape id="_x0000_i1036" type="#_x0000_t75" style="width:451.15pt;height:64.35pt" o:ole="" o:bordertopcolor="this" o:borderleftcolor="this" o:borderbottomcolor="this" o:borderrightcolor="this">
+        <w:object w:dxaOrig="9026" w:dyaOrig="1158">
+          <v:shape id="_x0000_i1037" type="#_x0000_t75" style="width:451.5pt;height:58.5pt" o:ole="" o:bordertopcolor="this" o:borderleftcolor="this" o:borderbottomcolor="this" o:borderrightcolor="this">
             <v:imagedata r:id="rId35" o:title=""/>
             <w10:bordertop type="single" width="4"/>
             <w10:borderleft type="single" width="4"/>
             <w10:borderbottom type="single" width="4"/>
             <w10:borderright type="single" width="4"/>
           </v:shape>
-          <o:OLEObject Type="Embed" ProgID="Word.OpenDocumentText.12" ShapeID="_x0000_i1036" DrawAspect="Content" ObjectID="_1472624412" r:id="rId36"/>
+          <o:OLEObject Type="Embed" ProgID="Word.OpenDocumentText.12" ShapeID="_x0000_i1037" DrawAspect="Content" ObjectID="_1472817871" r:id="rId36"/>
         </w:object>
       </w:r>
     </w:p>
     <w:p/>
     <w:p>
       <w:r>
-        <w:t>8</w:t>
-      </w:r>
-      <w:r>
-        <w:t>. Send “</w:t>
+        <w:t>6. Uncomment and run tests 3-1 and 3-2</w:t>
+      </w:r>
+      <w:r>
+        <w:t xml:space="preserve"> (you will also need to uncomment the “customer” value defined at the top of the file </w:t>
       </w:r>
       <w:proofErr w:type="spellStart"/>
       <w:r>
+        <w:t>Test.fs</w:t>
+      </w:r>
+      <w:proofErr w:type="spellEnd"/>
+      <w:r>
+        <w:t>)</w:t>
+      </w:r>
+    </w:p>
+    <w:p/>
+    <w:p>
+      <w:r>
+        <w:t>7</w:t>
+      </w:r>
+      <w:r>
+        <w:t>.  Create a function called “</w:t>
+      </w:r>
+      <w:proofErr w:type="spellStart"/>
+      <w:r>
         <w:t>isAdult</w:t>
       </w:r>
       <w:proofErr w:type="spellEnd"/>
       <w:r>
-        <w:t>” to the F# Interactive and test it with customer1 and customer2.</w:t>
-      </w:r>
-    </w:p>
-    <w:p/>
-    <w:p>
-      <w:r>
-        <w:t>9. Uncomment and run tests 3-3, 3-4 and 3-5</w:t>
-      </w:r>
-    </w:p>
-    <w:p/>
-    <w:p>
-      <w:r>
-        <w:t>10</w:t>
-      </w:r>
-      <w:r>
-        <w:t>. Create a function called “</w:t>
+        <w:t xml:space="preserve">” in the file </w:t>
       </w:r>
       <w:proofErr w:type="spellStart"/>
       <w:r>
-        <w:t>getAlert</w:t>
+        <w:t>Functions.fs</w:t>
       </w:r>
       <w:proofErr w:type="spellEnd"/>
       <w:r>
-        <w:t xml:space="preserve">” in the file </w:t>
-      </w:r>
-      <w:proofErr w:type="spellStart"/>
-      <w:r>
-        <w:t>Functions.fs</w:t>
-      </w:r>
-      <w:proofErr w:type="spellEnd"/>
-      <w:r>
-        <w:t>:</w:t>
-      </w:r>
-    </w:p>
-    <w:bookmarkStart w:id="21" w:name="_MON_1471025395"/>
+        <w:t xml:space="preserve">: </w:t>
+      </w:r>
+    </w:p>
+    <w:bookmarkStart w:id="21" w:name="_MON_1471024033"/>
     <w:bookmarkEnd w:id="21"/>
     <w:p>
       <w:r>
-        <w:object w:dxaOrig="9026" w:dyaOrig="1503">
-          <v:shape id="_x0000_i1037" type="#_x0000_t75" style="width:451.15pt;height:75.05pt" o:ole="" o:bordertopcolor="this" o:borderleftcolor="this" o:borderbottomcolor="this" o:borderrightcolor="this">
+        <w:object w:dxaOrig="9026" w:dyaOrig="1290">
+          <v:shape id="_x0000_i1038" type="#_x0000_t75" style="width:451.5pt;height:64.5pt" o:ole="" o:bordertopcolor="this" o:borderleftcolor="this" o:borderbottomcolor="this" o:borderrightcolor="this">
             <v:imagedata r:id="rId37" o:title=""/>
             <w10:bordertop type="single" width="4"/>
             <w10:borderleft type="single" width="4"/>
             <w10:borderbottom type="single" width="4"/>
             <w10:borderright type="single" width="4"/>
           </v:shape>
-          <o:OLEObject Type="Embed" ProgID="Word.OpenDocumentText.12" ShapeID="_x0000_i1037" DrawAspect="Content" ObjectID="_1472624413" r:id="rId38"/>
+          <o:OLEObject Type="Embed" ProgID="Word.OpenDocumentText.12" ShapeID="_x0000_i1038" DrawAspect="Content" ObjectID="_1472817872" r:id="rId38"/>
         </w:object>
       </w:r>
     </w:p>
     <w:p/>
     <w:p>
       <w:r>
+        <w:t>8</w:t>
+      </w:r>
+      <w:r>
+        <w:t>. Send “</w:t>
+      </w:r>
+      <w:proofErr w:type="spellStart"/>
+      <w:r>
+        <w:t>isAdult</w:t>
+      </w:r>
+      <w:proofErr w:type="spellEnd"/>
+      <w:r>
+        <w:t>” to the F# Interactive and test it with customer1 and customer2.</w:t>
+      </w:r>
+    </w:p>
+    <w:p/>
+    <w:p>
+      <w:r>
+        <w:t>9. Uncomment and run tests 3-3, 3-4 and 3-5</w:t>
+      </w:r>
+    </w:p>
+    <w:p/>
+    <w:p>
+      <w:r>
+        <w:t>10</w:t>
+      </w:r>
+      <w:r>
+        <w:t>. Create a function called “</w:t>
+      </w:r>
+      <w:proofErr w:type="spellStart"/>
+      <w:r>
+        <w:t>getAlert</w:t>
+      </w:r>
+      <w:proofErr w:type="spellEnd"/>
+      <w:r>
+        <w:t xml:space="preserve">” in the file </w:t>
+      </w:r>
+      <w:proofErr w:type="spellStart"/>
+      <w:r>
+        <w:t>Functions.fs</w:t>
+      </w:r>
+      <w:proofErr w:type="spellEnd"/>
+      <w:r>
+        <w:t>:</w:t>
+      </w:r>
+    </w:p>
+    <w:bookmarkStart w:id="22" w:name="_MON_1471025395"/>
+    <w:bookmarkEnd w:id="22"/>
+    <w:p>
+      <w:r>
+        <w:object w:dxaOrig="9026" w:dyaOrig="1503">
+          <v:shape id="_x0000_i1039" type="#_x0000_t75" style="width:451.5pt;height:75pt" o:ole="" o:bordertopcolor="this" o:borderleftcolor="this" o:borderbottomcolor="this" o:borderrightcolor="this">
+            <v:imagedata r:id="rId39" o:title=""/>
+            <w10:bordertop type="single" width="4"/>
+            <w10:borderleft type="single" width="4"/>
+            <w10:borderbottom type="single" width="4"/>
+            <w10:borderright type="single" width="4"/>
+          </v:shape>
+          <o:OLEObject Type="Embed" ProgID="Word.OpenDocumentText.12" ShapeID="_x0000_i1039" DrawAspect="Content" ObjectID="_1472817873" r:id="rId40"/>
+        </w:object>
+      </w:r>
+    </w:p>
+    <w:p/>
+    <w:p>
+      <w:r>
         <w:t>11</w:t>
       </w:r>
       <w:r>
@@ -6977,14 +6992,14 @@
       <w:pPr>
         <w:pStyle w:val="Heading1"/>
       </w:pPr>
-      <w:bookmarkStart w:id="22" w:name="_Toc397286538"/>
-      <w:bookmarkStart w:id="23" w:name="_Toc398747073"/>
+      <w:bookmarkStart w:id="23" w:name="_Toc397286538"/>
+      <w:bookmarkStart w:id="24" w:name="_Toc398747073"/>
       <w:r>
         <w:lastRenderedPageBreak/>
         <w:t>Exercise 4</w:t>
       </w:r>
-      <w:bookmarkEnd w:id="22"/>
       <w:bookmarkEnd w:id="23"/>
+      <w:bookmarkEnd w:id="24"/>
     </w:p>
     <w:p>
       <w:pPr>
@@ -7067,110 +7082,51 @@
         <w:t>” function:</w:t>
       </w:r>
     </w:p>
-    <w:bookmarkStart w:id="24" w:name="_MON_1471671043"/>
-    <w:bookmarkEnd w:id="24"/>
+    <w:bookmarkStart w:id="25" w:name="_MON_1471671043"/>
+    <w:bookmarkEnd w:id="25"/>
     <w:p>
       <w:r>
         <w:object w:dxaOrig="9360" w:dyaOrig="2271">
-          <v:shape id="_x0000_i1038" type="#_x0000_t75" style="width:468pt;height:113.35pt" o:ole="" o:bordertopcolor="this" o:borderleftcolor="this" o:borderbottomcolor="this" o:borderrightcolor="this">
-            <v:imagedata r:id="rId39" o:title=""/>
-            <w10:bordertop type="single" width="4"/>
-            <w10:borderleft type="single" width="4"/>
-            <w10:borderbottom type="single" width="4"/>
-            <w10:borderright type="single" width="4"/>
-          </v:shape>
-          <o:OLEObject Type="Embed" ProgID="Word.OpenDocumentText.12" ShapeID="_x0000_i1038" DrawAspect="Content" ObjectID="_1472624414" r:id="rId40"/>
-        </w:object>
-      </w:r>
-    </w:p>
-    <w:p>
-      <w:r>
-        <w:t>4. Send it to the F# Interactive and test it with customer1 and customer2</w:t>
-      </w:r>
-    </w:p>
-    <w:p/>
-    <w:p>
-      <w:r>
-        <w:t>5</w:t>
-      </w:r>
-      <w:r>
-        <w:t>. Uncomment and run tests 4-1 and 4-2</w:t>
-      </w:r>
-    </w:p>
-    <w:p/>
-    <w:p>
-      <w:r>
-        <w:t>6</w:t>
-      </w:r>
-      <w:r>
-        <w:t>. Create another function called “</w:t>
-      </w:r>
-      <w:proofErr w:type="spellStart"/>
-      <w:r>
-        <w:t>weightedMean</w:t>
-      </w:r>
-      <w:proofErr w:type="spellEnd"/>
-      <w:r>
-        <w:t>” right after the “</w:t>
-      </w:r>
-      <w:proofErr w:type="spellStart"/>
-      <w:r>
-        <w:t>getSpendingsByMonth</w:t>
-      </w:r>
-      <w:proofErr w:type="spellEnd"/>
-      <w:r>
-        <w:t>”:</w:t>
-      </w:r>
-    </w:p>
-    <w:bookmarkStart w:id="25" w:name="_MON_1471671363"/>
-    <w:bookmarkEnd w:id="25"/>
-    <w:p>
-      <w:r>
-        <w:object w:dxaOrig="9026" w:dyaOrig="2615">
-          <v:shape id="_x0000_i1039" type="#_x0000_t75" style="width:451.15pt;height:131pt" o:ole="" o:bordertopcolor="this" o:borderleftcolor="this" o:borderbottomcolor="this" o:borderrightcolor="this">
+          <v:shape id="_x0000_i1040" type="#_x0000_t75" style="width:468pt;height:113.25pt" o:ole="" o:bordertopcolor="this" o:borderleftcolor="this" o:borderbottomcolor="this" o:borderrightcolor="this">
             <v:imagedata r:id="rId41" o:title=""/>
             <w10:bordertop type="single" width="4"/>
             <w10:borderleft type="single" width="4"/>
             <w10:borderbottom type="single" width="4"/>
             <w10:borderright type="single" width="4"/>
           </v:shape>
-          <o:OLEObject Type="Embed" ProgID="Word.OpenDocumentText.12" ShapeID="_x0000_i1039" DrawAspect="Content" ObjectID="_1472624415" r:id="rId42"/>
+          <o:OLEObject Type="Embed" ProgID="Word.OpenDocumentText.12" ShapeID="_x0000_i1040" DrawAspect="Content" ObjectID="_1472817874" r:id="rId42"/>
         </w:object>
       </w:r>
     </w:p>
     <w:p>
-      <w:bookmarkStart w:id="26" w:name="_GoBack"/>
-      <w:bookmarkEnd w:id="26"/>
-    </w:p>
-    <w:p>
-      <w:r>
-        <w:t>7. Uncomm</w:t>
-      </w:r>
-      <w:r>
-        <w:t>ent and run test</w:t>
-      </w:r>
-      <w:r>
-        <w:t xml:space="preserve"> 4</w:t>
-      </w:r>
-      <w:r>
-        <w:t>-3</w:t>
-      </w:r>
-    </w:p>
-    <w:p/>
-    <w:p>
-      <w:r>
-        <w:t>8</w:t>
-      </w:r>
-      <w:r>
-        <w:t>. Change the implementation of “</w:t>
+      <w:r>
+        <w:t>4. Send it to the F# Interactive and test it with customer1 and customer2</w:t>
+      </w:r>
+    </w:p>
+    <w:p/>
+    <w:p>
+      <w:r>
+        <w:t>5</w:t>
+      </w:r>
+      <w:r>
+        <w:t>. Uncomment and run tests 4-1 and 4-2</w:t>
+      </w:r>
+    </w:p>
+    <w:p/>
+    <w:p>
+      <w:r>
+        <w:t>6</w:t>
+      </w:r>
+      <w:r>
+        <w:t>. Create another function called “</w:t>
       </w:r>
       <w:proofErr w:type="spellStart"/>
       <w:r>
-        <w:t>getSpenginds</w:t>
+        <w:t>weightedMean</w:t>
       </w:r>
       <w:proofErr w:type="spellEnd"/>
       <w:r>
-        <w:t>” to use “</w:t>
+        <w:t>” right after the “</w:t>
       </w:r>
       <w:proofErr w:type="spellStart"/>
       <w:r>
@@ -7178,30 +7134,86 @@
       </w:r>
       <w:proofErr w:type="spellEnd"/>
       <w:r>
-        <w:t>” and “</w:t>
-      </w:r>
-      <w:proofErr w:type="spellStart"/>
-      <w:r>
-        <w:t>weightedMean</w:t>
-      </w:r>
-      <w:proofErr w:type="spellEnd"/>
-      <w:r>
         <w:t>”:</w:t>
       </w:r>
     </w:p>
-    <w:bookmarkStart w:id="27" w:name="_MON_1471671746"/>
-    <w:bookmarkEnd w:id="27"/>
-    <w:p>
-      <w:r>
-        <w:object w:dxaOrig="9026" w:dyaOrig="2048">
-          <v:shape id="_x0000_i1040" type="#_x0000_t75" style="width:451.15pt;height:102.65pt" o:ole="" o:bordertopcolor="this" o:borderleftcolor="this" o:borderbottomcolor="this" o:borderrightcolor="this">
+    <w:bookmarkStart w:id="26" w:name="_MON_1471671363"/>
+    <w:bookmarkEnd w:id="26"/>
+    <w:p>
+      <w:r>
+        <w:object w:dxaOrig="9026" w:dyaOrig="2615">
+          <v:shape id="_x0000_i1041" type="#_x0000_t75" style="width:451.5pt;height:130.5pt" o:ole="" o:bordertopcolor="this" o:borderleftcolor="this" o:borderbottomcolor="this" o:borderrightcolor="this">
             <v:imagedata r:id="rId43" o:title=""/>
             <w10:bordertop type="single" width="4"/>
             <w10:borderleft type="single" width="4"/>
             <w10:borderbottom type="single" width="4"/>
             <w10:borderright type="single" width="4"/>
           </v:shape>
-          <o:OLEObject Type="Embed" ProgID="Word.OpenDocumentText.12" ShapeID="_x0000_i1040" DrawAspect="Content" ObjectID="_1472624416" r:id="rId44"/>
+          <o:OLEObject Type="Embed" ProgID="Word.OpenDocumentText.12" ShapeID="_x0000_i1041" DrawAspect="Content" ObjectID="_1472817875" r:id="rId44"/>
+        </w:object>
+      </w:r>
+    </w:p>
+    <w:p/>
+    <w:p>
+      <w:r>
+        <w:t>7. Uncomm</w:t>
+      </w:r>
+      <w:r>
+        <w:t>ent and run test</w:t>
+      </w:r>
+      <w:r>
+        <w:t xml:space="preserve"> 4</w:t>
+      </w:r>
+      <w:r>
+        <w:t>-3</w:t>
+      </w:r>
+    </w:p>
+    <w:p/>
+    <w:p>
+      <w:r>
+        <w:t>8</w:t>
+      </w:r>
+      <w:r>
+        <w:t>. Change the implementation of “</w:t>
+      </w:r>
+      <w:proofErr w:type="spellStart"/>
+      <w:r>
+        <w:t>getSpenginds</w:t>
+      </w:r>
+      <w:proofErr w:type="spellEnd"/>
+      <w:r>
+        <w:t>” to use “</w:t>
+      </w:r>
+      <w:proofErr w:type="spellStart"/>
+      <w:r>
+        <w:t>getSpendingsByMonth</w:t>
+      </w:r>
+      <w:proofErr w:type="spellEnd"/>
+      <w:r>
+        <w:t>” and “</w:t>
+      </w:r>
+      <w:proofErr w:type="spellStart"/>
+      <w:r>
+        <w:t>weightedMean</w:t>
+      </w:r>
+      <w:proofErr w:type="spellEnd"/>
+      <w:r>
+        <w:t>”:</w:t>
+      </w:r>
+    </w:p>
+    <w:bookmarkStart w:id="27" w:name="_MON_1471671746"/>
+    <w:bookmarkEnd w:id="27"/>
+    <w:p>
+      <w:r>
+        <w:object w:dxaOrig="9026" w:dyaOrig="2048">
+          <v:shape id="_x0000_i1042" type="#_x0000_t75" style="width:451.5pt;height:102.75pt" o:ole="" o:bordertopcolor="this" o:borderleftcolor="this" o:borderbottomcolor="this" o:borderrightcolor="this">
+            <v:imagedata r:id="rId45" o:title=""/>
+            <w10:bordertop type="single" width="4"/>
+            <w10:borderleft type="single" width="4"/>
+            <w10:borderbottom type="single" width="4"/>
+            <w10:borderright type="single" width="4"/>
+          </v:shape>
+          <o:OLEObject Type="Embed" ProgID="Word.OpenDocumentText.12" ShapeID="_x0000_i1042" DrawAspect="Content" ObjectID="_1472817876" r:id="rId46"/>
         </w:object>
       </w:r>
     </w:p>
@@ -7413,45 +7425,45 @@
     <w:p>
       <w:r>
         <w:object w:dxaOrig="9026" w:dyaOrig="2614">
-          <v:shape id="_x0000_i1041" type="#_x0000_t75" style="width:451.15pt;height:131pt" o:ole="" o:bordertopcolor="this" o:borderleftcolor="this" o:borderbottomcolor="this" o:borderrightcolor="this">
-            <v:imagedata r:id="rId45" o:title=""/>
-            <w10:bordertop type="single" width="4"/>
-            <w10:borderleft type="single" width="4"/>
-            <w10:borderbottom type="single" width="4"/>
-            <w10:borderright type="single" width="4"/>
-          </v:shape>
-          <o:OLEObject Type="Embed" ProgID="Word.OpenDocumentText.12" ShapeID="_x0000_i1041" DrawAspect="Content" ObjectID="_1472624417" r:id="rId46"/>
-        </w:object>
-      </w:r>
-    </w:p>
-    <w:p/>
-    <w:p/>
-    <w:p>
-      <w:r>
-        <w:t>5. Right after that, write the following “</w:t>
-      </w:r>
-      <w:proofErr w:type="spellStart"/>
-      <w:r>
-        <w:t>getCustomers</w:t>
-      </w:r>
-      <w:proofErr w:type="spellEnd"/>
-      <w:r>
-        <w:t>” function:</w:t>
-      </w:r>
-    </w:p>
-    <w:bookmarkStart w:id="30" w:name="_MON_1472411984"/>
-    <w:bookmarkEnd w:id="30"/>
-    <w:p>
-      <w:r>
-        <w:object w:dxaOrig="9026" w:dyaOrig="2493">
-          <v:shape id="_x0000_i1042" type="#_x0000_t75" style="width:451.15pt;height:124.85pt" o:ole="" o:bordertopcolor="this" o:borderleftcolor="this" o:borderbottomcolor="this" o:borderrightcolor="this">
+          <v:shape id="_x0000_i1043" type="#_x0000_t75" style="width:451.5pt;height:130.5pt" o:ole="" o:bordertopcolor="this" o:borderleftcolor="this" o:borderbottomcolor="this" o:borderrightcolor="this">
             <v:imagedata r:id="rId47" o:title=""/>
             <w10:bordertop type="single" width="4"/>
             <w10:borderleft type="single" width="4"/>
             <w10:borderbottom type="single" width="4"/>
             <w10:borderright type="single" width="4"/>
           </v:shape>
-          <o:OLEObject Type="Embed" ProgID="Word.OpenDocumentText.12" ShapeID="_x0000_i1042" DrawAspect="Content" ObjectID="_1472624418" r:id="rId48"/>
+          <o:OLEObject Type="Embed" ProgID="Word.OpenDocumentText.12" ShapeID="_x0000_i1043" DrawAspect="Content" ObjectID="_1472817877" r:id="rId48"/>
+        </w:object>
+      </w:r>
+    </w:p>
+    <w:p/>
+    <w:p/>
+    <w:p>
+      <w:r>
+        <w:t>5. Right after that, write the following “</w:t>
+      </w:r>
+      <w:proofErr w:type="spellStart"/>
+      <w:r>
+        <w:t>getCustomers</w:t>
+      </w:r>
+      <w:proofErr w:type="spellEnd"/>
+      <w:r>
+        <w:t>” function:</w:t>
+      </w:r>
+    </w:p>
+    <w:bookmarkStart w:id="30" w:name="_MON_1472411984"/>
+    <w:bookmarkEnd w:id="30"/>
+    <w:p>
+      <w:r>
+        <w:object w:dxaOrig="9026" w:dyaOrig="2493">
+          <v:shape id="_x0000_i1044" type="#_x0000_t75" style="width:451.5pt;height:124.5pt" o:ole="" o:bordertopcolor="this" o:borderleftcolor="this" o:borderbottomcolor="this" o:borderrightcolor="this">
+            <v:imagedata r:id="rId49" o:title=""/>
+            <w10:bordertop type="single" width="4"/>
+            <w10:borderleft type="single" width="4"/>
+            <w10:borderbottom type="single" width="4"/>
+            <w10:borderright type="single" width="4"/>
+          </v:shape>
+          <o:OLEObject Type="Embed" ProgID="Word.OpenDocumentText.12" ShapeID="_x0000_i1044" DrawAspect="Content" ObjectID="_1472817878" r:id="rId50"/>
         </w:object>
       </w:r>
     </w:p>
@@ -7698,7 +7710,7 @@
                     </wp:inline>
                   </w:drawing>
                 </mc:Choice>
-                <mc:Fallback xmlns="">
+                <mc:Fallback>
                   <w:pict>
                     <v:group w14:anchorId="1310FBCE" id="Group 19" o:spid="_x0000_s1026" alt="Tip icon" style="width:18pt;height:18pt;mso-position-horizontal-relative:char;mso-position-vertical-relative:line" coordsize="228600,228600" o:gfxdata="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">
                       <v:oval id="Oval 142" o:spid="_x0000_s1027" style="position:absolute;width:228600;height:228600;visibility:visible;mso-wrap-style:square;v-text-anchor:top" o:gfxdata="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" fillcolor="#92278f [3204]" stroked="f" strokeweight="0">
@@ -7983,7 +7995,7 @@
                     </wp:inline>
                   </w:drawing>
                 </mc:Choice>
-                <mc:Fallback xmlns="">
+                <mc:Fallback>
                   <w:pict>
                     <v:group w14:anchorId="76ACA32E" id="Group 19" o:spid="_x0000_s1026" alt="Tip icon" style="width:18pt;height:18pt;mso-position-horizontal-relative:char;mso-position-vertical-relative:line" coordsize="228600,228600" o:gfxdata="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">
                       <v:oval id="Oval 145" o:spid="_x0000_s1027" style="position:absolute;width:228600;height:228600;visibility:visible;mso-wrap-style:square;v-text-anchor:top" o:gfxdata="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" fillcolor="#92278f [3204]" stroked="f" strokeweight="0">
@@ -8743,200 +8755,200 @@
     <w:p>
       <w:r>
         <w:object w:dxaOrig="9026" w:dyaOrig="2493">
-          <v:shape id="_x0000_i1043" type="#_x0000_t75" style="width:451.15pt;height:124.85pt" o:ole="" o:bordertopcolor="this" o:borderleftcolor="this" o:borderbottomcolor="this" o:borderrightcolor="this">
-            <v:imagedata r:id="rId49" o:title=""/>
-            <w10:bordertop type="single" width="4"/>
-            <w10:borderleft type="single" width="4"/>
-            <w10:borderbottom type="single" width="4"/>
-            <w10:borderright type="single" width="4"/>
-          </v:shape>
-          <o:OLEObject Type="Embed" ProgID="Word.OpenDocumentText.12" ShapeID="_x0000_i1043" DrawAspect="Content" ObjectID="_1472624419" r:id="rId50"/>
-        </w:object>
-      </w:r>
-    </w:p>
-    <w:p/>
-    <w:p/>
-    <w:p>
-      <w:r>
-        <w:t xml:space="preserve">7. Open the file </w:t>
-      </w:r>
-      <w:proofErr w:type="spellStart"/>
-      <w:r>
-        <w:t>Services.fs</w:t>
-      </w:r>
-      <w:proofErr w:type="spellEnd"/>
-      <w:r>
-        <w:t xml:space="preserve"> and add the following class:</w:t>
-      </w:r>
-    </w:p>
-    <w:p>
-      <w:r>
-        <w:t xml:space="preserve"> </w:t>
-      </w:r>
-      <w:bookmarkStart w:id="32" w:name="_MON_1472413541"/>
-      <w:bookmarkEnd w:id="32"/>
-      <w:r>
-        <w:object w:dxaOrig="9026" w:dyaOrig="3161">
-          <v:shape id="_x0000_i1044" type="#_x0000_t75" style="width:451.15pt;height:157.8pt" o:ole="" o:bordertopcolor="this" o:borderleftcolor="this" o:borderbottomcolor="this" o:borderrightcolor="this">
+          <v:shape id="_x0000_i1045" type="#_x0000_t75" style="width:451.5pt;height:124.5pt" o:ole="" o:bordertopcolor="this" o:borderleftcolor="this" o:borderbottomcolor="this" o:borderrightcolor="this">
             <v:imagedata r:id="rId51" o:title=""/>
             <w10:bordertop type="single" width="4"/>
             <w10:borderleft type="single" width="4"/>
             <w10:borderbottom type="single" width="4"/>
             <w10:borderright type="single" width="4"/>
           </v:shape>
-          <o:OLEObject Type="Embed" ProgID="Word.OpenDocumentText.12" ShapeID="_x0000_i1044" DrawAspect="Content" ObjectID="_1472624420" r:id="rId52"/>
+          <o:OLEObject Type="Embed" ProgID="Word.OpenDocumentText.12" ShapeID="_x0000_i1045" DrawAspect="Content" ObjectID="_1472817879" r:id="rId52"/>
         </w:object>
       </w:r>
     </w:p>
     <w:p/>
     <w:p/>
-    <w:p/>
-    <w:p/>
-    <w:p/>
-    <w:p/>
-    <w:p/>
-    <w:p/>
-    <w:p/>
-    <w:p/>
-    <w:p/>
-    <w:p/>
-    <w:p/>
-    <w:p/>
-    <w:p/>
-    <w:p/>
-    <w:p>
-      <w:r>
-        <w:t xml:space="preserve">8. Open the file </w:t>
+    <w:p>
+      <w:r>
+        <w:t xml:space="preserve">7. Open the file </w:t>
       </w:r>
       <w:proofErr w:type="spellStart"/>
       <w:r>
-        <w:t>CustomersController.cs</w:t>
+        <w:t>Services.fs</w:t>
       </w:r>
       <w:proofErr w:type="spellEnd"/>
       <w:r>
-        <w:t xml:space="preserve"> located in the </w:t>
-      </w:r>
-      <w:proofErr w:type="spellStart"/>
-      <w:r>
-        <w:t>CSharpWeb</w:t>
-      </w:r>
-      <w:proofErr w:type="spellEnd"/>
-      <w:r>
-        <w:t xml:space="preserve"> project, and add the following code:</w:t>
-      </w:r>
-    </w:p>
-    <w:bookmarkStart w:id="33" w:name="_MON_1472415543"/>
-    <w:bookmarkEnd w:id="33"/>
-    <w:p>
-      <w:r>
-        <w:object w:dxaOrig="9026" w:dyaOrig="8500">
-          <v:shape id="_x0000_i1045" type="#_x0000_t75" style="width:451.15pt;height:425.1pt" o:ole="" o:bordertopcolor="this" o:borderleftcolor="this" o:borderbottomcolor="this" o:borderrightcolor="this">
+        <w:t xml:space="preserve"> and add the following class:</w:t>
+      </w:r>
+    </w:p>
+    <w:p>
+      <w:r>
+        <w:t xml:space="preserve"> </w:t>
+      </w:r>
+      <w:bookmarkStart w:id="32" w:name="_MON_1472413541"/>
+      <w:bookmarkEnd w:id="32"/>
+      <w:r>
+        <w:object w:dxaOrig="9026" w:dyaOrig="3161">
+          <v:shape id="_x0000_i1046" type="#_x0000_t75" style="width:451.5pt;height:158.25pt" o:ole="" o:bordertopcolor="this" o:borderleftcolor="this" o:borderbottomcolor="this" o:borderrightcolor="this">
             <v:imagedata r:id="rId53" o:title=""/>
             <w10:bordertop type="single" width="4"/>
             <w10:borderleft type="single" width="4"/>
             <w10:borderbottom type="single" width="4"/>
             <w10:borderright type="single" width="4"/>
           </v:shape>
-          <o:OLEObject Type="Embed" ProgID="Word.OpenDocumentText.12" ShapeID="_x0000_i1045" DrawAspect="Content" ObjectID="_1472624421" r:id="rId54"/>
+          <o:OLEObject Type="Embed" ProgID="Word.OpenDocumentText.12" ShapeID="_x0000_i1046" DrawAspect="Content" ObjectID="_1472817880" r:id="rId54"/>
         </w:object>
       </w:r>
     </w:p>
     <w:p/>
-    <w:p>
-      <w:r>
-        <w:t xml:space="preserve">9. </w:t>
-      </w:r>
-      <w:r>
-        <w:t xml:space="preserve">Set </w:t>
+    <w:p/>
+    <w:p/>
+    <w:p/>
+    <w:p/>
+    <w:p/>
+    <w:p/>
+    <w:p/>
+    <w:p/>
+    <w:p/>
+    <w:p/>
+    <w:p/>
+    <w:p/>
+    <w:p/>
+    <w:p/>
+    <w:p/>
+    <w:p>
+      <w:r>
+        <w:t xml:space="preserve">8. Open the file </w:t>
       </w:r>
       <w:proofErr w:type="spellStart"/>
       <w:r>
+        <w:t>CustomersController.cs</w:t>
+      </w:r>
+      <w:proofErr w:type="spellEnd"/>
+      <w:r>
+        <w:t xml:space="preserve"> located in the </w:t>
+      </w:r>
+      <w:proofErr w:type="spellStart"/>
+      <w:r>
         <w:t>CSharpWeb</w:t>
       </w:r>
       <w:proofErr w:type="spellEnd"/>
       <w:r>
-        <w:t xml:space="preserve"> as the start project and run it.</w:t>
-      </w:r>
-      <w:r>
-        <w:t xml:space="preserve"> </w:t>
-      </w:r>
-      <w:r>
-        <w:t>N</w:t>
-      </w:r>
-      <w:r>
-        <w:t>avigate to /Customers, select some customers and press “Upgrade”</w:t>
-      </w:r>
-    </w:p>
-    <w:p/>
-    <w:p>
-      <w:r>
-        <w:t xml:space="preserve">10. Open the </w:t>
-      </w:r>
-      <w:proofErr w:type="spellStart"/>
-      <w:r>
-        <w:t>Data.fs</w:t>
-      </w:r>
-      <w:proofErr w:type="spellEnd"/>
-      <w:r>
-        <w:t xml:space="preserve"> file located in the Application project and add the following code at the end:</w:t>
-      </w:r>
-    </w:p>
-    <w:bookmarkStart w:id="34" w:name="_MON_1472417191"/>
-    <w:bookmarkEnd w:id="34"/>
-    <w:p>
-      <w:r>
-        <w:object w:dxaOrig="9026" w:dyaOrig="2271">
-          <v:shape id="_x0000_i1046" type="#_x0000_t75" style="width:451.15pt;height:113.35pt" o:ole="" o:bordertopcolor="this" o:borderleftcolor="this" o:borderbottomcolor="this" o:borderrightcolor="this">
+        <w:t xml:space="preserve"> project, and add the following code:</w:t>
+      </w:r>
+    </w:p>
+    <w:bookmarkStart w:id="33" w:name="_MON_1472415543"/>
+    <w:bookmarkEnd w:id="33"/>
+    <w:p>
+      <w:r>
+        <w:object w:dxaOrig="9026" w:dyaOrig="8500">
+          <v:shape id="_x0000_i1047" type="#_x0000_t75" style="width:451.5pt;height:425.25pt" o:ole="" o:bordertopcolor="this" o:borderleftcolor="this" o:borderbottomcolor="this" o:borderrightcolor="this">
             <v:imagedata r:id="rId55" o:title=""/>
             <w10:bordertop type="single" width="4"/>
             <w10:borderleft type="single" width="4"/>
             <w10:borderbottom type="single" width="4"/>
             <w10:borderright type="single" width="4"/>
           </v:shape>
-          <o:OLEObject Type="Embed" ProgID="Word.OpenDocumentText.12" ShapeID="_x0000_i1046" DrawAspect="Content" ObjectID="_1472624422" r:id="rId56"/>
+          <o:OLEObject Type="Embed" ProgID="Word.OpenDocumentText.12" ShapeID="_x0000_i1047" DrawAspect="Content" ObjectID="_1472817881" r:id="rId56"/>
         </w:object>
       </w:r>
     </w:p>
     <w:p/>
-    <w:p/>
-    <w:p>
-      <w:r>
-        <w:t>11. Change the “</w:t>
+    <w:p>
+      <w:r>
+        <w:t xml:space="preserve">9. </w:t>
+      </w:r>
+      <w:r>
+        <w:t xml:space="preserve">Set </w:t>
       </w:r>
       <w:proofErr w:type="spellStart"/>
       <w:r>
-        <w:t>getSpendingsByMonth</w:t>
+        <w:t>CSharpWeb</w:t>
       </w:r>
       <w:proofErr w:type="spellEnd"/>
       <w:r>
-        <w:t xml:space="preserve">” function located in the file </w:t>
+        <w:t xml:space="preserve"> as the start project and run it.</w:t>
+      </w:r>
+      <w:r>
+        <w:t xml:space="preserve"> </w:t>
+      </w:r>
+      <w:r>
+        <w:t>N</w:t>
+      </w:r>
+      <w:r>
+        <w:t>avigate to /Customers, select some customers and press “Upgrade”</w:t>
+      </w:r>
+    </w:p>
+    <w:p/>
+    <w:p>
+      <w:r>
+        <w:t xml:space="preserve">10. Open the </w:t>
       </w:r>
       <w:proofErr w:type="spellStart"/>
       <w:r>
-        <w:t>Functions.fs</w:t>
+        <w:t>Data.fs</w:t>
       </w:r>
       <w:proofErr w:type="spellEnd"/>
       <w:r>
-        <w:t>:</w:t>
-      </w:r>
-    </w:p>
-    <w:bookmarkStart w:id="35" w:name="_MON_1472417466"/>
-    <w:bookmarkEnd w:id="35"/>
-    <w:p>
-      <w:r>
-        <w:object w:dxaOrig="9026" w:dyaOrig="714">
-          <v:shape id="_x0000_i1047" type="#_x0000_t75" style="width:451.15pt;height:36pt" o:ole="" o:bordertopcolor="this" o:borderleftcolor="this" o:borderbottomcolor="this" o:borderrightcolor="this">
+        <w:t xml:space="preserve"> file located in the Application project and add the following code at the end:</w:t>
+      </w:r>
+    </w:p>
+    <w:bookmarkStart w:id="34" w:name="_MON_1472417191"/>
+    <w:bookmarkEnd w:id="34"/>
+    <w:p>
+      <w:r>
+        <w:object w:dxaOrig="9026" w:dyaOrig="2271">
+          <v:shape id="_x0000_i1048" type="#_x0000_t75" style="width:451.5pt;height:113.25pt" o:ole="" o:bordertopcolor="this" o:borderleftcolor="this" o:borderbottomcolor="this" o:borderrightcolor="this">
             <v:imagedata r:id="rId57" o:title=""/>
             <w10:bordertop type="single" width="4"/>
             <w10:borderleft type="single" width="4"/>
             <w10:borderbottom type="single" width="4"/>
             <w10:borderright type="single" width="4"/>
           </v:shape>
-          <o:OLEObject Type="Embed" ProgID="Word.OpenDocumentText.12" ShapeID="_x0000_i1047" DrawAspect="Content" ObjectID="_1472624423" r:id="rId58"/>
+          <o:OLEObject Type="Embed" ProgID="Word.OpenDocumentText.12" ShapeID="_x0000_i1048" DrawAspect="Content" ObjectID="_1472817882" r:id="rId58"/>
         </w:object>
       </w:r>
     </w:p>
     <w:p/>
+    <w:p/>
+    <w:p>
+      <w:r>
+        <w:t>11. Change the “</w:t>
+      </w:r>
+      <w:proofErr w:type="spellStart"/>
+      <w:r>
+        <w:t>getSpendingsByMonth</w:t>
+      </w:r>
+      <w:proofErr w:type="spellEnd"/>
+      <w:r>
+        <w:t xml:space="preserve">” function located in the file </w:t>
+      </w:r>
+      <w:proofErr w:type="spellStart"/>
+      <w:r>
+        <w:t>Functions.fs</w:t>
+      </w:r>
+      <w:proofErr w:type="spellEnd"/>
+      <w:r>
+        <w:t>:</w:t>
+      </w:r>
+    </w:p>
+    <w:bookmarkStart w:id="35" w:name="_MON_1472417466"/>
+    <w:bookmarkEnd w:id="35"/>
+    <w:p>
+      <w:r>
+        <w:object w:dxaOrig="9026" w:dyaOrig="714">
+          <v:shape id="_x0000_i1049" type="#_x0000_t75" style="width:451.5pt;height:36pt" o:ole="" o:bordertopcolor="this" o:borderleftcolor="this" o:borderbottomcolor="this" o:borderrightcolor="this">
+            <v:imagedata r:id="rId59" o:title=""/>
+            <w10:bordertop type="single" width="4"/>
+            <w10:borderleft type="single" width="4"/>
+            <w10:borderbottom type="single" width="4"/>
+            <w10:borderright type="single" width="4"/>
+          </v:shape>
+          <o:OLEObject Type="Embed" ProgID="Word.OpenDocumentText.12" ShapeID="_x0000_i1049" DrawAspect="Content" ObjectID="_1472817883" r:id="rId60"/>
+        </w:object>
+      </w:r>
+    </w:p>
+    <w:p/>
     <w:p>
       <w:r>
         <w:t>12. Run</w:t>
@@ -9007,7 +9019,7 @@
     </w:p>
     <w:p/>
     <w:sectPr>
-      <w:footerReference w:type="default" r:id="rId59"/>
+      <w:footerReference w:type="default" r:id="rId61"/>
       <w:pgSz w:w="12240" w:h="15840" w:code="1"/>
       <w:pgMar w:top="1080" w:right="1440" w:bottom="1080" w:left="1440" w:header="720" w:footer="720" w:gutter="0"/>
       <w:cols w:space="720"/>
@@ -9059,6 +9071,7 @@
         <w:dataBinding w:prefixMappings="xmlns:ns0='http://purl.org/dc/elements/1.1/' xmlns:ns1='http://schemas.openxmlformats.org/package/2006/metadata/core-properties' " w:xpath="/ns1:coreProperties[1]/ns0:title[1]" w:storeItemID="{6C3C8BC8-F283-45AE-878A-BAB7291924A1}"/>
         <w:text/>
       </w:sdtPr>
+      <w:sdtEndPr/>
       <w:sdtContent>
         <w:r>
           <w:rPr>
@@ -11313,6 +11326,7 @@
     <w:rsidRoot w:val="00A03639"/>
     <w:rsid w:val="000B5E3A"/>
     <w:rsid w:val="001F6720"/>
+    <w:rsid w:val="00443E19"/>
     <w:rsid w:val="006105F2"/>
     <w:rsid w:val="006110FF"/>
     <w:rsid w:val="007748AF"/>
@@ -11323,6 +11337,7 @@
     <w:rsid w:val="00BA1EAB"/>
     <w:rsid w:val="00BA7574"/>
     <w:rsid w:val="00E213A4"/>
+    <w:rsid w:val="00EA1D19"/>
   </w:rsids>
   <m:mathPr>
     <m:mathFont m:val="Cambria Math"/>
@@ -12126,7 +12141,7 @@
 </file>
 
 <file path=customXml/itemProps2.xml><?xml version="1.0" encoding="utf-8"?>
-<ds:datastoreItem xmlns:ds="http://schemas.openxmlformats.org/officeDocument/2006/customXml" ds:itemID="{8D9AC5FD-617E-4400-B22C-DE132B9336BD}">
+<ds:datastoreItem xmlns:ds="http://schemas.openxmlformats.org/officeDocument/2006/customXml" ds:itemID="{CA27827A-A955-460D-BDA4-EA181EA37A1D}">
   <ds:schemaRefs>
     <ds:schemaRef ds:uri="http://schemas.openxmlformats.org/officeDocument/2006/bibliography"/>
   </ds:schemaRefs>

</xml_diff>

<commit_message>
Fixed nre when selecting 0 customers
</commit_message>
<xml_diff>
--- a/FSharpWorkshop_Exercises.docx
+++ b/FSharpWorkshop_Exercises.docx
@@ -153,11 +153,9 @@
                                 <w:pPr>
                                   <w:pStyle w:val="TableSpace"/>
                                 </w:pPr>
-                                <w:proofErr w:type="spellStart"/>
                                 <w:r>
                                   <w:t>SSeasdfad</w:t>
                                 </w:r>
-                                <w:proofErr w:type="spellEnd"/>
                               </w:p>
                             </w:txbxContent>
                           </wps:txbx>
@@ -265,11 +263,9 @@
                           <w:pPr>
                             <w:pStyle w:val="TableSpace"/>
                           </w:pPr>
-                          <w:proofErr w:type="spellStart"/>
                           <w:r>
                             <w:t>SSeasdfad</w:t>
                           </w:r>
-                          <w:proofErr w:type="spellEnd"/>
                         </w:p>
                       </w:txbxContent>
                     </v:textbox>
@@ -347,13 +343,12 @@
                                     <w15:appearance w15:val="hidden"/>
                                     <w:text/>
                                   </w:sdtPr>
-                                  <w:sdtEndPr/>
                                   <w:sdtContent>
                                     <w:r>
-                                      <w:t>Introduction to F#</w:t>
+                                      <w:t>F#</w:t>
                                     </w:r>
                                     <w:r>
-                                      <w:t xml:space="preserve"> Workshop</w:t>
+                                      <w:t xml:space="preserve"> Introduction Workshop</w:t>
                                     </w:r>
                                   </w:sdtContent>
                                 </w:sdt>
@@ -413,13 +408,12 @@
                               <w15:appearance w15:val="hidden"/>
                               <w:text/>
                             </w:sdtPr>
-                            <w:sdtEndPr/>
                             <w:sdtContent>
                               <w:r>
-                                <w:t>Introduction to F#</w:t>
+                                <w:t>F#</w:t>
                               </w:r>
                               <w:r>
-                                <w:t xml:space="preserve"> Workshop</w:t>
+                                <w:t xml:space="preserve"> Introduction Workshop</w:t>
                               </w:r>
                             </w:sdtContent>
                           </w:sdt>
@@ -1147,13 +1141,8 @@
           <w:numId w:val="8"/>
         </w:numPr>
       </w:pPr>
-      <w:proofErr w:type="spellStart"/>
-      <w:r>
-        <w:t>XUnit</w:t>
-      </w:r>
-      <w:proofErr w:type="spellEnd"/>
-      <w:r>
-        <w:t xml:space="preserve"> Runner</w:t>
+      <w:r>
+        <w:t>XUnit Runner</w:t>
       </w:r>
     </w:p>
     <w:p>
@@ -1180,13 +1169,8 @@
       <w:pPr>
         <w:pStyle w:val="Heading2"/>
       </w:pPr>
-      <w:proofErr w:type="spellStart"/>
-      <w:r>
-        <w:t>Nuget</w:t>
-      </w:r>
-      <w:proofErr w:type="spellEnd"/>
-      <w:r>
-        <w:t xml:space="preserve"> Packages</w:t>
+      <w:r>
+        <w:t>Nuget Packages</w:t>
       </w:r>
     </w:p>
     <w:p>
@@ -1197,11 +1181,9 @@
           <w:numId w:val="9"/>
         </w:numPr>
       </w:pPr>
-      <w:proofErr w:type="spellStart"/>
       <w:r>
         <w:t>XUnit</w:t>
       </w:r>
-      <w:proofErr w:type="spellEnd"/>
     </w:p>
     <w:p>
       <w:pPr>
@@ -1223,21 +1205,8 @@
           <w:numId w:val="9"/>
         </w:numPr>
       </w:pPr>
-      <w:proofErr w:type="spellStart"/>
-      <w:r>
-        <w:t>SqlProvider</w:t>
-      </w:r>
-      <w:proofErr w:type="spellEnd"/>
-      <w:r>
-        <w:t xml:space="preserve"> (</w:t>
-      </w:r>
-      <w:proofErr w:type="spellStart"/>
-      <w:r>
-        <w:t>TypeProvider</w:t>
-      </w:r>
-      <w:proofErr w:type="spellEnd"/>
-      <w:r>
-        <w:t>) [alpha]</w:t>
+      <w:r>
+        <w:t>SqlProvider (TypeProvider) [alpha]</w:t>
       </w:r>
     </w:p>
     <w:p>
@@ -1275,13 +1244,8 @@
     </w:p>
     <w:p>
       <w:r>
-        <w:t>Every time you see a box with this icon</w:t>
-      </w:r>
-      <w:proofErr w:type="gramStart"/>
-      <w:r>
-        <w:t xml:space="preserve">: </w:t>
-      </w:r>
-      <w:proofErr w:type="gramEnd"/>
+        <w:t xml:space="preserve">Every time you see a box with this icon: </w:t>
+      </w:r>
       <w:r>
         <w:rPr>
           <w:noProof/>
@@ -1474,7 +1438,7 @@
               </wp:inline>
             </w:drawing>
           </mc:Choice>
-          <mc:Fallback xmlns="">
+          <mc:Fallback>
             <w:pict>
               <v:group w14:anchorId="1FC78828" id="Group 19" o:spid="_x0000_s1026" alt="Tip icon" style="width:8.8pt;height:8.8pt;mso-position-horizontal-relative:char;mso-position-vertical-relative:line" coordsize="228600,228600" o:gfxdata="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">
                 <v:oval id="Oval 121" o:spid="_x0000_s1027" style="position:absolute;width:228600;height:228600;visibility:visible;mso-wrap-style:square;v-text-anchor:top" o:gfxdata="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" fillcolor="#92278f [3204]" stroked="f" strokeweight="0">
@@ -1712,7 +1676,7 @@
                     </wp:inline>
                   </w:drawing>
                 </mc:Choice>
-                <mc:Fallback xmlns="">
+                <mc:Fallback>
                   <w:pict>
                     <v:group w14:anchorId="7409D1C1" id="Group 19" o:spid="_x0000_s1026" alt="Tip icon" style="width:18pt;height:18pt;mso-position-horizontal-relative:char;mso-position-vertical-relative:line" coordsize="228600,228600" o:gfxdata="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">
                       <v:oval id="Oval 14" o:spid="_x0000_s1027" style="position:absolute;width:228600;height:228600;visibility:visible;mso-wrap-style:square;v-text-anchor:top" o:gfxdata="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" fillcolor="#92278f [3204]" stroked="f" strokeweight="0">
@@ -1748,47 +1712,7 @@
                 <w:sz w:val="18"/>
                 <w:szCs w:val="18"/>
               </w:rPr>
-              <w:t xml:space="preserve">&gt; </w:t>
-            </w:r>
-            <w:proofErr w:type="spellStart"/>
-            <w:r>
-              <w:rPr>
-                <w:rFonts w:ascii="Consolas" w:hAnsi="Consolas" w:cs="Consolas"/>
-                <w:i w:val="0"/>
-                <w:sz w:val="18"/>
-                <w:szCs w:val="18"/>
-              </w:rPr>
-              <w:t>increaseCredit</w:t>
-            </w:r>
-            <w:proofErr w:type="spellEnd"/>
-            <w:r>
-              <w:rPr>
-                <w:rFonts w:ascii="Consolas" w:hAnsi="Consolas" w:cs="Consolas"/>
-                <w:i w:val="0"/>
-                <w:sz w:val="18"/>
-                <w:szCs w:val="18"/>
-              </w:rPr>
-              <w:t xml:space="preserve"> </w:t>
-            </w:r>
-            <w:proofErr w:type="spellStart"/>
-            <w:r>
-              <w:rPr>
-                <w:rFonts w:ascii="Consolas" w:hAnsi="Consolas" w:cs="Consolas"/>
-                <w:i w:val="0"/>
-                <w:sz w:val="18"/>
-                <w:szCs w:val="18"/>
-              </w:rPr>
-              <w:t>vipCondition</w:t>
-            </w:r>
-            <w:proofErr w:type="spellEnd"/>
-            <w:r>
-              <w:rPr>
-                <w:rFonts w:ascii="Consolas" w:hAnsi="Consolas" w:cs="Consolas"/>
-                <w:i w:val="0"/>
-                <w:sz w:val="18"/>
-                <w:szCs w:val="18"/>
-              </w:rPr>
-              <w:t xml:space="preserve"> customer1;;</w:t>
+              <w:t>&gt; increaseCredit vipCondition customer1;;</w:t>
             </w:r>
           </w:p>
         </w:tc>
@@ -1844,7 +1768,7 @@
             <w10:borderbottom type="single" width="4"/>
             <w10:borderright type="single" width="4"/>
           </v:shape>
-          <o:OLEObject Type="Embed" ProgID="Word.OpenDocumentText.12" ShapeID="_x0000_i1025" DrawAspect="Content" ObjectID="_1472881267" r:id="rId11"/>
+          <o:OLEObject Type="Embed" ProgID="Word.OpenDocumentText.12" ShapeID="_x0000_i1025" DrawAspect="Content" ObjectID="_1472898217" r:id="rId11"/>
         </w:object>
       </w:r>
     </w:p>
@@ -1907,15 +1831,7 @@
         <w:t>Jorge Fioranelli</w:t>
       </w:r>
       <w:r>
-        <w:t xml:space="preserve"> (@</w:t>
-      </w:r>
-      <w:proofErr w:type="spellStart"/>
-      <w:r>
-        <w:t>jorgefioranelli</w:t>
-      </w:r>
-      <w:proofErr w:type="spellEnd"/>
-      <w:r>
-        <w:t>)</w:t>
+        <w:t xml:space="preserve"> (@jorgefioranelli)</w:t>
       </w:r>
     </w:p>
     <w:p>
@@ -2000,15 +1916,7 @@
     <w:p/>
     <w:p>
       <w:r>
-        <w:t xml:space="preserve">2. Open the file </w:t>
-      </w:r>
-      <w:proofErr w:type="spellStart"/>
-      <w:r>
-        <w:t>Types.fs</w:t>
-      </w:r>
-      <w:proofErr w:type="spellEnd"/>
-      <w:r>
-        <w:t xml:space="preserve"> </w:t>
+        <w:t xml:space="preserve">2. Open the file Types.fs </w:t>
       </w:r>
       <w:r>
         <w:t>and create a record type called “Customer” as follows:</w:t>
@@ -2026,7 +1934,7 @@
             <w10:borderbottom type="single" width="4"/>
             <w10:borderright type="single" width="4"/>
           </v:shape>
-          <o:OLEObject Type="Embed" ProgID="Word.OpenDocumentText.12" ShapeID="_x0000_i1026" DrawAspect="Content" ObjectID="_1472881268" r:id="rId15"/>
+          <o:OLEObject Type="Embed" ProgID="Word.OpenDocumentText.12" ShapeID="_x0000_i1026" DrawAspect="Content" ObjectID="_1472898218" r:id="rId15"/>
         </w:object>
       </w:r>
     </w:p>
@@ -2036,15 +1944,7 @@
         <w:t>3</w:t>
       </w:r>
       <w:r>
-        <w:t>. Send the customer type in the F# interactive by highlighting it and pressing “</w:t>
-      </w:r>
-      <w:proofErr w:type="spellStart"/>
-      <w:r>
-        <w:t>Alt+Enter</w:t>
-      </w:r>
-      <w:proofErr w:type="spellEnd"/>
-      <w:r>
-        <w:t>” or right-click “Execute in Interactive” (do not highlight the module line), you s</w:t>
+        <w:t>. Send the customer type in the F# interactive by highlighting it and pressing “Alt+Enter” or right-click “Execute in Interactive” (do not highlight the module line), you s</w:t>
       </w:r>
       <w:r>
         <w:t>hould see the following output:</w:t>
@@ -2267,7 +2167,7 @@
                     </wp:inline>
                   </w:drawing>
                 </mc:Choice>
-                <mc:Fallback xmlns="">
+                <mc:Fallback>
                   <w:pict>
                     <v:group w14:anchorId="58DF636B" id="Group 19" o:spid="_x0000_s1026" alt="Tip icon" style="width:18pt;height:18pt;mso-position-horizontal-relative:char;mso-position-vertical-relative:line" coordsize="228600,228600" o:gfxdata="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">
                       <v:oval id="Oval 47" o:spid="_x0000_s1027" style="position:absolute;width:228600;height:228600;visibility:visible;mso-wrap-style:square;v-text-anchor:top" o:gfxdata="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" fillcolor="#92278f [3204]" stroked="f" strokeweight="0">
@@ -2330,27 +2230,7 @@
                 <w:sz w:val="18"/>
                 <w:szCs w:val="18"/>
               </w:rPr>
-              <w:t xml:space="preserve">  {Id: </w:t>
-            </w:r>
-            <w:proofErr w:type="spellStart"/>
-            <w:r>
-              <w:rPr>
-                <w:rFonts w:ascii="Consolas" w:hAnsi="Consolas" w:cs="Consolas"/>
-                <w:i w:val="0"/>
-                <w:sz w:val="18"/>
-                <w:szCs w:val="18"/>
-              </w:rPr>
-              <w:t>int</w:t>
-            </w:r>
-            <w:proofErr w:type="spellEnd"/>
-            <w:r>
-              <w:rPr>
-                <w:rFonts w:ascii="Consolas" w:hAnsi="Consolas" w:cs="Consolas"/>
-                <w:i w:val="0"/>
-                <w:sz w:val="18"/>
-                <w:szCs w:val="18"/>
-              </w:rPr>
-              <w:t>;</w:t>
+              <w:t xml:space="preserve">  {Id: int;</w:t>
             </w:r>
           </w:p>
           <w:p>
@@ -2371,47 +2251,7 @@
                 <w:sz w:val="18"/>
                 <w:szCs w:val="18"/>
               </w:rPr>
-              <w:t xml:space="preserve">   </w:t>
-            </w:r>
-            <w:proofErr w:type="spellStart"/>
-            <w:r>
-              <w:rPr>
-                <w:rFonts w:ascii="Consolas" w:hAnsi="Consolas" w:cs="Consolas"/>
-                <w:i w:val="0"/>
-                <w:sz w:val="18"/>
-                <w:szCs w:val="18"/>
-              </w:rPr>
-              <w:t>IsVip</w:t>
-            </w:r>
-            <w:proofErr w:type="spellEnd"/>
-            <w:r>
-              <w:rPr>
-                <w:rFonts w:ascii="Consolas" w:hAnsi="Consolas" w:cs="Consolas"/>
-                <w:i w:val="0"/>
-                <w:sz w:val="18"/>
-                <w:szCs w:val="18"/>
-              </w:rPr>
-              <w:t xml:space="preserve">: </w:t>
-            </w:r>
-            <w:proofErr w:type="spellStart"/>
-            <w:r>
-              <w:rPr>
-                <w:rFonts w:ascii="Consolas" w:hAnsi="Consolas" w:cs="Consolas"/>
-                <w:i w:val="0"/>
-                <w:sz w:val="18"/>
-                <w:szCs w:val="18"/>
-              </w:rPr>
-              <w:t>bool</w:t>
-            </w:r>
-            <w:proofErr w:type="spellEnd"/>
-            <w:r>
-              <w:rPr>
-                <w:rFonts w:ascii="Consolas" w:hAnsi="Consolas" w:cs="Consolas"/>
-                <w:i w:val="0"/>
-                <w:sz w:val="18"/>
-                <w:szCs w:val="18"/>
-              </w:rPr>
-              <w:t>;</w:t>
+              <w:t xml:space="preserve">   IsVip: bool;</w:t>
             </w:r>
           </w:p>
           <w:p>
@@ -2701,7 +2541,7 @@
                     </wp:inline>
                   </w:drawing>
                 </mc:Choice>
-                <mc:Fallback xmlns="">
+                <mc:Fallback>
                   <w:pict>
                     <v:group w14:anchorId="5EC66525" id="Group 19" o:spid="_x0000_s1026" alt="Tip icon" style="width:18pt;height:18pt;mso-position-horizontal-relative:char;mso-position-vertical-relative:line" coordsize="228600,228600" o:gfxdata="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">
                       <v:oval id="Oval 65" o:spid="_x0000_s1027" style="position:absolute;width:228600;height:228600;visibility:visible;mso-wrap-style:square;v-text-anchor:top" o:gfxdata="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" fillcolor="#92278f [3204]" stroked="f" strokeweight="0">
@@ -2743,27 +2583,7 @@
                 <w:sz w:val="18"/>
                 <w:szCs w:val="18"/>
               </w:rPr>
-              <w:t xml:space="preserve">&gt; let customer1 = { Id = 1; </w:t>
-            </w:r>
-            <w:proofErr w:type="spellStart"/>
-            <w:r>
-              <w:rPr>
-                <w:rFonts w:ascii="Consolas" w:hAnsi="Consolas" w:cs="Consolas"/>
-                <w:i w:val="0"/>
-                <w:sz w:val="18"/>
-                <w:szCs w:val="18"/>
-              </w:rPr>
-              <w:t>IsVip</w:t>
-            </w:r>
-            <w:proofErr w:type="spellEnd"/>
-            <w:r>
-              <w:rPr>
-                <w:rFonts w:ascii="Consolas" w:hAnsi="Consolas" w:cs="Consolas"/>
-                <w:i w:val="0"/>
-                <w:sz w:val="18"/>
-                <w:szCs w:val="18"/>
-              </w:rPr>
-              <w:t xml:space="preserve"> =</w:t>
+              <w:t>&gt; let customer1 = { Id = 1; IsVip =</w:t>
             </w:r>
             <w:r>
               <w:rPr>
@@ -3001,7 +2821,7 @@
                     </wp:inline>
                   </w:drawing>
                 </mc:Choice>
-                <mc:Fallback xmlns="">
+                <mc:Fallback>
                   <w:pict>
                     <v:group w14:anchorId="1183A2FE" id="Group 19" o:spid="_x0000_s1026" alt="Tip icon" style="width:18pt;height:18pt;mso-position-horizontal-relative:char;mso-position-vertical-relative:line" coordsize="228600,228600" o:gfxdata="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">
                       <v:oval id="Oval 115" o:spid="_x0000_s1027" style="position:absolute;width:228600;height:228600;visibility:visible;mso-wrap-style:square;v-text-anchor:top" o:gfxdata="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" fillcolor="#92278f [3204]" stroked="f" strokeweight="0">
@@ -3036,7 +2856,6 @@
                 <w:szCs w:val="18"/>
               </w:rPr>
             </w:pPr>
-            <w:proofErr w:type="spellStart"/>
             <w:r>
               <w:rPr>
                 <w:rFonts w:ascii="Consolas" w:hAnsi="Consolas" w:cs="Consolas"/>
@@ -3044,17 +2863,7 @@
                 <w:sz w:val="18"/>
                 <w:szCs w:val="18"/>
               </w:rPr>
-              <w:t>val</w:t>
-            </w:r>
-            <w:proofErr w:type="spellEnd"/>
-            <w:r>
-              <w:rPr>
-                <w:rFonts w:ascii="Consolas" w:hAnsi="Consolas" w:cs="Consolas"/>
-                <w:i w:val="0"/>
-                <w:sz w:val="18"/>
-                <w:szCs w:val="18"/>
-              </w:rPr>
-              <w:t xml:space="preserve"> customer1 : Customer = {Id = 1;</w:t>
+              <w:t>val customer1 : Customer = {Id = 1;</w:t>
             </w:r>
           </w:p>
           <w:p>
@@ -3075,27 +2884,7 @@
                 <w:sz w:val="18"/>
                 <w:szCs w:val="18"/>
               </w:rPr>
-              <w:t xml:space="preserve">                            </w:t>
-            </w:r>
-            <w:proofErr w:type="spellStart"/>
-            <w:r>
-              <w:rPr>
-                <w:rFonts w:ascii="Consolas" w:hAnsi="Consolas" w:cs="Consolas"/>
-                <w:i w:val="0"/>
-                <w:sz w:val="18"/>
-                <w:szCs w:val="18"/>
-              </w:rPr>
-              <w:t>IsVip</w:t>
-            </w:r>
-            <w:proofErr w:type="spellEnd"/>
-            <w:r>
-              <w:rPr>
-                <w:rFonts w:ascii="Consolas" w:hAnsi="Consolas" w:cs="Consolas"/>
-                <w:i w:val="0"/>
-                <w:sz w:val="18"/>
-                <w:szCs w:val="18"/>
-              </w:rPr>
-              <w:t xml:space="preserve"> = false;</w:t>
+              <w:t xml:space="preserve">                            IsVip = false;</w:t>
             </w:r>
           </w:p>
           <w:p>
@@ -3385,7 +3174,7 @@
                     </wp:inline>
                   </w:drawing>
                 </mc:Choice>
-                <mc:Fallback xmlns="">
+                <mc:Fallback>
                   <w:pict>
                     <v:group w14:anchorId="40F67868" id="Group 19" o:spid="_x0000_s1026" alt="Tip icon" style="width:18pt;height:18pt;mso-position-horizontal-relative:char;mso-position-vertical-relative:line" coordsize="228600,228600" o:gfxdata="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">
                       <v:oval id="Oval 75" o:spid="_x0000_s1027" style="position:absolute;width:228600;height:228600;visibility:visible;mso-wrap-style:square;v-text-anchor:top" o:gfxdata="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" fillcolor="#92278f [3204]" stroked="f" strokeweight="0">
@@ -3421,27 +3210,7 @@
                 <w:sz w:val="18"/>
                 <w:szCs w:val="18"/>
               </w:rPr>
-              <w:t xml:space="preserve">&gt; let customer2 = { Id = 2; </w:t>
-            </w:r>
-            <w:proofErr w:type="spellStart"/>
-            <w:r>
-              <w:rPr>
-                <w:rFonts w:ascii="Consolas" w:hAnsi="Consolas" w:cs="Consolas"/>
-                <w:i w:val="0"/>
-                <w:sz w:val="18"/>
-                <w:szCs w:val="18"/>
-              </w:rPr>
-              <w:t>IsVip</w:t>
-            </w:r>
-            <w:proofErr w:type="spellEnd"/>
-            <w:r>
-              <w:rPr>
-                <w:rFonts w:ascii="Consolas" w:hAnsi="Consolas" w:cs="Consolas"/>
-                <w:i w:val="0"/>
-                <w:sz w:val="18"/>
-                <w:szCs w:val="18"/>
-              </w:rPr>
-              <w:t xml:space="preserve"> = false; </w:t>
+              <w:t xml:space="preserve">&gt; let customer2 = { Id = 2; IsVip = false; </w:t>
             </w:r>
             <w:r>
               <w:rPr>
@@ -3706,7 +3475,7 @@
                     </wp:inline>
                   </w:drawing>
                 </mc:Choice>
-                <mc:Fallback xmlns="">
+                <mc:Fallback>
                   <w:pict>
                     <v:group w14:anchorId="07F0168A" id="Group 19" o:spid="_x0000_s1026" alt="Tip icon" style="width:18pt;height:18pt;mso-position-horizontal-relative:char;mso-position-vertical-relative:line" coordsize="228600,228600" o:gfxdata="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">
                       <v:oval id="Oval 118" o:spid="_x0000_s1027" style="position:absolute;width:228600;height:228600;visibility:visible;mso-wrap-style:square;v-text-anchor:top" o:gfxdata="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" fillcolor="#92278f [3204]" stroked="f" strokeweight="0">
@@ -3741,7 +3510,6 @@
                 <w:szCs w:val="18"/>
               </w:rPr>
             </w:pPr>
-            <w:proofErr w:type="spellStart"/>
             <w:r>
               <w:rPr>
                 <w:rFonts w:ascii="Consolas" w:hAnsi="Consolas" w:cs="Consolas"/>
@@ -3758,17 +3526,7 @@
                 <w:sz w:val="18"/>
                 <w:szCs w:val="18"/>
               </w:rPr>
-              <w:t>l</w:t>
-            </w:r>
-            <w:proofErr w:type="spellEnd"/>
-            <w:r>
-              <w:rPr>
-                <w:rFonts w:ascii="Consolas" w:hAnsi="Consolas" w:cs="Consolas"/>
-                <w:i w:val="0"/>
-                <w:sz w:val="18"/>
-                <w:szCs w:val="18"/>
-              </w:rPr>
-              <w:t xml:space="preserve"> customer1 : Customer = {Id = 2</w:t>
+              <w:t>l customer1 : Customer = {Id = 2</w:t>
             </w:r>
             <w:r>
               <w:rPr>
@@ -3798,27 +3556,7 @@
                 <w:sz w:val="18"/>
                 <w:szCs w:val="18"/>
               </w:rPr>
-              <w:t xml:space="preserve">                            </w:t>
-            </w:r>
-            <w:proofErr w:type="spellStart"/>
-            <w:r>
-              <w:rPr>
-                <w:rFonts w:ascii="Consolas" w:hAnsi="Consolas" w:cs="Consolas"/>
-                <w:i w:val="0"/>
-                <w:sz w:val="18"/>
-                <w:szCs w:val="18"/>
-              </w:rPr>
-              <w:t>IsVip</w:t>
-            </w:r>
-            <w:proofErr w:type="spellEnd"/>
-            <w:r>
-              <w:rPr>
-                <w:rFonts w:ascii="Consolas" w:hAnsi="Consolas" w:cs="Consolas"/>
-                <w:i w:val="0"/>
-                <w:sz w:val="18"/>
-                <w:szCs w:val="18"/>
-              </w:rPr>
-              <w:t xml:space="preserve"> = false;</w:t>
+              <w:t xml:space="preserve">                            IsVip = false;</w:t>
             </w:r>
           </w:p>
           <w:p>
@@ -3894,15 +3632,7 @@
     <w:p/>
     <w:p>
       <w:r>
-        <w:t xml:space="preserve">6. Go to the </w:t>
-      </w:r>
-      <w:proofErr w:type="spellStart"/>
-      <w:r>
-        <w:t>Tests.fs</w:t>
-      </w:r>
-      <w:proofErr w:type="spellEnd"/>
-      <w:r>
-        <w:t xml:space="preserve"> file located in the Tests project, uncomment and run the test 1-1</w:t>
+        <w:t>6. Go to the Tests.fs file located in the Tests project, uncomment and run the test 1-1</w:t>
       </w:r>
     </w:p>
     <w:p/>
@@ -3919,11 +3649,9 @@
       <w:r>
         <w:t xml:space="preserve"> </w:t>
       </w:r>
-      <w:proofErr w:type="spellStart"/>
       <w:r>
         <w:t>Functions.cs</w:t>
       </w:r>
-      <w:proofErr w:type="spellEnd"/>
       <w:r>
         <w:t xml:space="preserve"> </w:t>
       </w:r>
@@ -3931,15 +3659,7 @@
         <w:t xml:space="preserve">and </w:t>
       </w:r>
       <w:r>
-        <w:t>add a function called “</w:t>
-      </w:r>
-      <w:proofErr w:type="spellStart"/>
-      <w:r>
-        <w:t>tryPromoteToVip</w:t>
-      </w:r>
-      <w:proofErr w:type="spellEnd"/>
-      <w:r>
-        <w:t>”:</w:t>
+        <w:t>add a function called “tryPromoteToVip”:</w:t>
       </w:r>
     </w:p>
     <w:bookmarkStart w:id="6" w:name="_MON_1470845213"/>
@@ -3954,7 +3674,7 @@
             <w10:borderbottom type="single" width="4"/>
             <w10:borderright type="single" width="4"/>
           </v:shape>
-          <o:OLEObject Type="Embed" ProgID="Word.OpenDocumentText.12" ShapeID="_x0000_i1027" DrawAspect="Content" ObjectID="_1472881269" r:id="rId17"/>
+          <o:OLEObject Type="Embed" ProgID="Word.OpenDocumentText.12" ShapeID="_x0000_i1027" DrawAspect="Content" ObjectID="_1472898219" r:id="rId17"/>
         </w:object>
       </w:r>
     </w:p>
@@ -4209,7 +3929,7 @@
                     </wp:inline>
                   </w:drawing>
                 </mc:Choice>
-                <mc:Fallback xmlns="">
+                <mc:Fallback>
                   <w:pict>
                     <v:group w14:anchorId="5A3830DF" id="Group 19" o:spid="_x0000_s1026" alt="Tip icon" style="width:18pt;height:18pt;mso-position-horizontal-relative:char;mso-position-vertical-relative:line" coordsize="228600,228600" o:gfxdata="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">
                       <v:oval id="Oval 124" o:spid="_x0000_s1027" style="position:absolute;width:228600;height:228600;visibility:visible;mso-wrap-style:square;v-text-anchor:top" o:gfxdata="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" fillcolor="#92278f [3204]" stroked="f" strokeweight="0">
@@ -4245,27 +3965,7 @@
                 <w:sz w:val="18"/>
                 <w:szCs w:val="18"/>
               </w:rPr>
-              <w:t xml:space="preserve">&gt; </w:t>
-            </w:r>
-            <w:proofErr w:type="spellStart"/>
-            <w:r>
-              <w:rPr>
-                <w:rFonts w:ascii="Consolas" w:hAnsi="Consolas" w:cs="Consolas"/>
-                <w:i w:val="0"/>
-                <w:sz w:val="18"/>
-                <w:szCs w:val="18"/>
-              </w:rPr>
-              <w:t>tryPromoteToVip</w:t>
-            </w:r>
-            <w:proofErr w:type="spellEnd"/>
-            <w:r>
-              <w:rPr>
-                <w:rFonts w:ascii="Consolas" w:hAnsi="Consolas" w:cs="Consolas"/>
-                <w:i w:val="0"/>
-                <w:sz w:val="18"/>
-                <w:szCs w:val="18"/>
-              </w:rPr>
-              <w:t xml:space="preserve"> (customer1, 101.0</w:t>
+              <w:t>&gt; tryPromoteToVip (customer1, 101.0</w:t>
             </w:r>
             <w:r>
               <w:rPr>
@@ -4503,7 +4203,7 @@
                     </wp:inline>
                   </w:drawing>
                 </mc:Choice>
-                <mc:Fallback xmlns="">
+                <mc:Fallback>
                   <w:pict>
                     <v:group w14:anchorId="387D16B2" id="Group 19" o:spid="_x0000_s1026" alt="Tip icon" style="width:18pt;height:18pt;mso-position-horizontal-relative:char;mso-position-vertical-relative:line" coordsize="228600,228600" o:gfxdata="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">
                       <v:oval id="Oval 127" o:spid="_x0000_s1027" style="position:absolute;width:228600;height:228600;visibility:visible;mso-wrap-style:square;v-text-anchor:top" o:gfxdata="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" fillcolor="#92278f [3204]" stroked="f" strokeweight="0">
@@ -4538,7 +4238,6 @@
                 <w:szCs w:val="18"/>
               </w:rPr>
             </w:pPr>
-            <w:proofErr w:type="spellStart"/>
             <w:r>
               <w:rPr>
                 <w:rFonts w:ascii="Consolas" w:hAnsi="Consolas" w:cs="Consolas"/>
@@ -4546,17 +4245,7 @@
                 <w:sz w:val="18"/>
                 <w:szCs w:val="18"/>
               </w:rPr>
-              <w:t>val</w:t>
-            </w:r>
-            <w:proofErr w:type="spellEnd"/>
-            <w:r>
-              <w:rPr>
-                <w:rFonts w:ascii="Consolas" w:hAnsi="Consolas" w:cs="Consolas"/>
-                <w:i w:val="0"/>
-                <w:sz w:val="18"/>
-                <w:szCs w:val="18"/>
-              </w:rPr>
-              <w:t xml:space="preserve"> it : Customer = {Id = 1;</w:t>
+              <w:t>val it : Customer = {Id = 1;</w:t>
             </w:r>
           </w:p>
           <w:p>
@@ -4577,27 +4266,7 @@
                 <w:sz w:val="18"/>
                 <w:szCs w:val="18"/>
               </w:rPr>
-              <w:t xml:space="preserve">                     </w:t>
-            </w:r>
-            <w:proofErr w:type="spellStart"/>
-            <w:r>
-              <w:rPr>
-                <w:rFonts w:ascii="Consolas" w:hAnsi="Consolas" w:cs="Consolas"/>
-                <w:i w:val="0"/>
-                <w:sz w:val="18"/>
-                <w:szCs w:val="18"/>
-              </w:rPr>
-              <w:t>IsVip</w:t>
-            </w:r>
-            <w:proofErr w:type="spellEnd"/>
-            <w:r>
-              <w:rPr>
-                <w:rFonts w:ascii="Consolas" w:hAnsi="Consolas" w:cs="Consolas"/>
-                <w:i w:val="0"/>
-                <w:sz w:val="18"/>
-                <w:szCs w:val="18"/>
-              </w:rPr>
-              <w:t xml:space="preserve"> = </w:t>
+              <w:t xml:space="preserve">                     IsVip = </w:t>
             </w:r>
             <w:r>
               <w:rPr>
@@ -4630,9 +4299,8 @@
                 <w:sz w:val="18"/>
                 <w:szCs w:val="18"/>
               </w:rPr>
-              <w:t xml:space="preserve">                     </w:t>
-            </w:r>
-            <w:proofErr w:type="spellStart"/>
+              <w:t xml:space="preserve">                     SpendingLimit = </w:t>
+            </w:r>
             <w:r>
               <w:rPr>
                 <w:rFonts w:ascii="Consolas" w:hAnsi="Consolas" w:cs="Consolas"/>
@@ -4640,9 +4308,8 @@
                 <w:sz w:val="18"/>
                 <w:szCs w:val="18"/>
               </w:rPr>
-              <w:t>SpendingLimit</w:t>
-            </w:r>
-            <w:proofErr w:type="spellEnd"/>
+              <w:t>10.0</w:t>
+            </w:r>
             <w:r>
               <w:rPr>
                 <w:rFonts w:ascii="Consolas" w:hAnsi="Consolas" w:cs="Consolas"/>
@@ -4650,24 +4317,6 @@
                 <w:sz w:val="18"/>
                 <w:szCs w:val="18"/>
               </w:rPr>
-              <w:t xml:space="preserve"> = </w:t>
-            </w:r>
-            <w:r>
-              <w:rPr>
-                <w:rFonts w:ascii="Consolas" w:hAnsi="Consolas" w:cs="Consolas"/>
-                <w:i w:val="0"/>
-                <w:sz w:val="18"/>
-                <w:szCs w:val="18"/>
-              </w:rPr>
-              <w:t>10.0</w:t>
-            </w:r>
-            <w:r>
-              <w:rPr>
-                <w:rFonts w:ascii="Consolas" w:hAnsi="Consolas" w:cs="Consolas"/>
-                <w:i w:val="0"/>
-                <w:sz w:val="18"/>
-                <w:szCs w:val="18"/>
-              </w:rPr>
               <w:t>;}</w:t>
             </w:r>
           </w:p>
@@ -4696,23 +4345,7 @@
         <w:t>10</w:t>
       </w:r>
       <w:r>
-        <w:t>. Add a function called “</w:t>
-      </w:r>
-      <w:proofErr w:type="spellStart"/>
-      <w:r>
-        <w:t>getSpendings</w:t>
-      </w:r>
-      <w:proofErr w:type="spellEnd"/>
-      <w:r>
-        <w:t xml:space="preserve">” to the </w:t>
-      </w:r>
-      <w:proofErr w:type="spellStart"/>
-      <w:r>
-        <w:t>Functions.fs</w:t>
-      </w:r>
-      <w:proofErr w:type="spellEnd"/>
-      <w:r>
-        <w:t xml:space="preserve"> file:</w:t>
+        <w:t>. Add a function called “getSpendings” to the Functions.fs file:</w:t>
       </w:r>
     </w:p>
     <w:bookmarkStart w:id="7" w:name="_MON_1470845778"/>
@@ -4727,7 +4360,7 @@
             <w10:borderbottom type="single" width="4"/>
             <w10:borderright type="single" width="4"/>
           </v:shape>
-          <o:OLEObject Type="Embed" ProgID="Word.OpenDocumentText.12" ShapeID="_x0000_i1028" DrawAspect="Content" ObjectID="_1472881270" r:id="rId19"/>
+          <o:OLEObject Type="Embed" ProgID="Word.OpenDocumentText.12" ShapeID="_x0000_i1028" DrawAspect="Content" ObjectID="_1472898220" r:id="rId19"/>
         </w:object>
       </w:r>
     </w:p>
@@ -4848,23 +4481,7 @@
         <w:t>2</w:t>
       </w:r>
       <w:r>
-        <w:t>. Create a function called “</w:t>
-      </w:r>
-      <w:proofErr w:type="spellStart"/>
-      <w:r>
-        <w:t>increaseCredit</w:t>
-      </w:r>
-      <w:proofErr w:type="spellEnd"/>
-      <w:r>
-        <w:t xml:space="preserve">” in the file </w:t>
-      </w:r>
-      <w:proofErr w:type="spellStart"/>
-      <w:r>
-        <w:t>Functions.fs</w:t>
-      </w:r>
-      <w:proofErr w:type="spellEnd"/>
-      <w:r>
-        <w:t>:</w:t>
+        <w:t>. Create a function called “increaseCredit” in the file Functions.fs:</w:t>
       </w:r>
     </w:p>
     <w:bookmarkStart w:id="9" w:name="_MON_1470923047"/>
@@ -4882,7 +4499,7 @@
             <w10:borderbottom type="single" width="4"/>
             <w10:borderright type="single" width="4"/>
           </v:shape>
-          <o:OLEObject Type="Embed" ProgID="Word.OpenDocumentText.12" ShapeID="_x0000_i1029" DrawAspect="Content" ObjectID="_1472881271" r:id="rId21"/>
+          <o:OLEObject Type="Embed" ProgID="Word.OpenDocumentText.12" ShapeID="_x0000_i1029" DrawAspect="Content" ObjectID="_1472898221" r:id="rId21"/>
         </w:object>
       </w:r>
     </w:p>
@@ -4902,15 +4519,7 @@
         <w:t>4</w:t>
       </w:r>
       <w:r>
-        <w:t>. Refactor “</w:t>
-      </w:r>
-      <w:proofErr w:type="spellStart"/>
-      <w:r>
-        <w:t>increaseCredit</w:t>
-      </w:r>
-      <w:proofErr w:type="spellEnd"/>
-      <w:r>
-        <w:t>” to be able receive the condition as a parameter:</w:t>
+        <w:t>. Refactor “increaseCredit” to be able receive the condition as a parameter:</w:t>
       </w:r>
     </w:p>
     <w:bookmarkStart w:id="10" w:name="_MON_1470923929"/>
@@ -4925,7 +4534,7 @@
             <w10:borderbottom type="single" width="4"/>
             <w10:borderright type="single" width="4"/>
           </v:shape>
-          <o:OLEObject Type="Embed" ProgID="Word.OpenDocumentText.12" ShapeID="_x0000_i1030" DrawAspect="Content" ObjectID="_1472881272" r:id="rId23"/>
+          <o:OLEObject Type="Embed" ProgID="Word.OpenDocumentText.12" ShapeID="_x0000_i1030" DrawAspect="Content" ObjectID="_1472898222" r:id="rId23"/>
         </w:object>
       </w:r>
     </w:p>
@@ -5155,7 +4764,7 @@
                     </wp:inline>
                   </w:drawing>
                 </mc:Choice>
-                <mc:Fallback xmlns="">
+                <mc:Fallback>
                   <w:pict>
                     <v:group w14:anchorId="5512FD54" id="Group 19" o:spid="_x0000_s1026" alt="Tip icon" style="width:18pt;height:18pt;mso-position-horizontal-relative:char;mso-position-vertical-relative:line" coordsize="228600,228600" o:gfxdata="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">
                       <v:oval id="Oval 130" o:spid="_x0000_s1027" style="position:absolute;width:228600;height:228600;visibility:visible;mso-wrap-style:square;v-text-anchor:top" o:gfxdata="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" fillcolor="#92278f [3204]" stroked="f" strokeweight="0">
@@ -5191,9 +4800,8 @@
                 <w:sz w:val="18"/>
                 <w:szCs w:val="18"/>
               </w:rPr>
-              <w:t xml:space="preserve">&gt; </w:t>
-            </w:r>
-            <w:proofErr w:type="spellStart"/>
+              <w:t>&gt; increaseCredit</w:t>
+            </w:r>
             <w:r>
               <w:rPr>
                 <w:rFonts w:ascii="Consolas" w:hAnsi="Consolas" w:cs="Consolas"/>
@@ -5201,37 +4809,7 @@
                 <w:sz w:val="18"/>
                 <w:szCs w:val="18"/>
               </w:rPr>
-              <w:t>increaseCredit</w:t>
-            </w:r>
-            <w:proofErr w:type="spellEnd"/>
-            <w:r>
-              <w:rPr>
-                <w:rFonts w:ascii="Consolas" w:hAnsi="Consolas" w:cs="Consolas"/>
-                <w:i w:val="0"/>
-                <w:sz w:val="18"/>
-                <w:szCs w:val="18"/>
-              </w:rPr>
-              <w:t xml:space="preserve"> (fun c -&gt; </w:t>
-            </w:r>
-            <w:proofErr w:type="spellStart"/>
-            <w:r>
-              <w:rPr>
-                <w:rFonts w:ascii="Consolas" w:hAnsi="Consolas" w:cs="Consolas"/>
-                <w:i w:val="0"/>
-                <w:sz w:val="18"/>
-                <w:szCs w:val="18"/>
-              </w:rPr>
-              <w:t>c.IsVip</w:t>
-            </w:r>
-            <w:proofErr w:type="spellEnd"/>
-            <w:r>
-              <w:rPr>
-                <w:rFonts w:ascii="Consolas" w:hAnsi="Consolas" w:cs="Consolas"/>
-                <w:i w:val="0"/>
-                <w:sz w:val="18"/>
-                <w:szCs w:val="18"/>
-              </w:rPr>
-              <w:t>) customer1;;</w:t>
+              <w:t xml:space="preserve"> (fun c -&gt; c.IsVip) customer1;;</w:t>
             </w:r>
           </w:p>
         </w:tc>
@@ -5252,21 +4830,11 @@
       <w:r>
         <w:t>. Create a function called “</w:t>
       </w:r>
-      <w:proofErr w:type="spellStart"/>
       <w:r>
         <w:t>vipCondition</w:t>
       </w:r>
-      <w:proofErr w:type="spellEnd"/>
-      <w:r>
-        <w:t xml:space="preserve">” in the file </w:t>
-      </w:r>
-      <w:proofErr w:type="spellStart"/>
-      <w:r>
-        <w:t>Functions.fs</w:t>
-      </w:r>
-      <w:proofErr w:type="spellEnd"/>
-      <w:r>
-        <w:t>:</w:t>
+      <w:r>
+        <w:t>” in the file Functions.fs:</w:t>
       </w:r>
     </w:p>
     <w:bookmarkStart w:id="11" w:name="_MON_1470923718"/>
@@ -5281,7 +4849,7 @@
             <w10:borderbottom type="single" width="4"/>
             <w10:borderright type="single" width="4"/>
           </v:shape>
-          <o:OLEObject Type="Embed" ProgID="Word.OpenDocumentText.12" ShapeID="_x0000_i1031" DrawAspect="Content" ObjectID="_1472881273" r:id="rId24"/>
+          <o:OLEObject Type="Embed" ProgID="Word.OpenDocumentText.12" ShapeID="_x0000_i1031" DrawAspect="Content" ObjectID="_1472898223" r:id="rId24"/>
         </w:object>
       </w:r>
     </w:p>
@@ -5296,32 +4864,16 @@
         <w:t>. Send the function to the F# Interact</w:t>
       </w:r>
       <w:r>
-        <w:t>ive and test the “</w:t>
-      </w:r>
-      <w:proofErr w:type="spellStart"/>
-      <w:r>
-        <w:t>increaseCredit</w:t>
-      </w:r>
-      <w:proofErr w:type="spellEnd"/>
-      <w:r>
-        <w:t>”</w:t>
+        <w:t>ive and test the “increaseCredit”</w:t>
       </w:r>
       <w:r>
         <w:t xml:space="preserve"> function again b</w:t>
       </w:r>
       <w:r>
-        <w:t>ut this time using the “</w:t>
-      </w:r>
-      <w:proofErr w:type="spellStart"/>
-      <w:r>
-        <w:t>vip</w:t>
-      </w:r>
-      <w:r>
-        <w:t>Condition</w:t>
-      </w:r>
-      <w:proofErr w:type="spellEnd"/>
-      <w:r>
-        <w:t>” function:</w:t>
+        <w:t>ut this time using the “vip</w:t>
+      </w:r>
+      <w:r>
+        <w:t>Condition” function:</w:t>
       </w:r>
     </w:p>
     <w:tbl>
@@ -5541,7 +5093,7 @@
                     </wp:inline>
                   </w:drawing>
                 </mc:Choice>
-                <mc:Fallback xmlns="">
+                <mc:Fallback>
                   <w:pict>
                     <v:group w14:anchorId="7477FC9D" id="Group 19" o:spid="_x0000_s1026" alt="Tip icon" style="width:18pt;height:18pt;mso-position-horizontal-relative:char;mso-position-vertical-relative:line" coordsize="228600,228600" o:gfxdata="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">
                       <v:oval id="Oval 133" o:spid="_x0000_s1027" style="position:absolute;width:228600;height:228600;visibility:visible;mso-wrap-style:square;v-text-anchor:top" o:gfxdata="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" fillcolor="#92278f [3204]" stroked="f" strokeweight="0">
@@ -5577,47 +5129,7 @@
                 <w:sz w:val="18"/>
                 <w:szCs w:val="18"/>
               </w:rPr>
-              <w:t xml:space="preserve">&gt; </w:t>
-            </w:r>
-            <w:proofErr w:type="spellStart"/>
-            <w:r>
-              <w:rPr>
-                <w:rFonts w:ascii="Consolas" w:hAnsi="Consolas" w:cs="Consolas"/>
-                <w:i w:val="0"/>
-                <w:sz w:val="18"/>
-                <w:szCs w:val="18"/>
-              </w:rPr>
-              <w:t>increaseCredit</w:t>
-            </w:r>
-            <w:proofErr w:type="spellEnd"/>
-            <w:r>
-              <w:rPr>
-                <w:rFonts w:ascii="Consolas" w:hAnsi="Consolas" w:cs="Consolas"/>
-                <w:i w:val="0"/>
-                <w:sz w:val="18"/>
-                <w:szCs w:val="18"/>
-              </w:rPr>
-              <w:t xml:space="preserve"> </w:t>
-            </w:r>
-            <w:proofErr w:type="spellStart"/>
-            <w:r>
-              <w:rPr>
-                <w:rFonts w:ascii="Consolas" w:hAnsi="Consolas" w:cs="Consolas"/>
-                <w:i w:val="0"/>
-                <w:sz w:val="18"/>
-                <w:szCs w:val="18"/>
-              </w:rPr>
-              <w:t>vipCondition</w:t>
-            </w:r>
-            <w:proofErr w:type="spellEnd"/>
-            <w:r>
-              <w:rPr>
-                <w:rFonts w:ascii="Consolas" w:hAnsi="Consolas" w:cs="Consolas"/>
-                <w:i w:val="0"/>
-                <w:sz w:val="18"/>
-                <w:szCs w:val="18"/>
-              </w:rPr>
-              <w:t xml:space="preserve"> customer1;;</w:t>
+              <w:t>&gt; increaseCredit vipCondition customer1;;</w:t>
             </w:r>
           </w:p>
         </w:tc>
@@ -5850,7 +5362,7 @@
                     </wp:inline>
                   </w:drawing>
                 </mc:Choice>
-                <mc:Fallback xmlns="">
+                <mc:Fallback>
                   <w:pict>
                     <v:group w14:anchorId="436E51B7" id="Group 19" o:spid="_x0000_s1026" alt="Tip icon" style="width:18pt;height:18pt;mso-position-horizontal-relative:char;mso-position-vertical-relative:line" coordsize="228600,228600" o:gfxdata="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">
                       <v:oval id="Oval 136" o:spid="_x0000_s1027" style="position:absolute;width:228600;height:228600;visibility:visible;mso-wrap-style:square;v-text-anchor:top" o:gfxdata="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" fillcolor="#92278f [3204]" stroked="f" strokeweight="0">
@@ -5886,9 +5398,8 @@
                 <w:sz w:val="18"/>
                 <w:szCs w:val="18"/>
               </w:rPr>
-              <w:t xml:space="preserve">customer1 |&gt; </w:t>
-            </w:r>
-            <w:proofErr w:type="spellStart"/>
+              <w:t>customer1 |&gt; increase</w:t>
+            </w:r>
             <w:r>
               <w:rPr>
                 <w:rFonts w:ascii="Consolas" w:hAnsi="Consolas" w:cs="Consolas"/>
@@ -5896,7 +5407,7 @@
                 <w:sz w:val="18"/>
                 <w:szCs w:val="18"/>
               </w:rPr>
-              <w:t>increase</w:t>
+              <w:t>Credit vip</w:t>
             </w:r>
             <w:r>
               <w:rPr>
@@ -5905,46 +5416,7 @@
                 <w:sz w:val="18"/>
                 <w:szCs w:val="18"/>
               </w:rPr>
-              <w:t>Credit</w:t>
-            </w:r>
-            <w:proofErr w:type="spellEnd"/>
-            <w:r>
-              <w:rPr>
-                <w:rFonts w:ascii="Consolas" w:hAnsi="Consolas" w:cs="Consolas"/>
-                <w:i w:val="0"/>
-                <w:sz w:val="18"/>
-                <w:szCs w:val="18"/>
-              </w:rPr>
-              <w:t xml:space="preserve"> </w:t>
-            </w:r>
-            <w:proofErr w:type="spellStart"/>
-            <w:r>
-              <w:rPr>
-                <w:rFonts w:ascii="Consolas" w:hAnsi="Consolas" w:cs="Consolas"/>
-                <w:i w:val="0"/>
-                <w:sz w:val="18"/>
-                <w:szCs w:val="18"/>
-              </w:rPr>
-              <w:t>vip</w:t>
-            </w:r>
-            <w:r>
-              <w:rPr>
-                <w:rFonts w:ascii="Consolas" w:hAnsi="Consolas" w:cs="Consolas"/>
-                <w:i w:val="0"/>
-                <w:sz w:val="18"/>
-                <w:szCs w:val="18"/>
-              </w:rPr>
-              <w:t>Condition</w:t>
-            </w:r>
-            <w:proofErr w:type="spellEnd"/>
-            <w:r>
-              <w:rPr>
-                <w:rFonts w:ascii="Consolas" w:hAnsi="Consolas" w:cs="Consolas"/>
-                <w:i w:val="0"/>
-                <w:sz w:val="18"/>
-                <w:szCs w:val="18"/>
-              </w:rPr>
-              <w:t>;;</w:t>
+              <w:t>Condition;;</w:t>
             </w:r>
           </w:p>
         </w:tc>
@@ -5960,26 +5432,16 @@
         <w:t>. T</w:t>
       </w:r>
       <w:r>
-        <w:t>ry calling “</w:t>
-      </w:r>
-      <w:proofErr w:type="spellStart"/>
-      <w:r>
-        <w:t>increaseCredit</w:t>
-      </w:r>
-      <w:proofErr w:type="spellEnd"/>
+        <w:t>ry calling “increaseCredit</w:t>
+      </w:r>
       <w:r>
         <w:t>” with just “</w:t>
       </w:r>
-      <w:proofErr w:type="spellStart"/>
       <w:r>
         <w:t>vip</w:t>
       </w:r>
       <w:r>
-        <w:t>Condition</w:t>
-      </w:r>
-      <w:proofErr w:type="spellEnd"/>
-      <w:r>
-        <w:t>” and check the result is another function that expected the missing argument (customer):</w:t>
+        <w:t>Condition” and check the result is another function that expected the missing argument (customer):</w:t>
       </w:r>
     </w:p>
     <w:tbl>
@@ -6199,7 +5661,7 @@
                     </wp:inline>
                   </w:drawing>
                 </mc:Choice>
-                <mc:Fallback xmlns="">
+                <mc:Fallback>
                   <w:pict>
                     <v:group w14:anchorId="0D97FBE4" id="Group 19" o:spid="_x0000_s1026" alt="Tip icon" style="width:18pt;height:18pt;mso-position-horizontal-relative:char;mso-position-vertical-relative:line" coordsize="228600,228600" o:gfxdata="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">
                       <v:oval id="Oval 139" o:spid="_x0000_s1027" style="position:absolute;width:228600;height:228600;visibility:visible;mso-wrap-style:square;v-text-anchor:top" o:gfxdata="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" fillcolor="#92278f [3204]" stroked="f" strokeweight="0">
@@ -6241,9 +5703,8 @@
                 <w:sz w:val="18"/>
                 <w:szCs w:val="18"/>
               </w:rPr>
-              <w:t xml:space="preserve">&gt; </w:t>
-            </w:r>
-            <w:proofErr w:type="spellStart"/>
+              <w:t>&gt; increaseLimit vip</w:t>
+            </w:r>
             <w:r>
               <w:rPr>
                 <w:rFonts w:ascii="Consolas" w:hAnsi="Consolas" w:cs="Consolas"/>
@@ -6251,46 +5712,7 @@
                 <w:sz w:val="18"/>
                 <w:szCs w:val="18"/>
               </w:rPr>
-              <w:t>increaseLimit</w:t>
-            </w:r>
-            <w:proofErr w:type="spellEnd"/>
-            <w:r>
-              <w:rPr>
-                <w:rFonts w:ascii="Consolas" w:hAnsi="Consolas" w:cs="Consolas"/>
-                <w:i w:val="0"/>
-                <w:sz w:val="18"/>
-                <w:szCs w:val="18"/>
-              </w:rPr>
-              <w:t xml:space="preserve"> </w:t>
-            </w:r>
-            <w:proofErr w:type="spellStart"/>
-            <w:r>
-              <w:rPr>
-                <w:rFonts w:ascii="Consolas" w:hAnsi="Consolas" w:cs="Consolas"/>
-                <w:i w:val="0"/>
-                <w:sz w:val="18"/>
-                <w:szCs w:val="18"/>
-              </w:rPr>
-              <w:t>vip</w:t>
-            </w:r>
-            <w:r>
-              <w:rPr>
-                <w:rFonts w:ascii="Consolas" w:hAnsi="Consolas" w:cs="Consolas"/>
-                <w:i w:val="0"/>
-                <w:sz w:val="18"/>
-                <w:szCs w:val="18"/>
-              </w:rPr>
-              <w:t>Condition</w:t>
-            </w:r>
-            <w:proofErr w:type="spellEnd"/>
-            <w:r>
-              <w:rPr>
-                <w:rFonts w:ascii="Consolas" w:hAnsi="Consolas" w:cs="Consolas"/>
-                <w:i w:val="0"/>
-                <w:sz w:val="18"/>
-                <w:szCs w:val="18"/>
-              </w:rPr>
-              <w:t>;;</w:t>
+              <w:t>Condition;;</w:t>
             </w:r>
           </w:p>
           <w:p>
@@ -6298,7 +5720,6 @@
               <w:pStyle w:val="TipText"/>
               <w:cnfStyle w:val="000000000000" w:firstRow="0" w:lastRow="0" w:firstColumn="0" w:lastColumn="0" w:oddVBand="0" w:evenVBand="0" w:oddHBand="0" w:evenHBand="0" w:firstRowFirstColumn="0" w:firstRowLastColumn="0" w:lastRowFirstColumn="0" w:lastRowLastColumn="0"/>
             </w:pPr>
-            <w:proofErr w:type="spellStart"/>
             <w:r>
               <w:rPr>
                 <w:rFonts w:ascii="Consolas" w:hAnsi="Consolas" w:cs="Consolas"/>
@@ -6306,9 +5727,8 @@
                 <w:sz w:val="18"/>
                 <w:szCs w:val="18"/>
               </w:rPr>
-              <w:t>val</w:t>
-            </w:r>
-            <w:proofErr w:type="spellEnd"/>
+              <w:t>val it : (Customer -&gt; Customer) = &lt;fun:it@</w:t>
+            </w:r>
             <w:r>
               <w:rPr>
                 <w:rFonts w:ascii="Consolas" w:hAnsi="Consolas" w:cs="Consolas"/>
@@ -6316,7 +5736,7 @@
                 <w:sz w:val="18"/>
                 <w:szCs w:val="18"/>
               </w:rPr>
-              <w:t xml:space="preserve"> it : (Customer -&gt; Customer) = &lt;fun:it@</w:t>
+              <w:t>5-4</w:t>
             </w:r>
             <w:r>
               <w:rPr>
@@ -6325,15 +5745,6 @@
                 <w:sz w:val="18"/>
                 <w:szCs w:val="18"/>
               </w:rPr>
-              <w:t>5-4</w:t>
-            </w:r>
-            <w:r>
-              <w:rPr>
-                <w:rFonts w:ascii="Consolas" w:hAnsi="Consolas" w:cs="Consolas"/>
-                <w:i w:val="0"/>
-                <w:sz w:val="18"/>
-                <w:szCs w:val="18"/>
-              </w:rPr>
               <w:t>&gt;</w:t>
             </w:r>
           </w:p>
@@ -6358,11 +5769,9 @@
       <w:r>
         <w:t>“</w:t>
       </w:r>
-      <w:proofErr w:type="spellStart"/>
       <w:r>
         <w:t>increaseCreditUsingVip</w:t>
       </w:r>
-      <w:proofErr w:type="spellEnd"/>
       <w:r>
         <w:t>”</w:t>
       </w:r>
@@ -6370,15 +5779,7 @@
         <w:t xml:space="preserve"> </w:t>
       </w:r>
       <w:r>
-        <w:t xml:space="preserve">in the file </w:t>
-      </w:r>
-      <w:proofErr w:type="spellStart"/>
-      <w:r>
-        <w:t>Functions.fs</w:t>
-      </w:r>
-      <w:proofErr w:type="spellEnd"/>
-      <w:r>
-        <w:t>:</w:t>
+        <w:t>in the file Functions.fs:</w:t>
       </w:r>
     </w:p>
     <w:bookmarkStart w:id="12" w:name="_MON_1470986481"/>
@@ -6393,7 +5794,7 @@
             <w10:borderbottom type="single" width="4"/>
             <w10:borderright type="single" width="4"/>
           </v:shape>
-          <o:OLEObject Type="Embed" ProgID="Word.OpenDocumentText.12" ShapeID="_x0000_i1032" DrawAspect="Content" ObjectID="_1472881274" r:id="rId26"/>
+          <o:OLEObject Type="Embed" ProgID="Word.OpenDocumentText.12" ShapeID="_x0000_i1032" DrawAspect="Content" ObjectID="_1472898224" r:id="rId26"/>
         </w:object>
       </w:r>
     </w:p>
@@ -6412,23 +5813,7 @@
         <w:t>14</w:t>
       </w:r>
       <w:r>
-        <w:t>. Create a function called “</w:t>
-      </w:r>
-      <w:proofErr w:type="spellStart"/>
-      <w:r>
-        <w:t>upgradeCustomer</w:t>
-      </w:r>
-      <w:proofErr w:type="spellEnd"/>
-      <w:r>
-        <w:t xml:space="preserve">” in the file </w:t>
-      </w:r>
-      <w:proofErr w:type="spellStart"/>
-      <w:r>
-        <w:t>Functions.fs</w:t>
-      </w:r>
-      <w:proofErr w:type="spellEnd"/>
-      <w:r>
-        <w:t>:</w:t>
+        <w:t>. Create a function called “upgradeCustomer” in the file Functions.fs:</w:t>
       </w:r>
     </w:p>
     <w:bookmarkStart w:id="13" w:name="_MON_1470987108"/>
@@ -6443,7 +5828,7 @@
             <w10:borderbottom type="single" width="4"/>
             <w10:borderright type="single" width="4"/>
           </v:shape>
-          <o:OLEObject Type="Embed" ProgID="Word.OpenDocumentText.12" ShapeID="_x0000_i1033" DrawAspect="Content" ObjectID="_1472881275" r:id="rId28"/>
+          <o:OLEObject Type="Embed" ProgID="Word.OpenDocumentText.12" ShapeID="_x0000_i1033" DrawAspect="Content" ObjectID="_1472898225" r:id="rId28"/>
         </w:object>
       </w:r>
     </w:p>
@@ -6465,15 +5850,7 @@
         <w:t>15</w:t>
       </w:r>
       <w:r>
-        <w:t>. Send “</w:t>
-      </w:r>
-      <w:proofErr w:type="spellStart"/>
-      <w:r>
-        <w:t>upgradeCustomer</w:t>
-      </w:r>
-      <w:proofErr w:type="spellEnd"/>
-      <w:r>
-        <w:t>” to the F# Interactive and test it with customer1 and customer2</w:t>
+        <w:t>. Send “upgradeCustomer” to the F# Interactive and test it with customer1 and customer2</w:t>
       </w:r>
     </w:p>
     <w:p>
@@ -6495,15 +5872,7 @@
         <w:t>16</w:t>
       </w:r>
       <w:r>
-        <w:t>. Refactor “</w:t>
-      </w:r>
-      <w:proofErr w:type="spellStart"/>
-      <w:r>
-        <w:t>upgradeCustomer</w:t>
-      </w:r>
-      <w:proofErr w:type="spellEnd"/>
-      <w:r>
-        <w:t>” to use the pipelining operator and test it in the F# interactive:</w:t>
+        <w:t>. Refactor “upgradeCustomer” to use the pipelining operator and test it in the F# interactive:</w:t>
       </w:r>
     </w:p>
     <w:bookmarkStart w:id="14" w:name="_MON_1470987266"/>
@@ -6521,7 +5890,7 @@
             <w10:borderbottom type="single" width="4"/>
             <w10:borderright type="single" width="4"/>
           </v:shape>
-          <o:OLEObject Type="Embed" ProgID="Word.OpenDocumentText.12" ShapeID="_x0000_i1034" DrawAspect="Content" ObjectID="_1472881276" r:id="rId30"/>
+          <o:OLEObject Type="Embed" ProgID="Word.OpenDocumentText.12" ShapeID="_x0000_i1034" DrawAspect="Content" ObjectID="_1472898226" r:id="rId30"/>
         </w:object>
       </w:r>
     </w:p>
@@ -6543,15 +5912,7 @@
         <w:t>17</w:t>
       </w:r>
       <w:r>
-        <w:t>. Send “</w:t>
-      </w:r>
-      <w:proofErr w:type="spellStart"/>
-      <w:r>
-        <w:t>upgradeCustomer</w:t>
-      </w:r>
-      <w:proofErr w:type="spellEnd"/>
-      <w:r>
-        <w:t>” to the F# Interactive and test it with customer1 and customer2</w:t>
+        <w:t>. Send “upgradeCustomer” to the F# Interactive and test it with customer1 and customer2</w:t>
       </w:r>
     </w:p>
     <w:p>
@@ -6572,15 +5933,7 @@
         <w:t>18</w:t>
       </w:r>
       <w:r>
-        <w:t>. Refactor “</w:t>
-      </w:r>
-      <w:proofErr w:type="spellStart"/>
-      <w:r>
-        <w:t>upgradeCustomer</w:t>
-      </w:r>
-      <w:proofErr w:type="spellEnd"/>
-      <w:r>
-        <w:t>” again to use composition:</w:t>
+        <w:t>. Refactor “upgradeCustomer” again to use composition:</w:t>
       </w:r>
     </w:p>
     <w:bookmarkStart w:id="15" w:name="_MON_1470987428"/>
@@ -6598,7 +5951,7 @@
             <w10:borderbottom type="single" width="4"/>
             <w10:borderright type="single" width="4"/>
           </v:shape>
-          <o:OLEObject Type="Embed" ProgID="Word.OpenDocumentText.12" ShapeID="_x0000_i1035" DrawAspect="Content" ObjectID="_1472881277" r:id="rId32"/>
+          <o:OLEObject Type="Embed" ProgID="Word.OpenDocumentText.12" ShapeID="_x0000_i1035" DrawAspect="Content" ObjectID="_1472898227" r:id="rId32"/>
         </w:object>
       </w:r>
     </w:p>
@@ -6709,23 +6062,7 @@
         <w:t>2</w:t>
       </w:r>
       <w:r>
-        <w:t>. Create a new record called “</w:t>
-      </w:r>
-      <w:proofErr w:type="spellStart"/>
-      <w:r>
-        <w:t>PersonalDetails</w:t>
-      </w:r>
-      <w:proofErr w:type="spellEnd"/>
-      <w:r>
-        <w:t xml:space="preserve">”, a discriminated union called “Notifications” and two units of measure “AUD” and “USD”.  Add them to the “Customer” in the file </w:t>
-      </w:r>
-      <w:proofErr w:type="spellStart"/>
-      <w:r>
-        <w:t>Types.fs</w:t>
-      </w:r>
-      <w:proofErr w:type="spellEnd"/>
-      <w:r>
-        <w:t xml:space="preserve"> (note that you need to declare them before “Customer”):</w:t>
+        <w:t>. Create a new record called “PersonalDetails”, a discriminated union called “Notifications” and two units of measure “AUD” and “USD”.  Add them to the “Customer” in the file Types.fs (note that you need to declare them before “Customer”):</w:t>
       </w:r>
     </w:p>
     <w:bookmarkStart w:id="18" w:name="_MON_1472401802"/>
@@ -6740,7 +6077,7 @@
             <w10:borderbottom type="single" width="4"/>
             <w10:borderright type="single" width="4"/>
           </v:shape>
-          <o:OLEObject Type="Embed" ProgID="Word.OpenDocumentText.12" ShapeID="_x0000_i1036" DrawAspect="Content" ObjectID="_1472881278" r:id="rId34"/>
+          <o:OLEObject Type="Embed" ProgID="Word.OpenDocumentText.12" ShapeID="_x0000_i1036" DrawAspect="Content" ObjectID="_1472898228" r:id="rId34"/>
         </w:object>
       </w:r>
     </w:p>
@@ -6765,15 +6102,7 @@
         <w:t>4</w:t>
       </w:r>
       <w:r>
-        <w:t xml:space="preserve">. Open the file </w:t>
-      </w:r>
-      <w:proofErr w:type="spellStart"/>
-      <w:r>
-        <w:t>Data.fs</w:t>
-      </w:r>
-      <w:proofErr w:type="spellEnd"/>
-      <w:r>
-        <w:t xml:space="preserve">, uncomment </w:t>
+        <w:t xml:space="preserve">. Open the file Data.fs, uncomment </w:t>
       </w:r>
       <w:r>
         <w:t xml:space="preserve">both customers </w:t>
@@ -6804,15 +6133,7 @@
         <w:t>5</w:t>
       </w:r>
       <w:r>
-        <w:t>. Update the “</w:t>
-      </w:r>
-      <w:proofErr w:type="spellStart"/>
-      <w:r>
-        <w:t>increaseCredit</w:t>
-      </w:r>
-      <w:proofErr w:type="spellEnd"/>
-      <w:r>
-        <w:t>” function to use USD:</w:t>
+        <w:t>. Update the “increaseCredit” function to use USD:</w:t>
       </w:r>
     </w:p>
     <w:bookmarkStart w:id="19" w:name="_MON_1472403573"/>
@@ -6827,7 +6148,7 @@
             <w10:borderbottom type="single" width="4"/>
             <w10:borderright type="single" width="4"/>
           </v:shape>
-          <o:OLEObject Type="Embed" ProgID="Word.OpenDocumentText.12" ShapeID="_x0000_i1037" DrawAspect="Content" ObjectID="_1472881279" r:id="rId36"/>
+          <o:OLEObject Type="Embed" ProgID="Word.OpenDocumentText.12" ShapeID="_x0000_i1037" DrawAspect="Content" ObjectID="_1472898229" r:id="rId36"/>
         </w:object>
       </w:r>
     </w:p>
@@ -6837,15 +6158,7 @@
         <w:t>6. Uncomment and run tests 3-1 and 3-2</w:t>
       </w:r>
       <w:r>
-        <w:t xml:space="preserve"> (you will also need to uncomment the “customer” value defined at the top of the file </w:t>
-      </w:r>
-      <w:proofErr w:type="spellStart"/>
-      <w:r>
-        <w:t>Test.fs</w:t>
-      </w:r>
-      <w:proofErr w:type="spellEnd"/>
-      <w:r>
-        <w:t>)</w:t>
+        <w:t xml:space="preserve"> (you will also need to uncomment the “customer” value defined at the top of the file Test.fs)</w:t>
       </w:r>
     </w:p>
     <w:p/>
@@ -6854,23 +6167,7 @@
         <w:t>7</w:t>
       </w:r>
       <w:r>
-        <w:t>.  Create a function called “</w:t>
-      </w:r>
-      <w:proofErr w:type="spellStart"/>
-      <w:r>
-        <w:t>isAdult</w:t>
-      </w:r>
-      <w:proofErr w:type="spellEnd"/>
-      <w:r>
-        <w:t xml:space="preserve">” in the file </w:t>
-      </w:r>
-      <w:proofErr w:type="spellStart"/>
-      <w:r>
-        <w:t>Functions.fs</w:t>
-      </w:r>
-      <w:proofErr w:type="spellEnd"/>
-      <w:r>
-        <w:t xml:space="preserve">: </w:t>
+        <w:t xml:space="preserve">.  Create a function called “isAdult” in the file Functions.fs: </w:t>
       </w:r>
     </w:p>
     <w:bookmarkStart w:id="20" w:name="_MON_1471024033"/>
@@ -6885,7 +6182,7 @@
             <w10:borderbottom type="single" width="4"/>
             <w10:borderright type="single" width="4"/>
           </v:shape>
-          <o:OLEObject Type="Embed" ProgID="Word.OpenDocumentText.12" ShapeID="_x0000_i1038" DrawAspect="Content" ObjectID="_1472881280" r:id="rId38"/>
+          <o:OLEObject Type="Embed" ProgID="Word.OpenDocumentText.12" ShapeID="_x0000_i1038" DrawAspect="Content" ObjectID="_1472898230" r:id="rId38"/>
         </w:object>
       </w:r>
     </w:p>
@@ -6895,15 +6192,7 @@
         <w:t>8</w:t>
       </w:r>
       <w:r>
-        <w:t>. Send “</w:t>
-      </w:r>
-      <w:proofErr w:type="spellStart"/>
-      <w:r>
-        <w:t>isAdult</w:t>
-      </w:r>
-      <w:proofErr w:type="spellEnd"/>
-      <w:r>
-        <w:t>” to the F# Interactive and test it with customer1 and customer2.</w:t>
+        <w:t>. Send “isAdult” to the F# Interactive and test it with customer1 and customer2.</w:t>
       </w:r>
     </w:p>
     <w:p/>
@@ -6918,23 +6207,7 @@
         <w:t>10</w:t>
       </w:r>
       <w:r>
-        <w:t>. Create a function called “</w:t>
-      </w:r>
-      <w:proofErr w:type="spellStart"/>
-      <w:r>
-        <w:t>getAlert</w:t>
-      </w:r>
-      <w:proofErr w:type="spellEnd"/>
-      <w:r>
-        <w:t xml:space="preserve">” in the file </w:t>
-      </w:r>
-      <w:proofErr w:type="spellStart"/>
-      <w:r>
-        <w:t>Functions.fs</w:t>
-      </w:r>
-      <w:proofErr w:type="spellEnd"/>
-      <w:r>
-        <w:t>:</w:t>
+        <w:t>. Create a function called “getAlert” in the file Functions.fs:</w:t>
       </w:r>
     </w:p>
     <w:bookmarkStart w:id="21" w:name="_MON_1471025395"/>
@@ -6942,14 +6215,14 @@
     <w:p>
       <w:r>
         <w:object w:dxaOrig="9026" w:dyaOrig="1498">
-          <v:shape id="_x0000_i1048" type="#_x0000_t75" style="width:451.5pt;height:75pt" o:ole="">
+          <v:shape id="_x0000_i1039" type="#_x0000_t75" style="width:451.5pt;height:75pt" o:ole="" o:bordertopcolor="this" o:borderleftcolor="this" o:borderbottomcolor="this" o:borderrightcolor="this">
             <v:imagedata r:id="rId39" o:title=""/>
             <w10:bordertop type="single" width="4"/>
             <w10:borderleft type="single" width="4"/>
             <w10:borderbottom type="single" width="4"/>
             <w10:borderright type="single" width="4"/>
           </v:shape>
-          <o:OLEObject Type="Embed" ProgID="Word.OpenDocumentText.12" ShapeID="_x0000_i1048" DrawAspect="Content" ObjectID="_1472881281" r:id="rId40"/>
+          <o:OLEObject Type="Embed" ProgID="Word.OpenDocumentText.12" ShapeID="_x0000_i1039" DrawAspect="Content" ObjectID="_1472898231" r:id="rId40"/>
         </w:object>
       </w:r>
     </w:p>
@@ -6959,15 +6232,7 @@
         <w:t>11</w:t>
       </w:r>
       <w:r>
-        <w:t>. Send “</w:t>
-      </w:r>
-      <w:proofErr w:type="spellStart"/>
-      <w:r>
-        <w:t>getAlert</w:t>
-      </w:r>
-      <w:proofErr w:type="spellEnd"/>
-      <w:r>
-        <w:t>” to the F# Interactive and test it with customer1 and customer2.</w:t>
+        <w:t>. Send “getAlert” to the F# Interactive and test it with customer1 and customer2.</w:t>
       </w:r>
     </w:p>
     <w:p/>
@@ -7054,31 +6319,7 @@
     <w:p/>
     <w:p>
       <w:r>
-        <w:t>2. Create a new function called “</w:t>
-      </w:r>
-      <w:proofErr w:type="spellStart"/>
-      <w:r>
-        <w:t>getSpendingsByMonth</w:t>
-      </w:r>
-      <w:proofErr w:type="spellEnd"/>
-      <w:r>
-        <w:t xml:space="preserve">” in the file </w:t>
-      </w:r>
-      <w:proofErr w:type="spellStart"/>
-      <w:r>
-        <w:t>Types.fs</w:t>
-      </w:r>
-      <w:proofErr w:type="spellEnd"/>
-      <w:r>
-        <w:t xml:space="preserve"> right before the “</w:t>
-      </w:r>
-      <w:proofErr w:type="spellStart"/>
-      <w:r>
-        <w:t>getSpendings</w:t>
-      </w:r>
-      <w:proofErr w:type="spellEnd"/>
-      <w:r>
-        <w:t>” function:</w:t>
+        <w:t>2. Create a new function called “getSpendingsByMonth” in the file Types.fs right before the “getSpendings” function:</w:t>
       </w:r>
     </w:p>
     <w:bookmarkStart w:id="24" w:name="_MON_1471671043"/>
@@ -7086,14 +6327,14 @@
     <w:p>
       <w:r>
         <w:object w:dxaOrig="9360" w:dyaOrig="2271">
-          <v:shape id="_x0000_i1039" type="#_x0000_t75" style="width:468pt;height:113.25pt" o:ole="" o:bordertopcolor="this" o:borderleftcolor="this" o:borderbottomcolor="this" o:borderrightcolor="this">
+          <v:shape id="_x0000_i1040" type="#_x0000_t75" style="width:468pt;height:113.25pt" o:ole="" o:bordertopcolor="this" o:borderleftcolor="this" o:borderbottomcolor="this" o:borderrightcolor="this">
             <v:imagedata r:id="rId41" o:title=""/>
             <w10:bordertop type="single" width="4"/>
             <w10:borderleft type="single" width="4"/>
             <w10:borderbottom type="single" width="4"/>
             <w10:borderright type="single" width="4"/>
           </v:shape>
-          <o:OLEObject Type="Embed" ProgID="Word.OpenDocumentText.12" ShapeID="_x0000_i1039" DrawAspect="Content" ObjectID="_1472881282" r:id="rId42"/>
+          <o:OLEObject Type="Embed" ProgID="Word.OpenDocumentText.12" ShapeID="_x0000_i1040" DrawAspect="Content" ObjectID="_1472898232" r:id="rId42"/>
         </w:object>
       </w:r>
     </w:p>
@@ -7119,40 +6360,28 @@
       <w:r>
         <w:t>. Create another function called “</w:t>
       </w:r>
-      <w:proofErr w:type="spellStart"/>
       <w:r>
         <w:t>weightedMean</w:t>
       </w:r>
-      <w:proofErr w:type="spellEnd"/>
-      <w:r>
-        <w:t>” right after the “</w:t>
-      </w:r>
-      <w:proofErr w:type="spellStart"/>
-      <w:r>
-        <w:t>getSpendingsByMonth</w:t>
-      </w:r>
-      <w:proofErr w:type="spellEnd"/>
-      <w:r>
-        <w:t>”:</w:t>
-      </w:r>
-    </w:p>
-    <w:bookmarkStart w:id="25" w:name="_GoBack"/>
-    <w:bookmarkStart w:id="26" w:name="_MON_1471671363"/>
-    <w:bookmarkEnd w:id="26"/>
+      <w:r>
+        <w:t>” right after the “getSpendingsByMonth”:</w:t>
+      </w:r>
+    </w:p>
+    <w:bookmarkStart w:id="25" w:name="_MON_1471671363"/>
+    <w:bookmarkEnd w:id="25"/>
     <w:p>
       <w:r>
         <w:object w:dxaOrig="9026" w:dyaOrig="2611">
-          <v:shape id="_x0000_i1049" type="#_x0000_t75" style="width:451.5pt;height:130.5pt" o:ole="">
+          <v:shape id="_x0000_i1041" type="#_x0000_t75" style="width:451.5pt;height:130.5pt" o:ole="" o:bordertopcolor="this" o:borderleftcolor="this" o:borderbottomcolor="this" o:borderrightcolor="this">
             <v:imagedata r:id="rId43" o:title=""/>
             <w10:bordertop type="single" width="4"/>
             <w10:borderleft type="single" width="4"/>
             <w10:borderbottom type="single" width="4"/>
             <w10:borderright type="single" width="4"/>
           </v:shape>
-          <o:OLEObject Type="Embed" ProgID="Word.OpenDocumentText.12" ShapeID="_x0000_i1049" DrawAspect="Content" ObjectID="_1472881283" r:id="rId44"/>
+          <o:OLEObject Type="Embed" ProgID="Word.OpenDocumentText.12" ShapeID="_x0000_i1041" DrawAspect="Content" ObjectID="_1472898233" r:id="rId44"/>
         </w:object>
       </w:r>
-      <w:bookmarkEnd w:id="25"/>
     </w:p>
     <w:p/>
     <w:p>
@@ -7175,46 +6404,22 @@
         <w:t>8</w:t>
       </w:r>
       <w:r>
-        <w:t>. Change the implementation of “</w:t>
-      </w:r>
-      <w:proofErr w:type="spellStart"/>
-      <w:r>
-        <w:t>getSpenginds</w:t>
-      </w:r>
-      <w:proofErr w:type="spellEnd"/>
-      <w:r>
-        <w:t>” to use “</w:t>
-      </w:r>
-      <w:proofErr w:type="spellStart"/>
-      <w:r>
-        <w:t>getSpendingsByMonth</w:t>
-      </w:r>
-      <w:proofErr w:type="spellEnd"/>
-      <w:r>
-        <w:t>” and “</w:t>
-      </w:r>
-      <w:proofErr w:type="spellStart"/>
-      <w:r>
-        <w:t>weightedMean</w:t>
-      </w:r>
-      <w:proofErr w:type="spellEnd"/>
-      <w:r>
-        <w:t>”:</w:t>
-      </w:r>
-    </w:p>
-    <w:bookmarkStart w:id="27" w:name="_MON_1471671746"/>
-    <w:bookmarkEnd w:id="27"/>
+        <w:t>. Change the implementation of “getSpenginds” to use “getSpendingsByMonth” and “weightedMean”:</w:t>
+      </w:r>
+    </w:p>
+    <w:bookmarkStart w:id="26" w:name="_MON_1471671746"/>
+    <w:bookmarkEnd w:id="26"/>
     <w:p>
       <w:r>
         <w:object w:dxaOrig="9026" w:dyaOrig="2048">
-          <v:shape id="_x0000_i1040" type="#_x0000_t75" style="width:451.5pt;height:102.75pt" o:ole="" o:bordertopcolor="this" o:borderleftcolor="this" o:borderbottomcolor="this" o:borderrightcolor="this">
+          <v:shape id="_x0000_i1042" type="#_x0000_t75" style="width:451.5pt;height:102.75pt" o:ole="" o:bordertopcolor="this" o:borderleftcolor="this" o:borderbottomcolor="this" o:borderrightcolor="this">
             <v:imagedata r:id="rId45" o:title=""/>
             <w10:bordertop type="single" width="4"/>
             <w10:borderleft type="single" width="4"/>
             <w10:borderbottom type="single" width="4"/>
             <w10:borderright type="single" width="4"/>
           </v:shape>
-          <o:OLEObject Type="Embed" ProgID="Word.OpenDocumentText.12" ShapeID="_x0000_i1040" DrawAspect="Content" ObjectID="_1472881284" r:id="rId46"/>
+          <o:OLEObject Type="Embed" ProgID="Word.OpenDocumentText.12" ShapeID="_x0000_i1042" DrawAspect="Content" ObjectID="_1472898234" r:id="rId46"/>
         </w:object>
       </w:r>
     </w:p>
@@ -7224,29 +6429,11 @@
       <w:r>
         <w:t>9. Send both “</w:t>
       </w:r>
-      <w:proofErr w:type="spellStart"/>
       <w:r>
         <w:t>weightedMean</w:t>
       </w:r>
-      <w:proofErr w:type="spellEnd"/>
-      <w:r>
-        <w:t>” and “</w:t>
-      </w:r>
-      <w:proofErr w:type="spellStart"/>
-      <w:r>
-        <w:t>getSpendings</w:t>
-      </w:r>
-      <w:proofErr w:type="spellEnd"/>
-      <w:r>
-        <w:t>” to the F# Interactive and test “</w:t>
-      </w:r>
-      <w:proofErr w:type="spellStart"/>
-      <w:r>
-        <w:t>getSpendings</w:t>
-      </w:r>
-      <w:proofErr w:type="spellEnd"/>
-      <w:r>
-        <w:t>” with customer1 and customer2</w:t>
+      <w:r>
+        <w:t>” and “getSpendings” to the F# Interactive and test “getSpendings” with customer1 and customer2</w:t>
       </w:r>
     </w:p>
     <w:p/>
@@ -7265,12 +6452,12 @@
       <w:pPr>
         <w:pStyle w:val="Heading1"/>
       </w:pPr>
-      <w:bookmarkStart w:id="28" w:name="_Toc398747074"/>
+      <w:bookmarkStart w:id="27" w:name="_Toc398747074"/>
       <w:r>
         <w:lastRenderedPageBreak/>
         <w:t>Exercise 5</w:t>
       </w:r>
-      <w:bookmarkEnd w:id="28"/>
+      <w:bookmarkEnd w:id="27"/>
     </w:p>
     <w:p>
       <w:pPr>
@@ -7326,28 +6513,12 @@
     <w:p/>
     <w:p>
       <w:r>
-        <w:t xml:space="preserve">2. Add the following </w:t>
-      </w:r>
-      <w:proofErr w:type="spellStart"/>
-      <w:r>
-        <w:t>Nuget</w:t>
-      </w:r>
-      <w:proofErr w:type="spellEnd"/>
-      <w:r>
-        <w:t xml:space="preserve"> packages (use the option include pre-releases when searching)</w:t>
-      </w:r>
-    </w:p>
-    <w:p>
-      <w:r>
-        <w:t xml:space="preserve">- </w:t>
-      </w:r>
-      <w:proofErr w:type="spellStart"/>
-      <w:r>
-        <w:t>SqlProvider</w:t>
-      </w:r>
-      <w:proofErr w:type="spellEnd"/>
-      <w:r>
-        <w:t xml:space="preserve"> (Type providers for SQL Server access) v0.0.0-alpha (Prerelease)</w:t>
+        <w:t>2. Add the following Nuget packages (use the option include pre-releases when searching)</w:t>
+      </w:r>
+    </w:p>
+    <w:p>
+      <w:r>
+        <w:t>- SqlProvider (Type providers for SQL Server access) v0.0.0-alpha (Prerelease)</w:t>
       </w:r>
     </w:p>
     <w:p>
@@ -7363,31 +6534,7 @@
     <w:p/>
     <w:p>
       <w:r>
-        <w:t>3. Create a database called “</w:t>
-      </w:r>
-      <w:proofErr w:type="spellStart"/>
-      <w:r>
-        <w:t>FSharpIntro</w:t>
-      </w:r>
-      <w:proofErr w:type="spellEnd"/>
-      <w:r>
-        <w:t xml:space="preserve">” in your local </w:t>
-      </w:r>
-      <w:proofErr w:type="spellStart"/>
-      <w:r>
-        <w:t>SqlServer</w:t>
-      </w:r>
-      <w:proofErr w:type="spellEnd"/>
-      <w:r>
-        <w:t xml:space="preserve"> and run the </w:t>
-      </w:r>
-      <w:proofErr w:type="spellStart"/>
-      <w:r>
-        <w:t>Data.sql</w:t>
-      </w:r>
-      <w:proofErr w:type="spellEnd"/>
-      <w:r>
-        <w:t xml:space="preserve"> file located in the Application project.</w:t>
+        <w:t>3. Create a database called “FSharpIntro” in your local SqlServer and run the Data.sql file located in the Application project.</w:t>
       </w:r>
     </w:p>
     <w:p/>
@@ -7396,44 +6543,28 @@
         <w:t xml:space="preserve">4. </w:t>
       </w:r>
       <w:r>
-        <w:t xml:space="preserve">Open the </w:t>
-      </w:r>
-      <w:proofErr w:type="spellStart"/>
-      <w:r>
-        <w:t>Data.fs</w:t>
-      </w:r>
-      <w:proofErr w:type="spellEnd"/>
-      <w:r>
-        <w:t xml:space="preserve"> file and add the following code</w:t>
-      </w:r>
-      <w:r>
-        <w:t xml:space="preserve"> (adjust the connection string to point to your local </w:t>
-      </w:r>
-      <w:proofErr w:type="spellStart"/>
-      <w:r>
-        <w:t>SQLServer</w:t>
-      </w:r>
-      <w:proofErr w:type="spellEnd"/>
-      <w:r>
-        <w:t>)</w:t>
+        <w:t>Open the Data.fs file and add the following code</w:t>
+      </w:r>
+      <w:r>
+        <w:t xml:space="preserve"> (adjust the connection string to point to your local SQLServer)</w:t>
       </w:r>
       <w:r>
         <w:t>:</w:t>
       </w:r>
     </w:p>
-    <w:bookmarkStart w:id="29" w:name="_MON_1472411476"/>
-    <w:bookmarkEnd w:id="29"/>
+    <w:bookmarkStart w:id="28" w:name="_MON_1472411476"/>
+    <w:bookmarkEnd w:id="28"/>
     <w:p>
       <w:r>
         <w:object w:dxaOrig="9026" w:dyaOrig="2614">
-          <v:shape id="_x0000_i1041" type="#_x0000_t75" style="width:451.5pt;height:130.5pt" o:ole="" o:bordertopcolor="this" o:borderleftcolor="this" o:borderbottomcolor="this" o:borderrightcolor="this">
+          <v:shape id="_x0000_i1043" type="#_x0000_t75" style="width:451.5pt;height:130.5pt" o:ole="" o:bordertopcolor="this" o:borderleftcolor="this" o:borderbottomcolor="this" o:borderrightcolor="this">
             <v:imagedata r:id="rId47" o:title=""/>
             <w10:bordertop type="single" width="4"/>
             <w10:borderleft type="single" width="4"/>
             <w10:borderbottom type="single" width="4"/>
             <w10:borderright type="single" width="4"/>
           </v:shape>
-          <o:OLEObject Type="Embed" ProgID="Word.OpenDocumentText.12" ShapeID="_x0000_i1041" DrawAspect="Content" ObjectID="_1472881285" r:id="rId48"/>
+          <o:OLEObject Type="Embed" ProgID="Word.OpenDocumentText.12" ShapeID="_x0000_i1043" DrawAspect="Content" ObjectID="_1472898235" r:id="rId48"/>
         </w:object>
       </w:r>
     </w:p>
@@ -7441,30 +6572,22 @@
     <w:p/>
     <w:p>
       <w:r>
-        <w:t>5. Right after that, write the following “</w:t>
-      </w:r>
-      <w:proofErr w:type="spellStart"/>
-      <w:r>
-        <w:t>getCustomers</w:t>
-      </w:r>
-      <w:proofErr w:type="spellEnd"/>
-      <w:r>
-        <w:t>” function:</w:t>
-      </w:r>
-    </w:p>
-    <w:bookmarkStart w:id="30" w:name="_MON_1472411984"/>
-    <w:bookmarkEnd w:id="30"/>
+        <w:t>5. Right after that, write the following “getCustomers” function:</w:t>
+      </w:r>
+    </w:p>
+    <w:bookmarkStart w:id="29" w:name="_MON_1472411984"/>
+    <w:bookmarkEnd w:id="29"/>
     <w:p>
       <w:r>
         <w:object w:dxaOrig="9026" w:dyaOrig="2493">
-          <v:shape id="_x0000_i1042" type="#_x0000_t75" style="width:451.5pt;height:124.5pt" o:ole="" o:bordertopcolor="this" o:borderleftcolor="this" o:borderbottomcolor="this" o:borderrightcolor="this">
+          <v:shape id="_x0000_i1044" type="#_x0000_t75" style="width:451.5pt;height:124.5pt" o:ole="" o:bordertopcolor="this" o:borderleftcolor="this" o:borderbottomcolor="this" o:borderrightcolor="this">
             <v:imagedata r:id="rId49" o:title=""/>
             <w10:bordertop type="single" width="4"/>
             <w10:borderleft type="single" width="4"/>
             <w10:borderbottom type="single" width="4"/>
             <w10:borderright type="single" width="4"/>
           </v:shape>
-          <o:OLEObject Type="Embed" ProgID="Word.OpenDocumentText.12" ShapeID="_x0000_i1042" DrawAspect="Content" ObjectID="_1472881286" r:id="rId50"/>
+          <o:OLEObject Type="Embed" ProgID="Word.OpenDocumentText.12" ShapeID="_x0000_i1044" DrawAspect="Content" ObjectID="_1472898236" r:id="rId50"/>
         </w:object>
       </w:r>
     </w:p>
@@ -7477,15 +6600,7 @@
     <w:p/>
     <w:p>
       <w:r>
-        <w:t xml:space="preserve">7. Highlight everything in the </w:t>
-      </w:r>
-      <w:proofErr w:type="spellStart"/>
-      <w:r>
-        <w:t>Data.fs</w:t>
-      </w:r>
-      <w:proofErr w:type="spellEnd"/>
-      <w:r>
-        <w:t xml:space="preserve"> file but the first two lines (“module Data” and “open Types” should not be included) and executed in the F# Interactive.  </w:t>
+        <w:t xml:space="preserve">7. Highlight everything in the Data.fs file but the first two lines (“module Data” and “open Types” should not be included) and executed in the F# Interactive.  </w:t>
       </w:r>
     </w:p>
     <w:p/>
@@ -7711,7 +6826,7 @@
                     </wp:inline>
                   </w:drawing>
                 </mc:Choice>
-                <mc:Fallback xmlns="">
+                <mc:Fallback>
                   <w:pict>
                     <v:group w14:anchorId="1310FBCE" id="Group 19" o:spid="_x0000_s1026" alt="Tip icon" style="width:18pt;height:18pt;mso-position-horizontal-relative:char;mso-position-vertical-relative:line" coordsize="228600,228600" o:gfxdata="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">
                       <v:oval id="Oval 142" o:spid="_x0000_s1027" style="position:absolute;width:228600;height:228600;visibility:visible;mso-wrap-style:square;v-text-anchor:top" o:gfxdata="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" fillcolor="#92278f [3204]" stroked="f" strokeweight="0">
@@ -7749,7 +6864,6 @@
               </w:rPr>
               <w:t xml:space="preserve">&gt; </w:t>
             </w:r>
-            <w:proofErr w:type="spellStart"/>
             <w:r>
               <w:rPr>
                 <w:rFonts w:ascii="Consolas" w:hAnsi="Consolas" w:cs="Consolas"/>
@@ -7757,17 +6871,7 @@
                 <w:sz w:val="18"/>
                 <w:szCs w:val="18"/>
               </w:rPr>
-              <w:t>getCustomers</w:t>
-            </w:r>
-            <w:proofErr w:type="spellEnd"/>
-            <w:r>
-              <w:rPr>
-                <w:rFonts w:ascii="Consolas" w:hAnsi="Consolas" w:cs="Consolas"/>
-                <w:i w:val="0"/>
-                <w:sz w:val="18"/>
-                <w:szCs w:val="18"/>
-              </w:rPr>
-              <w:t xml:space="preserve"> ();;</w:t>
+              <w:t>getCustomers ();;</w:t>
             </w:r>
           </w:p>
         </w:tc>
@@ -7996,7 +7100,7 @@
                     </wp:inline>
                   </w:drawing>
                 </mc:Choice>
-                <mc:Fallback xmlns="">
+                <mc:Fallback>
                   <w:pict>
                     <v:group w14:anchorId="76ACA32E" id="Group 19" o:spid="_x0000_s1026" alt="Tip icon" style="width:18pt;height:18pt;mso-position-horizontal-relative:char;mso-position-vertical-relative:line" coordsize="228600,228600" o:gfxdata="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">
                       <v:oval id="Oval 145" o:spid="_x0000_s1027" style="position:absolute;width:228600;height:228600;visibility:visible;mso-wrap-style:square;v-text-anchor:top" o:gfxdata="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" fillcolor="#92278f [3204]" stroked="f" strokeweight="0">
@@ -8031,7 +7135,6 @@
                 <w:szCs w:val="18"/>
               </w:rPr>
             </w:pPr>
-            <w:proofErr w:type="spellStart"/>
             <w:r>
               <w:rPr>
                 <w:rFonts w:ascii="Consolas" w:hAnsi="Consolas" w:cs="Consolas"/>
@@ -8039,37 +7142,7 @@
                 <w:sz w:val="18"/>
                 <w:szCs w:val="18"/>
               </w:rPr>
-              <w:t>val</w:t>
-            </w:r>
-            <w:proofErr w:type="spellEnd"/>
-            <w:r>
-              <w:rPr>
-                <w:rFonts w:ascii="Consolas" w:hAnsi="Consolas" w:cs="Consolas"/>
-                <w:i w:val="0"/>
-                <w:sz w:val="18"/>
-                <w:szCs w:val="18"/>
-              </w:rPr>
-              <w:t xml:space="preserve"> it : </w:t>
-            </w:r>
-            <w:proofErr w:type="spellStart"/>
-            <w:r>
-              <w:rPr>
-                <w:rFonts w:ascii="Consolas" w:hAnsi="Consolas" w:cs="Consolas"/>
-                <w:i w:val="0"/>
-                <w:sz w:val="18"/>
-                <w:szCs w:val="18"/>
-              </w:rPr>
-              <w:t>seq</w:t>
-            </w:r>
-            <w:proofErr w:type="spellEnd"/>
-            <w:r>
-              <w:rPr>
-                <w:rFonts w:ascii="Consolas" w:hAnsi="Consolas" w:cs="Consolas"/>
-                <w:i w:val="0"/>
-                <w:sz w:val="18"/>
-                <w:szCs w:val="18"/>
-              </w:rPr>
-              <w:t>&lt;Customer&gt; =</w:t>
+              <w:t>val it : seq&lt;Customer&gt; =</w:t>
             </w:r>
           </w:p>
           <w:p>
@@ -8090,19 +7163,8 @@
                 <w:sz w:val="18"/>
                 <w:szCs w:val="18"/>
               </w:rPr>
-              <w:t xml:space="preserve">  </w:t>
-            </w:r>
-            <w:proofErr w:type="spellStart"/>
-            <w:r>
-              <w:rPr>
-                <w:rFonts w:ascii="Consolas" w:hAnsi="Consolas" w:cs="Consolas"/>
-                <w:i w:val="0"/>
-                <w:sz w:val="18"/>
-                <w:szCs w:val="18"/>
-              </w:rPr>
-              <w:t>seq</w:t>
-            </w:r>
-            <w:proofErr w:type="spellEnd"/>
+              <w:t xml:space="preserve">  seq</w:t>
+            </w:r>
           </w:p>
           <w:p>
             <w:pPr>
@@ -8143,27 +7205,7 @@
                 <w:sz w:val="18"/>
                 <w:szCs w:val="18"/>
               </w:rPr>
-              <w:t xml:space="preserve">      </w:t>
-            </w:r>
-            <w:proofErr w:type="spellStart"/>
-            <w:r>
-              <w:rPr>
-                <w:rFonts w:ascii="Consolas" w:hAnsi="Consolas" w:cs="Consolas"/>
-                <w:i w:val="0"/>
-                <w:sz w:val="18"/>
-                <w:szCs w:val="18"/>
-              </w:rPr>
-              <w:t>IsVip</w:t>
-            </w:r>
-            <w:proofErr w:type="spellEnd"/>
-            <w:r>
-              <w:rPr>
-                <w:rFonts w:ascii="Consolas" w:hAnsi="Consolas" w:cs="Consolas"/>
-                <w:i w:val="0"/>
-                <w:sz w:val="18"/>
-                <w:szCs w:val="18"/>
-              </w:rPr>
-              <w:t xml:space="preserve"> = false;</w:t>
+              <w:t xml:space="preserve">      IsVip = false;</w:t>
             </w:r>
           </w:p>
           <w:p>
@@ -8205,27 +7247,7 @@
                 <w:sz w:val="18"/>
                 <w:szCs w:val="18"/>
               </w:rPr>
-              <w:t xml:space="preserve">      </w:t>
-            </w:r>
-            <w:proofErr w:type="spellStart"/>
-            <w:r>
-              <w:rPr>
-                <w:rFonts w:ascii="Consolas" w:hAnsi="Consolas" w:cs="Consolas"/>
-                <w:i w:val="0"/>
-                <w:sz w:val="18"/>
-                <w:szCs w:val="18"/>
-              </w:rPr>
-              <w:t>PersonalDetails</w:t>
-            </w:r>
-            <w:proofErr w:type="spellEnd"/>
-            <w:r>
-              <w:rPr>
-                <w:rFonts w:ascii="Consolas" w:hAnsi="Consolas" w:cs="Consolas"/>
-                <w:i w:val="0"/>
-                <w:sz w:val="18"/>
-                <w:szCs w:val="18"/>
-              </w:rPr>
-              <w:t xml:space="preserve"> = null;</w:t>
+              <w:t xml:space="preserve">      PersonalDetails = null;</w:t>
             </w:r>
           </w:p>
           <w:p>
@@ -8246,27 +7268,7 @@
                 <w:sz w:val="18"/>
                 <w:szCs w:val="18"/>
               </w:rPr>
-              <w:t xml:space="preserve">      Notifications = </w:t>
-            </w:r>
-            <w:proofErr w:type="spellStart"/>
-            <w:r>
-              <w:rPr>
-                <w:rFonts w:ascii="Consolas" w:hAnsi="Consolas" w:cs="Consolas"/>
-                <w:i w:val="0"/>
-                <w:sz w:val="18"/>
-                <w:szCs w:val="18"/>
-              </w:rPr>
-              <w:t>NoNotifications</w:t>
-            </w:r>
-            <w:proofErr w:type="spellEnd"/>
-            <w:r>
-              <w:rPr>
-                <w:rFonts w:ascii="Consolas" w:hAnsi="Consolas" w:cs="Consolas"/>
-                <w:i w:val="0"/>
-                <w:sz w:val="18"/>
-                <w:szCs w:val="18"/>
-              </w:rPr>
-              <w:t>;}; {Id = 2;</w:t>
+              <w:t xml:space="preserve">      Notifications = NoNotifications;}; {Id = 2;</w:t>
             </w:r>
           </w:p>
           <w:p>
@@ -8287,27 +7289,7 @@
                 <w:sz w:val="18"/>
                 <w:szCs w:val="18"/>
               </w:rPr>
-              <w:t xml:space="preserve">                                          </w:t>
-            </w:r>
-            <w:proofErr w:type="spellStart"/>
-            <w:r>
-              <w:rPr>
-                <w:rFonts w:ascii="Consolas" w:hAnsi="Consolas" w:cs="Consolas"/>
-                <w:i w:val="0"/>
-                <w:sz w:val="18"/>
-                <w:szCs w:val="18"/>
-              </w:rPr>
-              <w:t>IsVip</w:t>
-            </w:r>
-            <w:proofErr w:type="spellEnd"/>
-            <w:r>
-              <w:rPr>
-                <w:rFonts w:ascii="Consolas" w:hAnsi="Consolas" w:cs="Consolas"/>
-                <w:i w:val="0"/>
-                <w:sz w:val="18"/>
-                <w:szCs w:val="18"/>
-              </w:rPr>
-              <w:t xml:space="preserve"> = false;</w:t>
+              <w:t xml:space="preserve">                                          IsVip = false;</w:t>
             </w:r>
           </w:p>
           <w:p>
@@ -8349,27 +7331,7 @@
                 <w:sz w:val="18"/>
                 <w:szCs w:val="18"/>
               </w:rPr>
-              <w:t xml:space="preserve">                                          </w:t>
-            </w:r>
-            <w:proofErr w:type="spellStart"/>
-            <w:r>
-              <w:rPr>
-                <w:rFonts w:ascii="Consolas" w:hAnsi="Consolas" w:cs="Consolas"/>
-                <w:i w:val="0"/>
-                <w:sz w:val="18"/>
-                <w:szCs w:val="18"/>
-              </w:rPr>
-              <w:t>PersonalDetails</w:t>
-            </w:r>
-            <w:proofErr w:type="spellEnd"/>
-            <w:r>
-              <w:rPr>
-                <w:rFonts w:ascii="Consolas" w:hAnsi="Consolas" w:cs="Consolas"/>
-                <w:i w:val="0"/>
-                <w:sz w:val="18"/>
-                <w:szCs w:val="18"/>
-              </w:rPr>
-              <w:t xml:space="preserve"> = null;</w:t>
+              <w:t xml:space="preserve">                                          PersonalDetails = null;</w:t>
             </w:r>
           </w:p>
           <w:p>
@@ -8390,27 +7352,7 @@
                 <w:sz w:val="18"/>
                 <w:szCs w:val="18"/>
               </w:rPr>
-              <w:t xml:space="preserve">                                          Notifications = </w:t>
-            </w:r>
-            <w:proofErr w:type="spellStart"/>
-            <w:r>
-              <w:rPr>
-                <w:rFonts w:ascii="Consolas" w:hAnsi="Consolas" w:cs="Consolas"/>
-                <w:i w:val="0"/>
-                <w:sz w:val="18"/>
-                <w:szCs w:val="18"/>
-              </w:rPr>
-              <w:t>NoNotifications</w:t>
-            </w:r>
-            <w:proofErr w:type="spellEnd"/>
-            <w:r>
-              <w:rPr>
-                <w:rFonts w:ascii="Consolas" w:hAnsi="Consolas" w:cs="Consolas"/>
-                <w:i w:val="0"/>
-                <w:sz w:val="18"/>
-                <w:szCs w:val="18"/>
-              </w:rPr>
-              <w:t>;};</w:t>
+              <w:t xml:space="preserve">                                          Notifications = NoNotifications;};</w:t>
             </w:r>
           </w:p>
           <w:p>
@@ -8452,27 +7394,7 @@
                 <w:sz w:val="18"/>
                 <w:szCs w:val="18"/>
               </w:rPr>
-              <w:t xml:space="preserve">      </w:t>
-            </w:r>
-            <w:proofErr w:type="spellStart"/>
-            <w:r>
-              <w:rPr>
-                <w:rFonts w:ascii="Consolas" w:hAnsi="Consolas" w:cs="Consolas"/>
-                <w:i w:val="0"/>
-                <w:sz w:val="18"/>
-                <w:szCs w:val="18"/>
-              </w:rPr>
-              <w:t>IsVip</w:t>
-            </w:r>
-            <w:proofErr w:type="spellEnd"/>
-            <w:r>
-              <w:rPr>
-                <w:rFonts w:ascii="Consolas" w:hAnsi="Consolas" w:cs="Consolas"/>
-                <w:i w:val="0"/>
-                <w:sz w:val="18"/>
-                <w:szCs w:val="18"/>
-              </w:rPr>
-              <w:t xml:space="preserve"> = false;</w:t>
+              <w:t xml:space="preserve">      IsVip = false;</w:t>
             </w:r>
           </w:p>
           <w:p>
@@ -8514,27 +7436,7 @@
                 <w:sz w:val="18"/>
                 <w:szCs w:val="18"/>
               </w:rPr>
-              <w:t xml:space="preserve">      </w:t>
-            </w:r>
-            <w:proofErr w:type="spellStart"/>
-            <w:r>
-              <w:rPr>
-                <w:rFonts w:ascii="Consolas" w:hAnsi="Consolas" w:cs="Consolas"/>
-                <w:i w:val="0"/>
-                <w:sz w:val="18"/>
-                <w:szCs w:val="18"/>
-              </w:rPr>
-              <w:t>PersonalDetails</w:t>
-            </w:r>
-            <w:proofErr w:type="spellEnd"/>
-            <w:r>
-              <w:rPr>
-                <w:rFonts w:ascii="Consolas" w:hAnsi="Consolas" w:cs="Consolas"/>
-                <w:i w:val="0"/>
-                <w:sz w:val="18"/>
-                <w:szCs w:val="18"/>
-              </w:rPr>
-              <w:t xml:space="preserve"> = null;</w:t>
+              <w:t xml:space="preserve">      PersonalDetails = null;</w:t>
             </w:r>
           </w:p>
           <w:p>
@@ -8555,27 +7457,7 @@
                 <w:sz w:val="18"/>
                 <w:szCs w:val="18"/>
               </w:rPr>
-              <w:t xml:space="preserve">      Notifications = </w:t>
-            </w:r>
-            <w:proofErr w:type="spellStart"/>
-            <w:r>
-              <w:rPr>
-                <w:rFonts w:ascii="Consolas" w:hAnsi="Consolas" w:cs="Consolas"/>
-                <w:i w:val="0"/>
-                <w:sz w:val="18"/>
-                <w:szCs w:val="18"/>
-              </w:rPr>
-              <w:t>NoNotifications</w:t>
-            </w:r>
-            <w:proofErr w:type="spellEnd"/>
-            <w:r>
-              <w:rPr>
-                <w:rFonts w:ascii="Consolas" w:hAnsi="Consolas" w:cs="Consolas"/>
-                <w:i w:val="0"/>
-                <w:sz w:val="18"/>
-                <w:szCs w:val="18"/>
-              </w:rPr>
-              <w:t>;}; {Id = 4;</w:t>
+              <w:t xml:space="preserve">      Notifications = NoNotifications;}; {Id = 4;</w:t>
             </w:r>
           </w:p>
           <w:p>
@@ -8596,27 +7478,7 @@
                 <w:sz w:val="18"/>
                 <w:szCs w:val="18"/>
               </w:rPr>
-              <w:t xml:space="preserve">                                          </w:t>
-            </w:r>
-            <w:proofErr w:type="spellStart"/>
-            <w:r>
-              <w:rPr>
-                <w:rFonts w:ascii="Consolas" w:hAnsi="Consolas" w:cs="Consolas"/>
-                <w:i w:val="0"/>
-                <w:sz w:val="18"/>
-                <w:szCs w:val="18"/>
-              </w:rPr>
-              <w:t>IsVip</w:t>
-            </w:r>
-            <w:proofErr w:type="spellEnd"/>
-            <w:r>
-              <w:rPr>
-                <w:rFonts w:ascii="Consolas" w:hAnsi="Consolas" w:cs="Consolas"/>
-                <w:i w:val="0"/>
-                <w:sz w:val="18"/>
-                <w:szCs w:val="18"/>
-              </w:rPr>
-              <w:t xml:space="preserve"> = true;</w:t>
+              <w:t xml:space="preserve">                                          IsVip = true;</w:t>
             </w:r>
           </w:p>
           <w:p>
@@ -8658,27 +7520,7 @@
                 <w:sz w:val="18"/>
                 <w:szCs w:val="18"/>
               </w:rPr>
-              <w:t xml:space="preserve">                                          </w:t>
-            </w:r>
-            <w:proofErr w:type="spellStart"/>
-            <w:r>
-              <w:rPr>
-                <w:rFonts w:ascii="Consolas" w:hAnsi="Consolas" w:cs="Consolas"/>
-                <w:i w:val="0"/>
-                <w:sz w:val="18"/>
-                <w:szCs w:val="18"/>
-              </w:rPr>
-              <w:t>PersonalDetails</w:t>
-            </w:r>
-            <w:proofErr w:type="spellEnd"/>
-            <w:r>
-              <w:rPr>
-                <w:rFonts w:ascii="Consolas" w:hAnsi="Consolas" w:cs="Consolas"/>
-                <w:i w:val="0"/>
-                <w:sz w:val="18"/>
-                <w:szCs w:val="18"/>
-              </w:rPr>
-              <w:t xml:space="preserve"> = null;</w:t>
+              <w:t xml:space="preserve">                                          PersonalDetails = null;</w:t>
             </w:r>
           </w:p>
           <w:p>
@@ -8693,27 +7535,7 @@
                 <w:sz w:val="18"/>
                 <w:szCs w:val="18"/>
               </w:rPr>
-              <w:t xml:space="preserve">                                          Notifications = </w:t>
-            </w:r>
-            <w:proofErr w:type="spellStart"/>
-            <w:r>
-              <w:rPr>
-                <w:rFonts w:ascii="Consolas" w:hAnsi="Consolas" w:cs="Consolas"/>
-                <w:i w:val="0"/>
-                <w:sz w:val="18"/>
-                <w:szCs w:val="18"/>
-              </w:rPr>
-              <w:t>NoNotifications</w:t>
-            </w:r>
-            <w:proofErr w:type="spellEnd"/>
-            <w:r>
-              <w:rPr>
-                <w:rFonts w:ascii="Consolas" w:hAnsi="Consolas" w:cs="Consolas"/>
-                <w:i w:val="0"/>
-                <w:sz w:val="18"/>
-                <w:szCs w:val="18"/>
-              </w:rPr>
-              <w:t>;}]</w:t>
+              <w:t xml:space="preserve">                                          Notifications = NoNotifications;}]</w:t>
             </w:r>
           </w:p>
         </w:tc>
@@ -8726,44 +7548,28 @@
     <w:p>
       <w:r>
         <w:lastRenderedPageBreak/>
-        <w:t>6. The write the following “</w:t>
-      </w:r>
-      <w:proofErr w:type="spellStart"/>
-      <w:r>
-        <w:t>updateCustomer</w:t>
-      </w:r>
-      <w:proofErr w:type="spellEnd"/>
-      <w:r>
-        <w:t>” function</w:t>
-      </w:r>
-      <w:r>
-        <w:t xml:space="preserve"> right after the “</w:t>
-      </w:r>
-      <w:proofErr w:type="spellStart"/>
-      <w:r>
-        <w:t>getCustomers</w:t>
-      </w:r>
-      <w:proofErr w:type="spellEnd"/>
-      <w:r>
-        <w:t>” one</w:t>
+        <w:t>6. The write the following “updateCustomer” function</w:t>
+      </w:r>
+      <w:r>
+        <w:t xml:space="preserve"> right after the “getCustomers” one</w:t>
       </w:r>
       <w:r>
         <w:t>:</w:t>
       </w:r>
     </w:p>
-    <w:bookmarkStart w:id="31" w:name="_MON_1472412089"/>
-    <w:bookmarkEnd w:id="31"/>
+    <w:bookmarkStart w:id="30" w:name="_MON_1472412089"/>
+    <w:bookmarkEnd w:id="30"/>
     <w:p>
       <w:r>
         <w:object w:dxaOrig="9026" w:dyaOrig="2493">
-          <v:shape id="_x0000_i1043" type="#_x0000_t75" style="width:451.5pt;height:124.5pt" o:ole="" o:bordertopcolor="this" o:borderleftcolor="this" o:borderbottomcolor="this" o:borderrightcolor="this">
+          <v:shape id="_x0000_i1045" type="#_x0000_t75" style="width:451.5pt;height:124.5pt" o:ole="" o:bordertopcolor="this" o:borderleftcolor="this" o:borderbottomcolor="this" o:borderrightcolor="this">
             <v:imagedata r:id="rId51" o:title=""/>
             <w10:bordertop type="single" width="4"/>
             <w10:borderleft type="single" width="4"/>
             <w10:borderbottom type="single" width="4"/>
             <w10:borderright type="single" width="4"/>
           </v:shape>
-          <o:OLEObject Type="Embed" ProgID="Word.OpenDocumentText.12" ShapeID="_x0000_i1043" DrawAspect="Content" ObjectID="_1472881287" r:id="rId52"/>
+          <o:OLEObject Type="Embed" ProgID="Word.OpenDocumentText.12" ShapeID="_x0000_i1045" DrawAspect="Content" ObjectID="_1472898237" r:id="rId52"/>
         </w:object>
       </w:r>
     </w:p>
@@ -8771,33 +7577,25 @@
     <w:p/>
     <w:p>
       <w:r>
-        <w:t xml:space="preserve">7. Open the file </w:t>
-      </w:r>
-      <w:proofErr w:type="spellStart"/>
-      <w:r>
-        <w:t>Services.fs</w:t>
-      </w:r>
-      <w:proofErr w:type="spellEnd"/>
-      <w:r>
-        <w:t xml:space="preserve"> and add the following class:</w:t>
+        <w:t>7. Open the file Services.fs and add the following class:</w:t>
       </w:r>
     </w:p>
     <w:p>
       <w:r>
         <w:t xml:space="preserve"> </w:t>
       </w:r>
-      <w:bookmarkStart w:id="32" w:name="_MON_1472413541"/>
-      <w:bookmarkEnd w:id="32"/>
-      <w:r>
-        <w:object w:dxaOrig="9026" w:dyaOrig="3161">
-          <v:shape id="_x0000_i1044" type="#_x0000_t75" style="width:451.5pt;height:158.25pt" o:ole="" o:bordertopcolor="this" o:borderleftcolor="this" o:borderbottomcolor="this" o:borderrightcolor="this">
+      <w:bookmarkStart w:id="31" w:name="_MON_1472413541"/>
+      <w:bookmarkEnd w:id="31"/>
+      <w:r>
+        <w:object w:dxaOrig="9026" w:dyaOrig="3828">
+          <v:shape id="_x0000_i1046" type="#_x0000_t75" style="width:451.5pt;height:191.25pt" o:ole="" o:bordertopcolor="this" o:borderleftcolor="this" o:borderbottomcolor="this" o:borderrightcolor="this">
             <v:imagedata r:id="rId53" o:title=""/>
             <w10:bordertop type="single" width="4"/>
             <w10:borderleft type="single" width="4"/>
             <w10:borderbottom type="single" width="4"/>
             <w10:borderright type="single" width="4"/>
           </v:shape>
-          <o:OLEObject Type="Embed" ProgID="Word.OpenDocumentText.12" ShapeID="_x0000_i1044" DrawAspect="Content" ObjectID="_1472881288" r:id="rId54"/>
+          <o:OLEObject Type="Embed" ProgID="Word.OpenDocumentText.12" ShapeID="_x0000_i1046" DrawAspect="Content" ObjectID="_1472898238" r:id="rId54"/>
         </w:object>
       </w:r>
     </w:p>
@@ -8814,43 +7612,25 @@
     <w:p/>
     <w:p/>
     <w:p/>
-    <w:p/>
-    <w:p/>
-    <w:p/>
-    <w:p>
-      <w:r>
-        <w:t xml:space="preserve">8. Open the file </w:t>
-      </w:r>
-      <w:proofErr w:type="spellStart"/>
-      <w:r>
-        <w:t>CustomersController.cs</w:t>
-      </w:r>
-      <w:proofErr w:type="spellEnd"/>
-      <w:r>
-        <w:t xml:space="preserve"> located in the </w:t>
-      </w:r>
-      <w:proofErr w:type="spellStart"/>
-      <w:r>
-        <w:t>CSharpWeb</w:t>
-      </w:r>
-      <w:proofErr w:type="spellEnd"/>
-      <w:r>
-        <w:t xml:space="preserve"> project, and add the following code:</w:t>
-      </w:r>
-    </w:p>
-    <w:bookmarkStart w:id="33" w:name="_MON_1472415543"/>
-    <w:bookmarkEnd w:id="33"/>
+    <w:p>
+      <w:r>
+        <w:lastRenderedPageBreak/>
+        <w:t>8. Open the file CustomersController.cs located in the CSharpWeb project, and add the following code:</w:t>
+      </w:r>
+    </w:p>
+    <w:bookmarkStart w:id="32" w:name="_MON_1472415543"/>
+    <w:bookmarkEnd w:id="32"/>
     <w:p>
       <w:r>
         <w:object w:dxaOrig="9026" w:dyaOrig="8500">
-          <v:shape id="_x0000_i1045" type="#_x0000_t75" style="width:451.5pt;height:425.25pt" o:ole="" o:bordertopcolor="this" o:borderleftcolor="this" o:borderbottomcolor="this" o:borderrightcolor="this">
+          <v:shape id="_x0000_i1047" type="#_x0000_t75" style="width:451.5pt;height:425.25pt" o:ole="" o:bordertopcolor="this" o:borderleftcolor="this" o:borderbottomcolor="this" o:borderrightcolor="this">
             <v:imagedata r:id="rId55" o:title=""/>
             <w10:bordertop type="single" width="4"/>
             <w10:borderleft type="single" width="4"/>
             <w10:borderbottom type="single" width="4"/>
             <w10:borderright type="single" width="4"/>
           </v:shape>
-          <o:OLEObject Type="Embed" ProgID="Word.OpenDocumentText.12" ShapeID="_x0000_i1045" DrawAspect="Content" ObjectID="_1472881289" r:id="rId56"/>
+          <o:OLEObject Type="Embed" ProgID="Word.OpenDocumentText.12" ShapeID="_x0000_i1047" DrawAspect="Content" ObjectID="_1472898239" r:id="rId56"/>
         </w:object>
       </w:r>
     </w:p>
@@ -8860,15 +7640,7 @@
         <w:t xml:space="preserve">9. </w:t>
       </w:r>
       <w:r>
-        <w:t xml:space="preserve">Set </w:t>
-      </w:r>
-      <w:proofErr w:type="spellStart"/>
-      <w:r>
-        <w:t>CSharpWeb</w:t>
-      </w:r>
-      <w:proofErr w:type="spellEnd"/>
-      <w:r>
-        <w:t xml:space="preserve"> as the start project and run it.</w:t>
+        <w:t>Set CSharpWeb as the start project and run it.</w:t>
       </w:r>
       <w:r>
         <w:t xml:space="preserve"> </w:t>
@@ -8883,30 +7655,22 @@
     <w:p/>
     <w:p>
       <w:r>
-        <w:t xml:space="preserve">10. Open the </w:t>
-      </w:r>
-      <w:proofErr w:type="spellStart"/>
-      <w:r>
-        <w:t>Data.fs</w:t>
-      </w:r>
-      <w:proofErr w:type="spellEnd"/>
-      <w:r>
-        <w:t xml:space="preserve"> file located in the Application project and add the following code at the end:</w:t>
-      </w:r>
-    </w:p>
-    <w:bookmarkStart w:id="34" w:name="_MON_1472417191"/>
-    <w:bookmarkEnd w:id="34"/>
+        <w:t>10. Open the Data.fs file located in the Application project and add the following code at the end:</w:t>
+      </w:r>
+    </w:p>
+    <w:bookmarkStart w:id="33" w:name="_MON_1472417191"/>
+    <w:bookmarkEnd w:id="33"/>
     <w:p>
       <w:r>
         <w:object w:dxaOrig="9026" w:dyaOrig="2271">
-          <v:shape id="_x0000_i1046" type="#_x0000_t75" style="width:451.5pt;height:113.25pt" o:ole="" o:bordertopcolor="this" o:borderleftcolor="this" o:borderbottomcolor="this" o:borderrightcolor="this">
+          <v:shape id="_x0000_i1048" type="#_x0000_t75" style="width:451.5pt;height:113.25pt" o:ole="" o:bordertopcolor="this" o:borderleftcolor="this" o:borderbottomcolor="this" o:borderrightcolor="this">
             <v:imagedata r:id="rId57" o:title=""/>
             <w10:bordertop type="single" width="4"/>
             <w10:borderleft type="single" width="4"/>
             <w10:borderbottom type="single" width="4"/>
             <w10:borderright type="single" width="4"/>
           </v:shape>
-          <o:OLEObject Type="Embed" ProgID="Word.OpenDocumentText.12" ShapeID="_x0000_i1046" DrawAspect="Content" ObjectID="_1472881290" r:id="rId58"/>
+          <o:OLEObject Type="Embed" ProgID="Word.OpenDocumentText.12" ShapeID="_x0000_i1048" DrawAspect="Content" ObjectID="_1472898240" r:id="rId58"/>
         </w:object>
       </w:r>
     </w:p>
@@ -8914,38 +7678,22 @@
     <w:p/>
     <w:p>
       <w:r>
-        <w:t>11. Change the “</w:t>
-      </w:r>
-      <w:proofErr w:type="spellStart"/>
-      <w:r>
-        <w:t>getSpendingsByMonth</w:t>
-      </w:r>
-      <w:proofErr w:type="spellEnd"/>
-      <w:r>
-        <w:t xml:space="preserve">” function located in the file </w:t>
-      </w:r>
-      <w:proofErr w:type="spellStart"/>
-      <w:r>
-        <w:t>Functions.fs</w:t>
-      </w:r>
-      <w:proofErr w:type="spellEnd"/>
-      <w:r>
-        <w:t>:</w:t>
-      </w:r>
-    </w:p>
-    <w:bookmarkStart w:id="35" w:name="_MON_1472417466"/>
-    <w:bookmarkEnd w:id="35"/>
+        <w:t>11. Change the “getSpendingsByMonth” function located in the file Functions.fs:</w:t>
+      </w:r>
+    </w:p>
+    <w:bookmarkStart w:id="34" w:name="_MON_1472417466"/>
+    <w:bookmarkEnd w:id="34"/>
     <w:p>
       <w:r>
         <w:object w:dxaOrig="9026" w:dyaOrig="714">
-          <v:shape id="_x0000_i1047" type="#_x0000_t75" style="width:451.5pt;height:36pt" o:ole="" o:bordertopcolor="this" o:borderleftcolor="this" o:borderbottomcolor="this" o:borderrightcolor="this">
+          <v:shape id="_x0000_i1049" type="#_x0000_t75" style="width:451.5pt;height:36pt" o:ole="" o:bordertopcolor="this" o:borderleftcolor="this" o:borderbottomcolor="this" o:borderrightcolor="this">
             <v:imagedata r:id="rId59" o:title=""/>
             <w10:bordertop type="single" width="4"/>
             <w10:borderleft type="single" width="4"/>
             <w10:borderbottom type="single" width="4"/>
             <w10:borderright type="single" width="4"/>
           </v:shape>
-          <o:OLEObject Type="Embed" ProgID="Word.OpenDocumentText.12" ShapeID="_x0000_i1047" DrawAspect="Content" ObjectID="_1472881291" r:id="rId60"/>
+          <o:OLEObject Type="Embed" ProgID="Word.OpenDocumentText.12" ShapeID="_x0000_i1049" DrawAspect="Content" ObjectID="_1472898241" r:id="rId60"/>
         </w:object>
       </w:r>
     </w:p>
@@ -8957,13 +7705,8 @@
       <w:r>
         <w:t xml:space="preserve"> the </w:t>
       </w:r>
-      <w:proofErr w:type="spellStart"/>
-      <w:r>
-        <w:t>CShapWeb</w:t>
-      </w:r>
-      <w:proofErr w:type="spellEnd"/>
-      <w:r>
-        <w:t xml:space="preserve"> project</w:t>
+      <w:r>
+        <w:t>CShapWeb project</w:t>
       </w:r>
       <w:r>
         <w:t xml:space="preserve"> again, navigate to /Customers, select some customers and press “Upgrade”</w:t>
@@ -8993,15 +7736,7 @@
         <w:t xml:space="preserve"> and </w:t>
       </w:r>
       <w:r>
-        <w:t xml:space="preserve">explore the new </w:t>
-      </w:r>
-      <w:proofErr w:type="spellStart"/>
-      <w:r>
-        <w:t>FSharpWeb</w:t>
-      </w:r>
-      <w:proofErr w:type="spellEnd"/>
-      <w:r>
-        <w:t xml:space="preserve"> projec</w:t>
+        <w:t>explore the new FSharpWeb projec</w:t>
       </w:r>
       <w:r>
         <w:t>t, it is a full F# MVC5 project (you will need to download the F# MVC5 template from the Visual Studio gallery).</w:t>
@@ -9010,15 +7745,7 @@
     <w:p/>
     <w:p>
       <w:r>
-        <w:t xml:space="preserve">14. Set </w:t>
-      </w:r>
-      <w:proofErr w:type="spellStart"/>
-      <w:r>
-        <w:t>FSharpWeb</w:t>
-      </w:r>
-      <w:proofErr w:type="spellEnd"/>
-      <w:r>
-        <w:t xml:space="preserve"> as start project and run it. Go to /Customers, select some customers and press “Upgrade”.</w:t>
+        <w:t>14. Set FSharpWeb as start project and run it. Go to /Customers, select some customers and press “Upgrade”.</w:t>
       </w:r>
     </w:p>
     <w:p/>
@@ -9081,7 +7808,7 @@
           <w:rPr>
             <w:lang w:val="en-AU"/>
           </w:rPr>
-          <w:t>Introduction to F# Workshop</w:t>
+          <w:t>F# Introduction Workshop</w:t>
         </w:r>
       </w:sdtContent>
     </w:sdt>
@@ -11333,6 +10060,7 @@
     <w:rsid w:val="00443E19"/>
     <w:rsid w:val="006105F2"/>
     <w:rsid w:val="006110FF"/>
+    <w:rsid w:val="00770CBA"/>
     <w:rsid w:val="007748AF"/>
     <w:rsid w:val="00966A51"/>
     <w:rsid w:val="00A03639"/>
@@ -11340,6 +10068,7 @@
     <w:rsid w:val="00AF58F3"/>
     <w:rsid w:val="00BA1EAB"/>
     <w:rsid w:val="00BA7574"/>
+    <w:rsid w:val="00BC7246"/>
     <w:rsid w:val="00D12557"/>
     <w:rsid w:val="00E213A4"/>
     <w:rsid w:val="00EA1D19"/>
@@ -12146,7 +10875,7 @@
 </file>
 
 <file path=customXml/itemProps2.xml><?xml version="1.0" encoding="utf-8"?>
-<ds:datastoreItem xmlns:ds="http://schemas.openxmlformats.org/officeDocument/2006/customXml" ds:itemID="{F9A4C285-914F-48CA-BDEF-080C94ED5D03}">
+<ds:datastoreItem xmlns:ds="http://schemas.openxmlformats.org/officeDocument/2006/customXml" ds:itemID="{22FE31DF-DF27-4493-8FC1-058343317F1C}">
   <ds:schemaRefs>
     <ds:schemaRef ds:uri="http://schemas.openxmlformats.org/officeDocument/2006/bibliography"/>
   </ds:schemaRefs>

</xml_diff>

<commit_message>
Updated exercise 4 in doc
</commit_message>
<xml_diff>
--- a/FSharpWorkshop_Exercises.docx
+++ b/FSharpWorkshop_Exercises.docx
@@ -2,8 +2,6 @@
 <file path=word/document.xml><?xml version="1.0" encoding="utf-8"?>
 <w:document xmlns:wpc="http://schemas.microsoft.com/office/word/2010/wordprocessingCanvas" xmlns:mc="http://schemas.openxmlformats.org/markup-compatibility/2006" xmlns:o="urn:schemas-microsoft-com:office:office" xmlns:r="http://schemas.openxmlformats.org/officeDocument/2006/relationships" xmlns:m="http://schemas.openxmlformats.org/officeDocument/2006/math" xmlns:v="urn:schemas-microsoft-com:vml" xmlns:wp14="http://schemas.microsoft.com/office/word/2010/wordprocessingDrawing" xmlns:wp="http://schemas.openxmlformats.org/drawingml/2006/wordprocessingDrawing" xmlns:w10="urn:schemas-microsoft-com:office:word" xmlns:w="http://schemas.openxmlformats.org/wordprocessingml/2006/main" xmlns:w14="http://schemas.microsoft.com/office/word/2010/wordml" xmlns:w15="http://schemas.microsoft.com/office/word/2012/wordml" xmlns:wpg="http://schemas.microsoft.com/office/word/2010/wordprocessingGroup" xmlns:wpi="http://schemas.microsoft.com/office/word/2010/wordprocessingInk" xmlns:wne="http://schemas.microsoft.com/office/word/2006/wordml" xmlns:wps="http://schemas.microsoft.com/office/word/2010/wordprocessingShape" mc:Ignorable="w14 w15 wp14">
   <w:body>
-    <w:bookmarkStart w:id="0" w:name="_GoBack" w:displacedByCustomXml="next"/>
-    <w:bookmarkEnd w:id="0" w:displacedByCustomXml="next"/>
     <w:sdt>
       <w:sdtPr>
         <w:id w:val="-388415555"/>
@@ -145,7 +143,12 @@
                                         <w:jc w:val="right"/>
                                       </w:pPr>
                                       <w:r>
-                                        <w:t>Sep-2014</w:t>
+                                        <w:t>Nov</w:t>
+                                      </w:r>
+                                      <w:bookmarkStart w:id="0" w:name="_GoBack"/>
+                                      <w:bookmarkEnd w:id="0"/>
+                                      <w:r>
+                                        <w:t>-2014</w:t>
                                       </w:r>
                                     </w:p>
                                   </w:tc>
@@ -155,9 +158,11 @@
                                 <w:pPr>
                                   <w:pStyle w:val="TableSpace"/>
                                 </w:pPr>
+                                <w:proofErr w:type="spellStart"/>
                                 <w:r>
                                   <w:t>SSeasdfad</w:t>
                                 </w:r>
+                                <w:proofErr w:type="spellEnd"/>
                               </w:p>
                             </w:txbxContent>
                           </wps:txbx>
@@ -255,7 +260,12 @@
                                   <w:jc w:val="right"/>
                                 </w:pPr>
                                 <w:r>
-                                  <w:t>Sep-2014</w:t>
+                                  <w:t>Nov</w:t>
+                                </w:r>
+                                <w:bookmarkStart w:id="1" w:name="_GoBack"/>
+                                <w:bookmarkEnd w:id="1"/>
+                                <w:r>
+                                  <w:t>-2014</w:t>
                                 </w:r>
                               </w:p>
                             </w:tc>
@@ -265,9 +275,11 @@
                           <w:pPr>
                             <w:pStyle w:val="TableSpace"/>
                           </w:pPr>
+                          <w:proofErr w:type="spellStart"/>
                           <w:r>
                             <w:t>SSeasdfad</w:t>
                           </w:r>
+                          <w:proofErr w:type="spellEnd"/>
                         </w:p>
                       </w:txbxContent>
                     </v:textbox>
@@ -520,7 +532,7 @@
             </w:rPr>
             <w:fldChar w:fldCharType="separate"/>
           </w:r>
-          <w:hyperlink w:anchor="_Toc398747066" w:history="1">
+          <w:hyperlink w:anchor="_Toc402896132" w:history="1">
             <w:r>
               <w:rPr>
                 <w:rStyle w:val="Hyperlink"/>
@@ -547,7 +559,7 @@
                 <w:noProof/>
                 <w:webHidden/>
               </w:rPr>
-              <w:instrText xml:space="preserve"> PAGEREF _Toc398747066 \h </w:instrText>
+              <w:instrText xml:space="preserve"> PAGEREF _Toc402896132 \h </w:instrText>
             </w:r>
             <w:r>
               <w:rPr>
@@ -594,7 +606,7 @@
               <w:lang w:val="en-AU" w:eastAsia="en-AU"/>
             </w:rPr>
           </w:pPr>
-          <w:hyperlink w:anchor="_Toc398747070" w:history="1">
+          <w:hyperlink w:anchor="_Toc402896138" w:history="1">
             <w:r>
               <w:rPr>
                 <w:rStyle w:val="Hyperlink"/>
@@ -621,7 +633,7 @@
                 <w:noProof/>
                 <w:webHidden/>
               </w:rPr>
-              <w:instrText xml:space="preserve"> PAGEREF _Toc398747070 \h </w:instrText>
+              <w:instrText xml:space="preserve"> PAGEREF _Toc402896138 \h </w:instrText>
             </w:r>
             <w:r>
               <w:rPr>
@@ -668,7 +680,7 @@
               <w:lang w:val="en-AU" w:eastAsia="en-AU"/>
             </w:rPr>
           </w:pPr>
-          <w:hyperlink w:anchor="_Toc398747071" w:history="1">
+          <w:hyperlink w:anchor="_Toc402896139" w:history="1">
             <w:r>
               <w:rPr>
                 <w:rStyle w:val="Hyperlink"/>
@@ -695,7 +707,7 @@
                 <w:noProof/>
                 <w:webHidden/>
               </w:rPr>
-              <w:instrText xml:space="preserve"> PAGEREF _Toc398747071 \h </w:instrText>
+              <w:instrText xml:space="preserve"> PAGEREF _Toc402896139 \h </w:instrText>
             </w:r>
             <w:r>
               <w:rPr>
@@ -742,7 +754,7 @@
               <w:lang w:val="en-AU" w:eastAsia="en-AU"/>
             </w:rPr>
           </w:pPr>
-          <w:hyperlink w:anchor="_Toc398747072" w:history="1">
+          <w:hyperlink w:anchor="_Toc402896140" w:history="1">
             <w:r>
               <w:rPr>
                 <w:rStyle w:val="Hyperlink"/>
@@ -769,7 +781,7 @@
                 <w:noProof/>
                 <w:webHidden/>
               </w:rPr>
-              <w:instrText xml:space="preserve"> PAGEREF _Toc398747072 \h </w:instrText>
+              <w:instrText xml:space="preserve"> PAGEREF _Toc402896140 \h </w:instrText>
             </w:r>
             <w:r>
               <w:rPr>
@@ -816,7 +828,7 @@
               <w:lang w:val="en-AU" w:eastAsia="en-AU"/>
             </w:rPr>
           </w:pPr>
-          <w:hyperlink w:anchor="_Toc398747073" w:history="1">
+          <w:hyperlink w:anchor="_Toc402896141" w:history="1">
             <w:r>
               <w:rPr>
                 <w:rStyle w:val="Hyperlink"/>
@@ -843,7 +855,7 @@
                 <w:noProof/>
                 <w:webHidden/>
               </w:rPr>
-              <w:instrText xml:space="preserve"> PAGEREF _Toc398747073 \h </w:instrText>
+              <w:instrText xml:space="preserve"> PAGEREF _Toc402896141 \h </w:instrText>
             </w:r>
             <w:r>
               <w:rPr>
@@ -864,76 +876,6 @@
                 <w:webHidden/>
               </w:rPr>
               <w:t>12</w:t>
-            </w:r>
-            <w:r>
-              <w:rPr>
-                <w:noProof/>
-                <w:webHidden/>
-              </w:rPr>
-              <w:fldChar w:fldCharType="end"/>
-            </w:r>
-          </w:hyperlink>
-        </w:p>
-        <w:p>
-          <w:pPr>
-            <w:pStyle w:val="TOC1"/>
-            <w:tabs>
-              <w:tab w:val="right" w:leader="dot" w:pos="9350"/>
-            </w:tabs>
-            <w:rPr>
-              <w:b w:val="0"/>
-              <w:bCs w:val="0"/>
-              <w:noProof/>
-              <w:color w:val="auto"/>
-              <w:sz w:val="22"/>
-              <w:szCs w:val="22"/>
-              <w:lang w:val="en-AU" w:eastAsia="en-AU"/>
-            </w:rPr>
-          </w:pPr>
-          <w:hyperlink w:anchor="_Toc398747074" w:history="1">
-            <w:r>
-              <w:rPr>
-                <w:rStyle w:val="Hyperlink"/>
-                <w:noProof/>
-              </w:rPr>
-              <w:t>Exercise 5</w:t>
-            </w:r>
-            <w:r>
-              <w:rPr>
-                <w:noProof/>
-                <w:webHidden/>
-              </w:rPr>
-              <w:tab/>
-            </w:r>
-            <w:r>
-              <w:rPr>
-                <w:noProof/>
-                <w:webHidden/>
-              </w:rPr>
-              <w:fldChar w:fldCharType="begin"/>
-            </w:r>
-            <w:r>
-              <w:rPr>
-                <w:noProof/>
-                <w:webHidden/>
-              </w:rPr>
-              <w:instrText xml:space="preserve"> PAGEREF _Toc398747074 \h </w:instrText>
-            </w:r>
-            <w:r>
-              <w:rPr>
-                <w:noProof/>
-                <w:webHidden/>
-              </w:rPr>
-              <w:fldChar w:fldCharType="separate"/>
-            </w:r>
-            <w:r>
-              <w:rPr>
-                <w:b w:val="0"/>
-                <w:bCs w:val="0"/>
-                <w:noProof/>
-                <w:webHidden/>
-              </w:rPr>
-              <w:t>Error! Bookmark not defined.</w:t>
             </w:r>
             <w:r>
               <w:rPr>
@@ -973,12 +915,12 @@
       <w:pPr>
         <w:pStyle w:val="Heading1"/>
       </w:pPr>
-      <w:bookmarkStart w:id="1" w:name="_Toc398747066"/>
+      <w:bookmarkStart w:id="2" w:name="_Toc402896132"/>
       <w:r>
         <w:lastRenderedPageBreak/>
         <w:t>Introduction</w:t>
       </w:r>
-      <w:bookmarkEnd w:id="1"/>
+      <w:bookmarkEnd w:id="2"/>
     </w:p>
     <w:p>
       <w:r>
@@ -1339,7 +1281,7 @@
           </mc:Choice>
           <mc:Fallback>
             <w:pict>
-              <v:group id="Group 1" o:spid="_x0000_s1028" style="width:246.65pt;height:169.25pt;mso-position-horizontal-relative:char;mso-position-vertical-relative:line" coordsize="55614,38164" o:gfxdata="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">
+              <v:group id="Group 1" o:spid="_x0000_s1028" style="width:246.65pt;height:169.25pt;mso-position-horizontal-relative:char;mso-position-vertical-relative:line" coordsize="55614,38164" o:gfxdata="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">
                 <v:shapetype id="_x0000_t15" coordsize="21600,21600" o:spt="15" adj="16200" path="m@0,l,,,21600@0,21600,21600,10800xe">
                   <v:stroke joinstyle="miter"/>
                   <v:formulas>
@@ -1554,9 +1496,14 @@
       <w:pPr>
         <w:pStyle w:val="Heading2"/>
       </w:pPr>
-      <w:bookmarkStart w:id="2" w:name="_Toc398747067"/>
-      <w:r>
-        <w:t xml:space="preserve">Minimum Requirements </w:t>
+      <w:bookmarkStart w:id="3" w:name="_Toc398747067"/>
+      <w:bookmarkStart w:id="4" w:name="_Toc402896133"/>
+      <w:r>
+        <w:t>Minimum Requirements</w:t>
+      </w:r>
+      <w:bookmarkEnd w:id="4"/>
+      <w:r>
+        <w:t xml:space="preserve"> </w:t>
       </w:r>
     </w:p>
     <w:p>
@@ -1591,8 +1538,13 @@
           <w:numId w:val="8"/>
         </w:numPr>
       </w:pPr>
-      <w:r>
-        <w:t>XUnit Runner</w:t>
+      <w:proofErr w:type="spellStart"/>
+      <w:r>
+        <w:t>XUnit</w:t>
+      </w:r>
+      <w:proofErr w:type="spellEnd"/>
+      <w:r>
+        <w:t xml:space="preserve"> Runner</w:t>
       </w:r>
     </w:p>
     <w:p>
@@ -1603,8 +1555,13 @@
           <w:numId w:val="8"/>
         </w:numPr>
       </w:pPr>
-      <w:r>
-        <w:t>Sql Server</w:t>
+      <w:proofErr w:type="spellStart"/>
+      <w:r>
+        <w:t>Sql</w:t>
+      </w:r>
+      <w:proofErr w:type="spellEnd"/>
+      <w:r>
+        <w:t xml:space="preserve"> Server</w:t>
       </w:r>
     </w:p>
     <w:p>
@@ -1631,9 +1588,16 @@
       <w:pPr>
         <w:pStyle w:val="Heading2"/>
       </w:pPr>
-      <w:r>
-        <w:t>Nuget Packages</w:t>
-      </w:r>
+      <w:bookmarkStart w:id="5" w:name="_Toc402896134"/>
+      <w:proofErr w:type="spellStart"/>
+      <w:r>
+        <w:t>Nuget</w:t>
+      </w:r>
+      <w:proofErr w:type="spellEnd"/>
+      <w:r>
+        <w:t xml:space="preserve"> Packages</w:t>
+      </w:r>
+      <w:bookmarkEnd w:id="5"/>
     </w:p>
     <w:p>
       <w:pPr>
@@ -1643,9 +1607,11 @@
           <w:numId w:val="9"/>
         </w:numPr>
       </w:pPr>
+      <w:proofErr w:type="spellStart"/>
       <w:r>
         <w:t>XUnit</w:t>
       </w:r>
+      <w:proofErr w:type="spellEnd"/>
     </w:p>
     <w:p>
       <w:pPr>
@@ -1667,12 +1633,14 @@
           <w:numId w:val="9"/>
         </w:numPr>
       </w:pPr>
+      <w:proofErr w:type="spellStart"/>
       <w:r>
         <w:t>FSharp.</w:t>
       </w:r>
       <w:r>
         <w:t>Data</w:t>
       </w:r>
+      <w:proofErr w:type="spellEnd"/>
     </w:p>
     <w:p>
       <w:pPr>
@@ -1682,9 +1650,11 @@
           <w:numId w:val="9"/>
         </w:numPr>
       </w:pPr>
+      <w:proofErr w:type="spellStart"/>
       <w:r>
         <w:t>FSharp.Data.SqlClient</w:t>
       </w:r>
+      <w:proofErr w:type="spellEnd"/>
     </w:p>
     <w:p/>
     <w:p/>
@@ -1694,6 +1664,7 @@
       <w:pPr>
         <w:pStyle w:val="Heading2"/>
       </w:pPr>
+      <w:bookmarkStart w:id="6" w:name="_Toc402896135"/>
       <w:r>
         <w:lastRenderedPageBreak/>
         <w:t>C</w:t>
@@ -1704,12 +1675,18 @@
       <w:r>
         <w:t>onventions</w:t>
       </w:r>
-      <w:bookmarkEnd w:id="2"/>
-    </w:p>
-    <w:p>
-      <w:r>
-        <w:t xml:space="preserve">Every time you see a box with this icon: </w:t>
-      </w:r>
+      <w:bookmarkEnd w:id="3"/>
+      <w:bookmarkEnd w:id="6"/>
+    </w:p>
+    <w:p>
+      <w:r>
+        <w:t>Every time you see a box with this icon</w:t>
+      </w:r>
+      <w:proofErr w:type="gramStart"/>
+      <w:r>
+        <w:t xml:space="preserve">: </w:t>
+      </w:r>
+      <w:proofErr w:type="gramEnd"/>
       <w:r>
         <w:rPr>
           <w:noProof/>
@@ -2176,7 +2153,47 @@
                 <w:sz w:val="18"/>
                 <w:szCs w:val="18"/>
               </w:rPr>
-              <w:t>&gt; increaseCredit vipCondition customer1;;</w:t>
+              <w:t xml:space="preserve">&gt; </w:t>
+            </w:r>
+            <w:proofErr w:type="spellStart"/>
+            <w:r>
+              <w:rPr>
+                <w:rFonts w:ascii="Consolas" w:hAnsi="Consolas" w:cs="Consolas"/>
+                <w:i w:val="0"/>
+                <w:sz w:val="18"/>
+                <w:szCs w:val="18"/>
+              </w:rPr>
+              <w:t>increaseCredit</w:t>
+            </w:r>
+            <w:proofErr w:type="spellEnd"/>
+            <w:r>
+              <w:rPr>
+                <w:rFonts w:ascii="Consolas" w:hAnsi="Consolas" w:cs="Consolas"/>
+                <w:i w:val="0"/>
+                <w:sz w:val="18"/>
+                <w:szCs w:val="18"/>
+              </w:rPr>
+              <w:t xml:space="preserve"> </w:t>
+            </w:r>
+            <w:proofErr w:type="spellStart"/>
+            <w:r>
+              <w:rPr>
+                <w:rFonts w:ascii="Consolas" w:hAnsi="Consolas" w:cs="Consolas"/>
+                <w:i w:val="0"/>
+                <w:sz w:val="18"/>
+                <w:szCs w:val="18"/>
+              </w:rPr>
+              <w:t>vipCondition</w:t>
+            </w:r>
+            <w:proofErr w:type="spellEnd"/>
+            <w:r>
+              <w:rPr>
+                <w:rFonts w:ascii="Consolas" w:hAnsi="Consolas" w:cs="Consolas"/>
+                <w:i w:val="0"/>
+                <w:sz w:val="18"/>
+                <w:szCs w:val="18"/>
+              </w:rPr>
+              <w:t xml:space="preserve"> customer1;;</w:t>
             </w:r>
           </w:p>
         </w:tc>
@@ -2206,33 +2223,14 @@
     <w:p>
       <w:r>
         <w:object w:dxaOrig="9026" w:dyaOrig="551">
-          <v:shapetype id="_x0000_t75" coordsize="21600,21600" o:spt="75" o:preferrelative="t" path="m@4@5l@4@11@9@11@9@5xe" filled="f" stroked="f">
-            <v:stroke joinstyle="miter"/>
-            <v:formulas>
-              <v:f eqn="if lineDrawn pixelLineWidth 0"/>
-              <v:f eqn="sum @0 1 0"/>
-              <v:f eqn="sum 0 0 @1"/>
-              <v:f eqn="prod @2 1 2"/>
-              <v:f eqn="prod @3 21600 pixelWidth"/>
-              <v:f eqn="prod @3 21600 pixelHeight"/>
-              <v:f eqn="sum @0 0 1"/>
-              <v:f eqn="prod @6 1 2"/>
-              <v:f eqn="prod @7 21600 pixelWidth"/>
-              <v:f eqn="sum @8 21600 0"/>
-              <v:f eqn="prod @7 21600 pixelHeight"/>
-              <v:f eqn="sum @10 21600 0"/>
-            </v:formulas>
-            <v:path o:extrusionok="f" gradientshapeok="t" o:connecttype="rect"/>
-            <o:lock v:ext="edit" aspectratio="t"/>
-          </v:shapetype>
-          <v:shape id="_x0000_i1025" type="#_x0000_t75" style="width:451.5pt;height:28.5pt" o:ole="" o:bordertopcolor="this" o:borderleftcolor="this" o:borderbottomcolor="this" o:borderrightcolor="this">
+          <v:shape id="_x0000_i1034" type="#_x0000_t75" style="width:451.5pt;height:28.5pt" o:ole="" o:bordertopcolor="this" o:borderleftcolor="this" o:borderbottomcolor="this" o:borderrightcolor="this">
             <v:imagedata r:id="rId15" o:title=""/>
             <w10:bordertop type="single" width="4"/>
             <w10:borderleft type="single" width="4"/>
             <w10:borderbottom type="single" width="4"/>
             <w10:borderright type="single" width="4"/>
           </v:shape>
-          <o:OLEObject Type="Embed" ProgID="Word.OpenDocumentText.12" ShapeID="_x0000_i1025" DrawAspect="Content" ObjectID="_1476506048" r:id="rId16"/>
+          <o:OLEObject Type="Embed" ProgID="Word.OpenDocumentText.12" ShapeID="_x0000_i1034" DrawAspect="Content" ObjectID="_1476638013" r:id="rId16"/>
         </w:object>
       </w:r>
     </w:p>
@@ -2243,11 +2241,12 @@
       <w:pPr>
         <w:pStyle w:val="Heading2"/>
       </w:pPr>
-      <w:bookmarkStart w:id="3" w:name="_Toc398747068"/>
+      <w:bookmarkStart w:id="7" w:name="_Toc398747068"/>
+      <w:bookmarkStart w:id="8" w:name="_Toc402896136"/>
       <w:r>
         <w:t>Source</w:t>
       </w:r>
-      <w:bookmarkEnd w:id="3"/>
+      <w:bookmarkEnd w:id="7"/>
       <w:r>
         <w:t xml:space="preserve"> Code</w:t>
       </w:r>
@@ -2257,6 +2256,7 @@
       <w:r>
         <w:t xml:space="preserve"> and Updates</w:t>
       </w:r>
+      <w:bookmarkEnd w:id="8"/>
     </w:p>
     <w:p>
       <w:hyperlink r:id="rId17" w:history="1">
@@ -2284,18 +2284,28 @@
       <w:pPr>
         <w:pStyle w:val="Heading2"/>
       </w:pPr>
-      <w:bookmarkStart w:id="4" w:name="_Toc398747069"/>
+      <w:bookmarkStart w:id="9" w:name="_Toc398747069"/>
+      <w:bookmarkStart w:id="10" w:name="_Toc402896137"/>
       <w:r>
         <w:t>Author</w:t>
       </w:r>
-      <w:bookmarkEnd w:id="4"/>
+      <w:bookmarkEnd w:id="9"/>
+      <w:bookmarkEnd w:id="10"/>
     </w:p>
     <w:p>
       <w:r>
         <w:t>Jorge Fioranelli</w:t>
       </w:r>
       <w:r>
-        <w:t xml:space="preserve"> (@jorgefioranelli)</w:t>
+        <w:t xml:space="preserve"> (@</w:t>
+      </w:r>
+      <w:proofErr w:type="spellStart"/>
+      <w:r>
+        <w:t>jorgefioranelli</w:t>
+      </w:r>
+      <w:proofErr w:type="spellEnd"/>
+      <w:r>
+        <w:t>)</w:t>
       </w:r>
     </w:p>
     <w:p>
@@ -2310,12 +2320,12 @@
       <w:pPr>
         <w:pStyle w:val="Heading1"/>
       </w:pPr>
-      <w:bookmarkStart w:id="5" w:name="_Toc398747070"/>
+      <w:bookmarkStart w:id="11" w:name="_Toc402896138"/>
       <w:r>
         <w:lastRenderedPageBreak/>
         <w:t>Exercise 1</w:t>
       </w:r>
-      <w:bookmarkEnd w:id="5"/>
+      <w:bookmarkEnd w:id="11"/>
     </w:p>
     <w:p>
       <w:pPr>
@@ -2380,25 +2390,33 @@
     <w:p/>
     <w:p>
       <w:r>
-        <w:t xml:space="preserve">2. Open the file Types.fs </w:t>
+        <w:t xml:space="preserve">2. Open the file </w:t>
+      </w:r>
+      <w:proofErr w:type="spellStart"/>
+      <w:r>
+        <w:t>Types.fs</w:t>
+      </w:r>
+      <w:proofErr w:type="spellEnd"/>
+      <w:r>
+        <w:t xml:space="preserve"> </w:t>
       </w:r>
       <w:r>
         <w:t>and create a record type called “Customer” as follows:</w:t>
       </w:r>
     </w:p>
-    <w:bookmarkStart w:id="6" w:name="_MON_1470807015"/>
-    <w:bookmarkEnd w:id="6"/>
+    <w:bookmarkStart w:id="12" w:name="_MON_1470807015"/>
+    <w:bookmarkEnd w:id="12"/>
     <w:p>
       <w:r>
         <w:object w:dxaOrig="9026" w:dyaOrig="1724">
-          <v:shape id="_x0000_i1026" type="#_x0000_t75" style="width:451.5pt;height:79.5pt" o:ole="" o:bordertopcolor="this" o:borderleftcolor="this" o:borderbottomcolor="this" o:borderrightcolor="this">
+          <v:shape id="_x0000_i1035" type="#_x0000_t75" style="width:451.5pt;height:79.5pt" o:ole="" o:bordertopcolor="this" o:borderleftcolor="this" o:borderbottomcolor="this" o:borderrightcolor="this">
             <v:imagedata r:id="rId19" o:title=""/>
             <w10:bordertop type="single" width="4"/>
             <w10:borderleft type="single" width="4"/>
             <w10:borderbottom type="single" width="4"/>
             <w10:borderright type="single" width="4"/>
           </v:shape>
-          <o:OLEObject Type="Embed" ProgID="Word.OpenDocumentText.12" ShapeID="_x0000_i1026" DrawAspect="Content" ObjectID="_1476506049" r:id="rId20"/>
+          <o:OLEObject Type="Embed" ProgID="Word.OpenDocumentText.12" ShapeID="_x0000_i1035" DrawAspect="Content" ObjectID="_1476638014" r:id="rId20"/>
         </w:object>
       </w:r>
     </w:p>
@@ -2408,7 +2426,15 @@
         <w:t>3</w:t>
       </w:r>
       <w:r>
-        <w:t>. Send the customer type in the F# interactive by highlighting it and pressing “Alt+Enter” or right-click “Execute in Interactive” (do not highlight the module line), you s</w:t>
+        <w:t>. Send the customer type in the F# interactive by highlighting it and pressing “</w:t>
+      </w:r>
+      <w:proofErr w:type="spellStart"/>
+      <w:r>
+        <w:t>Alt+Enter</w:t>
+      </w:r>
+      <w:proofErr w:type="spellEnd"/>
+      <w:r>
+        <w:t>” or right-click “Execute in Interactive” (do not highlight the module line), you s</w:t>
       </w:r>
       <w:r>
         <w:t>hould see the following output:</w:t>
@@ -2694,7 +2720,27 @@
                 <w:sz w:val="18"/>
                 <w:szCs w:val="18"/>
               </w:rPr>
-              <w:t xml:space="preserve">  {Id: int;</w:t>
+              <w:t xml:space="preserve">  {Id: </w:t>
+            </w:r>
+            <w:proofErr w:type="spellStart"/>
+            <w:r>
+              <w:rPr>
+                <w:rFonts w:ascii="Consolas" w:hAnsi="Consolas" w:cs="Consolas"/>
+                <w:i w:val="0"/>
+                <w:sz w:val="18"/>
+                <w:szCs w:val="18"/>
+              </w:rPr>
+              <w:t>int</w:t>
+            </w:r>
+            <w:proofErr w:type="spellEnd"/>
+            <w:r>
+              <w:rPr>
+                <w:rFonts w:ascii="Consolas" w:hAnsi="Consolas" w:cs="Consolas"/>
+                <w:i w:val="0"/>
+                <w:sz w:val="18"/>
+                <w:szCs w:val="18"/>
+              </w:rPr>
+              <w:t>;</w:t>
             </w:r>
           </w:p>
           <w:p>
@@ -2715,7 +2761,47 @@
                 <w:sz w:val="18"/>
                 <w:szCs w:val="18"/>
               </w:rPr>
-              <w:t xml:space="preserve">   IsVip: bool;</w:t>
+              <w:t xml:space="preserve">   </w:t>
+            </w:r>
+            <w:proofErr w:type="spellStart"/>
+            <w:r>
+              <w:rPr>
+                <w:rFonts w:ascii="Consolas" w:hAnsi="Consolas" w:cs="Consolas"/>
+                <w:i w:val="0"/>
+                <w:sz w:val="18"/>
+                <w:szCs w:val="18"/>
+              </w:rPr>
+              <w:t>IsVip</w:t>
+            </w:r>
+            <w:proofErr w:type="spellEnd"/>
+            <w:r>
+              <w:rPr>
+                <w:rFonts w:ascii="Consolas" w:hAnsi="Consolas" w:cs="Consolas"/>
+                <w:i w:val="0"/>
+                <w:sz w:val="18"/>
+                <w:szCs w:val="18"/>
+              </w:rPr>
+              <w:t xml:space="preserve">: </w:t>
+            </w:r>
+            <w:proofErr w:type="spellStart"/>
+            <w:r>
+              <w:rPr>
+                <w:rFonts w:ascii="Consolas" w:hAnsi="Consolas" w:cs="Consolas"/>
+                <w:i w:val="0"/>
+                <w:sz w:val="18"/>
+                <w:szCs w:val="18"/>
+              </w:rPr>
+              <w:t>bool</w:t>
+            </w:r>
+            <w:proofErr w:type="spellEnd"/>
+            <w:r>
+              <w:rPr>
+                <w:rFonts w:ascii="Consolas" w:hAnsi="Consolas" w:cs="Consolas"/>
+                <w:i w:val="0"/>
+                <w:sz w:val="18"/>
+                <w:szCs w:val="18"/>
+              </w:rPr>
+              <w:t>;</w:t>
             </w:r>
           </w:p>
           <w:p>
@@ -3047,7 +3133,27 @@
                 <w:sz w:val="18"/>
                 <w:szCs w:val="18"/>
               </w:rPr>
-              <w:t>&gt; let customer1 = { Id = 1; IsVip =</w:t>
+              <w:t xml:space="preserve">&gt; let customer1 = { Id = 1; </w:t>
+            </w:r>
+            <w:proofErr w:type="spellStart"/>
+            <w:r>
+              <w:rPr>
+                <w:rFonts w:ascii="Consolas" w:hAnsi="Consolas" w:cs="Consolas"/>
+                <w:i w:val="0"/>
+                <w:sz w:val="18"/>
+                <w:szCs w:val="18"/>
+              </w:rPr>
+              <w:t>IsVip</w:t>
+            </w:r>
+            <w:proofErr w:type="spellEnd"/>
+            <w:r>
+              <w:rPr>
+                <w:rFonts w:ascii="Consolas" w:hAnsi="Consolas" w:cs="Consolas"/>
+                <w:i w:val="0"/>
+                <w:sz w:val="18"/>
+                <w:szCs w:val="18"/>
+              </w:rPr>
+              <w:t xml:space="preserve"> =</w:t>
             </w:r>
             <w:r>
               <w:rPr>
@@ -3320,14 +3426,25 @@
                 <w:szCs w:val="18"/>
               </w:rPr>
             </w:pPr>
-            <w:r>
-              <w:rPr>
-                <w:rFonts w:ascii="Consolas" w:hAnsi="Consolas" w:cs="Consolas"/>
-                <w:i w:val="0"/>
-                <w:sz w:val="18"/>
-                <w:szCs w:val="18"/>
-              </w:rPr>
-              <w:t>val customer1 : Customer = {Id = 1;</w:t>
+            <w:proofErr w:type="spellStart"/>
+            <w:r>
+              <w:rPr>
+                <w:rFonts w:ascii="Consolas" w:hAnsi="Consolas" w:cs="Consolas"/>
+                <w:i w:val="0"/>
+                <w:sz w:val="18"/>
+                <w:szCs w:val="18"/>
+              </w:rPr>
+              <w:t>val</w:t>
+            </w:r>
+            <w:proofErr w:type="spellEnd"/>
+            <w:r>
+              <w:rPr>
+                <w:rFonts w:ascii="Consolas" w:hAnsi="Consolas" w:cs="Consolas"/>
+                <w:i w:val="0"/>
+                <w:sz w:val="18"/>
+                <w:szCs w:val="18"/>
+              </w:rPr>
+              <w:t xml:space="preserve"> customer1 : Customer = {Id = 1;</w:t>
             </w:r>
           </w:p>
           <w:p>
@@ -3348,7 +3465,27 @@
                 <w:sz w:val="18"/>
                 <w:szCs w:val="18"/>
               </w:rPr>
-              <w:t xml:space="preserve">                            IsVip = false;</w:t>
+              <w:t xml:space="preserve">                            </w:t>
+            </w:r>
+            <w:proofErr w:type="spellStart"/>
+            <w:r>
+              <w:rPr>
+                <w:rFonts w:ascii="Consolas" w:hAnsi="Consolas" w:cs="Consolas"/>
+                <w:i w:val="0"/>
+                <w:sz w:val="18"/>
+                <w:szCs w:val="18"/>
+              </w:rPr>
+              <w:t>IsVip</w:t>
+            </w:r>
+            <w:proofErr w:type="spellEnd"/>
+            <w:r>
+              <w:rPr>
+                <w:rFonts w:ascii="Consolas" w:hAnsi="Consolas" w:cs="Consolas"/>
+                <w:i w:val="0"/>
+                <w:sz w:val="18"/>
+                <w:szCs w:val="18"/>
+              </w:rPr>
+              <w:t xml:space="preserve"> = false;</w:t>
             </w:r>
           </w:p>
           <w:p>
@@ -3674,7 +3811,27 @@
                 <w:sz w:val="18"/>
                 <w:szCs w:val="18"/>
               </w:rPr>
-              <w:t xml:space="preserve">&gt; let customer2 = { Id = 2; IsVip = false; </w:t>
+              <w:t xml:space="preserve">&gt; let customer2 = { Id = 2; </w:t>
+            </w:r>
+            <w:proofErr w:type="spellStart"/>
+            <w:r>
+              <w:rPr>
+                <w:rFonts w:ascii="Consolas" w:hAnsi="Consolas" w:cs="Consolas"/>
+                <w:i w:val="0"/>
+                <w:sz w:val="18"/>
+                <w:szCs w:val="18"/>
+              </w:rPr>
+              <w:t>IsVip</w:t>
+            </w:r>
+            <w:proofErr w:type="spellEnd"/>
+            <w:r>
+              <w:rPr>
+                <w:rFonts w:ascii="Consolas" w:hAnsi="Consolas" w:cs="Consolas"/>
+                <w:i w:val="0"/>
+                <w:sz w:val="18"/>
+                <w:szCs w:val="18"/>
+              </w:rPr>
+              <w:t xml:space="preserve"> = false; </w:t>
             </w:r>
             <w:r>
               <w:rPr>
@@ -3974,6 +4131,7 @@
                 <w:szCs w:val="18"/>
               </w:rPr>
             </w:pPr>
+            <w:proofErr w:type="spellStart"/>
             <w:r>
               <w:rPr>
                 <w:rFonts w:ascii="Consolas" w:hAnsi="Consolas" w:cs="Consolas"/>
@@ -3990,7 +4148,17 @@
                 <w:sz w:val="18"/>
                 <w:szCs w:val="18"/>
               </w:rPr>
-              <w:t>l customer2</w:t>
+              <w:t>l</w:t>
+            </w:r>
+            <w:proofErr w:type="spellEnd"/>
+            <w:r>
+              <w:rPr>
+                <w:rFonts w:ascii="Consolas" w:hAnsi="Consolas" w:cs="Consolas"/>
+                <w:i w:val="0"/>
+                <w:sz w:val="18"/>
+                <w:szCs w:val="18"/>
+              </w:rPr>
+              <w:t xml:space="preserve"> customer2</w:t>
             </w:r>
             <w:r>
               <w:rPr>
@@ -4029,7 +4197,27 @@
                 <w:sz w:val="18"/>
                 <w:szCs w:val="18"/>
               </w:rPr>
-              <w:t xml:space="preserve">                            IsVip = false;</w:t>
+              <w:t xml:space="preserve">                            </w:t>
+            </w:r>
+            <w:proofErr w:type="spellStart"/>
+            <w:r>
+              <w:rPr>
+                <w:rFonts w:ascii="Consolas" w:hAnsi="Consolas" w:cs="Consolas"/>
+                <w:i w:val="0"/>
+                <w:sz w:val="18"/>
+                <w:szCs w:val="18"/>
+              </w:rPr>
+              <w:t>IsVip</w:t>
+            </w:r>
+            <w:proofErr w:type="spellEnd"/>
+            <w:r>
+              <w:rPr>
+                <w:rFonts w:ascii="Consolas" w:hAnsi="Consolas" w:cs="Consolas"/>
+                <w:i w:val="0"/>
+                <w:sz w:val="18"/>
+                <w:szCs w:val="18"/>
+              </w:rPr>
+              <w:t xml:space="preserve"> = false;</w:t>
             </w:r>
           </w:p>
           <w:p>
@@ -4105,7 +4293,15 @@
     <w:p/>
     <w:p>
       <w:r>
-        <w:t>6. Go to the Tests.fs file located in the Tests project, uncomment and run the test 1-1</w:t>
+        <w:t xml:space="preserve">6. Go to the </w:t>
+      </w:r>
+      <w:proofErr w:type="spellStart"/>
+      <w:r>
+        <w:t>Tests.fs</w:t>
+      </w:r>
+      <w:proofErr w:type="spellEnd"/>
+      <w:r>
+        <w:t xml:space="preserve"> file located in the Tests project, uncomment and run the test 1-1</w:t>
       </w:r>
     </w:p>
     <w:p/>
@@ -4122,9 +4318,11 @@
       <w:r>
         <w:t xml:space="preserve"> </w:t>
       </w:r>
+      <w:proofErr w:type="spellStart"/>
       <w:r>
         <w:t>Functions.cs</w:t>
       </w:r>
+      <w:proofErr w:type="spellEnd"/>
       <w:r>
         <w:t xml:space="preserve"> </w:t>
       </w:r>
@@ -4132,22 +4330,30 @@
         <w:t xml:space="preserve">and </w:t>
       </w:r>
       <w:r>
-        <w:t>add a function called “tryPromoteToVip”:</w:t>
-      </w:r>
-    </w:p>
-    <w:bookmarkStart w:id="7" w:name="_MON_1470845213"/>
-    <w:bookmarkEnd w:id="7"/>
+        <w:t>add a function called “</w:t>
+      </w:r>
+      <w:proofErr w:type="spellStart"/>
+      <w:r>
+        <w:t>tryPromoteToVip</w:t>
+      </w:r>
+      <w:proofErr w:type="spellEnd"/>
+      <w:r>
+        <w:t>”:</w:t>
+      </w:r>
+    </w:p>
+    <w:bookmarkStart w:id="13" w:name="_MON_1470845213"/>
+    <w:bookmarkEnd w:id="13"/>
     <w:p>
       <w:r>
         <w:object w:dxaOrig="9026" w:dyaOrig="2048">
-          <v:shape id="_x0000_i1027" type="#_x0000_t75" style="width:451.5pt;height:99pt" o:ole="" o:bordertopcolor="this" o:borderleftcolor="this" o:borderbottomcolor="this" o:borderrightcolor="this">
+          <v:shape id="_x0000_i1036" type="#_x0000_t75" style="width:451.5pt;height:99pt" o:ole="" o:bordertopcolor="this" o:borderleftcolor="this" o:borderbottomcolor="this" o:borderrightcolor="this">
             <v:imagedata r:id="rId21" o:title=""/>
             <w10:bordertop type="single" width="4"/>
             <w10:borderleft type="single" width="4"/>
             <w10:borderbottom type="single" width="4"/>
             <w10:borderright type="single" width="4"/>
           </v:shape>
-          <o:OLEObject Type="Embed" ProgID="Word.OpenDocumentText.12" ShapeID="_x0000_i1027" DrawAspect="Content" ObjectID="_1476506050" r:id="rId22"/>
+          <o:OLEObject Type="Embed" ProgID="Word.OpenDocumentText.12" ShapeID="_x0000_i1036" DrawAspect="Content" ObjectID="_1476638015" r:id="rId22"/>
         </w:object>
       </w:r>
     </w:p>
@@ -4438,7 +4644,27 @@
                 <w:sz w:val="18"/>
                 <w:szCs w:val="18"/>
               </w:rPr>
-              <w:t>&gt; tryPromoteToVip (customer1, 101.0</w:t>
+              <w:t xml:space="preserve">&gt; </w:t>
+            </w:r>
+            <w:proofErr w:type="spellStart"/>
+            <w:r>
+              <w:rPr>
+                <w:rFonts w:ascii="Consolas" w:hAnsi="Consolas" w:cs="Consolas"/>
+                <w:i w:val="0"/>
+                <w:sz w:val="18"/>
+                <w:szCs w:val="18"/>
+              </w:rPr>
+              <w:t>tryPromoteToVip</w:t>
+            </w:r>
+            <w:proofErr w:type="spellEnd"/>
+            <w:r>
+              <w:rPr>
+                <w:rFonts w:ascii="Consolas" w:hAnsi="Consolas" w:cs="Consolas"/>
+                <w:i w:val="0"/>
+                <w:sz w:val="18"/>
+                <w:szCs w:val="18"/>
+              </w:rPr>
+              <w:t xml:space="preserve"> (customer1, 101.0</w:t>
             </w:r>
             <w:r>
               <w:rPr>
@@ -4711,14 +4937,25 @@
                 <w:szCs w:val="18"/>
               </w:rPr>
             </w:pPr>
-            <w:r>
-              <w:rPr>
-                <w:rFonts w:ascii="Consolas" w:hAnsi="Consolas" w:cs="Consolas"/>
-                <w:i w:val="0"/>
-                <w:sz w:val="18"/>
-                <w:szCs w:val="18"/>
-              </w:rPr>
-              <w:t>val it : Customer = {Id = 1;</w:t>
+            <w:proofErr w:type="spellStart"/>
+            <w:r>
+              <w:rPr>
+                <w:rFonts w:ascii="Consolas" w:hAnsi="Consolas" w:cs="Consolas"/>
+                <w:i w:val="0"/>
+                <w:sz w:val="18"/>
+                <w:szCs w:val="18"/>
+              </w:rPr>
+              <w:t>val</w:t>
+            </w:r>
+            <w:proofErr w:type="spellEnd"/>
+            <w:r>
+              <w:rPr>
+                <w:rFonts w:ascii="Consolas" w:hAnsi="Consolas" w:cs="Consolas"/>
+                <w:i w:val="0"/>
+                <w:sz w:val="18"/>
+                <w:szCs w:val="18"/>
+              </w:rPr>
+              <w:t xml:space="preserve"> it : Customer = {Id = 1;</w:t>
             </w:r>
           </w:p>
           <w:p>
@@ -4739,7 +4976,27 @@
                 <w:sz w:val="18"/>
                 <w:szCs w:val="18"/>
               </w:rPr>
-              <w:t xml:space="preserve">                     IsVip = </w:t>
+              <w:t xml:space="preserve">                     </w:t>
+            </w:r>
+            <w:proofErr w:type="spellStart"/>
+            <w:r>
+              <w:rPr>
+                <w:rFonts w:ascii="Consolas" w:hAnsi="Consolas" w:cs="Consolas"/>
+                <w:i w:val="0"/>
+                <w:sz w:val="18"/>
+                <w:szCs w:val="18"/>
+              </w:rPr>
+              <w:t>IsVip</w:t>
+            </w:r>
+            <w:proofErr w:type="spellEnd"/>
+            <w:r>
+              <w:rPr>
+                <w:rFonts w:ascii="Consolas" w:hAnsi="Consolas" w:cs="Consolas"/>
+                <w:i w:val="0"/>
+                <w:sz w:val="18"/>
+                <w:szCs w:val="18"/>
+              </w:rPr>
+              <w:t xml:space="preserve"> = </w:t>
             </w:r>
             <w:r>
               <w:rPr>
@@ -4772,7 +5029,27 @@
                 <w:sz w:val="18"/>
                 <w:szCs w:val="18"/>
               </w:rPr>
-              <w:t xml:space="preserve">                     SpendingLimit = </w:t>
+              <w:t xml:space="preserve">                     </w:t>
+            </w:r>
+            <w:proofErr w:type="spellStart"/>
+            <w:r>
+              <w:rPr>
+                <w:rFonts w:ascii="Consolas" w:hAnsi="Consolas" w:cs="Consolas"/>
+                <w:i w:val="0"/>
+                <w:sz w:val="18"/>
+                <w:szCs w:val="18"/>
+              </w:rPr>
+              <w:t>SpendingLimit</w:t>
+            </w:r>
+            <w:proofErr w:type="spellEnd"/>
+            <w:r>
+              <w:rPr>
+                <w:rFonts w:ascii="Consolas" w:hAnsi="Consolas" w:cs="Consolas"/>
+                <w:i w:val="0"/>
+                <w:sz w:val="18"/>
+                <w:szCs w:val="18"/>
+              </w:rPr>
+              <w:t xml:space="preserve"> = </w:t>
             </w:r>
             <w:r>
               <w:rPr>
@@ -4818,22 +5095,38 @@
         <w:t>10</w:t>
       </w:r>
       <w:r>
-        <w:t>. Add a function called “getSpendings” to the Functions.fs file:</w:t>
-      </w:r>
-    </w:p>
-    <w:bookmarkStart w:id="8" w:name="_MON_1470845778"/>
-    <w:bookmarkEnd w:id="8"/>
+        <w:t>. Add a function called “</w:t>
+      </w:r>
+      <w:proofErr w:type="spellStart"/>
+      <w:r>
+        <w:t>getSpendings</w:t>
+      </w:r>
+      <w:proofErr w:type="spellEnd"/>
+      <w:r>
+        <w:t xml:space="preserve">” to the </w:t>
+      </w:r>
+      <w:proofErr w:type="spellStart"/>
+      <w:r>
+        <w:t>Functions.fs</w:t>
+      </w:r>
+      <w:proofErr w:type="spellEnd"/>
+      <w:r>
+        <w:t xml:space="preserve"> file:</w:t>
+      </w:r>
+    </w:p>
+    <w:bookmarkStart w:id="14" w:name="_MON_1470845778"/>
+    <w:bookmarkEnd w:id="14"/>
     <w:p>
       <w:r>
         <w:object w:dxaOrig="9026" w:dyaOrig="1158">
-          <v:shape id="_x0000_i1028" type="#_x0000_t75" style="width:451.5pt;height:58.5pt" o:ole="" o:bordertopcolor="this" o:borderleftcolor="this" o:borderbottomcolor="this" o:borderrightcolor="this">
+          <v:shape id="_x0000_i1037" type="#_x0000_t75" style="width:451.5pt;height:58.5pt" o:ole="" o:bordertopcolor="this" o:borderleftcolor="this" o:borderbottomcolor="this" o:borderrightcolor="this">
             <v:imagedata r:id="rId23" o:title=""/>
             <w10:bordertop type="single" width="4"/>
             <w10:borderleft type="single" width="4"/>
             <w10:borderbottom type="single" width="4"/>
             <w10:borderright type="single" width="4"/>
           </v:shape>
-          <o:OLEObject Type="Embed" ProgID="Word.OpenDocumentText.12" ShapeID="_x0000_i1028" DrawAspect="Content" ObjectID="_1476506051" r:id="rId24"/>
+          <o:OLEObject Type="Embed" ProgID="Word.OpenDocumentText.12" ShapeID="_x0000_i1037" DrawAspect="Content" ObjectID="_1476638016" r:id="rId24"/>
         </w:object>
       </w:r>
     </w:p>
@@ -4869,12 +5162,12 @@
       <w:pPr>
         <w:pStyle w:val="Heading1"/>
       </w:pPr>
-      <w:bookmarkStart w:id="9" w:name="_Toc398747071"/>
+      <w:bookmarkStart w:id="15" w:name="_Toc402896139"/>
       <w:r>
         <w:lastRenderedPageBreak/>
         <w:t>Exercise 2</w:t>
       </w:r>
-      <w:bookmarkEnd w:id="9"/>
+      <w:bookmarkEnd w:id="15"/>
     </w:p>
     <w:p>
       <w:pPr>
@@ -4954,25 +5247,41 @@
         <w:t>2</w:t>
       </w:r>
       <w:r>
-        <w:t>. Create a function called “increaseCredit” in the file Functions.fs:</w:t>
-      </w:r>
-    </w:p>
-    <w:bookmarkStart w:id="10" w:name="_MON_1470923047"/>
-    <w:bookmarkEnd w:id="10"/>
+        <w:t>. Create a function called “</w:t>
+      </w:r>
+      <w:proofErr w:type="spellStart"/>
+      <w:r>
+        <w:t>increaseCredit</w:t>
+      </w:r>
+      <w:proofErr w:type="spellEnd"/>
+      <w:r>
+        <w:t xml:space="preserve">” in the file </w:t>
+      </w:r>
+      <w:proofErr w:type="spellStart"/>
+      <w:r>
+        <w:t>Functions.fs</w:t>
+      </w:r>
+      <w:proofErr w:type="spellEnd"/>
+      <w:r>
+        <w:t>:</w:t>
+      </w:r>
+    </w:p>
+    <w:bookmarkStart w:id="16" w:name="_MON_1470923047"/>
+    <w:bookmarkEnd w:id="16"/>
     <w:p>
       <w:pPr>
         <w:spacing w:after="0"/>
       </w:pPr>
       <w:r>
         <w:object w:dxaOrig="9026" w:dyaOrig="1158">
-          <v:shape id="_x0000_i1029" type="#_x0000_t75" style="width:451.5pt;height:58.5pt" o:ole="" o:bordertopcolor="this" o:borderleftcolor="this" o:borderbottomcolor="this" o:borderrightcolor="this">
+          <v:shape id="_x0000_i1038" type="#_x0000_t75" style="width:451.5pt;height:58.5pt" o:ole="" o:bordertopcolor="this" o:borderleftcolor="this" o:borderbottomcolor="this" o:borderrightcolor="this">
             <v:imagedata r:id="rId25" o:title=""/>
             <w10:bordertop type="single" width="4"/>
             <w10:borderleft type="single" width="4"/>
             <w10:borderbottom type="single" width="4"/>
             <w10:borderright type="single" width="4"/>
           </v:shape>
-          <o:OLEObject Type="Embed" ProgID="Word.OpenDocumentText.12" ShapeID="_x0000_i1029" DrawAspect="Content" ObjectID="_1476506052" r:id="rId26"/>
+          <o:OLEObject Type="Embed" ProgID="Word.OpenDocumentText.12" ShapeID="_x0000_i1038" DrawAspect="Content" ObjectID="_1476638017" r:id="rId26"/>
         </w:object>
       </w:r>
     </w:p>
@@ -4992,22 +5301,30 @@
         <w:t>4</w:t>
       </w:r>
       <w:r>
-        <w:t>. Refactor “increaseCredit” to be able receive the condition as a parameter:</w:t>
-      </w:r>
-    </w:p>
-    <w:bookmarkStart w:id="11" w:name="_MON_1470923929"/>
-    <w:bookmarkEnd w:id="11"/>
+        <w:t>. Refactor “</w:t>
+      </w:r>
+      <w:proofErr w:type="spellStart"/>
+      <w:r>
+        <w:t>increaseCredit</w:t>
+      </w:r>
+      <w:proofErr w:type="spellEnd"/>
+      <w:r>
+        <w:t>” to be able receive the condition as a parameter:</w:t>
+      </w:r>
+    </w:p>
+    <w:bookmarkStart w:id="17" w:name="_MON_1470923929"/>
+    <w:bookmarkEnd w:id="17"/>
     <w:p>
       <w:r>
         <w:object w:dxaOrig="9026" w:dyaOrig="1158">
-          <v:shape id="_x0000_i1030" type="#_x0000_t75" style="width:451.5pt;height:57pt" o:ole="" o:bordertopcolor="this" o:borderleftcolor="this" o:borderbottomcolor="this" o:borderrightcolor="this">
+          <v:shape id="_x0000_i1039" type="#_x0000_t75" style="width:451.5pt;height:57pt" o:ole="" o:bordertopcolor="this" o:borderleftcolor="this" o:borderbottomcolor="this" o:borderrightcolor="this">
             <v:imagedata r:id="rId27" o:title=""/>
             <w10:bordertop type="single" width="4"/>
             <w10:borderleft type="single" width="4"/>
             <w10:borderbottom type="single" width="4"/>
             <w10:borderright type="single" width="4"/>
           </v:shape>
-          <o:OLEObject Type="Embed" ProgID="Word.OpenDocumentText.12" ShapeID="_x0000_i1030" DrawAspect="Content" ObjectID="_1476506053" r:id="rId28"/>
+          <o:OLEObject Type="Embed" ProgID="Word.OpenDocumentText.12" ShapeID="_x0000_i1039" DrawAspect="Content" ObjectID="_1476638018" r:id="rId28"/>
         </w:object>
       </w:r>
     </w:p>
@@ -5273,16 +5590,47 @@
                 <w:sz w:val="18"/>
                 <w:szCs w:val="18"/>
               </w:rPr>
-              <w:t>&gt; increaseCredit</w:t>
-            </w:r>
-            <w:r>
-              <w:rPr>
-                <w:rFonts w:ascii="Consolas" w:hAnsi="Consolas" w:cs="Consolas"/>
-                <w:i w:val="0"/>
-                <w:sz w:val="18"/>
-                <w:szCs w:val="18"/>
-              </w:rPr>
-              <w:t xml:space="preserve"> (fun c -&gt; c.IsVip) customer1;;</w:t>
+              <w:t xml:space="preserve">&gt; </w:t>
+            </w:r>
+            <w:proofErr w:type="spellStart"/>
+            <w:r>
+              <w:rPr>
+                <w:rFonts w:ascii="Consolas" w:hAnsi="Consolas" w:cs="Consolas"/>
+                <w:i w:val="0"/>
+                <w:sz w:val="18"/>
+                <w:szCs w:val="18"/>
+              </w:rPr>
+              <w:t>increaseCredit</w:t>
+            </w:r>
+            <w:proofErr w:type="spellEnd"/>
+            <w:r>
+              <w:rPr>
+                <w:rFonts w:ascii="Consolas" w:hAnsi="Consolas" w:cs="Consolas"/>
+                <w:i w:val="0"/>
+                <w:sz w:val="18"/>
+                <w:szCs w:val="18"/>
+              </w:rPr>
+              <w:t xml:space="preserve"> (fun c -&gt; </w:t>
+            </w:r>
+            <w:proofErr w:type="spellStart"/>
+            <w:r>
+              <w:rPr>
+                <w:rFonts w:ascii="Consolas" w:hAnsi="Consolas" w:cs="Consolas"/>
+                <w:i w:val="0"/>
+                <w:sz w:val="18"/>
+                <w:szCs w:val="18"/>
+              </w:rPr>
+              <w:t>c.IsVip</w:t>
+            </w:r>
+            <w:proofErr w:type="spellEnd"/>
+            <w:r>
+              <w:rPr>
+                <w:rFonts w:ascii="Consolas" w:hAnsi="Consolas" w:cs="Consolas"/>
+                <w:i w:val="0"/>
+                <w:sz w:val="18"/>
+                <w:szCs w:val="18"/>
+              </w:rPr>
+              <w:t>) customer1;;</w:t>
             </w:r>
           </w:p>
         </w:tc>
@@ -5303,26 +5651,36 @@
       <w:r>
         <w:t>. Create a function called “</w:t>
       </w:r>
+      <w:proofErr w:type="spellStart"/>
       <w:r>
         <w:t>vipCondition</w:t>
       </w:r>
-      <w:r>
-        <w:t>” in the file Functions.fs:</w:t>
-      </w:r>
-    </w:p>
-    <w:bookmarkStart w:id="12" w:name="_MON_1470923718"/>
-    <w:bookmarkEnd w:id="12"/>
+      <w:proofErr w:type="spellEnd"/>
+      <w:r>
+        <w:t xml:space="preserve">” in the file </w:t>
+      </w:r>
+      <w:proofErr w:type="spellStart"/>
+      <w:r>
+        <w:t>Functions.fs</w:t>
+      </w:r>
+      <w:proofErr w:type="spellEnd"/>
+      <w:r>
+        <w:t>:</w:t>
+      </w:r>
+    </w:p>
+    <w:bookmarkStart w:id="18" w:name="_MON_1470923718"/>
+    <w:bookmarkEnd w:id="18"/>
     <w:p>
       <w:r>
         <w:object w:dxaOrig="9026" w:dyaOrig="551">
-          <v:shape id="_x0000_i1031" type="#_x0000_t75" style="width:451.5pt;height:28.5pt" o:ole="" o:bordertopcolor="this" o:borderleftcolor="this" o:borderbottomcolor="this" o:borderrightcolor="this">
+          <v:shape id="_x0000_i1040" type="#_x0000_t75" style="width:451.5pt;height:28.5pt" o:ole="" o:bordertopcolor="this" o:borderleftcolor="this" o:borderbottomcolor="this" o:borderrightcolor="this">
             <v:imagedata r:id="rId15" o:title=""/>
             <w10:bordertop type="single" width="4"/>
             <w10:borderleft type="single" width="4"/>
             <w10:borderbottom type="single" width="4"/>
             <w10:borderright type="single" width="4"/>
           </v:shape>
-          <o:OLEObject Type="Embed" ProgID="Word.OpenDocumentText.12" ShapeID="_x0000_i1031" DrawAspect="Content" ObjectID="_1476506054" r:id="rId29"/>
+          <o:OLEObject Type="Embed" ProgID="Word.OpenDocumentText.12" ShapeID="_x0000_i1040" DrawAspect="Content" ObjectID="_1476638019" r:id="rId29"/>
         </w:object>
       </w:r>
     </w:p>
@@ -5337,16 +5695,32 @@
         <w:t>. Send the function to the F# Interact</w:t>
       </w:r>
       <w:r>
-        <w:t>ive and test the “increaseCredit”</w:t>
+        <w:t>ive and test the “</w:t>
+      </w:r>
+      <w:proofErr w:type="spellStart"/>
+      <w:r>
+        <w:t>increaseCredit</w:t>
+      </w:r>
+      <w:proofErr w:type="spellEnd"/>
+      <w:r>
+        <w:t>”</w:t>
       </w:r>
       <w:r>
         <w:t xml:space="preserve"> function again b</w:t>
       </w:r>
       <w:r>
-        <w:t>ut this time using the “vip</w:t>
-      </w:r>
-      <w:r>
-        <w:t>Condition” function:</w:t>
+        <w:t>ut this time using the “</w:t>
+      </w:r>
+      <w:proofErr w:type="spellStart"/>
+      <w:r>
+        <w:t>vip</w:t>
+      </w:r>
+      <w:r>
+        <w:t>Condition</w:t>
+      </w:r>
+      <w:proofErr w:type="spellEnd"/>
+      <w:r>
+        <w:t>” function:</w:t>
       </w:r>
     </w:p>
     <w:tbl>
@@ -5602,7 +5976,47 @@
                 <w:sz w:val="18"/>
                 <w:szCs w:val="18"/>
               </w:rPr>
-              <w:t>&gt; increaseCredit vipCondition customer1;;</w:t>
+              <w:t xml:space="preserve">&gt; </w:t>
+            </w:r>
+            <w:proofErr w:type="spellStart"/>
+            <w:r>
+              <w:rPr>
+                <w:rFonts w:ascii="Consolas" w:hAnsi="Consolas" w:cs="Consolas"/>
+                <w:i w:val="0"/>
+                <w:sz w:val="18"/>
+                <w:szCs w:val="18"/>
+              </w:rPr>
+              <w:t>increaseCredit</w:t>
+            </w:r>
+            <w:proofErr w:type="spellEnd"/>
+            <w:r>
+              <w:rPr>
+                <w:rFonts w:ascii="Consolas" w:hAnsi="Consolas" w:cs="Consolas"/>
+                <w:i w:val="0"/>
+                <w:sz w:val="18"/>
+                <w:szCs w:val="18"/>
+              </w:rPr>
+              <w:t xml:space="preserve"> </w:t>
+            </w:r>
+            <w:proofErr w:type="spellStart"/>
+            <w:r>
+              <w:rPr>
+                <w:rFonts w:ascii="Consolas" w:hAnsi="Consolas" w:cs="Consolas"/>
+                <w:i w:val="0"/>
+                <w:sz w:val="18"/>
+                <w:szCs w:val="18"/>
+              </w:rPr>
+              <w:t>vipCondition</w:t>
+            </w:r>
+            <w:proofErr w:type="spellEnd"/>
+            <w:r>
+              <w:rPr>
+                <w:rFonts w:ascii="Consolas" w:hAnsi="Consolas" w:cs="Consolas"/>
+                <w:i w:val="0"/>
+                <w:sz w:val="18"/>
+                <w:szCs w:val="18"/>
+              </w:rPr>
+              <w:t xml:space="preserve"> customer1;;</w:t>
             </w:r>
           </w:p>
         </w:tc>
@@ -5871,25 +6285,65 @@
                 <w:sz w:val="18"/>
                 <w:szCs w:val="18"/>
               </w:rPr>
-              <w:t>customer1 |&gt; increase</w:t>
-            </w:r>
-            <w:r>
-              <w:rPr>
-                <w:rFonts w:ascii="Consolas" w:hAnsi="Consolas" w:cs="Consolas"/>
-                <w:i w:val="0"/>
-                <w:sz w:val="18"/>
-                <w:szCs w:val="18"/>
-              </w:rPr>
-              <w:t>Credit vip</w:t>
-            </w:r>
-            <w:r>
-              <w:rPr>
-                <w:rFonts w:ascii="Consolas" w:hAnsi="Consolas" w:cs="Consolas"/>
-                <w:i w:val="0"/>
-                <w:sz w:val="18"/>
-                <w:szCs w:val="18"/>
-              </w:rPr>
-              <w:t>Condition;;</w:t>
+              <w:t xml:space="preserve">customer1 |&gt; </w:t>
+            </w:r>
+            <w:proofErr w:type="spellStart"/>
+            <w:r>
+              <w:rPr>
+                <w:rFonts w:ascii="Consolas" w:hAnsi="Consolas" w:cs="Consolas"/>
+                <w:i w:val="0"/>
+                <w:sz w:val="18"/>
+                <w:szCs w:val="18"/>
+              </w:rPr>
+              <w:t>increase</w:t>
+            </w:r>
+            <w:r>
+              <w:rPr>
+                <w:rFonts w:ascii="Consolas" w:hAnsi="Consolas" w:cs="Consolas"/>
+                <w:i w:val="0"/>
+                <w:sz w:val="18"/>
+                <w:szCs w:val="18"/>
+              </w:rPr>
+              <w:t>Credit</w:t>
+            </w:r>
+            <w:proofErr w:type="spellEnd"/>
+            <w:r>
+              <w:rPr>
+                <w:rFonts w:ascii="Consolas" w:hAnsi="Consolas" w:cs="Consolas"/>
+                <w:i w:val="0"/>
+                <w:sz w:val="18"/>
+                <w:szCs w:val="18"/>
+              </w:rPr>
+              <w:t xml:space="preserve"> </w:t>
+            </w:r>
+            <w:proofErr w:type="spellStart"/>
+            <w:r>
+              <w:rPr>
+                <w:rFonts w:ascii="Consolas" w:hAnsi="Consolas" w:cs="Consolas"/>
+                <w:i w:val="0"/>
+                <w:sz w:val="18"/>
+                <w:szCs w:val="18"/>
+              </w:rPr>
+              <w:t>vip</w:t>
+            </w:r>
+            <w:r>
+              <w:rPr>
+                <w:rFonts w:ascii="Consolas" w:hAnsi="Consolas" w:cs="Consolas"/>
+                <w:i w:val="0"/>
+                <w:sz w:val="18"/>
+                <w:szCs w:val="18"/>
+              </w:rPr>
+              <w:t>Condition</w:t>
+            </w:r>
+            <w:proofErr w:type="spellEnd"/>
+            <w:r>
+              <w:rPr>
+                <w:rFonts w:ascii="Consolas" w:hAnsi="Consolas" w:cs="Consolas"/>
+                <w:i w:val="0"/>
+                <w:sz w:val="18"/>
+                <w:szCs w:val="18"/>
+              </w:rPr>
+              <w:t>;;</w:t>
             </w:r>
           </w:p>
         </w:tc>
@@ -5905,16 +6359,26 @@
         <w:t>. T</w:t>
       </w:r>
       <w:r>
-        <w:t>ry calling “increaseCredit</w:t>
-      </w:r>
+        <w:t>ry calling “</w:t>
+      </w:r>
+      <w:proofErr w:type="spellStart"/>
+      <w:r>
+        <w:t>increaseCredit</w:t>
+      </w:r>
+      <w:proofErr w:type="spellEnd"/>
       <w:r>
         <w:t>” with just “</w:t>
       </w:r>
+      <w:proofErr w:type="spellStart"/>
       <w:r>
         <w:t>vip</w:t>
       </w:r>
       <w:r>
-        <w:t>Condition” and check the result is another function that expected the missing argument (customer):</w:t>
+        <w:t>Condition</w:t>
+      </w:r>
+      <w:proofErr w:type="spellEnd"/>
+      <w:r>
+        <w:t>” and check the result is another function that expected the missing argument (customer):</w:t>
       </w:r>
     </w:p>
     <w:tbl>
@@ -6176,25 +6640,56 @@
                 <w:sz w:val="18"/>
                 <w:szCs w:val="18"/>
               </w:rPr>
-              <w:t>&gt; increaseCredit</w:t>
-            </w:r>
-            <w:r>
-              <w:rPr>
-                <w:rFonts w:ascii="Consolas" w:hAnsi="Consolas" w:cs="Consolas"/>
-                <w:i w:val="0"/>
-                <w:sz w:val="18"/>
-                <w:szCs w:val="18"/>
-              </w:rPr>
-              <w:t xml:space="preserve"> vip</w:t>
-            </w:r>
-            <w:r>
-              <w:rPr>
-                <w:rFonts w:ascii="Consolas" w:hAnsi="Consolas" w:cs="Consolas"/>
-                <w:i w:val="0"/>
-                <w:sz w:val="18"/>
-                <w:szCs w:val="18"/>
-              </w:rPr>
-              <w:t>Condition;;</w:t>
+              <w:t xml:space="preserve">&gt; </w:t>
+            </w:r>
+            <w:proofErr w:type="spellStart"/>
+            <w:r>
+              <w:rPr>
+                <w:rFonts w:ascii="Consolas" w:hAnsi="Consolas" w:cs="Consolas"/>
+                <w:i w:val="0"/>
+                <w:sz w:val="18"/>
+                <w:szCs w:val="18"/>
+              </w:rPr>
+              <w:t>increaseCredit</w:t>
+            </w:r>
+            <w:proofErr w:type="spellEnd"/>
+            <w:r>
+              <w:rPr>
+                <w:rFonts w:ascii="Consolas" w:hAnsi="Consolas" w:cs="Consolas"/>
+                <w:i w:val="0"/>
+                <w:sz w:val="18"/>
+                <w:szCs w:val="18"/>
+              </w:rPr>
+              <w:t xml:space="preserve"> </w:t>
+            </w:r>
+            <w:proofErr w:type="spellStart"/>
+            <w:r>
+              <w:rPr>
+                <w:rFonts w:ascii="Consolas" w:hAnsi="Consolas" w:cs="Consolas"/>
+                <w:i w:val="0"/>
+                <w:sz w:val="18"/>
+                <w:szCs w:val="18"/>
+              </w:rPr>
+              <w:t>vip</w:t>
+            </w:r>
+            <w:r>
+              <w:rPr>
+                <w:rFonts w:ascii="Consolas" w:hAnsi="Consolas" w:cs="Consolas"/>
+                <w:i w:val="0"/>
+                <w:sz w:val="18"/>
+                <w:szCs w:val="18"/>
+              </w:rPr>
+              <w:t>Condition</w:t>
+            </w:r>
+            <w:proofErr w:type="spellEnd"/>
+            <w:r>
+              <w:rPr>
+                <w:rFonts w:ascii="Consolas" w:hAnsi="Consolas" w:cs="Consolas"/>
+                <w:i w:val="0"/>
+                <w:sz w:val="18"/>
+                <w:szCs w:val="18"/>
+              </w:rPr>
+              <w:t>;;</w:t>
             </w:r>
           </w:p>
           <w:p>
@@ -6202,14 +6697,25 @@
               <w:pStyle w:val="TipText"/>
               <w:cnfStyle w:val="000000000000" w:firstRow="0" w:lastRow="0" w:firstColumn="0" w:lastColumn="0" w:oddVBand="0" w:evenVBand="0" w:oddHBand="0" w:evenHBand="0" w:firstRowFirstColumn="0" w:firstRowLastColumn="0" w:lastRowFirstColumn="0" w:lastRowLastColumn="0"/>
             </w:pPr>
-            <w:r>
-              <w:rPr>
-                <w:rFonts w:ascii="Consolas" w:hAnsi="Consolas" w:cs="Consolas"/>
-                <w:i w:val="0"/>
-                <w:sz w:val="18"/>
-                <w:szCs w:val="18"/>
-              </w:rPr>
-              <w:t>val it : (Customer -&gt; Customer) = &lt;fun:it@</w:t>
+            <w:proofErr w:type="spellStart"/>
+            <w:r>
+              <w:rPr>
+                <w:rFonts w:ascii="Consolas" w:hAnsi="Consolas" w:cs="Consolas"/>
+                <w:i w:val="0"/>
+                <w:sz w:val="18"/>
+                <w:szCs w:val="18"/>
+              </w:rPr>
+              <w:t>val</w:t>
+            </w:r>
+            <w:proofErr w:type="spellEnd"/>
+            <w:r>
+              <w:rPr>
+                <w:rFonts w:ascii="Consolas" w:hAnsi="Consolas" w:cs="Consolas"/>
+                <w:i w:val="0"/>
+                <w:sz w:val="18"/>
+                <w:szCs w:val="18"/>
+              </w:rPr>
+              <w:t xml:space="preserve"> it : (Customer -&gt; Customer) = &lt;fun:it@</w:t>
             </w:r>
             <w:r>
               <w:rPr>
@@ -6251,9 +6757,11 @@
       <w:r>
         <w:t>“</w:t>
       </w:r>
+      <w:proofErr w:type="spellStart"/>
       <w:r>
         <w:t>increaseCreditUsingVip</w:t>
       </w:r>
+      <w:proofErr w:type="spellEnd"/>
       <w:r>
         <w:t>”</w:t>
       </w:r>
@@ -6261,22 +6769,30 @@
         <w:t xml:space="preserve"> </w:t>
       </w:r>
       <w:r>
-        <w:t>in the file Functions.fs:</w:t>
-      </w:r>
-    </w:p>
-    <w:bookmarkStart w:id="13" w:name="_MON_1470986481"/>
-    <w:bookmarkEnd w:id="13"/>
+        <w:t xml:space="preserve">in the file </w:t>
+      </w:r>
+      <w:proofErr w:type="spellStart"/>
+      <w:r>
+        <w:t>Functions.fs</w:t>
+      </w:r>
+      <w:proofErr w:type="spellEnd"/>
+      <w:r>
+        <w:t>:</w:t>
+      </w:r>
+    </w:p>
+    <w:bookmarkStart w:id="19" w:name="_MON_1470986481"/>
+    <w:bookmarkEnd w:id="19"/>
     <w:p>
       <w:r>
         <w:object w:dxaOrig="9026" w:dyaOrig="543">
-          <v:shape id="_x0000_i1032" type="#_x0000_t75" style="width:451.5pt;height:27.75pt" o:ole="" o:bordertopcolor="this" o:borderleftcolor="this" o:borderbottomcolor="this" o:borderrightcolor="this">
+          <v:shape id="_x0000_i1041" type="#_x0000_t75" style="width:451.5pt;height:27.75pt" o:ole="" o:bordertopcolor="this" o:borderleftcolor="this" o:borderbottomcolor="this" o:borderrightcolor="this">
             <v:imagedata r:id="rId30" o:title=""/>
             <w10:bordertop type="single" width="4"/>
             <w10:borderleft type="single" width="4"/>
             <w10:borderbottom type="single" width="4"/>
             <w10:borderright type="single" width="4"/>
           </v:shape>
-          <o:OLEObject Type="Embed" ProgID="Word.OpenDocumentText.12" ShapeID="_x0000_i1032" DrawAspect="Content" ObjectID="_1476506055" r:id="rId31"/>
+          <o:OLEObject Type="Embed" ProgID="Word.OpenDocumentText.12" ShapeID="_x0000_i1041" DrawAspect="Content" ObjectID="_1476638020" r:id="rId31"/>
         </w:object>
       </w:r>
     </w:p>
@@ -6295,22 +6811,38 @@
         <w:t>14</w:t>
       </w:r>
       <w:r>
-        <w:t>. Create a function called “upgradeCustomer” in the file Functions.fs:</w:t>
-      </w:r>
-    </w:p>
-    <w:bookmarkStart w:id="14" w:name="_MON_1470987108"/>
-    <w:bookmarkEnd w:id="14"/>
+        <w:t>. Create a function called “</w:t>
+      </w:r>
+      <w:proofErr w:type="spellStart"/>
+      <w:r>
+        <w:t>upgradeCustomer</w:t>
+      </w:r>
+      <w:proofErr w:type="spellEnd"/>
+      <w:r>
+        <w:t xml:space="preserve">” in the file </w:t>
+      </w:r>
+      <w:proofErr w:type="spellStart"/>
+      <w:r>
+        <w:t>Functions.fs</w:t>
+      </w:r>
+      <w:proofErr w:type="spellEnd"/>
+      <w:r>
+        <w:t>:</w:t>
+      </w:r>
+    </w:p>
+    <w:bookmarkStart w:id="20" w:name="_MON_1470987108"/>
+    <w:bookmarkEnd w:id="20"/>
     <w:p>
       <w:r>
         <w:object w:dxaOrig="9026" w:dyaOrig="1603">
-          <v:shape id="_x0000_i1033" type="#_x0000_t75" style="width:451.5pt;height:80.25pt" o:ole="" o:bordertopcolor="this" o:borderleftcolor="this" o:borderbottomcolor="this" o:borderrightcolor="this">
+          <v:shape id="_x0000_i1042" type="#_x0000_t75" style="width:451.5pt;height:80.25pt" o:ole="" o:bordertopcolor="this" o:borderleftcolor="this" o:borderbottomcolor="this" o:borderrightcolor="this">
             <v:imagedata r:id="rId32" o:title=""/>
             <w10:bordertop type="single" width="4"/>
             <w10:borderleft type="single" width="4"/>
             <w10:borderbottom type="single" width="4"/>
             <w10:borderright type="single" width="4"/>
           </v:shape>
-          <o:OLEObject Type="Embed" ProgID="Word.OpenDocumentText.12" ShapeID="_x0000_i1033" DrawAspect="Content" ObjectID="_1476506056" r:id="rId33"/>
+          <o:OLEObject Type="Embed" ProgID="Word.OpenDocumentText.12" ShapeID="_x0000_i1042" DrawAspect="Content" ObjectID="_1476638021" r:id="rId33"/>
         </w:object>
       </w:r>
     </w:p>
@@ -6332,7 +6864,15 @@
         <w:t>15</w:t>
       </w:r>
       <w:r>
-        <w:t>. Send “upgradeCustomer” to the F# Interactive and test it with customer1 and customer2</w:t>
+        <w:t>. Send “</w:t>
+      </w:r>
+      <w:proofErr w:type="spellStart"/>
+      <w:r>
+        <w:t>upgradeCustomer</w:t>
+      </w:r>
+      <w:proofErr w:type="spellEnd"/>
+      <w:r>
+        <w:t>” to the F# Interactive and test it with customer1 and customer2</w:t>
       </w:r>
     </w:p>
     <w:p>
@@ -6354,25 +6894,33 @@
         <w:t>16</w:t>
       </w:r>
       <w:r>
-        <w:t>. Refactor “upgradeCustomer” to use the pipelining operator and test it in the F# interactive:</w:t>
-      </w:r>
-    </w:p>
-    <w:bookmarkStart w:id="15" w:name="_MON_1470987266"/>
-    <w:bookmarkEnd w:id="15"/>
+        <w:t>. Refactor “</w:t>
+      </w:r>
+      <w:proofErr w:type="spellStart"/>
+      <w:r>
+        <w:t>upgradeCustomer</w:t>
+      </w:r>
+      <w:proofErr w:type="spellEnd"/>
+      <w:r>
+        <w:t>” to use the pipelining operator and test it in the F# interactive:</w:t>
+      </w:r>
+    </w:p>
+    <w:bookmarkStart w:id="21" w:name="_MON_1470987266"/>
+    <w:bookmarkEnd w:id="21"/>
     <w:p>
       <w:pPr>
         <w:spacing w:after="0"/>
       </w:pPr>
       <w:r>
         <w:object w:dxaOrig="9360" w:dyaOrig="1557">
-          <v:shape id="_x0000_i1034" type="#_x0000_t75" style="width:452.25pt;height:78pt" o:ole="" o:bordertopcolor="this" o:borderleftcolor="this" o:borderbottomcolor="this" o:borderrightcolor="this">
+          <v:shape id="_x0000_i1043" type="#_x0000_t75" style="width:452.25pt;height:78pt" o:ole="" o:bordertopcolor="this" o:borderleftcolor="this" o:borderbottomcolor="this" o:borderrightcolor="this">
             <v:imagedata r:id="rId34" o:title=""/>
             <w10:bordertop type="single" width="4"/>
             <w10:borderleft type="single" width="4"/>
             <w10:borderbottom type="single" width="4"/>
             <w10:borderright type="single" width="4"/>
           </v:shape>
-          <o:OLEObject Type="Embed" ProgID="Word.OpenDocumentText.12" ShapeID="_x0000_i1034" DrawAspect="Content" ObjectID="_1476506057" r:id="rId35"/>
+          <o:OLEObject Type="Embed" ProgID="Word.OpenDocumentText.12" ShapeID="_x0000_i1043" DrawAspect="Content" ObjectID="_1476638022" r:id="rId35"/>
         </w:object>
       </w:r>
     </w:p>
@@ -6394,7 +6942,15 @@
         <w:t>17</w:t>
       </w:r>
       <w:r>
-        <w:t>. Send “upgradeCustomer” to the F# Interactive and test it with customer1 and customer2</w:t>
+        <w:t>. Send “</w:t>
+      </w:r>
+      <w:proofErr w:type="spellStart"/>
+      <w:r>
+        <w:t>upgradeCustomer</w:t>
+      </w:r>
+      <w:proofErr w:type="spellEnd"/>
+      <w:r>
+        <w:t>” to the F# Interactive and test it with customer1 and customer2</w:t>
       </w:r>
     </w:p>
     <w:p>
@@ -6415,25 +6971,33 @@
         <w:t>18</w:t>
       </w:r>
       <w:r>
-        <w:t>. Refactor “upgradeCustomer” again to use composition:</w:t>
-      </w:r>
-    </w:p>
-    <w:bookmarkStart w:id="16" w:name="_MON_1470987428"/>
-    <w:bookmarkEnd w:id="16"/>
+        <w:t>. Refactor “</w:t>
+      </w:r>
+      <w:proofErr w:type="spellStart"/>
+      <w:r>
+        <w:t>upgradeCustomer</w:t>
+      </w:r>
+      <w:proofErr w:type="spellEnd"/>
+      <w:r>
+        <w:t>” again to use composition:</w:t>
+      </w:r>
+    </w:p>
+    <w:bookmarkStart w:id="22" w:name="_MON_1470987428"/>
+    <w:bookmarkEnd w:id="22"/>
     <w:p>
       <w:pPr>
         <w:spacing w:after="0"/>
       </w:pPr>
       <w:r>
         <w:object w:dxaOrig="9026" w:dyaOrig="549">
-          <v:shape id="_x0000_i1035" type="#_x0000_t75" style="width:451.5pt;height:27pt" o:ole="" o:bordertopcolor="this" o:borderleftcolor="this" o:borderbottomcolor="this" o:borderrightcolor="this">
+          <v:shape id="_x0000_i1044" type="#_x0000_t75" style="width:451.5pt;height:27pt" o:ole="" o:bordertopcolor="this" o:borderleftcolor="this" o:borderbottomcolor="this" o:borderrightcolor="this">
             <v:imagedata r:id="rId36" o:title=""/>
             <w10:bordertop type="single" width="4"/>
             <w10:borderleft type="single" width="4"/>
             <w10:borderbottom type="single" width="4"/>
             <w10:borderright type="single" width="4"/>
           </v:shape>
-          <o:OLEObject Type="Embed" ProgID="Word.OpenDocumentText.12" ShapeID="_x0000_i1035" DrawAspect="Content" ObjectID="_1476506058" r:id="rId37"/>
+          <o:OLEObject Type="Embed" ProgID="Word.OpenDocumentText.12" ShapeID="_x0000_i1044" DrawAspect="Content" ObjectID="_1476638023" r:id="rId37"/>
         </w:object>
       </w:r>
     </w:p>
@@ -6459,14 +7023,14 @@
       <w:pPr>
         <w:pStyle w:val="Heading1"/>
       </w:pPr>
-      <w:bookmarkStart w:id="17" w:name="_Toc397286534"/>
-      <w:bookmarkStart w:id="18" w:name="_Toc398747072"/>
+      <w:bookmarkStart w:id="23" w:name="_Toc397286534"/>
+      <w:bookmarkStart w:id="24" w:name="_Toc402896140"/>
       <w:r>
         <w:lastRenderedPageBreak/>
         <w:t>Exercise 3</w:t>
       </w:r>
-      <w:bookmarkEnd w:id="17"/>
-      <w:bookmarkEnd w:id="18"/>
+      <w:bookmarkEnd w:id="23"/>
+      <w:bookmarkEnd w:id="24"/>
     </w:p>
     <w:p>
       <w:pPr>
@@ -6544,22 +7108,38 @@
         <w:t>2</w:t>
       </w:r>
       <w:r>
-        <w:t>. Create a new record called “PersonalDetails”, a discriminated union called “Notifications” and two units of measure “AUD” and “USD”.  Add them to the “Customer” in the file Types.fs (note that you need to declare them before “Customer”):</w:t>
-      </w:r>
-    </w:p>
-    <w:bookmarkStart w:id="19" w:name="_MON_1472401802"/>
-    <w:bookmarkEnd w:id="19"/>
+        <w:t>. Create a new record called “</w:t>
+      </w:r>
+      <w:proofErr w:type="spellStart"/>
+      <w:r>
+        <w:t>PersonalDetails</w:t>
+      </w:r>
+      <w:proofErr w:type="spellEnd"/>
+      <w:r>
+        <w:t xml:space="preserve">”, a discriminated union called “Notifications” and two units of measure “AUD” and “USD”.  Add them to the “Customer” in the file </w:t>
+      </w:r>
+      <w:proofErr w:type="spellStart"/>
+      <w:r>
+        <w:t>Types.fs</w:t>
+      </w:r>
+      <w:proofErr w:type="spellEnd"/>
+      <w:r>
+        <w:t xml:space="preserve"> (note that you need to declare them before “Customer”):</w:t>
+      </w:r>
+    </w:p>
+    <w:bookmarkStart w:id="25" w:name="_MON_1472401802"/>
+    <w:bookmarkEnd w:id="25"/>
     <w:p>
       <w:r>
         <w:object w:dxaOrig="9026" w:dyaOrig="5385">
-          <v:shape id="_x0000_i1036" type="#_x0000_t75" style="width:451.5pt;height:269.25pt" o:ole="" o:bordertopcolor="this" o:borderleftcolor="this" o:borderbottomcolor="this" o:borderrightcolor="this">
+          <v:shape id="_x0000_i1045" type="#_x0000_t75" style="width:451.5pt;height:269.25pt" o:ole="" o:bordertopcolor="this" o:borderleftcolor="this" o:borderbottomcolor="this" o:borderrightcolor="this">
             <v:imagedata r:id="rId38" o:title=""/>
             <w10:bordertop type="single" width="4"/>
             <w10:borderleft type="single" width="4"/>
             <w10:borderbottom type="single" width="4"/>
             <w10:borderright type="single" width="4"/>
           </v:shape>
-          <o:OLEObject Type="Embed" ProgID="Word.OpenDocumentText.12" ShapeID="_x0000_i1036" DrawAspect="Content" ObjectID="_1476506059" r:id="rId39"/>
+          <o:OLEObject Type="Embed" ProgID="Word.OpenDocumentText.12" ShapeID="_x0000_i1045" DrawAspect="Content" ObjectID="_1476638024" r:id="rId39"/>
         </w:object>
       </w:r>
     </w:p>
@@ -6584,7 +7164,15 @@
         <w:t>4</w:t>
       </w:r>
       <w:r>
-        <w:t xml:space="preserve">. Open the file Data.fs, uncomment </w:t>
+        <w:t xml:space="preserve">. Open the file </w:t>
+      </w:r>
+      <w:proofErr w:type="spellStart"/>
+      <w:r>
+        <w:t>Data.fs</w:t>
+      </w:r>
+      <w:proofErr w:type="spellEnd"/>
+      <w:r>
+        <w:t xml:space="preserve">, uncomment </w:t>
       </w:r>
       <w:r>
         <w:t xml:space="preserve">both customers </w:t>
@@ -6615,22 +7203,30 @@
         <w:t>5</w:t>
       </w:r>
       <w:r>
-        <w:t>. Update the “increaseCredit” function to use USD:</w:t>
-      </w:r>
-    </w:p>
-    <w:bookmarkStart w:id="20" w:name="_MON_1472403573"/>
-    <w:bookmarkEnd w:id="20"/>
+        <w:t>. Update the “</w:t>
+      </w:r>
+      <w:proofErr w:type="spellStart"/>
+      <w:r>
+        <w:t>increaseCredit</w:t>
+      </w:r>
+      <w:proofErr w:type="spellEnd"/>
+      <w:r>
+        <w:t>” function to use USD:</w:t>
+      </w:r>
+    </w:p>
+    <w:bookmarkStart w:id="26" w:name="_MON_1472403573"/>
+    <w:bookmarkEnd w:id="26"/>
     <w:p>
       <w:r>
         <w:object w:dxaOrig="9026" w:dyaOrig="1158">
-          <v:shape id="_x0000_i1037" type="#_x0000_t75" style="width:451.5pt;height:58.5pt" o:ole="" o:bordertopcolor="this" o:borderleftcolor="this" o:borderbottomcolor="this" o:borderrightcolor="this">
+          <v:shape id="_x0000_i1046" type="#_x0000_t75" style="width:451.5pt;height:58.5pt" o:ole="" o:bordertopcolor="this" o:borderleftcolor="this" o:borderbottomcolor="this" o:borderrightcolor="this">
             <v:imagedata r:id="rId40" o:title=""/>
             <w10:bordertop type="single" width="4"/>
             <w10:borderleft type="single" width="4"/>
             <w10:borderbottom type="single" width="4"/>
             <w10:borderright type="single" width="4"/>
           </v:shape>
-          <o:OLEObject Type="Embed" ProgID="Word.OpenDocumentText.12" ShapeID="_x0000_i1037" DrawAspect="Content" ObjectID="_1476506060" r:id="rId41"/>
+          <o:OLEObject Type="Embed" ProgID="Word.OpenDocumentText.12" ShapeID="_x0000_i1046" DrawAspect="Content" ObjectID="_1476638025" r:id="rId41"/>
         </w:object>
       </w:r>
     </w:p>
@@ -6640,7 +7236,15 @@
         <w:t>6. Uncomment and run tests 3-1 and 3-2</w:t>
       </w:r>
       <w:r>
-        <w:t xml:space="preserve"> (you will also need to uncomment the “customer” value defined at the top of the file Test.fs)</w:t>
+        <w:t xml:space="preserve"> (you will also need to uncomment the “customer” value defined at the top of the file </w:t>
+      </w:r>
+      <w:proofErr w:type="spellStart"/>
+      <w:r>
+        <w:t>Test.fs</w:t>
+      </w:r>
+      <w:proofErr w:type="spellEnd"/>
+      <w:r>
+        <w:t>)</w:t>
       </w:r>
     </w:p>
     <w:p/>
@@ -6649,22 +7253,38 @@
         <w:t>7</w:t>
       </w:r>
       <w:r>
-        <w:t xml:space="preserve">.  Create a function called “isAdult” in the file Functions.fs: </w:t>
-      </w:r>
-    </w:p>
-    <w:bookmarkStart w:id="21" w:name="_MON_1471024033"/>
-    <w:bookmarkEnd w:id="21"/>
+        <w:t>.  Create a function called “</w:t>
+      </w:r>
+      <w:proofErr w:type="spellStart"/>
+      <w:r>
+        <w:t>isAdult</w:t>
+      </w:r>
+      <w:proofErr w:type="spellEnd"/>
+      <w:r>
+        <w:t xml:space="preserve">” in the file </w:t>
+      </w:r>
+      <w:proofErr w:type="spellStart"/>
+      <w:r>
+        <w:t>Functions.fs</w:t>
+      </w:r>
+      <w:proofErr w:type="spellEnd"/>
+      <w:r>
+        <w:t xml:space="preserve">: </w:t>
+      </w:r>
+    </w:p>
+    <w:bookmarkStart w:id="27" w:name="_MON_1471024033"/>
+    <w:bookmarkEnd w:id="27"/>
     <w:p>
       <w:r>
         <w:object w:dxaOrig="9026" w:dyaOrig="1290">
-          <v:shape id="_x0000_i1038" type="#_x0000_t75" style="width:451.5pt;height:64.5pt" o:ole="" o:bordertopcolor="this" o:borderleftcolor="this" o:borderbottomcolor="this" o:borderrightcolor="this">
+          <v:shape id="_x0000_i1047" type="#_x0000_t75" style="width:451.5pt;height:64.5pt" o:ole="" o:bordertopcolor="this" o:borderleftcolor="this" o:borderbottomcolor="this" o:borderrightcolor="this">
             <v:imagedata r:id="rId42" o:title=""/>
             <w10:bordertop type="single" width="4"/>
             <w10:borderleft type="single" width="4"/>
             <w10:borderbottom type="single" width="4"/>
             <w10:borderright type="single" width="4"/>
           </v:shape>
-          <o:OLEObject Type="Embed" ProgID="Word.OpenDocumentText.12" ShapeID="_x0000_i1038" DrawAspect="Content" ObjectID="_1476506061" r:id="rId43"/>
+          <o:OLEObject Type="Embed" ProgID="Word.OpenDocumentText.12" ShapeID="_x0000_i1047" DrawAspect="Content" ObjectID="_1476638026" r:id="rId43"/>
         </w:object>
       </w:r>
     </w:p>
@@ -6674,7 +7294,15 @@
         <w:t>8</w:t>
       </w:r>
       <w:r>
-        <w:t>. Send “isAdult” to the F# Interactive and test it with customer1 and customer2.</w:t>
+        <w:t>. Send “</w:t>
+      </w:r>
+      <w:proofErr w:type="spellStart"/>
+      <w:r>
+        <w:t>isAdult</w:t>
+      </w:r>
+      <w:proofErr w:type="spellEnd"/>
+      <w:r>
+        <w:t>” to the F# Interactive and test it with customer1 and customer2.</w:t>
       </w:r>
     </w:p>
     <w:p/>
@@ -6689,22 +7317,38 @@
         <w:t>10</w:t>
       </w:r>
       <w:r>
-        <w:t>. Create a function called “getAlert” in the file Functions.fs:</w:t>
-      </w:r>
-    </w:p>
-    <w:bookmarkStart w:id="22" w:name="_MON_1471025395"/>
-    <w:bookmarkEnd w:id="22"/>
+        <w:t>. Create a function called “</w:t>
+      </w:r>
+      <w:proofErr w:type="spellStart"/>
+      <w:r>
+        <w:t>getAlert</w:t>
+      </w:r>
+      <w:proofErr w:type="spellEnd"/>
+      <w:r>
+        <w:t xml:space="preserve">” in the file </w:t>
+      </w:r>
+      <w:proofErr w:type="spellStart"/>
+      <w:r>
+        <w:t>Functions.fs</w:t>
+      </w:r>
+      <w:proofErr w:type="spellEnd"/>
+      <w:r>
+        <w:t>:</w:t>
+      </w:r>
+    </w:p>
+    <w:bookmarkStart w:id="28" w:name="_MON_1471025395"/>
+    <w:bookmarkEnd w:id="28"/>
     <w:p>
       <w:r>
         <w:object w:dxaOrig="9026" w:dyaOrig="1498">
-          <v:shape id="_x0000_i1039" type="#_x0000_t75" style="width:451.5pt;height:75pt" o:ole="" o:bordertopcolor="this" o:borderleftcolor="this" o:borderbottomcolor="this" o:borderrightcolor="this">
+          <v:shape id="_x0000_i1048" type="#_x0000_t75" style="width:451.5pt;height:75pt" o:ole="" o:bordertopcolor="this" o:borderleftcolor="this" o:borderbottomcolor="this" o:borderrightcolor="this">
             <v:imagedata r:id="rId44" o:title=""/>
             <w10:bordertop type="single" width="4"/>
             <w10:borderleft type="single" width="4"/>
             <w10:borderbottom type="single" width="4"/>
             <w10:borderright type="single" width="4"/>
           </v:shape>
-          <o:OLEObject Type="Embed" ProgID="Word.OpenDocumentText.12" ShapeID="_x0000_i1039" DrawAspect="Content" ObjectID="_1476506062" r:id="rId45"/>
+          <o:OLEObject Type="Embed" ProgID="Word.OpenDocumentText.12" ShapeID="_x0000_i1048" DrawAspect="Content" ObjectID="_1476638027" r:id="rId45"/>
         </w:object>
       </w:r>
     </w:p>
@@ -6714,7 +7358,15 @@
         <w:t>11</w:t>
       </w:r>
       <w:r>
-        <w:t>. Send “getAlert” to the F# Interactive and test it with customer1 and customer2.</w:t>
+        <w:t>. Send “</w:t>
+      </w:r>
+      <w:proofErr w:type="spellStart"/>
+      <w:r>
+        <w:t>getAlert</w:t>
+      </w:r>
+      <w:proofErr w:type="spellEnd"/>
+      <w:r>
+        <w:t>” to the F# Interactive and test it with customer1 and customer2.</w:t>
       </w:r>
     </w:p>
     <w:p/>
@@ -6738,14 +7390,14 @@
       <w:pPr>
         <w:pStyle w:val="Heading1"/>
       </w:pPr>
-      <w:bookmarkStart w:id="23" w:name="_Toc397286538"/>
-      <w:bookmarkStart w:id="24" w:name="_Toc398747073"/>
+      <w:bookmarkStart w:id="29" w:name="_Toc397286538"/>
+      <w:bookmarkStart w:id="30" w:name="_Toc402896141"/>
       <w:r>
         <w:lastRenderedPageBreak/>
         <w:t>Exercise 4</w:t>
       </w:r>
-      <w:bookmarkEnd w:id="23"/>
-      <w:bookmarkEnd w:id="24"/>
+      <w:bookmarkEnd w:id="29"/>
+      <w:bookmarkEnd w:id="30"/>
     </w:p>
     <w:p>
       <w:pPr>
@@ -6814,28 +7466,52 @@
     <w:p/>
     <w:p>
       <w:r>
-        <w:t>2. Create a new function called “getSpe</w:t>
-      </w:r>
-      <w:r>
-        <w:t>ndingsByMonth” in the file Functions</w:t>
-      </w:r>
-      <w:r>
-        <w:t>.fs right before the “getSpendings” function:</w:t>
-      </w:r>
-    </w:p>
-    <w:bookmarkStart w:id="25" w:name="_MON_1471671043"/>
-    <w:bookmarkEnd w:id="25"/>
+        <w:t>2. Create a new function called “</w:t>
+      </w:r>
+      <w:proofErr w:type="spellStart"/>
+      <w:r>
+        <w:t>getSpe</w:t>
+      </w:r>
+      <w:r>
+        <w:t>ndingsByMonth</w:t>
+      </w:r>
+      <w:proofErr w:type="spellEnd"/>
+      <w:r>
+        <w:t xml:space="preserve">” in the file </w:t>
+      </w:r>
+      <w:proofErr w:type="spellStart"/>
+      <w:r>
+        <w:t>Functions</w:t>
+      </w:r>
+      <w:r>
+        <w:t>.fs</w:t>
+      </w:r>
+      <w:proofErr w:type="spellEnd"/>
+      <w:r>
+        <w:t xml:space="preserve"> right before the “</w:t>
+      </w:r>
+      <w:proofErr w:type="spellStart"/>
+      <w:r>
+        <w:t>getSpendings</w:t>
+      </w:r>
+      <w:proofErr w:type="spellEnd"/>
+      <w:r>
+        <w:t>” function:</w:t>
+      </w:r>
+    </w:p>
+    <w:bookmarkStart w:id="31" w:name="_MON_1471671043"/>
+    <w:bookmarkEnd w:id="31"/>
     <w:p>
       <w:r>
         <w:object w:dxaOrig="9360" w:dyaOrig="2271">
-          <v:shape id="_x0000_i1040" type="#_x0000_t75" style="width:468pt;height:113.25pt" o:ole="" o:bordertopcolor="this" o:borderleftcolor="this" o:borderbottomcolor="this" o:borderrightcolor="this">
+          <v:shape id="_x0000_i1025" type="#_x0000_t75" style="width:468pt;height:113.25pt" o:ole="" o:bordertopcolor="this" o:borderleftcolor="this" o:borderbottomcolor="this" o:borderrightcolor="this">
             <v:imagedata r:id="rId46" o:title=""/>
             <w10:bordertop type="single" width="4"/>
             <w10:borderleft type="single" width="4"/>
             <w10:borderbottom type="single" width="4"/>
             <w10:borderright type="single" width="4"/>
           </v:shape>
-          <o:OLEObject Type="Embed" ProgID="Word.OpenDocumentText.12" ShapeID="_x0000_i1040" DrawAspect="Content" ObjectID="_1476506063" r:id="rId47"/>
+          <o:OLEObject Type="Embed" ProgID="Word.OpenDocumentText.12" ShapeID="_x0000_i1025" DrawAspect="Content" ObjectID="_1476638028" r:id="rId47"/>
         </w:object>
       </w:r>
     </w:p>
@@ -6861,26 +7537,36 @@
       <w:r>
         <w:t>. Create another function called “</w:t>
       </w:r>
+      <w:proofErr w:type="spellStart"/>
       <w:r>
         <w:t>weightedMean</w:t>
       </w:r>
-      <w:r>
-        <w:t>” right after the “getSpendingsByMonth”:</w:t>
-      </w:r>
-    </w:p>
-    <w:bookmarkStart w:id="26" w:name="_MON_1471671363"/>
-    <w:bookmarkEnd w:id="26"/>
+      <w:proofErr w:type="spellEnd"/>
+      <w:r>
+        <w:t>” right after the “</w:t>
+      </w:r>
+      <w:proofErr w:type="spellStart"/>
+      <w:r>
+        <w:t>getSpendingsByMonth</w:t>
+      </w:r>
+      <w:proofErr w:type="spellEnd"/>
+      <w:r>
+        <w:t>”:</w:t>
+      </w:r>
+    </w:p>
+    <w:bookmarkStart w:id="32" w:name="_MON_1471671363"/>
+    <w:bookmarkEnd w:id="32"/>
     <w:p>
       <w:r>
         <w:object w:dxaOrig="9026" w:dyaOrig="2611">
-          <v:shape id="_x0000_i1041" type="#_x0000_t75" style="width:451.5pt;height:130.5pt" o:ole="" o:bordertopcolor="this" o:borderleftcolor="this" o:borderbottomcolor="this" o:borderrightcolor="this">
+          <v:shape id="_x0000_i1026" type="#_x0000_t75" style="width:451.5pt;height:130.5pt" o:ole="" o:bordertopcolor="this" o:borderleftcolor="this" o:borderbottomcolor="this" o:borderrightcolor="this">
             <v:imagedata r:id="rId48" o:title=""/>
             <w10:bordertop type="single" width="4"/>
             <w10:borderleft type="single" width="4"/>
             <w10:borderbottom type="single" width="4"/>
             <w10:borderright type="single" width="4"/>
           </v:shape>
-          <o:OLEObject Type="Embed" ProgID="Word.OpenDocumentText.12" ShapeID="_x0000_i1041" DrawAspect="Content" ObjectID="_1476506064" r:id="rId49"/>
+          <o:OLEObject Type="Embed" ProgID="Word.OpenDocumentText.12" ShapeID="_x0000_i1026" DrawAspect="Content" ObjectID="_1476638029" r:id="rId49"/>
         </w:object>
       </w:r>
     </w:p>
@@ -6905,22 +7591,46 @@
         <w:t>8</w:t>
       </w:r>
       <w:r>
-        <w:t>. Change the implementation of “getSpenginds” to use “getSpendingsByMonth” and “weightedMean”:</w:t>
-      </w:r>
-    </w:p>
-    <w:bookmarkStart w:id="27" w:name="_MON_1471671746"/>
-    <w:bookmarkEnd w:id="27"/>
+        <w:t>. Change the implementation of “</w:t>
+      </w:r>
+      <w:proofErr w:type="spellStart"/>
+      <w:r>
+        <w:t>getSpenginds</w:t>
+      </w:r>
+      <w:proofErr w:type="spellEnd"/>
+      <w:r>
+        <w:t>” to use “</w:t>
+      </w:r>
+      <w:proofErr w:type="spellStart"/>
+      <w:r>
+        <w:t>getSpendingsByMonth</w:t>
+      </w:r>
+      <w:proofErr w:type="spellEnd"/>
+      <w:r>
+        <w:t>” and “</w:t>
+      </w:r>
+      <w:proofErr w:type="spellStart"/>
+      <w:r>
+        <w:t>weightedMean</w:t>
+      </w:r>
+      <w:proofErr w:type="spellEnd"/>
+      <w:r>
+        <w:t>”:</w:t>
+      </w:r>
+    </w:p>
+    <w:bookmarkStart w:id="33" w:name="_MON_1471671746"/>
+    <w:bookmarkEnd w:id="33"/>
     <w:p>
       <w:r>
         <w:object w:dxaOrig="9026" w:dyaOrig="2048">
-          <v:shape id="_x0000_i1042" type="#_x0000_t75" style="width:451.5pt;height:102.75pt" o:ole="" o:bordertopcolor="this" o:borderleftcolor="this" o:borderbottomcolor="this" o:borderrightcolor="this">
+          <v:shape id="_x0000_i1027" type="#_x0000_t75" style="width:451.5pt;height:102.75pt" o:ole="" o:bordertopcolor="this" o:borderleftcolor="this" o:borderbottomcolor="this" o:borderrightcolor="this">
             <v:imagedata r:id="rId50" o:title=""/>
             <w10:bordertop type="single" width="4"/>
             <w10:borderleft type="single" width="4"/>
             <w10:borderbottom type="single" width="4"/>
             <w10:borderright type="single" width="4"/>
           </v:shape>
-          <o:OLEObject Type="Embed" ProgID="Word.OpenDocumentText.12" ShapeID="_x0000_i1042" DrawAspect="Content" ObjectID="_1476506065" r:id="rId51"/>
+          <o:OLEObject Type="Embed" ProgID="Word.OpenDocumentText.12" ShapeID="_x0000_i1027" DrawAspect="Content" ObjectID="_1476638030" r:id="rId51"/>
         </w:object>
       </w:r>
     </w:p>
@@ -6930,11 +7640,29 @@
       <w:r>
         <w:t>9. Send both “</w:t>
       </w:r>
+      <w:proofErr w:type="spellStart"/>
       <w:r>
         <w:t>weightedMean</w:t>
       </w:r>
-      <w:r>
-        <w:t>” and “getSpendings” to the F# Interactive and test “getSpendings” with customer1 and customer2</w:t>
+      <w:proofErr w:type="spellEnd"/>
+      <w:r>
+        <w:t>” and “</w:t>
+      </w:r>
+      <w:proofErr w:type="spellStart"/>
+      <w:r>
+        <w:t>getSpendings</w:t>
+      </w:r>
+      <w:proofErr w:type="spellEnd"/>
+      <w:r>
+        <w:t>” to the F# Interactive and test “</w:t>
+      </w:r>
+      <w:proofErr w:type="spellStart"/>
+      <w:r>
+        <w:t>getSpendings</w:t>
+      </w:r>
+      <w:proofErr w:type="spellEnd"/>
+      <w:r>
+        <w:t>” with customer1 and customer2</w:t>
       </w:r>
     </w:p>
     <w:p/>
@@ -6943,98 +7671,899 @@
         <w:t>10. Uncomment and run test 4-4</w:t>
       </w:r>
     </w:p>
-    <w:p>
-      <w:r>
-        <w:t>----------------------------------------------------</w:t>
-      </w:r>
-    </w:p>
-    <w:p>
-      <w:r>
-        <w:t>2. Add the following Nuget packages (use the option include pre-releases when searching)</w:t>
-      </w:r>
-    </w:p>
-    <w:p>
-      <w:r>
-        <w:t>- SqlProvider (Type providers for SQL Server access) Use(Prerelease)</w:t>
-      </w:r>
-    </w:p>
-    <w:p>
-      <w:r>
-        <w:t xml:space="preserve">- F# Data (Library of F# type providers and data access tools) </w:t>
-      </w:r>
-    </w:p>
-    <w:p>
-      <w:r>
-        <w:t>After installing each package you will see a security dialog asking you if you want to enable the type provider, click “Enable”.</w:t>
-      </w:r>
-    </w:p>
     <w:p/>
     <w:p>
       <w:r>
-        <w:t>3. Create a database called “FSharpIntro” in your local SqlServer and run the Data.sql file located in the Application project.</w:t>
+        <w:t>11</w:t>
+      </w:r>
+      <w:r>
+        <w:t xml:space="preserve">. Add the following </w:t>
+      </w:r>
+      <w:proofErr w:type="spellStart"/>
+      <w:r>
+        <w:t>Nuget</w:t>
+      </w:r>
+      <w:proofErr w:type="spellEnd"/>
+      <w:r>
+        <w:t xml:space="preserve"> packages (use the option include pre-releases when searching)</w:t>
+      </w:r>
+    </w:p>
+    <w:p>
+      <w:r>
+        <w:t>-</w:t>
+      </w:r>
+      <w:r>
+        <w:t xml:space="preserve"> F# Data</w:t>
+      </w:r>
+      <w:r>
+        <w:t xml:space="preserve"> (Id: </w:t>
+      </w:r>
+      <w:proofErr w:type="spellStart"/>
+      <w:r>
+        <w:t>FSharp.</w:t>
+      </w:r>
+      <w:r>
+        <w:t>Data</w:t>
+      </w:r>
+      <w:proofErr w:type="spellEnd"/>
+      <w:r>
+        <w:t>)</w:t>
+      </w:r>
+    </w:p>
+    <w:p>
+      <w:r>
+        <w:t xml:space="preserve">- </w:t>
+      </w:r>
+      <w:proofErr w:type="spellStart"/>
+      <w:r>
+        <w:t>FSharp.Data.SqlClient</w:t>
+      </w:r>
+      <w:proofErr w:type="spellEnd"/>
+      <w:r>
+        <w:t xml:space="preserve"> </w:t>
+      </w:r>
+    </w:p>
+    <w:p>
+      <w:r>
+        <w:t xml:space="preserve">After installing each package </w:t>
+      </w:r>
+      <w:r>
+        <w:t>and trying to compile the solution, you will see one or two</w:t>
+      </w:r>
+      <w:r>
+        <w:t xml:space="preserve"> security dialog asking you if you want to enable the type provider, click “Enable”.</w:t>
       </w:r>
     </w:p>
     <w:p/>
     <w:p>
       <w:r>
-        <w:t>4. Open the Data.fs file and add the following code (adjust the connection string to point to your local SQLServer):</w:t>
-      </w:r>
-    </w:p>
-    <w:bookmarkStart w:id="28" w:name="_MON_1472411476"/>
-    <w:bookmarkEnd w:id="28"/>
-    <w:p>
-      <w:r>
-        <w:object w:dxaOrig="9026" w:dyaOrig="2614">
-          <v:shape id="_x0000_i1043" type="#_x0000_t75" style="width:451.5pt;height:130.5pt" o:ole="" o:bordertopcolor="this" o:borderleftcolor="this" o:borderbottomcolor="this" o:borderrightcolor="this">
+        <w:t>1</w:t>
+      </w:r>
+      <w:r>
+        <w:t>2</w:t>
+      </w:r>
+      <w:r>
+        <w:t xml:space="preserve">. Open the </w:t>
+      </w:r>
+      <w:proofErr w:type="spellStart"/>
+      <w:r>
+        <w:t>Data.fs</w:t>
+      </w:r>
+      <w:proofErr w:type="spellEnd"/>
+      <w:r>
+        <w:t xml:space="preserve"> file located in the Application project and add the following code at the end:</w:t>
+      </w:r>
+    </w:p>
+    <w:p/>
+    <w:bookmarkStart w:id="34" w:name="_MON_1472417191"/>
+    <w:bookmarkEnd w:id="34"/>
+    <w:p>
+      <w:r>
+        <w:object w:dxaOrig="9026" w:dyaOrig="2716">
+          <v:shape id="_x0000_i1028" type="#_x0000_t75" style="width:451.5pt;height:135.75pt" o:ole="" o:bordertopcolor="this" o:borderleftcolor="this" o:borderbottomcolor="this" o:borderrightcolor="this">
             <v:imagedata r:id="rId52" o:title=""/>
             <w10:bordertop type="single" width="4"/>
             <w10:borderleft type="single" width="4"/>
             <w10:borderbottom type="single" width="4"/>
             <w10:borderright type="single" width="4"/>
           </v:shape>
-          <o:OLEObject Type="Embed" ProgID="Word.OpenDocumentText.12" ShapeID="_x0000_i1043" DrawAspect="Content" ObjectID="_1476506066" r:id="rId53"/>
+          <o:OLEObject Type="Embed" ProgID="Word.OpenDocumentText.12" ShapeID="_x0000_i1028" DrawAspect="Content" ObjectID="_1476638031" r:id="rId53"/>
         </w:object>
       </w:r>
     </w:p>
     <w:p/>
-    <w:p/>
-    <w:p>
-      <w:r>
-        <w:t>5. Right after that, write the following “getCustomers” function:</w:t>
-      </w:r>
-    </w:p>
-    <w:bookmarkStart w:id="29" w:name="_MON_1472411984"/>
-    <w:bookmarkEnd w:id="29"/>
-    <w:p>
-      <w:r>
-        <w:object w:dxaOrig="9026" w:dyaOrig="2493">
-          <v:shape id="_x0000_i1044" type="#_x0000_t75" style="width:451.5pt;height:124.5pt" o:ole="" o:bordertopcolor="this" o:borderleftcolor="this" o:borderbottomcolor="this" o:borderrightcolor="this">
+    <w:p>
+      <w:r>
+        <w:t>13. Change the “</w:t>
+      </w:r>
+      <w:proofErr w:type="spellStart"/>
+      <w:r>
+        <w:t>getSpendingsByMonth</w:t>
+      </w:r>
+      <w:proofErr w:type="spellEnd"/>
+      <w:r>
+        <w:t xml:space="preserve">” function located in the file </w:t>
+      </w:r>
+      <w:proofErr w:type="spellStart"/>
+      <w:r>
+        <w:t>Functions.fs</w:t>
+      </w:r>
+      <w:proofErr w:type="spellEnd"/>
+      <w:r>
+        <w:t>:</w:t>
+      </w:r>
+    </w:p>
+    <w:bookmarkStart w:id="35" w:name="_MON_1472417466"/>
+    <w:bookmarkEnd w:id="35"/>
+    <w:p>
+      <w:r>
+        <w:object w:dxaOrig="9026" w:dyaOrig="714">
+          <v:shape id="_x0000_i1029" type="#_x0000_t75" style="width:451.5pt;height:36pt" o:ole="" o:bordertopcolor="this" o:borderleftcolor="this" o:borderbottomcolor="this" o:borderrightcolor="this">
             <v:imagedata r:id="rId54" o:title=""/>
             <w10:bordertop type="single" width="4"/>
             <w10:borderleft type="single" width="4"/>
             <w10:borderbottom type="single" width="4"/>
             <w10:borderright type="single" width="4"/>
           </v:shape>
-          <o:OLEObject Type="Embed" ProgID="Word.OpenDocumentText.12" ShapeID="_x0000_i1044" DrawAspect="Content" ObjectID="_1476506067" r:id="rId55"/>
+          <o:OLEObject Type="Embed" ProgID="Word.OpenDocumentText.12" ShapeID="_x0000_i1029" DrawAspect="Content" ObjectID="_1476638032" r:id="rId55"/>
         </w:object>
       </w:r>
     </w:p>
     <w:p/>
     <w:p>
       <w:r>
-        <w:t>6. Right click on the “References” folder of the Application project and select “Send References to F# Interactive”.</w:t>
+        <w:t>14</w:t>
+      </w:r>
+      <w:r>
+        <w:t>. Create a database called “</w:t>
+      </w:r>
+      <w:proofErr w:type="spellStart"/>
+      <w:r>
+        <w:t>FSharpIntro</w:t>
+      </w:r>
+      <w:proofErr w:type="spellEnd"/>
+      <w:r>
+        <w:t xml:space="preserve">” in your local </w:t>
+      </w:r>
+      <w:proofErr w:type="spellStart"/>
+      <w:r>
+        <w:t>SqlServer</w:t>
+      </w:r>
+      <w:proofErr w:type="spellEnd"/>
+      <w:r>
+        <w:t xml:space="preserve"> and run the </w:t>
+      </w:r>
+      <w:proofErr w:type="spellStart"/>
+      <w:r>
+        <w:t>Data.sql</w:t>
+      </w:r>
+      <w:proofErr w:type="spellEnd"/>
+      <w:r>
+        <w:t xml:space="preserve"> file located in the Application project.</w:t>
       </w:r>
     </w:p>
     <w:p/>
     <w:p>
       <w:r>
-        <w:t xml:space="preserve">7. Highlight everything in the Data.fs file but the first two lines (“module Data” and “open Types” should not be included) and executed in the F# Interactive.  </w:t>
+        <w:t>1</w:t>
+      </w:r>
+      <w:r>
+        <w:t>5</w:t>
+      </w:r>
+      <w:r>
+        <w:t xml:space="preserve">. Open the </w:t>
+      </w:r>
+      <w:proofErr w:type="spellStart"/>
+      <w:r>
+        <w:t>Data.fs</w:t>
+      </w:r>
+      <w:proofErr w:type="spellEnd"/>
+      <w:r>
+        <w:t xml:space="preserve"> file and add the following code (adjust the connection string to point to your local </w:t>
+      </w:r>
+      <w:proofErr w:type="spellStart"/>
+      <w:r>
+        <w:t>SQLServer</w:t>
+      </w:r>
+      <w:proofErr w:type="spellEnd"/>
+      <w:r>
+        <w:t>):</w:t>
+      </w:r>
+    </w:p>
+    <w:bookmarkStart w:id="36" w:name="_MON_1472411476"/>
+    <w:bookmarkEnd w:id="36"/>
+    <w:p>
+      <w:r>
+        <w:object w:dxaOrig="9026" w:dyaOrig="936">
+          <v:shape id="_x0000_i1030" type="#_x0000_t75" style="width:451.5pt;height:46.5pt" o:ole="" o:bordertopcolor="this" o:borderleftcolor="this" o:borderbottomcolor="this" o:borderrightcolor="this">
+            <v:imagedata r:id="rId56" o:title=""/>
+            <w10:bordertop type="single" width="4"/>
+            <w10:borderleft type="single" width="4"/>
+            <w10:borderbottom type="single" width="4"/>
+            <w10:borderright type="single" width="4"/>
+          </v:shape>
+          <o:OLEObject Type="Embed" ProgID="Word.OpenDocumentText.12" ShapeID="_x0000_i1030" DrawAspect="Content" ObjectID="_1476638033" r:id="rId57"/>
+        </w:object>
       </w:r>
     </w:p>
     <w:p/>
     <w:p>
       <w:r>
-        <w:t>8. Execute the following code in the F# Interactive:</w:t>
+        <w:t>1</w:t>
+      </w:r>
+      <w:r>
+        <w:t>6</w:t>
+      </w:r>
+      <w:r>
+        <w:t>. Right after that, write the following “</w:t>
+      </w:r>
+      <w:proofErr w:type="spellStart"/>
+      <w:r>
+        <w:t>getCustomers</w:t>
+      </w:r>
+      <w:proofErr w:type="spellEnd"/>
+      <w:r>
+        <w:t>” function:</w:t>
+      </w:r>
+    </w:p>
+    <w:bookmarkStart w:id="37" w:name="_MON_1472411984"/>
+    <w:bookmarkEnd w:id="37"/>
+    <w:p>
+      <w:r>
+        <w:object w:dxaOrig="9026" w:dyaOrig="2938">
+          <v:shape id="_x0000_i1031" type="#_x0000_t75" style="width:451.5pt;height:147pt" o:ole="" o:bordertopcolor="this" o:borderleftcolor="this" o:borderbottomcolor="this" o:borderrightcolor="this">
+            <v:imagedata r:id="rId58" o:title=""/>
+            <w10:bordertop type="single" width="4"/>
+            <w10:borderleft type="single" width="4"/>
+            <w10:borderbottom type="single" width="4"/>
+            <w10:borderright type="single" width="4"/>
+          </v:shape>
+          <o:OLEObject Type="Embed" ProgID="Word.OpenDocumentText.12" ShapeID="_x0000_i1031" DrawAspect="Content" ObjectID="_1476638034" r:id="rId59"/>
+        </w:object>
+      </w:r>
+    </w:p>
+    <w:p/>
+    <w:p>
+      <w:r>
+        <w:t>1</w:t>
+      </w:r>
+      <w:r>
+        <w:t>7</w:t>
+      </w:r>
+      <w:r>
+        <w:t>. Right click on the “References” folder of the Application project and select “Send References to F# Interactive”.</w:t>
+      </w:r>
+    </w:p>
+    <w:p/>
+    <w:p>
+      <w:r>
+        <w:t>18</w:t>
+      </w:r>
+      <w:r>
+        <w:t xml:space="preserve">. Highlight everything in the </w:t>
+      </w:r>
+      <w:proofErr w:type="spellStart"/>
+      <w:r>
+        <w:t>Data.fs</w:t>
+      </w:r>
+      <w:proofErr w:type="spellEnd"/>
+      <w:r>
+        <w:t xml:space="preserve"> file but the first two lines (“module Data” and “open Types” should not be included) and executed in the F# Interactive.  </w:t>
+      </w:r>
+    </w:p>
+    <w:p/>
+    <w:p>
+      <w:r>
+        <w:t>19. Execute the following code in the F# Interactive:</w:t>
+      </w:r>
+    </w:p>
+    <w:tbl>
+      <w:tblPr>
+        <w:tblStyle w:val="TipTable"/>
+        <w:tblW w:w="5014" w:type="pct"/>
+        <w:shd w:val="clear" w:color="auto" w:fill="EAE5EB" w:themeFill="background2"/>
+        <w:tblCellMar>
+          <w:top w:w="0" w:type="dxa"/>
+        </w:tblCellMar>
+        <w:tblLook w:val="04A0" w:firstRow="1" w:lastRow="0" w:firstColumn="1" w:lastColumn="0" w:noHBand="0" w:noVBand="1"/>
+      </w:tblPr>
+      <w:tblGrid>
+        <w:gridCol w:w="648"/>
+        <w:gridCol w:w="8738"/>
+      </w:tblGrid>
+      <w:tr>
+        <w:tc>
+          <w:tcPr>
+            <w:cnfStyle w:val="001000000000" w:firstRow="0" w:lastRow="0" w:firstColumn="1" w:lastColumn="0" w:oddVBand="0" w:evenVBand="0" w:oddHBand="0" w:evenHBand="0" w:firstRowFirstColumn="0" w:firstRowLastColumn="0" w:lastRowFirstColumn="0" w:lastRowLastColumn="0"/>
+            <w:tcW w:w="345" w:type="pct"/>
+            <w:shd w:val="clear" w:color="auto" w:fill="EAE5EB" w:themeFill="background2"/>
+          </w:tcPr>
+          <w:p>
+            <w:pPr>
+              <w:pStyle w:val="Icon"/>
+            </w:pPr>
+            <w:r>
+              <w:rPr>
+                <w:noProof/>
+                <w:lang w:val="en-AU" w:eastAsia="en-AU"/>
+              </w:rPr>
+              <mc:AlternateContent>
+                <mc:Choice Requires="wpg">
+                  <w:drawing>
+                    <wp:inline distT="0" distB="0" distL="0" distR="0" wp14:anchorId="565E40AC" wp14:editId="78E3F560">
+                      <wp:extent cx="228600" cy="228600"/>
+                      <wp:effectExtent l="0" t="0" r="0" b="0"/>
+                      <wp:docPr id="11" name="Group 19" descr="Tip icon"/>
+                      <wp:cNvGraphicFramePr/>
+                      <a:graphic xmlns:a="http://schemas.openxmlformats.org/drawingml/2006/main">
+                        <a:graphicData uri="http://schemas.microsoft.com/office/word/2010/wordprocessingGroup">
+                          <wpg:wgp>
+                            <wpg:cNvGrpSpPr/>
+                            <wpg:grpSpPr>
+                              <a:xfrm>
+                                <a:off x="0" y="0"/>
+                                <a:ext cx="228600" cy="228600"/>
+                                <a:chOff x="0" y="0"/>
+                                <a:chExt cx="228600" cy="228600"/>
+                              </a:xfrm>
+                            </wpg:grpSpPr>
+                            <wps:wsp>
+                              <wps:cNvPr id="12" name="Oval 12"/>
+                              <wps:cNvSpPr>
+                                <a:spLocks noChangeAspect="1" noChangeArrowheads="1"/>
+                              </wps:cNvSpPr>
+                              <wps:spPr bwMode="auto">
+                                <a:xfrm>
+                                  <a:off x="0" y="0"/>
+                                  <a:ext cx="228600" cy="228600"/>
+                                </a:xfrm>
+                                <a:prstGeom prst="ellipse">
+                                  <a:avLst/>
+                                </a:prstGeom>
+                                <a:solidFill>
+                                  <a:schemeClr val="accent1"/>
+                                </a:solidFill>
+                                <a:ln w="0">
+                                  <a:noFill/>
+                                  <a:prstDash val="solid"/>
+                                  <a:miter lim="800000"/>
+                                  <a:headEnd/>
+                                  <a:tailEnd/>
+                                </a:ln>
+                              </wps:spPr>
+                              <wps:bodyPr rot="0" vert="horz" wrap="square" lIns="91440" tIns="45720" rIns="91440" bIns="45720" anchor="t" anchorCtr="0" upright="1">
+                                <a:noAutofit/>
+                              </wps:bodyPr>
+                            </wps:wsp>
+                            <wps:wsp>
+                              <wps:cNvPr id="16" name="Freeform 16"/>
+                              <wps:cNvSpPr/>
+                              <wps:spPr>
+                                <a:xfrm>
+                                  <a:off x="98639" y="50800"/>
+                                  <a:ext cx="31322" cy="127000"/>
+                                </a:xfrm>
+                                <a:custGeom>
+                                  <a:avLst/>
+                                  <a:gdLst>
+                                    <a:gd name="connsiteX0" fmla="*/ 3915 w 31322"/>
+                                    <a:gd name="connsiteY0" fmla="*/ 38279 h 127000"/>
+                                    <a:gd name="connsiteX1" fmla="*/ 27406 w 31322"/>
+                                    <a:gd name="connsiteY1" fmla="*/ 38279 h 127000"/>
+                                    <a:gd name="connsiteX2" fmla="*/ 27406 w 31322"/>
+                                    <a:gd name="connsiteY2" fmla="*/ 127000 h 127000"/>
+                                    <a:gd name="connsiteX3" fmla="*/ 3915 w 31322"/>
+                                    <a:gd name="connsiteY3" fmla="*/ 127000 h 127000"/>
+                                    <a:gd name="connsiteX4" fmla="*/ 15661 w 31322"/>
+                                    <a:gd name="connsiteY4" fmla="*/ 0 h 127000"/>
+                                    <a:gd name="connsiteX5" fmla="*/ 31322 w 31322"/>
+                                    <a:gd name="connsiteY5" fmla="*/ 15661 h 127000"/>
+                                    <a:gd name="connsiteX6" fmla="*/ 15661 w 31322"/>
+                                    <a:gd name="connsiteY6" fmla="*/ 31322 h 127000"/>
+                                    <a:gd name="connsiteX7" fmla="*/ 0 w 31322"/>
+                                    <a:gd name="connsiteY7" fmla="*/ 15661 h 127000"/>
+                                    <a:gd name="connsiteX8" fmla="*/ 15661 w 31322"/>
+                                    <a:gd name="connsiteY8" fmla="*/ 0 h 127000"/>
+                                  </a:gdLst>
+                                  <a:ahLst/>
+                                  <a:cxnLst>
+                                    <a:cxn ang="0">
+                                      <a:pos x="connsiteX0" y="connsiteY0"/>
+                                    </a:cxn>
+                                    <a:cxn ang="0">
+                                      <a:pos x="connsiteX1" y="connsiteY1"/>
+                                    </a:cxn>
+                                    <a:cxn ang="0">
+                                      <a:pos x="connsiteX2" y="connsiteY2"/>
+                                    </a:cxn>
+                                    <a:cxn ang="0">
+                                      <a:pos x="connsiteX3" y="connsiteY3"/>
+                                    </a:cxn>
+                                    <a:cxn ang="0">
+                                      <a:pos x="connsiteX4" y="connsiteY4"/>
+                                    </a:cxn>
+                                    <a:cxn ang="0">
+                                      <a:pos x="connsiteX5" y="connsiteY5"/>
+                                    </a:cxn>
+                                    <a:cxn ang="0">
+                                      <a:pos x="connsiteX6" y="connsiteY6"/>
+                                    </a:cxn>
+                                    <a:cxn ang="0">
+                                      <a:pos x="connsiteX7" y="connsiteY7"/>
+                                    </a:cxn>
+                                    <a:cxn ang="0">
+                                      <a:pos x="connsiteX8" y="connsiteY8"/>
+                                    </a:cxn>
+                                  </a:cxnLst>
+                                  <a:rect l="l" t="t" r="r" b="b"/>
+                                  <a:pathLst>
+                                    <a:path w="31322" h="127000">
+                                      <a:moveTo>
+                                        <a:pt x="3915" y="38279"/>
+                                      </a:moveTo>
+                                      <a:lnTo>
+                                        <a:pt x="27406" y="38279"/>
+                                      </a:lnTo>
+                                      <a:lnTo>
+                                        <a:pt x="27406" y="127000"/>
+                                      </a:lnTo>
+                                      <a:lnTo>
+                                        <a:pt x="3915" y="127000"/>
+                                      </a:lnTo>
+                                      <a:close/>
+                                      <a:moveTo>
+                                        <a:pt x="15661" y="0"/>
+                                      </a:moveTo>
+                                      <a:cubicBezTo>
+                                        <a:pt x="24310" y="0"/>
+                                        <a:pt x="31322" y="7012"/>
+                                        <a:pt x="31322" y="15661"/>
+                                      </a:cubicBezTo>
+                                      <a:cubicBezTo>
+                                        <a:pt x="31322" y="24310"/>
+                                        <a:pt x="24310" y="31322"/>
+                                        <a:pt x="15661" y="31322"/>
+                                      </a:cubicBezTo>
+                                      <a:cubicBezTo>
+                                        <a:pt x="7012" y="31322"/>
+                                        <a:pt x="0" y="24310"/>
+                                        <a:pt x="0" y="15661"/>
+                                      </a:cubicBezTo>
+                                      <a:cubicBezTo>
+                                        <a:pt x="0" y="7012"/>
+                                        <a:pt x="7012" y="0"/>
+                                        <a:pt x="15661" y="0"/>
+                                      </a:cubicBezTo>
+                                      <a:close/>
+                                    </a:path>
+                                  </a:pathLst>
+                                </a:custGeom>
+                                <a:solidFill>
+                                  <a:schemeClr val="bg1"/>
+                                </a:solidFill>
+                                <a:ln>
+                                  <a:noFill/>
+                                </a:ln>
+                              </wps:spPr>
+                              <wps:style>
+                                <a:lnRef idx="2">
+                                  <a:schemeClr val="accent1">
+                                    <a:shade val="50000"/>
+                                  </a:schemeClr>
+                                </a:lnRef>
+                                <a:fillRef idx="1">
+                                  <a:schemeClr val="accent1"/>
+                                </a:fillRef>
+                                <a:effectRef idx="0">
+                                  <a:schemeClr val="accent1"/>
+                                </a:effectRef>
+                                <a:fontRef idx="minor">
+                                  <a:schemeClr val="lt1"/>
+                                </a:fontRef>
+                              </wps:style>
+                              <wps:bodyPr rot="0" spcFirstLastPara="0" vert="horz" wrap="square" lIns="91440" tIns="45720" rIns="91440" bIns="45720" numCol="1" spcCol="0" rtlCol="0" fromWordArt="0" anchor="ctr" anchorCtr="0" forceAA="0" compatLnSpc="1">
+                                <a:prstTxWarp prst="textNoShape">
+                                  <a:avLst/>
+                                </a:prstTxWarp>
+                                <a:noAutofit/>
+                              </wps:bodyPr>
+                            </wps:wsp>
+                          </wpg:wgp>
+                        </a:graphicData>
+                      </a:graphic>
+                    </wp:inline>
+                  </w:drawing>
+                </mc:Choice>
+                <mc:Fallback>
+                  <w:pict>
+                    <v:group w14:anchorId="373DD00C" id="Group 19" o:spid="_x0000_s1026" alt="Tip icon" style="width:18pt;height:18pt;mso-position-horizontal-relative:char;mso-position-vertical-relative:line" coordsize="228600,228600" o:gfxdata="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">
+                      <v:oval id="Oval 12" o:spid="_x0000_s1027" style="position:absolute;width:228600;height:228600;visibility:visible;mso-wrap-style:square;v-text-anchor:top" o:gfxdata="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" fillcolor="#92278f [3204]" stroked="f" strokeweight="0">
+                        <v:stroke joinstyle="miter"/>
+                        <o:lock v:ext="edit" aspectratio="t"/>
+                      </v:oval>
+                      <v:shape id="Freeform 16" o:spid="_x0000_s1028" style="position:absolute;left:98639;top:50800;width:31322;height:127000;visibility:visible;mso-wrap-style:square;v-text-anchor:middle" coordsize="31322,127000" o:gfxdata="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" path="m3915,38279r23491,l27406,127000r-23491,l3915,38279xm15661,v8649,,15661,7012,15661,15661c31322,24310,24310,31322,15661,31322,7012,31322,,24310,,15661,,7012,7012,,15661,xe" fillcolor="white [3212]" stroked="f" strokeweight="1pt">
+                        <v:stroke joinstyle="miter"/>
+                        <v:path arrowok="t" o:connecttype="custom" o:connectlocs="3915,38279;27406,38279;27406,127000;3915,127000;15661,0;31322,15661;15661,31322;0,15661;15661,0" o:connectangles="0,0,0,0,0,0,0,0,0"/>
+                      </v:shape>
+                      <w10:anchorlock/>
+                    </v:group>
+                  </w:pict>
+                </mc:Fallback>
+              </mc:AlternateContent>
+            </w:r>
+          </w:p>
+        </w:tc>
+        <w:tc>
+          <w:tcPr>
+            <w:tcW w:w="4655" w:type="pct"/>
+            <w:shd w:val="clear" w:color="auto" w:fill="EAE5EB" w:themeFill="background2"/>
+          </w:tcPr>
+          <w:p>
+            <w:pPr>
+              <w:pStyle w:val="TipText"/>
+              <w:cnfStyle w:val="000000000000" w:firstRow="0" w:lastRow="0" w:firstColumn="0" w:lastColumn="0" w:oddVBand="0" w:evenVBand="0" w:oddHBand="0" w:evenHBand="0" w:firstRowFirstColumn="0" w:firstRowLastColumn="0" w:lastRowFirstColumn="0" w:lastRowLastColumn="0"/>
+            </w:pPr>
+            <w:r>
+              <w:rPr>
+                <w:rFonts w:ascii="Consolas" w:hAnsi="Consolas" w:cs="Consolas"/>
+                <w:i w:val="0"/>
+                <w:sz w:val="18"/>
+                <w:szCs w:val="18"/>
+              </w:rPr>
+              <w:t xml:space="preserve">&gt; </w:t>
+            </w:r>
+            <w:proofErr w:type="spellStart"/>
+            <w:r>
+              <w:rPr>
+                <w:rFonts w:ascii="Consolas" w:hAnsi="Consolas" w:cs="Consolas"/>
+                <w:i w:val="0"/>
+                <w:sz w:val="18"/>
+                <w:szCs w:val="18"/>
+              </w:rPr>
+              <w:t>getSpendings</w:t>
+            </w:r>
+            <w:proofErr w:type="spellEnd"/>
+            <w:r>
+              <w:rPr>
+                <w:rFonts w:ascii="Consolas" w:hAnsi="Consolas" w:cs="Consolas"/>
+                <w:i w:val="0"/>
+                <w:sz w:val="18"/>
+                <w:szCs w:val="18"/>
+              </w:rPr>
+              <w:t xml:space="preserve"> </w:t>
+            </w:r>
+            <w:r>
+              <w:rPr>
+                <w:rFonts w:ascii="Consolas" w:hAnsi="Consolas" w:cs="Consolas"/>
+                <w:i w:val="0"/>
+                <w:sz w:val="18"/>
+                <w:szCs w:val="18"/>
+              </w:rPr>
+              <w:t>1</w:t>
+            </w:r>
+            <w:r>
+              <w:rPr>
+                <w:rFonts w:ascii="Consolas" w:hAnsi="Consolas" w:cs="Consolas"/>
+                <w:i w:val="0"/>
+                <w:sz w:val="18"/>
+                <w:szCs w:val="18"/>
+              </w:rPr>
+              <w:t>;;</w:t>
+            </w:r>
+          </w:p>
+        </w:tc>
+      </w:tr>
+    </w:tbl>
+    <w:p/>
+    <w:p>
+      <w:r>
+        <w:t>You should get the following result:</w:t>
+      </w:r>
+    </w:p>
+    <w:tbl>
+      <w:tblPr>
+        <w:tblStyle w:val="TipTable"/>
+        <w:tblW w:w="5014" w:type="pct"/>
+        <w:shd w:val="clear" w:color="auto" w:fill="EAE5EB" w:themeFill="background2"/>
+        <w:tblCellMar>
+          <w:top w:w="0" w:type="dxa"/>
+        </w:tblCellMar>
+        <w:tblLook w:val="04A0" w:firstRow="1" w:lastRow="0" w:firstColumn="1" w:lastColumn="0" w:noHBand="0" w:noVBand="1"/>
+      </w:tblPr>
+      <w:tblGrid>
+        <w:gridCol w:w="648"/>
+        <w:gridCol w:w="8738"/>
+      </w:tblGrid>
+      <w:tr>
+        <w:tc>
+          <w:tcPr>
+            <w:cnfStyle w:val="001000000000" w:firstRow="0" w:lastRow="0" w:firstColumn="1" w:lastColumn="0" w:oddVBand="0" w:evenVBand="0" w:oddHBand="0" w:evenHBand="0" w:firstRowFirstColumn="0" w:firstRowLastColumn="0" w:lastRowFirstColumn="0" w:lastRowLastColumn="0"/>
+            <w:tcW w:w="345" w:type="pct"/>
+            <w:shd w:val="clear" w:color="auto" w:fill="EAE5EB" w:themeFill="background2"/>
+          </w:tcPr>
+          <w:p>
+            <w:pPr>
+              <w:pStyle w:val="Icon"/>
+            </w:pPr>
+            <w:r>
+              <w:rPr>
+                <w:noProof/>
+                <w:lang w:val="en-AU" w:eastAsia="en-AU"/>
+              </w:rPr>
+              <mc:AlternateContent>
+                <mc:Choice Requires="wpg">
+                  <w:drawing>
+                    <wp:inline distT="0" distB="0" distL="0" distR="0" wp14:anchorId="3252A80A" wp14:editId="280556C2">
+                      <wp:extent cx="228600" cy="228600"/>
+                      <wp:effectExtent l="0" t="0" r="0" b="0"/>
+                      <wp:docPr id="17" name="Group 19" descr="Tip icon"/>
+                      <wp:cNvGraphicFramePr/>
+                      <a:graphic xmlns:a="http://schemas.openxmlformats.org/drawingml/2006/main">
+                        <a:graphicData uri="http://schemas.microsoft.com/office/word/2010/wordprocessingGroup">
+                          <wpg:wgp>
+                            <wpg:cNvGrpSpPr/>
+                            <wpg:grpSpPr>
+                              <a:xfrm>
+                                <a:off x="0" y="0"/>
+                                <a:ext cx="228600" cy="228600"/>
+                                <a:chOff x="0" y="0"/>
+                                <a:chExt cx="228600" cy="228600"/>
+                              </a:xfrm>
+                            </wpg:grpSpPr>
+                            <wps:wsp>
+                              <wps:cNvPr id="18" name="Oval 18"/>
+                              <wps:cNvSpPr>
+                                <a:spLocks noChangeAspect="1" noChangeArrowheads="1"/>
+                              </wps:cNvSpPr>
+                              <wps:spPr bwMode="auto">
+                                <a:xfrm>
+                                  <a:off x="0" y="0"/>
+                                  <a:ext cx="228600" cy="228600"/>
+                                </a:xfrm>
+                                <a:prstGeom prst="ellipse">
+                                  <a:avLst/>
+                                </a:prstGeom>
+                                <a:solidFill>
+                                  <a:schemeClr val="accent1"/>
+                                </a:solidFill>
+                                <a:ln w="0">
+                                  <a:noFill/>
+                                  <a:prstDash val="solid"/>
+                                  <a:miter lim="800000"/>
+                                  <a:headEnd/>
+                                  <a:tailEnd/>
+                                </a:ln>
+                              </wps:spPr>
+                              <wps:bodyPr rot="0" vert="horz" wrap="square" lIns="91440" tIns="45720" rIns="91440" bIns="45720" anchor="t" anchorCtr="0" upright="1">
+                                <a:noAutofit/>
+                              </wps:bodyPr>
+                            </wps:wsp>
+                            <wps:wsp>
+                              <wps:cNvPr id="19" name="Freeform 19"/>
+                              <wps:cNvSpPr/>
+                              <wps:spPr>
+                                <a:xfrm>
+                                  <a:off x="98639" y="50800"/>
+                                  <a:ext cx="31322" cy="127000"/>
+                                </a:xfrm>
+                                <a:custGeom>
+                                  <a:avLst/>
+                                  <a:gdLst>
+                                    <a:gd name="connsiteX0" fmla="*/ 3915 w 31322"/>
+                                    <a:gd name="connsiteY0" fmla="*/ 38279 h 127000"/>
+                                    <a:gd name="connsiteX1" fmla="*/ 27406 w 31322"/>
+                                    <a:gd name="connsiteY1" fmla="*/ 38279 h 127000"/>
+                                    <a:gd name="connsiteX2" fmla="*/ 27406 w 31322"/>
+                                    <a:gd name="connsiteY2" fmla="*/ 127000 h 127000"/>
+                                    <a:gd name="connsiteX3" fmla="*/ 3915 w 31322"/>
+                                    <a:gd name="connsiteY3" fmla="*/ 127000 h 127000"/>
+                                    <a:gd name="connsiteX4" fmla="*/ 15661 w 31322"/>
+                                    <a:gd name="connsiteY4" fmla="*/ 0 h 127000"/>
+                                    <a:gd name="connsiteX5" fmla="*/ 31322 w 31322"/>
+                                    <a:gd name="connsiteY5" fmla="*/ 15661 h 127000"/>
+                                    <a:gd name="connsiteX6" fmla="*/ 15661 w 31322"/>
+                                    <a:gd name="connsiteY6" fmla="*/ 31322 h 127000"/>
+                                    <a:gd name="connsiteX7" fmla="*/ 0 w 31322"/>
+                                    <a:gd name="connsiteY7" fmla="*/ 15661 h 127000"/>
+                                    <a:gd name="connsiteX8" fmla="*/ 15661 w 31322"/>
+                                    <a:gd name="connsiteY8" fmla="*/ 0 h 127000"/>
+                                  </a:gdLst>
+                                  <a:ahLst/>
+                                  <a:cxnLst>
+                                    <a:cxn ang="0">
+                                      <a:pos x="connsiteX0" y="connsiteY0"/>
+                                    </a:cxn>
+                                    <a:cxn ang="0">
+                                      <a:pos x="connsiteX1" y="connsiteY1"/>
+                                    </a:cxn>
+                                    <a:cxn ang="0">
+                                      <a:pos x="connsiteX2" y="connsiteY2"/>
+                                    </a:cxn>
+                                    <a:cxn ang="0">
+                                      <a:pos x="connsiteX3" y="connsiteY3"/>
+                                    </a:cxn>
+                                    <a:cxn ang="0">
+                                      <a:pos x="connsiteX4" y="connsiteY4"/>
+                                    </a:cxn>
+                                    <a:cxn ang="0">
+                                      <a:pos x="connsiteX5" y="connsiteY5"/>
+                                    </a:cxn>
+                                    <a:cxn ang="0">
+                                      <a:pos x="connsiteX6" y="connsiteY6"/>
+                                    </a:cxn>
+                                    <a:cxn ang="0">
+                                      <a:pos x="connsiteX7" y="connsiteY7"/>
+                                    </a:cxn>
+                                    <a:cxn ang="0">
+                                      <a:pos x="connsiteX8" y="connsiteY8"/>
+                                    </a:cxn>
+                                  </a:cxnLst>
+                                  <a:rect l="l" t="t" r="r" b="b"/>
+                                  <a:pathLst>
+                                    <a:path w="31322" h="127000">
+                                      <a:moveTo>
+                                        <a:pt x="3915" y="38279"/>
+                                      </a:moveTo>
+                                      <a:lnTo>
+                                        <a:pt x="27406" y="38279"/>
+                                      </a:lnTo>
+                                      <a:lnTo>
+                                        <a:pt x="27406" y="127000"/>
+                                      </a:lnTo>
+                                      <a:lnTo>
+                                        <a:pt x="3915" y="127000"/>
+                                      </a:lnTo>
+                                      <a:close/>
+                                      <a:moveTo>
+                                        <a:pt x="15661" y="0"/>
+                                      </a:moveTo>
+                                      <a:cubicBezTo>
+                                        <a:pt x="24310" y="0"/>
+                                        <a:pt x="31322" y="7012"/>
+                                        <a:pt x="31322" y="15661"/>
+                                      </a:cubicBezTo>
+                                      <a:cubicBezTo>
+                                        <a:pt x="31322" y="24310"/>
+                                        <a:pt x="24310" y="31322"/>
+                                        <a:pt x="15661" y="31322"/>
+                                      </a:cubicBezTo>
+                                      <a:cubicBezTo>
+                                        <a:pt x="7012" y="31322"/>
+                                        <a:pt x="0" y="24310"/>
+                                        <a:pt x="0" y="15661"/>
+                                      </a:cubicBezTo>
+                                      <a:cubicBezTo>
+                                        <a:pt x="0" y="7012"/>
+                                        <a:pt x="7012" y="0"/>
+                                        <a:pt x="15661" y="0"/>
+                                      </a:cubicBezTo>
+                                      <a:close/>
+                                    </a:path>
+                                  </a:pathLst>
+                                </a:custGeom>
+                                <a:solidFill>
+                                  <a:schemeClr val="bg1"/>
+                                </a:solidFill>
+                                <a:ln>
+                                  <a:noFill/>
+                                </a:ln>
+                              </wps:spPr>
+                              <wps:style>
+                                <a:lnRef idx="2">
+                                  <a:schemeClr val="accent1">
+                                    <a:shade val="50000"/>
+                                  </a:schemeClr>
+                                </a:lnRef>
+                                <a:fillRef idx="1">
+                                  <a:schemeClr val="accent1"/>
+                                </a:fillRef>
+                                <a:effectRef idx="0">
+                                  <a:schemeClr val="accent1"/>
+                                </a:effectRef>
+                                <a:fontRef idx="minor">
+                                  <a:schemeClr val="lt1"/>
+                                </a:fontRef>
+                              </wps:style>
+                              <wps:bodyPr rot="0" spcFirstLastPara="0" vert="horz" wrap="square" lIns="91440" tIns="45720" rIns="91440" bIns="45720" numCol="1" spcCol="0" rtlCol="0" fromWordArt="0" anchor="ctr" anchorCtr="0" forceAA="0" compatLnSpc="1">
+                                <a:prstTxWarp prst="textNoShape">
+                                  <a:avLst/>
+                                </a:prstTxWarp>
+                                <a:noAutofit/>
+                              </wps:bodyPr>
+                            </wps:wsp>
+                          </wpg:wgp>
+                        </a:graphicData>
+                      </a:graphic>
+                    </wp:inline>
+                  </w:drawing>
+                </mc:Choice>
+                <mc:Fallback>
+                  <w:pict>
+                    <v:group w14:anchorId="76A4D345" id="Group 19" o:spid="_x0000_s1026" alt="Tip icon" style="width:18pt;height:18pt;mso-position-horizontal-relative:char;mso-position-vertical-relative:line" coordsize="228600,228600" o:gfxdata="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">
+                      <v:oval id="Oval 18" o:spid="_x0000_s1027" style="position:absolute;width:228600;height:228600;visibility:visible;mso-wrap-style:square;v-text-anchor:top" o:gfxdata="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" fillcolor="#92278f [3204]" stroked="f" strokeweight="0">
+                        <v:stroke joinstyle="miter"/>
+                        <o:lock v:ext="edit" aspectratio="t"/>
+                      </v:oval>
+                      <v:shape id="Freeform 19" o:spid="_x0000_s1028" style="position:absolute;left:98639;top:50800;width:31322;height:127000;visibility:visible;mso-wrap-style:square;v-text-anchor:middle" coordsize="31322,127000" o:gfxdata="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" path="m3915,38279r23491,l27406,127000r-23491,l3915,38279xm15661,v8649,,15661,7012,15661,15661c31322,24310,24310,31322,15661,31322,7012,31322,,24310,,15661,,7012,7012,,15661,xe" fillcolor="white [3212]" stroked="f" strokeweight="1pt">
+                        <v:stroke joinstyle="miter"/>
+                        <v:path arrowok="t" o:connecttype="custom" o:connectlocs="3915,38279;27406,38279;27406,127000;3915,127000;15661,0;31322,15661;15661,31322;0,15661;15661,0" o:connectangles="0,0,0,0,0,0,0,0,0"/>
+                      </v:shape>
+                      <w10:anchorlock/>
+                    </v:group>
+                  </w:pict>
+                </mc:Fallback>
+              </mc:AlternateContent>
+            </w:r>
+          </w:p>
+        </w:tc>
+        <w:tc>
+          <w:tcPr>
+            <w:tcW w:w="4655" w:type="pct"/>
+            <w:shd w:val="clear" w:color="auto" w:fill="EAE5EB" w:themeFill="background2"/>
+          </w:tcPr>
+          <w:p>
+            <w:pPr>
+              <w:pStyle w:val="TipText"/>
+              <w:cnfStyle w:val="000000000000" w:firstRow="0" w:lastRow="0" w:firstColumn="0" w:lastColumn="0" w:oddVBand="0" w:evenVBand="0" w:oddHBand="0" w:evenHBand="0" w:firstRowFirstColumn="0" w:firstRowLastColumn="0" w:lastRowFirstColumn="0" w:lastRowLastColumn="0"/>
+              <w:rPr>
+                <w:rFonts w:ascii="Consolas" w:hAnsi="Consolas" w:cs="Consolas"/>
+                <w:i w:val="0"/>
+                <w:sz w:val="18"/>
+                <w:szCs w:val="18"/>
+              </w:rPr>
+            </w:pPr>
+            <w:proofErr w:type="spellStart"/>
+            <w:r>
+              <w:rPr>
+                <w:rFonts w:ascii="Consolas" w:hAnsi="Consolas" w:cs="Consolas"/>
+                <w:i w:val="0"/>
+                <w:sz w:val="18"/>
+                <w:szCs w:val="18"/>
+              </w:rPr>
+              <w:t>val</w:t>
+            </w:r>
+            <w:proofErr w:type="spellEnd"/>
+            <w:r>
+              <w:rPr>
+                <w:rFonts w:ascii="Consolas" w:hAnsi="Consolas" w:cs="Consolas"/>
+                <w:i w:val="0"/>
+                <w:sz w:val="18"/>
+                <w:szCs w:val="18"/>
+              </w:rPr>
+              <w:t xml:space="preserve"> it : float list =</w:t>
+            </w:r>
+          </w:p>
+          <w:p>
+            <w:pPr>
+              <w:pStyle w:val="TipText"/>
+              <w:cnfStyle w:val="000000000000" w:firstRow="0" w:lastRow="0" w:firstColumn="0" w:lastColumn="0" w:oddVBand="0" w:evenVBand="0" w:oddHBand="0" w:evenHBand="0" w:firstRowFirstColumn="0" w:firstRowLastColumn="0" w:lastRowFirstColumn="0" w:lastRowLastColumn="0"/>
+            </w:pPr>
+            <w:r>
+              <w:rPr>
+                <w:rFonts w:ascii="Consolas" w:hAnsi="Consolas" w:cs="Consolas"/>
+                <w:i w:val="0"/>
+                <w:sz w:val="18"/>
+                <w:szCs w:val="18"/>
+              </w:rPr>
+              <w:t xml:space="preserve">  [60.1; 60.1; 60.1; 60.1; 60.1; 60.1; 60.1; 60.1; 60.1; 60.1; 60.1; 60.1]</w:t>
+            </w:r>
+          </w:p>
+        </w:tc>
+      </w:tr>
+    </w:tbl>
+    <w:p/>
+    <w:p>
+      <w:r>
+        <w:t>20</w:t>
+      </w:r>
+      <w:r>
+        <w:t xml:space="preserve">. </w:t>
+      </w:r>
+      <w:r>
+        <w:t>Now execute the following code</w:t>
+      </w:r>
+      <w:r>
+        <w:t>:</w:t>
       </w:r>
     </w:p>
     <w:tbl>
@@ -7292,23 +8821,37 @@
               </w:rPr>
               <w:t xml:space="preserve">&gt; </w:t>
             </w:r>
-            <w:r>
-              <w:rPr>
-                <w:rFonts w:ascii="Consolas" w:hAnsi="Consolas" w:cs="Consolas"/>
-                <w:i w:val="0"/>
-                <w:sz w:val="18"/>
-                <w:szCs w:val="18"/>
-              </w:rPr>
-              <w:t>getCustomers ();;</w:t>
+            <w:proofErr w:type="spellStart"/>
+            <w:r>
+              <w:rPr>
+                <w:rFonts w:ascii="Consolas" w:hAnsi="Consolas" w:cs="Consolas"/>
+                <w:i w:val="0"/>
+                <w:sz w:val="18"/>
+                <w:szCs w:val="18"/>
+              </w:rPr>
+              <w:t>getCustomers</w:t>
+            </w:r>
+            <w:proofErr w:type="spellEnd"/>
+            <w:r>
+              <w:rPr>
+                <w:rFonts w:ascii="Consolas" w:hAnsi="Consolas" w:cs="Consolas"/>
+                <w:i w:val="0"/>
+                <w:sz w:val="18"/>
+                <w:szCs w:val="18"/>
+              </w:rPr>
+              <w:t xml:space="preserve"> ();;</w:t>
             </w:r>
           </w:p>
         </w:tc>
       </w:tr>
     </w:tbl>
     <w:p/>
-    <w:p>
-      <w:r>
-        <w:t>9. You should get the following result:</w:t>
+    <w:p/>
+    <w:p/>
+    <w:p>
+      <w:r>
+        <w:lastRenderedPageBreak/>
+        <w:t>You should get the following result:</w:t>
       </w:r>
     </w:p>
     <w:tbl>
@@ -7563,14 +9106,45 @@
                 <w:szCs w:val="18"/>
               </w:rPr>
             </w:pPr>
-            <w:r>
-              <w:rPr>
-                <w:rFonts w:ascii="Consolas" w:hAnsi="Consolas" w:cs="Consolas"/>
-                <w:i w:val="0"/>
-                <w:sz w:val="18"/>
-                <w:szCs w:val="18"/>
-              </w:rPr>
-              <w:t>val it : seq&lt;Customer&gt; =</w:t>
+            <w:proofErr w:type="spellStart"/>
+            <w:r>
+              <w:rPr>
+                <w:rFonts w:ascii="Consolas" w:hAnsi="Consolas" w:cs="Consolas"/>
+                <w:i w:val="0"/>
+                <w:sz w:val="18"/>
+                <w:szCs w:val="18"/>
+              </w:rPr>
+              <w:t>val</w:t>
+            </w:r>
+            <w:proofErr w:type="spellEnd"/>
+            <w:r>
+              <w:rPr>
+                <w:rFonts w:ascii="Consolas" w:hAnsi="Consolas" w:cs="Consolas"/>
+                <w:i w:val="0"/>
+                <w:sz w:val="18"/>
+                <w:szCs w:val="18"/>
+              </w:rPr>
+              <w:t xml:space="preserve"> it : </w:t>
+            </w:r>
+            <w:proofErr w:type="spellStart"/>
+            <w:r>
+              <w:rPr>
+                <w:rFonts w:ascii="Consolas" w:hAnsi="Consolas" w:cs="Consolas"/>
+                <w:i w:val="0"/>
+                <w:sz w:val="18"/>
+                <w:szCs w:val="18"/>
+              </w:rPr>
+              <w:t>seq</w:t>
+            </w:r>
+            <w:proofErr w:type="spellEnd"/>
+            <w:r>
+              <w:rPr>
+                <w:rFonts w:ascii="Consolas" w:hAnsi="Consolas" w:cs="Consolas"/>
+                <w:i w:val="0"/>
+                <w:sz w:val="18"/>
+                <w:szCs w:val="18"/>
+              </w:rPr>
+              <w:t>&lt;Customer&gt; =</w:t>
             </w:r>
           </w:p>
           <w:p>
@@ -7591,8 +9165,19 @@
                 <w:sz w:val="18"/>
                 <w:szCs w:val="18"/>
               </w:rPr>
-              <w:t xml:space="preserve">  seq</w:t>
-            </w:r>
+              <w:t xml:space="preserve">  </w:t>
+            </w:r>
+            <w:proofErr w:type="spellStart"/>
+            <w:r>
+              <w:rPr>
+                <w:rFonts w:ascii="Consolas" w:hAnsi="Consolas" w:cs="Consolas"/>
+                <w:i w:val="0"/>
+                <w:sz w:val="18"/>
+                <w:szCs w:val="18"/>
+              </w:rPr>
+              <w:t>seq</w:t>
+            </w:r>
+            <w:proofErr w:type="spellEnd"/>
           </w:p>
           <w:p>
             <w:pPr>
@@ -7633,7 +9218,27 @@
                 <w:sz w:val="18"/>
                 <w:szCs w:val="18"/>
               </w:rPr>
-              <w:t xml:space="preserve">      IsVip = false;</w:t>
+              <w:t xml:space="preserve">      </w:t>
+            </w:r>
+            <w:proofErr w:type="spellStart"/>
+            <w:r>
+              <w:rPr>
+                <w:rFonts w:ascii="Consolas" w:hAnsi="Consolas" w:cs="Consolas"/>
+                <w:i w:val="0"/>
+                <w:sz w:val="18"/>
+                <w:szCs w:val="18"/>
+              </w:rPr>
+              <w:t>IsVip</w:t>
+            </w:r>
+            <w:proofErr w:type="spellEnd"/>
+            <w:r>
+              <w:rPr>
+                <w:rFonts w:ascii="Consolas" w:hAnsi="Consolas" w:cs="Consolas"/>
+                <w:i w:val="0"/>
+                <w:sz w:val="18"/>
+                <w:szCs w:val="18"/>
+              </w:rPr>
+              <w:t xml:space="preserve"> = false;</w:t>
             </w:r>
           </w:p>
           <w:p>
@@ -7675,7 +9280,27 @@
                 <w:sz w:val="18"/>
                 <w:szCs w:val="18"/>
               </w:rPr>
-              <w:t xml:space="preserve">      PersonalDetails = null;</w:t>
+              <w:t xml:space="preserve">      </w:t>
+            </w:r>
+            <w:proofErr w:type="spellStart"/>
+            <w:r>
+              <w:rPr>
+                <w:rFonts w:ascii="Consolas" w:hAnsi="Consolas" w:cs="Consolas"/>
+                <w:i w:val="0"/>
+                <w:sz w:val="18"/>
+                <w:szCs w:val="18"/>
+              </w:rPr>
+              <w:t>PersonalDetails</w:t>
+            </w:r>
+            <w:proofErr w:type="spellEnd"/>
+            <w:r>
+              <w:rPr>
+                <w:rFonts w:ascii="Consolas" w:hAnsi="Consolas" w:cs="Consolas"/>
+                <w:i w:val="0"/>
+                <w:sz w:val="18"/>
+                <w:szCs w:val="18"/>
+              </w:rPr>
+              <w:t xml:space="preserve"> = null;</w:t>
             </w:r>
           </w:p>
           <w:p>
@@ -7696,7 +9321,27 @@
                 <w:sz w:val="18"/>
                 <w:szCs w:val="18"/>
               </w:rPr>
-              <w:t xml:space="preserve">      Notifications = NoNotifications;}; {Id = 2;</w:t>
+              <w:t xml:space="preserve">      Notifications = </w:t>
+            </w:r>
+            <w:proofErr w:type="spellStart"/>
+            <w:r>
+              <w:rPr>
+                <w:rFonts w:ascii="Consolas" w:hAnsi="Consolas" w:cs="Consolas"/>
+                <w:i w:val="0"/>
+                <w:sz w:val="18"/>
+                <w:szCs w:val="18"/>
+              </w:rPr>
+              <w:t>NoNotifications</w:t>
+            </w:r>
+            <w:proofErr w:type="spellEnd"/>
+            <w:r>
+              <w:rPr>
+                <w:rFonts w:ascii="Consolas" w:hAnsi="Consolas" w:cs="Consolas"/>
+                <w:i w:val="0"/>
+                <w:sz w:val="18"/>
+                <w:szCs w:val="18"/>
+              </w:rPr>
+              <w:t>;}; {Id = 2;</w:t>
             </w:r>
           </w:p>
           <w:p>
@@ -7717,7 +9362,27 @@
                 <w:sz w:val="18"/>
                 <w:szCs w:val="18"/>
               </w:rPr>
-              <w:t xml:space="preserve">                                          IsVip = false;</w:t>
+              <w:t xml:space="preserve">                                          </w:t>
+            </w:r>
+            <w:proofErr w:type="spellStart"/>
+            <w:r>
+              <w:rPr>
+                <w:rFonts w:ascii="Consolas" w:hAnsi="Consolas" w:cs="Consolas"/>
+                <w:i w:val="0"/>
+                <w:sz w:val="18"/>
+                <w:szCs w:val="18"/>
+              </w:rPr>
+              <w:t>IsVip</w:t>
+            </w:r>
+            <w:proofErr w:type="spellEnd"/>
+            <w:r>
+              <w:rPr>
+                <w:rFonts w:ascii="Consolas" w:hAnsi="Consolas" w:cs="Consolas"/>
+                <w:i w:val="0"/>
+                <w:sz w:val="18"/>
+                <w:szCs w:val="18"/>
+              </w:rPr>
+              <w:t xml:space="preserve"> = false;</w:t>
             </w:r>
           </w:p>
           <w:p>
@@ -7759,7 +9424,27 @@
                 <w:sz w:val="18"/>
                 <w:szCs w:val="18"/>
               </w:rPr>
-              <w:t xml:space="preserve">                                          PersonalDetails = null;</w:t>
+              <w:t xml:space="preserve">                                          </w:t>
+            </w:r>
+            <w:proofErr w:type="spellStart"/>
+            <w:r>
+              <w:rPr>
+                <w:rFonts w:ascii="Consolas" w:hAnsi="Consolas" w:cs="Consolas"/>
+                <w:i w:val="0"/>
+                <w:sz w:val="18"/>
+                <w:szCs w:val="18"/>
+              </w:rPr>
+              <w:t>PersonalDetails</w:t>
+            </w:r>
+            <w:proofErr w:type="spellEnd"/>
+            <w:r>
+              <w:rPr>
+                <w:rFonts w:ascii="Consolas" w:hAnsi="Consolas" w:cs="Consolas"/>
+                <w:i w:val="0"/>
+                <w:sz w:val="18"/>
+                <w:szCs w:val="18"/>
+              </w:rPr>
+              <w:t xml:space="preserve"> = null;</w:t>
             </w:r>
           </w:p>
           <w:p>
@@ -7780,7 +9465,27 @@
                 <w:sz w:val="18"/>
                 <w:szCs w:val="18"/>
               </w:rPr>
-              <w:t xml:space="preserve">                                          Notifications = NoNotifications;};</w:t>
+              <w:t xml:space="preserve">                                          Notifications = </w:t>
+            </w:r>
+            <w:proofErr w:type="spellStart"/>
+            <w:r>
+              <w:rPr>
+                <w:rFonts w:ascii="Consolas" w:hAnsi="Consolas" w:cs="Consolas"/>
+                <w:i w:val="0"/>
+                <w:sz w:val="18"/>
+                <w:szCs w:val="18"/>
+              </w:rPr>
+              <w:t>NoNotifications</w:t>
+            </w:r>
+            <w:proofErr w:type="spellEnd"/>
+            <w:r>
+              <w:rPr>
+                <w:rFonts w:ascii="Consolas" w:hAnsi="Consolas" w:cs="Consolas"/>
+                <w:i w:val="0"/>
+                <w:sz w:val="18"/>
+                <w:szCs w:val="18"/>
+              </w:rPr>
+              <w:t>;};</w:t>
             </w:r>
           </w:p>
           <w:p>
@@ -7822,7 +9527,27 @@
                 <w:sz w:val="18"/>
                 <w:szCs w:val="18"/>
               </w:rPr>
-              <w:t xml:space="preserve">      IsVip = false;</w:t>
+              <w:t xml:space="preserve">      </w:t>
+            </w:r>
+            <w:proofErr w:type="spellStart"/>
+            <w:r>
+              <w:rPr>
+                <w:rFonts w:ascii="Consolas" w:hAnsi="Consolas" w:cs="Consolas"/>
+                <w:i w:val="0"/>
+                <w:sz w:val="18"/>
+                <w:szCs w:val="18"/>
+              </w:rPr>
+              <w:t>IsVip</w:t>
+            </w:r>
+            <w:proofErr w:type="spellEnd"/>
+            <w:r>
+              <w:rPr>
+                <w:rFonts w:ascii="Consolas" w:hAnsi="Consolas" w:cs="Consolas"/>
+                <w:i w:val="0"/>
+                <w:sz w:val="18"/>
+                <w:szCs w:val="18"/>
+              </w:rPr>
+              <w:t xml:space="preserve"> = false;</w:t>
             </w:r>
           </w:p>
           <w:p>
@@ -7864,7 +9589,27 @@
                 <w:sz w:val="18"/>
                 <w:szCs w:val="18"/>
               </w:rPr>
-              <w:t xml:space="preserve">      PersonalDetails = null;</w:t>
+              <w:t xml:space="preserve">      </w:t>
+            </w:r>
+            <w:proofErr w:type="spellStart"/>
+            <w:r>
+              <w:rPr>
+                <w:rFonts w:ascii="Consolas" w:hAnsi="Consolas" w:cs="Consolas"/>
+                <w:i w:val="0"/>
+                <w:sz w:val="18"/>
+                <w:szCs w:val="18"/>
+              </w:rPr>
+              <w:t>PersonalDetails</w:t>
+            </w:r>
+            <w:proofErr w:type="spellEnd"/>
+            <w:r>
+              <w:rPr>
+                <w:rFonts w:ascii="Consolas" w:hAnsi="Consolas" w:cs="Consolas"/>
+                <w:i w:val="0"/>
+                <w:sz w:val="18"/>
+                <w:szCs w:val="18"/>
+              </w:rPr>
+              <w:t xml:space="preserve"> = null;</w:t>
             </w:r>
           </w:p>
           <w:p>
@@ -7885,7 +9630,27 @@
                 <w:sz w:val="18"/>
                 <w:szCs w:val="18"/>
               </w:rPr>
-              <w:t xml:space="preserve">      Notifications = NoNotifications;}; {Id = 4;</w:t>
+              <w:t xml:space="preserve">      Notifications = </w:t>
+            </w:r>
+            <w:proofErr w:type="spellStart"/>
+            <w:r>
+              <w:rPr>
+                <w:rFonts w:ascii="Consolas" w:hAnsi="Consolas" w:cs="Consolas"/>
+                <w:i w:val="0"/>
+                <w:sz w:val="18"/>
+                <w:szCs w:val="18"/>
+              </w:rPr>
+              <w:t>NoNotifications</w:t>
+            </w:r>
+            <w:proofErr w:type="spellEnd"/>
+            <w:r>
+              <w:rPr>
+                <w:rFonts w:ascii="Consolas" w:hAnsi="Consolas" w:cs="Consolas"/>
+                <w:i w:val="0"/>
+                <w:sz w:val="18"/>
+                <w:szCs w:val="18"/>
+              </w:rPr>
+              <w:t>;}; {Id = 4;</w:t>
             </w:r>
           </w:p>
           <w:p>
@@ -7906,7 +9671,27 @@
                 <w:sz w:val="18"/>
                 <w:szCs w:val="18"/>
               </w:rPr>
-              <w:t xml:space="preserve">                                          IsVip = true;</w:t>
+              <w:t xml:space="preserve">                                          </w:t>
+            </w:r>
+            <w:proofErr w:type="spellStart"/>
+            <w:r>
+              <w:rPr>
+                <w:rFonts w:ascii="Consolas" w:hAnsi="Consolas" w:cs="Consolas"/>
+                <w:i w:val="0"/>
+                <w:sz w:val="18"/>
+                <w:szCs w:val="18"/>
+              </w:rPr>
+              <w:t>IsVip</w:t>
+            </w:r>
+            <w:proofErr w:type="spellEnd"/>
+            <w:r>
+              <w:rPr>
+                <w:rFonts w:ascii="Consolas" w:hAnsi="Consolas" w:cs="Consolas"/>
+                <w:i w:val="0"/>
+                <w:sz w:val="18"/>
+                <w:szCs w:val="18"/>
+              </w:rPr>
+              <w:t xml:space="preserve"> = true;</w:t>
             </w:r>
           </w:p>
           <w:p>
@@ -7927,7 +9712,6 @@
                 <w:sz w:val="18"/>
                 <w:szCs w:val="18"/>
               </w:rPr>
-              <w:lastRenderedPageBreak/>
               <w:t xml:space="preserve">                                          Credit = 50.0;</w:t>
             </w:r>
           </w:p>
@@ -7949,7 +9733,27 @@
                 <w:sz w:val="18"/>
                 <w:szCs w:val="18"/>
               </w:rPr>
-              <w:t xml:space="preserve">                                          PersonalDetails = null;</w:t>
+              <w:t xml:space="preserve">                                          </w:t>
+            </w:r>
+            <w:proofErr w:type="spellStart"/>
+            <w:r>
+              <w:rPr>
+                <w:rFonts w:ascii="Consolas" w:hAnsi="Consolas" w:cs="Consolas"/>
+                <w:i w:val="0"/>
+                <w:sz w:val="18"/>
+                <w:szCs w:val="18"/>
+              </w:rPr>
+              <w:t>PersonalDetails</w:t>
+            </w:r>
+            <w:proofErr w:type="spellEnd"/>
+            <w:r>
+              <w:rPr>
+                <w:rFonts w:ascii="Consolas" w:hAnsi="Consolas" w:cs="Consolas"/>
+                <w:i w:val="0"/>
+                <w:sz w:val="18"/>
+                <w:szCs w:val="18"/>
+              </w:rPr>
+              <w:t xml:space="preserve"> = null;</w:t>
             </w:r>
           </w:p>
           <w:p>
@@ -7964,7 +9768,27 @@
                 <w:sz w:val="18"/>
                 <w:szCs w:val="18"/>
               </w:rPr>
-              <w:t xml:space="preserve">                                          Notifications = NoNotifications;}]</w:t>
+              <w:t xml:space="preserve">                                          Notifications = </w:t>
+            </w:r>
+            <w:proofErr w:type="spellStart"/>
+            <w:r>
+              <w:rPr>
+                <w:rFonts w:ascii="Consolas" w:hAnsi="Consolas" w:cs="Consolas"/>
+                <w:i w:val="0"/>
+                <w:sz w:val="18"/>
+                <w:szCs w:val="18"/>
+              </w:rPr>
+              <w:t>NoNotifications</w:t>
+            </w:r>
+            <w:proofErr w:type="spellEnd"/>
+            <w:r>
+              <w:rPr>
+                <w:rFonts w:ascii="Consolas" w:hAnsi="Consolas" w:cs="Consolas"/>
+                <w:i w:val="0"/>
+                <w:sz w:val="18"/>
+                <w:szCs w:val="18"/>
+              </w:rPr>
+              <w:t>;}]</w:t>
             </w:r>
           </w:p>
         </w:tc>
@@ -7972,149 +9796,125 @@
     </w:tbl>
     <w:p/>
     <w:p/>
-    <w:p/>
-    <w:p/>
-    <w:p>
-      <w:r>
-        <w:t>6. The write the following “updateCustomer” function right after the “getCustomers” one:</w:t>
-      </w:r>
-    </w:p>
-    <w:bookmarkStart w:id="30" w:name="_MON_1472412089"/>
-    <w:bookmarkEnd w:id="30"/>
-    <w:p>
-      <w:r>
-        <w:object w:dxaOrig="9026" w:dyaOrig="2493">
-          <v:shape id="_x0000_i1045" type="#_x0000_t75" style="width:451.5pt;height:124.5pt" o:ole="" o:bordertopcolor="this" o:borderleftcolor="this" o:borderbottomcolor="this" o:borderrightcolor="this">
-            <v:imagedata r:id="rId56" o:title=""/>
-            <w10:bordertop type="single" width="4"/>
-            <w10:borderleft type="single" width="4"/>
-            <w10:borderbottom type="single" width="4"/>
-            <w10:borderright type="single" width="4"/>
-          </v:shape>
-          <o:OLEObject Type="Embed" ProgID="Word.OpenDocumentText.12" ShapeID="_x0000_i1045" DrawAspect="Content" ObjectID="_1476506068" r:id="rId57"/>
-        </w:object>
-      </w:r>
-    </w:p>
-    <w:p/>
-    <w:p/>
-    <w:p>
-      <w:r>
-        <w:t>7. Open the file Services.fs and add the following class:</w:t>
-      </w:r>
-    </w:p>
-    <w:p>
+    <w:p>
+      <w:r>
+        <w:t>21</w:t>
+      </w:r>
+      <w:r>
+        <w:t xml:space="preserve">. </w:t>
+      </w:r>
+      <w:r>
+        <w:t>In t</w:t>
+      </w:r>
+      <w:r>
+        <w:t>he</w:t>
+      </w:r>
       <w:r>
         <w:t xml:space="preserve"> </w:t>
       </w:r>
-      <w:bookmarkStart w:id="31" w:name="_MON_1472413541"/>
-      <w:bookmarkEnd w:id="31"/>
-      <w:r>
-        <w:object w:dxaOrig="9026" w:dyaOrig="3828">
-          <v:shape id="_x0000_i1046" type="#_x0000_t75" style="width:451.5pt;height:191.25pt" o:ole="" o:bordertopcolor="this" o:borderleftcolor="this" o:borderbottomcolor="this" o:borderrightcolor="this">
-            <v:imagedata r:id="rId58" o:title=""/>
-            <w10:bordertop type="single" width="4"/>
-            <w10:borderleft type="single" width="4"/>
-            <w10:borderbottom type="single" width="4"/>
-            <w10:borderright type="single" width="4"/>
-          </v:shape>
-          <o:OLEObject Type="Embed" ProgID="Word.OpenDocumentText.12" ShapeID="_x0000_i1046" DrawAspect="Content" ObjectID="_1476506069" r:id="rId59"/>
-        </w:object>
-      </w:r>
-    </w:p>
-    <w:p/>
-    <w:p/>
-    <w:p/>
-    <w:p/>
-    <w:p/>
-    <w:p/>
-    <w:p>
-      <w:r>
-        <w:lastRenderedPageBreak/>
-        <w:t>8. Open the file CustomersController.cs located in the CSharpWeb project, and add the following code:</w:t>
-      </w:r>
-    </w:p>
-    <w:bookmarkStart w:id="32" w:name="_MON_1472415543"/>
-    <w:bookmarkEnd w:id="32"/>
-    <w:p>
-      <w:r>
-        <w:object w:dxaOrig="9026" w:dyaOrig="8500">
-          <v:shape id="_x0000_i1047" type="#_x0000_t75" style="width:451.5pt;height:425.25pt" o:ole="" o:bordertopcolor="this" o:borderleftcolor="this" o:borderbottomcolor="this" o:borderrightcolor="this">
+      <w:proofErr w:type="spellStart"/>
+      <w:r>
+        <w:t>Data.fs</w:t>
+      </w:r>
+      <w:proofErr w:type="spellEnd"/>
+      <w:r>
+        <w:t xml:space="preserve"> file,</w:t>
+      </w:r>
+      <w:r>
+        <w:t xml:space="preserve"> write the following “</w:t>
+      </w:r>
+      <w:proofErr w:type="spellStart"/>
+      <w:r>
+        <w:t>updateCustomer</w:t>
+      </w:r>
+      <w:proofErr w:type="spellEnd"/>
+      <w:r>
+        <w:t>” function right after the “</w:t>
+      </w:r>
+      <w:proofErr w:type="spellStart"/>
+      <w:r>
+        <w:t>getCustomers</w:t>
+      </w:r>
+      <w:proofErr w:type="spellEnd"/>
+      <w:r>
+        <w:t>” one:</w:t>
+      </w:r>
+    </w:p>
+    <w:bookmarkStart w:id="38" w:name="_MON_1472412089"/>
+    <w:bookmarkEnd w:id="38"/>
+    <w:p>
+      <w:r>
+        <w:object w:dxaOrig="9026" w:dyaOrig="1780">
+          <v:shape id="_x0000_i1032" type="#_x0000_t75" style="width:451.5pt;height:89.25pt" o:ole="" o:bordertopcolor="this" o:borderleftcolor="this" o:borderbottomcolor="this" o:borderrightcolor="this">
             <v:imagedata r:id="rId60" o:title=""/>
             <w10:bordertop type="single" width="4"/>
             <w10:borderleft type="single" width="4"/>
             <w10:borderbottom type="single" width="4"/>
             <w10:borderright type="single" width="4"/>
           </v:shape>
-          <o:OLEObject Type="Embed" ProgID="Word.OpenDocumentText.12" ShapeID="_x0000_i1047" DrawAspect="Content" ObjectID="_1476506070" r:id="rId61"/>
+          <o:OLEObject Type="Embed" ProgID="Word.OpenDocumentText.12" ShapeID="_x0000_i1032" DrawAspect="Content" ObjectID="_1476638035" r:id="rId61"/>
         </w:object>
       </w:r>
     </w:p>
     <w:p/>
     <w:p>
       <w:r>
-        <w:t>9. Set CSharpWeb as the start project and run it. Navigate to /Customers, select some customers and press “Upgrade”</w:t>
-      </w:r>
-    </w:p>
-    <w:p/>
-    <w:p>
-      <w:r>
-        <w:t>10. Open the Data.fs file located in the Application project and add the following code at the end:</w:t>
-      </w:r>
-    </w:p>
-    <w:bookmarkStart w:id="33" w:name="_MON_1472417191"/>
-    <w:bookmarkEnd w:id="33"/>
-    <w:p>
-      <w:r>
-        <w:object w:dxaOrig="9026" w:dyaOrig="2271">
-          <v:shape id="_x0000_i1048" type="#_x0000_t75" style="width:451.5pt;height:113.25pt" o:ole="" o:bordertopcolor="this" o:borderleftcolor="this" o:borderbottomcolor="this" o:borderrightcolor="this">
+        <w:t>22</w:t>
+      </w:r>
+      <w:r>
+        <w:t xml:space="preserve">. Open the file </w:t>
+      </w:r>
+      <w:proofErr w:type="spellStart"/>
+      <w:r>
+        <w:t>Services.fs</w:t>
+      </w:r>
+      <w:proofErr w:type="spellEnd"/>
+      <w:r>
+        <w:t xml:space="preserve"> and add the following class:</w:t>
+      </w:r>
+    </w:p>
+    <w:p>
+      <w:r>
+        <w:lastRenderedPageBreak/>
+        <w:t xml:space="preserve"> </w:t>
+      </w:r>
+      <w:bookmarkStart w:id="39" w:name="_MON_1472413541"/>
+      <w:bookmarkEnd w:id="39"/>
+      <w:r>
+        <w:object w:dxaOrig="9026" w:dyaOrig="2716">
+          <v:shape id="_x0000_i1033" type="#_x0000_t75" style="width:451.5pt;height:135.75pt" o:ole="" o:bordertopcolor="this" o:borderleftcolor="this" o:borderbottomcolor="this" o:borderrightcolor="this">
             <v:imagedata r:id="rId62" o:title=""/>
             <w10:bordertop type="single" width="4"/>
             <w10:borderleft type="single" width="4"/>
             <w10:borderbottom type="single" width="4"/>
             <w10:borderright type="single" width="4"/>
           </v:shape>
-          <o:OLEObject Type="Embed" ProgID="Word.OpenDocumentText.12" ShapeID="_x0000_i1048" DrawAspect="Content" ObjectID="_1476506071" r:id="rId63"/>
+          <o:OLEObject Type="Embed" ProgID="Word.OpenDocumentText.12" ShapeID="_x0000_i1033" DrawAspect="Content" ObjectID="_1476638036" r:id="rId63"/>
         </w:object>
       </w:r>
     </w:p>
     <w:p/>
-    <w:p/>
-    <w:p>
-      <w:r>
-        <w:t>11. Change the “getSpendingsByMonth” function located in the file Functions.fs:</w:t>
-      </w:r>
-    </w:p>
-    <w:bookmarkStart w:id="34" w:name="_MON_1472417466"/>
-    <w:bookmarkEnd w:id="34"/>
-    <w:p>
-      <w:r>
-        <w:object w:dxaOrig="9026" w:dyaOrig="714">
-          <v:shape id="_x0000_i1049" type="#_x0000_t75" style="width:451.5pt;height:36pt" o:ole="" o:bordertopcolor="this" o:borderleftcolor="this" o:borderbottomcolor="this" o:borderrightcolor="this">
-            <v:imagedata r:id="rId64" o:title=""/>
-            <w10:bordertop type="single" width="4"/>
-            <w10:borderleft type="single" width="4"/>
-            <w10:borderbottom type="single" width="4"/>
-            <w10:borderright type="single" width="4"/>
-          </v:shape>
-          <o:OLEObject Type="Embed" ProgID="Word.OpenDocumentText.12" ShapeID="_x0000_i1049" DrawAspect="Content" ObjectID="_1476506072" r:id="rId65"/>
-        </w:object>
-      </w:r>
-    </w:p>
-    <w:p/>
-    <w:p>
-      <w:r>
-        <w:t>12. Run the CShapWeb project again, navigate to /Customers, select some customers and press “Upgrade”</w:t>
-      </w:r>
-    </w:p>
-    <w:p/>
-    <w:p>
-      <w:r>
-        <w:br w:type="page"/>
-      </w:r>
-    </w:p>
-    <w:p/>
+    <w:p>
+      <w:r>
+        <w:t>20</w:t>
+      </w:r>
+      <w:r>
+        <w:t xml:space="preserve">. </w:t>
+      </w:r>
+      <w:r>
+        <w:t xml:space="preserve">Open </w:t>
+      </w:r>
+      <w:proofErr w:type="spellStart"/>
+      <w:r>
+        <w:t>Program.fs</w:t>
+      </w:r>
+      <w:proofErr w:type="spellEnd"/>
+      <w:r>
+        <w:t>, uncomment all the code and run the application</w:t>
+      </w:r>
+    </w:p>
     <w:sectPr>
-      <w:footerReference w:type="default" r:id="rId66"/>
+      <w:footerReference w:type="default" r:id="rId64"/>
       <w:pgSz w:w="12240" w:h="15840" w:code="1"/>
       <w:pgMar w:top="1080" w:right="1440" w:bottom="1080" w:left="1440" w:header="720" w:footer="720" w:gutter="0"/>
       <w:cols w:space="720"/>
@@ -8192,7 +9992,7 @@
       <w:rPr>
         <w:noProof/>
       </w:rPr>
-      <w:t>18</w:t>
+      <w:t>16</w:t>
     </w:r>
     <w:r>
       <w:rPr>
@@ -11287,25 +13087,25 @@
     </dgm:pt>
   </dgm:ptLst>
   <dgm:cxnLst>
-    <dgm:cxn modelId="{DBAD335B-D8A7-4813-85D2-0092A7924F9F}" type="presOf" srcId="{06ED21E7-79B8-4963-B94D-883701CCEBF3}" destId="{322547BF-FA17-4E5C-975E-1E2365FEC96B}" srcOrd="2" destOrd="0" presId="urn:microsoft.com/office/officeart/2005/8/layout/gear1"/>
-    <dgm:cxn modelId="{036CF6B4-2BF0-4F26-A382-6A5D34EE881C}" type="presOf" srcId="{9FE8FA85-5A27-42A9-90CB-EFE270BBC4D8}" destId="{EE7CE306-6469-41A4-84AD-FC336EBAA72A}" srcOrd="2" destOrd="0" presId="urn:microsoft.com/office/officeart/2005/8/layout/gear1"/>
-    <dgm:cxn modelId="{7677C4E1-0125-478C-A7D7-4FF59366CB98}" type="presOf" srcId="{06ED21E7-79B8-4963-B94D-883701CCEBF3}" destId="{EB2F1A30-DFF1-4E79-AEDD-DD191798CE03}" srcOrd="1" destOrd="0" presId="urn:microsoft.com/office/officeart/2005/8/layout/gear1"/>
-    <dgm:cxn modelId="{CCB34625-9288-4A3D-8E85-BEA906544462}" type="presOf" srcId="{9FE8FA85-5A27-42A9-90CB-EFE270BBC4D8}" destId="{A51FD8ED-619E-490B-A7DB-8E2B070B165E}" srcOrd="0" destOrd="0" presId="urn:microsoft.com/office/officeart/2005/8/layout/gear1"/>
-    <dgm:cxn modelId="{48C3024C-5BFE-4E7F-937F-91EA04CB07EC}" type="presOf" srcId="{9FE8FA85-5A27-42A9-90CB-EFE270BBC4D8}" destId="{DF31AEBD-271A-4B6B-89F0-55F0D6606C0B}" srcOrd="1" destOrd="0" presId="urn:microsoft.com/office/officeart/2005/8/layout/gear1"/>
-    <dgm:cxn modelId="{17607EF2-1F3C-4E36-8904-524D452ED3E6}" type="presOf" srcId="{1B8E77EF-3DD3-4E38-B208-5B07FF4B5E40}" destId="{34573F20-AECD-4E48-90F8-D213EA67693E}" srcOrd="0" destOrd="0" presId="urn:microsoft.com/office/officeart/2005/8/layout/gear1"/>
-    <dgm:cxn modelId="{EA6602C9-93B0-4FA7-B23A-86548595023D}" type="presOf" srcId="{8AED33B6-67C8-410C-BB34-1C1F37AD78CD}" destId="{E37894A0-CA82-4B21-891C-DD34C3EC6A39}" srcOrd="0" destOrd="0" presId="urn:microsoft.com/office/officeart/2005/8/layout/gear1"/>
-    <dgm:cxn modelId="{7C3D8CBF-4A17-4605-A153-32495D6ED088}" type="presOf" srcId="{06ED21E7-79B8-4963-B94D-883701CCEBF3}" destId="{005B9784-283A-42A4-8873-35CDA8D50128}" srcOrd="0" destOrd="0" presId="urn:microsoft.com/office/officeart/2005/8/layout/gear1"/>
+    <dgm:cxn modelId="{DAD61DD3-2011-4B58-961C-6F5884393BE4}" type="presOf" srcId="{8AED33B6-67C8-410C-BB34-1C1F37AD78CD}" destId="{E37894A0-CA82-4B21-891C-DD34C3EC6A39}" srcOrd="0" destOrd="0" presId="urn:microsoft.com/office/officeart/2005/8/layout/gear1"/>
+    <dgm:cxn modelId="{82F9AA97-923F-4453-A56E-B8E47F53CC76}" type="presOf" srcId="{06ED21E7-79B8-4963-B94D-883701CCEBF3}" destId="{EB2F1A30-DFF1-4E79-AEDD-DD191798CE03}" srcOrd="1" destOrd="0" presId="urn:microsoft.com/office/officeart/2005/8/layout/gear1"/>
+    <dgm:cxn modelId="{E1C39343-2C15-4AC3-895A-FA3769A104A5}" type="presOf" srcId="{9FE8FA85-5A27-42A9-90CB-EFE270BBC4D8}" destId="{A51FD8ED-619E-490B-A7DB-8E2B070B165E}" srcOrd="0" destOrd="0" presId="urn:microsoft.com/office/officeart/2005/8/layout/gear1"/>
+    <dgm:cxn modelId="{B4024E1E-76B0-4B18-B904-1AC325F91AE5}" type="presOf" srcId="{CE17E94F-E9B3-4D01-94CF-BF84BB0D10D6}" destId="{435CF0AE-72B1-496C-B685-5BF4899CD401}" srcOrd="0" destOrd="0" presId="urn:microsoft.com/office/officeart/2005/8/layout/gear1"/>
     <dgm:cxn modelId="{2245E8C0-0DE4-4CB2-8629-5E7F6E6C997D}" srcId="{CE17E94F-E9B3-4D01-94CF-BF84BB0D10D6}" destId="{9FE8FA85-5A27-42A9-90CB-EFE270BBC4D8}" srcOrd="1" destOrd="0" parTransId="{5F31B0A1-7A1E-4774-97C8-474CB2EC5D57}" sibTransId="{1B8E77EF-3DD3-4E38-B208-5B07FF4B5E40}"/>
     <dgm:cxn modelId="{1C02A1B8-D870-4950-B2B0-B2102126D06B}" srcId="{CE17E94F-E9B3-4D01-94CF-BF84BB0D10D6}" destId="{06ED21E7-79B8-4963-B94D-883701CCEBF3}" srcOrd="0" destOrd="0" parTransId="{380D9EA7-FEF4-489C-9D34-23476C090D00}" sibTransId="{8AED33B6-67C8-410C-BB34-1C1F37AD78CD}"/>
-    <dgm:cxn modelId="{B3738EB1-8226-45CF-A56B-E9BFC57C9B51}" type="presOf" srcId="{CE17E94F-E9B3-4D01-94CF-BF84BB0D10D6}" destId="{435CF0AE-72B1-496C-B685-5BF4899CD401}" srcOrd="0" destOrd="0" presId="urn:microsoft.com/office/officeart/2005/8/layout/gear1"/>
-    <dgm:cxn modelId="{98068D0C-39E2-4204-9997-A4F7BB53D14F}" type="presParOf" srcId="{435CF0AE-72B1-496C-B685-5BF4899CD401}" destId="{005B9784-283A-42A4-8873-35CDA8D50128}" srcOrd="0" destOrd="0" presId="urn:microsoft.com/office/officeart/2005/8/layout/gear1"/>
-    <dgm:cxn modelId="{D0E50198-9FF2-4706-9961-9E42F0291D16}" type="presParOf" srcId="{435CF0AE-72B1-496C-B685-5BF4899CD401}" destId="{EB2F1A30-DFF1-4E79-AEDD-DD191798CE03}" srcOrd="1" destOrd="0" presId="urn:microsoft.com/office/officeart/2005/8/layout/gear1"/>
-    <dgm:cxn modelId="{25C80B4E-4570-4483-96FC-CF3A16853A6B}" type="presParOf" srcId="{435CF0AE-72B1-496C-B685-5BF4899CD401}" destId="{322547BF-FA17-4E5C-975E-1E2365FEC96B}" srcOrd="2" destOrd="0" presId="urn:microsoft.com/office/officeart/2005/8/layout/gear1"/>
-    <dgm:cxn modelId="{1212387D-2D97-4291-8E34-A3D2CCF28554}" type="presParOf" srcId="{435CF0AE-72B1-496C-B685-5BF4899CD401}" destId="{A51FD8ED-619E-490B-A7DB-8E2B070B165E}" srcOrd="3" destOrd="0" presId="urn:microsoft.com/office/officeart/2005/8/layout/gear1"/>
-    <dgm:cxn modelId="{6452030F-ECEB-4818-8344-FBB5B236E3ED}" type="presParOf" srcId="{435CF0AE-72B1-496C-B685-5BF4899CD401}" destId="{DF31AEBD-271A-4B6B-89F0-55F0D6606C0B}" srcOrd="4" destOrd="0" presId="urn:microsoft.com/office/officeart/2005/8/layout/gear1"/>
-    <dgm:cxn modelId="{F1770440-F545-44C6-B8D3-F7835523DD54}" type="presParOf" srcId="{435CF0AE-72B1-496C-B685-5BF4899CD401}" destId="{EE7CE306-6469-41A4-84AD-FC336EBAA72A}" srcOrd="5" destOrd="0" presId="urn:microsoft.com/office/officeart/2005/8/layout/gear1"/>
-    <dgm:cxn modelId="{53517EE4-2989-46FB-92A0-6D84007B2FD9}" type="presParOf" srcId="{435CF0AE-72B1-496C-B685-5BF4899CD401}" destId="{E37894A0-CA82-4B21-891C-DD34C3EC6A39}" srcOrd="6" destOrd="0" presId="urn:microsoft.com/office/officeart/2005/8/layout/gear1"/>
-    <dgm:cxn modelId="{B4E73BBF-709A-44CF-9947-4805D457BF12}" type="presParOf" srcId="{435CF0AE-72B1-496C-B685-5BF4899CD401}" destId="{34573F20-AECD-4E48-90F8-D213EA67693E}" srcOrd="7" destOrd="0" presId="urn:microsoft.com/office/officeart/2005/8/layout/gear1"/>
+    <dgm:cxn modelId="{968A9368-6BC9-4CCC-BAE0-8EE0646C5703}" type="presOf" srcId="{06ED21E7-79B8-4963-B94D-883701CCEBF3}" destId="{005B9784-283A-42A4-8873-35CDA8D50128}" srcOrd="0" destOrd="0" presId="urn:microsoft.com/office/officeart/2005/8/layout/gear1"/>
+    <dgm:cxn modelId="{15976716-43AD-45E0-B1D3-6722401EB829}" type="presOf" srcId="{9FE8FA85-5A27-42A9-90CB-EFE270BBC4D8}" destId="{DF31AEBD-271A-4B6B-89F0-55F0D6606C0B}" srcOrd="1" destOrd="0" presId="urn:microsoft.com/office/officeart/2005/8/layout/gear1"/>
+    <dgm:cxn modelId="{1CA822DA-4892-49B1-8602-38870A53663B}" type="presOf" srcId="{06ED21E7-79B8-4963-B94D-883701CCEBF3}" destId="{322547BF-FA17-4E5C-975E-1E2365FEC96B}" srcOrd="2" destOrd="0" presId="urn:microsoft.com/office/officeart/2005/8/layout/gear1"/>
+    <dgm:cxn modelId="{2298FDE7-AEB6-47DC-81FB-220FD11ADC70}" type="presOf" srcId="{9FE8FA85-5A27-42A9-90CB-EFE270BBC4D8}" destId="{EE7CE306-6469-41A4-84AD-FC336EBAA72A}" srcOrd="2" destOrd="0" presId="urn:microsoft.com/office/officeart/2005/8/layout/gear1"/>
+    <dgm:cxn modelId="{980FECC5-2908-44B1-AFDC-6BE4A8729412}" type="presOf" srcId="{1B8E77EF-3DD3-4E38-B208-5B07FF4B5E40}" destId="{34573F20-AECD-4E48-90F8-D213EA67693E}" srcOrd="0" destOrd="0" presId="urn:microsoft.com/office/officeart/2005/8/layout/gear1"/>
+    <dgm:cxn modelId="{74349114-C350-4023-885B-F60C6DDA8C57}" type="presParOf" srcId="{435CF0AE-72B1-496C-B685-5BF4899CD401}" destId="{005B9784-283A-42A4-8873-35CDA8D50128}" srcOrd="0" destOrd="0" presId="urn:microsoft.com/office/officeart/2005/8/layout/gear1"/>
+    <dgm:cxn modelId="{E0450F4D-2570-48AA-BA49-552743E7EA33}" type="presParOf" srcId="{435CF0AE-72B1-496C-B685-5BF4899CD401}" destId="{EB2F1A30-DFF1-4E79-AEDD-DD191798CE03}" srcOrd="1" destOrd="0" presId="urn:microsoft.com/office/officeart/2005/8/layout/gear1"/>
+    <dgm:cxn modelId="{B9922D34-20BD-4251-8096-F920ED39E082}" type="presParOf" srcId="{435CF0AE-72B1-496C-B685-5BF4899CD401}" destId="{322547BF-FA17-4E5C-975E-1E2365FEC96B}" srcOrd="2" destOrd="0" presId="urn:microsoft.com/office/officeart/2005/8/layout/gear1"/>
+    <dgm:cxn modelId="{D2699C03-EADE-43E4-9412-8E8AC6640BB4}" type="presParOf" srcId="{435CF0AE-72B1-496C-B685-5BF4899CD401}" destId="{A51FD8ED-619E-490B-A7DB-8E2B070B165E}" srcOrd="3" destOrd="0" presId="urn:microsoft.com/office/officeart/2005/8/layout/gear1"/>
+    <dgm:cxn modelId="{76EDDED4-CA94-4881-BE54-99CCB3F183D8}" type="presParOf" srcId="{435CF0AE-72B1-496C-B685-5BF4899CD401}" destId="{DF31AEBD-271A-4B6B-89F0-55F0D6606C0B}" srcOrd="4" destOrd="0" presId="urn:microsoft.com/office/officeart/2005/8/layout/gear1"/>
+    <dgm:cxn modelId="{12B3917C-1D61-4E11-B7E7-11D0810DE4A7}" type="presParOf" srcId="{435CF0AE-72B1-496C-B685-5BF4899CD401}" destId="{EE7CE306-6469-41A4-84AD-FC336EBAA72A}" srcOrd="5" destOrd="0" presId="urn:microsoft.com/office/officeart/2005/8/layout/gear1"/>
+    <dgm:cxn modelId="{DE030B77-11E4-46D7-A8B4-72C66F5CBE80}" type="presParOf" srcId="{435CF0AE-72B1-496C-B685-5BF4899CD401}" destId="{E37894A0-CA82-4B21-891C-DD34C3EC6A39}" srcOrd="6" destOrd="0" presId="urn:microsoft.com/office/officeart/2005/8/layout/gear1"/>
+    <dgm:cxn modelId="{7F02F75D-8CFE-4DD6-B11F-2C88ED1A552F}" type="presParOf" srcId="{435CF0AE-72B1-496C-B685-5BF4899CD401}" destId="{34573F20-AECD-4E48-90F8-D213EA67693E}" srcOrd="7" destOrd="0" presId="urn:microsoft.com/office/officeart/2005/8/layout/gear1"/>
   </dgm:cxnLst>
   <dgm:bg/>
   <dgm:whole/>
@@ -13205,8 +15005,10 @@
   </w:compat>
   <w:rsids>
     <w:rsidRoot w:val="00A03639"/>
+    <w:rsid w:val="00075FDC"/>
     <w:rsid w:val="000B5E3A"/>
     <w:rsid w:val="001F6720"/>
+    <w:rsid w:val="00222C92"/>
     <w:rsid w:val="003D494B"/>
     <w:rsid w:val="00443E19"/>
     <w:rsid w:val="006105F2"/>
@@ -13222,6 +15024,7 @@
     <w:rsid w:val="00BA1EAB"/>
     <w:rsid w:val="00BA7574"/>
     <w:rsid w:val="00BC7246"/>
+    <w:rsid w:val="00C5525E"/>
     <w:rsid w:val="00D12557"/>
     <w:rsid w:val="00D874F0"/>
     <w:rsid w:val="00E213A4"/>
@@ -14030,7 +15833,7 @@
 </file>
 
 <file path=customXml/itemProps2.xml><?xml version="1.0" encoding="utf-8"?>
-<ds:datastoreItem xmlns:ds="http://schemas.openxmlformats.org/officeDocument/2006/customXml" ds:itemID="{D991A973-A187-4E3B-B2A7-E7070A492AA7}">
+<ds:datastoreItem xmlns:ds="http://schemas.openxmlformats.org/officeDocument/2006/customXml" ds:itemID="{03064F3E-558B-4019-8FF2-1278EB90481D}">
   <ds:schemaRefs>
     <ds:schemaRef ds:uri="http://schemas.openxmlformats.org/officeDocument/2006/bibliography"/>
   </ds:schemaRefs>

</xml_diff>

<commit_message>
Changes to exercise 4
</commit_message>
<xml_diff>
--- a/FSharpWorkshop_Exercises.docx
+++ b/FSharpWorkshop_Exercises.docx
@@ -2244,7 +2244,7 @@
             <w10:borderbottom type="single" width="4"/>
             <w10:borderright type="single" width="4"/>
           </v:shape>
-          <o:OLEObject Type="Embed" ProgID="Word.OpenDocumentText.12" ShapeID="_x0000_i1025" DrawAspect="Content" ObjectID="_1476734162" r:id="rId16"/>
+          <o:OLEObject Type="Embed" ProgID="Word.OpenDocumentText.12" ShapeID="_x0000_i1025" DrawAspect="Content" ObjectID="_1476738252" r:id="rId16"/>
         </w:object>
       </w:r>
     </w:p>
@@ -2435,7 +2435,7 @@
             <w10:borderbottom type="single" width="4"/>
             <w10:borderright type="single" width="4"/>
           </v:shape>
-          <o:OLEObject Type="Embed" ProgID="Word.OpenDocumentText.12" ShapeID="_x0000_i1026" DrawAspect="Content" ObjectID="_1476734163" r:id="rId20"/>
+          <o:OLEObject Type="Embed" ProgID="Word.OpenDocumentText.12" ShapeID="_x0000_i1026" DrawAspect="Content" ObjectID="_1476738253" r:id="rId20"/>
         </w:object>
       </w:r>
     </w:p>
@@ -4395,7 +4395,7 @@
             <w10:borderbottom type="single" width="4"/>
             <w10:borderright type="single" width="4"/>
           </v:shape>
-          <o:OLEObject Type="Embed" ProgID="Word.OpenDocumentText.12" ShapeID="_x0000_i1027" DrawAspect="Content" ObjectID="_1476734164" r:id="rId22"/>
+          <o:OLEObject Type="Embed" ProgID="Word.OpenDocumentText.12" ShapeID="_x0000_i1027" DrawAspect="Content" ObjectID="_1476738254" r:id="rId22"/>
         </w:object>
       </w:r>
     </w:p>
@@ -5181,7 +5181,7 @@
             <w10:borderbottom type="single" width="4"/>
             <w10:borderright type="single" width="4"/>
           </v:shape>
-          <o:OLEObject Type="Embed" ProgID="Word.OpenDocumentText.12" ShapeID="_x0000_i1028" DrawAspect="Content" ObjectID="_1476734165" r:id="rId24"/>
+          <o:OLEObject Type="Embed" ProgID="Word.OpenDocumentText.12" ShapeID="_x0000_i1028" DrawAspect="Content" ObjectID="_1476738255" r:id="rId24"/>
         </w:object>
       </w:r>
     </w:p>
@@ -5358,7 +5358,7 @@
             <w10:borderbottom type="single" width="4"/>
             <w10:borderright type="single" width="4"/>
           </v:shape>
-          <o:OLEObject Type="Embed" ProgID="Word.OpenDocumentText.12" ShapeID="_x0000_i1029" DrawAspect="Content" ObjectID="_1476734166" r:id="rId26"/>
+          <o:OLEObject Type="Embed" ProgID="Word.OpenDocumentText.12" ShapeID="_x0000_i1029" DrawAspect="Content" ObjectID="_1476738256" r:id="rId26"/>
         </w:object>
       </w:r>
     </w:p>
@@ -5401,7 +5401,7 @@
             <w10:borderbottom type="single" width="4"/>
             <w10:borderright type="single" width="4"/>
           </v:shape>
-          <o:OLEObject Type="Embed" ProgID="Word.OpenDocumentText.12" ShapeID="_x0000_i1030" DrawAspect="Content" ObjectID="_1476734167" r:id="rId28"/>
+          <o:OLEObject Type="Embed" ProgID="Word.OpenDocumentText.12" ShapeID="_x0000_i1030" DrawAspect="Content" ObjectID="_1476738257" r:id="rId28"/>
         </w:object>
       </w:r>
     </w:p>
@@ -5766,7 +5766,7 @@
             <w10:borderbottom type="single" width="4"/>
             <w10:borderright type="single" width="4"/>
           </v:shape>
-          <o:OLEObject Type="Embed" ProgID="Word.OpenDocumentText.12" ShapeID="_x0000_i1031" DrawAspect="Content" ObjectID="_1476734168" r:id="rId29"/>
+          <o:OLEObject Type="Embed" ProgID="Word.OpenDocumentText.12" ShapeID="_x0000_i1031" DrawAspect="Content" ObjectID="_1476738258" r:id="rId29"/>
         </w:object>
       </w:r>
     </w:p>
@@ -6895,7 +6895,7 @@
             <w10:borderbottom type="single" width="4"/>
             <w10:borderright type="single" width="4"/>
           </v:shape>
-          <o:OLEObject Type="Embed" ProgID="Word.OpenDocumentText.12" ShapeID="_x0000_i1032" DrawAspect="Content" ObjectID="_1476734169" r:id="rId31"/>
+          <o:OLEObject Type="Embed" ProgID="Word.OpenDocumentText.12" ShapeID="_x0000_i1032" DrawAspect="Content" ObjectID="_1476738259" r:id="rId31"/>
         </w:object>
       </w:r>
     </w:p>
@@ -6951,7 +6951,7 @@
             <w10:borderbottom type="single" width="4"/>
             <w10:borderright type="single" width="4"/>
           </v:shape>
-          <o:OLEObject Type="Embed" ProgID="Word.OpenDocumentText.12" ShapeID="_x0000_i1033" DrawAspect="Content" ObjectID="_1476734170" r:id="rId33"/>
+          <o:OLEObject Type="Embed" ProgID="Word.OpenDocumentText.12" ShapeID="_x0000_i1033" DrawAspect="Content" ObjectID="_1476738260" r:id="rId33"/>
         </w:object>
       </w:r>
     </w:p>
@@ -7060,7 +7060,7 @@
             <w10:borderbottom type="single" width="4"/>
             <w10:borderright type="single" width="4"/>
           </v:shape>
-          <o:OLEObject Type="Embed" ProgID="Word.OpenDocumentText.12" ShapeID="_x0000_i1034" DrawAspect="Content" ObjectID="_1476734171" r:id="rId35"/>
+          <o:OLEObject Type="Embed" ProgID="Word.OpenDocumentText.12" ShapeID="_x0000_i1034" DrawAspect="Content" ObjectID="_1476738261" r:id="rId35"/>
         </w:object>
       </w:r>
     </w:p>
@@ -7146,7 +7146,7 @@
             <w10:borderbottom type="single" width="4"/>
             <w10:borderright type="single" width="4"/>
           </v:shape>
-          <o:OLEObject Type="Embed" ProgID="Word.OpenDocumentText.12" ShapeID="_x0000_i1035" DrawAspect="Content" ObjectID="_1476734172" r:id="rId37"/>
+          <o:OLEObject Type="Embed" ProgID="Word.OpenDocumentText.12" ShapeID="_x0000_i1035" DrawAspect="Content" ObjectID="_1476738262" r:id="rId37"/>
         </w:object>
       </w:r>
     </w:p>
@@ -7320,7 +7320,7 @@
             <w10:borderbottom type="single" width="4"/>
             <w10:borderright type="single" width="4"/>
           </v:shape>
-          <o:OLEObject Type="Embed" ProgID="Word.OpenDocumentText.12" ShapeID="_x0000_i1036" DrawAspect="Content" ObjectID="_1476734173" r:id="rId39"/>
+          <o:OLEObject Type="Embed" ProgID="Word.OpenDocumentText.12" ShapeID="_x0000_i1036" DrawAspect="Content" ObjectID="_1476738263" r:id="rId39"/>
         </w:object>
       </w:r>
     </w:p>
@@ -7406,7 +7406,7 @@
             <w10:borderbottom type="single" width="4"/>
             <w10:borderright type="single" width="4"/>
           </v:shape>
-          <o:OLEObject Type="Embed" ProgID="Word.OpenDocumentText.12" ShapeID="_x0000_i1037" DrawAspect="Content" ObjectID="_1476734174" r:id="rId41"/>
+          <o:OLEObject Type="Embed" ProgID="Word.OpenDocumentText.12" ShapeID="_x0000_i1037" DrawAspect="Content" ObjectID="_1476738264" r:id="rId41"/>
         </w:object>
       </w:r>
     </w:p>
@@ -7466,14 +7466,14 @@
     <w:p>
       <w:r>
         <w:object w:dxaOrig="9026" w:dyaOrig="1285">
-          <v:shape id="_x0000_i1046" type="#_x0000_t75" style="width:451.5pt;height:64.5pt" o:ole="">
+          <v:shape id="_x0000_i1040" type="#_x0000_t75" style="width:451.5pt;height:64.5pt" o:ole="">
             <v:imagedata r:id="rId42" o:title=""/>
             <w10:bordertop type="single" width="4"/>
             <w10:borderleft type="single" width="4"/>
             <w10:borderbottom type="single" width="4"/>
             <w10:borderright type="single" width="4"/>
           </v:shape>
-          <o:OLEObject Type="Embed" ProgID="Word.OpenDocumentText.12" ShapeID="_x0000_i1046" DrawAspect="Content" ObjectID="_1476734175" r:id="rId43"/>
+          <o:OLEObject Type="Embed" ProgID="Word.OpenDocumentText.12" ShapeID="_x0000_i1040" DrawAspect="Content" ObjectID="_1476738265" r:id="rId43"/>
         </w:object>
       </w:r>
     </w:p>
@@ -7539,14 +7539,14 @@
     <w:p>
       <w:r>
         <w:object w:dxaOrig="9026" w:dyaOrig="1495">
-          <v:shape id="_x0000_i1047" type="#_x0000_t75" style="width:451.5pt;height:75pt" o:ole="">
+          <v:shape id="_x0000_i1041" type="#_x0000_t75" style="width:451.5pt;height:75pt" o:ole="">
             <v:imagedata r:id="rId44" o:title=""/>
             <w10:bordertop type="single" width="4"/>
             <w10:borderleft type="single" width="4"/>
             <w10:borderbottom type="single" width="4"/>
             <w10:borderright type="single" width="4"/>
           </v:shape>
-          <o:OLEObject Type="Embed" ProgID="Word.OpenDocumentText.12" ShapeID="_x0000_i1047" DrawAspect="Content" ObjectID="_1476734176" r:id="rId45"/>
+          <o:OLEObject Type="Embed" ProgID="Word.OpenDocumentText.12" ShapeID="_x0000_i1041" DrawAspect="Content" ObjectID="_1476738266" r:id="rId45"/>
         </w:object>
       </w:r>
     </w:p>
@@ -7729,7 +7729,7 @@
             <w10:borderbottom type="single" width="4"/>
             <w10:borderright type="single" width="4"/>
           </v:shape>
-          <o:OLEObject Type="Embed" ProgID="Word.OpenDocumentText.12" ShapeID="_x0000_i1038" DrawAspect="Content" ObjectID="_1476734177" r:id="rId47"/>
+          <o:OLEObject Type="Embed" ProgID="Word.OpenDocumentText.12" ShapeID="_x0000_i1038" DrawAspect="Content" ObjectID="_1476738267" r:id="rId47"/>
         </w:object>
       </w:r>
     </w:p>
@@ -7788,15 +7788,15 @@
     <w:bookmarkEnd w:id="30"/>
     <w:p>
       <w:r>
-        <w:object w:dxaOrig="9026" w:dyaOrig="2611">
-          <v:shape id="_x0000_i1039" type="#_x0000_t75" style="width:451.5pt;height:130.5pt" o:ole="" o:bordertopcolor="this" o:borderleftcolor="this" o:borderbottomcolor="this" o:borderrightcolor="this">
+        <w:object w:dxaOrig="9026" w:dyaOrig="2609">
+          <v:shape id="_x0000_i1042" type="#_x0000_t75" style="width:451.5pt;height:130.5pt" o:ole="">
             <v:imagedata r:id="rId48" o:title=""/>
             <w10:bordertop type="single" width="4"/>
             <w10:borderleft type="single" width="4"/>
             <w10:borderbottom type="single" width="4"/>
             <w10:borderright type="single" width="4"/>
           </v:shape>
-          <o:OLEObject Type="Embed" ProgID="Word.OpenDocumentText.12" ShapeID="_x0000_i1039" DrawAspect="Content" ObjectID="_1476734178" r:id="rId49"/>
+          <o:OLEObject Type="Embed" ProgID="Word.OpenDocumentText.12" ShapeID="_x0000_i1042" DrawAspect="Content" ObjectID="_1476738268" r:id="rId49"/>
         </w:object>
       </w:r>
     </w:p>
@@ -7864,14 +7864,14 @@
     <w:p>
       <w:r>
         <w:object w:dxaOrig="9026" w:dyaOrig="2048">
-          <v:shape id="_x0000_i1040" type="#_x0000_t75" style="width:451.5pt;height:102.75pt" o:ole="" o:bordertopcolor="this" o:borderleftcolor="this" o:borderbottomcolor="this" o:borderrightcolor="this">
+          <v:shape id="_x0000_i1043" type="#_x0000_t75" style="width:451.5pt;height:102.75pt" o:ole="">
             <v:imagedata r:id="rId50" o:title=""/>
             <w10:bordertop type="single" width="4"/>
             <w10:borderleft type="single" width="4"/>
             <w10:borderbottom type="single" width="4"/>
             <w10:borderright type="single" width="4"/>
           </v:shape>
-          <o:OLEObject Type="Embed" ProgID="Word.OpenDocumentText.12" ShapeID="_x0000_i1040" DrawAspect="Content" ObjectID="_1476734179" r:id="rId51"/>
+          <o:OLEObject Type="Embed" ProgID="Word.OpenDocumentText.12" ShapeID="_x0000_i1043" DrawAspect="Content" ObjectID="_1476738269" r:id="rId51"/>
         </w:object>
       </w:r>
     </w:p>
@@ -8022,14 +8022,14 @@
     <w:p>
       <w:r>
         <w:object w:dxaOrig="9026" w:dyaOrig="2716">
-          <v:shape id="_x0000_i1041" type="#_x0000_t75" style="width:451.5pt;height:135.75pt" o:ole="" o:bordertopcolor="this" o:borderleftcolor="this" o:borderbottomcolor="this" o:borderrightcolor="this">
+          <v:shape id="_x0000_i1044" type="#_x0000_t75" style="width:451.5pt;height:135.75pt" o:ole="">
             <v:imagedata r:id="rId52" o:title=""/>
             <w10:bordertop type="single" width="4"/>
             <w10:borderleft type="single" width="4"/>
             <w10:borderbottom type="single" width="4"/>
             <w10:borderright type="single" width="4"/>
           </v:shape>
-          <o:OLEObject Type="Embed" ProgID="Word.OpenDocumentText.12" ShapeID="_x0000_i1041" DrawAspect="Content" ObjectID="_1476734180" r:id="rId53"/>
+          <o:OLEObject Type="Embed" ProgID="Word.OpenDocumentText.12" ShapeID="_x0000_i1044" DrawAspect="Content" ObjectID="_1476738270" r:id="rId53"/>
         </w:object>
       </w:r>
     </w:p>
@@ -8060,14 +8060,14 @@
     <w:p>
       <w:r>
         <w:object w:dxaOrig="9026" w:dyaOrig="714">
-          <v:shape id="_x0000_i1042" type="#_x0000_t75" style="width:451.5pt;height:36pt" o:ole="" o:bordertopcolor="this" o:borderleftcolor="this" o:borderbottomcolor="this" o:borderrightcolor="this">
+          <v:shape id="_x0000_i1039" type="#_x0000_t75" style="width:451.5pt;height:36pt" o:ole="" o:bordertopcolor="this" o:borderleftcolor="this" o:borderbottomcolor="this" o:borderrightcolor="this">
             <v:imagedata r:id="rId54" o:title=""/>
             <w10:bordertop type="single" width="4"/>
             <w10:borderleft type="single" width="4"/>
             <w10:borderbottom type="single" width="4"/>
             <w10:borderright type="single" width="4"/>
           </v:shape>
-          <o:OLEObject Type="Embed" ProgID="Word.OpenDocumentText.12" ShapeID="_x0000_i1042" DrawAspect="Content" ObjectID="_1476734181" r:id="rId55"/>
+          <o:OLEObject Type="Embed" ProgID="Word.OpenDocumentText.12" ShapeID="_x0000_i1039" DrawAspect="Content" ObjectID="_1476738271" r:id="rId55"/>
         </w:object>
       </w:r>
     </w:p>
@@ -8122,11 +8122,17 @@
       </w:r>
       <w:proofErr w:type="spellEnd"/>
       <w:r>
-        <w:t xml:space="preserve"> file and add the following code (adjust the connection string to point to your local </w:t>
+        <w:t xml:space="preserve"> file and add the following code (adjust the connection s</w:t>
+      </w:r>
+      <w:r>
+        <w:t xml:space="preserve">tring to point to your local </w:t>
       </w:r>
       <w:proofErr w:type="spellStart"/>
       <w:r>
-        <w:t>SQLServer</w:t>
+        <w:t>Sql</w:t>
+      </w:r>
+      <w:r>
+        <w:t>Server</w:t>
       </w:r>
       <w:proofErr w:type="spellEnd"/>
       <w:r>
@@ -8137,15 +8143,15 @@
     <w:bookmarkEnd w:id="34"/>
     <w:p>
       <w:r>
-        <w:object w:dxaOrig="9026" w:dyaOrig="3828">
-          <v:shape id="_x0000_i1043" type="#_x0000_t75" style="width:451.5pt;height:191.25pt" o:ole="" o:bordertopcolor="this" o:borderleftcolor="this" o:borderbottomcolor="this" o:borderrightcolor="this">
+        <w:object w:dxaOrig="9026" w:dyaOrig="5830">
+          <v:shape id="_x0000_i1045" type="#_x0000_t75" style="width:451.5pt;height:291.75pt" o:ole="">
             <v:imagedata r:id="rId56" o:title=""/>
             <w10:bordertop type="single" width="4"/>
             <w10:borderleft type="single" width="4"/>
             <w10:borderbottom type="single" width="4"/>
             <w10:borderright type="single" width="4"/>
           </v:shape>
-          <o:OLEObject Type="Embed" ProgID="Word.OpenDocumentText.12" ShapeID="_x0000_i1043" DrawAspect="Content" ObjectID="_1476734182" r:id="rId57"/>
+          <o:OLEObject Type="Embed" ProgID="Word.OpenDocumentText.12" ShapeID="_x0000_i1045" DrawAspect="Content" ObjectID="_1476738272" r:id="rId57"/>
         </w:object>
       </w:r>
     </w:p>
@@ -8175,7 +8181,21 @@
       </w:r>
       <w:proofErr w:type="spellEnd"/>
       <w:r>
-        <w:t xml:space="preserve"> file but the first two lines (“module Data” and “open Types” should not be included) and executed in the F# Interactive.  </w:t>
+        <w:t xml:space="preserve"> file but the first two lines (“module Data” and “open Types” should not be included</w:t>
+      </w:r>
+      <w:r>
+        <w:t xml:space="preserve">, but “open </w:t>
+      </w:r>
+      <w:proofErr w:type="spellStart"/>
+      <w:r>
+        <w:t>FSharp.Data</w:t>
+      </w:r>
+      <w:proofErr w:type="spellEnd"/>
+      <w:r>
+        <w:t>” should</w:t>
+      </w:r>
+      <w:r>
+        <w:t xml:space="preserve">) and executed in the F# Interactive.  </w:t>
       </w:r>
     </w:p>
     <w:p/>
@@ -8783,8 +8803,10 @@
     </w:tbl>
     <w:p/>
     <w:p/>
+    <w:p/>
     <w:p>
       <w:r>
+        <w:lastRenderedPageBreak/>
         <w:t>19</w:t>
       </w:r>
       <w:r>
@@ -9077,17 +9099,9 @@
       </w:tr>
     </w:tbl>
     <w:p/>
-    <w:p/>
-    <w:p/>
     <w:p>
       <w:r>
-        <w:lastRenderedPageBreak/>
-        <w:t>You should get the followin</w:t>
-      </w:r>
-      <w:bookmarkStart w:id="35" w:name="_GoBack"/>
-      <w:bookmarkEnd w:id="35"/>
-      <w:r>
-        <w:t>g result:</w:t>
+        <w:t>You should get the following result:</w:t>
       </w:r>
     </w:p>
     <w:tbl>
@@ -10032,112 +10046,59 @@
     </w:tbl>
     <w:p/>
     <w:p/>
+    <w:p/>
+    <w:p/>
+    <w:p/>
+    <w:p/>
+    <w:p/>
+    <w:p/>
+    <w:p/>
     <w:p>
       <w:r>
-        <w:t>20</w:t>
-      </w:r>
-      <w:r>
-        <w:t xml:space="preserve">. </w:t>
-      </w:r>
-      <w:r>
-        <w:t>In t</w:t>
-      </w:r>
-      <w:r>
-        <w:t>he</w:t>
-      </w:r>
+        <w:lastRenderedPageBreak/>
+        <w:t>2</w:t>
+      </w:r>
+      <w:r>
+        <w:t>0</w:t>
+      </w:r>
+      <w:r>
+        <w:t xml:space="preserve">. Open the file </w:t>
+      </w:r>
+      <w:proofErr w:type="spellStart"/>
+      <w:r>
+        <w:t>Services.fs</w:t>
+      </w:r>
+      <w:proofErr w:type="spellEnd"/>
+      <w:r>
+        <w:t xml:space="preserve"> and add the following class:</w:t>
+      </w:r>
+    </w:p>
+    <w:p>
       <w:r>
         <w:t xml:space="preserve"> </w:t>
       </w:r>
-      <w:proofErr w:type="spellStart"/>
-      <w:r>
-        <w:t>Data.fs</w:t>
-      </w:r>
-      <w:proofErr w:type="spellEnd"/>
-      <w:r>
-        <w:t xml:space="preserve"> file,</w:t>
-      </w:r>
-      <w:r>
-        <w:t xml:space="preserve"> write the following “</w:t>
-      </w:r>
-      <w:proofErr w:type="spellStart"/>
-      <w:r>
-        <w:t>updateCustomer</w:t>
-      </w:r>
-      <w:proofErr w:type="spellEnd"/>
-      <w:r>
-        <w:t>” function right after the “</w:t>
-      </w:r>
-      <w:proofErr w:type="spellStart"/>
-      <w:r>
-        <w:t>getCustomers</w:t>
-      </w:r>
-      <w:proofErr w:type="spellEnd"/>
-      <w:r>
-        <w:t>” one:</w:t>
-      </w:r>
-    </w:p>
-    <w:bookmarkStart w:id="36" w:name="_MON_1472412089"/>
-    <w:bookmarkEnd w:id="36"/>
-    <w:p>
-      <w:r>
-        <w:object w:dxaOrig="9026" w:dyaOrig="2048">
-          <v:shape id="_x0000_i1044" type="#_x0000_t75" style="width:451.5pt;height:102.75pt" o:ole="" o:bordertopcolor="this" o:borderleftcolor="this" o:borderbottomcolor="this" o:borderrightcolor="this">
+      <w:bookmarkStart w:id="35" w:name="_MON_1472413541"/>
+      <w:bookmarkEnd w:id="35"/>
+      <w:r>
+        <w:object w:dxaOrig="9026" w:dyaOrig="2716">
+          <v:shape id="_x0000_i1046" type="#_x0000_t75" style="width:451.5pt;height:135.75pt" o:ole="">
             <v:imagedata r:id="rId58" o:title=""/>
             <w10:bordertop type="single" width="4"/>
             <w10:borderleft type="single" width="4"/>
             <w10:borderbottom type="single" width="4"/>
             <w10:borderright type="single" width="4"/>
           </v:shape>
-          <o:OLEObject Type="Embed" ProgID="Word.OpenDocumentText.12" ShapeID="_x0000_i1044" DrawAspect="Content" ObjectID="_1476734183" r:id="rId59"/>
-        </w:object>
-      </w:r>
-    </w:p>
-    <w:p/>
-    <w:p/>
-    <w:p/>
-    <w:p/>
-    <w:p/>
-    <w:p>
-      <w:r>
-        <w:lastRenderedPageBreak/>
-        <w:t>21</w:t>
-      </w:r>
-      <w:r>
-        <w:t xml:space="preserve">. Open the file </w:t>
-      </w:r>
-      <w:proofErr w:type="spellStart"/>
-      <w:r>
-        <w:t>Services.fs</w:t>
-      </w:r>
-      <w:proofErr w:type="spellEnd"/>
-      <w:r>
-        <w:t xml:space="preserve"> and add the following class:</w:t>
-      </w:r>
-    </w:p>
-    <w:p>
-      <w:r>
-        <w:t xml:space="preserve"> </w:t>
-      </w:r>
-      <w:bookmarkStart w:id="37" w:name="_MON_1472413541"/>
-      <w:bookmarkEnd w:id="37"/>
-      <w:r>
-        <w:object w:dxaOrig="9026" w:dyaOrig="2716">
-          <v:shape id="_x0000_i1045" type="#_x0000_t75" style="width:451.5pt;height:135.75pt" o:ole="" o:bordertopcolor="this" o:borderleftcolor="this" o:borderbottomcolor="this" o:borderrightcolor="this">
-            <v:imagedata r:id="rId60" o:title=""/>
-            <w10:bordertop type="single" width="4"/>
-            <w10:borderleft type="single" width="4"/>
-            <w10:borderbottom type="single" width="4"/>
-            <w10:borderright type="single" width="4"/>
-          </v:shape>
-          <o:OLEObject Type="Embed" ProgID="Word.OpenDocumentText.12" ShapeID="_x0000_i1045" DrawAspect="Content" ObjectID="_1476734184" r:id="rId61"/>
+          <o:OLEObject Type="Embed" ProgID="Word.OpenDocumentText.12" ShapeID="_x0000_i1046" DrawAspect="Content" ObjectID="_1476738273" r:id="rId59"/>
         </w:object>
       </w:r>
     </w:p>
     <w:p/>
     <w:p>
       <w:r>
-        <w:t>22</w:t>
-      </w:r>
+        <w:t>21</w:t>
+      </w:r>
+      <w:bookmarkStart w:id="36" w:name="_GoBack"/>
+      <w:bookmarkEnd w:id="36"/>
       <w:r>
         <w:t xml:space="preserve">. </w:t>
       </w:r>
@@ -10154,7 +10115,7 @@
       </w:r>
     </w:p>
     <w:sectPr>
-      <w:footerReference w:type="default" r:id="rId62"/>
+      <w:footerReference w:type="default" r:id="rId60"/>
       <w:pgSz w:w="12240" w:h="15840" w:code="1"/>
       <w:pgMar w:top="1080" w:right="1440" w:bottom="1080" w:left="1440" w:header="720" w:footer="720" w:gutter="0"/>
       <w:cols w:space="720"/>
@@ -10232,7 +10193,7 @@
       <w:rPr>
         <w:noProof/>
       </w:rPr>
-      <w:t>12</w:t>
+      <w:t>15</w:t>
     </w:r>
     <w:r>
       <w:rPr>
@@ -13327,25 +13288,25 @@
     </dgm:pt>
   </dgm:ptLst>
   <dgm:cxnLst>
-    <dgm:cxn modelId="{B13F9D34-5F04-489E-ABED-056484348EC7}" type="presOf" srcId="{8AED33B6-67C8-410C-BB34-1C1F37AD78CD}" destId="{E37894A0-CA82-4B21-891C-DD34C3EC6A39}" srcOrd="0" destOrd="0" presId="urn:microsoft.com/office/officeart/2005/8/layout/gear1"/>
-    <dgm:cxn modelId="{FD964DFE-F3E1-498F-BABF-64BFF2182D2D}" type="presOf" srcId="{9FE8FA85-5A27-42A9-90CB-EFE270BBC4D8}" destId="{EE7CE306-6469-41A4-84AD-FC336EBAA72A}" srcOrd="2" destOrd="0" presId="urn:microsoft.com/office/officeart/2005/8/layout/gear1"/>
-    <dgm:cxn modelId="{0E2FA0E0-610A-42C8-AC48-9075460334D8}" type="presOf" srcId="{9FE8FA85-5A27-42A9-90CB-EFE270BBC4D8}" destId="{A51FD8ED-619E-490B-A7DB-8E2B070B165E}" srcOrd="0" destOrd="0" presId="urn:microsoft.com/office/officeart/2005/8/layout/gear1"/>
-    <dgm:cxn modelId="{D897611A-A1D5-4329-B29A-883B5F71461D}" type="presOf" srcId="{1B8E77EF-3DD3-4E38-B208-5B07FF4B5E40}" destId="{34573F20-AECD-4E48-90F8-D213EA67693E}" srcOrd="0" destOrd="0" presId="urn:microsoft.com/office/officeart/2005/8/layout/gear1"/>
-    <dgm:cxn modelId="{CBD12481-6678-4020-9B7A-415DDB9FC5E0}" type="presOf" srcId="{06ED21E7-79B8-4963-B94D-883701CCEBF3}" destId="{EB2F1A30-DFF1-4E79-AEDD-DD191798CE03}" srcOrd="1" destOrd="0" presId="urn:microsoft.com/office/officeart/2005/8/layout/gear1"/>
-    <dgm:cxn modelId="{D659C559-BD97-498F-B6E2-A26CC29A52E8}" type="presOf" srcId="{CE17E94F-E9B3-4D01-94CF-BF84BB0D10D6}" destId="{435CF0AE-72B1-496C-B685-5BF4899CD401}" srcOrd="0" destOrd="0" presId="urn:microsoft.com/office/officeart/2005/8/layout/gear1"/>
-    <dgm:cxn modelId="{35598162-D11F-483F-B657-1D5A7C22EA85}" type="presOf" srcId="{06ED21E7-79B8-4963-B94D-883701CCEBF3}" destId="{322547BF-FA17-4E5C-975E-1E2365FEC96B}" srcOrd="2" destOrd="0" presId="urn:microsoft.com/office/officeart/2005/8/layout/gear1"/>
-    <dgm:cxn modelId="{2F720701-F8EC-4685-8FB3-36B1973EF1E5}" type="presOf" srcId="{9FE8FA85-5A27-42A9-90CB-EFE270BBC4D8}" destId="{DF31AEBD-271A-4B6B-89F0-55F0D6606C0B}" srcOrd="1" destOrd="0" presId="urn:microsoft.com/office/officeart/2005/8/layout/gear1"/>
+    <dgm:cxn modelId="{88427395-29B5-4E70-8867-C7993F646EEB}" type="presOf" srcId="{06ED21E7-79B8-4963-B94D-883701CCEBF3}" destId="{005B9784-283A-42A4-8873-35CDA8D50128}" srcOrd="0" destOrd="0" presId="urn:microsoft.com/office/officeart/2005/8/layout/gear1"/>
+    <dgm:cxn modelId="{53A69757-0728-46F5-A561-8A3350C4BA99}" type="presOf" srcId="{1B8E77EF-3DD3-4E38-B208-5B07FF4B5E40}" destId="{34573F20-AECD-4E48-90F8-D213EA67693E}" srcOrd="0" destOrd="0" presId="urn:microsoft.com/office/officeart/2005/8/layout/gear1"/>
+    <dgm:cxn modelId="{89D7C8CD-47FA-48FA-9566-04498BFF9111}" type="presOf" srcId="{9FE8FA85-5A27-42A9-90CB-EFE270BBC4D8}" destId="{A51FD8ED-619E-490B-A7DB-8E2B070B165E}" srcOrd="0" destOrd="0" presId="urn:microsoft.com/office/officeart/2005/8/layout/gear1"/>
+    <dgm:cxn modelId="{57CC7A4B-D164-4397-BD65-3EFB4A4D38C9}" type="presOf" srcId="{9FE8FA85-5A27-42A9-90CB-EFE270BBC4D8}" destId="{EE7CE306-6469-41A4-84AD-FC336EBAA72A}" srcOrd="2" destOrd="0" presId="urn:microsoft.com/office/officeart/2005/8/layout/gear1"/>
+    <dgm:cxn modelId="{C4B1A24C-1950-4E9F-9F84-707A5C6E8EFA}" type="presOf" srcId="{06ED21E7-79B8-4963-B94D-883701CCEBF3}" destId="{EB2F1A30-DFF1-4E79-AEDD-DD191798CE03}" srcOrd="1" destOrd="0" presId="urn:microsoft.com/office/officeart/2005/8/layout/gear1"/>
+    <dgm:cxn modelId="{BE3470AD-A21B-4785-9422-3864494279FF}" type="presOf" srcId="{9FE8FA85-5A27-42A9-90CB-EFE270BBC4D8}" destId="{DF31AEBD-271A-4B6B-89F0-55F0D6606C0B}" srcOrd="1" destOrd="0" presId="urn:microsoft.com/office/officeart/2005/8/layout/gear1"/>
     <dgm:cxn modelId="{2245E8C0-0DE4-4CB2-8629-5E7F6E6C997D}" srcId="{CE17E94F-E9B3-4D01-94CF-BF84BB0D10D6}" destId="{9FE8FA85-5A27-42A9-90CB-EFE270BBC4D8}" srcOrd="1" destOrd="0" parTransId="{5F31B0A1-7A1E-4774-97C8-474CB2EC5D57}" sibTransId="{1B8E77EF-3DD3-4E38-B208-5B07FF4B5E40}"/>
+    <dgm:cxn modelId="{E52080CF-F6BA-449B-8571-4BF8B99C0F83}" type="presOf" srcId="{CE17E94F-E9B3-4D01-94CF-BF84BB0D10D6}" destId="{435CF0AE-72B1-496C-B685-5BF4899CD401}" srcOrd="0" destOrd="0" presId="urn:microsoft.com/office/officeart/2005/8/layout/gear1"/>
     <dgm:cxn modelId="{1C02A1B8-D870-4950-B2B0-B2102126D06B}" srcId="{CE17E94F-E9B3-4D01-94CF-BF84BB0D10D6}" destId="{06ED21E7-79B8-4963-B94D-883701CCEBF3}" srcOrd="0" destOrd="0" parTransId="{380D9EA7-FEF4-489C-9D34-23476C090D00}" sibTransId="{8AED33B6-67C8-410C-BB34-1C1F37AD78CD}"/>
-    <dgm:cxn modelId="{F3EB720B-C2D9-4F3B-8285-65962D8E3595}" type="presOf" srcId="{06ED21E7-79B8-4963-B94D-883701CCEBF3}" destId="{005B9784-283A-42A4-8873-35CDA8D50128}" srcOrd="0" destOrd="0" presId="urn:microsoft.com/office/officeart/2005/8/layout/gear1"/>
-    <dgm:cxn modelId="{093FA075-4BF3-44A6-9D1F-B9C79F9DA9B3}" type="presParOf" srcId="{435CF0AE-72B1-496C-B685-5BF4899CD401}" destId="{005B9784-283A-42A4-8873-35CDA8D50128}" srcOrd="0" destOrd="0" presId="urn:microsoft.com/office/officeart/2005/8/layout/gear1"/>
-    <dgm:cxn modelId="{E1BD16EF-E510-4E3C-B5F0-6108681B61CF}" type="presParOf" srcId="{435CF0AE-72B1-496C-B685-5BF4899CD401}" destId="{EB2F1A30-DFF1-4E79-AEDD-DD191798CE03}" srcOrd="1" destOrd="0" presId="urn:microsoft.com/office/officeart/2005/8/layout/gear1"/>
-    <dgm:cxn modelId="{1D8EB8F4-118F-45F9-B98B-B5D9C15C4986}" type="presParOf" srcId="{435CF0AE-72B1-496C-B685-5BF4899CD401}" destId="{322547BF-FA17-4E5C-975E-1E2365FEC96B}" srcOrd="2" destOrd="0" presId="urn:microsoft.com/office/officeart/2005/8/layout/gear1"/>
-    <dgm:cxn modelId="{5EAF0B60-03E6-4903-9D94-CB57F8902E17}" type="presParOf" srcId="{435CF0AE-72B1-496C-B685-5BF4899CD401}" destId="{A51FD8ED-619E-490B-A7DB-8E2B070B165E}" srcOrd="3" destOrd="0" presId="urn:microsoft.com/office/officeart/2005/8/layout/gear1"/>
-    <dgm:cxn modelId="{53C4BF0D-EE12-4190-BBF9-83DD89B5A1C7}" type="presParOf" srcId="{435CF0AE-72B1-496C-B685-5BF4899CD401}" destId="{DF31AEBD-271A-4B6B-89F0-55F0D6606C0B}" srcOrd="4" destOrd="0" presId="urn:microsoft.com/office/officeart/2005/8/layout/gear1"/>
-    <dgm:cxn modelId="{4B58A526-AB96-4574-881A-B9C7DD36D6BB}" type="presParOf" srcId="{435CF0AE-72B1-496C-B685-5BF4899CD401}" destId="{EE7CE306-6469-41A4-84AD-FC336EBAA72A}" srcOrd="5" destOrd="0" presId="urn:microsoft.com/office/officeart/2005/8/layout/gear1"/>
-    <dgm:cxn modelId="{E58A4A49-6F4E-46E3-B017-7668BF9BD747}" type="presParOf" srcId="{435CF0AE-72B1-496C-B685-5BF4899CD401}" destId="{E37894A0-CA82-4B21-891C-DD34C3EC6A39}" srcOrd="6" destOrd="0" presId="urn:microsoft.com/office/officeart/2005/8/layout/gear1"/>
-    <dgm:cxn modelId="{16AEB3D9-D142-471B-BC1A-DFBE25C1F916}" type="presParOf" srcId="{435CF0AE-72B1-496C-B685-5BF4899CD401}" destId="{34573F20-AECD-4E48-90F8-D213EA67693E}" srcOrd="7" destOrd="0" presId="urn:microsoft.com/office/officeart/2005/8/layout/gear1"/>
+    <dgm:cxn modelId="{C9C3013E-2CBB-4057-BD4D-92719EA4FAAD}" type="presOf" srcId="{06ED21E7-79B8-4963-B94D-883701CCEBF3}" destId="{322547BF-FA17-4E5C-975E-1E2365FEC96B}" srcOrd="2" destOrd="0" presId="urn:microsoft.com/office/officeart/2005/8/layout/gear1"/>
+    <dgm:cxn modelId="{62C0BD63-7871-4B68-A367-376BCBA7A372}" type="presOf" srcId="{8AED33B6-67C8-410C-BB34-1C1F37AD78CD}" destId="{E37894A0-CA82-4B21-891C-DD34C3EC6A39}" srcOrd="0" destOrd="0" presId="urn:microsoft.com/office/officeart/2005/8/layout/gear1"/>
+    <dgm:cxn modelId="{21198A87-7A96-4BD8-97EA-30C1E10DF72D}" type="presParOf" srcId="{435CF0AE-72B1-496C-B685-5BF4899CD401}" destId="{005B9784-283A-42A4-8873-35CDA8D50128}" srcOrd="0" destOrd="0" presId="urn:microsoft.com/office/officeart/2005/8/layout/gear1"/>
+    <dgm:cxn modelId="{6AC05B55-4DED-4A1E-90B6-3D64BE49983C}" type="presParOf" srcId="{435CF0AE-72B1-496C-B685-5BF4899CD401}" destId="{EB2F1A30-DFF1-4E79-AEDD-DD191798CE03}" srcOrd="1" destOrd="0" presId="urn:microsoft.com/office/officeart/2005/8/layout/gear1"/>
+    <dgm:cxn modelId="{105859C5-19E6-44D8-801C-254653B2A826}" type="presParOf" srcId="{435CF0AE-72B1-496C-B685-5BF4899CD401}" destId="{322547BF-FA17-4E5C-975E-1E2365FEC96B}" srcOrd="2" destOrd="0" presId="urn:microsoft.com/office/officeart/2005/8/layout/gear1"/>
+    <dgm:cxn modelId="{0EC02B1F-FFE7-4DC1-8368-AA627C55C159}" type="presParOf" srcId="{435CF0AE-72B1-496C-B685-5BF4899CD401}" destId="{A51FD8ED-619E-490B-A7DB-8E2B070B165E}" srcOrd="3" destOrd="0" presId="urn:microsoft.com/office/officeart/2005/8/layout/gear1"/>
+    <dgm:cxn modelId="{28A2764B-2075-4C10-ABEC-948D3853348E}" type="presParOf" srcId="{435CF0AE-72B1-496C-B685-5BF4899CD401}" destId="{DF31AEBD-271A-4B6B-89F0-55F0D6606C0B}" srcOrd="4" destOrd="0" presId="urn:microsoft.com/office/officeart/2005/8/layout/gear1"/>
+    <dgm:cxn modelId="{0F53129B-7736-4B84-A74B-363CF4BE046F}" type="presParOf" srcId="{435CF0AE-72B1-496C-B685-5BF4899CD401}" destId="{EE7CE306-6469-41A4-84AD-FC336EBAA72A}" srcOrd="5" destOrd="0" presId="urn:microsoft.com/office/officeart/2005/8/layout/gear1"/>
+    <dgm:cxn modelId="{85D35410-1BBF-4A3E-A69E-CCB22EC22449}" type="presParOf" srcId="{435CF0AE-72B1-496C-B685-5BF4899CD401}" destId="{E37894A0-CA82-4B21-891C-DD34C3EC6A39}" srcOrd="6" destOrd="0" presId="urn:microsoft.com/office/officeart/2005/8/layout/gear1"/>
+    <dgm:cxn modelId="{91544825-0C4A-4BED-9CD5-7DD7F66EECA5}" type="presParOf" srcId="{435CF0AE-72B1-496C-B685-5BF4899CD401}" destId="{34573F20-AECD-4E48-90F8-D213EA67693E}" srcOrd="7" destOrd="0" presId="urn:microsoft.com/office/officeart/2005/8/layout/gear1"/>
   </dgm:cxnLst>
   <dgm:bg/>
   <dgm:whole/>
@@ -15249,6 +15210,7 @@
     <w:rsid w:val="001F6720"/>
     <w:rsid w:val="00222C92"/>
     <w:rsid w:val="003D494B"/>
+    <w:rsid w:val="004374C3"/>
     <w:rsid w:val="00443E19"/>
     <w:rsid w:val="006105F2"/>
     <w:rsid w:val="006110FF"/>
@@ -15258,7 +15220,6 @@
     <w:rsid w:val="008C0841"/>
     <w:rsid w:val="00966A51"/>
     <w:rsid w:val="00A03639"/>
-    <w:rsid w:val="00A10490"/>
     <w:rsid w:val="00A114E5"/>
     <w:rsid w:val="00AA0251"/>
     <w:rsid w:val="00AF58F3"/>
@@ -16073,7 +16034,7 @@
 </file>
 
 <file path=customXml/itemProps2.xml><?xml version="1.0" encoding="utf-8"?>
-<ds:datastoreItem xmlns:ds="http://schemas.openxmlformats.org/officeDocument/2006/customXml" ds:itemID="{75A7E69B-539D-454B-9316-77A3937E962C}">
+<ds:datastoreItem xmlns:ds="http://schemas.openxmlformats.org/officeDocument/2006/customXml" ds:itemID="{659E5B74-32BB-4966-8F4C-83CB3FADC9C6}">
   <ds:schemaRefs>
     <ds:schemaRef ds:uri="http://schemas.openxmlformats.org/officeDocument/2006/bibliography"/>
   </ds:schemaRefs>

</xml_diff>

<commit_message>
Made exercise 4 shorter
</commit_message>
<xml_diff>
--- a/FSharpWorkshop_Exercises.docx
+++ b/FSharpWorkshop_Exercises.docx
@@ -413,6 +413,7 @@
                               <w15:appearance w15:val="hidden"/>
                               <w:text/>
                             </w:sdtPr>
+                            <w:sdtEndPr/>
                             <w:sdtContent>
                               <w:r>
                                 <w:t>F#</w:t>
@@ -1270,7 +1271,7 @@
           </mc:Choice>
           <mc:Fallback>
             <w:pict>
-              <v:group id="Group 1" o:spid="_x0000_s1028" style="width:246.65pt;height:169.25pt;mso-position-horizontal-relative:char;mso-position-vertical-relative:line" coordsize="55614,38164" o:gfxdata="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">
+              <v:group id="Group 1" o:spid="_x0000_s1028" style="width:246.65pt;height:169.25pt;mso-position-horizontal-relative:char;mso-position-vertical-relative:line" coordsize="55614,38164" o:gfxdata="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">
                 <v:shapetype id="_x0000_t15" coordsize="21600,21600" o:spt="15" adj="16200" path="m@0,l,,,21600@0,21600,21600,10800xe">
                   <v:stroke joinstyle="miter"/>
                   <v:formulas>
@@ -2218,25 +2219,6 @@
     <w:p>
       <w:r>
         <w:object w:dxaOrig="9026" w:dyaOrig="551">
-          <v:shapetype id="_x0000_t75" coordsize="21600,21600" o:spt="75" o:preferrelative="t" path="m@4@5l@4@11@9@11@9@5xe" filled="f" stroked="f">
-            <v:stroke joinstyle="miter"/>
-            <v:formulas>
-              <v:f eqn="if lineDrawn pixelLineWidth 0"/>
-              <v:f eqn="sum @0 1 0"/>
-              <v:f eqn="sum 0 0 @1"/>
-              <v:f eqn="prod @2 1 2"/>
-              <v:f eqn="prod @3 21600 pixelWidth"/>
-              <v:f eqn="prod @3 21600 pixelHeight"/>
-              <v:f eqn="sum @0 0 1"/>
-              <v:f eqn="prod @6 1 2"/>
-              <v:f eqn="prod @7 21600 pixelWidth"/>
-              <v:f eqn="sum @8 21600 0"/>
-              <v:f eqn="prod @7 21600 pixelHeight"/>
-              <v:f eqn="sum @10 21600 0"/>
-            </v:formulas>
-            <v:path o:extrusionok="f" gradientshapeok="t" o:connecttype="rect"/>
-            <o:lock v:ext="edit" aspectratio="t"/>
-          </v:shapetype>
           <v:shape id="_x0000_i1025" type="#_x0000_t75" style="width:451.5pt;height:28.5pt" o:ole="" o:bordertopcolor="this" o:borderleftcolor="this" o:borderbottomcolor="this" o:borderrightcolor="this">
             <v:imagedata r:id="rId15" o:title=""/>
             <w10:bordertop type="single" width="4"/>
@@ -2244,7 +2226,7 @@
             <w10:borderbottom type="single" width="4"/>
             <w10:borderright type="single" width="4"/>
           </v:shape>
-          <o:OLEObject Type="Embed" ProgID="Word.OpenDocumentText.12" ShapeID="_x0000_i1025" DrawAspect="Content" ObjectID="_1476737791" r:id="rId16"/>
+          <o:OLEObject Type="Embed" ProgID="Word.OpenDocumentText.12" ShapeID="_x0000_i1025" DrawAspect="Content" ObjectID="_1476742992" r:id="rId16"/>
         </w:object>
       </w:r>
     </w:p>
@@ -2435,7 +2417,7 @@
             <w10:borderbottom type="single" width="4"/>
             <w10:borderright type="single" width="4"/>
           </v:shape>
-          <o:OLEObject Type="Embed" ProgID="Word.OpenDocumentText.12" ShapeID="_x0000_i1026" DrawAspect="Content" ObjectID="_1476737792" r:id="rId20"/>
+          <o:OLEObject Type="Embed" ProgID="Word.OpenDocumentText.12" ShapeID="_x0000_i1026" DrawAspect="Content" ObjectID="_1476742993" r:id="rId20"/>
         </w:object>
       </w:r>
     </w:p>
@@ -4395,7 +4377,7 @@
             <w10:borderbottom type="single" width="4"/>
             <w10:borderright type="single" width="4"/>
           </v:shape>
-          <o:OLEObject Type="Embed" ProgID="Word.OpenDocumentText.12" ShapeID="_x0000_i1027" DrawAspect="Content" ObjectID="_1476737793" r:id="rId22"/>
+          <o:OLEObject Type="Embed" ProgID="Word.OpenDocumentText.12" ShapeID="_x0000_i1027" DrawAspect="Content" ObjectID="_1476742994" r:id="rId22"/>
         </w:object>
       </w:r>
     </w:p>
@@ -5181,7 +5163,7 @@
             <w10:borderbottom type="single" width="4"/>
             <w10:borderright type="single" width="4"/>
           </v:shape>
-          <o:OLEObject Type="Embed" ProgID="Word.OpenDocumentText.12" ShapeID="_x0000_i1028" DrawAspect="Content" ObjectID="_1476737794" r:id="rId24"/>
+          <o:OLEObject Type="Embed" ProgID="Word.OpenDocumentText.12" ShapeID="_x0000_i1028" DrawAspect="Content" ObjectID="_1476742995" r:id="rId24"/>
         </w:object>
       </w:r>
     </w:p>
@@ -5352,7 +5334,7 @@
             <w10:borderbottom type="single" width="4"/>
             <w10:borderright type="single" width="4"/>
           </v:shape>
-          <o:OLEObject Type="Embed" ProgID="Word.OpenDocumentText.12" ShapeID="_x0000_i1029" DrawAspect="Content" ObjectID="_1476737795" r:id="rId26"/>
+          <o:OLEObject Type="Embed" ProgID="Word.OpenDocumentText.12" ShapeID="_x0000_i1029" DrawAspect="Content" ObjectID="_1476742996" r:id="rId26"/>
         </w:object>
       </w:r>
     </w:p>
@@ -5395,7 +5377,7 @@
             <w10:borderbottom type="single" width="4"/>
             <w10:borderright type="single" width="4"/>
           </v:shape>
-          <o:OLEObject Type="Embed" ProgID="Word.OpenDocumentText.12" ShapeID="_x0000_i1030" DrawAspect="Content" ObjectID="_1476737796" r:id="rId28"/>
+          <o:OLEObject Type="Embed" ProgID="Word.OpenDocumentText.12" ShapeID="_x0000_i1030" DrawAspect="Content" ObjectID="_1476742997" r:id="rId28"/>
         </w:object>
       </w:r>
     </w:p>
@@ -5760,7 +5742,7 @@
             <w10:borderbottom type="single" width="4"/>
             <w10:borderright type="single" width="4"/>
           </v:shape>
-          <o:OLEObject Type="Embed" ProgID="Word.OpenDocumentText.12" ShapeID="_x0000_i1031" DrawAspect="Content" ObjectID="_1476737797" r:id="rId29"/>
+          <o:OLEObject Type="Embed" ProgID="Word.OpenDocumentText.12" ShapeID="_x0000_i1031" DrawAspect="Content" ObjectID="_1476742998" r:id="rId29"/>
         </w:object>
       </w:r>
     </w:p>
@@ -6889,7 +6871,7 @@
             <w10:borderbottom type="single" width="4"/>
             <w10:borderright type="single" width="4"/>
           </v:shape>
-          <o:OLEObject Type="Embed" ProgID="Word.OpenDocumentText.12" ShapeID="_x0000_i1032" DrawAspect="Content" ObjectID="_1476737798" r:id="rId31"/>
+          <o:OLEObject Type="Embed" ProgID="Word.OpenDocumentText.12" ShapeID="_x0000_i1032" DrawAspect="Content" ObjectID="_1476742999" r:id="rId31"/>
         </w:object>
       </w:r>
     </w:p>
@@ -6945,7 +6927,7 @@
             <w10:borderbottom type="single" width="4"/>
             <w10:borderright type="single" width="4"/>
           </v:shape>
-          <o:OLEObject Type="Embed" ProgID="Word.OpenDocumentText.12" ShapeID="_x0000_i1033" DrawAspect="Content" ObjectID="_1476737799" r:id="rId33"/>
+          <o:OLEObject Type="Embed" ProgID="Word.OpenDocumentText.12" ShapeID="_x0000_i1033" DrawAspect="Content" ObjectID="_1476743000" r:id="rId33"/>
         </w:object>
       </w:r>
     </w:p>
@@ -7054,7 +7036,7 @@
             <w10:borderbottom type="single" width="4"/>
             <w10:borderright type="single" width="4"/>
           </v:shape>
-          <o:OLEObject Type="Embed" ProgID="Word.OpenDocumentText.12" ShapeID="_x0000_i1034" DrawAspect="Content" ObjectID="_1476737800" r:id="rId35"/>
+          <o:OLEObject Type="Embed" ProgID="Word.OpenDocumentText.12" ShapeID="_x0000_i1034" DrawAspect="Content" ObjectID="_1476743001" r:id="rId35"/>
         </w:object>
       </w:r>
     </w:p>
@@ -7140,7 +7122,7 @@
             <w10:borderbottom type="single" width="4"/>
             <w10:borderright type="single" width="4"/>
           </v:shape>
-          <o:OLEObject Type="Embed" ProgID="Word.OpenDocumentText.12" ShapeID="_x0000_i1035" DrawAspect="Content" ObjectID="_1476737801" r:id="rId37"/>
+          <o:OLEObject Type="Embed" ProgID="Word.OpenDocumentText.12" ShapeID="_x0000_i1035" DrawAspect="Content" ObjectID="_1476743002" r:id="rId37"/>
         </w:object>
       </w:r>
     </w:p>
@@ -7314,7 +7296,7 @@
             <w10:borderbottom type="single" width="4"/>
             <w10:borderright type="single" width="4"/>
           </v:shape>
-          <o:OLEObject Type="Embed" ProgID="Word.OpenDocumentText.12" ShapeID="_x0000_i1036" DrawAspect="Content" ObjectID="_1476737802" r:id="rId39"/>
+          <o:OLEObject Type="Embed" ProgID="Word.OpenDocumentText.12" ShapeID="_x0000_i1036" DrawAspect="Content" ObjectID="_1476743003" r:id="rId39"/>
         </w:object>
       </w:r>
     </w:p>
@@ -7400,7 +7382,7 @@
             <w10:borderbottom type="single" width="4"/>
             <w10:borderright type="single" width="4"/>
           </v:shape>
-          <o:OLEObject Type="Embed" ProgID="Word.OpenDocumentText.12" ShapeID="_x0000_i1037" DrawAspect="Content" ObjectID="_1476737803" r:id="rId41"/>
+          <o:OLEObject Type="Embed" ProgID="Word.OpenDocumentText.12" ShapeID="_x0000_i1037" DrawAspect="Content" ObjectID="_1476743004" r:id="rId41"/>
         </w:object>
       </w:r>
     </w:p>
@@ -7467,7 +7449,7 @@
             <w10:borderbottom type="single" width="4"/>
             <w10:borderright type="single" width="4"/>
           </v:shape>
-          <o:OLEObject Type="Embed" ProgID="Word.OpenDocumentText.12" ShapeID="_x0000_i1038" DrawAspect="Content" ObjectID="_1476737804" r:id="rId43"/>
+          <o:OLEObject Type="Embed" ProgID="Word.OpenDocumentText.12" ShapeID="_x0000_i1038" DrawAspect="Content" ObjectID="_1476743005" r:id="rId43"/>
         </w:object>
       </w:r>
     </w:p>
@@ -7540,7 +7522,7 @@
             <w10:borderbottom type="single" width="4"/>
             <w10:borderright type="single" width="4"/>
           </v:shape>
-          <o:OLEObject Type="Embed" ProgID="Word.OpenDocumentText.12" ShapeID="_x0000_i1039" DrawAspect="Content" ObjectID="_1476737805" r:id="rId45"/>
+          <o:OLEObject Type="Embed" ProgID="Word.OpenDocumentText.12" ShapeID="_x0000_i1039" DrawAspect="Content" ObjectID="_1476743006" r:id="rId45"/>
         </w:object>
       </w:r>
     </w:p>
@@ -7654,10 +7636,8 @@
     </w:p>
     <w:p>
       <w:r>
-        <w:t>Estimated Time of Completion: 40</w:t>
-      </w:r>
-      <w:bookmarkStart w:id="29" w:name="_GoBack"/>
-      <w:bookmarkEnd w:id="29"/>
+        <w:t>Estimated Time of Completion: 30</w:t>
+      </w:r>
       <w:r>
         <w:t xml:space="preserve"> minutes</w:t>
       </w:r>
@@ -7677,119 +7657,132 @@
     <w:p/>
     <w:p>
       <w:r>
-        <w:t>2. Create a new function called “</w:t>
+        <w:t>2</w:t>
+      </w:r>
+      <w:r>
+        <w:t xml:space="preserve">. Add the following </w:t>
       </w:r>
       <w:proofErr w:type="spellStart"/>
       <w:r>
-        <w:t>getSpe</w:t>
-      </w:r>
-      <w:r>
-        <w:t>ndingsByMonth</w:t>
+        <w:t>Nuget</w:t>
       </w:r>
       <w:proofErr w:type="spellEnd"/>
       <w:r>
-        <w:t xml:space="preserve">” in the file </w:t>
+        <w:t xml:space="preserve"> packages (use the option include pre-releases when searching):</w:t>
+      </w:r>
+    </w:p>
+    <w:p>
+      <w:r>
+        <w:t xml:space="preserve">- F# Data (Id: </w:t>
       </w:r>
       <w:proofErr w:type="spellStart"/>
       <w:r>
-        <w:t>Functions</w:t>
-      </w:r>
-      <w:r>
-        <w:t>.fs</w:t>
+        <w:t>FSharp.Data</w:t>
       </w:r>
       <w:proofErr w:type="spellEnd"/>
       <w:r>
-        <w:t xml:space="preserve"> right before the “</w:t>
+        <w:t>)</w:t>
+      </w:r>
+    </w:p>
+    <w:p>
+      <w:r>
+        <w:t xml:space="preserve">- </w:t>
       </w:r>
       <w:proofErr w:type="spellStart"/>
       <w:r>
-        <w:t>getSpendings</w:t>
+        <w:t>FSharp.Data.SqlClient</w:t>
       </w:r>
       <w:proofErr w:type="spellEnd"/>
       <w:r>
-        <w:t>” function:</w:t>
-      </w:r>
-    </w:p>
-    <w:bookmarkStart w:id="30" w:name="_MON_1471671043"/>
-    <w:bookmarkEnd w:id="30"/>
-    <w:p>
-      <w:r>
-        <w:object w:dxaOrig="9360" w:dyaOrig="2271">
-          <v:shape id="_x0000_i1040" type="#_x0000_t75" style="width:468pt;height:113.25pt" o:ole="" o:bordertopcolor="this" o:borderleftcolor="this" o:borderbottomcolor="this" o:borderrightcolor="this">
+        <w:t xml:space="preserve"> </w:t>
+      </w:r>
+    </w:p>
+    <w:p>
+      <w:r>
+        <w:t>After installing each package and trying to compile the solution, you will see one or two security dialog asking you if you want to enable the type provider, click “Enable”.</w:t>
+      </w:r>
+    </w:p>
+    <w:p/>
+    <w:p>
+      <w:r>
+        <w:t>3</w:t>
+      </w:r>
+      <w:r>
+        <w:t xml:space="preserve">. Open the </w:t>
+      </w:r>
+      <w:proofErr w:type="spellStart"/>
+      <w:r>
+        <w:t>Data.fs</w:t>
+      </w:r>
+      <w:proofErr w:type="spellEnd"/>
+      <w:r>
+        <w:t xml:space="preserve"> file located in the Application project and add the following code:</w:t>
+      </w:r>
+    </w:p>
+    <w:p/>
+    <w:bookmarkStart w:id="29" w:name="_MON_1472417191"/>
+    <w:bookmarkEnd w:id="29"/>
+    <w:p>
+      <w:r>
+        <w:object w:dxaOrig="9026" w:dyaOrig="2716">
+          <v:shape id="_x0000_i1044" type="#_x0000_t75" style="width:451.5pt;height:135.75pt" o:ole="" o:bordertopcolor="this" o:borderleftcolor="this" o:borderbottomcolor="this" o:borderrightcolor="this">
             <v:imagedata r:id="rId46" o:title=""/>
             <w10:bordertop type="single" width="4"/>
             <w10:borderleft type="single" width="4"/>
             <w10:borderbottom type="single" width="4"/>
             <w10:borderright type="single" width="4"/>
           </v:shape>
-          <o:OLEObject Type="Embed" ProgID="Word.OpenDocumentText.12" ShapeID="_x0000_i1040" DrawAspect="Content" ObjectID="_1476737806" r:id="rId47"/>
+          <o:OLEObject Type="Embed" ProgID="Word.OpenDocumentText.12" ShapeID="_x0000_i1044" DrawAspect="Content" ObjectID="_1476743007" r:id="rId47"/>
         </w:object>
       </w:r>
     </w:p>
-    <w:p>
-      <w:r>
-        <w:t>4. Send it to the F# Interactive and test it with customer1 and customer2</w:t>
-      </w:r>
-      <w:r>
-        <w:t>.</w:t>
-      </w:r>
-    </w:p>
     <w:p/>
-    <w:p>
-      <w:r>
-        <w:t>5</w:t>
-      </w:r>
-      <w:r>
-        <w:t>. Uncomment</w:t>
-      </w:r>
-      <w:r>
-        <w:t>, compile</w:t>
-      </w:r>
-      <w:r>
-        <w:t xml:space="preserve"> and run tests 4-1 and 4-2</w:t>
-      </w:r>
-      <w:r>
-        <w:t>.</w:t>
-      </w:r>
-    </w:p>
     <w:p/>
     <w:p>
       <w:r>
-        <w:t>6</w:t>
-      </w:r>
-      <w:r>
-        <w:t>. Create another function called “</w:t>
+        <w:t>4</w:t>
+      </w:r>
+      <w:r>
+        <w:t>. Create a new function called “</w:t>
       </w:r>
       <w:proofErr w:type="spellStart"/>
       <w:r>
-        <w:t>weightedMean</w:t>
+        <w:t>getSpendingsByMonth</w:t>
       </w:r>
       <w:proofErr w:type="spellEnd"/>
       <w:r>
-        <w:t>” right after the “</w:t>
+        <w:t xml:space="preserve">” in the file </w:t>
       </w:r>
       <w:proofErr w:type="spellStart"/>
       <w:r>
-        <w:t>getSpendingsByMonth</w:t>
+        <w:t>Functions.fs</w:t>
       </w:r>
       <w:proofErr w:type="spellEnd"/>
       <w:r>
-        <w:t>”:</w:t>
-      </w:r>
-    </w:p>
-    <w:bookmarkStart w:id="31" w:name="_MON_1471671363"/>
-    <w:bookmarkEnd w:id="31"/>
-    <w:p>
-      <w:r>
-        <w:object w:dxaOrig="9026" w:dyaOrig="2609">
-          <v:shape id="_x0000_i1041" type="#_x0000_t75" style="width:451.5pt;height:130.5pt" o:ole="" o:bordertopcolor="this" o:borderleftcolor="this" o:borderbottomcolor="this" o:borderrightcolor="this">
+        <w:t xml:space="preserve"> right before the “</w:t>
+      </w:r>
+      <w:proofErr w:type="spellStart"/>
+      <w:r>
+        <w:t>getSpendings</w:t>
+      </w:r>
+      <w:proofErr w:type="spellEnd"/>
+      <w:r>
+        <w:t>” function:</w:t>
+      </w:r>
+    </w:p>
+    <w:bookmarkStart w:id="30" w:name="_MON_1472417466"/>
+    <w:bookmarkEnd w:id="30"/>
+    <w:p>
+      <w:r>
+        <w:object w:dxaOrig="9026" w:dyaOrig="714">
+          <v:shape id="_x0000_i1045" type="#_x0000_t75" style="width:451.5pt;height:36pt" o:ole="" o:bordertopcolor="this" o:borderleftcolor="this" o:borderbottomcolor="this" o:borderrightcolor="this">
             <v:imagedata r:id="rId48" o:title=""/>
             <w10:bordertop type="single" width="4"/>
             <w10:borderleft type="single" width="4"/>
             <w10:borderbottom type="single" width="4"/>
             <w10:borderright type="single" width="4"/>
           </v:shape>
-          <o:OLEObject Type="Embed" ProgID="Word.OpenDocumentText.12" ShapeID="_x0000_i1041" DrawAspect="Content" ObjectID="_1476737807" r:id="rId49"/>
+          <o:OLEObject Type="Embed" ProgID="Word.OpenDocumentText.12" ShapeID="_x0000_i1045" DrawAspect="Content" ObjectID="_1476743008" r:id="rId49"/>
         </w:object>
       </w:r>
     </w:p>
@@ -7797,43 +7790,39 @@
     <w:p/>
     <w:p>
       <w:r>
-        <w:t>7. Uncomm</w:t>
-      </w:r>
-      <w:r>
-        <w:t>ent</w:t>
-      </w:r>
-      <w:r>
-        <w:t>, compile</w:t>
-      </w:r>
-      <w:r>
-        <w:t xml:space="preserve"> and run test</w:t>
-      </w:r>
-      <w:r>
-        <w:t xml:space="preserve"> 4</w:t>
-      </w:r>
-      <w:r>
-        <w:t>-3</w:t>
+        <w:t>5</w:t>
+      </w:r>
+      <w:r>
+        <w:t>. Uncomment, compile and run test</w:t>
+      </w:r>
+      <w:r>
+        <w:t>s</w:t>
+      </w:r>
+      <w:r>
+        <w:t xml:space="preserve"> 4-1</w:t>
+      </w:r>
+      <w:r>
+        <w:t xml:space="preserve"> and 4-2</w:t>
       </w:r>
       <w:r>
         <w:t>.</w:t>
       </w:r>
     </w:p>
-    <w:p/>
-    <w:p/>
-    <w:p>
-      <w:r>
-        <w:t>8</w:t>
-      </w:r>
-      <w:r>
-        <w:t>. Change the implementation of “</w:t>
+    <w:p>
+      <w:r>
+        <w:lastRenderedPageBreak/>
+        <w:t>6</w:t>
+      </w:r>
+      <w:r>
+        <w:t>. Create another function called “</w:t>
       </w:r>
       <w:proofErr w:type="spellStart"/>
       <w:r>
-        <w:t>getSpenginds</w:t>
+        <w:t>weightedMean</w:t>
       </w:r>
       <w:proofErr w:type="spellEnd"/>
       <w:r>
-        <w:t>” to use “</w:t>
+        <w:t>” right after the “</w:t>
       </w:r>
       <w:proofErr w:type="spellStart"/>
       <w:r>
@@ -7841,30 +7830,22 @@
       </w:r>
       <w:proofErr w:type="spellEnd"/>
       <w:r>
-        <w:t>” and “</w:t>
-      </w:r>
-      <w:proofErr w:type="spellStart"/>
-      <w:r>
-        <w:t>weightedMean</w:t>
-      </w:r>
-      <w:proofErr w:type="spellEnd"/>
-      <w:r>
         <w:t>”:</w:t>
       </w:r>
     </w:p>
-    <w:bookmarkStart w:id="32" w:name="_MON_1471671746"/>
-    <w:bookmarkEnd w:id="32"/>
-    <w:p>
-      <w:r>
-        <w:object w:dxaOrig="9026" w:dyaOrig="2048">
-          <v:shape id="_x0000_i1042" type="#_x0000_t75" style="width:451.5pt;height:102.75pt" o:ole="" o:bordertopcolor="this" o:borderleftcolor="this" o:borderbottomcolor="this" o:borderrightcolor="this">
+    <w:bookmarkStart w:id="31" w:name="_MON_1471671363"/>
+    <w:bookmarkEnd w:id="31"/>
+    <w:p>
+      <w:r>
+        <w:object w:dxaOrig="9026" w:dyaOrig="2609">
+          <v:shape id="_x0000_i1040" type="#_x0000_t75" style="width:451.5pt;height:130.5pt" o:ole="" o:bordertopcolor="this" o:borderleftcolor="this" o:borderbottomcolor="this" o:borderrightcolor="this">
             <v:imagedata r:id="rId50" o:title=""/>
             <w10:bordertop type="single" width="4"/>
             <w10:borderleft type="single" width="4"/>
             <w10:borderbottom type="single" width="4"/>
             <w10:borderright type="single" width="4"/>
           </v:shape>
-          <o:OLEObject Type="Embed" ProgID="Word.OpenDocumentText.12" ShapeID="_x0000_i1042" DrawAspect="Content" ObjectID="_1476737808" r:id="rId51"/>
+          <o:OLEObject Type="Embed" ProgID="Word.OpenDocumentText.12" ShapeID="_x0000_i1040" DrawAspect="Content" ObjectID="_1476743009" r:id="rId51"/>
         </w:object>
       </w:r>
     </w:p>
@@ -7872,2171 +7853,134 @@
     <w:p/>
     <w:p>
       <w:r>
-        <w:t>9. Send both “</w:t>
+        <w:t>7. Uncomm</w:t>
+      </w:r>
+      <w:r>
+        <w:t>ent</w:t>
+      </w:r>
+      <w:r>
+        <w:t>, compile</w:t>
+      </w:r>
+      <w:r>
+        <w:t xml:space="preserve"> and run test</w:t>
+      </w:r>
+      <w:r>
+        <w:t xml:space="preserve"> 4</w:t>
+      </w:r>
+      <w:r>
+        <w:t>-3</w:t>
+      </w:r>
+      <w:r>
+        <w:t>.</w:t>
+      </w:r>
+    </w:p>
+    <w:p/>
+    <w:p/>
+    <w:p>
+      <w:r>
+        <w:t>8</w:t>
+      </w:r>
+      <w:r>
+        <w:t>. Change the implementation of “</w:t>
       </w:r>
       <w:proofErr w:type="spellStart"/>
       <w:r>
+        <w:t>getSpenginds</w:t>
+      </w:r>
+      <w:proofErr w:type="spellEnd"/>
+      <w:r>
+        <w:t>” to use “</w:t>
+      </w:r>
+      <w:proofErr w:type="spellStart"/>
+      <w:r>
+        <w:t>getSpendingsByMonth</w:t>
+      </w:r>
+      <w:proofErr w:type="spellEnd"/>
+      <w:r>
+        <w:t>” and “</w:t>
+      </w:r>
+      <w:proofErr w:type="spellStart"/>
+      <w:r>
         <w:t>weightedMean</w:t>
       </w:r>
       <w:proofErr w:type="spellEnd"/>
       <w:r>
-        <w:t>” and “</w:t>
-      </w:r>
-      <w:proofErr w:type="spellStart"/>
-      <w:r>
-        <w:t>getSpendings</w:t>
-      </w:r>
-      <w:proofErr w:type="spellEnd"/>
-      <w:r>
-        <w:t>” to the F# Interactive and test “</w:t>
-      </w:r>
-      <w:proofErr w:type="spellStart"/>
-      <w:r>
-        <w:t>getSpendings</w:t>
-      </w:r>
-      <w:proofErr w:type="spellEnd"/>
-      <w:r>
-        <w:t>” with customer1 and customer2</w:t>
-      </w:r>
-      <w:r>
-        <w:t>.</w:t>
-      </w:r>
-    </w:p>
-    <w:p/>
-    <w:p>
-      <w:r>
-        <w:t>10. Uncomment</w:t>
-      </w:r>
-      <w:r>
-        <w:t>, compile</w:t>
-      </w:r>
-      <w:r>
-        <w:t xml:space="preserve"> and run test 4-4</w:t>
-      </w:r>
-      <w:r>
-        <w:t>.</w:t>
-      </w:r>
-    </w:p>
-    <w:p/>
-    <w:p>
-      <w:r>
-        <w:t>11</w:t>
-      </w:r>
-      <w:r>
-        <w:t xml:space="preserve">. Add the following </w:t>
-      </w:r>
-      <w:proofErr w:type="spellStart"/>
-      <w:r>
-        <w:t>Nuget</w:t>
-      </w:r>
-      <w:proofErr w:type="spellEnd"/>
-      <w:r>
-        <w:t xml:space="preserve"> packages (use the option include pre-releases when searching)</w:t>
-      </w:r>
-      <w:r>
-        <w:t>:</w:t>
-      </w:r>
-    </w:p>
-    <w:p>
-      <w:r>
-        <w:t>-</w:t>
-      </w:r>
-      <w:r>
-        <w:t xml:space="preserve"> F# Data</w:t>
-      </w:r>
-      <w:r>
-        <w:t xml:space="preserve"> (Id: </w:t>
-      </w:r>
-      <w:proofErr w:type="spellStart"/>
-      <w:r>
-        <w:t>FSharp.</w:t>
-      </w:r>
-      <w:r>
-        <w:t>Data</w:t>
-      </w:r>
-      <w:proofErr w:type="spellEnd"/>
-      <w:r>
-        <w:t>)</w:t>
-      </w:r>
-    </w:p>
-    <w:p>
-      <w:r>
-        <w:t xml:space="preserve">- </w:t>
-      </w:r>
-      <w:proofErr w:type="spellStart"/>
-      <w:r>
-        <w:t>FSharp.Data.SqlClient</w:t>
-      </w:r>
-      <w:proofErr w:type="spellEnd"/>
-      <w:r>
-        <w:t xml:space="preserve"> </w:t>
-      </w:r>
-    </w:p>
-    <w:p>
-      <w:r>
-        <w:t xml:space="preserve">After installing each package </w:t>
-      </w:r>
-      <w:r>
-        <w:t>and trying to compile the solution, you will see one or two</w:t>
-      </w:r>
-      <w:r>
-        <w:t xml:space="preserve"> security dialog asking you if you want to enable the type provider, click “Enable”.</w:t>
-      </w:r>
-    </w:p>
-    <w:p/>
-    <w:p>
-      <w:r>
-        <w:t>1</w:t>
-      </w:r>
-      <w:r>
-        <w:t>2</w:t>
-      </w:r>
-      <w:r>
-        <w:t xml:space="preserve">. Open the </w:t>
-      </w:r>
-      <w:proofErr w:type="spellStart"/>
-      <w:r>
-        <w:t>Data.fs</w:t>
-      </w:r>
-      <w:proofErr w:type="spellEnd"/>
-      <w:r>
-        <w:t xml:space="preserve"> file located in the Application project and a</w:t>
-      </w:r>
-      <w:r>
-        <w:t>dd the following code</w:t>
-      </w:r>
-      <w:r>
-        <w:t>:</w:t>
-      </w:r>
-    </w:p>
-    <w:p/>
-    <w:bookmarkStart w:id="33" w:name="_MON_1472417191"/>
-    <w:bookmarkEnd w:id="33"/>
-    <w:p>
-      <w:r>
-        <w:object w:dxaOrig="9026" w:dyaOrig="2716">
-          <v:shape id="_x0000_i1043" type="#_x0000_t75" style="width:451.5pt;height:135.75pt" o:ole="" o:bordertopcolor="this" o:borderleftcolor="this" o:borderbottomcolor="this" o:borderrightcolor="this">
+        <w:t>”:</w:t>
+      </w:r>
+    </w:p>
+    <w:bookmarkStart w:id="32" w:name="_MON_1471671746"/>
+    <w:bookmarkEnd w:id="32"/>
+    <w:p>
+      <w:r>
+        <w:object w:dxaOrig="9026" w:dyaOrig="2048">
+          <v:shape id="_x0000_i1041" type="#_x0000_t75" style="width:451.5pt;height:102.75pt" o:ole="" o:bordertopcolor="this" o:borderleftcolor="this" o:borderbottomcolor="this" o:borderrightcolor="this">
             <v:imagedata r:id="rId52" o:title=""/>
             <w10:bordertop type="single" width="4"/>
             <w10:borderleft type="single" width="4"/>
             <w10:borderbottom type="single" width="4"/>
             <w10:borderright type="single" width="4"/>
           </v:shape>
-          <o:OLEObject Type="Embed" ProgID="Word.OpenDocumentText.12" ShapeID="_x0000_i1043" DrawAspect="Content" ObjectID="_1476737809" r:id="rId53"/>
+          <o:OLEObject Type="Embed" ProgID="Word.OpenDocumentText.12" ShapeID="_x0000_i1041" DrawAspect="Content" ObjectID="_1476743010" r:id="rId53"/>
         </w:object>
       </w:r>
     </w:p>
-    <w:p/>
-    <w:p>
-      <w:r>
-        <w:t>13. Change the “</w:t>
-      </w:r>
-      <w:proofErr w:type="spellStart"/>
-      <w:r>
-        <w:t>getSpendingsByMonth</w:t>
-      </w:r>
-      <w:proofErr w:type="spellEnd"/>
-      <w:r>
-        <w:t xml:space="preserve">” function located in the file </w:t>
-      </w:r>
-      <w:proofErr w:type="spellStart"/>
-      <w:r>
-        <w:t>Functions.fs</w:t>
-      </w:r>
-      <w:proofErr w:type="spellEnd"/>
-      <w:r>
-        <w:t>:</w:t>
-      </w:r>
-    </w:p>
-    <w:bookmarkStart w:id="34" w:name="_MON_1472417466"/>
-    <w:bookmarkEnd w:id="34"/>
-    <w:p>
-      <w:r>
-        <w:object w:dxaOrig="9026" w:dyaOrig="714">
-          <v:shape id="_x0000_i1044" type="#_x0000_t75" style="width:451.5pt;height:36pt" o:ole="" o:bordertopcolor="this" o:borderleftcolor="this" o:borderbottomcolor="this" o:borderrightcolor="this">
-            <v:imagedata r:id="rId54" o:title=""/>
-            <w10:bordertop type="single" width="4"/>
-            <w10:borderleft type="single" width="4"/>
-            <w10:borderbottom type="single" width="4"/>
-            <w10:borderright type="single" width="4"/>
-          </v:shape>
-          <o:OLEObject Type="Embed" ProgID="Word.OpenDocumentText.12" ShapeID="_x0000_i1044" DrawAspect="Content" ObjectID="_1476737810" r:id="rId55"/>
-        </w:object>
-      </w:r>
-    </w:p>
-    <w:p/>
-    <w:p>
-      <w:r>
-        <w:lastRenderedPageBreak/>
-        <w:t>14</w:t>
-      </w:r>
-      <w:r>
-        <w:t>. Create a database called “</w:t>
-      </w:r>
-      <w:proofErr w:type="spellStart"/>
-      <w:r>
-        <w:t>FSharpIntro</w:t>
-      </w:r>
-      <w:proofErr w:type="spellEnd"/>
-      <w:r>
-        <w:t xml:space="preserve">” in your local </w:t>
-      </w:r>
-      <w:proofErr w:type="spellStart"/>
-      <w:r>
-        <w:t>SqlServer</w:t>
-      </w:r>
-      <w:proofErr w:type="spellEnd"/>
-      <w:r>
-        <w:t xml:space="preserve"> and run the </w:t>
-      </w:r>
-      <w:proofErr w:type="spellStart"/>
-      <w:r>
-        <w:t>Data.sql</w:t>
-      </w:r>
-      <w:proofErr w:type="spellEnd"/>
-      <w:r>
-        <w:t xml:space="preserve"> file located in the Application project.</w:t>
-      </w:r>
-    </w:p>
-    <w:p/>
-    <w:p>
-      <w:r>
-        <w:t>1</w:t>
-      </w:r>
-      <w:r>
-        <w:t>5</w:t>
-      </w:r>
-      <w:r>
-        <w:t xml:space="preserve">. Open the </w:t>
-      </w:r>
-      <w:proofErr w:type="spellStart"/>
-      <w:r>
-        <w:t>Data.fs</w:t>
-      </w:r>
-      <w:proofErr w:type="spellEnd"/>
-      <w:r>
-        <w:t xml:space="preserve"> file and add the following code (adjust the connection s</w:t>
-      </w:r>
-      <w:r>
-        <w:t xml:space="preserve">tring to point to your local </w:t>
-      </w:r>
-      <w:proofErr w:type="spellStart"/>
-      <w:r>
-        <w:t>Sql</w:t>
-      </w:r>
-      <w:r>
-        <w:t>Server</w:t>
-      </w:r>
-      <w:proofErr w:type="spellEnd"/>
-      <w:r>
-        <w:t>):</w:t>
-      </w:r>
-    </w:p>
-    <w:bookmarkStart w:id="35" w:name="_MON_1472411984"/>
-    <w:bookmarkEnd w:id="35"/>
-    <w:p>
-      <w:r>
-        <w:object w:dxaOrig="9026" w:dyaOrig="5830">
-          <v:shape id="_x0000_i1045" type="#_x0000_t75" style="width:451.5pt;height:291.75pt" o:ole="" o:bordertopcolor="this" o:borderleftcolor="this" o:borderbottomcolor="this" o:borderrightcolor="this">
-            <v:imagedata r:id="rId56" o:title=""/>
-            <w10:bordertop type="single" width="4"/>
-            <w10:borderleft type="single" width="4"/>
-            <w10:borderbottom type="single" width="4"/>
-            <w10:borderright type="single" width="4"/>
-          </v:shape>
-          <o:OLEObject Type="Embed" ProgID="Word.OpenDocumentText.12" ShapeID="_x0000_i1045" DrawAspect="Content" ObjectID="_1476737811" r:id="rId57"/>
-        </w:object>
-      </w:r>
-    </w:p>
-    <w:p/>
-    <w:p>
-      <w:r>
-        <w:t>1</w:t>
-      </w:r>
-      <w:r>
-        <w:t>6</w:t>
-      </w:r>
-      <w:r>
-        <w:t>. Right click on the “References” folder of the Application project and select “Send References to F# Interactive”.</w:t>
-      </w:r>
-    </w:p>
-    <w:p/>
-    <w:p>
-      <w:r>
-        <w:t>17</w:t>
-      </w:r>
-      <w:r>
-        <w:t xml:space="preserve">. Highlight everything in the </w:t>
-      </w:r>
-      <w:proofErr w:type="spellStart"/>
-      <w:r>
-        <w:t>Data.fs</w:t>
-      </w:r>
-      <w:proofErr w:type="spellEnd"/>
-      <w:r>
-        <w:t xml:space="preserve"> file but the first two lines (“module Data” and “open Types” should not be included</w:t>
-      </w:r>
-      <w:r>
-        <w:t xml:space="preserve">, but “open </w:t>
-      </w:r>
-      <w:proofErr w:type="spellStart"/>
-      <w:r>
-        <w:t>FSharp.Data</w:t>
-      </w:r>
-      <w:proofErr w:type="spellEnd"/>
-      <w:r>
-        <w:t>” should</w:t>
-      </w:r>
-      <w:r>
-        <w:t xml:space="preserve">) and executed in the F# Interactive.  </w:t>
-      </w:r>
-    </w:p>
-    <w:p/>
-    <w:p>
-      <w:r>
-        <w:t>18</w:t>
-      </w:r>
-      <w:r>
-        <w:t>. Execute the following code in the F# Interactive:</w:t>
-      </w:r>
-    </w:p>
-    <w:tbl>
-      <w:tblPr>
-        <w:tblStyle w:val="TipTable"/>
-        <w:tblW w:w="5014" w:type="pct"/>
-        <w:shd w:val="clear" w:color="auto" w:fill="EAE5EB" w:themeFill="background2"/>
-        <w:tblCellMar>
-          <w:top w:w="0" w:type="dxa"/>
-        </w:tblCellMar>
-        <w:tblLook w:val="04A0" w:firstRow="1" w:lastRow="0" w:firstColumn="1" w:lastColumn="0" w:noHBand="0" w:noVBand="1"/>
-      </w:tblPr>
-      <w:tblGrid>
-        <w:gridCol w:w="648"/>
-        <w:gridCol w:w="8738"/>
-      </w:tblGrid>
-      <w:tr>
-        <w:tc>
-          <w:tcPr>
-            <w:cnfStyle w:val="001000000000" w:firstRow="0" w:lastRow="0" w:firstColumn="1" w:lastColumn="0" w:oddVBand="0" w:evenVBand="0" w:oddHBand="0" w:evenHBand="0" w:firstRowFirstColumn="0" w:firstRowLastColumn="0" w:lastRowFirstColumn="0" w:lastRowLastColumn="0"/>
-            <w:tcW w:w="345" w:type="pct"/>
-            <w:shd w:val="clear" w:color="auto" w:fill="EAE5EB" w:themeFill="background2"/>
-          </w:tcPr>
-          <w:p>
-            <w:pPr>
-              <w:pStyle w:val="Icon"/>
-            </w:pPr>
-            <w:r>
-              <w:rPr>
-                <w:noProof/>
-                <w:lang w:val="en-AU" w:eastAsia="en-AU"/>
-              </w:rPr>
-              <mc:AlternateContent>
-                <mc:Choice Requires="wpg">
-                  <w:drawing>
-                    <wp:inline distT="0" distB="0" distL="0" distR="0" wp14:anchorId="565E40AC" wp14:editId="78E3F560">
-                      <wp:extent cx="228600" cy="228600"/>
-                      <wp:effectExtent l="0" t="0" r="0" b="0"/>
-                      <wp:docPr id="11" name="Group 19" descr="Tip icon"/>
-                      <wp:cNvGraphicFramePr/>
-                      <a:graphic xmlns:a="http://schemas.openxmlformats.org/drawingml/2006/main">
-                        <a:graphicData uri="http://schemas.microsoft.com/office/word/2010/wordprocessingGroup">
-                          <wpg:wgp>
-                            <wpg:cNvGrpSpPr/>
-                            <wpg:grpSpPr>
-                              <a:xfrm>
-                                <a:off x="0" y="0"/>
-                                <a:ext cx="228600" cy="228600"/>
-                                <a:chOff x="0" y="0"/>
-                                <a:chExt cx="228600" cy="228600"/>
-                              </a:xfrm>
-                            </wpg:grpSpPr>
-                            <wps:wsp>
-                              <wps:cNvPr id="12" name="Oval 12"/>
-                              <wps:cNvSpPr>
-                                <a:spLocks noChangeAspect="1" noChangeArrowheads="1"/>
-                              </wps:cNvSpPr>
-                              <wps:spPr bwMode="auto">
-                                <a:xfrm>
-                                  <a:off x="0" y="0"/>
-                                  <a:ext cx="228600" cy="228600"/>
-                                </a:xfrm>
-                                <a:prstGeom prst="ellipse">
-                                  <a:avLst/>
-                                </a:prstGeom>
-                                <a:solidFill>
-                                  <a:schemeClr val="accent1"/>
-                                </a:solidFill>
-                                <a:ln w="0">
-                                  <a:noFill/>
-                                  <a:prstDash val="solid"/>
-                                  <a:miter lim="800000"/>
-                                  <a:headEnd/>
-                                  <a:tailEnd/>
-                                </a:ln>
-                              </wps:spPr>
-                              <wps:bodyPr rot="0" vert="horz" wrap="square" lIns="91440" tIns="45720" rIns="91440" bIns="45720" anchor="t" anchorCtr="0" upright="1">
-                                <a:noAutofit/>
-                              </wps:bodyPr>
-                            </wps:wsp>
-                            <wps:wsp>
-                              <wps:cNvPr id="16" name="Freeform 16"/>
-                              <wps:cNvSpPr/>
-                              <wps:spPr>
-                                <a:xfrm>
-                                  <a:off x="98639" y="50800"/>
-                                  <a:ext cx="31322" cy="127000"/>
-                                </a:xfrm>
-                                <a:custGeom>
-                                  <a:avLst/>
-                                  <a:gdLst>
-                                    <a:gd name="connsiteX0" fmla="*/ 3915 w 31322"/>
-                                    <a:gd name="connsiteY0" fmla="*/ 38279 h 127000"/>
-                                    <a:gd name="connsiteX1" fmla="*/ 27406 w 31322"/>
-                                    <a:gd name="connsiteY1" fmla="*/ 38279 h 127000"/>
-                                    <a:gd name="connsiteX2" fmla="*/ 27406 w 31322"/>
-                                    <a:gd name="connsiteY2" fmla="*/ 127000 h 127000"/>
-                                    <a:gd name="connsiteX3" fmla="*/ 3915 w 31322"/>
-                                    <a:gd name="connsiteY3" fmla="*/ 127000 h 127000"/>
-                                    <a:gd name="connsiteX4" fmla="*/ 15661 w 31322"/>
-                                    <a:gd name="connsiteY4" fmla="*/ 0 h 127000"/>
-                                    <a:gd name="connsiteX5" fmla="*/ 31322 w 31322"/>
-                                    <a:gd name="connsiteY5" fmla="*/ 15661 h 127000"/>
-                                    <a:gd name="connsiteX6" fmla="*/ 15661 w 31322"/>
-                                    <a:gd name="connsiteY6" fmla="*/ 31322 h 127000"/>
-                                    <a:gd name="connsiteX7" fmla="*/ 0 w 31322"/>
-                                    <a:gd name="connsiteY7" fmla="*/ 15661 h 127000"/>
-                                    <a:gd name="connsiteX8" fmla="*/ 15661 w 31322"/>
-                                    <a:gd name="connsiteY8" fmla="*/ 0 h 127000"/>
-                                  </a:gdLst>
-                                  <a:ahLst/>
-                                  <a:cxnLst>
-                                    <a:cxn ang="0">
-                                      <a:pos x="connsiteX0" y="connsiteY0"/>
-                                    </a:cxn>
-                                    <a:cxn ang="0">
-                                      <a:pos x="connsiteX1" y="connsiteY1"/>
-                                    </a:cxn>
-                                    <a:cxn ang="0">
-                                      <a:pos x="connsiteX2" y="connsiteY2"/>
-                                    </a:cxn>
-                                    <a:cxn ang="0">
-                                      <a:pos x="connsiteX3" y="connsiteY3"/>
-                                    </a:cxn>
-                                    <a:cxn ang="0">
-                                      <a:pos x="connsiteX4" y="connsiteY4"/>
-                                    </a:cxn>
-                                    <a:cxn ang="0">
-                                      <a:pos x="connsiteX5" y="connsiteY5"/>
-                                    </a:cxn>
-                                    <a:cxn ang="0">
-                                      <a:pos x="connsiteX6" y="connsiteY6"/>
-                                    </a:cxn>
-                                    <a:cxn ang="0">
-                                      <a:pos x="connsiteX7" y="connsiteY7"/>
-                                    </a:cxn>
-                                    <a:cxn ang="0">
-                                      <a:pos x="connsiteX8" y="connsiteY8"/>
-                                    </a:cxn>
-                                  </a:cxnLst>
-                                  <a:rect l="l" t="t" r="r" b="b"/>
-                                  <a:pathLst>
-                                    <a:path w="31322" h="127000">
-                                      <a:moveTo>
-                                        <a:pt x="3915" y="38279"/>
-                                      </a:moveTo>
-                                      <a:lnTo>
-                                        <a:pt x="27406" y="38279"/>
-                                      </a:lnTo>
-                                      <a:lnTo>
-                                        <a:pt x="27406" y="127000"/>
-                                      </a:lnTo>
-                                      <a:lnTo>
-                                        <a:pt x="3915" y="127000"/>
-                                      </a:lnTo>
-                                      <a:close/>
-                                      <a:moveTo>
-                                        <a:pt x="15661" y="0"/>
-                                      </a:moveTo>
-                                      <a:cubicBezTo>
-                                        <a:pt x="24310" y="0"/>
-                                        <a:pt x="31322" y="7012"/>
-                                        <a:pt x="31322" y="15661"/>
-                                      </a:cubicBezTo>
-                                      <a:cubicBezTo>
-                                        <a:pt x="31322" y="24310"/>
-                                        <a:pt x="24310" y="31322"/>
-                                        <a:pt x="15661" y="31322"/>
-                                      </a:cubicBezTo>
-                                      <a:cubicBezTo>
-                                        <a:pt x="7012" y="31322"/>
-                                        <a:pt x="0" y="24310"/>
-                                        <a:pt x="0" y="15661"/>
-                                      </a:cubicBezTo>
-                                      <a:cubicBezTo>
-                                        <a:pt x="0" y="7012"/>
-                                        <a:pt x="7012" y="0"/>
-                                        <a:pt x="15661" y="0"/>
-                                      </a:cubicBezTo>
-                                      <a:close/>
-                                    </a:path>
-                                  </a:pathLst>
-                                </a:custGeom>
-                                <a:solidFill>
-                                  <a:schemeClr val="bg1"/>
-                                </a:solidFill>
-                                <a:ln>
-                                  <a:noFill/>
-                                </a:ln>
-                              </wps:spPr>
-                              <wps:style>
-                                <a:lnRef idx="2">
-                                  <a:schemeClr val="accent1">
-                                    <a:shade val="50000"/>
-                                  </a:schemeClr>
-                                </a:lnRef>
-                                <a:fillRef idx="1">
-                                  <a:schemeClr val="accent1"/>
-                                </a:fillRef>
-                                <a:effectRef idx="0">
-                                  <a:schemeClr val="accent1"/>
-                                </a:effectRef>
-                                <a:fontRef idx="minor">
-                                  <a:schemeClr val="lt1"/>
-                                </a:fontRef>
-                              </wps:style>
-                              <wps:bodyPr rot="0" spcFirstLastPara="0" vert="horz" wrap="square" lIns="91440" tIns="45720" rIns="91440" bIns="45720" numCol="1" spcCol="0" rtlCol="0" fromWordArt="0" anchor="ctr" anchorCtr="0" forceAA="0" compatLnSpc="1">
-                                <a:prstTxWarp prst="textNoShape">
-                                  <a:avLst/>
-                                </a:prstTxWarp>
-                                <a:noAutofit/>
-                              </wps:bodyPr>
-                            </wps:wsp>
-                          </wpg:wgp>
-                        </a:graphicData>
-                      </a:graphic>
-                    </wp:inline>
-                  </w:drawing>
-                </mc:Choice>
-                <mc:Fallback>
-                  <w:pict>
-                    <v:group w14:anchorId="373DD00C" id="Group 19" o:spid="_x0000_s1026" alt="Tip icon" style="width:18pt;height:18pt;mso-position-horizontal-relative:char;mso-position-vertical-relative:line" coordsize="228600,228600" o:gfxdata="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">
-                      <v:oval id="Oval 12" o:spid="_x0000_s1027" style="position:absolute;width:228600;height:228600;visibility:visible;mso-wrap-style:square;v-text-anchor:top" o:gfxdata="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" fillcolor="#92278f [3204]" stroked="f" strokeweight="0">
-                        <v:stroke joinstyle="miter"/>
-                        <o:lock v:ext="edit" aspectratio="t"/>
-                      </v:oval>
-                      <v:shape id="Freeform 16" o:spid="_x0000_s1028" style="position:absolute;left:98639;top:50800;width:31322;height:127000;visibility:visible;mso-wrap-style:square;v-text-anchor:middle" coordsize="31322,127000" o:gfxdata="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" path="m3915,38279r23491,l27406,127000r-23491,l3915,38279xm15661,v8649,,15661,7012,15661,15661c31322,24310,24310,31322,15661,31322,7012,31322,,24310,,15661,,7012,7012,,15661,xe" fillcolor="white [3212]" stroked="f" strokeweight="1pt">
-                        <v:stroke joinstyle="miter"/>
-                        <v:path arrowok="t" o:connecttype="custom" o:connectlocs="3915,38279;27406,38279;27406,127000;3915,127000;15661,0;31322,15661;15661,31322;0,15661;15661,0" o:connectangles="0,0,0,0,0,0,0,0,0"/>
-                      </v:shape>
-                      <w10:anchorlock/>
-                    </v:group>
-                  </w:pict>
-                </mc:Fallback>
-              </mc:AlternateContent>
-            </w:r>
-          </w:p>
-        </w:tc>
-        <w:tc>
-          <w:tcPr>
-            <w:tcW w:w="4655" w:type="pct"/>
-            <w:shd w:val="clear" w:color="auto" w:fill="EAE5EB" w:themeFill="background2"/>
-          </w:tcPr>
-          <w:p>
-            <w:pPr>
-              <w:pStyle w:val="TipText"/>
-              <w:cnfStyle w:val="000000000000" w:firstRow="0" w:lastRow="0" w:firstColumn="0" w:lastColumn="0" w:oddVBand="0" w:evenVBand="0" w:oddHBand="0" w:evenHBand="0" w:firstRowFirstColumn="0" w:firstRowLastColumn="0" w:lastRowFirstColumn="0" w:lastRowLastColumn="0"/>
-            </w:pPr>
-            <w:r>
-              <w:rPr>
-                <w:rFonts w:ascii="Consolas" w:hAnsi="Consolas" w:cs="Consolas"/>
-                <w:i w:val="0"/>
-                <w:sz w:val="18"/>
-                <w:szCs w:val="18"/>
-              </w:rPr>
-              <w:t xml:space="preserve">&gt; </w:t>
-            </w:r>
-            <w:proofErr w:type="spellStart"/>
-            <w:r>
-              <w:rPr>
-                <w:rFonts w:ascii="Consolas" w:hAnsi="Consolas" w:cs="Consolas"/>
-                <w:i w:val="0"/>
-                <w:sz w:val="18"/>
-                <w:szCs w:val="18"/>
-              </w:rPr>
-              <w:t>getSpendings</w:t>
-            </w:r>
-            <w:proofErr w:type="spellEnd"/>
-            <w:r>
-              <w:rPr>
-                <w:rFonts w:ascii="Consolas" w:hAnsi="Consolas" w:cs="Consolas"/>
-                <w:i w:val="0"/>
-                <w:sz w:val="18"/>
-                <w:szCs w:val="18"/>
-              </w:rPr>
-              <w:t xml:space="preserve"> </w:t>
-            </w:r>
-            <w:r>
-              <w:rPr>
-                <w:rFonts w:ascii="Consolas" w:hAnsi="Consolas" w:cs="Consolas"/>
-                <w:i w:val="0"/>
-                <w:sz w:val="18"/>
-                <w:szCs w:val="18"/>
-              </w:rPr>
-              <w:t>1</w:t>
-            </w:r>
-            <w:r>
-              <w:rPr>
-                <w:rFonts w:ascii="Consolas" w:hAnsi="Consolas" w:cs="Consolas"/>
-                <w:i w:val="0"/>
-                <w:sz w:val="18"/>
-                <w:szCs w:val="18"/>
-              </w:rPr>
-              <w:t>;;</w:t>
-            </w:r>
-          </w:p>
-        </w:tc>
-      </w:tr>
-    </w:tbl>
-    <w:p/>
-    <w:p>
-      <w:r>
-        <w:t>You should get the following result:</w:t>
-      </w:r>
-    </w:p>
-    <w:tbl>
-      <w:tblPr>
-        <w:tblStyle w:val="TipTable"/>
-        <w:tblW w:w="5014" w:type="pct"/>
-        <w:shd w:val="clear" w:color="auto" w:fill="EAE5EB" w:themeFill="background2"/>
-        <w:tblCellMar>
-          <w:top w:w="0" w:type="dxa"/>
-        </w:tblCellMar>
-        <w:tblLook w:val="04A0" w:firstRow="1" w:lastRow="0" w:firstColumn="1" w:lastColumn="0" w:noHBand="0" w:noVBand="1"/>
-      </w:tblPr>
-      <w:tblGrid>
-        <w:gridCol w:w="648"/>
-        <w:gridCol w:w="8738"/>
-      </w:tblGrid>
-      <w:tr>
-        <w:tc>
-          <w:tcPr>
-            <w:cnfStyle w:val="001000000000" w:firstRow="0" w:lastRow="0" w:firstColumn="1" w:lastColumn="0" w:oddVBand="0" w:evenVBand="0" w:oddHBand="0" w:evenHBand="0" w:firstRowFirstColumn="0" w:firstRowLastColumn="0" w:lastRowFirstColumn="0" w:lastRowLastColumn="0"/>
-            <w:tcW w:w="345" w:type="pct"/>
-            <w:shd w:val="clear" w:color="auto" w:fill="EAE5EB" w:themeFill="background2"/>
-          </w:tcPr>
-          <w:p>
-            <w:pPr>
-              <w:pStyle w:val="Icon"/>
-            </w:pPr>
-            <w:r>
-              <w:rPr>
-                <w:noProof/>
-                <w:lang w:val="en-AU" w:eastAsia="en-AU"/>
-              </w:rPr>
-              <mc:AlternateContent>
-                <mc:Choice Requires="wpg">
-                  <w:drawing>
-                    <wp:inline distT="0" distB="0" distL="0" distR="0" wp14:anchorId="3252A80A" wp14:editId="280556C2">
-                      <wp:extent cx="228600" cy="228600"/>
-                      <wp:effectExtent l="0" t="0" r="0" b="0"/>
-                      <wp:docPr id="17" name="Group 19" descr="Tip icon"/>
-                      <wp:cNvGraphicFramePr/>
-                      <a:graphic xmlns:a="http://schemas.openxmlformats.org/drawingml/2006/main">
-                        <a:graphicData uri="http://schemas.microsoft.com/office/word/2010/wordprocessingGroup">
-                          <wpg:wgp>
-                            <wpg:cNvGrpSpPr/>
-                            <wpg:grpSpPr>
-                              <a:xfrm>
-                                <a:off x="0" y="0"/>
-                                <a:ext cx="228600" cy="228600"/>
-                                <a:chOff x="0" y="0"/>
-                                <a:chExt cx="228600" cy="228600"/>
-                              </a:xfrm>
-                            </wpg:grpSpPr>
-                            <wps:wsp>
-                              <wps:cNvPr id="18" name="Oval 18"/>
-                              <wps:cNvSpPr>
-                                <a:spLocks noChangeAspect="1" noChangeArrowheads="1"/>
-                              </wps:cNvSpPr>
-                              <wps:spPr bwMode="auto">
-                                <a:xfrm>
-                                  <a:off x="0" y="0"/>
-                                  <a:ext cx="228600" cy="228600"/>
-                                </a:xfrm>
-                                <a:prstGeom prst="ellipse">
-                                  <a:avLst/>
-                                </a:prstGeom>
-                                <a:solidFill>
-                                  <a:schemeClr val="accent1"/>
-                                </a:solidFill>
-                                <a:ln w="0">
-                                  <a:noFill/>
-                                  <a:prstDash val="solid"/>
-                                  <a:miter lim="800000"/>
-                                  <a:headEnd/>
-                                  <a:tailEnd/>
-                                </a:ln>
-                              </wps:spPr>
-                              <wps:bodyPr rot="0" vert="horz" wrap="square" lIns="91440" tIns="45720" rIns="91440" bIns="45720" anchor="t" anchorCtr="0" upright="1">
-                                <a:noAutofit/>
-                              </wps:bodyPr>
-                            </wps:wsp>
-                            <wps:wsp>
-                              <wps:cNvPr id="19" name="Freeform 19"/>
-                              <wps:cNvSpPr/>
-                              <wps:spPr>
-                                <a:xfrm>
-                                  <a:off x="98639" y="50800"/>
-                                  <a:ext cx="31322" cy="127000"/>
-                                </a:xfrm>
-                                <a:custGeom>
-                                  <a:avLst/>
-                                  <a:gdLst>
-                                    <a:gd name="connsiteX0" fmla="*/ 3915 w 31322"/>
-                                    <a:gd name="connsiteY0" fmla="*/ 38279 h 127000"/>
-                                    <a:gd name="connsiteX1" fmla="*/ 27406 w 31322"/>
-                                    <a:gd name="connsiteY1" fmla="*/ 38279 h 127000"/>
-                                    <a:gd name="connsiteX2" fmla="*/ 27406 w 31322"/>
-                                    <a:gd name="connsiteY2" fmla="*/ 127000 h 127000"/>
-                                    <a:gd name="connsiteX3" fmla="*/ 3915 w 31322"/>
-                                    <a:gd name="connsiteY3" fmla="*/ 127000 h 127000"/>
-                                    <a:gd name="connsiteX4" fmla="*/ 15661 w 31322"/>
-                                    <a:gd name="connsiteY4" fmla="*/ 0 h 127000"/>
-                                    <a:gd name="connsiteX5" fmla="*/ 31322 w 31322"/>
-                                    <a:gd name="connsiteY5" fmla="*/ 15661 h 127000"/>
-                                    <a:gd name="connsiteX6" fmla="*/ 15661 w 31322"/>
-                                    <a:gd name="connsiteY6" fmla="*/ 31322 h 127000"/>
-                                    <a:gd name="connsiteX7" fmla="*/ 0 w 31322"/>
-                                    <a:gd name="connsiteY7" fmla="*/ 15661 h 127000"/>
-                                    <a:gd name="connsiteX8" fmla="*/ 15661 w 31322"/>
-                                    <a:gd name="connsiteY8" fmla="*/ 0 h 127000"/>
-                                  </a:gdLst>
-                                  <a:ahLst/>
-                                  <a:cxnLst>
-                                    <a:cxn ang="0">
-                                      <a:pos x="connsiteX0" y="connsiteY0"/>
-                                    </a:cxn>
-                                    <a:cxn ang="0">
-                                      <a:pos x="connsiteX1" y="connsiteY1"/>
-                                    </a:cxn>
-                                    <a:cxn ang="0">
-                                      <a:pos x="connsiteX2" y="connsiteY2"/>
-                                    </a:cxn>
-                                    <a:cxn ang="0">
-                                      <a:pos x="connsiteX3" y="connsiteY3"/>
-                                    </a:cxn>
-                                    <a:cxn ang="0">
-                                      <a:pos x="connsiteX4" y="connsiteY4"/>
-                                    </a:cxn>
-                                    <a:cxn ang="0">
-                                      <a:pos x="connsiteX5" y="connsiteY5"/>
-                                    </a:cxn>
-                                    <a:cxn ang="0">
-                                      <a:pos x="connsiteX6" y="connsiteY6"/>
-                                    </a:cxn>
-                                    <a:cxn ang="0">
-                                      <a:pos x="connsiteX7" y="connsiteY7"/>
-                                    </a:cxn>
-                                    <a:cxn ang="0">
-                                      <a:pos x="connsiteX8" y="connsiteY8"/>
-                                    </a:cxn>
-                                  </a:cxnLst>
-                                  <a:rect l="l" t="t" r="r" b="b"/>
-                                  <a:pathLst>
-                                    <a:path w="31322" h="127000">
-                                      <a:moveTo>
-                                        <a:pt x="3915" y="38279"/>
-                                      </a:moveTo>
-                                      <a:lnTo>
-                                        <a:pt x="27406" y="38279"/>
-                                      </a:lnTo>
-                                      <a:lnTo>
-                                        <a:pt x="27406" y="127000"/>
-                                      </a:lnTo>
-                                      <a:lnTo>
-                                        <a:pt x="3915" y="127000"/>
-                                      </a:lnTo>
-                                      <a:close/>
-                                      <a:moveTo>
-                                        <a:pt x="15661" y="0"/>
-                                      </a:moveTo>
-                                      <a:cubicBezTo>
-                                        <a:pt x="24310" y="0"/>
-                                        <a:pt x="31322" y="7012"/>
-                                        <a:pt x="31322" y="15661"/>
-                                      </a:cubicBezTo>
-                                      <a:cubicBezTo>
-                                        <a:pt x="31322" y="24310"/>
-                                        <a:pt x="24310" y="31322"/>
-                                        <a:pt x="15661" y="31322"/>
-                                      </a:cubicBezTo>
-                                      <a:cubicBezTo>
-                                        <a:pt x="7012" y="31322"/>
-                                        <a:pt x="0" y="24310"/>
-                                        <a:pt x="0" y="15661"/>
-                                      </a:cubicBezTo>
-                                      <a:cubicBezTo>
-                                        <a:pt x="0" y="7012"/>
-                                        <a:pt x="7012" y="0"/>
-                                        <a:pt x="15661" y="0"/>
-                                      </a:cubicBezTo>
-                                      <a:close/>
-                                    </a:path>
-                                  </a:pathLst>
-                                </a:custGeom>
-                                <a:solidFill>
-                                  <a:schemeClr val="bg1"/>
-                                </a:solidFill>
-                                <a:ln>
-                                  <a:noFill/>
-                                </a:ln>
-                              </wps:spPr>
-                              <wps:style>
-                                <a:lnRef idx="2">
-                                  <a:schemeClr val="accent1">
-                                    <a:shade val="50000"/>
-                                  </a:schemeClr>
-                                </a:lnRef>
-                                <a:fillRef idx="1">
-                                  <a:schemeClr val="accent1"/>
-                                </a:fillRef>
-                                <a:effectRef idx="0">
-                                  <a:schemeClr val="accent1"/>
-                                </a:effectRef>
-                                <a:fontRef idx="minor">
-                                  <a:schemeClr val="lt1"/>
-                                </a:fontRef>
-                              </wps:style>
-                              <wps:bodyPr rot="0" spcFirstLastPara="0" vert="horz" wrap="square" lIns="91440" tIns="45720" rIns="91440" bIns="45720" numCol="1" spcCol="0" rtlCol="0" fromWordArt="0" anchor="ctr" anchorCtr="0" forceAA="0" compatLnSpc="1">
-                                <a:prstTxWarp prst="textNoShape">
-                                  <a:avLst/>
-                                </a:prstTxWarp>
-                                <a:noAutofit/>
-                              </wps:bodyPr>
-                            </wps:wsp>
-                          </wpg:wgp>
-                        </a:graphicData>
-                      </a:graphic>
-                    </wp:inline>
-                  </w:drawing>
-                </mc:Choice>
-                <mc:Fallback>
-                  <w:pict>
-                    <v:group w14:anchorId="76A4D345" id="Group 19" o:spid="_x0000_s1026" alt="Tip icon" style="width:18pt;height:18pt;mso-position-horizontal-relative:char;mso-position-vertical-relative:line" coordsize="228600,228600" o:gfxdata="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">
-                      <v:oval id="Oval 18" o:spid="_x0000_s1027" style="position:absolute;width:228600;height:228600;visibility:visible;mso-wrap-style:square;v-text-anchor:top" o:gfxdata="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" fillcolor="#92278f [3204]" stroked="f" strokeweight="0">
-                        <v:stroke joinstyle="miter"/>
-                        <o:lock v:ext="edit" aspectratio="t"/>
-                      </v:oval>
-                      <v:shape id="Freeform 19" o:spid="_x0000_s1028" style="position:absolute;left:98639;top:50800;width:31322;height:127000;visibility:visible;mso-wrap-style:square;v-text-anchor:middle" coordsize="31322,127000" o:gfxdata="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" path="m3915,38279r23491,l27406,127000r-23491,l3915,38279xm15661,v8649,,15661,7012,15661,15661c31322,24310,24310,31322,15661,31322,7012,31322,,24310,,15661,,7012,7012,,15661,xe" fillcolor="white [3212]" stroked="f" strokeweight="1pt">
-                        <v:stroke joinstyle="miter"/>
-                        <v:path arrowok="t" o:connecttype="custom" o:connectlocs="3915,38279;27406,38279;27406,127000;3915,127000;15661,0;31322,15661;15661,31322;0,15661;15661,0" o:connectangles="0,0,0,0,0,0,0,0,0"/>
-                      </v:shape>
-                      <w10:anchorlock/>
-                    </v:group>
-                  </w:pict>
-                </mc:Fallback>
-              </mc:AlternateContent>
-            </w:r>
-          </w:p>
-        </w:tc>
-        <w:tc>
-          <w:tcPr>
-            <w:tcW w:w="4655" w:type="pct"/>
-            <w:shd w:val="clear" w:color="auto" w:fill="EAE5EB" w:themeFill="background2"/>
-          </w:tcPr>
-          <w:p>
-            <w:pPr>
-              <w:pStyle w:val="TipText"/>
-              <w:cnfStyle w:val="000000000000" w:firstRow="0" w:lastRow="0" w:firstColumn="0" w:lastColumn="0" w:oddVBand="0" w:evenVBand="0" w:oddHBand="0" w:evenHBand="0" w:firstRowFirstColumn="0" w:firstRowLastColumn="0" w:lastRowFirstColumn="0" w:lastRowLastColumn="0"/>
-              <w:rPr>
-                <w:rFonts w:ascii="Consolas" w:hAnsi="Consolas" w:cs="Consolas"/>
-                <w:i w:val="0"/>
-                <w:sz w:val="18"/>
-                <w:szCs w:val="18"/>
-              </w:rPr>
-            </w:pPr>
-            <w:proofErr w:type="spellStart"/>
-            <w:r>
-              <w:rPr>
-                <w:rFonts w:ascii="Consolas" w:hAnsi="Consolas" w:cs="Consolas"/>
-                <w:i w:val="0"/>
-                <w:sz w:val="18"/>
-                <w:szCs w:val="18"/>
-              </w:rPr>
-              <w:t>val</w:t>
-            </w:r>
-            <w:proofErr w:type="spellEnd"/>
-            <w:r>
-              <w:rPr>
-                <w:rFonts w:ascii="Consolas" w:hAnsi="Consolas" w:cs="Consolas"/>
-                <w:i w:val="0"/>
-                <w:sz w:val="18"/>
-                <w:szCs w:val="18"/>
-              </w:rPr>
-              <w:t xml:space="preserve"> it : float list =</w:t>
-            </w:r>
-          </w:p>
-          <w:p>
-            <w:pPr>
-              <w:pStyle w:val="TipText"/>
-              <w:cnfStyle w:val="000000000000" w:firstRow="0" w:lastRow="0" w:firstColumn="0" w:lastColumn="0" w:oddVBand="0" w:evenVBand="0" w:oddHBand="0" w:evenHBand="0" w:firstRowFirstColumn="0" w:firstRowLastColumn="0" w:lastRowFirstColumn="0" w:lastRowLastColumn="0"/>
-            </w:pPr>
-            <w:r>
-              <w:rPr>
-                <w:rFonts w:ascii="Consolas" w:hAnsi="Consolas" w:cs="Consolas"/>
-                <w:i w:val="0"/>
-                <w:sz w:val="18"/>
-                <w:szCs w:val="18"/>
-              </w:rPr>
-              <w:t xml:space="preserve">  [60.1; 60.1; 60.1; 60.1; 60.1; 60.1; 60.1; 60.1; 60.1; 60.1; 60.1; 60.1]</w:t>
-            </w:r>
-          </w:p>
-        </w:tc>
-      </w:tr>
-    </w:tbl>
     <w:p/>
     <w:p/>
+    <w:p>
+      <w:r>
+        <w:t>9</w:t>
+      </w:r>
+      <w:r>
+        <w:t>. Uncomment</w:t>
+      </w:r>
+      <w:r>
+        <w:t>, compile</w:t>
+      </w:r>
+      <w:r>
+        <w:t xml:space="preserve"> and run test 4-4</w:t>
+      </w:r>
+      <w:r>
+        <w:t>.</w:t>
+      </w:r>
+    </w:p>
     <w:p/>
-    <w:p>
-      <w:r>
-        <w:lastRenderedPageBreak/>
-        <w:t>19</w:t>
-      </w:r>
-      <w:r>
-        <w:t xml:space="preserve">. </w:t>
-      </w:r>
-      <w:r>
-        <w:t>Now execute the following code</w:t>
-      </w:r>
-      <w:r>
-        <w:t>:</w:t>
-      </w:r>
-    </w:p>
-    <w:tbl>
-      <w:tblPr>
-        <w:tblStyle w:val="TipTable"/>
-        <w:tblW w:w="5014" w:type="pct"/>
-        <w:shd w:val="clear" w:color="auto" w:fill="EAE5EB" w:themeFill="background2"/>
-        <w:tblCellMar>
-          <w:top w:w="0" w:type="dxa"/>
-        </w:tblCellMar>
-        <w:tblLook w:val="04A0" w:firstRow="1" w:lastRow="0" w:firstColumn="1" w:lastColumn="0" w:noHBand="0" w:noVBand="1"/>
-      </w:tblPr>
-      <w:tblGrid>
-        <w:gridCol w:w="648"/>
-        <w:gridCol w:w="8738"/>
-      </w:tblGrid>
-      <w:tr>
-        <w:tc>
-          <w:tcPr>
-            <w:cnfStyle w:val="001000000000" w:firstRow="0" w:lastRow="0" w:firstColumn="1" w:lastColumn="0" w:oddVBand="0" w:evenVBand="0" w:oddHBand="0" w:evenHBand="0" w:firstRowFirstColumn="0" w:firstRowLastColumn="0" w:lastRowFirstColumn="0" w:lastRowLastColumn="0"/>
-            <w:tcW w:w="345" w:type="pct"/>
-            <w:shd w:val="clear" w:color="auto" w:fill="EAE5EB" w:themeFill="background2"/>
-          </w:tcPr>
-          <w:p>
-            <w:pPr>
-              <w:pStyle w:val="Icon"/>
-            </w:pPr>
-            <w:r>
-              <w:rPr>
-                <w:noProof/>
-                <w:lang w:val="en-AU" w:eastAsia="en-AU"/>
-              </w:rPr>
-              <mc:AlternateContent>
-                <mc:Choice Requires="wpg">
-                  <w:drawing>
-                    <wp:inline distT="0" distB="0" distL="0" distR="0" wp14:anchorId="7D96635F" wp14:editId="0D6F3331">
-                      <wp:extent cx="228600" cy="228600"/>
-                      <wp:effectExtent l="0" t="0" r="0" b="0"/>
-                      <wp:docPr id="141" name="Group 19" descr="Tip icon"/>
-                      <wp:cNvGraphicFramePr/>
-                      <a:graphic xmlns:a="http://schemas.openxmlformats.org/drawingml/2006/main">
-                        <a:graphicData uri="http://schemas.microsoft.com/office/word/2010/wordprocessingGroup">
-                          <wpg:wgp>
-                            <wpg:cNvGrpSpPr/>
-                            <wpg:grpSpPr>
-                              <a:xfrm>
-                                <a:off x="0" y="0"/>
-                                <a:ext cx="228600" cy="228600"/>
-                                <a:chOff x="0" y="0"/>
-                                <a:chExt cx="228600" cy="228600"/>
-                              </a:xfrm>
-                            </wpg:grpSpPr>
-                            <wps:wsp>
-                              <wps:cNvPr id="142" name="Oval 142"/>
-                              <wps:cNvSpPr>
-                                <a:spLocks noChangeAspect="1" noChangeArrowheads="1"/>
-                              </wps:cNvSpPr>
-                              <wps:spPr bwMode="auto">
-                                <a:xfrm>
-                                  <a:off x="0" y="0"/>
-                                  <a:ext cx="228600" cy="228600"/>
-                                </a:xfrm>
-                                <a:prstGeom prst="ellipse">
-                                  <a:avLst/>
-                                </a:prstGeom>
-                                <a:solidFill>
-                                  <a:schemeClr val="accent1"/>
-                                </a:solidFill>
-                                <a:ln w="0">
-                                  <a:noFill/>
-                                  <a:prstDash val="solid"/>
-                                  <a:miter lim="800000"/>
-                                  <a:headEnd/>
-                                  <a:tailEnd/>
-                                </a:ln>
-                              </wps:spPr>
-                              <wps:bodyPr rot="0" vert="horz" wrap="square" lIns="91440" tIns="45720" rIns="91440" bIns="45720" anchor="t" anchorCtr="0" upright="1">
-                                <a:noAutofit/>
-                              </wps:bodyPr>
-                            </wps:wsp>
-                            <wps:wsp>
-                              <wps:cNvPr id="143" name="Freeform 143"/>
-                              <wps:cNvSpPr/>
-                              <wps:spPr>
-                                <a:xfrm>
-                                  <a:off x="98639" y="50800"/>
-                                  <a:ext cx="31322" cy="127000"/>
-                                </a:xfrm>
-                                <a:custGeom>
-                                  <a:avLst/>
-                                  <a:gdLst>
-                                    <a:gd name="connsiteX0" fmla="*/ 3915 w 31322"/>
-                                    <a:gd name="connsiteY0" fmla="*/ 38279 h 127000"/>
-                                    <a:gd name="connsiteX1" fmla="*/ 27406 w 31322"/>
-                                    <a:gd name="connsiteY1" fmla="*/ 38279 h 127000"/>
-                                    <a:gd name="connsiteX2" fmla="*/ 27406 w 31322"/>
-                                    <a:gd name="connsiteY2" fmla="*/ 127000 h 127000"/>
-                                    <a:gd name="connsiteX3" fmla="*/ 3915 w 31322"/>
-                                    <a:gd name="connsiteY3" fmla="*/ 127000 h 127000"/>
-                                    <a:gd name="connsiteX4" fmla="*/ 15661 w 31322"/>
-                                    <a:gd name="connsiteY4" fmla="*/ 0 h 127000"/>
-                                    <a:gd name="connsiteX5" fmla="*/ 31322 w 31322"/>
-                                    <a:gd name="connsiteY5" fmla="*/ 15661 h 127000"/>
-                                    <a:gd name="connsiteX6" fmla="*/ 15661 w 31322"/>
-                                    <a:gd name="connsiteY6" fmla="*/ 31322 h 127000"/>
-                                    <a:gd name="connsiteX7" fmla="*/ 0 w 31322"/>
-                                    <a:gd name="connsiteY7" fmla="*/ 15661 h 127000"/>
-                                    <a:gd name="connsiteX8" fmla="*/ 15661 w 31322"/>
-                                    <a:gd name="connsiteY8" fmla="*/ 0 h 127000"/>
-                                  </a:gdLst>
-                                  <a:ahLst/>
-                                  <a:cxnLst>
-                                    <a:cxn ang="0">
-                                      <a:pos x="connsiteX0" y="connsiteY0"/>
-                                    </a:cxn>
-                                    <a:cxn ang="0">
-                                      <a:pos x="connsiteX1" y="connsiteY1"/>
-                                    </a:cxn>
-                                    <a:cxn ang="0">
-                                      <a:pos x="connsiteX2" y="connsiteY2"/>
-                                    </a:cxn>
-                                    <a:cxn ang="0">
-                                      <a:pos x="connsiteX3" y="connsiteY3"/>
-                                    </a:cxn>
-                                    <a:cxn ang="0">
-                                      <a:pos x="connsiteX4" y="connsiteY4"/>
-                                    </a:cxn>
-                                    <a:cxn ang="0">
-                                      <a:pos x="connsiteX5" y="connsiteY5"/>
-                                    </a:cxn>
-                                    <a:cxn ang="0">
-                                      <a:pos x="connsiteX6" y="connsiteY6"/>
-                                    </a:cxn>
-                                    <a:cxn ang="0">
-                                      <a:pos x="connsiteX7" y="connsiteY7"/>
-                                    </a:cxn>
-                                    <a:cxn ang="0">
-                                      <a:pos x="connsiteX8" y="connsiteY8"/>
-                                    </a:cxn>
-                                  </a:cxnLst>
-                                  <a:rect l="l" t="t" r="r" b="b"/>
-                                  <a:pathLst>
-                                    <a:path w="31322" h="127000">
-                                      <a:moveTo>
-                                        <a:pt x="3915" y="38279"/>
-                                      </a:moveTo>
-                                      <a:lnTo>
-                                        <a:pt x="27406" y="38279"/>
-                                      </a:lnTo>
-                                      <a:lnTo>
-                                        <a:pt x="27406" y="127000"/>
-                                      </a:lnTo>
-                                      <a:lnTo>
-                                        <a:pt x="3915" y="127000"/>
-                                      </a:lnTo>
-                                      <a:close/>
-                                      <a:moveTo>
-                                        <a:pt x="15661" y="0"/>
-                                      </a:moveTo>
-                                      <a:cubicBezTo>
-                                        <a:pt x="24310" y="0"/>
-                                        <a:pt x="31322" y="7012"/>
-                                        <a:pt x="31322" y="15661"/>
-                                      </a:cubicBezTo>
-                                      <a:cubicBezTo>
-                                        <a:pt x="31322" y="24310"/>
-                                        <a:pt x="24310" y="31322"/>
-                                        <a:pt x="15661" y="31322"/>
-                                      </a:cubicBezTo>
-                                      <a:cubicBezTo>
-                                        <a:pt x="7012" y="31322"/>
-                                        <a:pt x="0" y="24310"/>
-                                        <a:pt x="0" y="15661"/>
-                                      </a:cubicBezTo>
-                                      <a:cubicBezTo>
-                                        <a:pt x="0" y="7012"/>
-                                        <a:pt x="7012" y="0"/>
-                                        <a:pt x="15661" y="0"/>
-                                      </a:cubicBezTo>
-                                      <a:close/>
-                                    </a:path>
-                                  </a:pathLst>
-                                </a:custGeom>
-                                <a:solidFill>
-                                  <a:schemeClr val="bg1"/>
-                                </a:solidFill>
-                                <a:ln>
-                                  <a:noFill/>
-                                </a:ln>
-                              </wps:spPr>
-                              <wps:style>
-                                <a:lnRef idx="2">
-                                  <a:schemeClr val="accent1">
-                                    <a:shade val="50000"/>
-                                  </a:schemeClr>
-                                </a:lnRef>
-                                <a:fillRef idx="1">
-                                  <a:schemeClr val="accent1"/>
-                                </a:fillRef>
-                                <a:effectRef idx="0">
-                                  <a:schemeClr val="accent1"/>
-                                </a:effectRef>
-                                <a:fontRef idx="minor">
-                                  <a:schemeClr val="lt1"/>
-                                </a:fontRef>
-                              </wps:style>
-                              <wps:bodyPr rot="0" spcFirstLastPara="0" vert="horz" wrap="square" lIns="91440" tIns="45720" rIns="91440" bIns="45720" numCol="1" spcCol="0" rtlCol="0" fromWordArt="0" anchor="ctr" anchorCtr="0" forceAA="0" compatLnSpc="1">
-                                <a:prstTxWarp prst="textNoShape">
-                                  <a:avLst/>
-                                </a:prstTxWarp>
-                                <a:noAutofit/>
-                              </wps:bodyPr>
-                            </wps:wsp>
-                          </wpg:wgp>
-                        </a:graphicData>
-                      </a:graphic>
-                    </wp:inline>
-                  </w:drawing>
-                </mc:Choice>
-                <mc:Fallback>
-                  <w:pict>
-                    <v:group w14:anchorId="2B104FF5" id="Group 19" o:spid="_x0000_s1026" alt="Tip icon" style="width:18pt;height:18pt;mso-position-horizontal-relative:char;mso-position-vertical-relative:line" coordsize="228600,228600" o:gfxdata="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">
-                      <v:oval id="Oval 142" o:spid="_x0000_s1027" style="position:absolute;width:228600;height:228600;visibility:visible;mso-wrap-style:square;v-text-anchor:top" o:gfxdata="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" fillcolor="#92278f [3204]" stroked="f" strokeweight="0">
-                        <v:stroke joinstyle="miter"/>
-                        <o:lock v:ext="edit" aspectratio="t"/>
-                      </v:oval>
-                      <v:shape id="Freeform 143" o:spid="_x0000_s1028" style="position:absolute;left:98639;top:50800;width:31322;height:127000;visibility:visible;mso-wrap-style:square;v-text-anchor:middle" coordsize="31322,127000" o:gfxdata="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" path="m3915,38279r23491,l27406,127000r-23491,l3915,38279xm15661,v8649,,15661,7012,15661,15661c31322,24310,24310,31322,15661,31322,7012,31322,,24310,,15661,,7012,7012,,15661,xe" fillcolor="white [3212]" stroked="f" strokeweight="1pt">
-                        <v:stroke joinstyle="miter"/>
-                        <v:path arrowok="t" o:connecttype="custom" o:connectlocs="3915,38279;27406,38279;27406,127000;3915,127000;15661,0;31322,15661;15661,31322;0,15661;15661,0" o:connectangles="0,0,0,0,0,0,0,0,0"/>
-                      </v:shape>
-                      <w10:anchorlock/>
-                    </v:group>
-                  </w:pict>
-                </mc:Fallback>
-              </mc:AlternateContent>
-            </w:r>
-          </w:p>
-        </w:tc>
-        <w:tc>
-          <w:tcPr>
-            <w:tcW w:w="4655" w:type="pct"/>
-            <w:shd w:val="clear" w:color="auto" w:fill="EAE5EB" w:themeFill="background2"/>
-          </w:tcPr>
-          <w:p>
-            <w:pPr>
-              <w:pStyle w:val="TipText"/>
-              <w:cnfStyle w:val="000000000000" w:firstRow="0" w:lastRow="0" w:firstColumn="0" w:lastColumn="0" w:oddVBand="0" w:evenVBand="0" w:oddHBand="0" w:evenHBand="0" w:firstRowFirstColumn="0" w:firstRowLastColumn="0" w:lastRowFirstColumn="0" w:lastRowLastColumn="0"/>
-            </w:pPr>
-            <w:r>
-              <w:rPr>
-                <w:rFonts w:ascii="Consolas" w:hAnsi="Consolas" w:cs="Consolas"/>
-                <w:i w:val="0"/>
-                <w:sz w:val="18"/>
-                <w:szCs w:val="18"/>
-              </w:rPr>
-              <w:t xml:space="preserve">&gt; </w:t>
-            </w:r>
-            <w:proofErr w:type="spellStart"/>
-            <w:r>
-              <w:rPr>
-                <w:rFonts w:ascii="Consolas" w:hAnsi="Consolas" w:cs="Consolas"/>
-                <w:i w:val="0"/>
-                <w:sz w:val="18"/>
-                <w:szCs w:val="18"/>
-              </w:rPr>
-              <w:t>getCustomers</w:t>
-            </w:r>
-            <w:proofErr w:type="spellEnd"/>
-            <w:r>
-              <w:rPr>
-                <w:rFonts w:ascii="Consolas" w:hAnsi="Consolas" w:cs="Consolas"/>
-                <w:i w:val="0"/>
-                <w:sz w:val="18"/>
-                <w:szCs w:val="18"/>
-              </w:rPr>
-              <w:t xml:space="preserve"> ();;</w:t>
-            </w:r>
-          </w:p>
-        </w:tc>
-      </w:tr>
-    </w:tbl>
     <w:p/>
     <w:p>
       <w:r>
-        <w:t>You should get the following result:</w:t>
-      </w:r>
-    </w:p>
-    <w:tbl>
-      <w:tblPr>
-        <w:tblStyle w:val="TipTable"/>
-        <w:tblW w:w="5014" w:type="pct"/>
-        <w:shd w:val="clear" w:color="auto" w:fill="EAE5EB" w:themeFill="background2"/>
-        <w:tblCellMar>
-          <w:top w:w="0" w:type="dxa"/>
-        </w:tblCellMar>
-        <w:tblLook w:val="04A0" w:firstRow="1" w:lastRow="0" w:firstColumn="1" w:lastColumn="0" w:noHBand="0" w:noVBand="1"/>
-      </w:tblPr>
-      <w:tblGrid>
-        <w:gridCol w:w="648"/>
-        <w:gridCol w:w="8738"/>
-      </w:tblGrid>
-      <w:tr>
-        <w:tc>
-          <w:tcPr>
-            <w:cnfStyle w:val="001000000000" w:firstRow="0" w:lastRow="0" w:firstColumn="1" w:lastColumn="0" w:oddVBand="0" w:evenVBand="0" w:oddHBand="0" w:evenHBand="0" w:firstRowFirstColumn="0" w:firstRowLastColumn="0" w:lastRowFirstColumn="0" w:lastRowLastColumn="0"/>
-            <w:tcW w:w="345" w:type="pct"/>
-            <w:shd w:val="clear" w:color="auto" w:fill="EAE5EB" w:themeFill="background2"/>
-          </w:tcPr>
-          <w:p>
-            <w:pPr>
-              <w:pStyle w:val="Icon"/>
-            </w:pPr>
-            <w:r>
-              <w:rPr>
-                <w:noProof/>
-                <w:lang w:val="en-AU" w:eastAsia="en-AU"/>
-              </w:rPr>
-              <mc:AlternateContent>
-                <mc:Choice Requires="wpg">
-                  <w:drawing>
-                    <wp:inline distT="0" distB="0" distL="0" distR="0" wp14:anchorId="7E0BA60E" wp14:editId="1FEE5D53">
-                      <wp:extent cx="228600" cy="228600"/>
-                      <wp:effectExtent l="0" t="0" r="0" b="0"/>
-                      <wp:docPr id="144" name="Group 19" descr="Tip icon"/>
-                      <wp:cNvGraphicFramePr/>
-                      <a:graphic xmlns:a="http://schemas.openxmlformats.org/drawingml/2006/main">
-                        <a:graphicData uri="http://schemas.microsoft.com/office/word/2010/wordprocessingGroup">
-                          <wpg:wgp>
-                            <wpg:cNvGrpSpPr/>
-                            <wpg:grpSpPr>
-                              <a:xfrm>
-                                <a:off x="0" y="0"/>
-                                <a:ext cx="228600" cy="228600"/>
-                                <a:chOff x="0" y="0"/>
-                                <a:chExt cx="228600" cy="228600"/>
-                              </a:xfrm>
-                            </wpg:grpSpPr>
-                            <wps:wsp>
-                              <wps:cNvPr id="145" name="Oval 145"/>
-                              <wps:cNvSpPr>
-                                <a:spLocks noChangeAspect="1" noChangeArrowheads="1"/>
-                              </wps:cNvSpPr>
-                              <wps:spPr bwMode="auto">
-                                <a:xfrm>
-                                  <a:off x="0" y="0"/>
-                                  <a:ext cx="228600" cy="228600"/>
-                                </a:xfrm>
-                                <a:prstGeom prst="ellipse">
-                                  <a:avLst/>
-                                </a:prstGeom>
-                                <a:solidFill>
-                                  <a:schemeClr val="accent1"/>
-                                </a:solidFill>
-                                <a:ln w="0">
-                                  <a:noFill/>
-                                  <a:prstDash val="solid"/>
-                                  <a:miter lim="800000"/>
-                                  <a:headEnd/>
-                                  <a:tailEnd/>
-                                </a:ln>
-                              </wps:spPr>
-                              <wps:bodyPr rot="0" vert="horz" wrap="square" lIns="91440" tIns="45720" rIns="91440" bIns="45720" anchor="t" anchorCtr="0" upright="1">
-                                <a:noAutofit/>
-                              </wps:bodyPr>
-                            </wps:wsp>
-                            <wps:wsp>
-                              <wps:cNvPr id="146" name="Freeform 146"/>
-                              <wps:cNvSpPr/>
-                              <wps:spPr>
-                                <a:xfrm>
-                                  <a:off x="98639" y="50800"/>
-                                  <a:ext cx="31322" cy="127000"/>
-                                </a:xfrm>
-                                <a:custGeom>
-                                  <a:avLst/>
-                                  <a:gdLst>
-                                    <a:gd name="connsiteX0" fmla="*/ 3915 w 31322"/>
-                                    <a:gd name="connsiteY0" fmla="*/ 38279 h 127000"/>
-                                    <a:gd name="connsiteX1" fmla="*/ 27406 w 31322"/>
-                                    <a:gd name="connsiteY1" fmla="*/ 38279 h 127000"/>
-                                    <a:gd name="connsiteX2" fmla="*/ 27406 w 31322"/>
-                                    <a:gd name="connsiteY2" fmla="*/ 127000 h 127000"/>
-                                    <a:gd name="connsiteX3" fmla="*/ 3915 w 31322"/>
-                                    <a:gd name="connsiteY3" fmla="*/ 127000 h 127000"/>
-                                    <a:gd name="connsiteX4" fmla="*/ 15661 w 31322"/>
-                                    <a:gd name="connsiteY4" fmla="*/ 0 h 127000"/>
-                                    <a:gd name="connsiteX5" fmla="*/ 31322 w 31322"/>
-                                    <a:gd name="connsiteY5" fmla="*/ 15661 h 127000"/>
-                                    <a:gd name="connsiteX6" fmla="*/ 15661 w 31322"/>
-                                    <a:gd name="connsiteY6" fmla="*/ 31322 h 127000"/>
-                                    <a:gd name="connsiteX7" fmla="*/ 0 w 31322"/>
-                                    <a:gd name="connsiteY7" fmla="*/ 15661 h 127000"/>
-                                    <a:gd name="connsiteX8" fmla="*/ 15661 w 31322"/>
-                                    <a:gd name="connsiteY8" fmla="*/ 0 h 127000"/>
-                                  </a:gdLst>
-                                  <a:ahLst/>
-                                  <a:cxnLst>
-                                    <a:cxn ang="0">
-                                      <a:pos x="connsiteX0" y="connsiteY0"/>
-                                    </a:cxn>
-                                    <a:cxn ang="0">
-                                      <a:pos x="connsiteX1" y="connsiteY1"/>
-                                    </a:cxn>
-                                    <a:cxn ang="0">
-                                      <a:pos x="connsiteX2" y="connsiteY2"/>
-                                    </a:cxn>
-                                    <a:cxn ang="0">
-                                      <a:pos x="connsiteX3" y="connsiteY3"/>
-                                    </a:cxn>
-                                    <a:cxn ang="0">
-                                      <a:pos x="connsiteX4" y="connsiteY4"/>
-                                    </a:cxn>
-                                    <a:cxn ang="0">
-                                      <a:pos x="connsiteX5" y="connsiteY5"/>
-                                    </a:cxn>
-                                    <a:cxn ang="0">
-                                      <a:pos x="connsiteX6" y="connsiteY6"/>
-                                    </a:cxn>
-                                    <a:cxn ang="0">
-                                      <a:pos x="connsiteX7" y="connsiteY7"/>
-                                    </a:cxn>
-                                    <a:cxn ang="0">
-                                      <a:pos x="connsiteX8" y="connsiteY8"/>
-                                    </a:cxn>
-                                  </a:cxnLst>
-                                  <a:rect l="l" t="t" r="r" b="b"/>
-                                  <a:pathLst>
-                                    <a:path w="31322" h="127000">
-                                      <a:moveTo>
-                                        <a:pt x="3915" y="38279"/>
-                                      </a:moveTo>
-                                      <a:lnTo>
-                                        <a:pt x="27406" y="38279"/>
-                                      </a:lnTo>
-                                      <a:lnTo>
-                                        <a:pt x="27406" y="127000"/>
-                                      </a:lnTo>
-                                      <a:lnTo>
-                                        <a:pt x="3915" y="127000"/>
-                                      </a:lnTo>
-                                      <a:close/>
-                                      <a:moveTo>
-                                        <a:pt x="15661" y="0"/>
-                                      </a:moveTo>
-                                      <a:cubicBezTo>
-                                        <a:pt x="24310" y="0"/>
-                                        <a:pt x="31322" y="7012"/>
-                                        <a:pt x="31322" y="15661"/>
-                                      </a:cubicBezTo>
-                                      <a:cubicBezTo>
-                                        <a:pt x="31322" y="24310"/>
-                                        <a:pt x="24310" y="31322"/>
-                                        <a:pt x="15661" y="31322"/>
-                                      </a:cubicBezTo>
-                                      <a:cubicBezTo>
-                                        <a:pt x="7012" y="31322"/>
-                                        <a:pt x="0" y="24310"/>
-                                        <a:pt x="0" y="15661"/>
-                                      </a:cubicBezTo>
-                                      <a:cubicBezTo>
-                                        <a:pt x="0" y="7012"/>
-                                        <a:pt x="7012" y="0"/>
-                                        <a:pt x="15661" y="0"/>
-                                      </a:cubicBezTo>
-                                      <a:close/>
-                                    </a:path>
-                                  </a:pathLst>
-                                </a:custGeom>
-                                <a:solidFill>
-                                  <a:schemeClr val="bg1"/>
-                                </a:solidFill>
-                                <a:ln>
-                                  <a:noFill/>
-                                </a:ln>
-                              </wps:spPr>
-                              <wps:style>
-                                <a:lnRef idx="2">
-                                  <a:schemeClr val="accent1">
-                                    <a:shade val="50000"/>
-                                  </a:schemeClr>
-                                </a:lnRef>
-                                <a:fillRef idx="1">
-                                  <a:schemeClr val="accent1"/>
-                                </a:fillRef>
-                                <a:effectRef idx="0">
-                                  <a:schemeClr val="accent1"/>
-                                </a:effectRef>
-                                <a:fontRef idx="minor">
-                                  <a:schemeClr val="lt1"/>
-                                </a:fontRef>
-                              </wps:style>
-                              <wps:bodyPr rot="0" spcFirstLastPara="0" vert="horz" wrap="square" lIns="91440" tIns="45720" rIns="91440" bIns="45720" numCol="1" spcCol="0" rtlCol="0" fromWordArt="0" anchor="ctr" anchorCtr="0" forceAA="0" compatLnSpc="1">
-                                <a:prstTxWarp prst="textNoShape">
-                                  <a:avLst/>
-                                </a:prstTxWarp>
-                                <a:noAutofit/>
-                              </wps:bodyPr>
-                            </wps:wsp>
-                          </wpg:wgp>
-                        </a:graphicData>
-                      </a:graphic>
-                    </wp:inline>
-                  </w:drawing>
-                </mc:Choice>
-                <mc:Fallback>
-                  <w:pict>
-                    <v:group w14:anchorId="24030548" id="Group 19" o:spid="_x0000_s1026" alt="Tip icon" style="width:18pt;height:18pt;mso-position-horizontal-relative:char;mso-position-vertical-relative:line" coordsize="228600,228600" o:gfxdata="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">
-                      <v:oval id="Oval 145" o:spid="_x0000_s1027" style="position:absolute;width:228600;height:228600;visibility:visible;mso-wrap-style:square;v-text-anchor:top" o:gfxdata="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" fillcolor="#92278f [3204]" stroked="f" strokeweight="0">
-                        <v:stroke joinstyle="miter"/>
-                        <o:lock v:ext="edit" aspectratio="t"/>
-                      </v:oval>
-                      <v:shape id="Freeform 146" o:spid="_x0000_s1028" style="position:absolute;left:98639;top:50800;width:31322;height:127000;visibility:visible;mso-wrap-style:square;v-text-anchor:middle" coordsize="31322,127000" o:gfxdata="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" path="m3915,38279r23491,l27406,127000r-23491,l3915,38279xm15661,v8649,,15661,7012,15661,15661c31322,24310,24310,31322,15661,31322,7012,31322,,24310,,15661,,7012,7012,,15661,xe" fillcolor="white [3212]" stroked="f" strokeweight="1pt">
-                        <v:stroke joinstyle="miter"/>
-                        <v:path arrowok="t" o:connecttype="custom" o:connectlocs="3915,38279;27406,38279;27406,127000;3915,127000;15661,0;31322,15661;15661,31322;0,15661;15661,0" o:connectangles="0,0,0,0,0,0,0,0,0"/>
-                      </v:shape>
-                      <w10:anchorlock/>
-                    </v:group>
-                  </w:pict>
-                </mc:Fallback>
-              </mc:AlternateContent>
-            </w:r>
-          </w:p>
-        </w:tc>
-        <w:tc>
-          <w:tcPr>
-            <w:tcW w:w="4655" w:type="pct"/>
-            <w:shd w:val="clear" w:color="auto" w:fill="EAE5EB" w:themeFill="background2"/>
-          </w:tcPr>
-          <w:p>
-            <w:pPr>
-              <w:pStyle w:val="TipText"/>
-              <w:cnfStyle w:val="000000000000" w:firstRow="0" w:lastRow="0" w:firstColumn="0" w:lastColumn="0" w:oddVBand="0" w:evenVBand="0" w:oddHBand="0" w:evenHBand="0" w:firstRowFirstColumn="0" w:firstRowLastColumn="0" w:lastRowFirstColumn="0" w:lastRowLastColumn="0"/>
-              <w:rPr>
-                <w:rFonts w:ascii="Consolas" w:hAnsi="Consolas" w:cs="Consolas"/>
-                <w:i w:val="0"/>
-                <w:sz w:val="18"/>
-                <w:szCs w:val="18"/>
-              </w:rPr>
-            </w:pPr>
-            <w:proofErr w:type="spellStart"/>
-            <w:r>
-              <w:rPr>
-                <w:rFonts w:ascii="Consolas" w:hAnsi="Consolas" w:cs="Consolas"/>
-                <w:i w:val="0"/>
-                <w:sz w:val="18"/>
-                <w:szCs w:val="18"/>
-              </w:rPr>
-              <w:t>val</w:t>
-            </w:r>
-            <w:proofErr w:type="spellEnd"/>
-            <w:r>
-              <w:rPr>
-                <w:rFonts w:ascii="Consolas" w:hAnsi="Consolas" w:cs="Consolas"/>
-                <w:i w:val="0"/>
-                <w:sz w:val="18"/>
-                <w:szCs w:val="18"/>
-              </w:rPr>
-              <w:t xml:space="preserve"> it : </w:t>
-            </w:r>
-            <w:proofErr w:type="spellStart"/>
-            <w:r>
-              <w:rPr>
-                <w:rFonts w:ascii="Consolas" w:hAnsi="Consolas" w:cs="Consolas"/>
-                <w:i w:val="0"/>
-                <w:sz w:val="18"/>
-                <w:szCs w:val="18"/>
-              </w:rPr>
-              <w:t>seq</w:t>
-            </w:r>
-            <w:proofErr w:type="spellEnd"/>
-            <w:r>
-              <w:rPr>
-                <w:rFonts w:ascii="Consolas" w:hAnsi="Consolas" w:cs="Consolas"/>
-                <w:i w:val="0"/>
-                <w:sz w:val="18"/>
-                <w:szCs w:val="18"/>
-              </w:rPr>
-              <w:t>&lt;Customer&gt; =</w:t>
-            </w:r>
-          </w:p>
-          <w:p>
-            <w:pPr>
-              <w:pStyle w:val="TipText"/>
-              <w:cnfStyle w:val="000000000000" w:firstRow="0" w:lastRow="0" w:firstColumn="0" w:lastColumn="0" w:oddVBand="0" w:evenVBand="0" w:oddHBand="0" w:evenHBand="0" w:firstRowFirstColumn="0" w:firstRowLastColumn="0" w:lastRowFirstColumn="0" w:lastRowLastColumn="0"/>
-              <w:rPr>
-                <w:rFonts w:ascii="Consolas" w:hAnsi="Consolas" w:cs="Consolas"/>
-                <w:i w:val="0"/>
-                <w:sz w:val="18"/>
-                <w:szCs w:val="18"/>
-              </w:rPr>
-            </w:pPr>
-            <w:r>
-              <w:rPr>
-                <w:rFonts w:ascii="Consolas" w:hAnsi="Consolas" w:cs="Consolas"/>
-                <w:i w:val="0"/>
-                <w:sz w:val="18"/>
-                <w:szCs w:val="18"/>
-              </w:rPr>
-              <w:t xml:space="preserve">  </w:t>
-            </w:r>
-            <w:proofErr w:type="spellStart"/>
-            <w:r>
-              <w:rPr>
-                <w:rFonts w:ascii="Consolas" w:hAnsi="Consolas" w:cs="Consolas"/>
-                <w:i w:val="0"/>
-                <w:sz w:val="18"/>
-                <w:szCs w:val="18"/>
-              </w:rPr>
-              <w:t>seq</w:t>
-            </w:r>
-            <w:proofErr w:type="spellEnd"/>
-          </w:p>
-          <w:p>
-            <w:pPr>
-              <w:pStyle w:val="TipText"/>
-              <w:cnfStyle w:val="000000000000" w:firstRow="0" w:lastRow="0" w:firstColumn="0" w:lastColumn="0" w:oddVBand="0" w:evenVBand="0" w:oddHBand="0" w:evenHBand="0" w:firstRowFirstColumn="0" w:firstRowLastColumn="0" w:lastRowFirstColumn="0" w:lastRowLastColumn="0"/>
-              <w:rPr>
-                <w:rFonts w:ascii="Consolas" w:hAnsi="Consolas" w:cs="Consolas"/>
-                <w:i w:val="0"/>
-                <w:sz w:val="18"/>
-                <w:szCs w:val="18"/>
-              </w:rPr>
-            </w:pPr>
-            <w:r>
-              <w:rPr>
-                <w:rFonts w:ascii="Consolas" w:hAnsi="Consolas" w:cs="Consolas"/>
-                <w:i w:val="0"/>
-                <w:sz w:val="18"/>
-                <w:szCs w:val="18"/>
-              </w:rPr>
-              <w:t xml:space="preserve">    [{Id = 1;</w:t>
-            </w:r>
-          </w:p>
-          <w:p>
-            <w:pPr>
-              <w:pStyle w:val="TipText"/>
-              <w:cnfStyle w:val="000000000000" w:firstRow="0" w:lastRow="0" w:firstColumn="0" w:lastColumn="0" w:oddVBand="0" w:evenVBand="0" w:oddHBand="0" w:evenHBand="0" w:firstRowFirstColumn="0" w:firstRowLastColumn="0" w:lastRowFirstColumn="0" w:lastRowLastColumn="0"/>
-              <w:rPr>
-                <w:rFonts w:ascii="Consolas" w:hAnsi="Consolas" w:cs="Consolas"/>
-                <w:i w:val="0"/>
-                <w:sz w:val="18"/>
-                <w:szCs w:val="18"/>
-              </w:rPr>
-            </w:pPr>
-            <w:r>
-              <w:rPr>
-                <w:rFonts w:ascii="Consolas" w:hAnsi="Consolas" w:cs="Consolas"/>
-                <w:i w:val="0"/>
-                <w:sz w:val="18"/>
-                <w:szCs w:val="18"/>
-              </w:rPr>
-              <w:t xml:space="preserve">      </w:t>
-            </w:r>
-            <w:proofErr w:type="spellStart"/>
-            <w:r>
-              <w:rPr>
-                <w:rFonts w:ascii="Consolas" w:hAnsi="Consolas" w:cs="Consolas"/>
-                <w:i w:val="0"/>
-                <w:sz w:val="18"/>
-                <w:szCs w:val="18"/>
-              </w:rPr>
-              <w:t>IsVip</w:t>
-            </w:r>
-            <w:proofErr w:type="spellEnd"/>
-            <w:r>
-              <w:rPr>
-                <w:rFonts w:ascii="Consolas" w:hAnsi="Consolas" w:cs="Consolas"/>
-                <w:i w:val="0"/>
-                <w:sz w:val="18"/>
-                <w:szCs w:val="18"/>
-              </w:rPr>
-              <w:t xml:space="preserve"> = false;</w:t>
-            </w:r>
-          </w:p>
-          <w:p>
-            <w:pPr>
-              <w:pStyle w:val="TipText"/>
-              <w:cnfStyle w:val="000000000000" w:firstRow="0" w:lastRow="0" w:firstColumn="0" w:lastColumn="0" w:oddVBand="0" w:evenVBand="0" w:oddHBand="0" w:evenHBand="0" w:firstRowFirstColumn="0" w:firstRowLastColumn="0" w:lastRowFirstColumn="0" w:lastRowLastColumn="0"/>
-              <w:rPr>
-                <w:rFonts w:ascii="Consolas" w:hAnsi="Consolas" w:cs="Consolas"/>
-                <w:i w:val="0"/>
-                <w:sz w:val="18"/>
-                <w:szCs w:val="18"/>
-              </w:rPr>
-            </w:pPr>
-            <w:r>
-              <w:rPr>
-                <w:rFonts w:ascii="Consolas" w:hAnsi="Consolas" w:cs="Consolas"/>
-                <w:i w:val="0"/>
-                <w:sz w:val="18"/>
-                <w:szCs w:val="18"/>
-              </w:rPr>
-              <w:t xml:space="preserve">      Credit = 0.0;</w:t>
-            </w:r>
-          </w:p>
-          <w:p>
-            <w:pPr>
-              <w:pStyle w:val="TipText"/>
-              <w:cnfStyle w:val="000000000000" w:firstRow="0" w:lastRow="0" w:firstColumn="0" w:lastColumn="0" w:oddVBand="0" w:evenVBand="0" w:oddHBand="0" w:evenHBand="0" w:firstRowFirstColumn="0" w:firstRowLastColumn="0" w:lastRowFirstColumn="0" w:lastRowLastColumn="0"/>
-              <w:rPr>
-                <w:rFonts w:ascii="Consolas" w:hAnsi="Consolas" w:cs="Consolas"/>
-                <w:i w:val="0"/>
-                <w:sz w:val="18"/>
-                <w:szCs w:val="18"/>
-              </w:rPr>
-            </w:pPr>
-            <w:r>
-              <w:rPr>
-                <w:rFonts w:ascii="Consolas" w:hAnsi="Consolas" w:cs="Consolas"/>
-                <w:i w:val="0"/>
-                <w:sz w:val="18"/>
-                <w:szCs w:val="18"/>
-              </w:rPr>
-              <w:t xml:space="preserve">      </w:t>
-            </w:r>
-            <w:proofErr w:type="spellStart"/>
-            <w:r>
-              <w:rPr>
-                <w:rFonts w:ascii="Consolas" w:hAnsi="Consolas" w:cs="Consolas"/>
-                <w:i w:val="0"/>
-                <w:sz w:val="18"/>
-                <w:szCs w:val="18"/>
-              </w:rPr>
-              <w:t>PersonalDetails</w:t>
-            </w:r>
-            <w:proofErr w:type="spellEnd"/>
-            <w:r>
-              <w:rPr>
-                <w:rFonts w:ascii="Consolas" w:hAnsi="Consolas" w:cs="Consolas"/>
-                <w:i w:val="0"/>
-                <w:sz w:val="18"/>
-                <w:szCs w:val="18"/>
-              </w:rPr>
-              <w:t xml:space="preserve"> = null;</w:t>
-            </w:r>
-          </w:p>
-          <w:p>
-            <w:pPr>
-              <w:pStyle w:val="TipText"/>
-              <w:cnfStyle w:val="000000000000" w:firstRow="0" w:lastRow="0" w:firstColumn="0" w:lastColumn="0" w:oddVBand="0" w:evenVBand="0" w:oddHBand="0" w:evenHBand="0" w:firstRowFirstColumn="0" w:firstRowLastColumn="0" w:lastRowFirstColumn="0" w:lastRowLastColumn="0"/>
-              <w:rPr>
-                <w:rFonts w:ascii="Consolas" w:hAnsi="Consolas" w:cs="Consolas"/>
-                <w:i w:val="0"/>
-                <w:sz w:val="18"/>
-                <w:szCs w:val="18"/>
-              </w:rPr>
-            </w:pPr>
-            <w:r>
-              <w:rPr>
-                <w:rFonts w:ascii="Consolas" w:hAnsi="Consolas" w:cs="Consolas"/>
-                <w:i w:val="0"/>
-                <w:sz w:val="18"/>
-                <w:szCs w:val="18"/>
-              </w:rPr>
-              <w:t xml:space="preserve">      Notifications = </w:t>
-            </w:r>
-            <w:proofErr w:type="spellStart"/>
-            <w:r>
-              <w:rPr>
-                <w:rFonts w:ascii="Consolas" w:hAnsi="Consolas" w:cs="Consolas"/>
-                <w:i w:val="0"/>
-                <w:sz w:val="18"/>
-                <w:szCs w:val="18"/>
-              </w:rPr>
-              <w:t>NoNotifications</w:t>
-            </w:r>
-            <w:proofErr w:type="spellEnd"/>
-            <w:r>
-              <w:rPr>
-                <w:rFonts w:ascii="Consolas" w:hAnsi="Consolas" w:cs="Consolas"/>
-                <w:i w:val="0"/>
-                <w:sz w:val="18"/>
-                <w:szCs w:val="18"/>
-              </w:rPr>
-              <w:t>;}; {Id = 2;</w:t>
-            </w:r>
-          </w:p>
-          <w:p>
-            <w:pPr>
-              <w:pStyle w:val="TipText"/>
-              <w:cnfStyle w:val="000000000000" w:firstRow="0" w:lastRow="0" w:firstColumn="0" w:lastColumn="0" w:oddVBand="0" w:evenVBand="0" w:oddHBand="0" w:evenHBand="0" w:firstRowFirstColumn="0" w:firstRowLastColumn="0" w:lastRowFirstColumn="0" w:lastRowLastColumn="0"/>
-              <w:rPr>
-                <w:rFonts w:ascii="Consolas" w:hAnsi="Consolas" w:cs="Consolas"/>
-                <w:i w:val="0"/>
-                <w:sz w:val="18"/>
-                <w:szCs w:val="18"/>
-              </w:rPr>
-            </w:pPr>
-            <w:r>
-              <w:rPr>
-                <w:rFonts w:ascii="Consolas" w:hAnsi="Consolas" w:cs="Consolas"/>
-                <w:i w:val="0"/>
-                <w:sz w:val="18"/>
-                <w:szCs w:val="18"/>
-              </w:rPr>
-              <w:t xml:space="preserve">                                          </w:t>
-            </w:r>
-            <w:proofErr w:type="spellStart"/>
-            <w:r>
-              <w:rPr>
-                <w:rFonts w:ascii="Consolas" w:hAnsi="Consolas" w:cs="Consolas"/>
-                <w:i w:val="0"/>
-                <w:sz w:val="18"/>
-                <w:szCs w:val="18"/>
-              </w:rPr>
-              <w:t>IsVip</w:t>
-            </w:r>
-            <w:proofErr w:type="spellEnd"/>
-            <w:r>
-              <w:rPr>
-                <w:rFonts w:ascii="Consolas" w:hAnsi="Consolas" w:cs="Consolas"/>
-                <w:i w:val="0"/>
-                <w:sz w:val="18"/>
-                <w:szCs w:val="18"/>
-              </w:rPr>
-              <w:t xml:space="preserve"> = false;</w:t>
-            </w:r>
-          </w:p>
-          <w:p>
-            <w:pPr>
-              <w:pStyle w:val="TipText"/>
-              <w:cnfStyle w:val="000000000000" w:firstRow="0" w:lastRow="0" w:firstColumn="0" w:lastColumn="0" w:oddVBand="0" w:evenVBand="0" w:oddHBand="0" w:evenHBand="0" w:firstRowFirstColumn="0" w:firstRowLastColumn="0" w:lastRowFirstColumn="0" w:lastRowLastColumn="0"/>
-              <w:rPr>
-                <w:rFonts w:ascii="Consolas" w:hAnsi="Consolas" w:cs="Consolas"/>
-                <w:i w:val="0"/>
-                <w:sz w:val="18"/>
-                <w:szCs w:val="18"/>
-              </w:rPr>
-            </w:pPr>
-            <w:r>
-              <w:rPr>
-                <w:rFonts w:ascii="Consolas" w:hAnsi="Consolas" w:cs="Consolas"/>
-                <w:i w:val="0"/>
-                <w:sz w:val="18"/>
-                <w:szCs w:val="18"/>
-              </w:rPr>
-              <w:t xml:space="preserve">                                          Credit = 10.0;</w:t>
-            </w:r>
-          </w:p>
-          <w:p>
-            <w:pPr>
-              <w:pStyle w:val="TipText"/>
-              <w:cnfStyle w:val="000000000000" w:firstRow="0" w:lastRow="0" w:firstColumn="0" w:lastColumn="0" w:oddVBand="0" w:evenVBand="0" w:oddHBand="0" w:evenHBand="0" w:firstRowFirstColumn="0" w:firstRowLastColumn="0" w:lastRowFirstColumn="0" w:lastRowLastColumn="0"/>
-              <w:rPr>
-                <w:rFonts w:ascii="Consolas" w:hAnsi="Consolas" w:cs="Consolas"/>
-                <w:i w:val="0"/>
-                <w:sz w:val="18"/>
-                <w:szCs w:val="18"/>
-              </w:rPr>
-            </w:pPr>
-            <w:r>
-              <w:rPr>
-                <w:rFonts w:ascii="Consolas" w:hAnsi="Consolas" w:cs="Consolas"/>
-                <w:i w:val="0"/>
-                <w:sz w:val="18"/>
-                <w:szCs w:val="18"/>
-              </w:rPr>
-              <w:t xml:space="preserve">                                          </w:t>
-            </w:r>
-            <w:proofErr w:type="spellStart"/>
-            <w:r>
-              <w:rPr>
-                <w:rFonts w:ascii="Consolas" w:hAnsi="Consolas" w:cs="Consolas"/>
-                <w:i w:val="0"/>
-                <w:sz w:val="18"/>
-                <w:szCs w:val="18"/>
-              </w:rPr>
-              <w:t>PersonalDetails</w:t>
-            </w:r>
-            <w:proofErr w:type="spellEnd"/>
-            <w:r>
-              <w:rPr>
-                <w:rFonts w:ascii="Consolas" w:hAnsi="Consolas" w:cs="Consolas"/>
-                <w:i w:val="0"/>
-                <w:sz w:val="18"/>
-                <w:szCs w:val="18"/>
-              </w:rPr>
-              <w:t xml:space="preserve"> = null;</w:t>
-            </w:r>
-          </w:p>
-          <w:p>
-            <w:pPr>
-              <w:pStyle w:val="TipText"/>
-              <w:cnfStyle w:val="000000000000" w:firstRow="0" w:lastRow="0" w:firstColumn="0" w:lastColumn="0" w:oddVBand="0" w:evenVBand="0" w:oddHBand="0" w:evenHBand="0" w:firstRowFirstColumn="0" w:firstRowLastColumn="0" w:lastRowFirstColumn="0" w:lastRowLastColumn="0"/>
-              <w:rPr>
-                <w:rFonts w:ascii="Consolas" w:hAnsi="Consolas" w:cs="Consolas"/>
-                <w:i w:val="0"/>
-                <w:sz w:val="18"/>
-                <w:szCs w:val="18"/>
-              </w:rPr>
-            </w:pPr>
-            <w:r>
-              <w:rPr>
-                <w:rFonts w:ascii="Consolas" w:hAnsi="Consolas" w:cs="Consolas"/>
-                <w:i w:val="0"/>
-                <w:sz w:val="18"/>
-                <w:szCs w:val="18"/>
-              </w:rPr>
-              <w:t xml:space="preserve">                                          Notifications = </w:t>
-            </w:r>
-            <w:proofErr w:type="spellStart"/>
-            <w:r>
-              <w:rPr>
-                <w:rFonts w:ascii="Consolas" w:hAnsi="Consolas" w:cs="Consolas"/>
-                <w:i w:val="0"/>
-                <w:sz w:val="18"/>
-                <w:szCs w:val="18"/>
-              </w:rPr>
-              <w:t>NoNotifications</w:t>
-            </w:r>
-            <w:proofErr w:type="spellEnd"/>
-            <w:r>
-              <w:rPr>
-                <w:rFonts w:ascii="Consolas" w:hAnsi="Consolas" w:cs="Consolas"/>
-                <w:i w:val="0"/>
-                <w:sz w:val="18"/>
-                <w:szCs w:val="18"/>
-              </w:rPr>
-              <w:t>;};</w:t>
-            </w:r>
-          </w:p>
-          <w:p>
-            <w:pPr>
-              <w:pStyle w:val="TipText"/>
-              <w:cnfStyle w:val="000000000000" w:firstRow="0" w:lastRow="0" w:firstColumn="0" w:lastColumn="0" w:oddVBand="0" w:evenVBand="0" w:oddHBand="0" w:evenHBand="0" w:firstRowFirstColumn="0" w:firstRowLastColumn="0" w:lastRowFirstColumn="0" w:lastRowLastColumn="0"/>
-              <w:rPr>
-                <w:rFonts w:ascii="Consolas" w:hAnsi="Consolas" w:cs="Consolas"/>
-                <w:i w:val="0"/>
-                <w:sz w:val="18"/>
-                <w:szCs w:val="18"/>
-              </w:rPr>
-            </w:pPr>
-            <w:r>
-              <w:rPr>
-                <w:rFonts w:ascii="Consolas" w:hAnsi="Consolas" w:cs="Consolas"/>
-                <w:i w:val="0"/>
-                <w:sz w:val="18"/>
-                <w:szCs w:val="18"/>
-              </w:rPr>
-              <w:t xml:space="preserve">     {Id = 3;</w:t>
-            </w:r>
-          </w:p>
-          <w:p>
-            <w:pPr>
-              <w:pStyle w:val="TipText"/>
-              <w:cnfStyle w:val="000000000000" w:firstRow="0" w:lastRow="0" w:firstColumn="0" w:lastColumn="0" w:oddVBand="0" w:evenVBand="0" w:oddHBand="0" w:evenHBand="0" w:firstRowFirstColumn="0" w:firstRowLastColumn="0" w:lastRowFirstColumn="0" w:lastRowLastColumn="0"/>
-              <w:rPr>
-                <w:rFonts w:ascii="Consolas" w:hAnsi="Consolas" w:cs="Consolas"/>
-                <w:i w:val="0"/>
-                <w:sz w:val="18"/>
-                <w:szCs w:val="18"/>
-              </w:rPr>
-            </w:pPr>
-            <w:r>
-              <w:rPr>
-                <w:rFonts w:ascii="Consolas" w:hAnsi="Consolas" w:cs="Consolas"/>
-                <w:i w:val="0"/>
-                <w:sz w:val="18"/>
-                <w:szCs w:val="18"/>
-              </w:rPr>
-              <w:t xml:space="preserve">      </w:t>
-            </w:r>
-            <w:proofErr w:type="spellStart"/>
-            <w:r>
-              <w:rPr>
-                <w:rFonts w:ascii="Consolas" w:hAnsi="Consolas" w:cs="Consolas"/>
-                <w:i w:val="0"/>
-                <w:sz w:val="18"/>
-                <w:szCs w:val="18"/>
-              </w:rPr>
-              <w:t>IsVip</w:t>
-            </w:r>
-            <w:proofErr w:type="spellEnd"/>
-            <w:r>
-              <w:rPr>
-                <w:rFonts w:ascii="Consolas" w:hAnsi="Consolas" w:cs="Consolas"/>
-                <w:i w:val="0"/>
-                <w:sz w:val="18"/>
-                <w:szCs w:val="18"/>
-              </w:rPr>
-              <w:t xml:space="preserve"> = false;</w:t>
-            </w:r>
-          </w:p>
-          <w:p>
-            <w:pPr>
-              <w:pStyle w:val="TipText"/>
-              <w:cnfStyle w:val="000000000000" w:firstRow="0" w:lastRow="0" w:firstColumn="0" w:lastColumn="0" w:oddVBand="0" w:evenVBand="0" w:oddHBand="0" w:evenHBand="0" w:firstRowFirstColumn="0" w:firstRowLastColumn="0" w:lastRowFirstColumn="0" w:lastRowLastColumn="0"/>
-              <w:rPr>
-                <w:rFonts w:ascii="Consolas" w:hAnsi="Consolas" w:cs="Consolas"/>
-                <w:i w:val="0"/>
-                <w:sz w:val="18"/>
-                <w:szCs w:val="18"/>
-              </w:rPr>
-            </w:pPr>
-            <w:r>
-              <w:rPr>
-                <w:rFonts w:ascii="Consolas" w:hAnsi="Consolas" w:cs="Consolas"/>
-                <w:i w:val="0"/>
-                <w:sz w:val="18"/>
-                <w:szCs w:val="18"/>
-              </w:rPr>
-              <w:t xml:space="preserve">      Credit = 30.0;</w:t>
-            </w:r>
-          </w:p>
-          <w:p>
-            <w:pPr>
-              <w:pStyle w:val="TipText"/>
-              <w:cnfStyle w:val="000000000000" w:firstRow="0" w:lastRow="0" w:firstColumn="0" w:lastColumn="0" w:oddVBand="0" w:evenVBand="0" w:oddHBand="0" w:evenHBand="0" w:firstRowFirstColumn="0" w:firstRowLastColumn="0" w:lastRowFirstColumn="0" w:lastRowLastColumn="0"/>
-              <w:rPr>
-                <w:rFonts w:ascii="Consolas" w:hAnsi="Consolas" w:cs="Consolas"/>
-                <w:i w:val="0"/>
-                <w:sz w:val="18"/>
-                <w:szCs w:val="18"/>
-              </w:rPr>
-            </w:pPr>
-            <w:r>
-              <w:rPr>
-                <w:rFonts w:ascii="Consolas" w:hAnsi="Consolas" w:cs="Consolas"/>
-                <w:i w:val="0"/>
-                <w:sz w:val="18"/>
-                <w:szCs w:val="18"/>
-              </w:rPr>
-              <w:t xml:space="preserve">      </w:t>
-            </w:r>
-            <w:proofErr w:type="spellStart"/>
-            <w:r>
-              <w:rPr>
-                <w:rFonts w:ascii="Consolas" w:hAnsi="Consolas" w:cs="Consolas"/>
-                <w:i w:val="0"/>
-                <w:sz w:val="18"/>
-                <w:szCs w:val="18"/>
-              </w:rPr>
-              <w:t>PersonalDetails</w:t>
-            </w:r>
-            <w:proofErr w:type="spellEnd"/>
-            <w:r>
-              <w:rPr>
-                <w:rFonts w:ascii="Consolas" w:hAnsi="Consolas" w:cs="Consolas"/>
-                <w:i w:val="0"/>
-                <w:sz w:val="18"/>
-                <w:szCs w:val="18"/>
-              </w:rPr>
-              <w:t xml:space="preserve"> = null;</w:t>
-            </w:r>
-          </w:p>
-          <w:p>
-            <w:pPr>
-              <w:pStyle w:val="TipText"/>
-              <w:cnfStyle w:val="000000000000" w:firstRow="0" w:lastRow="0" w:firstColumn="0" w:lastColumn="0" w:oddVBand="0" w:evenVBand="0" w:oddHBand="0" w:evenHBand="0" w:firstRowFirstColumn="0" w:firstRowLastColumn="0" w:lastRowFirstColumn="0" w:lastRowLastColumn="0"/>
-              <w:rPr>
-                <w:rFonts w:ascii="Consolas" w:hAnsi="Consolas" w:cs="Consolas"/>
-                <w:i w:val="0"/>
-                <w:sz w:val="18"/>
-                <w:szCs w:val="18"/>
-              </w:rPr>
-            </w:pPr>
-            <w:r>
-              <w:rPr>
-                <w:rFonts w:ascii="Consolas" w:hAnsi="Consolas" w:cs="Consolas"/>
-                <w:i w:val="0"/>
-                <w:sz w:val="18"/>
-                <w:szCs w:val="18"/>
-              </w:rPr>
-              <w:t xml:space="preserve">      Notifications = </w:t>
-            </w:r>
-            <w:proofErr w:type="spellStart"/>
-            <w:r>
-              <w:rPr>
-                <w:rFonts w:ascii="Consolas" w:hAnsi="Consolas" w:cs="Consolas"/>
-                <w:i w:val="0"/>
-                <w:sz w:val="18"/>
-                <w:szCs w:val="18"/>
-              </w:rPr>
-              <w:t>NoNotifications</w:t>
-            </w:r>
-            <w:proofErr w:type="spellEnd"/>
-            <w:r>
-              <w:rPr>
-                <w:rFonts w:ascii="Consolas" w:hAnsi="Consolas" w:cs="Consolas"/>
-                <w:i w:val="0"/>
-                <w:sz w:val="18"/>
-                <w:szCs w:val="18"/>
-              </w:rPr>
-              <w:t>;}; {Id = 4;</w:t>
-            </w:r>
-          </w:p>
-          <w:p>
-            <w:pPr>
-              <w:pStyle w:val="TipText"/>
-              <w:cnfStyle w:val="000000000000" w:firstRow="0" w:lastRow="0" w:firstColumn="0" w:lastColumn="0" w:oddVBand="0" w:evenVBand="0" w:oddHBand="0" w:evenHBand="0" w:firstRowFirstColumn="0" w:firstRowLastColumn="0" w:lastRowFirstColumn="0" w:lastRowLastColumn="0"/>
-              <w:rPr>
-                <w:rFonts w:ascii="Consolas" w:hAnsi="Consolas" w:cs="Consolas"/>
-                <w:i w:val="0"/>
-                <w:sz w:val="18"/>
-                <w:szCs w:val="18"/>
-              </w:rPr>
-            </w:pPr>
-            <w:r>
-              <w:rPr>
-                <w:rFonts w:ascii="Consolas" w:hAnsi="Consolas" w:cs="Consolas"/>
-                <w:i w:val="0"/>
-                <w:sz w:val="18"/>
-                <w:szCs w:val="18"/>
-              </w:rPr>
-              <w:t xml:space="preserve">                                          </w:t>
-            </w:r>
-            <w:proofErr w:type="spellStart"/>
-            <w:r>
-              <w:rPr>
-                <w:rFonts w:ascii="Consolas" w:hAnsi="Consolas" w:cs="Consolas"/>
-                <w:i w:val="0"/>
-                <w:sz w:val="18"/>
-                <w:szCs w:val="18"/>
-              </w:rPr>
-              <w:t>IsVip</w:t>
-            </w:r>
-            <w:proofErr w:type="spellEnd"/>
-            <w:r>
-              <w:rPr>
-                <w:rFonts w:ascii="Consolas" w:hAnsi="Consolas" w:cs="Consolas"/>
-                <w:i w:val="0"/>
-                <w:sz w:val="18"/>
-                <w:szCs w:val="18"/>
-              </w:rPr>
-              <w:t xml:space="preserve"> = true;</w:t>
-            </w:r>
-          </w:p>
-          <w:p>
-            <w:pPr>
-              <w:pStyle w:val="TipText"/>
-              <w:cnfStyle w:val="000000000000" w:firstRow="0" w:lastRow="0" w:firstColumn="0" w:lastColumn="0" w:oddVBand="0" w:evenVBand="0" w:oddHBand="0" w:evenHBand="0" w:firstRowFirstColumn="0" w:firstRowLastColumn="0" w:lastRowFirstColumn="0" w:lastRowLastColumn="0"/>
-              <w:rPr>
-                <w:rFonts w:ascii="Consolas" w:hAnsi="Consolas" w:cs="Consolas"/>
-                <w:i w:val="0"/>
-                <w:sz w:val="18"/>
-                <w:szCs w:val="18"/>
-              </w:rPr>
-            </w:pPr>
-            <w:r>
-              <w:rPr>
-                <w:rFonts w:ascii="Consolas" w:hAnsi="Consolas" w:cs="Consolas"/>
-                <w:i w:val="0"/>
-                <w:sz w:val="18"/>
-                <w:szCs w:val="18"/>
-              </w:rPr>
-              <w:t xml:space="preserve">                                          Credit = 50.0;</w:t>
-            </w:r>
-          </w:p>
-          <w:p>
-            <w:pPr>
-              <w:pStyle w:val="TipText"/>
-              <w:cnfStyle w:val="000000000000" w:firstRow="0" w:lastRow="0" w:firstColumn="0" w:lastColumn="0" w:oddVBand="0" w:evenVBand="0" w:oddHBand="0" w:evenHBand="0" w:firstRowFirstColumn="0" w:firstRowLastColumn="0" w:lastRowFirstColumn="0" w:lastRowLastColumn="0"/>
-              <w:rPr>
-                <w:rFonts w:ascii="Consolas" w:hAnsi="Consolas" w:cs="Consolas"/>
-                <w:i w:val="0"/>
-                <w:sz w:val="18"/>
-                <w:szCs w:val="18"/>
-              </w:rPr>
-            </w:pPr>
-            <w:r>
-              <w:rPr>
-                <w:rFonts w:ascii="Consolas" w:hAnsi="Consolas" w:cs="Consolas"/>
-                <w:i w:val="0"/>
-                <w:sz w:val="18"/>
-                <w:szCs w:val="18"/>
-              </w:rPr>
-              <w:t xml:space="preserve">                                          </w:t>
-            </w:r>
-            <w:proofErr w:type="spellStart"/>
-            <w:r>
-              <w:rPr>
-                <w:rFonts w:ascii="Consolas" w:hAnsi="Consolas" w:cs="Consolas"/>
-                <w:i w:val="0"/>
-                <w:sz w:val="18"/>
-                <w:szCs w:val="18"/>
-              </w:rPr>
-              <w:t>PersonalDetails</w:t>
-            </w:r>
-            <w:proofErr w:type="spellEnd"/>
-            <w:r>
-              <w:rPr>
-                <w:rFonts w:ascii="Consolas" w:hAnsi="Consolas" w:cs="Consolas"/>
-                <w:i w:val="0"/>
-                <w:sz w:val="18"/>
-                <w:szCs w:val="18"/>
-              </w:rPr>
-              <w:t xml:space="preserve"> = null;</w:t>
-            </w:r>
-          </w:p>
-          <w:p>
-            <w:pPr>
-              <w:pStyle w:val="TipText"/>
-              <w:cnfStyle w:val="000000000000" w:firstRow="0" w:lastRow="0" w:firstColumn="0" w:lastColumn="0" w:oddVBand="0" w:evenVBand="0" w:oddHBand="0" w:evenHBand="0" w:firstRowFirstColumn="0" w:firstRowLastColumn="0" w:lastRowFirstColumn="0" w:lastRowLastColumn="0"/>
-            </w:pPr>
-            <w:r>
-              <w:rPr>
-                <w:rFonts w:ascii="Consolas" w:hAnsi="Consolas" w:cs="Consolas"/>
-                <w:i w:val="0"/>
-                <w:sz w:val="18"/>
-                <w:szCs w:val="18"/>
-              </w:rPr>
-              <w:t xml:space="preserve">                                          Notifications = </w:t>
-            </w:r>
-            <w:proofErr w:type="spellStart"/>
-            <w:r>
-              <w:rPr>
-                <w:rFonts w:ascii="Consolas" w:hAnsi="Consolas" w:cs="Consolas"/>
-                <w:i w:val="0"/>
-                <w:sz w:val="18"/>
-                <w:szCs w:val="18"/>
-              </w:rPr>
-              <w:t>NoNotifications</w:t>
-            </w:r>
-            <w:proofErr w:type="spellEnd"/>
-            <w:r>
-              <w:rPr>
-                <w:rFonts w:ascii="Consolas" w:hAnsi="Consolas" w:cs="Consolas"/>
-                <w:i w:val="0"/>
-                <w:sz w:val="18"/>
-                <w:szCs w:val="18"/>
-              </w:rPr>
-              <w:t>;}]</w:t>
-            </w:r>
-          </w:p>
-        </w:tc>
-      </w:tr>
-    </w:tbl>
+        <w:t>10</w:t>
+      </w:r>
+      <w:r>
+        <w:t>. Create a database called “</w:t>
+      </w:r>
+      <w:proofErr w:type="spellStart"/>
+      <w:r>
+        <w:t>FSharpIntro</w:t>
+      </w:r>
+      <w:proofErr w:type="spellEnd"/>
+      <w:r>
+        <w:t xml:space="preserve">” in your local </w:t>
+      </w:r>
+      <w:proofErr w:type="spellStart"/>
+      <w:r>
+        <w:t>SqlServer</w:t>
+      </w:r>
+      <w:proofErr w:type="spellEnd"/>
+      <w:r>
+        <w:t xml:space="preserve"> and run the </w:t>
+      </w:r>
+      <w:proofErr w:type="spellStart"/>
+      <w:r>
+        <w:t>Data.sql</w:t>
+      </w:r>
+      <w:proofErr w:type="spellEnd"/>
+      <w:r>
+        <w:t xml:space="preserve"> file located in the Application project.</w:t>
+      </w:r>
+    </w:p>
+    <w:p>
+      <w:bookmarkStart w:id="33" w:name="_GoBack"/>
+      <w:bookmarkEnd w:id="33"/>
+    </w:p>
     <w:p/>
     <w:p/>
     <w:p/>
@@ -10044,51 +7988,95 @@
     <w:p/>
     <w:p/>
     <w:p/>
-    <w:p/>
-    <w:p/>
     <w:p>
       <w:r>
         <w:lastRenderedPageBreak/>
-        <w:t>2</w:t>
-      </w:r>
-      <w:r>
-        <w:t>0</w:t>
-      </w:r>
-      <w:r>
-        <w:t xml:space="preserve">. Open the file </w:t>
+        <w:t>11</w:t>
+      </w:r>
+      <w:r>
+        <w:t xml:space="preserve">. Open the </w:t>
       </w:r>
       <w:proofErr w:type="spellStart"/>
       <w:r>
-        <w:t>Services.fs</w:t>
+        <w:t>Data.fs</w:t>
       </w:r>
       <w:proofErr w:type="spellEnd"/>
       <w:r>
-        <w:t xml:space="preserve"> and add the following class:</w:t>
-      </w:r>
-    </w:p>
-    <w:p>
-      <w:r>
-        <w:t xml:space="preserve"> </w:t>
-      </w:r>
-      <w:bookmarkStart w:id="36" w:name="_MON_1472413541"/>
-      <w:bookmarkEnd w:id="36"/>
-      <w:r>
-        <w:object w:dxaOrig="9026" w:dyaOrig="2716">
-          <v:shape id="_x0000_i1046" type="#_x0000_t75" style="width:451.5pt;height:135.75pt" o:ole="" o:bordertopcolor="this" o:borderleftcolor="this" o:borderbottomcolor="this" o:borderrightcolor="this">
-            <v:imagedata r:id="rId58" o:title=""/>
+        <w:t xml:space="preserve"> file and add the following code (adjust the connection s</w:t>
+      </w:r>
+      <w:r>
+        <w:t xml:space="preserve">tring to point to your local </w:t>
+      </w:r>
+      <w:proofErr w:type="spellStart"/>
+      <w:r>
+        <w:t>Sql</w:t>
+      </w:r>
+      <w:r>
+        <w:t>Server</w:t>
+      </w:r>
+      <w:proofErr w:type="spellEnd"/>
+      <w:r>
+        <w:t>):</w:t>
+      </w:r>
+    </w:p>
+    <w:bookmarkStart w:id="34" w:name="_MON_1472411984"/>
+    <w:bookmarkEnd w:id="34"/>
+    <w:p>
+      <w:r>
+        <w:object w:dxaOrig="9026" w:dyaOrig="5830">
+          <v:shape id="_x0000_i1042" type="#_x0000_t75" style="width:451.5pt;height:291.75pt" o:ole="" o:bordertopcolor="this" o:borderleftcolor="this" o:borderbottomcolor="this" o:borderrightcolor="this">
+            <v:imagedata r:id="rId54" o:title=""/>
             <w10:bordertop type="single" width="4"/>
             <w10:borderleft type="single" width="4"/>
             <w10:borderbottom type="single" width="4"/>
             <w10:borderright type="single" width="4"/>
           </v:shape>
-          <o:OLEObject Type="Embed" ProgID="Word.OpenDocumentText.12" ShapeID="_x0000_i1046" DrawAspect="Content" ObjectID="_1476737812" r:id="rId59"/>
+          <o:OLEObject Type="Embed" ProgID="Word.OpenDocumentText.12" ShapeID="_x0000_i1042" DrawAspect="Content" ObjectID="_1476743011" r:id="rId55"/>
         </w:object>
       </w:r>
     </w:p>
     <w:p/>
-    <w:p>
-      <w:r>
-        <w:t>21</w:t>
+    <w:p/>
+    <w:p>
+      <w:r>
+        <w:t>12</w:t>
+      </w:r>
+      <w:r>
+        <w:t xml:space="preserve">. Open the file </w:t>
+      </w:r>
+      <w:proofErr w:type="spellStart"/>
+      <w:r>
+        <w:t>Services.fs</w:t>
+      </w:r>
+      <w:proofErr w:type="spellEnd"/>
+      <w:r>
+        <w:t xml:space="preserve"> and add the following class:</w:t>
+      </w:r>
+    </w:p>
+    <w:p>
+      <w:r>
+        <w:t xml:space="preserve"> </w:t>
+      </w:r>
+      <w:bookmarkStart w:id="35" w:name="_MON_1472413541"/>
+      <w:bookmarkEnd w:id="35"/>
+      <w:r>
+        <w:object w:dxaOrig="9026" w:dyaOrig="2716">
+          <v:shape id="_x0000_i1043" type="#_x0000_t75" style="width:451.5pt;height:135.75pt" o:ole="" o:bordertopcolor="this" o:borderleftcolor="this" o:borderbottomcolor="this" o:borderrightcolor="this">
+            <v:imagedata r:id="rId56" o:title=""/>
+            <w10:bordertop type="single" width="4"/>
+            <w10:borderleft type="single" width="4"/>
+            <w10:borderbottom type="single" width="4"/>
+            <w10:borderright type="single" width="4"/>
+          </v:shape>
+          <o:OLEObject Type="Embed" ProgID="Word.OpenDocumentText.12" ShapeID="_x0000_i1043" DrawAspect="Content" ObjectID="_1476743012" r:id="rId57"/>
+        </w:object>
+      </w:r>
+    </w:p>
+    <w:p/>
+    <w:p/>
+    <w:p>
+      <w:r>
+        <w:t>13</w:t>
       </w:r>
       <w:r>
         <w:t xml:space="preserve">. </w:t>
@@ -10106,7 +8094,7 @@
       </w:r>
     </w:p>
     <w:sectPr>
-      <w:footerReference w:type="default" r:id="rId60"/>
+      <w:footerReference w:type="default" r:id="rId58"/>
       <w:pgSz w:w="12240" w:h="15840" w:code="1"/>
       <w:pgMar w:top="1080" w:right="1440" w:bottom="1080" w:left="1440" w:header="720" w:footer="720" w:gutter="0"/>
       <w:cols w:space="720"/>
@@ -10184,7 +8172,7 @@
       <w:rPr>
         <w:noProof/>
       </w:rPr>
-      <w:t>16</w:t>
+      <w:t>14</w:t>
     </w:r>
     <w:r>
       <w:rPr>
@@ -13279,25 +11267,25 @@
     </dgm:pt>
   </dgm:ptLst>
   <dgm:cxnLst>
-    <dgm:cxn modelId="{99AA58A9-B689-4F92-BB9E-006EDD659E8F}" type="presOf" srcId="{06ED21E7-79B8-4963-B94D-883701CCEBF3}" destId="{322547BF-FA17-4E5C-975E-1E2365FEC96B}" srcOrd="2" destOrd="0" presId="urn:microsoft.com/office/officeart/2005/8/layout/gear1"/>
-    <dgm:cxn modelId="{5D0FF195-E094-41DA-B7A1-532DFCEE7329}" type="presOf" srcId="{9FE8FA85-5A27-42A9-90CB-EFE270BBC4D8}" destId="{DF31AEBD-271A-4B6B-89F0-55F0D6606C0B}" srcOrd="1" destOrd="0" presId="urn:microsoft.com/office/officeart/2005/8/layout/gear1"/>
-    <dgm:cxn modelId="{7C10BECD-46A9-4F6A-B17D-2327DCCCB469}" type="presOf" srcId="{1B8E77EF-3DD3-4E38-B208-5B07FF4B5E40}" destId="{34573F20-AECD-4E48-90F8-D213EA67693E}" srcOrd="0" destOrd="0" presId="urn:microsoft.com/office/officeart/2005/8/layout/gear1"/>
-    <dgm:cxn modelId="{90BD7328-219E-4C4A-993C-81B5F4B6460F}" type="presOf" srcId="{06ED21E7-79B8-4963-B94D-883701CCEBF3}" destId="{EB2F1A30-DFF1-4E79-AEDD-DD191798CE03}" srcOrd="1" destOrd="0" presId="urn:microsoft.com/office/officeart/2005/8/layout/gear1"/>
-    <dgm:cxn modelId="{C98B0631-0864-4DA6-B484-8CE25CF26AAF}" type="presOf" srcId="{CE17E94F-E9B3-4D01-94CF-BF84BB0D10D6}" destId="{435CF0AE-72B1-496C-B685-5BF4899CD401}" srcOrd="0" destOrd="0" presId="urn:microsoft.com/office/officeart/2005/8/layout/gear1"/>
-    <dgm:cxn modelId="{6D85747B-57B6-45EE-92BD-8E4DE835E680}" type="presOf" srcId="{9FE8FA85-5A27-42A9-90CB-EFE270BBC4D8}" destId="{EE7CE306-6469-41A4-84AD-FC336EBAA72A}" srcOrd="2" destOrd="0" presId="urn:microsoft.com/office/officeart/2005/8/layout/gear1"/>
-    <dgm:cxn modelId="{32356F31-DE2D-468A-A232-11CE4AD97EE4}" type="presOf" srcId="{8AED33B6-67C8-410C-BB34-1C1F37AD78CD}" destId="{E37894A0-CA82-4B21-891C-DD34C3EC6A39}" srcOrd="0" destOrd="0" presId="urn:microsoft.com/office/officeart/2005/8/layout/gear1"/>
-    <dgm:cxn modelId="{6940056E-6E73-4487-9EDB-807DF33D06DA}" type="presOf" srcId="{06ED21E7-79B8-4963-B94D-883701CCEBF3}" destId="{005B9784-283A-42A4-8873-35CDA8D50128}" srcOrd="0" destOrd="0" presId="urn:microsoft.com/office/officeart/2005/8/layout/gear1"/>
+    <dgm:cxn modelId="{2FDCB3F6-E569-47BC-B9CF-12EEB25C2922}" type="presOf" srcId="{8AED33B6-67C8-410C-BB34-1C1F37AD78CD}" destId="{E37894A0-CA82-4B21-891C-DD34C3EC6A39}" srcOrd="0" destOrd="0" presId="urn:microsoft.com/office/officeart/2005/8/layout/gear1"/>
     <dgm:cxn modelId="{2245E8C0-0DE4-4CB2-8629-5E7F6E6C997D}" srcId="{CE17E94F-E9B3-4D01-94CF-BF84BB0D10D6}" destId="{9FE8FA85-5A27-42A9-90CB-EFE270BBC4D8}" srcOrd="1" destOrd="0" parTransId="{5F31B0A1-7A1E-4774-97C8-474CB2EC5D57}" sibTransId="{1B8E77EF-3DD3-4E38-B208-5B07FF4B5E40}"/>
     <dgm:cxn modelId="{1C02A1B8-D870-4950-B2B0-B2102126D06B}" srcId="{CE17E94F-E9B3-4D01-94CF-BF84BB0D10D6}" destId="{06ED21E7-79B8-4963-B94D-883701CCEBF3}" srcOrd="0" destOrd="0" parTransId="{380D9EA7-FEF4-489C-9D34-23476C090D00}" sibTransId="{8AED33B6-67C8-410C-BB34-1C1F37AD78CD}"/>
-    <dgm:cxn modelId="{6A5F554B-DCC0-464B-9CA5-10B4EACC1FB6}" type="presOf" srcId="{9FE8FA85-5A27-42A9-90CB-EFE270BBC4D8}" destId="{A51FD8ED-619E-490B-A7DB-8E2B070B165E}" srcOrd="0" destOrd="0" presId="urn:microsoft.com/office/officeart/2005/8/layout/gear1"/>
-    <dgm:cxn modelId="{2ADF599B-356F-4EFF-B214-4F6EA1EAF0CB}" type="presParOf" srcId="{435CF0AE-72B1-496C-B685-5BF4899CD401}" destId="{005B9784-283A-42A4-8873-35CDA8D50128}" srcOrd="0" destOrd="0" presId="urn:microsoft.com/office/officeart/2005/8/layout/gear1"/>
-    <dgm:cxn modelId="{DF85939C-76DA-4ACF-9191-B776E1826E94}" type="presParOf" srcId="{435CF0AE-72B1-496C-B685-5BF4899CD401}" destId="{EB2F1A30-DFF1-4E79-AEDD-DD191798CE03}" srcOrd="1" destOrd="0" presId="urn:microsoft.com/office/officeart/2005/8/layout/gear1"/>
-    <dgm:cxn modelId="{59B1D87C-7D48-4E44-B4CB-DA3665C471CF}" type="presParOf" srcId="{435CF0AE-72B1-496C-B685-5BF4899CD401}" destId="{322547BF-FA17-4E5C-975E-1E2365FEC96B}" srcOrd="2" destOrd="0" presId="urn:microsoft.com/office/officeart/2005/8/layout/gear1"/>
-    <dgm:cxn modelId="{E920CDB0-5EB5-481D-B864-30D0DD263546}" type="presParOf" srcId="{435CF0AE-72B1-496C-B685-5BF4899CD401}" destId="{A51FD8ED-619E-490B-A7DB-8E2B070B165E}" srcOrd="3" destOrd="0" presId="urn:microsoft.com/office/officeart/2005/8/layout/gear1"/>
-    <dgm:cxn modelId="{A71CF336-C606-4CEF-ABD9-67A5417C54F1}" type="presParOf" srcId="{435CF0AE-72B1-496C-B685-5BF4899CD401}" destId="{DF31AEBD-271A-4B6B-89F0-55F0D6606C0B}" srcOrd="4" destOrd="0" presId="urn:microsoft.com/office/officeart/2005/8/layout/gear1"/>
-    <dgm:cxn modelId="{728A05B5-EF74-48A6-88AE-C7829D950E3B}" type="presParOf" srcId="{435CF0AE-72B1-496C-B685-5BF4899CD401}" destId="{EE7CE306-6469-41A4-84AD-FC336EBAA72A}" srcOrd="5" destOrd="0" presId="urn:microsoft.com/office/officeart/2005/8/layout/gear1"/>
-    <dgm:cxn modelId="{4C3D0345-838E-4A0F-BFE4-82A9850FC151}" type="presParOf" srcId="{435CF0AE-72B1-496C-B685-5BF4899CD401}" destId="{E37894A0-CA82-4B21-891C-DD34C3EC6A39}" srcOrd="6" destOrd="0" presId="urn:microsoft.com/office/officeart/2005/8/layout/gear1"/>
-    <dgm:cxn modelId="{3B675BC3-E276-4A9F-A39F-171B69DD142C}" type="presParOf" srcId="{435CF0AE-72B1-496C-B685-5BF4899CD401}" destId="{34573F20-AECD-4E48-90F8-D213EA67693E}" srcOrd="7" destOrd="0" presId="urn:microsoft.com/office/officeart/2005/8/layout/gear1"/>
+    <dgm:cxn modelId="{5891E2E8-CC7A-4016-A9E1-7F4B6D5F9FF1}" type="presOf" srcId="{1B8E77EF-3DD3-4E38-B208-5B07FF4B5E40}" destId="{34573F20-AECD-4E48-90F8-D213EA67693E}" srcOrd="0" destOrd="0" presId="urn:microsoft.com/office/officeart/2005/8/layout/gear1"/>
+    <dgm:cxn modelId="{80882474-AD79-445A-A347-BC873A12C6A8}" type="presOf" srcId="{06ED21E7-79B8-4963-B94D-883701CCEBF3}" destId="{322547BF-FA17-4E5C-975E-1E2365FEC96B}" srcOrd="2" destOrd="0" presId="urn:microsoft.com/office/officeart/2005/8/layout/gear1"/>
+    <dgm:cxn modelId="{26991DE7-BAAE-404A-B9E4-23798966A05B}" type="presOf" srcId="{9FE8FA85-5A27-42A9-90CB-EFE270BBC4D8}" destId="{EE7CE306-6469-41A4-84AD-FC336EBAA72A}" srcOrd="2" destOrd="0" presId="urn:microsoft.com/office/officeart/2005/8/layout/gear1"/>
+    <dgm:cxn modelId="{CEA4D79B-89EB-4793-8FFF-DDCD5EEF2E0D}" type="presOf" srcId="{9FE8FA85-5A27-42A9-90CB-EFE270BBC4D8}" destId="{A51FD8ED-619E-490B-A7DB-8E2B070B165E}" srcOrd="0" destOrd="0" presId="urn:microsoft.com/office/officeart/2005/8/layout/gear1"/>
+    <dgm:cxn modelId="{7B0C2BBB-7765-4004-BACF-19967B9312A8}" type="presOf" srcId="{9FE8FA85-5A27-42A9-90CB-EFE270BBC4D8}" destId="{DF31AEBD-271A-4B6B-89F0-55F0D6606C0B}" srcOrd="1" destOrd="0" presId="urn:microsoft.com/office/officeart/2005/8/layout/gear1"/>
+    <dgm:cxn modelId="{7E96FEFB-E810-40E1-9169-C6F8ACE07030}" type="presOf" srcId="{06ED21E7-79B8-4963-B94D-883701CCEBF3}" destId="{005B9784-283A-42A4-8873-35CDA8D50128}" srcOrd="0" destOrd="0" presId="urn:microsoft.com/office/officeart/2005/8/layout/gear1"/>
+    <dgm:cxn modelId="{9419F742-375D-4DEF-B4F6-C7BEEADDF8F3}" type="presOf" srcId="{CE17E94F-E9B3-4D01-94CF-BF84BB0D10D6}" destId="{435CF0AE-72B1-496C-B685-5BF4899CD401}" srcOrd="0" destOrd="0" presId="urn:microsoft.com/office/officeart/2005/8/layout/gear1"/>
+    <dgm:cxn modelId="{4B81F7AD-56FA-43A9-B8B3-2707E9FEB8AD}" type="presOf" srcId="{06ED21E7-79B8-4963-B94D-883701CCEBF3}" destId="{EB2F1A30-DFF1-4E79-AEDD-DD191798CE03}" srcOrd="1" destOrd="0" presId="urn:microsoft.com/office/officeart/2005/8/layout/gear1"/>
+    <dgm:cxn modelId="{A6C91039-0661-42EE-B543-76B1EC77A34C}" type="presParOf" srcId="{435CF0AE-72B1-496C-B685-5BF4899CD401}" destId="{005B9784-283A-42A4-8873-35CDA8D50128}" srcOrd="0" destOrd="0" presId="urn:microsoft.com/office/officeart/2005/8/layout/gear1"/>
+    <dgm:cxn modelId="{670670C3-C578-4FE5-A816-4309EDD1C34C}" type="presParOf" srcId="{435CF0AE-72B1-496C-B685-5BF4899CD401}" destId="{EB2F1A30-DFF1-4E79-AEDD-DD191798CE03}" srcOrd="1" destOrd="0" presId="urn:microsoft.com/office/officeart/2005/8/layout/gear1"/>
+    <dgm:cxn modelId="{06E7E947-0DC5-466B-BED0-B10B197136AC}" type="presParOf" srcId="{435CF0AE-72B1-496C-B685-5BF4899CD401}" destId="{322547BF-FA17-4E5C-975E-1E2365FEC96B}" srcOrd="2" destOrd="0" presId="urn:microsoft.com/office/officeart/2005/8/layout/gear1"/>
+    <dgm:cxn modelId="{4E097E1F-54F3-4E1A-820E-F9A35CD2CC5A}" type="presParOf" srcId="{435CF0AE-72B1-496C-B685-5BF4899CD401}" destId="{A51FD8ED-619E-490B-A7DB-8E2B070B165E}" srcOrd="3" destOrd="0" presId="urn:microsoft.com/office/officeart/2005/8/layout/gear1"/>
+    <dgm:cxn modelId="{EC0DF9A2-E322-4710-8ADA-1E0CEF520985}" type="presParOf" srcId="{435CF0AE-72B1-496C-B685-5BF4899CD401}" destId="{DF31AEBD-271A-4B6B-89F0-55F0D6606C0B}" srcOrd="4" destOrd="0" presId="urn:microsoft.com/office/officeart/2005/8/layout/gear1"/>
+    <dgm:cxn modelId="{D54F900F-D0BF-47AB-9474-F56EEE4DCA75}" type="presParOf" srcId="{435CF0AE-72B1-496C-B685-5BF4899CD401}" destId="{EE7CE306-6469-41A4-84AD-FC336EBAA72A}" srcOrd="5" destOrd="0" presId="urn:microsoft.com/office/officeart/2005/8/layout/gear1"/>
+    <dgm:cxn modelId="{38580EA9-06F9-4D80-B259-5239EFD3A305}" type="presParOf" srcId="{435CF0AE-72B1-496C-B685-5BF4899CD401}" destId="{E37894A0-CA82-4B21-891C-DD34C3EC6A39}" srcOrd="6" destOrd="0" presId="urn:microsoft.com/office/officeart/2005/8/layout/gear1"/>
+    <dgm:cxn modelId="{BE004F18-0EF4-4B1C-9170-7529603C93DA}" type="presParOf" srcId="{435CF0AE-72B1-496C-B685-5BF4899CD401}" destId="{34573F20-AECD-4E48-90F8-D213EA67693E}" srcOrd="7" destOrd="0" presId="urn:microsoft.com/office/officeart/2005/8/layout/gear1"/>
   </dgm:cxnLst>
   <dgm:bg/>
   <dgm:whole/>
@@ -15161,9 +13149,8 @@
     <w:panose1 w:val="020B0502040204020203"/>
     <w:charset w:val="00"/>
     <w:family w:val="swiss"/>
-    <w:notTrueType/>
     <w:pitch w:val="variable"/>
-    <w:sig w:usb0="00000003" w:usb1="00000000" w:usb2="00000000" w:usb3="00000000" w:csb0="00000001" w:csb1="00000000"/>
+    <w:sig w:usb0="E4002EFF" w:usb1="C000E47F" w:usb2="00000009" w:usb3="00000000" w:csb0="000001FF" w:csb1="00000000"/>
   </w:font>
   <w:font w:name="Consolas">
     <w:panose1 w:val="020B0609020204030204"/>
@@ -15202,6 +13189,7 @@
     <w:rsid w:val="00114D05"/>
     <w:rsid w:val="001F6720"/>
     <w:rsid w:val="00222C92"/>
+    <w:rsid w:val="002E77C6"/>
     <w:rsid w:val="003D494B"/>
     <w:rsid w:val="004374C3"/>
     <w:rsid w:val="00443E19"/>
@@ -16027,7 +14015,7 @@
 </file>
 
 <file path=customXml/itemProps2.xml><?xml version="1.0" encoding="utf-8"?>
-<ds:datastoreItem xmlns:ds="http://schemas.openxmlformats.org/officeDocument/2006/customXml" ds:itemID="{A7B78692-C214-480C-BBA9-AFB8ED0D3C0F}">
+<ds:datastoreItem xmlns:ds="http://schemas.openxmlformats.org/officeDocument/2006/customXml" ds:itemID="{E77F2E21-42DA-4D84-9C15-E0EE76F75B55}">
   <ds:schemaRefs>
     <ds:schemaRef ds:uri="http://schemas.openxmlformats.org/officeDocument/2006/bibliography"/>
   </ds:schemaRefs>

</xml_diff>

<commit_message>
Improvement for exercise 4
</commit_message>
<xml_diff>
--- a/FSharpWorkshop_Exercises.docx
+++ b/FSharpWorkshop_Exercises.docx
@@ -1271,7 +1271,7 @@
           </mc:Choice>
           <mc:Fallback>
             <w:pict>
-              <v:group id="Group 1" o:spid="_x0000_s1028" style="width:246.65pt;height:169.25pt;mso-position-horizontal-relative:char;mso-position-vertical-relative:line" coordsize="55614,38164" o:gfxdata="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">
+              <v:group id="Group 1" o:spid="_x0000_s1028" style="width:246.65pt;height:169.25pt;mso-position-horizontal-relative:char;mso-position-vertical-relative:line" coordsize="55614,38164" o:gfxdata="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">
                 <v:shapetype id="_x0000_t15" coordsize="21600,21600" o:spt="15" adj="16200" path="m@0,l,,,21600@0,21600,21600,10800xe">
                   <v:stroke joinstyle="miter"/>
                   <v:formulas>
@@ -1875,7 +1875,7 @@
               </wp:inline>
             </w:drawing>
           </mc:Choice>
-          <mc:Fallback>
+          <mc:Fallback xmlns="">
             <w:pict>
               <v:group w14:anchorId="1FC78828" id="Group 19" o:spid="_x0000_s1026" alt="Tip icon" style="width:8.8pt;height:8.8pt;mso-position-horizontal-relative:char;mso-position-vertical-relative:line" coordsize="228600,228600" o:gfxdata="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">
                 <v:oval id="Oval 121" o:spid="_x0000_s1027" style="position:absolute;width:228600;height:228600;visibility:visible;mso-wrap-style:square;v-text-anchor:top" o:gfxdata="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" fillcolor="#92278f [3204]" stroked="f" strokeweight="0">
@@ -2113,7 +2113,7 @@
                     </wp:inline>
                   </w:drawing>
                 </mc:Choice>
-                <mc:Fallback>
+                <mc:Fallback xmlns="">
                   <w:pict>
                     <v:group w14:anchorId="7409D1C1" id="Group 19" o:spid="_x0000_s1026" alt="Tip icon" style="width:18pt;height:18pt;mso-position-horizontal-relative:char;mso-position-vertical-relative:line" coordsize="228600,228600" o:gfxdata="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">
                       <v:oval id="Oval 14" o:spid="_x0000_s1027" style="position:absolute;width:228600;height:228600;visibility:visible;mso-wrap-style:square;v-text-anchor:top" o:gfxdata="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" fillcolor="#92278f [3204]" stroked="f" strokeweight="0">
@@ -2226,7 +2226,7 @@
             <w10:borderbottom type="single" width="4"/>
             <w10:borderright type="single" width="4"/>
           </v:shape>
-          <o:OLEObject Type="Embed" ProgID="Word.OpenDocumentText.12" ShapeID="_x0000_i1025" DrawAspect="Content" ObjectID="_1476742992" r:id="rId16"/>
+          <o:OLEObject Type="Embed" ProgID="Word.OpenDocumentText.12" ShapeID="_x0000_i1025" DrawAspect="Content" ObjectID="_1476745928" r:id="rId16"/>
         </w:object>
       </w:r>
     </w:p>
@@ -2417,7 +2417,7 @@
             <w10:borderbottom type="single" width="4"/>
             <w10:borderright type="single" width="4"/>
           </v:shape>
-          <o:OLEObject Type="Embed" ProgID="Word.OpenDocumentText.12" ShapeID="_x0000_i1026" DrawAspect="Content" ObjectID="_1476742993" r:id="rId20"/>
+          <o:OLEObject Type="Embed" ProgID="Word.OpenDocumentText.12" ShapeID="_x0000_i1026" DrawAspect="Content" ObjectID="_1476745929" r:id="rId20"/>
         </w:object>
       </w:r>
     </w:p>
@@ -2670,7 +2670,7 @@
                     </wp:inline>
                   </w:drawing>
                 </mc:Choice>
-                <mc:Fallback>
+                <mc:Fallback xmlns="">
                   <w:pict>
                     <v:group w14:anchorId="58DF636B" id="Group 19" o:spid="_x0000_s1026" alt="Tip icon" style="width:18pt;height:18pt;mso-position-horizontal-relative:char;mso-position-vertical-relative:line" coordsize="228600,228600" o:gfxdata="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">
                       <v:oval id="Oval 47" o:spid="_x0000_s1027" style="position:absolute;width:228600;height:228600;visibility:visible;mso-wrap-style:square;v-text-anchor:top" o:gfxdata="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" fillcolor="#92278f [3204]" stroked="f" strokeweight="0">
@@ -3107,7 +3107,7 @@
                     </wp:inline>
                   </w:drawing>
                 </mc:Choice>
-                <mc:Fallback>
+                <mc:Fallback xmlns="">
                   <w:pict>
                     <v:group w14:anchorId="5EC66525" id="Group 19" o:spid="_x0000_s1026" alt="Tip icon" style="width:18pt;height:18pt;mso-position-horizontal-relative:char;mso-position-vertical-relative:line" coordsize="228600,228600" o:gfxdata="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">
                       <v:oval id="Oval 65" o:spid="_x0000_s1027" style="position:absolute;width:228600;height:228600;visibility:visible;mso-wrap-style:square;v-text-anchor:top" o:gfxdata="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" fillcolor="#92278f [3204]" stroked="f" strokeweight="0">
@@ -3407,7 +3407,7 @@
                     </wp:inline>
                   </w:drawing>
                 </mc:Choice>
-                <mc:Fallback>
+                <mc:Fallback xmlns="">
                   <w:pict>
                     <v:group w14:anchorId="1183A2FE" id="Group 19" o:spid="_x0000_s1026" alt="Tip icon" style="width:18pt;height:18pt;mso-position-horizontal-relative:char;mso-position-vertical-relative:line" coordsize="228600,228600" o:gfxdata="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">
                       <v:oval id="Oval 115" o:spid="_x0000_s1027" style="position:absolute;width:228600;height:228600;visibility:visible;mso-wrap-style:square;v-text-anchor:top" o:gfxdata="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" fillcolor="#92278f [3204]" stroked="f" strokeweight="0">
@@ -3790,7 +3790,7 @@
                     </wp:inline>
                   </w:drawing>
                 </mc:Choice>
-                <mc:Fallback>
+                <mc:Fallback xmlns="">
                   <w:pict>
                     <v:group w14:anchorId="40F67868" id="Group 19" o:spid="_x0000_s1026" alt="Tip icon" style="width:18pt;height:18pt;mso-position-horizontal-relative:char;mso-position-vertical-relative:line" coordsize="228600,228600" o:gfxdata="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">
                       <v:oval id="Oval 75" o:spid="_x0000_s1027" style="position:absolute;width:228600;height:228600;visibility:visible;mso-wrap-style:square;v-text-anchor:top" o:gfxdata="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" fillcolor="#92278f [3204]" stroked="f" strokeweight="0">
@@ -4111,7 +4111,7 @@
                     </wp:inline>
                   </w:drawing>
                 </mc:Choice>
-                <mc:Fallback>
+                <mc:Fallback xmlns="">
                   <w:pict>
                     <v:group w14:anchorId="07F0168A" id="Group 19" o:spid="_x0000_s1026" alt="Tip icon" style="width:18pt;height:18pt;mso-position-horizontal-relative:char;mso-position-vertical-relative:line" coordsize="228600,228600" o:gfxdata="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">
                       <v:oval id="Oval 118" o:spid="_x0000_s1027" style="position:absolute;width:228600;height:228600;visibility:visible;mso-wrap-style:square;v-text-anchor:top" o:gfxdata="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" fillcolor="#92278f [3204]" stroked="f" strokeweight="0">
@@ -4377,7 +4377,7 @@
             <w10:borderbottom type="single" width="4"/>
             <w10:borderright type="single" width="4"/>
           </v:shape>
-          <o:OLEObject Type="Embed" ProgID="Word.OpenDocumentText.12" ShapeID="_x0000_i1027" DrawAspect="Content" ObjectID="_1476742994" r:id="rId22"/>
+          <o:OLEObject Type="Embed" ProgID="Word.OpenDocumentText.12" ShapeID="_x0000_i1027" DrawAspect="Content" ObjectID="_1476745930" r:id="rId22"/>
         </w:object>
       </w:r>
     </w:p>
@@ -4632,7 +4632,7 @@
                     </wp:inline>
                   </w:drawing>
                 </mc:Choice>
-                <mc:Fallback>
+                <mc:Fallback xmlns="">
                   <w:pict>
                     <v:group w14:anchorId="5A3830DF" id="Group 19" o:spid="_x0000_s1026" alt="Tip icon" style="width:18pt;height:18pt;mso-position-horizontal-relative:char;mso-position-vertical-relative:line" coordsize="228600,228600" o:gfxdata="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">
                       <v:oval id="Oval 124" o:spid="_x0000_s1027" style="position:absolute;width:228600;height:228600;visibility:visible;mso-wrap-style:square;v-text-anchor:top" o:gfxdata="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" fillcolor="#92278f [3204]" stroked="f" strokeweight="0">
@@ -4926,7 +4926,7 @@
                     </wp:inline>
                   </w:drawing>
                 </mc:Choice>
-                <mc:Fallback>
+                <mc:Fallback xmlns="">
                   <w:pict>
                     <v:group w14:anchorId="387D16B2" id="Group 19" o:spid="_x0000_s1026" alt="Tip icon" style="width:18pt;height:18pt;mso-position-horizontal-relative:char;mso-position-vertical-relative:line" coordsize="228600,228600" o:gfxdata="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">
                       <v:oval id="Oval 127" o:spid="_x0000_s1027" style="position:absolute;width:228600;height:228600;visibility:visible;mso-wrap-style:square;v-text-anchor:top" o:gfxdata="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" fillcolor="#92278f [3204]" stroked="f" strokeweight="0">
@@ -5163,7 +5163,7 @@
             <w10:borderbottom type="single" width="4"/>
             <w10:borderright type="single" width="4"/>
           </v:shape>
-          <o:OLEObject Type="Embed" ProgID="Word.OpenDocumentText.12" ShapeID="_x0000_i1028" DrawAspect="Content" ObjectID="_1476742995" r:id="rId24"/>
+          <o:OLEObject Type="Embed" ProgID="Word.OpenDocumentText.12" ShapeID="_x0000_i1028" DrawAspect="Content" ObjectID="_1476745931" r:id="rId24"/>
         </w:object>
       </w:r>
     </w:p>
@@ -5334,7 +5334,7 @@
             <w10:borderbottom type="single" width="4"/>
             <w10:borderright type="single" width="4"/>
           </v:shape>
-          <o:OLEObject Type="Embed" ProgID="Word.OpenDocumentText.12" ShapeID="_x0000_i1029" DrawAspect="Content" ObjectID="_1476742996" r:id="rId26"/>
+          <o:OLEObject Type="Embed" ProgID="Word.OpenDocumentText.12" ShapeID="_x0000_i1029" DrawAspect="Content" ObjectID="_1476745932" r:id="rId26"/>
         </w:object>
       </w:r>
     </w:p>
@@ -5377,7 +5377,7 @@
             <w10:borderbottom type="single" width="4"/>
             <w10:borderright type="single" width="4"/>
           </v:shape>
-          <o:OLEObject Type="Embed" ProgID="Word.OpenDocumentText.12" ShapeID="_x0000_i1030" DrawAspect="Content" ObjectID="_1476742997" r:id="rId28"/>
+          <o:OLEObject Type="Embed" ProgID="Word.OpenDocumentText.12" ShapeID="_x0000_i1030" DrawAspect="Content" ObjectID="_1476745933" r:id="rId28"/>
         </w:object>
       </w:r>
     </w:p>
@@ -5607,7 +5607,7 @@
                     </wp:inline>
                   </w:drawing>
                 </mc:Choice>
-                <mc:Fallback>
+                <mc:Fallback xmlns="">
                   <w:pict>
                     <v:group w14:anchorId="5512FD54" id="Group 19" o:spid="_x0000_s1026" alt="Tip icon" style="width:18pt;height:18pt;mso-position-horizontal-relative:char;mso-position-vertical-relative:line" coordsize="228600,228600" o:gfxdata="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">
                       <v:oval id="Oval 130" o:spid="_x0000_s1027" style="position:absolute;width:228600;height:228600;visibility:visible;mso-wrap-style:square;v-text-anchor:top" o:gfxdata="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" fillcolor="#92278f [3204]" stroked="f" strokeweight="0">
@@ -5742,7 +5742,7 @@
             <w10:borderbottom type="single" width="4"/>
             <w10:borderright type="single" width="4"/>
           </v:shape>
-          <o:OLEObject Type="Embed" ProgID="Word.OpenDocumentText.12" ShapeID="_x0000_i1031" DrawAspect="Content" ObjectID="_1476742998" r:id="rId29"/>
+          <o:OLEObject Type="Embed" ProgID="Word.OpenDocumentText.12" ShapeID="_x0000_i1031" DrawAspect="Content" ObjectID="_1476745934" r:id="rId29"/>
         </w:object>
       </w:r>
     </w:p>
@@ -6001,7 +6001,7 @@
                     </wp:inline>
                   </w:drawing>
                 </mc:Choice>
-                <mc:Fallback>
+                <mc:Fallback xmlns="">
                   <w:pict>
                     <v:group w14:anchorId="7477FC9D" id="Group 19" o:spid="_x0000_s1026" alt="Tip icon" style="width:18pt;height:18pt;mso-position-horizontal-relative:char;mso-position-vertical-relative:line" coordsize="228600,228600" o:gfxdata="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">
                       <v:oval id="Oval 133" o:spid="_x0000_s1027" style="position:absolute;width:228600;height:228600;visibility:visible;mso-wrap-style:square;v-text-anchor:top" o:gfxdata="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" fillcolor="#92278f [3204]" stroked="f" strokeweight="0">
@@ -6310,7 +6310,7 @@
                     </wp:inline>
                   </w:drawing>
                 </mc:Choice>
-                <mc:Fallback>
+                <mc:Fallback xmlns="">
                   <w:pict>
                     <v:group w14:anchorId="436E51B7" id="Group 19" o:spid="_x0000_s1026" alt="Tip icon" style="width:18pt;height:18pt;mso-position-horizontal-relative:char;mso-position-vertical-relative:line" coordsize="228600,228600" o:gfxdata="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">
                       <v:oval id="Oval 136" o:spid="_x0000_s1027" style="position:absolute;width:228600;height:228600;visibility:visible;mso-wrap-style:square;v-text-anchor:top" o:gfxdata="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" fillcolor="#92278f [3204]" stroked="f" strokeweight="0">
@@ -6671,7 +6671,7 @@
                     </wp:inline>
                   </w:drawing>
                 </mc:Choice>
-                <mc:Fallback>
+                <mc:Fallback xmlns="">
                   <w:pict>
                     <v:group w14:anchorId="0D97FBE4" id="Group 19" o:spid="_x0000_s1026" alt="Tip icon" style="width:18pt;height:18pt;mso-position-horizontal-relative:char;mso-position-vertical-relative:line" coordsize="228600,228600" o:gfxdata="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">
                       <v:oval id="Oval 139" o:spid="_x0000_s1027" style="position:absolute;width:228600;height:228600;visibility:visible;mso-wrap-style:square;v-text-anchor:top" o:gfxdata="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" fillcolor="#92278f [3204]" stroked="f" strokeweight="0">
@@ -6871,7 +6871,7 @@
             <w10:borderbottom type="single" width="4"/>
             <w10:borderright type="single" width="4"/>
           </v:shape>
-          <o:OLEObject Type="Embed" ProgID="Word.OpenDocumentText.12" ShapeID="_x0000_i1032" DrawAspect="Content" ObjectID="_1476742999" r:id="rId31"/>
+          <o:OLEObject Type="Embed" ProgID="Word.OpenDocumentText.12" ShapeID="_x0000_i1032" DrawAspect="Content" ObjectID="_1476745935" r:id="rId31"/>
         </w:object>
       </w:r>
     </w:p>
@@ -6927,7 +6927,7 @@
             <w10:borderbottom type="single" width="4"/>
             <w10:borderright type="single" width="4"/>
           </v:shape>
-          <o:OLEObject Type="Embed" ProgID="Word.OpenDocumentText.12" ShapeID="_x0000_i1033" DrawAspect="Content" ObjectID="_1476743000" r:id="rId33"/>
+          <o:OLEObject Type="Embed" ProgID="Word.OpenDocumentText.12" ShapeID="_x0000_i1033" DrawAspect="Content" ObjectID="_1476745936" r:id="rId33"/>
         </w:object>
       </w:r>
     </w:p>
@@ -7036,7 +7036,7 @@
             <w10:borderbottom type="single" width="4"/>
             <w10:borderright type="single" width="4"/>
           </v:shape>
-          <o:OLEObject Type="Embed" ProgID="Word.OpenDocumentText.12" ShapeID="_x0000_i1034" DrawAspect="Content" ObjectID="_1476743001" r:id="rId35"/>
+          <o:OLEObject Type="Embed" ProgID="Word.OpenDocumentText.12" ShapeID="_x0000_i1034" DrawAspect="Content" ObjectID="_1476745937" r:id="rId35"/>
         </w:object>
       </w:r>
     </w:p>
@@ -7122,7 +7122,7 @@
             <w10:borderbottom type="single" width="4"/>
             <w10:borderright type="single" width="4"/>
           </v:shape>
-          <o:OLEObject Type="Embed" ProgID="Word.OpenDocumentText.12" ShapeID="_x0000_i1035" DrawAspect="Content" ObjectID="_1476743002" r:id="rId37"/>
+          <o:OLEObject Type="Embed" ProgID="Word.OpenDocumentText.12" ShapeID="_x0000_i1035" DrawAspect="Content" ObjectID="_1476745938" r:id="rId37"/>
         </w:object>
       </w:r>
     </w:p>
@@ -7296,7 +7296,7 @@
             <w10:borderbottom type="single" width="4"/>
             <w10:borderright type="single" width="4"/>
           </v:shape>
-          <o:OLEObject Type="Embed" ProgID="Word.OpenDocumentText.12" ShapeID="_x0000_i1036" DrawAspect="Content" ObjectID="_1476743003" r:id="rId39"/>
+          <o:OLEObject Type="Embed" ProgID="Word.OpenDocumentText.12" ShapeID="_x0000_i1036" DrawAspect="Content" ObjectID="_1476745939" r:id="rId39"/>
         </w:object>
       </w:r>
     </w:p>
@@ -7382,7 +7382,7 @@
             <w10:borderbottom type="single" width="4"/>
             <w10:borderright type="single" width="4"/>
           </v:shape>
-          <o:OLEObject Type="Embed" ProgID="Word.OpenDocumentText.12" ShapeID="_x0000_i1037" DrawAspect="Content" ObjectID="_1476743004" r:id="rId41"/>
+          <o:OLEObject Type="Embed" ProgID="Word.OpenDocumentText.12" ShapeID="_x0000_i1037" DrawAspect="Content" ObjectID="_1476745940" r:id="rId41"/>
         </w:object>
       </w:r>
     </w:p>
@@ -7449,7 +7449,7 @@
             <w10:borderbottom type="single" width="4"/>
             <w10:borderright type="single" width="4"/>
           </v:shape>
-          <o:OLEObject Type="Embed" ProgID="Word.OpenDocumentText.12" ShapeID="_x0000_i1038" DrawAspect="Content" ObjectID="_1476743005" r:id="rId43"/>
+          <o:OLEObject Type="Embed" ProgID="Word.OpenDocumentText.12" ShapeID="_x0000_i1038" DrawAspect="Content" ObjectID="_1476745941" r:id="rId43"/>
         </w:object>
       </w:r>
     </w:p>
@@ -7522,7 +7522,7 @@
             <w10:borderbottom type="single" width="4"/>
             <w10:borderright type="single" width="4"/>
           </v:shape>
-          <o:OLEObject Type="Embed" ProgID="Word.OpenDocumentText.12" ShapeID="_x0000_i1039" DrawAspect="Content" ObjectID="_1476743006" r:id="rId45"/>
+          <o:OLEObject Type="Embed" ProgID="Word.OpenDocumentText.12" ShapeID="_x0000_i1039" DrawAspect="Content" ObjectID="_1476745942" r:id="rId45"/>
         </w:object>
       </w:r>
     </w:p>
@@ -7725,14 +7725,14 @@
     <w:p>
       <w:r>
         <w:object w:dxaOrig="9026" w:dyaOrig="2716">
-          <v:shape id="_x0000_i1044" type="#_x0000_t75" style="width:451.5pt;height:135.75pt" o:ole="" o:bordertopcolor="this" o:borderleftcolor="this" o:borderbottomcolor="this" o:borderrightcolor="this">
+          <v:shape id="_x0000_i1044" type="#_x0000_t75" style="width:451.5pt;height:135.75pt" o:ole="">
             <v:imagedata r:id="rId46" o:title=""/>
             <w10:bordertop type="single" width="4"/>
             <w10:borderleft type="single" width="4"/>
             <w10:borderbottom type="single" width="4"/>
             <w10:borderright type="single" width="4"/>
           </v:shape>
-          <o:OLEObject Type="Embed" ProgID="Word.OpenDocumentText.12" ShapeID="_x0000_i1044" DrawAspect="Content" ObjectID="_1476743007" r:id="rId47"/>
+          <o:OLEObject Type="Embed" ProgID="Word.OpenDocumentText.12" ShapeID="_x0000_i1044" DrawAspect="Content" ObjectID="_1476745943" r:id="rId47"/>
         </w:object>
       </w:r>
     </w:p>
@@ -7759,15 +7759,29 @@
       </w:r>
       <w:proofErr w:type="spellEnd"/>
       <w:r>
-        <w:t xml:space="preserve"> right before the “</w:t>
+        <w:t xml:space="preserve"> right</w:t>
+      </w:r>
+      <w:r>
+        <w:t xml:space="preserve"> after “</w:t>
       </w:r>
       <w:proofErr w:type="spellStart"/>
       <w:r>
+        <w:t>tryPromoteToVip</w:t>
+      </w:r>
+      <w:proofErr w:type="spellEnd"/>
+      <w:r>
+        <w:t>” and</w:t>
+      </w:r>
+      <w:r>
+        <w:t xml:space="preserve"> before “</w:t>
+      </w:r>
+      <w:proofErr w:type="spellStart"/>
+      <w:r>
         <w:t>getSpendings</w:t>
       </w:r>
       <w:proofErr w:type="spellEnd"/>
       <w:r>
-        <w:t>” function:</w:t>
+        <w:t>”:</w:t>
       </w:r>
     </w:p>
     <w:bookmarkStart w:id="30" w:name="_MON_1472417466"/>
@@ -7775,14 +7789,14 @@
     <w:p>
       <w:r>
         <w:object w:dxaOrig="9026" w:dyaOrig="714">
-          <v:shape id="_x0000_i1045" type="#_x0000_t75" style="width:451.5pt;height:36pt" o:ole="" o:bordertopcolor="this" o:borderleftcolor="this" o:borderbottomcolor="this" o:borderrightcolor="this">
+          <v:shape id="_x0000_i1043" type="#_x0000_t75" style="width:451.5pt;height:36pt" o:ole="" o:bordertopcolor="this" o:borderleftcolor="this" o:borderbottomcolor="this" o:borderrightcolor="this">
             <v:imagedata r:id="rId48" o:title=""/>
             <w10:bordertop type="single" width="4"/>
             <w10:borderleft type="single" width="4"/>
             <w10:borderbottom type="single" width="4"/>
             <w10:borderright type="single" width="4"/>
           </v:shape>
-          <o:OLEObject Type="Embed" ProgID="Word.OpenDocumentText.12" ShapeID="_x0000_i1045" DrawAspect="Content" ObjectID="_1476743008" r:id="rId49"/>
+          <o:OLEObject Type="Embed" ProgID="Word.OpenDocumentText.12" ShapeID="_x0000_i1043" DrawAspect="Content" ObjectID="_1476745944" r:id="rId49"/>
         </w:object>
       </w:r>
     </w:p>
@@ -7799,13 +7813,7 @@
         <w:t>s</w:t>
       </w:r>
       <w:r>
-        <w:t xml:space="preserve"> 4-1</w:t>
-      </w:r>
-      <w:r>
-        <w:t xml:space="preserve"> and 4-2</w:t>
-      </w:r>
-      <w:r>
-        <w:t>.</w:t>
+        <w:t xml:space="preserve"> 4-1.</w:t>
       </w:r>
     </w:p>
     <w:p>
@@ -7837,15 +7845,15 @@
     <w:bookmarkEnd w:id="31"/>
     <w:p>
       <w:r>
-        <w:object w:dxaOrig="9026" w:dyaOrig="2609">
-          <v:shape id="_x0000_i1040" type="#_x0000_t75" style="width:451.5pt;height:130.5pt" o:ole="" o:bordertopcolor="this" o:borderleftcolor="this" o:borderbottomcolor="this" o:borderrightcolor="this">
+        <w:object w:dxaOrig="9026" w:dyaOrig="2607">
+          <v:shape id="_x0000_i1045" type="#_x0000_t75" style="width:451.5pt;height:130.5pt" o:ole="">
             <v:imagedata r:id="rId50" o:title=""/>
             <w10:bordertop type="single" width="4"/>
             <w10:borderleft type="single" width="4"/>
             <w10:borderbottom type="single" width="4"/>
             <w10:borderright type="single" width="4"/>
           </v:shape>
-          <o:OLEObject Type="Embed" ProgID="Word.OpenDocumentText.12" ShapeID="_x0000_i1040" DrawAspect="Content" ObjectID="_1476743009" r:id="rId51"/>
+          <o:OLEObject Type="Embed" ProgID="Word.OpenDocumentText.12" ShapeID="_x0000_i1045" DrawAspect="Content" ObjectID="_1476745945" r:id="rId51"/>
         </w:object>
       </w:r>
     </w:p>
@@ -7868,7 +7876,7 @@
         <w:t xml:space="preserve"> 4</w:t>
       </w:r>
       <w:r>
-        <w:t>-3</w:t>
+        <w:t>-2</w:t>
       </w:r>
       <w:r>
         <w:t>.</w:t>
@@ -7913,14 +7921,14 @@
     <w:p>
       <w:r>
         <w:object w:dxaOrig="9026" w:dyaOrig="2048">
-          <v:shape id="_x0000_i1041" type="#_x0000_t75" style="width:451.5pt;height:102.75pt" o:ole="" o:bordertopcolor="this" o:borderleftcolor="this" o:borderbottomcolor="this" o:borderrightcolor="this">
+          <v:shape id="_x0000_i1040" type="#_x0000_t75" style="width:451.5pt;height:102.75pt" o:ole="" o:bordertopcolor="this" o:borderleftcolor="this" o:borderbottomcolor="this" o:borderrightcolor="this">
             <v:imagedata r:id="rId52" o:title=""/>
             <w10:bordertop type="single" width="4"/>
             <w10:borderleft type="single" width="4"/>
             <w10:borderbottom type="single" width="4"/>
             <w10:borderright type="single" width="4"/>
           </v:shape>
-          <o:OLEObject Type="Embed" ProgID="Word.OpenDocumentText.12" ShapeID="_x0000_i1041" DrawAspect="Content" ObjectID="_1476743010" r:id="rId53"/>
+          <o:OLEObject Type="Embed" ProgID="Word.OpenDocumentText.12" ShapeID="_x0000_i1040" DrawAspect="Content" ObjectID="_1476745946" r:id="rId53"/>
         </w:object>
       </w:r>
     </w:p>
@@ -7937,7 +7945,7 @@
         <w:t>, compile</w:t>
       </w:r>
       <w:r>
-        <w:t xml:space="preserve"> and run test 4-4</w:t>
+        <w:t xml:space="preserve"> and run test 4-3</w:t>
       </w:r>
       <w:r>
         <w:t>.</w:t>
@@ -7976,10 +7984,6 @@
       <w:r>
         <w:t xml:space="preserve"> file located in the Application project.</w:t>
       </w:r>
-    </w:p>
-    <w:p>
-      <w:bookmarkStart w:id="33" w:name="_GoBack"/>
-      <w:bookmarkEnd w:id="33"/>
     </w:p>
     <w:p/>
     <w:p/>
@@ -7988,6 +7992,7 @@
     <w:p/>
     <w:p/>
     <w:p/>
+    <w:p/>
     <w:p>
       <w:r>
         <w:lastRenderedPageBreak/>
@@ -8019,19 +8024,19 @@
         <w:t>):</w:t>
       </w:r>
     </w:p>
-    <w:bookmarkStart w:id="34" w:name="_MON_1472411984"/>
-    <w:bookmarkEnd w:id="34"/>
+    <w:bookmarkStart w:id="33" w:name="_MON_1472411984"/>
+    <w:bookmarkEnd w:id="33"/>
     <w:p>
       <w:r>
         <w:object w:dxaOrig="9026" w:dyaOrig="5830">
-          <v:shape id="_x0000_i1042" type="#_x0000_t75" style="width:451.5pt;height:291.75pt" o:ole="" o:bordertopcolor="this" o:borderleftcolor="this" o:borderbottomcolor="this" o:borderrightcolor="this">
+          <v:shape id="_x0000_i1041" type="#_x0000_t75" style="width:451.5pt;height:291.75pt" o:ole="" o:bordertopcolor="this" o:borderleftcolor="this" o:borderbottomcolor="this" o:borderrightcolor="this">
             <v:imagedata r:id="rId54" o:title=""/>
             <w10:bordertop type="single" width="4"/>
             <w10:borderleft type="single" width="4"/>
             <w10:borderbottom type="single" width="4"/>
             <w10:borderright type="single" width="4"/>
           </v:shape>
-          <o:OLEObject Type="Embed" ProgID="Word.OpenDocumentText.12" ShapeID="_x0000_i1042" DrawAspect="Content" ObjectID="_1476743011" r:id="rId55"/>
+          <o:OLEObject Type="Embed" ProgID="Word.OpenDocumentText.12" ShapeID="_x0000_i1041" DrawAspect="Content" ObjectID="_1476745947" r:id="rId55"/>
         </w:object>
       </w:r>
     </w:p>
@@ -8057,20 +8062,22 @@
       <w:r>
         <w:t xml:space="preserve"> </w:t>
       </w:r>
+      <w:bookmarkStart w:id="34" w:name="_GoBack"/>
       <w:bookmarkStart w:id="35" w:name="_MON_1472413541"/>
       <w:bookmarkEnd w:id="35"/>
       <w:r>
         <w:object w:dxaOrig="9026" w:dyaOrig="2716">
-          <v:shape id="_x0000_i1043" type="#_x0000_t75" style="width:451.5pt;height:135.75pt" o:ole="" o:bordertopcolor="this" o:borderleftcolor="this" o:borderbottomcolor="this" o:borderrightcolor="this">
+          <v:shape id="_x0000_i1042" type="#_x0000_t75" style="width:451.5pt;height:135.75pt" o:ole="" o:bordertopcolor="this" o:borderleftcolor="this" o:borderbottomcolor="this" o:borderrightcolor="this">
             <v:imagedata r:id="rId56" o:title=""/>
             <w10:bordertop type="single" width="4"/>
             <w10:borderleft type="single" width="4"/>
             <w10:borderbottom type="single" width="4"/>
             <w10:borderright type="single" width="4"/>
           </v:shape>
-          <o:OLEObject Type="Embed" ProgID="Word.OpenDocumentText.12" ShapeID="_x0000_i1043" DrawAspect="Content" ObjectID="_1476743012" r:id="rId57"/>
+          <o:OLEObject Type="Embed" ProgID="Word.OpenDocumentText.12" ShapeID="_x0000_i1042" DrawAspect="Content" ObjectID="_1476745948" r:id="rId57"/>
         </w:object>
       </w:r>
+      <w:bookmarkEnd w:id="34"/>
     </w:p>
     <w:p/>
     <w:p/>
@@ -11267,25 +11274,25 @@
     </dgm:pt>
   </dgm:ptLst>
   <dgm:cxnLst>
-    <dgm:cxn modelId="{2FDCB3F6-E569-47BC-B9CF-12EEB25C2922}" type="presOf" srcId="{8AED33B6-67C8-410C-BB34-1C1F37AD78CD}" destId="{E37894A0-CA82-4B21-891C-DD34C3EC6A39}" srcOrd="0" destOrd="0" presId="urn:microsoft.com/office/officeart/2005/8/layout/gear1"/>
+    <dgm:cxn modelId="{B81F381E-4130-47AB-A10A-D9E445E4CD69}" type="presOf" srcId="{8AED33B6-67C8-410C-BB34-1C1F37AD78CD}" destId="{E37894A0-CA82-4B21-891C-DD34C3EC6A39}" srcOrd="0" destOrd="0" presId="urn:microsoft.com/office/officeart/2005/8/layout/gear1"/>
+    <dgm:cxn modelId="{4B4E5430-D567-4DF0-9285-CA6ACB2612AD}" type="presOf" srcId="{1B8E77EF-3DD3-4E38-B208-5B07FF4B5E40}" destId="{34573F20-AECD-4E48-90F8-D213EA67693E}" srcOrd="0" destOrd="0" presId="urn:microsoft.com/office/officeart/2005/8/layout/gear1"/>
+    <dgm:cxn modelId="{F4891612-286E-4A03-BABA-04A569F1E7EA}" type="presOf" srcId="{06ED21E7-79B8-4963-B94D-883701CCEBF3}" destId="{EB2F1A30-DFF1-4E79-AEDD-DD191798CE03}" srcOrd="1" destOrd="0" presId="urn:microsoft.com/office/officeart/2005/8/layout/gear1"/>
+    <dgm:cxn modelId="{14191F29-E82F-4201-A6F7-839C3E898798}" type="presOf" srcId="{9FE8FA85-5A27-42A9-90CB-EFE270BBC4D8}" destId="{A51FD8ED-619E-490B-A7DB-8E2B070B165E}" srcOrd="0" destOrd="0" presId="urn:microsoft.com/office/officeart/2005/8/layout/gear1"/>
+    <dgm:cxn modelId="{87F79E88-BDA8-433E-9554-D09BDF06B006}" type="presOf" srcId="{9FE8FA85-5A27-42A9-90CB-EFE270BBC4D8}" destId="{EE7CE306-6469-41A4-84AD-FC336EBAA72A}" srcOrd="2" destOrd="0" presId="urn:microsoft.com/office/officeart/2005/8/layout/gear1"/>
     <dgm:cxn modelId="{2245E8C0-0DE4-4CB2-8629-5E7F6E6C997D}" srcId="{CE17E94F-E9B3-4D01-94CF-BF84BB0D10D6}" destId="{9FE8FA85-5A27-42A9-90CB-EFE270BBC4D8}" srcOrd="1" destOrd="0" parTransId="{5F31B0A1-7A1E-4774-97C8-474CB2EC5D57}" sibTransId="{1B8E77EF-3DD3-4E38-B208-5B07FF4B5E40}"/>
+    <dgm:cxn modelId="{3925F173-2DE9-495B-BFC8-C7E870F60AF9}" type="presOf" srcId="{9FE8FA85-5A27-42A9-90CB-EFE270BBC4D8}" destId="{DF31AEBD-271A-4B6B-89F0-55F0D6606C0B}" srcOrd="1" destOrd="0" presId="urn:microsoft.com/office/officeart/2005/8/layout/gear1"/>
     <dgm:cxn modelId="{1C02A1B8-D870-4950-B2B0-B2102126D06B}" srcId="{CE17E94F-E9B3-4D01-94CF-BF84BB0D10D6}" destId="{06ED21E7-79B8-4963-B94D-883701CCEBF3}" srcOrd="0" destOrd="0" parTransId="{380D9EA7-FEF4-489C-9D34-23476C090D00}" sibTransId="{8AED33B6-67C8-410C-BB34-1C1F37AD78CD}"/>
-    <dgm:cxn modelId="{5891E2E8-CC7A-4016-A9E1-7F4B6D5F9FF1}" type="presOf" srcId="{1B8E77EF-3DD3-4E38-B208-5B07FF4B5E40}" destId="{34573F20-AECD-4E48-90F8-D213EA67693E}" srcOrd="0" destOrd="0" presId="urn:microsoft.com/office/officeart/2005/8/layout/gear1"/>
-    <dgm:cxn modelId="{80882474-AD79-445A-A347-BC873A12C6A8}" type="presOf" srcId="{06ED21E7-79B8-4963-B94D-883701CCEBF3}" destId="{322547BF-FA17-4E5C-975E-1E2365FEC96B}" srcOrd="2" destOrd="0" presId="urn:microsoft.com/office/officeart/2005/8/layout/gear1"/>
-    <dgm:cxn modelId="{26991DE7-BAAE-404A-B9E4-23798966A05B}" type="presOf" srcId="{9FE8FA85-5A27-42A9-90CB-EFE270BBC4D8}" destId="{EE7CE306-6469-41A4-84AD-FC336EBAA72A}" srcOrd="2" destOrd="0" presId="urn:microsoft.com/office/officeart/2005/8/layout/gear1"/>
-    <dgm:cxn modelId="{CEA4D79B-89EB-4793-8FFF-DDCD5EEF2E0D}" type="presOf" srcId="{9FE8FA85-5A27-42A9-90CB-EFE270BBC4D8}" destId="{A51FD8ED-619E-490B-A7DB-8E2B070B165E}" srcOrd="0" destOrd="0" presId="urn:microsoft.com/office/officeart/2005/8/layout/gear1"/>
-    <dgm:cxn modelId="{7B0C2BBB-7765-4004-BACF-19967B9312A8}" type="presOf" srcId="{9FE8FA85-5A27-42A9-90CB-EFE270BBC4D8}" destId="{DF31AEBD-271A-4B6B-89F0-55F0D6606C0B}" srcOrd="1" destOrd="0" presId="urn:microsoft.com/office/officeart/2005/8/layout/gear1"/>
-    <dgm:cxn modelId="{7E96FEFB-E810-40E1-9169-C6F8ACE07030}" type="presOf" srcId="{06ED21E7-79B8-4963-B94D-883701CCEBF3}" destId="{005B9784-283A-42A4-8873-35CDA8D50128}" srcOrd="0" destOrd="0" presId="urn:microsoft.com/office/officeart/2005/8/layout/gear1"/>
-    <dgm:cxn modelId="{9419F742-375D-4DEF-B4F6-C7BEEADDF8F3}" type="presOf" srcId="{CE17E94F-E9B3-4D01-94CF-BF84BB0D10D6}" destId="{435CF0AE-72B1-496C-B685-5BF4899CD401}" srcOrd="0" destOrd="0" presId="urn:microsoft.com/office/officeart/2005/8/layout/gear1"/>
-    <dgm:cxn modelId="{4B81F7AD-56FA-43A9-B8B3-2707E9FEB8AD}" type="presOf" srcId="{06ED21E7-79B8-4963-B94D-883701CCEBF3}" destId="{EB2F1A30-DFF1-4E79-AEDD-DD191798CE03}" srcOrd="1" destOrd="0" presId="urn:microsoft.com/office/officeart/2005/8/layout/gear1"/>
-    <dgm:cxn modelId="{A6C91039-0661-42EE-B543-76B1EC77A34C}" type="presParOf" srcId="{435CF0AE-72B1-496C-B685-5BF4899CD401}" destId="{005B9784-283A-42A4-8873-35CDA8D50128}" srcOrd="0" destOrd="0" presId="urn:microsoft.com/office/officeart/2005/8/layout/gear1"/>
-    <dgm:cxn modelId="{670670C3-C578-4FE5-A816-4309EDD1C34C}" type="presParOf" srcId="{435CF0AE-72B1-496C-B685-5BF4899CD401}" destId="{EB2F1A30-DFF1-4E79-AEDD-DD191798CE03}" srcOrd="1" destOrd="0" presId="urn:microsoft.com/office/officeart/2005/8/layout/gear1"/>
-    <dgm:cxn modelId="{06E7E947-0DC5-466B-BED0-B10B197136AC}" type="presParOf" srcId="{435CF0AE-72B1-496C-B685-5BF4899CD401}" destId="{322547BF-FA17-4E5C-975E-1E2365FEC96B}" srcOrd="2" destOrd="0" presId="urn:microsoft.com/office/officeart/2005/8/layout/gear1"/>
-    <dgm:cxn modelId="{4E097E1F-54F3-4E1A-820E-F9A35CD2CC5A}" type="presParOf" srcId="{435CF0AE-72B1-496C-B685-5BF4899CD401}" destId="{A51FD8ED-619E-490B-A7DB-8E2B070B165E}" srcOrd="3" destOrd="0" presId="urn:microsoft.com/office/officeart/2005/8/layout/gear1"/>
-    <dgm:cxn modelId="{EC0DF9A2-E322-4710-8ADA-1E0CEF520985}" type="presParOf" srcId="{435CF0AE-72B1-496C-B685-5BF4899CD401}" destId="{DF31AEBD-271A-4B6B-89F0-55F0D6606C0B}" srcOrd="4" destOrd="0" presId="urn:microsoft.com/office/officeart/2005/8/layout/gear1"/>
-    <dgm:cxn modelId="{D54F900F-D0BF-47AB-9474-F56EEE4DCA75}" type="presParOf" srcId="{435CF0AE-72B1-496C-B685-5BF4899CD401}" destId="{EE7CE306-6469-41A4-84AD-FC336EBAA72A}" srcOrd="5" destOrd="0" presId="urn:microsoft.com/office/officeart/2005/8/layout/gear1"/>
-    <dgm:cxn modelId="{38580EA9-06F9-4D80-B259-5239EFD3A305}" type="presParOf" srcId="{435CF0AE-72B1-496C-B685-5BF4899CD401}" destId="{E37894A0-CA82-4B21-891C-DD34C3EC6A39}" srcOrd="6" destOrd="0" presId="urn:microsoft.com/office/officeart/2005/8/layout/gear1"/>
-    <dgm:cxn modelId="{BE004F18-0EF4-4B1C-9170-7529603C93DA}" type="presParOf" srcId="{435CF0AE-72B1-496C-B685-5BF4899CD401}" destId="{34573F20-AECD-4E48-90F8-D213EA67693E}" srcOrd="7" destOrd="0" presId="urn:microsoft.com/office/officeart/2005/8/layout/gear1"/>
+    <dgm:cxn modelId="{D20541FF-7DBD-4886-B459-767DB06C47EA}" type="presOf" srcId="{06ED21E7-79B8-4963-B94D-883701CCEBF3}" destId="{322547BF-FA17-4E5C-975E-1E2365FEC96B}" srcOrd="2" destOrd="0" presId="urn:microsoft.com/office/officeart/2005/8/layout/gear1"/>
+    <dgm:cxn modelId="{00667FDF-3897-4E35-9547-2746E49BAF2E}" type="presOf" srcId="{CE17E94F-E9B3-4D01-94CF-BF84BB0D10D6}" destId="{435CF0AE-72B1-496C-B685-5BF4899CD401}" srcOrd="0" destOrd="0" presId="urn:microsoft.com/office/officeart/2005/8/layout/gear1"/>
+    <dgm:cxn modelId="{2AE3C2FA-4A9A-4646-8F8D-E4897DBB11D1}" type="presOf" srcId="{06ED21E7-79B8-4963-B94D-883701CCEBF3}" destId="{005B9784-283A-42A4-8873-35CDA8D50128}" srcOrd="0" destOrd="0" presId="urn:microsoft.com/office/officeart/2005/8/layout/gear1"/>
+    <dgm:cxn modelId="{F1FF8CE0-7EFE-42C5-BF65-B89BC8D1DE6F}" type="presParOf" srcId="{435CF0AE-72B1-496C-B685-5BF4899CD401}" destId="{005B9784-283A-42A4-8873-35CDA8D50128}" srcOrd="0" destOrd="0" presId="urn:microsoft.com/office/officeart/2005/8/layout/gear1"/>
+    <dgm:cxn modelId="{9D46AF8B-6DD4-4EB9-B24E-6EE38BE58D72}" type="presParOf" srcId="{435CF0AE-72B1-496C-B685-5BF4899CD401}" destId="{EB2F1A30-DFF1-4E79-AEDD-DD191798CE03}" srcOrd="1" destOrd="0" presId="urn:microsoft.com/office/officeart/2005/8/layout/gear1"/>
+    <dgm:cxn modelId="{FF8FB2B9-394B-42BA-8A34-1EAE61D6A011}" type="presParOf" srcId="{435CF0AE-72B1-496C-B685-5BF4899CD401}" destId="{322547BF-FA17-4E5C-975E-1E2365FEC96B}" srcOrd="2" destOrd="0" presId="urn:microsoft.com/office/officeart/2005/8/layout/gear1"/>
+    <dgm:cxn modelId="{22AFEC1C-6039-4334-BD75-EACC78B184C6}" type="presParOf" srcId="{435CF0AE-72B1-496C-B685-5BF4899CD401}" destId="{A51FD8ED-619E-490B-A7DB-8E2B070B165E}" srcOrd="3" destOrd="0" presId="urn:microsoft.com/office/officeart/2005/8/layout/gear1"/>
+    <dgm:cxn modelId="{A10E1817-3777-4D94-9EF7-19C9265E7873}" type="presParOf" srcId="{435CF0AE-72B1-496C-B685-5BF4899CD401}" destId="{DF31AEBD-271A-4B6B-89F0-55F0D6606C0B}" srcOrd="4" destOrd="0" presId="urn:microsoft.com/office/officeart/2005/8/layout/gear1"/>
+    <dgm:cxn modelId="{A70C7916-D64B-4A11-B4AD-F8B220982A66}" type="presParOf" srcId="{435CF0AE-72B1-496C-B685-5BF4899CD401}" destId="{EE7CE306-6469-41A4-84AD-FC336EBAA72A}" srcOrd="5" destOrd="0" presId="urn:microsoft.com/office/officeart/2005/8/layout/gear1"/>
+    <dgm:cxn modelId="{09472350-0307-4CAF-9C00-B08EFE0C4CF0}" type="presParOf" srcId="{435CF0AE-72B1-496C-B685-5BF4899CD401}" destId="{E37894A0-CA82-4B21-891C-DD34C3EC6A39}" srcOrd="6" destOrd="0" presId="urn:microsoft.com/office/officeart/2005/8/layout/gear1"/>
+    <dgm:cxn modelId="{D1F71BBD-E77A-4317-A128-E5423986FD4F}" type="presParOf" srcId="{435CF0AE-72B1-496C-B685-5BF4899CD401}" destId="{34573F20-AECD-4E48-90F8-D213EA67693E}" srcOrd="7" destOrd="0" presId="urn:microsoft.com/office/officeart/2005/8/layout/gear1"/>
   </dgm:cxnLst>
   <dgm:bg/>
   <dgm:whole/>
@@ -13189,7 +13196,6 @@
     <w:rsid w:val="00114D05"/>
     <w:rsid w:val="001F6720"/>
     <w:rsid w:val="00222C92"/>
-    <w:rsid w:val="002E77C6"/>
     <w:rsid w:val="003D494B"/>
     <w:rsid w:val="004374C3"/>
     <w:rsid w:val="00443E19"/>
@@ -13208,6 +13214,7 @@
     <w:rsid w:val="00BA7574"/>
     <w:rsid w:val="00BC7246"/>
     <w:rsid w:val="00D12557"/>
+    <w:rsid w:val="00D63A76"/>
     <w:rsid w:val="00D874F0"/>
     <w:rsid w:val="00E213A4"/>
     <w:rsid w:val="00E60614"/>
@@ -14015,7 +14022,7 @@
 </file>
 
 <file path=customXml/itemProps2.xml><?xml version="1.0" encoding="utf-8"?>
-<ds:datastoreItem xmlns:ds="http://schemas.openxmlformats.org/officeDocument/2006/customXml" ds:itemID="{E77F2E21-42DA-4D84-9C15-E0EE76F75B55}">
+<ds:datastoreItem xmlns:ds="http://schemas.openxmlformats.org/officeDocument/2006/customXml" ds:itemID="{94498AC0-8482-467F-A649-C5FFFC0E8B59}">
   <ds:schemaRefs>
     <ds:schemaRef ds:uri="http://schemas.openxmlformats.org/officeDocument/2006/bibliography"/>
   </ds:schemaRefs>

</xml_diff>

<commit_message>
Fixed typo in exercise 4
</commit_message>
<xml_diff>
--- a/FSharpWorkshop_Exercises.docx
+++ b/FSharpWorkshop_Exercises.docx
@@ -153,11 +153,9 @@
                                 <w:pPr>
                                   <w:pStyle w:val="TableSpace"/>
                                 </w:pPr>
-                                <w:proofErr w:type="spellStart"/>
                                 <w:r>
                                   <w:t>SSeasdfad</w:t>
                                 </w:r>
-                                <w:proofErr w:type="spellEnd"/>
                               </w:p>
                             </w:txbxContent>
                           </wps:txbx>
@@ -265,11 +263,9 @@
                           <w:pPr>
                             <w:pStyle w:val="TableSpace"/>
                           </w:pPr>
-                          <w:proofErr w:type="spellStart"/>
                           <w:r>
                             <w:t>SSeasdfad</w:t>
                           </w:r>
-                          <w:proofErr w:type="spellEnd"/>
                         </w:p>
                       </w:txbxContent>
                     </v:textbox>
@@ -395,7 +391,7 @@
                   </wp:anchor>
                 </w:drawing>
               </mc:Choice>
-              <mc:Fallback>
+              <mc:Fallback xmlns="">
                 <w:pict>
                   <v:shape w14:anchorId="136647BA" id="Text Box 2" o:spid="_x0000_s1027" type="#_x0000_t202" alt="Text box displaying document title and subtitle" style="position:absolute;margin-left:416.8pt;margin-top:195pt;width:468pt;height:279pt;z-index:251659264;visibility:visible;mso-wrap-style:square;mso-width-percent:0;mso-height-percent:0;mso-wrap-distance-left:9pt;mso-wrap-distance-top:0;mso-wrap-distance-right:9pt;mso-wrap-distance-bottom:0;mso-position-horizontal:right;mso-position-horizontal-relative:margin;mso-position-vertical:absolute;mso-position-vertical-relative:margin;mso-width-percent:0;mso-height-percent:0;mso-width-relative:margin;mso-height-relative:margin;v-text-anchor:top" o:gfxdata="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" filled="f" stroked="f" strokeweight=".5pt">
                     <v:textbox inset="0,0,0,0">
@@ -1269,7 +1265,7 @@
               </wp:inline>
             </w:drawing>
           </mc:Choice>
-          <mc:Fallback>
+          <mc:Fallback xmlns="">
             <w:pict>
               <v:group id="Group 1" o:spid="_x0000_s1028" style="width:246.65pt;height:169.25pt;mso-position-horizontal-relative:char;mso-position-vertical-relative:line" coordsize="55614,38164" o:gfxdata="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">
                 <v:shapetype id="_x0000_t15" coordsize="21600,21600" o:spt="15" adj="16200" path="m@0,l,,,21600@0,21600,21600,10800xe">
@@ -1528,13 +1524,8 @@
           <w:numId w:val="8"/>
         </w:numPr>
       </w:pPr>
-      <w:proofErr w:type="spellStart"/>
-      <w:r>
-        <w:t>SqlServer</w:t>
-      </w:r>
-      <w:proofErr w:type="spellEnd"/>
-      <w:r>
-        <w:t xml:space="preserve"> 2005 or higher</w:t>
+      <w:r>
+        <w:t>SqlServer 2005 or higher</w:t>
       </w:r>
     </w:p>
     <w:p>
@@ -1545,13 +1536,8 @@
           <w:numId w:val="8"/>
         </w:numPr>
       </w:pPr>
-      <w:proofErr w:type="spellStart"/>
-      <w:r>
-        <w:t>XUnit</w:t>
-      </w:r>
-      <w:proofErr w:type="spellEnd"/>
-      <w:r>
-        <w:t xml:space="preserve"> Runner</w:t>
+      <w:r>
+        <w:t>XUnit Runner</w:t>
       </w:r>
     </w:p>
     <w:p>
@@ -1579,13 +1565,8 @@
         <w:pStyle w:val="Heading2"/>
       </w:pPr>
       <w:bookmarkStart w:id="3" w:name="_Toc402896134"/>
-      <w:proofErr w:type="spellStart"/>
-      <w:r>
-        <w:t>Nuget</w:t>
-      </w:r>
-      <w:proofErr w:type="spellEnd"/>
-      <w:r>
-        <w:t xml:space="preserve"> Packages</w:t>
+      <w:r>
+        <w:t>Nuget Packages</w:t>
       </w:r>
       <w:bookmarkEnd w:id="3"/>
     </w:p>
@@ -1597,11 +1578,9 @@
           <w:numId w:val="9"/>
         </w:numPr>
       </w:pPr>
-      <w:proofErr w:type="spellStart"/>
       <w:r>
         <w:t>XUnit</w:t>
       </w:r>
-      <w:proofErr w:type="spellEnd"/>
     </w:p>
     <w:p>
       <w:pPr>
@@ -1626,14 +1605,12 @@
       <w:r>
         <w:t xml:space="preserve">F# Data (Id: </w:t>
       </w:r>
-      <w:proofErr w:type="spellStart"/>
       <w:r>
         <w:t>FSharp.</w:t>
       </w:r>
       <w:r>
         <w:t>Data</w:t>
       </w:r>
-      <w:proofErr w:type="spellEnd"/>
       <w:r>
         <w:t>)</w:t>
       </w:r>
@@ -1646,11 +1623,9 @@
           <w:numId w:val="9"/>
         </w:numPr>
       </w:pPr>
-      <w:proofErr w:type="spellStart"/>
       <w:r>
         <w:t>FSharp.Data.SqlClient</w:t>
       </w:r>
-      <w:proofErr w:type="spellEnd"/>
     </w:p>
     <w:p/>
     <w:p/>
@@ -1676,13 +1651,8 @@
     </w:p>
     <w:p>
       <w:r>
-        <w:t>Every time you see a box with this icon</w:t>
-      </w:r>
-      <w:proofErr w:type="gramStart"/>
-      <w:r>
-        <w:t xml:space="preserve">: </w:t>
-      </w:r>
-      <w:proofErr w:type="gramEnd"/>
+        <w:t xml:space="preserve">Every time you see a box with this icon: </w:t>
+      </w:r>
       <w:r>
         <w:rPr>
           <w:noProof/>
@@ -2149,47 +2119,7 @@
                 <w:sz w:val="18"/>
                 <w:szCs w:val="18"/>
               </w:rPr>
-              <w:t xml:space="preserve">&gt; </w:t>
-            </w:r>
-            <w:proofErr w:type="spellStart"/>
-            <w:r>
-              <w:rPr>
-                <w:rFonts w:ascii="Consolas" w:hAnsi="Consolas" w:cs="Consolas"/>
-                <w:i w:val="0"/>
-                <w:sz w:val="18"/>
-                <w:szCs w:val="18"/>
-              </w:rPr>
-              <w:t>increaseCredit</w:t>
-            </w:r>
-            <w:proofErr w:type="spellEnd"/>
-            <w:r>
-              <w:rPr>
-                <w:rFonts w:ascii="Consolas" w:hAnsi="Consolas" w:cs="Consolas"/>
-                <w:i w:val="0"/>
-                <w:sz w:val="18"/>
-                <w:szCs w:val="18"/>
-              </w:rPr>
-              <w:t xml:space="preserve"> </w:t>
-            </w:r>
-            <w:proofErr w:type="spellStart"/>
-            <w:r>
-              <w:rPr>
-                <w:rFonts w:ascii="Consolas" w:hAnsi="Consolas" w:cs="Consolas"/>
-                <w:i w:val="0"/>
-                <w:sz w:val="18"/>
-                <w:szCs w:val="18"/>
-              </w:rPr>
-              <w:t>vipCondition</w:t>
-            </w:r>
-            <w:proofErr w:type="spellEnd"/>
-            <w:r>
-              <w:rPr>
-                <w:rFonts w:ascii="Consolas" w:hAnsi="Consolas" w:cs="Consolas"/>
-                <w:i w:val="0"/>
-                <w:sz w:val="18"/>
-                <w:szCs w:val="18"/>
-              </w:rPr>
-              <w:t xml:space="preserve"> customer1;;</w:t>
+              <w:t>&gt; increaseCredit vipCondition customer1;;</w:t>
             </w:r>
           </w:p>
         </w:tc>
@@ -2219,6 +2149,25 @@
     <w:p>
       <w:r>
         <w:object w:dxaOrig="9026" w:dyaOrig="551">
+          <v:shapetype id="_x0000_t75" coordsize="21600,21600" o:spt="75" o:preferrelative="t" path="m@4@5l@4@11@9@11@9@5xe" filled="f" stroked="f">
+            <v:stroke joinstyle="miter"/>
+            <v:formulas>
+              <v:f eqn="if lineDrawn pixelLineWidth 0"/>
+              <v:f eqn="sum @0 1 0"/>
+              <v:f eqn="sum 0 0 @1"/>
+              <v:f eqn="prod @2 1 2"/>
+              <v:f eqn="prod @3 21600 pixelWidth"/>
+              <v:f eqn="prod @3 21600 pixelHeight"/>
+              <v:f eqn="sum @0 0 1"/>
+              <v:f eqn="prod @6 1 2"/>
+              <v:f eqn="prod @7 21600 pixelWidth"/>
+              <v:f eqn="sum @8 21600 0"/>
+              <v:f eqn="prod @7 21600 pixelHeight"/>
+              <v:f eqn="sum @10 21600 0"/>
+            </v:formulas>
+            <v:path o:extrusionok="f" gradientshapeok="t" o:connecttype="rect"/>
+            <o:lock v:ext="edit" aspectratio="t"/>
+          </v:shapetype>
           <v:shape id="_x0000_i1025" type="#_x0000_t75" style="width:451.5pt;height:28.5pt" o:ole="" o:bordertopcolor="this" o:borderleftcolor="this" o:borderbottomcolor="this" o:borderrightcolor="this">
             <v:imagedata r:id="rId15" o:title=""/>
             <w10:bordertop type="single" width="4"/>
@@ -2226,7 +2175,7 @@
             <w10:borderbottom type="single" width="4"/>
             <w10:borderright type="single" width="4"/>
           </v:shape>
-          <o:OLEObject Type="Embed" ProgID="Word.OpenDocumentText.12" ShapeID="_x0000_i1025" DrawAspect="Content" ObjectID="_1476745928" r:id="rId16"/>
+          <o:OLEObject Type="Embed" ProgID="Word.OpenDocumentText.12" ShapeID="_x0000_i1025" DrawAspect="Content" ObjectID="_1476767444" r:id="rId16"/>
         </w:object>
       </w:r>
     </w:p>
@@ -2293,15 +2242,7 @@
         <w:t>Jorge Fioranelli</w:t>
       </w:r>
       <w:r>
-        <w:t xml:space="preserve"> (@</w:t>
-      </w:r>
-      <w:proofErr w:type="spellStart"/>
-      <w:r>
-        <w:t>jorgefioranelli</w:t>
-      </w:r>
-      <w:proofErr w:type="spellEnd"/>
-      <w:r>
-        <w:t>)</w:t>
+        <w:t xml:space="preserve"> (@jorgefioranelli)</w:t>
       </w:r>
     </w:p>
     <w:p>
@@ -2391,15 +2332,7 @@
     <w:p/>
     <w:p>
       <w:r>
-        <w:t xml:space="preserve">2. Open the file </w:t>
-      </w:r>
-      <w:proofErr w:type="spellStart"/>
-      <w:r>
-        <w:t>Types.fs</w:t>
-      </w:r>
-      <w:proofErr w:type="spellEnd"/>
-      <w:r>
-        <w:t xml:space="preserve"> </w:t>
+        <w:t xml:space="preserve">2. Open the file Types.fs </w:t>
       </w:r>
       <w:r>
         <w:t>and create a record type called “Customer” as follows:</w:t>
@@ -2417,7 +2350,7 @@
             <w10:borderbottom type="single" width="4"/>
             <w10:borderright type="single" width="4"/>
           </v:shape>
-          <o:OLEObject Type="Embed" ProgID="Word.OpenDocumentText.12" ShapeID="_x0000_i1026" DrawAspect="Content" ObjectID="_1476745929" r:id="rId20"/>
+          <o:OLEObject Type="Embed" ProgID="Word.OpenDocumentText.12" ShapeID="_x0000_i1026" DrawAspect="Content" ObjectID="_1476767445" r:id="rId20"/>
         </w:object>
       </w:r>
     </w:p>
@@ -2427,15 +2360,7 @@
         <w:t>3</w:t>
       </w:r>
       <w:r>
-        <w:t>. Send the customer type in the F# interactive by highlighting it and pressing “</w:t>
-      </w:r>
-      <w:proofErr w:type="spellStart"/>
-      <w:r>
-        <w:t>Alt+Enter</w:t>
-      </w:r>
-      <w:proofErr w:type="spellEnd"/>
-      <w:r>
-        <w:t xml:space="preserve">” or right-click “Execute in Interactive” (do not highlight the </w:t>
+        <w:t xml:space="preserve">. Send the customer type in the F# interactive by highlighting it and pressing “Alt+Enter” or right-click “Execute in Interactive” (do not highlight the </w:t>
       </w:r>
       <w:r>
         <w:t>“</w:t>
@@ -2733,27 +2658,7 @@
                 <w:sz w:val="18"/>
                 <w:szCs w:val="18"/>
               </w:rPr>
-              <w:t xml:space="preserve">  {Id: </w:t>
-            </w:r>
-            <w:proofErr w:type="spellStart"/>
-            <w:r>
-              <w:rPr>
-                <w:rFonts w:ascii="Consolas" w:hAnsi="Consolas" w:cs="Consolas"/>
-                <w:i w:val="0"/>
-                <w:sz w:val="18"/>
-                <w:szCs w:val="18"/>
-              </w:rPr>
-              <w:t>int</w:t>
-            </w:r>
-            <w:proofErr w:type="spellEnd"/>
-            <w:r>
-              <w:rPr>
-                <w:rFonts w:ascii="Consolas" w:hAnsi="Consolas" w:cs="Consolas"/>
-                <w:i w:val="0"/>
-                <w:sz w:val="18"/>
-                <w:szCs w:val="18"/>
-              </w:rPr>
-              <w:t>;</w:t>
+              <w:t xml:space="preserve">  {Id: int;</w:t>
             </w:r>
           </w:p>
           <w:p>
@@ -2774,47 +2679,7 @@
                 <w:sz w:val="18"/>
                 <w:szCs w:val="18"/>
               </w:rPr>
-              <w:t xml:space="preserve">   </w:t>
-            </w:r>
-            <w:proofErr w:type="spellStart"/>
-            <w:r>
-              <w:rPr>
-                <w:rFonts w:ascii="Consolas" w:hAnsi="Consolas" w:cs="Consolas"/>
-                <w:i w:val="0"/>
-                <w:sz w:val="18"/>
-                <w:szCs w:val="18"/>
-              </w:rPr>
-              <w:t>IsVip</w:t>
-            </w:r>
-            <w:proofErr w:type="spellEnd"/>
-            <w:r>
-              <w:rPr>
-                <w:rFonts w:ascii="Consolas" w:hAnsi="Consolas" w:cs="Consolas"/>
-                <w:i w:val="0"/>
-                <w:sz w:val="18"/>
-                <w:szCs w:val="18"/>
-              </w:rPr>
-              <w:t xml:space="preserve">: </w:t>
-            </w:r>
-            <w:proofErr w:type="spellStart"/>
-            <w:r>
-              <w:rPr>
-                <w:rFonts w:ascii="Consolas" w:hAnsi="Consolas" w:cs="Consolas"/>
-                <w:i w:val="0"/>
-                <w:sz w:val="18"/>
-                <w:szCs w:val="18"/>
-              </w:rPr>
-              <w:t>bool</w:t>
-            </w:r>
-            <w:proofErr w:type="spellEnd"/>
-            <w:r>
-              <w:rPr>
-                <w:rFonts w:ascii="Consolas" w:hAnsi="Consolas" w:cs="Consolas"/>
-                <w:i w:val="0"/>
-                <w:sz w:val="18"/>
-                <w:szCs w:val="18"/>
-              </w:rPr>
-              <w:t>;</w:t>
+              <w:t xml:space="preserve">   IsVip: bool;</w:t>
             </w:r>
           </w:p>
           <w:p>
@@ -3149,27 +3014,7 @@
                 <w:sz w:val="18"/>
                 <w:szCs w:val="18"/>
               </w:rPr>
-              <w:t xml:space="preserve">&gt; let customer1 = { Id = 1; </w:t>
-            </w:r>
-            <w:proofErr w:type="spellStart"/>
-            <w:r>
-              <w:rPr>
-                <w:rFonts w:ascii="Consolas" w:hAnsi="Consolas" w:cs="Consolas"/>
-                <w:i w:val="0"/>
-                <w:sz w:val="18"/>
-                <w:szCs w:val="18"/>
-              </w:rPr>
-              <w:t>IsVip</w:t>
-            </w:r>
-            <w:proofErr w:type="spellEnd"/>
-            <w:r>
-              <w:rPr>
-                <w:rFonts w:ascii="Consolas" w:hAnsi="Consolas" w:cs="Consolas"/>
-                <w:i w:val="0"/>
-                <w:sz w:val="18"/>
-                <w:szCs w:val="18"/>
-              </w:rPr>
-              <w:t xml:space="preserve"> =</w:t>
+              <w:t>&gt; let customer1 = { Id = 1; IsVip =</w:t>
             </w:r>
             <w:r>
               <w:rPr>
@@ -3442,7 +3287,6 @@
                 <w:szCs w:val="18"/>
               </w:rPr>
             </w:pPr>
-            <w:proofErr w:type="spellStart"/>
             <w:r>
               <w:rPr>
                 <w:rFonts w:ascii="Consolas" w:hAnsi="Consolas" w:cs="Consolas"/>
@@ -3450,17 +3294,7 @@
                 <w:sz w:val="18"/>
                 <w:szCs w:val="18"/>
               </w:rPr>
-              <w:t>val</w:t>
-            </w:r>
-            <w:proofErr w:type="spellEnd"/>
-            <w:r>
-              <w:rPr>
-                <w:rFonts w:ascii="Consolas" w:hAnsi="Consolas" w:cs="Consolas"/>
-                <w:i w:val="0"/>
-                <w:sz w:val="18"/>
-                <w:szCs w:val="18"/>
-              </w:rPr>
-              <w:t xml:space="preserve"> customer1 : Customer = {Id = 1;</w:t>
+              <w:t>val customer1 : Customer = {Id = 1;</w:t>
             </w:r>
           </w:p>
           <w:p>
@@ -3481,27 +3315,7 @@
                 <w:sz w:val="18"/>
                 <w:szCs w:val="18"/>
               </w:rPr>
-              <w:t xml:space="preserve">                            </w:t>
-            </w:r>
-            <w:proofErr w:type="spellStart"/>
-            <w:r>
-              <w:rPr>
-                <w:rFonts w:ascii="Consolas" w:hAnsi="Consolas" w:cs="Consolas"/>
-                <w:i w:val="0"/>
-                <w:sz w:val="18"/>
-                <w:szCs w:val="18"/>
-              </w:rPr>
-              <w:t>IsVip</w:t>
-            </w:r>
-            <w:proofErr w:type="spellEnd"/>
-            <w:r>
-              <w:rPr>
-                <w:rFonts w:ascii="Consolas" w:hAnsi="Consolas" w:cs="Consolas"/>
-                <w:i w:val="0"/>
-                <w:sz w:val="18"/>
-                <w:szCs w:val="18"/>
-              </w:rPr>
-              <w:t xml:space="preserve"> = false;</w:t>
+              <w:t xml:space="preserve">                            IsVip = false;</w:t>
             </w:r>
           </w:p>
           <w:p>
@@ -3826,27 +3640,7 @@
                 <w:sz w:val="18"/>
                 <w:szCs w:val="18"/>
               </w:rPr>
-              <w:t xml:space="preserve">&gt; let customer2 = { Id = 2; </w:t>
-            </w:r>
-            <w:proofErr w:type="spellStart"/>
-            <w:r>
-              <w:rPr>
-                <w:rFonts w:ascii="Consolas" w:hAnsi="Consolas" w:cs="Consolas"/>
-                <w:i w:val="0"/>
-                <w:sz w:val="18"/>
-                <w:szCs w:val="18"/>
-              </w:rPr>
-              <w:t>IsVip</w:t>
-            </w:r>
-            <w:proofErr w:type="spellEnd"/>
-            <w:r>
-              <w:rPr>
-                <w:rFonts w:ascii="Consolas" w:hAnsi="Consolas" w:cs="Consolas"/>
-                <w:i w:val="0"/>
-                <w:sz w:val="18"/>
-                <w:szCs w:val="18"/>
-              </w:rPr>
-              <w:t xml:space="preserve"> = false; </w:t>
+              <w:t xml:space="preserve">&gt; let customer2 = { Id = 2; IsVip = false; </w:t>
             </w:r>
             <w:r>
               <w:rPr>
@@ -4146,7 +3940,6 @@
                 <w:szCs w:val="18"/>
               </w:rPr>
             </w:pPr>
-            <w:proofErr w:type="spellStart"/>
             <w:r>
               <w:rPr>
                 <w:rFonts w:ascii="Consolas" w:hAnsi="Consolas" w:cs="Consolas"/>
@@ -4163,17 +3956,7 @@
                 <w:sz w:val="18"/>
                 <w:szCs w:val="18"/>
               </w:rPr>
-              <w:t>l</w:t>
-            </w:r>
-            <w:proofErr w:type="spellEnd"/>
-            <w:r>
-              <w:rPr>
-                <w:rFonts w:ascii="Consolas" w:hAnsi="Consolas" w:cs="Consolas"/>
-                <w:i w:val="0"/>
-                <w:sz w:val="18"/>
-                <w:szCs w:val="18"/>
-              </w:rPr>
-              <w:t xml:space="preserve"> customer2</w:t>
+              <w:t>l customer2</w:t>
             </w:r>
             <w:r>
               <w:rPr>
@@ -4212,27 +3995,7 @@
                 <w:sz w:val="18"/>
                 <w:szCs w:val="18"/>
               </w:rPr>
-              <w:t xml:space="preserve">                            </w:t>
-            </w:r>
-            <w:proofErr w:type="spellStart"/>
-            <w:r>
-              <w:rPr>
-                <w:rFonts w:ascii="Consolas" w:hAnsi="Consolas" w:cs="Consolas"/>
-                <w:i w:val="0"/>
-                <w:sz w:val="18"/>
-                <w:szCs w:val="18"/>
-              </w:rPr>
-              <w:t>IsVip</w:t>
-            </w:r>
-            <w:proofErr w:type="spellEnd"/>
-            <w:r>
-              <w:rPr>
-                <w:rFonts w:ascii="Consolas" w:hAnsi="Consolas" w:cs="Consolas"/>
-                <w:i w:val="0"/>
-                <w:sz w:val="18"/>
-                <w:szCs w:val="18"/>
-              </w:rPr>
-              <w:t xml:space="preserve"> = false;</w:t>
+              <w:t xml:space="preserve">                            IsVip = false;</w:t>
             </w:r>
           </w:p>
           <w:p>
@@ -4308,15 +4071,7 @@
     <w:p/>
     <w:p>
       <w:r>
-        <w:t xml:space="preserve">6. Go to the </w:t>
-      </w:r>
-      <w:proofErr w:type="spellStart"/>
-      <w:r>
-        <w:t>Tests.fs</w:t>
-      </w:r>
-      <w:proofErr w:type="spellEnd"/>
-      <w:r>
-        <w:t xml:space="preserve"> file located in the Tests project, uncomment</w:t>
+        <w:t>6. Go to the Tests.fs file located in the Tests project, uncomment</w:t>
       </w:r>
       <w:r>
         <w:t>, compile</w:t>
@@ -4342,11 +4097,9 @@
       <w:r>
         <w:t xml:space="preserve"> </w:t>
       </w:r>
-      <w:proofErr w:type="spellStart"/>
       <w:r>
         <w:t>Functions.cs</w:t>
       </w:r>
-      <w:proofErr w:type="spellEnd"/>
       <w:r>
         <w:t xml:space="preserve"> </w:t>
       </w:r>
@@ -4354,15 +4107,7 @@
         <w:t xml:space="preserve">and </w:t>
       </w:r>
       <w:r>
-        <w:t>add a function called “</w:t>
-      </w:r>
-      <w:proofErr w:type="spellStart"/>
-      <w:r>
-        <w:t>tryPromoteToVip</w:t>
-      </w:r>
-      <w:proofErr w:type="spellEnd"/>
-      <w:r>
-        <w:t>”:</w:t>
+        <w:t>add a function called “tryPromoteToVip”:</w:t>
       </w:r>
     </w:p>
     <w:bookmarkStart w:id="11" w:name="_MON_1470845213"/>
@@ -4377,7 +4122,7 @@
             <w10:borderbottom type="single" width="4"/>
             <w10:borderright type="single" width="4"/>
           </v:shape>
-          <o:OLEObject Type="Embed" ProgID="Word.OpenDocumentText.12" ShapeID="_x0000_i1027" DrawAspect="Content" ObjectID="_1476745930" r:id="rId22"/>
+          <o:OLEObject Type="Embed" ProgID="Word.OpenDocumentText.12" ShapeID="_x0000_i1027" DrawAspect="Content" ObjectID="_1476767446" r:id="rId22"/>
         </w:object>
       </w:r>
     </w:p>
@@ -4668,27 +4413,7 @@
                 <w:sz w:val="18"/>
                 <w:szCs w:val="18"/>
               </w:rPr>
-              <w:t xml:space="preserve">&gt; </w:t>
-            </w:r>
-            <w:proofErr w:type="spellStart"/>
-            <w:r>
-              <w:rPr>
-                <w:rFonts w:ascii="Consolas" w:hAnsi="Consolas" w:cs="Consolas"/>
-                <w:i w:val="0"/>
-                <w:sz w:val="18"/>
-                <w:szCs w:val="18"/>
-              </w:rPr>
-              <w:t>tryPromoteToVip</w:t>
-            </w:r>
-            <w:proofErr w:type="spellEnd"/>
-            <w:r>
-              <w:rPr>
-                <w:rFonts w:ascii="Consolas" w:hAnsi="Consolas" w:cs="Consolas"/>
-                <w:i w:val="0"/>
-                <w:sz w:val="18"/>
-                <w:szCs w:val="18"/>
-              </w:rPr>
-              <w:t xml:space="preserve"> (customer1, 101.0</w:t>
+              <w:t>&gt; tryPromoteToVip (customer1, 101.0</w:t>
             </w:r>
             <w:r>
               <w:rPr>
@@ -4961,7 +4686,6 @@
                 <w:szCs w:val="18"/>
               </w:rPr>
             </w:pPr>
-            <w:proofErr w:type="spellStart"/>
             <w:r>
               <w:rPr>
                 <w:rFonts w:ascii="Consolas" w:hAnsi="Consolas" w:cs="Consolas"/>
@@ -4969,17 +4693,7 @@
                 <w:sz w:val="18"/>
                 <w:szCs w:val="18"/>
               </w:rPr>
-              <w:t>val</w:t>
-            </w:r>
-            <w:proofErr w:type="spellEnd"/>
-            <w:r>
-              <w:rPr>
-                <w:rFonts w:ascii="Consolas" w:hAnsi="Consolas" w:cs="Consolas"/>
-                <w:i w:val="0"/>
-                <w:sz w:val="18"/>
-                <w:szCs w:val="18"/>
-              </w:rPr>
-              <w:t xml:space="preserve"> it : Customer = {Id = 1;</w:t>
+              <w:t>val it : Customer = {Id = 1;</w:t>
             </w:r>
           </w:p>
           <w:p>
@@ -5000,27 +4714,7 @@
                 <w:sz w:val="18"/>
                 <w:szCs w:val="18"/>
               </w:rPr>
-              <w:t xml:space="preserve">                     </w:t>
-            </w:r>
-            <w:proofErr w:type="spellStart"/>
-            <w:r>
-              <w:rPr>
-                <w:rFonts w:ascii="Consolas" w:hAnsi="Consolas" w:cs="Consolas"/>
-                <w:i w:val="0"/>
-                <w:sz w:val="18"/>
-                <w:szCs w:val="18"/>
-              </w:rPr>
-              <w:t>IsVip</w:t>
-            </w:r>
-            <w:proofErr w:type="spellEnd"/>
-            <w:r>
-              <w:rPr>
-                <w:rFonts w:ascii="Consolas" w:hAnsi="Consolas" w:cs="Consolas"/>
-                <w:i w:val="0"/>
-                <w:sz w:val="18"/>
-                <w:szCs w:val="18"/>
-              </w:rPr>
-              <w:t xml:space="preserve"> = </w:t>
+              <w:t xml:space="preserve">                     IsVip = </w:t>
             </w:r>
             <w:r>
               <w:rPr>
@@ -5053,27 +4747,7 @@
                 <w:sz w:val="18"/>
                 <w:szCs w:val="18"/>
               </w:rPr>
-              <w:t xml:space="preserve">                     </w:t>
-            </w:r>
-            <w:proofErr w:type="spellStart"/>
-            <w:r>
-              <w:rPr>
-                <w:rFonts w:ascii="Consolas" w:hAnsi="Consolas" w:cs="Consolas"/>
-                <w:i w:val="0"/>
-                <w:sz w:val="18"/>
-                <w:szCs w:val="18"/>
-              </w:rPr>
-              <w:t>SpendingLimit</w:t>
-            </w:r>
-            <w:proofErr w:type="spellEnd"/>
-            <w:r>
-              <w:rPr>
-                <w:rFonts w:ascii="Consolas" w:hAnsi="Consolas" w:cs="Consolas"/>
-                <w:i w:val="0"/>
-                <w:sz w:val="18"/>
-                <w:szCs w:val="18"/>
-              </w:rPr>
-              <w:t xml:space="preserve"> = </w:t>
+              <w:t xml:space="preserve">                     SpendingLimit = </w:t>
             </w:r>
             <w:r>
               <w:rPr>
@@ -5132,23 +4806,7 @@
         <w:t>10</w:t>
       </w:r>
       <w:r>
-        <w:t>. Add a function called “</w:t>
-      </w:r>
-      <w:proofErr w:type="spellStart"/>
-      <w:r>
-        <w:t>getSpendings</w:t>
-      </w:r>
-      <w:proofErr w:type="spellEnd"/>
-      <w:r>
-        <w:t xml:space="preserve">” to the </w:t>
-      </w:r>
-      <w:proofErr w:type="spellStart"/>
-      <w:r>
-        <w:t>Functions.fs</w:t>
-      </w:r>
-      <w:proofErr w:type="spellEnd"/>
-      <w:r>
-        <w:t xml:space="preserve"> file:</w:t>
+        <w:t>. Add a function called “getSpendings” to the Functions.fs file:</w:t>
       </w:r>
     </w:p>
     <w:bookmarkStart w:id="12" w:name="_MON_1470845778"/>
@@ -5163,7 +4821,7 @@
             <w10:borderbottom type="single" width="4"/>
             <w10:borderright type="single" width="4"/>
           </v:shape>
-          <o:OLEObject Type="Embed" ProgID="Word.OpenDocumentText.12" ShapeID="_x0000_i1028" DrawAspect="Content" ObjectID="_1476745931" r:id="rId24"/>
+          <o:OLEObject Type="Embed" ProgID="Word.OpenDocumentText.12" ShapeID="_x0000_i1028" DrawAspect="Content" ObjectID="_1476767447" r:id="rId24"/>
         </w:object>
       </w:r>
     </w:p>
@@ -5300,23 +4958,7 @@
         <w:t>2</w:t>
       </w:r>
       <w:r>
-        <w:t>. Create a function called “</w:t>
-      </w:r>
-      <w:proofErr w:type="spellStart"/>
-      <w:r>
-        <w:t>increaseCredit</w:t>
-      </w:r>
-      <w:proofErr w:type="spellEnd"/>
-      <w:r>
-        <w:t xml:space="preserve">” in the file </w:t>
-      </w:r>
-      <w:proofErr w:type="spellStart"/>
-      <w:r>
-        <w:t>Functions.fs</w:t>
-      </w:r>
-      <w:proofErr w:type="spellEnd"/>
-      <w:r>
-        <w:t>:</w:t>
+        <w:t>. Create a function called “increaseCredit” in the file Functions.fs:</w:t>
       </w:r>
     </w:p>
     <w:bookmarkStart w:id="14" w:name="_MON_1470923047"/>
@@ -5334,7 +4976,7 @@
             <w10:borderbottom type="single" width="4"/>
             <w10:borderright type="single" width="4"/>
           </v:shape>
-          <o:OLEObject Type="Embed" ProgID="Word.OpenDocumentText.12" ShapeID="_x0000_i1029" DrawAspect="Content" ObjectID="_1476745932" r:id="rId26"/>
+          <o:OLEObject Type="Embed" ProgID="Word.OpenDocumentText.12" ShapeID="_x0000_i1029" DrawAspect="Content" ObjectID="_1476767448" r:id="rId26"/>
         </w:object>
       </w:r>
     </w:p>
@@ -5354,15 +4996,7 @@
         <w:t>4</w:t>
       </w:r>
       <w:r>
-        <w:t>. Refactor “</w:t>
-      </w:r>
-      <w:proofErr w:type="spellStart"/>
-      <w:r>
-        <w:t>increaseCredit</w:t>
-      </w:r>
-      <w:proofErr w:type="spellEnd"/>
-      <w:r>
-        <w:t>” to be able receive the condition as a parameter:</w:t>
+        <w:t>. Refactor “increaseCredit” to be able receive the condition as a parameter:</w:t>
       </w:r>
     </w:p>
     <w:bookmarkStart w:id="15" w:name="_MON_1470923929"/>
@@ -5377,7 +5011,7 @@
             <w10:borderbottom type="single" width="4"/>
             <w10:borderright type="single" width="4"/>
           </v:shape>
-          <o:OLEObject Type="Embed" ProgID="Word.OpenDocumentText.12" ShapeID="_x0000_i1030" DrawAspect="Content" ObjectID="_1476745933" r:id="rId28"/>
+          <o:OLEObject Type="Embed" ProgID="Word.OpenDocumentText.12" ShapeID="_x0000_i1030" DrawAspect="Content" ObjectID="_1476767449" r:id="rId28"/>
         </w:object>
       </w:r>
     </w:p>
@@ -5643,9 +5277,8 @@
                 <w:sz w:val="18"/>
                 <w:szCs w:val="18"/>
               </w:rPr>
-              <w:t xml:space="preserve">&gt; </w:t>
+              <w:t>&gt; increaseCredit</w:t>
             </w:r>
-            <w:proofErr w:type="spellStart"/>
             <w:r>
               <w:rPr>
                 <w:rFonts w:ascii="Consolas" w:hAnsi="Consolas" w:cs="Consolas"/>
@@ -5653,37 +5286,7 @@
                 <w:sz w:val="18"/>
                 <w:szCs w:val="18"/>
               </w:rPr>
-              <w:t>increaseCredit</w:t>
-            </w:r>
-            <w:proofErr w:type="spellEnd"/>
-            <w:r>
-              <w:rPr>
-                <w:rFonts w:ascii="Consolas" w:hAnsi="Consolas" w:cs="Consolas"/>
-                <w:i w:val="0"/>
-                <w:sz w:val="18"/>
-                <w:szCs w:val="18"/>
-              </w:rPr>
-              <w:t xml:space="preserve"> (fun c -&gt; </w:t>
-            </w:r>
-            <w:proofErr w:type="spellStart"/>
-            <w:r>
-              <w:rPr>
-                <w:rFonts w:ascii="Consolas" w:hAnsi="Consolas" w:cs="Consolas"/>
-                <w:i w:val="0"/>
-                <w:sz w:val="18"/>
-                <w:szCs w:val="18"/>
-              </w:rPr>
-              <w:t>c.IsVip</w:t>
-            </w:r>
-            <w:proofErr w:type="spellEnd"/>
-            <w:r>
-              <w:rPr>
-                <w:rFonts w:ascii="Consolas" w:hAnsi="Consolas" w:cs="Consolas"/>
-                <w:i w:val="0"/>
-                <w:sz w:val="18"/>
-                <w:szCs w:val="18"/>
-              </w:rPr>
-              <w:t>) customer1;;</w:t>
+              <w:t xml:space="preserve"> (fun c -&gt; c.IsVip) customer1;;</w:t>
             </w:r>
           </w:p>
         </w:tc>
@@ -5713,21 +5316,11 @@
       <w:r>
         <w:t>. Create a function called “</w:t>
       </w:r>
-      <w:proofErr w:type="spellStart"/>
       <w:r>
         <w:t>vipCondition</w:t>
       </w:r>
-      <w:proofErr w:type="spellEnd"/>
-      <w:r>
-        <w:t xml:space="preserve">” in the file </w:t>
-      </w:r>
-      <w:proofErr w:type="spellStart"/>
-      <w:r>
-        <w:t>Functions.fs</w:t>
-      </w:r>
-      <w:proofErr w:type="spellEnd"/>
-      <w:r>
-        <w:t>:</w:t>
+      <w:r>
+        <w:t>” in the file Functions.fs:</w:t>
       </w:r>
     </w:p>
     <w:bookmarkStart w:id="16" w:name="_MON_1470923718"/>
@@ -5742,7 +5335,7 @@
             <w10:borderbottom type="single" width="4"/>
             <w10:borderright type="single" width="4"/>
           </v:shape>
-          <o:OLEObject Type="Embed" ProgID="Word.OpenDocumentText.12" ShapeID="_x0000_i1031" DrawAspect="Content" ObjectID="_1476745934" r:id="rId29"/>
+          <o:OLEObject Type="Embed" ProgID="Word.OpenDocumentText.12" ShapeID="_x0000_i1031" DrawAspect="Content" ObjectID="_1476767450" r:id="rId29"/>
         </w:object>
       </w:r>
     </w:p>
@@ -5756,32 +5349,16 @@
         <w:t>. Send the function to the F# Interact</w:t>
       </w:r>
       <w:r>
-        <w:t>ive and test the “</w:t>
-      </w:r>
-      <w:proofErr w:type="spellStart"/>
-      <w:r>
-        <w:t>increaseCredit</w:t>
-      </w:r>
-      <w:proofErr w:type="spellEnd"/>
-      <w:r>
-        <w:t>”</w:t>
+        <w:t>ive and test the “increaseCredit”</w:t>
       </w:r>
       <w:r>
         <w:t xml:space="preserve"> function again b</w:t>
       </w:r>
       <w:r>
-        <w:t>ut this time using the “</w:t>
-      </w:r>
-      <w:proofErr w:type="spellStart"/>
-      <w:r>
-        <w:t>vip</w:t>
-      </w:r>
-      <w:r>
-        <w:t>Condition</w:t>
-      </w:r>
-      <w:proofErr w:type="spellEnd"/>
-      <w:r>
-        <w:t>” function:</w:t>
+        <w:t>ut this time using the “vip</w:t>
+      </w:r>
+      <w:r>
+        <w:t>Condition” function:</w:t>
       </w:r>
     </w:p>
     <w:tbl>
@@ -6037,47 +5614,7 @@
                 <w:sz w:val="18"/>
                 <w:szCs w:val="18"/>
               </w:rPr>
-              <w:t xml:space="preserve">&gt; </w:t>
-            </w:r>
-            <w:proofErr w:type="spellStart"/>
-            <w:r>
-              <w:rPr>
-                <w:rFonts w:ascii="Consolas" w:hAnsi="Consolas" w:cs="Consolas"/>
-                <w:i w:val="0"/>
-                <w:sz w:val="18"/>
-                <w:szCs w:val="18"/>
-              </w:rPr>
-              <w:t>increaseCredit</w:t>
-            </w:r>
-            <w:proofErr w:type="spellEnd"/>
-            <w:r>
-              <w:rPr>
-                <w:rFonts w:ascii="Consolas" w:hAnsi="Consolas" w:cs="Consolas"/>
-                <w:i w:val="0"/>
-                <w:sz w:val="18"/>
-                <w:szCs w:val="18"/>
-              </w:rPr>
-              <w:t xml:space="preserve"> </w:t>
-            </w:r>
-            <w:proofErr w:type="spellStart"/>
-            <w:r>
-              <w:rPr>
-                <w:rFonts w:ascii="Consolas" w:hAnsi="Consolas" w:cs="Consolas"/>
-                <w:i w:val="0"/>
-                <w:sz w:val="18"/>
-                <w:szCs w:val="18"/>
-              </w:rPr>
-              <w:t>vipCondition</w:t>
-            </w:r>
-            <w:proofErr w:type="spellEnd"/>
-            <w:r>
-              <w:rPr>
-                <w:rFonts w:ascii="Consolas" w:hAnsi="Consolas" w:cs="Consolas"/>
-                <w:i w:val="0"/>
-                <w:sz w:val="18"/>
-                <w:szCs w:val="18"/>
-              </w:rPr>
-              <w:t xml:space="preserve"> customer1;;</w:t>
+              <w:t>&gt; increaseCredit vipCondition customer1;;</w:t>
             </w:r>
           </w:p>
         </w:tc>
@@ -6346,17 +5883,7 @@
                 <w:sz w:val="18"/>
                 <w:szCs w:val="18"/>
               </w:rPr>
-              <w:t xml:space="preserve">customer1 |&gt; </w:t>
-            </w:r>
-            <w:proofErr w:type="spellStart"/>
-            <w:r>
-              <w:rPr>
-                <w:rFonts w:ascii="Consolas" w:hAnsi="Consolas" w:cs="Consolas"/>
-                <w:i w:val="0"/>
-                <w:sz w:val="18"/>
-                <w:szCs w:val="18"/>
-              </w:rPr>
-              <w:t>increase</w:t>
+              <w:t>customer1 |&gt; increase</w:t>
             </w:r>
             <w:r>
               <w:rPr>
@@ -6365,27 +5892,7 @@
                 <w:sz w:val="18"/>
                 <w:szCs w:val="18"/>
               </w:rPr>
-              <w:t>Credit</w:t>
-            </w:r>
-            <w:proofErr w:type="spellEnd"/>
-            <w:r>
-              <w:rPr>
-                <w:rFonts w:ascii="Consolas" w:hAnsi="Consolas" w:cs="Consolas"/>
-                <w:i w:val="0"/>
-                <w:sz w:val="18"/>
-                <w:szCs w:val="18"/>
-              </w:rPr>
-              <w:t xml:space="preserve"> </w:t>
-            </w:r>
-            <w:proofErr w:type="spellStart"/>
-            <w:r>
-              <w:rPr>
-                <w:rFonts w:ascii="Consolas" w:hAnsi="Consolas" w:cs="Consolas"/>
-                <w:i w:val="0"/>
-                <w:sz w:val="18"/>
-                <w:szCs w:val="18"/>
-              </w:rPr>
-              <w:t>vip</w:t>
+              <w:t>Credit vip</w:t>
             </w:r>
             <w:r>
               <w:rPr>
@@ -6394,17 +5901,7 @@
                 <w:sz w:val="18"/>
                 <w:szCs w:val="18"/>
               </w:rPr>
-              <w:t>Condition</w:t>
-            </w:r>
-            <w:proofErr w:type="spellEnd"/>
-            <w:r>
-              <w:rPr>
-                <w:rFonts w:ascii="Consolas" w:hAnsi="Consolas" w:cs="Consolas"/>
-                <w:i w:val="0"/>
-                <w:sz w:val="18"/>
-                <w:szCs w:val="18"/>
-              </w:rPr>
-              <w:t>;;</w:t>
+              <w:t>Condition;;</w:t>
             </w:r>
           </w:p>
         </w:tc>
@@ -6420,26 +5917,16 @@
         <w:t>. T</w:t>
       </w:r>
       <w:r>
-        <w:t>ry calling “</w:t>
-      </w:r>
-      <w:proofErr w:type="spellStart"/>
-      <w:r>
-        <w:t>increaseCredit</w:t>
-      </w:r>
-      <w:proofErr w:type="spellEnd"/>
+        <w:t>ry calling “increaseCredit</w:t>
+      </w:r>
       <w:r>
         <w:t>” with just “</w:t>
       </w:r>
-      <w:proofErr w:type="spellStart"/>
       <w:r>
         <w:t>vip</w:t>
       </w:r>
       <w:r>
-        <w:t>Condition</w:t>
-      </w:r>
-      <w:proofErr w:type="spellEnd"/>
-      <w:r>
-        <w:t>” and check</w:t>
+        <w:t>Condition” and check</w:t>
       </w:r>
       <w:r>
         <w:t xml:space="preserve"> if</w:t>
@@ -6713,37 +6200,7 @@
                 <w:sz w:val="18"/>
                 <w:szCs w:val="18"/>
               </w:rPr>
-              <w:t xml:space="preserve">&gt; </w:t>
-            </w:r>
-            <w:proofErr w:type="spellStart"/>
-            <w:r>
-              <w:rPr>
-                <w:rFonts w:ascii="Consolas" w:hAnsi="Consolas" w:cs="Consolas"/>
-                <w:i w:val="0"/>
-                <w:sz w:val="18"/>
-                <w:szCs w:val="18"/>
-              </w:rPr>
-              <w:t>increaseCredit</w:t>
-            </w:r>
-            <w:proofErr w:type="spellEnd"/>
-            <w:r>
-              <w:rPr>
-                <w:rFonts w:ascii="Consolas" w:hAnsi="Consolas" w:cs="Consolas"/>
-                <w:i w:val="0"/>
-                <w:sz w:val="18"/>
-                <w:szCs w:val="18"/>
-              </w:rPr>
-              <w:t xml:space="preserve"> </w:t>
-            </w:r>
-            <w:proofErr w:type="spellStart"/>
-            <w:r>
-              <w:rPr>
-                <w:rFonts w:ascii="Consolas" w:hAnsi="Consolas" w:cs="Consolas"/>
-                <w:i w:val="0"/>
-                <w:sz w:val="18"/>
-                <w:szCs w:val="18"/>
-              </w:rPr>
-              <w:t>vip</w:t>
+              <w:t>&gt; increaseCredit</w:t>
             </w:r>
             <w:r>
               <w:rPr>
@@ -6752,9 +6209,8 @@
                 <w:sz w:val="18"/>
                 <w:szCs w:val="18"/>
               </w:rPr>
-              <w:t>Condition</w:t>
+              <w:t xml:space="preserve"> vip</w:t>
             </w:r>
-            <w:proofErr w:type="spellEnd"/>
             <w:r>
               <w:rPr>
                 <w:rFonts w:ascii="Consolas" w:hAnsi="Consolas" w:cs="Consolas"/>
@@ -6762,7 +6218,7 @@
                 <w:sz w:val="18"/>
                 <w:szCs w:val="18"/>
               </w:rPr>
-              <w:t>;;</w:t>
+              <w:t>Condition;;</w:t>
             </w:r>
           </w:p>
           <w:p>
@@ -6770,7 +6226,6 @@
               <w:pStyle w:val="TipText"/>
               <w:cnfStyle w:val="000000000000" w:firstRow="0" w:lastRow="0" w:firstColumn="0" w:lastColumn="0" w:oddVBand="0" w:evenVBand="0" w:oddHBand="0" w:evenHBand="0" w:firstRowFirstColumn="0" w:firstRowLastColumn="0" w:lastRowFirstColumn="0" w:lastRowLastColumn="0"/>
             </w:pPr>
-            <w:proofErr w:type="spellStart"/>
             <w:r>
               <w:rPr>
                 <w:rFonts w:ascii="Consolas" w:hAnsi="Consolas" w:cs="Consolas"/>
@@ -6778,17 +6233,7 @@
                 <w:sz w:val="18"/>
                 <w:szCs w:val="18"/>
               </w:rPr>
-              <w:t>val</w:t>
-            </w:r>
-            <w:proofErr w:type="spellEnd"/>
-            <w:r>
-              <w:rPr>
-                <w:rFonts w:ascii="Consolas" w:hAnsi="Consolas" w:cs="Consolas"/>
-                <w:i w:val="0"/>
-                <w:sz w:val="18"/>
-                <w:szCs w:val="18"/>
-              </w:rPr>
-              <w:t xml:space="preserve"> it : (Customer -&gt; Customer) = &lt;fun:it@</w:t>
+              <w:t>val it : (Customer -&gt; Customer) = &lt;fun:it@</w:t>
             </w:r>
             <w:r>
               <w:rPr>
@@ -6836,11 +6281,9 @@
       <w:r>
         <w:t>“</w:t>
       </w:r>
-      <w:proofErr w:type="spellStart"/>
       <w:r>
         <w:t>increaseCreditUsingVip</w:t>
       </w:r>
-      <w:proofErr w:type="spellEnd"/>
       <w:r>
         <w:t>”</w:t>
       </w:r>
@@ -6848,15 +6291,7 @@
         <w:t xml:space="preserve"> </w:t>
       </w:r>
       <w:r>
-        <w:t xml:space="preserve">in the file </w:t>
-      </w:r>
-      <w:proofErr w:type="spellStart"/>
-      <w:r>
-        <w:t>Functions.fs</w:t>
-      </w:r>
-      <w:proofErr w:type="spellEnd"/>
-      <w:r>
-        <w:t>:</w:t>
+        <w:t>in the file Functions.fs:</w:t>
       </w:r>
     </w:p>
     <w:bookmarkStart w:id="17" w:name="_MON_1470986481"/>
@@ -6871,7 +6306,7 @@
             <w10:borderbottom type="single" width="4"/>
             <w10:borderright type="single" width="4"/>
           </v:shape>
-          <o:OLEObject Type="Embed" ProgID="Word.OpenDocumentText.12" ShapeID="_x0000_i1032" DrawAspect="Content" ObjectID="_1476745935" r:id="rId31"/>
+          <o:OLEObject Type="Embed" ProgID="Word.OpenDocumentText.12" ShapeID="_x0000_i1032" DrawAspect="Content" ObjectID="_1476767451" r:id="rId31"/>
         </w:object>
       </w:r>
     </w:p>
@@ -6896,23 +6331,7 @@
         <w:t>14</w:t>
       </w:r>
       <w:r>
-        <w:t>. Create a function called “</w:t>
-      </w:r>
-      <w:proofErr w:type="spellStart"/>
-      <w:r>
-        <w:t>upgradeCustomer</w:t>
-      </w:r>
-      <w:proofErr w:type="spellEnd"/>
-      <w:r>
-        <w:t xml:space="preserve">” in the file </w:t>
-      </w:r>
-      <w:proofErr w:type="spellStart"/>
-      <w:r>
-        <w:t>Functions.fs</w:t>
-      </w:r>
-      <w:proofErr w:type="spellEnd"/>
-      <w:r>
-        <w:t>:</w:t>
+        <w:t>. Create a function called “upgradeCustomer” in the file Functions.fs:</w:t>
       </w:r>
     </w:p>
     <w:bookmarkStart w:id="18" w:name="_MON_1470987108"/>
@@ -6927,7 +6346,7 @@
             <w10:borderbottom type="single" width="4"/>
             <w10:borderright type="single" width="4"/>
           </v:shape>
-          <o:OLEObject Type="Embed" ProgID="Word.OpenDocumentText.12" ShapeID="_x0000_i1033" DrawAspect="Content" ObjectID="_1476745936" r:id="rId33"/>
+          <o:OLEObject Type="Embed" ProgID="Word.OpenDocumentText.12" ShapeID="_x0000_i1033" DrawAspect="Content" ObjectID="_1476767452" r:id="rId33"/>
         </w:object>
       </w:r>
     </w:p>
@@ -6954,35 +6373,17 @@
       <w:r>
         <w:t xml:space="preserve"> “</w:t>
       </w:r>
-      <w:proofErr w:type="spellStart"/>
       <w:r>
         <w:t>increaseCreditUsingVip</w:t>
       </w:r>
-      <w:proofErr w:type="spellEnd"/>
       <w:r>
         <w:t>” and</w:t>
       </w:r>
       <w:r>
-        <w:t xml:space="preserve"> “</w:t>
-      </w:r>
-      <w:proofErr w:type="spellStart"/>
-      <w:r>
-        <w:t>upgradeCustomer</w:t>
-      </w:r>
-      <w:proofErr w:type="spellEnd"/>
-      <w:r>
-        <w:t xml:space="preserve">” to the F# Interactive and test </w:t>
-      </w:r>
-      <w:r>
-        <w:t>“</w:t>
-      </w:r>
-      <w:proofErr w:type="spellStart"/>
-      <w:r>
-        <w:t>upgradeCustomer</w:t>
-      </w:r>
-      <w:proofErr w:type="spellEnd"/>
-      <w:r>
-        <w:t>”</w:t>
+        <w:t xml:space="preserve"> “upgradeCustomer” to the F# Interactive and test </w:t>
+      </w:r>
+      <w:r>
+        <w:t>“upgradeCustomer”</w:t>
       </w:r>
       <w:r>
         <w:t xml:space="preserve"> with customer1 and customer2</w:t>
@@ -7010,15 +6411,7 @@
         <w:t>16</w:t>
       </w:r>
       <w:r>
-        <w:t>. Refactor “</w:t>
-      </w:r>
-      <w:proofErr w:type="spellStart"/>
-      <w:r>
-        <w:t>upgradeCustomer</w:t>
-      </w:r>
-      <w:proofErr w:type="spellEnd"/>
-      <w:r>
-        <w:t>” to use the pipelining operator and test it in the F# interactive:</w:t>
+        <w:t>. Refactor “upgradeCustomer” to use the pipelining operator and test it in the F# interactive:</w:t>
       </w:r>
     </w:p>
     <w:bookmarkStart w:id="19" w:name="_MON_1470987266"/>
@@ -7036,7 +6429,7 @@
             <w10:borderbottom type="single" width="4"/>
             <w10:borderright type="single" width="4"/>
           </v:shape>
-          <o:OLEObject Type="Embed" ProgID="Word.OpenDocumentText.12" ShapeID="_x0000_i1034" DrawAspect="Content" ObjectID="_1476745937" r:id="rId35"/>
+          <o:OLEObject Type="Embed" ProgID="Word.OpenDocumentText.12" ShapeID="_x0000_i1034" DrawAspect="Content" ObjectID="_1476767453" r:id="rId35"/>
         </w:object>
       </w:r>
     </w:p>
@@ -7064,15 +6457,7 @@
         <w:t xml:space="preserve"> the new</w:t>
       </w:r>
       <w:r>
-        <w:t xml:space="preserve"> “</w:t>
-      </w:r>
-      <w:proofErr w:type="spellStart"/>
-      <w:r>
-        <w:t>upgradeCustomer</w:t>
-      </w:r>
-      <w:proofErr w:type="spellEnd"/>
-      <w:r>
-        <w:t>” to the F# Interactive and test it with customer1 and customer2</w:t>
+        <w:t xml:space="preserve"> “upgradeCustomer” to the F# Interactive and test it with customer1 and customer2</w:t>
       </w:r>
       <w:r>
         <w:t>.</w:t>
@@ -7096,15 +6481,7 @@
         <w:t>18</w:t>
       </w:r>
       <w:r>
-        <w:t>. Refactor “</w:t>
-      </w:r>
-      <w:proofErr w:type="spellStart"/>
-      <w:r>
-        <w:t>upgradeCustomer</w:t>
-      </w:r>
-      <w:proofErr w:type="spellEnd"/>
-      <w:r>
-        <w:t>” again to use composition:</w:t>
+        <w:t>. Refactor “upgradeCustomer” again to use composition:</w:t>
       </w:r>
     </w:p>
     <w:bookmarkStart w:id="20" w:name="_MON_1470987428"/>
@@ -7122,7 +6499,7 @@
             <w10:borderbottom type="single" width="4"/>
             <w10:borderright type="single" width="4"/>
           </v:shape>
-          <o:OLEObject Type="Embed" ProgID="Word.OpenDocumentText.12" ShapeID="_x0000_i1035" DrawAspect="Content" ObjectID="_1476745938" r:id="rId37"/>
+          <o:OLEObject Type="Embed" ProgID="Word.OpenDocumentText.12" ShapeID="_x0000_i1035" DrawAspect="Content" ObjectID="_1476767454" r:id="rId37"/>
         </w:object>
       </w:r>
     </w:p>
@@ -7247,29 +6624,13 @@
         <w:t>2</w:t>
       </w:r>
       <w:r>
-        <w:t>. Create a new record called “</w:t>
-      </w:r>
-      <w:proofErr w:type="spellStart"/>
-      <w:r>
-        <w:t>PersonalDetails</w:t>
-      </w:r>
-      <w:proofErr w:type="spellEnd"/>
-      <w:r>
-        <w:t xml:space="preserve">”, a discriminated union called “Notifications” and two units of measure “AUD” and “USD”.  </w:t>
+        <w:t xml:space="preserve">. Create a new record called “PersonalDetails”, a discriminated union called “Notifications” and two units of measure “AUD” and “USD”.  </w:t>
       </w:r>
       <w:r>
         <w:t>You need to a</w:t>
       </w:r>
       <w:r>
-        <w:t xml:space="preserve">dd them to the “Customer” in the file </w:t>
-      </w:r>
-      <w:proofErr w:type="spellStart"/>
-      <w:r>
-        <w:t>Types.fs</w:t>
-      </w:r>
-      <w:proofErr w:type="spellEnd"/>
-      <w:r>
-        <w:t xml:space="preserve"> (note that </w:t>
+        <w:t xml:space="preserve">dd them to the “Customer” in the file Types.fs (note that </w:t>
       </w:r>
       <w:r>
         <w:t>they need to be</w:t>
@@ -7296,7 +6657,7 @@
             <w10:borderbottom type="single" width="4"/>
             <w10:borderright type="single" width="4"/>
           </v:shape>
-          <o:OLEObject Type="Embed" ProgID="Word.OpenDocumentText.12" ShapeID="_x0000_i1036" DrawAspect="Content" ObjectID="_1476745939" r:id="rId39"/>
+          <o:OLEObject Type="Embed" ProgID="Word.OpenDocumentText.12" ShapeID="_x0000_i1036" DrawAspect="Content" ObjectID="_1476767455" r:id="rId39"/>
         </w:object>
       </w:r>
     </w:p>
@@ -7321,15 +6682,7 @@
         <w:t>4</w:t>
       </w:r>
       <w:r>
-        <w:t xml:space="preserve">. Open the file </w:t>
-      </w:r>
-      <w:proofErr w:type="spellStart"/>
-      <w:r>
-        <w:t>Data.fs</w:t>
-      </w:r>
-      <w:proofErr w:type="spellEnd"/>
-      <w:r>
-        <w:t xml:space="preserve">, uncomment </w:t>
+        <w:t xml:space="preserve">. Open the file Data.fs, uncomment </w:t>
       </w:r>
       <w:r>
         <w:t xml:space="preserve">both customers </w:t>
@@ -7359,15 +6712,7 @@
         <w:t>5</w:t>
       </w:r>
       <w:r>
-        <w:t>. Update the “</w:t>
-      </w:r>
-      <w:proofErr w:type="spellStart"/>
-      <w:r>
-        <w:t>increaseCredit</w:t>
-      </w:r>
-      <w:proofErr w:type="spellEnd"/>
-      <w:r>
-        <w:t>” function to use USD:</w:t>
+        <w:t>. Update the “increaseCredit” function to use USD:</w:t>
       </w:r>
     </w:p>
     <w:bookmarkStart w:id="24" w:name="_MON_1472403573"/>
@@ -7382,7 +6727,7 @@
             <w10:borderbottom type="single" width="4"/>
             <w10:borderright type="single" width="4"/>
           </v:shape>
-          <o:OLEObject Type="Embed" ProgID="Word.OpenDocumentText.12" ShapeID="_x0000_i1037" DrawAspect="Content" ObjectID="_1476745940" r:id="rId41"/>
+          <o:OLEObject Type="Embed" ProgID="Word.OpenDocumentText.12" ShapeID="_x0000_i1037" DrawAspect="Content" ObjectID="_1476767456" r:id="rId41"/>
         </w:object>
       </w:r>
     </w:p>
@@ -7398,15 +6743,7 @@
         <w:t xml:space="preserve"> and run tests 3-1 and 3-2</w:t>
       </w:r>
       <w:r>
-        <w:t xml:space="preserve"> (you will also need to uncomment the “customer” value defined at the top of the file </w:t>
-      </w:r>
-      <w:proofErr w:type="spellStart"/>
-      <w:r>
-        <w:t>Test.fs</w:t>
-      </w:r>
-      <w:proofErr w:type="spellEnd"/>
-      <w:r>
-        <w:t>)</w:t>
+        <w:t xml:space="preserve"> (you will also need to uncomment the “customer” value defined at the top of the file Test.fs)</w:t>
       </w:r>
       <w:r>
         <w:t>.</w:t>
@@ -7418,23 +6755,7 @@
         <w:t>7</w:t>
       </w:r>
       <w:r>
-        <w:t>.  Create a function called “</w:t>
-      </w:r>
-      <w:proofErr w:type="spellStart"/>
-      <w:r>
-        <w:t>isAdult</w:t>
-      </w:r>
-      <w:proofErr w:type="spellEnd"/>
-      <w:r>
-        <w:t xml:space="preserve">” in the file </w:t>
-      </w:r>
-      <w:proofErr w:type="spellStart"/>
-      <w:r>
-        <w:t>Functions.fs</w:t>
-      </w:r>
-      <w:proofErr w:type="spellEnd"/>
-      <w:r>
-        <w:t xml:space="preserve">: </w:t>
+        <w:t xml:space="preserve">.  Create a function called “isAdult” in the file Functions.fs: </w:t>
       </w:r>
     </w:p>
     <w:bookmarkStart w:id="25" w:name="_MON_1471024033"/>
@@ -7449,7 +6770,7 @@
             <w10:borderbottom type="single" width="4"/>
             <w10:borderright type="single" width="4"/>
           </v:shape>
-          <o:OLEObject Type="Embed" ProgID="Word.OpenDocumentText.12" ShapeID="_x0000_i1038" DrawAspect="Content" ObjectID="_1476745941" r:id="rId43"/>
+          <o:OLEObject Type="Embed" ProgID="Word.OpenDocumentText.12" ShapeID="_x0000_i1038" DrawAspect="Content" ObjectID="_1476767457" r:id="rId43"/>
         </w:object>
       </w:r>
     </w:p>
@@ -7459,15 +6780,7 @@
         <w:t>8</w:t>
       </w:r>
       <w:r>
-        <w:t>. Send “</w:t>
-      </w:r>
-      <w:proofErr w:type="spellStart"/>
-      <w:r>
-        <w:t>isAdult</w:t>
-      </w:r>
-      <w:proofErr w:type="spellEnd"/>
-      <w:r>
-        <w:t>” to the F# Interactive and test it with customer1 and customer2.</w:t>
+        <w:t>. Send “isAdult” to the F# Interactive and test it with customer1 and customer2.</w:t>
       </w:r>
     </w:p>
     <w:p/>
@@ -7491,23 +6804,7 @@
         <w:t>10</w:t>
       </w:r>
       <w:r>
-        <w:t>. Create a function called “</w:t>
-      </w:r>
-      <w:proofErr w:type="spellStart"/>
-      <w:r>
-        <w:t>getAlert</w:t>
-      </w:r>
-      <w:proofErr w:type="spellEnd"/>
-      <w:r>
-        <w:t xml:space="preserve">” in the file </w:t>
-      </w:r>
-      <w:proofErr w:type="spellStart"/>
-      <w:r>
-        <w:t>Functions.fs</w:t>
-      </w:r>
-      <w:proofErr w:type="spellEnd"/>
-      <w:r>
-        <w:t>:</w:t>
+        <w:t>. Create a function called “getAlert” in the file Functions.fs:</w:t>
       </w:r>
     </w:p>
     <w:bookmarkStart w:id="26" w:name="_MON_1471025395"/>
@@ -7522,7 +6819,7 @@
             <w10:borderbottom type="single" width="4"/>
             <w10:borderright type="single" width="4"/>
           </v:shape>
-          <o:OLEObject Type="Embed" ProgID="Word.OpenDocumentText.12" ShapeID="_x0000_i1039" DrawAspect="Content" ObjectID="_1476745942" r:id="rId45"/>
+          <o:OLEObject Type="Embed" ProgID="Word.OpenDocumentText.12" ShapeID="_x0000_i1039" DrawAspect="Content" ObjectID="_1476767458" r:id="rId45"/>
         </w:object>
       </w:r>
     </w:p>
@@ -7532,15 +6829,7 @@
         <w:t>11</w:t>
       </w:r>
       <w:r>
-        <w:t>. Send “</w:t>
-      </w:r>
-      <w:proofErr w:type="spellStart"/>
-      <w:r>
-        <w:t>getAlert</w:t>
-      </w:r>
-      <w:proofErr w:type="spellEnd"/>
-      <w:r>
-        <w:t>” to the F# Interactive and test it with customer1 and customer2.</w:t>
+        <w:t>. Send “getAlert” to the F# Interactive and test it with customer1 and customer2.</w:t>
       </w:r>
     </w:p>
     <w:p/>
@@ -7657,44 +6946,17 @@
     <w:p/>
     <w:p>
       <w:r>
-        <w:t>2</w:t>
-      </w:r>
-      <w:r>
-        <w:t xml:space="preserve">. Add the following </w:t>
-      </w:r>
-      <w:proofErr w:type="spellStart"/>
-      <w:r>
-        <w:t>Nuget</w:t>
-      </w:r>
-      <w:proofErr w:type="spellEnd"/>
-      <w:r>
-        <w:t xml:space="preserve"> packages (use the option include pre-releases when searching):</w:t>
-      </w:r>
-    </w:p>
-    <w:p>
-      <w:r>
-        <w:t xml:space="preserve">- F# Data (Id: </w:t>
-      </w:r>
-      <w:proofErr w:type="spellStart"/>
-      <w:r>
-        <w:t>FSharp.Data</w:t>
-      </w:r>
-      <w:proofErr w:type="spellEnd"/>
-      <w:r>
-        <w:t>)</w:t>
-      </w:r>
-    </w:p>
-    <w:p>
-      <w:r>
-        <w:t xml:space="preserve">- </w:t>
-      </w:r>
-      <w:proofErr w:type="spellStart"/>
-      <w:r>
-        <w:t>FSharp.Data.SqlClient</w:t>
-      </w:r>
-      <w:proofErr w:type="spellEnd"/>
-      <w:r>
-        <w:t xml:space="preserve"> </w:t>
+        <w:t>2. Add the following Nuget packages (use the option include pre-releases when searching):</w:t>
+      </w:r>
+    </w:p>
+    <w:p>
+      <w:r>
+        <w:t>- F# Data (Id: FSharp.Data)</w:t>
+      </w:r>
+    </w:p>
+    <w:p>
+      <w:r>
+        <w:t xml:space="preserve">- FSharp.Data.SqlClient </w:t>
       </w:r>
     </w:p>
     <w:p>
@@ -7705,98 +6967,54 @@
     <w:p/>
     <w:p>
       <w:r>
-        <w:t>3</w:t>
-      </w:r>
-      <w:r>
-        <w:t xml:space="preserve">. Open the </w:t>
-      </w:r>
-      <w:proofErr w:type="spellStart"/>
-      <w:r>
-        <w:t>Data.fs</w:t>
-      </w:r>
-      <w:proofErr w:type="spellEnd"/>
-      <w:r>
-        <w:t xml:space="preserve"> file located in the Application project and add the following code:</w:t>
+        <w:t>3. Open the Data.fs file located in the Application project and add the following code:</w:t>
       </w:r>
     </w:p>
     <w:p/>
-    <w:bookmarkStart w:id="29" w:name="_MON_1472417191"/>
-    <w:bookmarkEnd w:id="29"/>
+    <w:bookmarkStart w:id="29" w:name="_GoBack"/>
+    <w:bookmarkStart w:id="30" w:name="_MON_1472417191"/>
+    <w:bookmarkEnd w:id="30"/>
     <w:p>
       <w:r>
         <w:object w:dxaOrig="9026" w:dyaOrig="2716">
-          <v:shape id="_x0000_i1044" type="#_x0000_t75" style="width:451.5pt;height:135.75pt" o:ole="">
+          <v:shape id="_x0000_i1045" type="#_x0000_t75" style="width:451.5pt;height:135.75pt" o:ole="">
             <v:imagedata r:id="rId46" o:title=""/>
             <w10:bordertop type="single" width="4"/>
             <w10:borderleft type="single" width="4"/>
             <w10:borderbottom type="single" width="4"/>
             <w10:borderright type="single" width="4"/>
           </v:shape>
-          <o:OLEObject Type="Embed" ProgID="Word.OpenDocumentText.12" ShapeID="_x0000_i1044" DrawAspect="Content" ObjectID="_1476745943" r:id="rId47"/>
+          <o:OLEObject Type="Embed" ProgID="Word.OpenDocumentText.12" ShapeID="_x0000_i1045" DrawAspect="Content" ObjectID="_1476767459" r:id="rId47"/>
         </w:object>
       </w:r>
+      <w:bookmarkEnd w:id="29"/>
     </w:p>
     <w:p/>
     <w:p/>
     <w:p>
       <w:r>
-        <w:t>4</w:t>
-      </w:r>
-      <w:r>
-        <w:t>. Create a new function called “</w:t>
-      </w:r>
-      <w:proofErr w:type="spellStart"/>
-      <w:r>
-        <w:t>getSpendingsByMonth</w:t>
-      </w:r>
-      <w:proofErr w:type="spellEnd"/>
-      <w:r>
-        <w:t xml:space="preserve">” in the file </w:t>
-      </w:r>
-      <w:proofErr w:type="spellStart"/>
-      <w:r>
-        <w:t>Functions.fs</w:t>
-      </w:r>
-      <w:proofErr w:type="spellEnd"/>
-      <w:r>
-        <w:t xml:space="preserve"> right</w:t>
-      </w:r>
-      <w:r>
-        <w:t xml:space="preserve"> after “</w:t>
-      </w:r>
-      <w:proofErr w:type="spellStart"/>
-      <w:r>
-        <w:t>tryPromoteToVip</w:t>
-      </w:r>
-      <w:proofErr w:type="spellEnd"/>
-      <w:r>
-        <w:t>” and</w:t>
-      </w:r>
-      <w:r>
-        <w:t xml:space="preserve"> before “</w:t>
-      </w:r>
-      <w:proofErr w:type="spellStart"/>
-      <w:r>
-        <w:t>getSpendings</w:t>
-      </w:r>
-      <w:proofErr w:type="spellEnd"/>
-      <w:r>
-        <w:t>”:</w:t>
-      </w:r>
-    </w:p>
-    <w:bookmarkStart w:id="30" w:name="_MON_1472417466"/>
-    <w:bookmarkEnd w:id="30"/>
+        <w:t>4. Create a new function called “getSpendingsByMonth” in the file Functions.fs right</w:t>
+      </w:r>
+      <w:r>
+        <w:t xml:space="preserve"> after “tryPromoteToVip” and</w:t>
+      </w:r>
+      <w:r>
+        <w:t xml:space="preserve"> before “getSpendings”:</w:t>
+      </w:r>
+    </w:p>
+    <w:bookmarkStart w:id="31" w:name="_MON_1472417466"/>
+    <w:bookmarkEnd w:id="31"/>
     <w:p>
       <w:r>
         <w:object w:dxaOrig="9026" w:dyaOrig="714">
-          <v:shape id="_x0000_i1043" type="#_x0000_t75" style="width:451.5pt;height:36pt" o:ole="" o:bordertopcolor="this" o:borderleftcolor="this" o:borderbottomcolor="this" o:borderrightcolor="this">
+          <v:shape id="_x0000_i1040" type="#_x0000_t75" style="width:451.5pt;height:36pt" o:ole="" o:bordertopcolor="this" o:borderleftcolor="this" o:borderbottomcolor="this" o:borderrightcolor="this">
             <v:imagedata r:id="rId48" o:title=""/>
             <w10:bordertop type="single" width="4"/>
             <w10:borderleft type="single" width="4"/>
             <w10:borderbottom type="single" width="4"/>
             <w10:borderright type="single" width="4"/>
           </v:shape>
-          <o:OLEObject Type="Embed" ProgID="Word.OpenDocumentText.12" ShapeID="_x0000_i1043" DrawAspect="Content" ObjectID="_1476745944" r:id="rId49"/>
+          <o:OLEObject Type="Embed" ProgID="Word.OpenDocumentText.12" ShapeID="_x0000_i1040" DrawAspect="Content" ObjectID="_1476767460" r:id="rId49"/>
         </w:object>
       </w:r>
     </w:p>
@@ -7804,16 +7022,7 @@
     <w:p/>
     <w:p>
       <w:r>
-        <w:t>5</w:t>
-      </w:r>
-      <w:r>
-        <w:t>. Uncomment, compile and run test</w:t>
-      </w:r>
-      <w:r>
-        <w:t>s</w:t>
-      </w:r>
-      <w:r>
-        <w:t xml:space="preserve"> 4-1.</w:t>
+        <w:t>5. Uncomment, compile and run tests 4-1.</w:t>
       </w:r>
     </w:p>
     <w:p>
@@ -7824,36 +7033,26 @@
       <w:r>
         <w:t>. Create another function called “</w:t>
       </w:r>
-      <w:proofErr w:type="spellStart"/>
       <w:r>
         <w:t>weightedMean</w:t>
       </w:r>
-      <w:proofErr w:type="spellEnd"/>
-      <w:r>
-        <w:t>” right after the “</w:t>
-      </w:r>
-      <w:proofErr w:type="spellStart"/>
-      <w:r>
-        <w:t>getSpendingsByMonth</w:t>
-      </w:r>
-      <w:proofErr w:type="spellEnd"/>
-      <w:r>
-        <w:t>”:</w:t>
-      </w:r>
-    </w:p>
-    <w:bookmarkStart w:id="31" w:name="_MON_1471671363"/>
-    <w:bookmarkEnd w:id="31"/>
+      <w:r>
+        <w:t>” right after the “getSpendingsByMonth”:</w:t>
+      </w:r>
+    </w:p>
+    <w:bookmarkStart w:id="32" w:name="_MON_1471671363"/>
+    <w:bookmarkEnd w:id="32"/>
     <w:p>
       <w:r>
         <w:object w:dxaOrig="9026" w:dyaOrig="2607">
-          <v:shape id="_x0000_i1045" type="#_x0000_t75" style="width:451.5pt;height:130.5pt" o:ole="">
+          <v:shape id="_x0000_i1041" type="#_x0000_t75" style="width:451.5pt;height:130.5pt" o:ole="" o:bordertopcolor="this" o:borderleftcolor="this" o:borderbottomcolor="this" o:borderrightcolor="this">
             <v:imagedata r:id="rId50" o:title=""/>
             <w10:bordertop type="single" width="4"/>
             <w10:borderleft type="single" width="4"/>
             <w10:borderbottom type="single" width="4"/>
             <w10:borderright type="single" width="4"/>
           </v:shape>
-          <o:OLEObject Type="Embed" ProgID="Word.OpenDocumentText.12" ShapeID="_x0000_i1045" DrawAspect="Content" ObjectID="_1476745945" r:id="rId51"/>
+          <o:OLEObject Type="Embed" ProgID="Word.OpenDocumentText.12" ShapeID="_x0000_i1041" DrawAspect="Content" ObjectID="_1476767461" r:id="rId51"/>
         </w:object>
       </w:r>
     </w:p>
@@ -7889,46 +7088,22 @@
         <w:t>8</w:t>
       </w:r>
       <w:r>
-        <w:t>. Change the implementation of “</w:t>
-      </w:r>
-      <w:proofErr w:type="spellStart"/>
-      <w:r>
-        <w:t>getSpenginds</w:t>
-      </w:r>
-      <w:proofErr w:type="spellEnd"/>
-      <w:r>
-        <w:t>” to use “</w:t>
-      </w:r>
-      <w:proofErr w:type="spellStart"/>
-      <w:r>
-        <w:t>getSpendingsByMonth</w:t>
-      </w:r>
-      <w:proofErr w:type="spellEnd"/>
-      <w:r>
-        <w:t>” and “</w:t>
-      </w:r>
-      <w:proofErr w:type="spellStart"/>
-      <w:r>
-        <w:t>weightedMean</w:t>
-      </w:r>
-      <w:proofErr w:type="spellEnd"/>
-      <w:r>
-        <w:t>”:</w:t>
-      </w:r>
-    </w:p>
-    <w:bookmarkStart w:id="32" w:name="_MON_1471671746"/>
-    <w:bookmarkEnd w:id="32"/>
+        <w:t>. Change the implementation of “getSpenginds” to use “getSpendingsByMonth” and “weightedMean”:</w:t>
+      </w:r>
+    </w:p>
+    <w:bookmarkStart w:id="33" w:name="_MON_1471671746"/>
+    <w:bookmarkEnd w:id="33"/>
     <w:p>
       <w:r>
         <w:object w:dxaOrig="9026" w:dyaOrig="2048">
-          <v:shape id="_x0000_i1040" type="#_x0000_t75" style="width:451.5pt;height:102.75pt" o:ole="" o:bordertopcolor="this" o:borderleftcolor="this" o:borderbottomcolor="this" o:borderrightcolor="this">
+          <v:shape id="_x0000_i1042" type="#_x0000_t75" style="width:451.5pt;height:102.75pt" o:ole="" o:bordertopcolor="this" o:borderleftcolor="this" o:borderbottomcolor="this" o:borderrightcolor="this">
             <v:imagedata r:id="rId52" o:title=""/>
             <w10:bordertop type="single" width="4"/>
             <w10:borderleft type="single" width="4"/>
             <w10:borderbottom type="single" width="4"/>
             <w10:borderright type="single" width="4"/>
           </v:shape>
-          <o:OLEObject Type="Embed" ProgID="Word.OpenDocumentText.12" ShapeID="_x0000_i1040" DrawAspect="Content" ObjectID="_1476745946" r:id="rId53"/>
+          <o:OLEObject Type="Embed" ProgID="Word.OpenDocumentText.12" ShapeID="_x0000_i1042" DrawAspect="Content" ObjectID="_1476767462" r:id="rId53"/>
         </w:object>
       </w:r>
     </w:p>
@@ -7958,31 +7133,7 @@
         <w:t>10</w:t>
       </w:r>
       <w:r>
-        <w:t>. Create a database called “</w:t>
-      </w:r>
-      <w:proofErr w:type="spellStart"/>
-      <w:r>
-        <w:t>FSharpIntro</w:t>
-      </w:r>
-      <w:proofErr w:type="spellEnd"/>
-      <w:r>
-        <w:t xml:space="preserve">” in your local </w:t>
-      </w:r>
-      <w:proofErr w:type="spellStart"/>
-      <w:r>
-        <w:t>SqlServer</w:t>
-      </w:r>
-      <w:proofErr w:type="spellEnd"/>
-      <w:r>
-        <w:t xml:space="preserve"> and run the </w:t>
-      </w:r>
-      <w:proofErr w:type="spellStart"/>
-      <w:r>
-        <w:t>Data.sql</w:t>
-      </w:r>
-      <w:proofErr w:type="spellEnd"/>
-      <w:r>
-        <w:t xml:space="preserve"> file located in the Application project.</w:t>
+        <w:t>. Create a database called “FSharpIntro” in your local SqlServer and run the Data.sql file located in the Application project.</w:t>
       </w:r>
     </w:p>
     <w:p/>
@@ -7999,44 +7150,28 @@
         <w:t>11</w:t>
       </w:r>
       <w:r>
-        <w:t xml:space="preserve">. Open the </w:t>
-      </w:r>
-      <w:proofErr w:type="spellStart"/>
-      <w:r>
-        <w:t>Data.fs</w:t>
-      </w:r>
-      <w:proofErr w:type="spellEnd"/>
-      <w:r>
-        <w:t xml:space="preserve"> file and add the following code (adjust the connection s</w:t>
-      </w:r>
-      <w:r>
-        <w:t xml:space="preserve">tring to point to your local </w:t>
-      </w:r>
-      <w:proofErr w:type="spellStart"/>
-      <w:r>
-        <w:t>Sql</w:t>
-      </w:r>
-      <w:r>
-        <w:t>Server</w:t>
-      </w:r>
-      <w:proofErr w:type="spellEnd"/>
-      <w:r>
-        <w:t>):</w:t>
-      </w:r>
-    </w:p>
-    <w:bookmarkStart w:id="33" w:name="_MON_1472411984"/>
-    <w:bookmarkEnd w:id="33"/>
+        <w:t>. Open the Data.fs file and add the following code (adjust the connection s</w:t>
+      </w:r>
+      <w:r>
+        <w:t>tring to point to your local Sql</w:t>
+      </w:r>
+      <w:r>
+        <w:t>Server):</w:t>
+      </w:r>
+    </w:p>
+    <w:bookmarkStart w:id="34" w:name="_MON_1472411984"/>
+    <w:bookmarkEnd w:id="34"/>
     <w:p>
       <w:r>
         <w:object w:dxaOrig="9026" w:dyaOrig="5830">
-          <v:shape id="_x0000_i1041" type="#_x0000_t75" style="width:451.5pt;height:291.75pt" o:ole="" o:bordertopcolor="this" o:borderleftcolor="this" o:borderbottomcolor="this" o:borderrightcolor="this">
+          <v:shape id="_x0000_i1043" type="#_x0000_t75" style="width:451.5pt;height:291.75pt" o:ole="" o:bordertopcolor="this" o:borderleftcolor="this" o:borderbottomcolor="this" o:borderrightcolor="this">
             <v:imagedata r:id="rId54" o:title=""/>
             <w10:bordertop type="single" width="4"/>
             <w10:borderleft type="single" width="4"/>
             <w10:borderbottom type="single" width="4"/>
             <w10:borderright type="single" width="4"/>
           </v:shape>
-          <o:OLEObject Type="Embed" ProgID="Word.OpenDocumentText.12" ShapeID="_x0000_i1041" DrawAspect="Content" ObjectID="_1476745947" r:id="rId55"/>
+          <o:OLEObject Type="Embed" ProgID="Word.OpenDocumentText.12" ShapeID="_x0000_i1043" DrawAspect="Content" ObjectID="_1476767463" r:id="rId55"/>
         </w:object>
       </w:r>
     </w:p>
@@ -8047,37 +7182,27 @@
         <w:t>12</w:t>
       </w:r>
       <w:r>
-        <w:t xml:space="preserve">. Open the file </w:t>
-      </w:r>
-      <w:proofErr w:type="spellStart"/>
-      <w:r>
-        <w:t>Services.fs</w:t>
-      </w:r>
-      <w:proofErr w:type="spellEnd"/>
-      <w:r>
-        <w:t xml:space="preserve"> and add the following class:</w:t>
+        <w:t>. Open the file Services.fs and add the following class:</w:t>
       </w:r>
     </w:p>
     <w:p>
       <w:r>
         <w:t xml:space="preserve"> </w:t>
       </w:r>
-      <w:bookmarkStart w:id="34" w:name="_GoBack"/>
       <w:bookmarkStart w:id="35" w:name="_MON_1472413541"/>
       <w:bookmarkEnd w:id="35"/>
       <w:r>
         <w:object w:dxaOrig="9026" w:dyaOrig="2716">
-          <v:shape id="_x0000_i1042" type="#_x0000_t75" style="width:451.5pt;height:135.75pt" o:ole="" o:bordertopcolor="this" o:borderleftcolor="this" o:borderbottomcolor="this" o:borderrightcolor="this">
+          <v:shape id="_x0000_i1044" type="#_x0000_t75" style="width:451.5pt;height:135.75pt" o:ole="" o:bordertopcolor="this" o:borderleftcolor="this" o:borderbottomcolor="this" o:borderrightcolor="this">
             <v:imagedata r:id="rId56" o:title=""/>
             <w10:bordertop type="single" width="4"/>
             <w10:borderleft type="single" width="4"/>
             <w10:borderbottom type="single" width="4"/>
             <w10:borderright type="single" width="4"/>
           </v:shape>
-          <o:OLEObject Type="Embed" ProgID="Word.OpenDocumentText.12" ShapeID="_x0000_i1042" DrawAspect="Content" ObjectID="_1476745948" r:id="rId57"/>
+          <o:OLEObject Type="Embed" ProgID="Word.OpenDocumentText.12" ShapeID="_x0000_i1044" DrawAspect="Content" ObjectID="_1476767464" r:id="rId57"/>
         </w:object>
       </w:r>
-      <w:bookmarkEnd w:id="34"/>
     </w:p>
     <w:p/>
     <w:p/>
@@ -8091,13 +7216,8 @@
       <w:r>
         <w:t xml:space="preserve">Open </w:t>
       </w:r>
-      <w:proofErr w:type="spellStart"/>
-      <w:r>
-        <w:t>Program.fs</w:t>
-      </w:r>
-      <w:proofErr w:type="spellEnd"/>
-      <w:r>
-        <w:t>, uncomment all the code and run the application</w:t>
+      <w:r>
+        <w:t>Program.fs, uncomment all the code and run the application</w:t>
       </w:r>
     </w:p>
     <w:sectPr>
@@ -8179,7 +7299,7 @@
       <w:rPr>
         <w:noProof/>
       </w:rPr>
-      <w:t>14</w:t>
+      <w:t>12</w:t>
     </w:r>
     <w:r>
       <w:rPr>
@@ -11274,25 +10394,25 @@
     </dgm:pt>
   </dgm:ptLst>
   <dgm:cxnLst>
-    <dgm:cxn modelId="{B81F381E-4130-47AB-A10A-D9E445E4CD69}" type="presOf" srcId="{8AED33B6-67C8-410C-BB34-1C1F37AD78CD}" destId="{E37894A0-CA82-4B21-891C-DD34C3EC6A39}" srcOrd="0" destOrd="0" presId="urn:microsoft.com/office/officeart/2005/8/layout/gear1"/>
-    <dgm:cxn modelId="{4B4E5430-D567-4DF0-9285-CA6ACB2612AD}" type="presOf" srcId="{1B8E77EF-3DD3-4E38-B208-5B07FF4B5E40}" destId="{34573F20-AECD-4E48-90F8-D213EA67693E}" srcOrd="0" destOrd="0" presId="urn:microsoft.com/office/officeart/2005/8/layout/gear1"/>
-    <dgm:cxn modelId="{F4891612-286E-4A03-BABA-04A569F1E7EA}" type="presOf" srcId="{06ED21E7-79B8-4963-B94D-883701CCEBF3}" destId="{EB2F1A30-DFF1-4E79-AEDD-DD191798CE03}" srcOrd="1" destOrd="0" presId="urn:microsoft.com/office/officeart/2005/8/layout/gear1"/>
-    <dgm:cxn modelId="{14191F29-E82F-4201-A6F7-839C3E898798}" type="presOf" srcId="{9FE8FA85-5A27-42A9-90CB-EFE270BBC4D8}" destId="{A51FD8ED-619E-490B-A7DB-8E2B070B165E}" srcOrd="0" destOrd="0" presId="urn:microsoft.com/office/officeart/2005/8/layout/gear1"/>
-    <dgm:cxn modelId="{87F79E88-BDA8-433E-9554-D09BDF06B006}" type="presOf" srcId="{9FE8FA85-5A27-42A9-90CB-EFE270BBC4D8}" destId="{EE7CE306-6469-41A4-84AD-FC336EBAA72A}" srcOrd="2" destOrd="0" presId="urn:microsoft.com/office/officeart/2005/8/layout/gear1"/>
+    <dgm:cxn modelId="{46123838-25E8-4908-A390-35D47B527799}" type="presOf" srcId="{9FE8FA85-5A27-42A9-90CB-EFE270BBC4D8}" destId="{EE7CE306-6469-41A4-84AD-FC336EBAA72A}" srcOrd="2" destOrd="0" presId="urn:microsoft.com/office/officeart/2005/8/layout/gear1"/>
+    <dgm:cxn modelId="{9B2EE7B9-3455-4F37-90E3-53D2207F4E90}" type="presOf" srcId="{9FE8FA85-5A27-42A9-90CB-EFE270BBC4D8}" destId="{DF31AEBD-271A-4B6B-89F0-55F0D6606C0B}" srcOrd="1" destOrd="0" presId="urn:microsoft.com/office/officeart/2005/8/layout/gear1"/>
+    <dgm:cxn modelId="{E6373D4B-3D48-446B-B9FE-2243ECCD183B}" type="presOf" srcId="{06ED21E7-79B8-4963-B94D-883701CCEBF3}" destId="{005B9784-283A-42A4-8873-35CDA8D50128}" srcOrd="0" destOrd="0" presId="urn:microsoft.com/office/officeart/2005/8/layout/gear1"/>
+    <dgm:cxn modelId="{E96C3151-16BB-40B5-AE9D-2E178E2F9812}" type="presOf" srcId="{9FE8FA85-5A27-42A9-90CB-EFE270BBC4D8}" destId="{A51FD8ED-619E-490B-A7DB-8E2B070B165E}" srcOrd="0" destOrd="0" presId="urn:microsoft.com/office/officeart/2005/8/layout/gear1"/>
+    <dgm:cxn modelId="{0C0E197C-6721-4C72-9E29-B1C6137C92D8}" type="presOf" srcId="{1B8E77EF-3DD3-4E38-B208-5B07FF4B5E40}" destId="{34573F20-AECD-4E48-90F8-D213EA67693E}" srcOrd="0" destOrd="0" presId="urn:microsoft.com/office/officeart/2005/8/layout/gear1"/>
+    <dgm:cxn modelId="{5DC6988D-80E7-4D20-83B1-9B093D112F0C}" type="presOf" srcId="{8AED33B6-67C8-410C-BB34-1C1F37AD78CD}" destId="{E37894A0-CA82-4B21-891C-DD34C3EC6A39}" srcOrd="0" destOrd="0" presId="urn:microsoft.com/office/officeart/2005/8/layout/gear1"/>
     <dgm:cxn modelId="{2245E8C0-0DE4-4CB2-8629-5E7F6E6C997D}" srcId="{CE17E94F-E9B3-4D01-94CF-BF84BB0D10D6}" destId="{9FE8FA85-5A27-42A9-90CB-EFE270BBC4D8}" srcOrd="1" destOrd="0" parTransId="{5F31B0A1-7A1E-4774-97C8-474CB2EC5D57}" sibTransId="{1B8E77EF-3DD3-4E38-B208-5B07FF4B5E40}"/>
-    <dgm:cxn modelId="{3925F173-2DE9-495B-BFC8-C7E870F60AF9}" type="presOf" srcId="{9FE8FA85-5A27-42A9-90CB-EFE270BBC4D8}" destId="{DF31AEBD-271A-4B6B-89F0-55F0D6606C0B}" srcOrd="1" destOrd="0" presId="urn:microsoft.com/office/officeart/2005/8/layout/gear1"/>
+    <dgm:cxn modelId="{AE28BF3B-BB5C-49C5-8653-5365EBFB87BC}" type="presOf" srcId="{06ED21E7-79B8-4963-B94D-883701CCEBF3}" destId="{EB2F1A30-DFF1-4E79-AEDD-DD191798CE03}" srcOrd="1" destOrd="0" presId="urn:microsoft.com/office/officeart/2005/8/layout/gear1"/>
     <dgm:cxn modelId="{1C02A1B8-D870-4950-B2B0-B2102126D06B}" srcId="{CE17E94F-E9B3-4D01-94CF-BF84BB0D10D6}" destId="{06ED21E7-79B8-4963-B94D-883701CCEBF3}" srcOrd="0" destOrd="0" parTransId="{380D9EA7-FEF4-489C-9D34-23476C090D00}" sibTransId="{8AED33B6-67C8-410C-BB34-1C1F37AD78CD}"/>
-    <dgm:cxn modelId="{D20541FF-7DBD-4886-B459-767DB06C47EA}" type="presOf" srcId="{06ED21E7-79B8-4963-B94D-883701CCEBF3}" destId="{322547BF-FA17-4E5C-975E-1E2365FEC96B}" srcOrd="2" destOrd="0" presId="urn:microsoft.com/office/officeart/2005/8/layout/gear1"/>
-    <dgm:cxn modelId="{00667FDF-3897-4E35-9547-2746E49BAF2E}" type="presOf" srcId="{CE17E94F-E9B3-4D01-94CF-BF84BB0D10D6}" destId="{435CF0AE-72B1-496C-B685-5BF4899CD401}" srcOrd="0" destOrd="0" presId="urn:microsoft.com/office/officeart/2005/8/layout/gear1"/>
-    <dgm:cxn modelId="{2AE3C2FA-4A9A-4646-8F8D-E4897DBB11D1}" type="presOf" srcId="{06ED21E7-79B8-4963-B94D-883701CCEBF3}" destId="{005B9784-283A-42A4-8873-35CDA8D50128}" srcOrd="0" destOrd="0" presId="urn:microsoft.com/office/officeart/2005/8/layout/gear1"/>
-    <dgm:cxn modelId="{F1FF8CE0-7EFE-42C5-BF65-B89BC8D1DE6F}" type="presParOf" srcId="{435CF0AE-72B1-496C-B685-5BF4899CD401}" destId="{005B9784-283A-42A4-8873-35CDA8D50128}" srcOrd="0" destOrd="0" presId="urn:microsoft.com/office/officeart/2005/8/layout/gear1"/>
-    <dgm:cxn modelId="{9D46AF8B-6DD4-4EB9-B24E-6EE38BE58D72}" type="presParOf" srcId="{435CF0AE-72B1-496C-B685-5BF4899CD401}" destId="{EB2F1A30-DFF1-4E79-AEDD-DD191798CE03}" srcOrd="1" destOrd="0" presId="urn:microsoft.com/office/officeart/2005/8/layout/gear1"/>
-    <dgm:cxn modelId="{FF8FB2B9-394B-42BA-8A34-1EAE61D6A011}" type="presParOf" srcId="{435CF0AE-72B1-496C-B685-5BF4899CD401}" destId="{322547BF-FA17-4E5C-975E-1E2365FEC96B}" srcOrd="2" destOrd="0" presId="urn:microsoft.com/office/officeart/2005/8/layout/gear1"/>
-    <dgm:cxn modelId="{22AFEC1C-6039-4334-BD75-EACC78B184C6}" type="presParOf" srcId="{435CF0AE-72B1-496C-B685-5BF4899CD401}" destId="{A51FD8ED-619E-490B-A7DB-8E2B070B165E}" srcOrd="3" destOrd="0" presId="urn:microsoft.com/office/officeart/2005/8/layout/gear1"/>
-    <dgm:cxn modelId="{A10E1817-3777-4D94-9EF7-19C9265E7873}" type="presParOf" srcId="{435CF0AE-72B1-496C-B685-5BF4899CD401}" destId="{DF31AEBD-271A-4B6B-89F0-55F0D6606C0B}" srcOrd="4" destOrd="0" presId="urn:microsoft.com/office/officeart/2005/8/layout/gear1"/>
-    <dgm:cxn modelId="{A70C7916-D64B-4A11-B4AD-F8B220982A66}" type="presParOf" srcId="{435CF0AE-72B1-496C-B685-5BF4899CD401}" destId="{EE7CE306-6469-41A4-84AD-FC336EBAA72A}" srcOrd="5" destOrd="0" presId="urn:microsoft.com/office/officeart/2005/8/layout/gear1"/>
-    <dgm:cxn modelId="{09472350-0307-4CAF-9C00-B08EFE0C4CF0}" type="presParOf" srcId="{435CF0AE-72B1-496C-B685-5BF4899CD401}" destId="{E37894A0-CA82-4B21-891C-DD34C3EC6A39}" srcOrd="6" destOrd="0" presId="urn:microsoft.com/office/officeart/2005/8/layout/gear1"/>
-    <dgm:cxn modelId="{D1F71BBD-E77A-4317-A128-E5423986FD4F}" type="presParOf" srcId="{435CF0AE-72B1-496C-B685-5BF4899CD401}" destId="{34573F20-AECD-4E48-90F8-D213EA67693E}" srcOrd="7" destOrd="0" presId="urn:microsoft.com/office/officeart/2005/8/layout/gear1"/>
+    <dgm:cxn modelId="{81A25363-E7B6-448D-802F-FAF76190F6A8}" type="presOf" srcId="{06ED21E7-79B8-4963-B94D-883701CCEBF3}" destId="{322547BF-FA17-4E5C-975E-1E2365FEC96B}" srcOrd="2" destOrd="0" presId="urn:microsoft.com/office/officeart/2005/8/layout/gear1"/>
+    <dgm:cxn modelId="{14E60071-D4E4-4265-9DF4-B77C4D645595}" type="presOf" srcId="{CE17E94F-E9B3-4D01-94CF-BF84BB0D10D6}" destId="{435CF0AE-72B1-496C-B685-5BF4899CD401}" srcOrd="0" destOrd="0" presId="urn:microsoft.com/office/officeart/2005/8/layout/gear1"/>
+    <dgm:cxn modelId="{1DC16882-E532-4B14-BD6C-053C0E48D735}" type="presParOf" srcId="{435CF0AE-72B1-496C-B685-5BF4899CD401}" destId="{005B9784-283A-42A4-8873-35CDA8D50128}" srcOrd="0" destOrd="0" presId="urn:microsoft.com/office/officeart/2005/8/layout/gear1"/>
+    <dgm:cxn modelId="{AB7E4ECA-3678-4660-8F49-BC4730AD6725}" type="presParOf" srcId="{435CF0AE-72B1-496C-B685-5BF4899CD401}" destId="{EB2F1A30-DFF1-4E79-AEDD-DD191798CE03}" srcOrd="1" destOrd="0" presId="urn:microsoft.com/office/officeart/2005/8/layout/gear1"/>
+    <dgm:cxn modelId="{17FF8C73-27BC-48FC-8F1E-26E899998401}" type="presParOf" srcId="{435CF0AE-72B1-496C-B685-5BF4899CD401}" destId="{322547BF-FA17-4E5C-975E-1E2365FEC96B}" srcOrd="2" destOrd="0" presId="urn:microsoft.com/office/officeart/2005/8/layout/gear1"/>
+    <dgm:cxn modelId="{7D885C9B-90EF-4C71-948C-272FD4ABBD5E}" type="presParOf" srcId="{435CF0AE-72B1-496C-B685-5BF4899CD401}" destId="{A51FD8ED-619E-490B-A7DB-8E2B070B165E}" srcOrd="3" destOrd="0" presId="urn:microsoft.com/office/officeart/2005/8/layout/gear1"/>
+    <dgm:cxn modelId="{41BB2D35-754D-48FF-85BD-0505B26EDD24}" type="presParOf" srcId="{435CF0AE-72B1-496C-B685-5BF4899CD401}" destId="{DF31AEBD-271A-4B6B-89F0-55F0D6606C0B}" srcOrd="4" destOrd="0" presId="urn:microsoft.com/office/officeart/2005/8/layout/gear1"/>
+    <dgm:cxn modelId="{C3960F2C-FB2F-4010-8417-4D4F56ACD930}" type="presParOf" srcId="{435CF0AE-72B1-496C-B685-5BF4899CD401}" destId="{EE7CE306-6469-41A4-84AD-FC336EBAA72A}" srcOrd="5" destOrd="0" presId="urn:microsoft.com/office/officeart/2005/8/layout/gear1"/>
+    <dgm:cxn modelId="{0B2E8050-4F2A-48AD-9E1B-40CD9EEBA922}" type="presParOf" srcId="{435CF0AE-72B1-496C-B685-5BF4899CD401}" destId="{E37894A0-CA82-4B21-891C-DD34C3EC6A39}" srcOrd="6" destOrd="0" presId="urn:microsoft.com/office/officeart/2005/8/layout/gear1"/>
+    <dgm:cxn modelId="{6594A127-3EFC-4CC8-97BF-97654A10DA64}" type="presParOf" srcId="{435CF0AE-72B1-496C-B685-5BF4899CD401}" destId="{34573F20-AECD-4E48-90F8-D213EA67693E}" srcOrd="7" destOrd="0" presId="urn:microsoft.com/office/officeart/2005/8/layout/gear1"/>
   </dgm:cxnLst>
   <dgm:bg/>
   <dgm:whole/>
@@ -13196,6 +12316,7 @@
     <w:rsid w:val="00114D05"/>
     <w:rsid w:val="001F6720"/>
     <w:rsid w:val="00222C92"/>
+    <w:rsid w:val="00360FB1"/>
     <w:rsid w:val="003D494B"/>
     <w:rsid w:val="004374C3"/>
     <w:rsid w:val="00443E19"/>
@@ -14022,7 +13143,7 @@
 </file>
 
 <file path=customXml/itemProps2.xml><?xml version="1.0" encoding="utf-8"?>
-<ds:datastoreItem xmlns:ds="http://schemas.openxmlformats.org/officeDocument/2006/customXml" ds:itemID="{94498AC0-8482-467F-A649-C5FFFC0E8B59}">
+<ds:datastoreItem xmlns:ds="http://schemas.openxmlformats.org/officeDocument/2006/customXml" ds:itemID="{D781DA06-4C98-4DE5-87FF-B41DEE5A808C}">
   <ds:schemaRefs>
     <ds:schemaRef ds:uri="http://schemas.openxmlformats.org/officeDocument/2006/bibliography"/>
   </ds:schemaRefs>

</xml_diff>

<commit_message>
Typo in exercise 4
</commit_message>
<xml_diff>
--- a/FSharpWorkshop_Exercises.docx
+++ b/FSharpWorkshop_Exercises.docx
@@ -153,9 +153,11 @@
                                 <w:pPr>
                                   <w:pStyle w:val="TableSpace"/>
                                 </w:pPr>
+                                <w:proofErr w:type="spellStart"/>
                                 <w:r>
                                   <w:t>SSeasdfad</w:t>
                                 </w:r>
+                                <w:proofErr w:type="spellEnd"/>
                               </w:p>
                             </w:txbxContent>
                           </wps:txbx>
@@ -263,9 +265,11 @@
                           <w:pPr>
                             <w:pStyle w:val="TableSpace"/>
                           </w:pPr>
+                          <w:proofErr w:type="spellStart"/>
                           <w:r>
                             <w:t>SSeasdfad</w:t>
                           </w:r>
+                          <w:proofErr w:type="spellEnd"/>
                         </w:p>
                       </w:txbxContent>
                     </v:textbox>
@@ -1524,8 +1528,13 @@
           <w:numId w:val="8"/>
         </w:numPr>
       </w:pPr>
-      <w:r>
-        <w:t>SqlServer 2005 or higher</w:t>
+      <w:proofErr w:type="spellStart"/>
+      <w:r>
+        <w:t>SqlServer</w:t>
+      </w:r>
+      <w:proofErr w:type="spellEnd"/>
+      <w:r>
+        <w:t xml:space="preserve"> 2005 or higher</w:t>
       </w:r>
     </w:p>
     <w:p>
@@ -1536,8 +1545,13 @@
           <w:numId w:val="8"/>
         </w:numPr>
       </w:pPr>
-      <w:r>
-        <w:t>XUnit Runner</w:t>
+      <w:proofErr w:type="spellStart"/>
+      <w:r>
+        <w:t>XUnit</w:t>
+      </w:r>
+      <w:proofErr w:type="spellEnd"/>
+      <w:r>
+        <w:t xml:space="preserve"> Runner</w:t>
       </w:r>
     </w:p>
     <w:p>
@@ -1565,8 +1579,13 @@
         <w:pStyle w:val="Heading2"/>
       </w:pPr>
       <w:bookmarkStart w:id="3" w:name="_Toc402896134"/>
-      <w:r>
-        <w:t>Nuget Packages</w:t>
+      <w:proofErr w:type="spellStart"/>
+      <w:r>
+        <w:t>Nuget</w:t>
+      </w:r>
+      <w:proofErr w:type="spellEnd"/>
+      <w:r>
+        <w:t xml:space="preserve"> Packages</w:t>
       </w:r>
       <w:bookmarkEnd w:id="3"/>
     </w:p>
@@ -1578,9 +1597,11 @@
           <w:numId w:val="9"/>
         </w:numPr>
       </w:pPr>
+      <w:proofErr w:type="spellStart"/>
       <w:r>
         <w:t>XUnit</w:t>
       </w:r>
+      <w:proofErr w:type="spellEnd"/>
     </w:p>
     <w:p>
       <w:pPr>
@@ -1605,12 +1626,14 @@
       <w:r>
         <w:t xml:space="preserve">F# Data (Id: </w:t>
       </w:r>
+      <w:proofErr w:type="spellStart"/>
       <w:r>
         <w:t>FSharp.</w:t>
       </w:r>
       <w:r>
         <w:t>Data</w:t>
       </w:r>
+      <w:proofErr w:type="spellEnd"/>
       <w:r>
         <w:t>)</w:t>
       </w:r>
@@ -1623,9 +1646,11 @@
           <w:numId w:val="9"/>
         </w:numPr>
       </w:pPr>
+      <w:proofErr w:type="spellStart"/>
       <w:r>
         <w:t>FSharp.Data.SqlClient</w:t>
       </w:r>
+      <w:proofErr w:type="spellEnd"/>
     </w:p>
     <w:p/>
     <w:p/>
@@ -1651,8 +1676,13 @@
     </w:p>
     <w:p>
       <w:r>
-        <w:t xml:space="preserve">Every time you see a box with this icon: </w:t>
-      </w:r>
+        <w:t>Every time you see a box with this icon</w:t>
+      </w:r>
+      <w:proofErr w:type="gramStart"/>
+      <w:r>
+        <w:t xml:space="preserve">: </w:t>
+      </w:r>
+      <w:proofErr w:type="gramEnd"/>
       <w:r>
         <w:rPr>
           <w:noProof/>
@@ -2119,7 +2149,47 @@
                 <w:sz w:val="18"/>
                 <w:szCs w:val="18"/>
               </w:rPr>
-              <w:t>&gt; increaseCredit vipCondition customer1;;</w:t>
+              <w:t xml:space="preserve">&gt; </w:t>
+            </w:r>
+            <w:proofErr w:type="spellStart"/>
+            <w:r>
+              <w:rPr>
+                <w:rFonts w:ascii="Consolas" w:hAnsi="Consolas" w:cs="Consolas"/>
+                <w:i w:val="0"/>
+                <w:sz w:val="18"/>
+                <w:szCs w:val="18"/>
+              </w:rPr>
+              <w:t>increaseCredit</w:t>
+            </w:r>
+            <w:proofErr w:type="spellEnd"/>
+            <w:r>
+              <w:rPr>
+                <w:rFonts w:ascii="Consolas" w:hAnsi="Consolas" w:cs="Consolas"/>
+                <w:i w:val="0"/>
+                <w:sz w:val="18"/>
+                <w:szCs w:val="18"/>
+              </w:rPr>
+              <w:t xml:space="preserve"> </w:t>
+            </w:r>
+            <w:proofErr w:type="spellStart"/>
+            <w:r>
+              <w:rPr>
+                <w:rFonts w:ascii="Consolas" w:hAnsi="Consolas" w:cs="Consolas"/>
+                <w:i w:val="0"/>
+                <w:sz w:val="18"/>
+                <w:szCs w:val="18"/>
+              </w:rPr>
+              <w:t>vipCondition</w:t>
+            </w:r>
+            <w:proofErr w:type="spellEnd"/>
+            <w:r>
+              <w:rPr>
+                <w:rFonts w:ascii="Consolas" w:hAnsi="Consolas" w:cs="Consolas"/>
+                <w:i w:val="0"/>
+                <w:sz w:val="18"/>
+                <w:szCs w:val="18"/>
+              </w:rPr>
+              <w:t xml:space="preserve"> customer1;;</w:t>
             </w:r>
           </w:p>
         </w:tc>
@@ -2175,7 +2245,7 @@
             <w10:borderbottom type="single" width="4"/>
             <w10:borderright type="single" width="4"/>
           </v:shape>
-          <o:OLEObject Type="Embed" ProgID="Word.OpenDocumentText.12" ShapeID="_x0000_i1025" DrawAspect="Content" ObjectID="_1476767444" r:id="rId16"/>
+          <o:OLEObject Type="Embed" ProgID="Word.OpenDocumentText.12" ShapeID="_x0000_i1025" DrawAspect="Content" ObjectID="_1476767620" r:id="rId16"/>
         </w:object>
       </w:r>
     </w:p>
@@ -2242,7 +2312,15 @@
         <w:t>Jorge Fioranelli</w:t>
       </w:r>
       <w:r>
-        <w:t xml:space="preserve"> (@jorgefioranelli)</w:t>
+        <w:t xml:space="preserve"> (@</w:t>
+      </w:r>
+      <w:proofErr w:type="spellStart"/>
+      <w:r>
+        <w:t>jorgefioranelli</w:t>
+      </w:r>
+      <w:proofErr w:type="spellEnd"/>
+      <w:r>
+        <w:t>)</w:t>
       </w:r>
     </w:p>
     <w:p>
@@ -2332,7 +2410,15 @@
     <w:p/>
     <w:p>
       <w:r>
-        <w:t xml:space="preserve">2. Open the file Types.fs </w:t>
+        <w:t xml:space="preserve">2. Open the file </w:t>
+      </w:r>
+      <w:proofErr w:type="spellStart"/>
+      <w:r>
+        <w:t>Types.fs</w:t>
+      </w:r>
+      <w:proofErr w:type="spellEnd"/>
+      <w:r>
+        <w:t xml:space="preserve"> </w:t>
       </w:r>
       <w:r>
         <w:t>and create a record type called “Customer” as follows:</w:t>
@@ -2350,7 +2436,7 @@
             <w10:borderbottom type="single" width="4"/>
             <w10:borderright type="single" width="4"/>
           </v:shape>
-          <o:OLEObject Type="Embed" ProgID="Word.OpenDocumentText.12" ShapeID="_x0000_i1026" DrawAspect="Content" ObjectID="_1476767445" r:id="rId20"/>
+          <o:OLEObject Type="Embed" ProgID="Word.OpenDocumentText.12" ShapeID="_x0000_i1026" DrawAspect="Content" ObjectID="_1476767621" r:id="rId20"/>
         </w:object>
       </w:r>
     </w:p>
@@ -2360,7 +2446,15 @@
         <w:t>3</w:t>
       </w:r>
       <w:r>
-        <w:t xml:space="preserve">. Send the customer type in the F# interactive by highlighting it and pressing “Alt+Enter” or right-click “Execute in Interactive” (do not highlight the </w:t>
+        <w:t>. Send the customer type in the F# interactive by highlighting it and pressing “</w:t>
+      </w:r>
+      <w:proofErr w:type="spellStart"/>
+      <w:r>
+        <w:t>Alt+Enter</w:t>
+      </w:r>
+      <w:proofErr w:type="spellEnd"/>
+      <w:r>
+        <w:t xml:space="preserve">” or right-click “Execute in Interactive” (do not highlight the </w:t>
       </w:r>
       <w:r>
         <w:t>“</w:t>
@@ -2658,7 +2752,27 @@
                 <w:sz w:val="18"/>
                 <w:szCs w:val="18"/>
               </w:rPr>
-              <w:t xml:space="preserve">  {Id: int;</w:t>
+              <w:t xml:space="preserve">  {Id: </w:t>
+            </w:r>
+            <w:proofErr w:type="spellStart"/>
+            <w:r>
+              <w:rPr>
+                <w:rFonts w:ascii="Consolas" w:hAnsi="Consolas" w:cs="Consolas"/>
+                <w:i w:val="0"/>
+                <w:sz w:val="18"/>
+                <w:szCs w:val="18"/>
+              </w:rPr>
+              <w:t>int</w:t>
+            </w:r>
+            <w:proofErr w:type="spellEnd"/>
+            <w:r>
+              <w:rPr>
+                <w:rFonts w:ascii="Consolas" w:hAnsi="Consolas" w:cs="Consolas"/>
+                <w:i w:val="0"/>
+                <w:sz w:val="18"/>
+                <w:szCs w:val="18"/>
+              </w:rPr>
+              <w:t>;</w:t>
             </w:r>
           </w:p>
           <w:p>
@@ -2679,7 +2793,47 @@
                 <w:sz w:val="18"/>
                 <w:szCs w:val="18"/>
               </w:rPr>
-              <w:t xml:space="preserve">   IsVip: bool;</w:t>
+              <w:t xml:space="preserve">   </w:t>
+            </w:r>
+            <w:proofErr w:type="spellStart"/>
+            <w:r>
+              <w:rPr>
+                <w:rFonts w:ascii="Consolas" w:hAnsi="Consolas" w:cs="Consolas"/>
+                <w:i w:val="0"/>
+                <w:sz w:val="18"/>
+                <w:szCs w:val="18"/>
+              </w:rPr>
+              <w:t>IsVip</w:t>
+            </w:r>
+            <w:proofErr w:type="spellEnd"/>
+            <w:r>
+              <w:rPr>
+                <w:rFonts w:ascii="Consolas" w:hAnsi="Consolas" w:cs="Consolas"/>
+                <w:i w:val="0"/>
+                <w:sz w:val="18"/>
+                <w:szCs w:val="18"/>
+              </w:rPr>
+              <w:t xml:space="preserve">: </w:t>
+            </w:r>
+            <w:proofErr w:type="spellStart"/>
+            <w:r>
+              <w:rPr>
+                <w:rFonts w:ascii="Consolas" w:hAnsi="Consolas" w:cs="Consolas"/>
+                <w:i w:val="0"/>
+                <w:sz w:val="18"/>
+                <w:szCs w:val="18"/>
+              </w:rPr>
+              <w:t>bool</w:t>
+            </w:r>
+            <w:proofErr w:type="spellEnd"/>
+            <w:r>
+              <w:rPr>
+                <w:rFonts w:ascii="Consolas" w:hAnsi="Consolas" w:cs="Consolas"/>
+                <w:i w:val="0"/>
+                <w:sz w:val="18"/>
+                <w:szCs w:val="18"/>
+              </w:rPr>
+              <w:t>;</w:t>
             </w:r>
           </w:p>
           <w:p>
@@ -3014,7 +3168,27 @@
                 <w:sz w:val="18"/>
                 <w:szCs w:val="18"/>
               </w:rPr>
-              <w:t>&gt; let customer1 = { Id = 1; IsVip =</w:t>
+              <w:t xml:space="preserve">&gt; let customer1 = { Id = 1; </w:t>
+            </w:r>
+            <w:proofErr w:type="spellStart"/>
+            <w:r>
+              <w:rPr>
+                <w:rFonts w:ascii="Consolas" w:hAnsi="Consolas" w:cs="Consolas"/>
+                <w:i w:val="0"/>
+                <w:sz w:val="18"/>
+                <w:szCs w:val="18"/>
+              </w:rPr>
+              <w:t>IsVip</w:t>
+            </w:r>
+            <w:proofErr w:type="spellEnd"/>
+            <w:r>
+              <w:rPr>
+                <w:rFonts w:ascii="Consolas" w:hAnsi="Consolas" w:cs="Consolas"/>
+                <w:i w:val="0"/>
+                <w:sz w:val="18"/>
+                <w:szCs w:val="18"/>
+              </w:rPr>
+              <w:t xml:space="preserve"> =</w:t>
             </w:r>
             <w:r>
               <w:rPr>
@@ -3287,6 +3461,7 @@
                 <w:szCs w:val="18"/>
               </w:rPr>
             </w:pPr>
+            <w:proofErr w:type="spellStart"/>
             <w:r>
               <w:rPr>
                 <w:rFonts w:ascii="Consolas" w:hAnsi="Consolas" w:cs="Consolas"/>
@@ -3294,7 +3469,17 @@
                 <w:sz w:val="18"/>
                 <w:szCs w:val="18"/>
               </w:rPr>
-              <w:t>val customer1 : Customer = {Id = 1;</w:t>
+              <w:t>val</w:t>
+            </w:r>
+            <w:proofErr w:type="spellEnd"/>
+            <w:r>
+              <w:rPr>
+                <w:rFonts w:ascii="Consolas" w:hAnsi="Consolas" w:cs="Consolas"/>
+                <w:i w:val="0"/>
+                <w:sz w:val="18"/>
+                <w:szCs w:val="18"/>
+              </w:rPr>
+              <w:t xml:space="preserve"> customer1 : Customer = {Id = 1;</w:t>
             </w:r>
           </w:p>
           <w:p>
@@ -3315,7 +3500,27 @@
                 <w:sz w:val="18"/>
                 <w:szCs w:val="18"/>
               </w:rPr>
-              <w:t xml:space="preserve">                            IsVip = false;</w:t>
+              <w:t xml:space="preserve">                            </w:t>
+            </w:r>
+            <w:proofErr w:type="spellStart"/>
+            <w:r>
+              <w:rPr>
+                <w:rFonts w:ascii="Consolas" w:hAnsi="Consolas" w:cs="Consolas"/>
+                <w:i w:val="0"/>
+                <w:sz w:val="18"/>
+                <w:szCs w:val="18"/>
+              </w:rPr>
+              <w:t>IsVip</w:t>
+            </w:r>
+            <w:proofErr w:type="spellEnd"/>
+            <w:r>
+              <w:rPr>
+                <w:rFonts w:ascii="Consolas" w:hAnsi="Consolas" w:cs="Consolas"/>
+                <w:i w:val="0"/>
+                <w:sz w:val="18"/>
+                <w:szCs w:val="18"/>
+              </w:rPr>
+              <w:t xml:space="preserve"> = false;</w:t>
             </w:r>
           </w:p>
           <w:p>
@@ -3640,7 +3845,27 @@
                 <w:sz w:val="18"/>
                 <w:szCs w:val="18"/>
               </w:rPr>
-              <w:t xml:space="preserve">&gt; let customer2 = { Id = 2; IsVip = false; </w:t>
+              <w:t xml:space="preserve">&gt; let customer2 = { Id = 2; </w:t>
+            </w:r>
+            <w:proofErr w:type="spellStart"/>
+            <w:r>
+              <w:rPr>
+                <w:rFonts w:ascii="Consolas" w:hAnsi="Consolas" w:cs="Consolas"/>
+                <w:i w:val="0"/>
+                <w:sz w:val="18"/>
+                <w:szCs w:val="18"/>
+              </w:rPr>
+              <w:t>IsVip</w:t>
+            </w:r>
+            <w:proofErr w:type="spellEnd"/>
+            <w:r>
+              <w:rPr>
+                <w:rFonts w:ascii="Consolas" w:hAnsi="Consolas" w:cs="Consolas"/>
+                <w:i w:val="0"/>
+                <w:sz w:val="18"/>
+                <w:szCs w:val="18"/>
+              </w:rPr>
+              <w:t xml:space="preserve"> = false; </w:t>
             </w:r>
             <w:r>
               <w:rPr>
@@ -3940,6 +4165,7 @@
                 <w:szCs w:val="18"/>
               </w:rPr>
             </w:pPr>
+            <w:proofErr w:type="spellStart"/>
             <w:r>
               <w:rPr>
                 <w:rFonts w:ascii="Consolas" w:hAnsi="Consolas" w:cs="Consolas"/>
@@ -3956,7 +4182,17 @@
                 <w:sz w:val="18"/>
                 <w:szCs w:val="18"/>
               </w:rPr>
-              <w:t>l customer2</w:t>
+              <w:t>l</w:t>
+            </w:r>
+            <w:proofErr w:type="spellEnd"/>
+            <w:r>
+              <w:rPr>
+                <w:rFonts w:ascii="Consolas" w:hAnsi="Consolas" w:cs="Consolas"/>
+                <w:i w:val="0"/>
+                <w:sz w:val="18"/>
+                <w:szCs w:val="18"/>
+              </w:rPr>
+              <w:t xml:space="preserve"> customer2</w:t>
             </w:r>
             <w:r>
               <w:rPr>
@@ -3995,7 +4231,27 @@
                 <w:sz w:val="18"/>
                 <w:szCs w:val="18"/>
               </w:rPr>
-              <w:t xml:space="preserve">                            IsVip = false;</w:t>
+              <w:t xml:space="preserve">                            </w:t>
+            </w:r>
+            <w:proofErr w:type="spellStart"/>
+            <w:r>
+              <w:rPr>
+                <w:rFonts w:ascii="Consolas" w:hAnsi="Consolas" w:cs="Consolas"/>
+                <w:i w:val="0"/>
+                <w:sz w:val="18"/>
+                <w:szCs w:val="18"/>
+              </w:rPr>
+              <w:t>IsVip</w:t>
+            </w:r>
+            <w:proofErr w:type="spellEnd"/>
+            <w:r>
+              <w:rPr>
+                <w:rFonts w:ascii="Consolas" w:hAnsi="Consolas" w:cs="Consolas"/>
+                <w:i w:val="0"/>
+                <w:sz w:val="18"/>
+                <w:szCs w:val="18"/>
+              </w:rPr>
+              <w:t xml:space="preserve"> = false;</w:t>
             </w:r>
           </w:p>
           <w:p>
@@ -4071,7 +4327,15 @@
     <w:p/>
     <w:p>
       <w:r>
-        <w:t>6. Go to the Tests.fs file located in the Tests project, uncomment</w:t>
+        <w:t xml:space="preserve">6. Go to the </w:t>
+      </w:r>
+      <w:proofErr w:type="spellStart"/>
+      <w:r>
+        <w:t>Tests.fs</w:t>
+      </w:r>
+      <w:proofErr w:type="spellEnd"/>
+      <w:r>
+        <w:t xml:space="preserve"> file located in the Tests project, uncomment</w:t>
       </w:r>
       <w:r>
         <w:t>, compile</w:t>
@@ -4097,9 +4361,11 @@
       <w:r>
         <w:t xml:space="preserve"> </w:t>
       </w:r>
+      <w:proofErr w:type="spellStart"/>
       <w:r>
         <w:t>Functions.cs</w:t>
       </w:r>
+      <w:proofErr w:type="spellEnd"/>
       <w:r>
         <w:t xml:space="preserve"> </w:t>
       </w:r>
@@ -4107,7 +4373,15 @@
         <w:t xml:space="preserve">and </w:t>
       </w:r>
       <w:r>
-        <w:t>add a function called “tryPromoteToVip”:</w:t>
+        <w:t>add a function called “</w:t>
+      </w:r>
+      <w:proofErr w:type="spellStart"/>
+      <w:r>
+        <w:t>tryPromoteToVip</w:t>
+      </w:r>
+      <w:proofErr w:type="spellEnd"/>
+      <w:r>
+        <w:t>”:</w:t>
       </w:r>
     </w:p>
     <w:bookmarkStart w:id="11" w:name="_MON_1470845213"/>
@@ -4122,7 +4396,7 @@
             <w10:borderbottom type="single" width="4"/>
             <w10:borderright type="single" width="4"/>
           </v:shape>
-          <o:OLEObject Type="Embed" ProgID="Word.OpenDocumentText.12" ShapeID="_x0000_i1027" DrawAspect="Content" ObjectID="_1476767446" r:id="rId22"/>
+          <o:OLEObject Type="Embed" ProgID="Word.OpenDocumentText.12" ShapeID="_x0000_i1027" DrawAspect="Content" ObjectID="_1476767622" r:id="rId22"/>
         </w:object>
       </w:r>
     </w:p>
@@ -4413,7 +4687,27 @@
                 <w:sz w:val="18"/>
                 <w:szCs w:val="18"/>
               </w:rPr>
-              <w:t>&gt; tryPromoteToVip (customer1, 101.0</w:t>
+              <w:t xml:space="preserve">&gt; </w:t>
+            </w:r>
+            <w:proofErr w:type="spellStart"/>
+            <w:r>
+              <w:rPr>
+                <w:rFonts w:ascii="Consolas" w:hAnsi="Consolas" w:cs="Consolas"/>
+                <w:i w:val="0"/>
+                <w:sz w:val="18"/>
+                <w:szCs w:val="18"/>
+              </w:rPr>
+              <w:t>tryPromoteToVip</w:t>
+            </w:r>
+            <w:proofErr w:type="spellEnd"/>
+            <w:r>
+              <w:rPr>
+                <w:rFonts w:ascii="Consolas" w:hAnsi="Consolas" w:cs="Consolas"/>
+                <w:i w:val="0"/>
+                <w:sz w:val="18"/>
+                <w:szCs w:val="18"/>
+              </w:rPr>
+              <w:t xml:space="preserve"> (customer1, 101.0</w:t>
             </w:r>
             <w:r>
               <w:rPr>
@@ -4686,6 +4980,7 @@
                 <w:szCs w:val="18"/>
               </w:rPr>
             </w:pPr>
+            <w:proofErr w:type="spellStart"/>
             <w:r>
               <w:rPr>
                 <w:rFonts w:ascii="Consolas" w:hAnsi="Consolas" w:cs="Consolas"/>
@@ -4693,7 +4988,17 @@
                 <w:sz w:val="18"/>
                 <w:szCs w:val="18"/>
               </w:rPr>
-              <w:t>val it : Customer = {Id = 1;</w:t>
+              <w:t>val</w:t>
+            </w:r>
+            <w:proofErr w:type="spellEnd"/>
+            <w:r>
+              <w:rPr>
+                <w:rFonts w:ascii="Consolas" w:hAnsi="Consolas" w:cs="Consolas"/>
+                <w:i w:val="0"/>
+                <w:sz w:val="18"/>
+                <w:szCs w:val="18"/>
+              </w:rPr>
+              <w:t xml:space="preserve"> it : Customer = {Id = 1;</w:t>
             </w:r>
           </w:p>
           <w:p>
@@ -4714,7 +5019,27 @@
                 <w:sz w:val="18"/>
                 <w:szCs w:val="18"/>
               </w:rPr>
-              <w:t xml:space="preserve">                     IsVip = </w:t>
+              <w:t xml:space="preserve">                     </w:t>
+            </w:r>
+            <w:proofErr w:type="spellStart"/>
+            <w:r>
+              <w:rPr>
+                <w:rFonts w:ascii="Consolas" w:hAnsi="Consolas" w:cs="Consolas"/>
+                <w:i w:val="0"/>
+                <w:sz w:val="18"/>
+                <w:szCs w:val="18"/>
+              </w:rPr>
+              <w:t>IsVip</w:t>
+            </w:r>
+            <w:proofErr w:type="spellEnd"/>
+            <w:r>
+              <w:rPr>
+                <w:rFonts w:ascii="Consolas" w:hAnsi="Consolas" w:cs="Consolas"/>
+                <w:i w:val="0"/>
+                <w:sz w:val="18"/>
+                <w:szCs w:val="18"/>
+              </w:rPr>
+              <w:t xml:space="preserve"> = </w:t>
             </w:r>
             <w:r>
               <w:rPr>
@@ -4747,7 +5072,27 @@
                 <w:sz w:val="18"/>
                 <w:szCs w:val="18"/>
               </w:rPr>
-              <w:t xml:space="preserve">                     SpendingLimit = </w:t>
+              <w:t xml:space="preserve">                     </w:t>
+            </w:r>
+            <w:proofErr w:type="spellStart"/>
+            <w:r>
+              <w:rPr>
+                <w:rFonts w:ascii="Consolas" w:hAnsi="Consolas" w:cs="Consolas"/>
+                <w:i w:val="0"/>
+                <w:sz w:val="18"/>
+                <w:szCs w:val="18"/>
+              </w:rPr>
+              <w:t>SpendingLimit</w:t>
+            </w:r>
+            <w:proofErr w:type="spellEnd"/>
+            <w:r>
+              <w:rPr>
+                <w:rFonts w:ascii="Consolas" w:hAnsi="Consolas" w:cs="Consolas"/>
+                <w:i w:val="0"/>
+                <w:sz w:val="18"/>
+                <w:szCs w:val="18"/>
+              </w:rPr>
+              <w:t xml:space="preserve"> = </w:t>
             </w:r>
             <w:r>
               <w:rPr>
@@ -4806,7 +5151,23 @@
         <w:t>10</w:t>
       </w:r>
       <w:r>
-        <w:t>. Add a function called “getSpendings” to the Functions.fs file:</w:t>
+        <w:t>. Add a function called “</w:t>
+      </w:r>
+      <w:proofErr w:type="spellStart"/>
+      <w:r>
+        <w:t>getSpendings</w:t>
+      </w:r>
+      <w:proofErr w:type="spellEnd"/>
+      <w:r>
+        <w:t xml:space="preserve">” to the </w:t>
+      </w:r>
+      <w:proofErr w:type="spellStart"/>
+      <w:r>
+        <w:t>Functions.fs</w:t>
+      </w:r>
+      <w:proofErr w:type="spellEnd"/>
+      <w:r>
+        <w:t xml:space="preserve"> file:</w:t>
       </w:r>
     </w:p>
     <w:bookmarkStart w:id="12" w:name="_MON_1470845778"/>
@@ -4821,7 +5182,7 @@
             <w10:borderbottom type="single" width="4"/>
             <w10:borderright type="single" width="4"/>
           </v:shape>
-          <o:OLEObject Type="Embed" ProgID="Word.OpenDocumentText.12" ShapeID="_x0000_i1028" DrawAspect="Content" ObjectID="_1476767447" r:id="rId24"/>
+          <o:OLEObject Type="Embed" ProgID="Word.OpenDocumentText.12" ShapeID="_x0000_i1028" DrawAspect="Content" ObjectID="_1476767623" r:id="rId24"/>
         </w:object>
       </w:r>
     </w:p>
@@ -4958,7 +5319,23 @@
         <w:t>2</w:t>
       </w:r>
       <w:r>
-        <w:t>. Create a function called “increaseCredit” in the file Functions.fs:</w:t>
+        <w:t>. Create a function called “</w:t>
+      </w:r>
+      <w:proofErr w:type="spellStart"/>
+      <w:r>
+        <w:t>increaseCredit</w:t>
+      </w:r>
+      <w:proofErr w:type="spellEnd"/>
+      <w:r>
+        <w:t xml:space="preserve">” in the file </w:t>
+      </w:r>
+      <w:proofErr w:type="spellStart"/>
+      <w:r>
+        <w:t>Functions.fs</w:t>
+      </w:r>
+      <w:proofErr w:type="spellEnd"/>
+      <w:r>
+        <w:t>:</w:t>
       </w:r>
     </w:p>
     <w:bookmarkStart w:id="14" w:name="_MON_1470923047"/>
@@ -4976,7 +5353,7 @@
             <w10:borderbottom type="single" width="4"/>
             <w10:borderright type="single" width="4"/>
           </v:shape>
-          <o:OLEObject Type="Embed" ProgID="Word.OpenDocumentText.12" ShapeID="_x0000_i1029" DrawAspect="Content" ObjectID="_1476767448" r:id="rId26"/>
+          <o:OLEObject Type="Embed" ProgID="Word.OpenDocumentText.12" ShapeID="_x0000_i1029" DrawAspect="Content" ObjectID="_1476767624" r:id="rId26"/>
         </w:object>
       </w:r>
     </w:p>
@@ -4996,7 +5373,15 @@
         <w:t>4</w:t>
       </w:r>
       <w:r>
-        <w:t>. Refactor “increaseCredit” to be able receive the condition as a parameter:</w:t>
+        <w:t>. Refactor “</w:t>
+      </w:r>
+      <w:proofErr w:type="spellStart"/>
+      <w:r>
+        <w:t>increaseCredit</w:t>
+      </w:r>
+      <w:proofErr w:type="spellEnd"/>
+      <w:r>
+        <w:t>” to be able receive the condition as a parameter:</w:t>
       </w:r>
     </w:p>
     <w:bookmarkStart w:id="15" w:name="_MON_1470923929"/>
@@ -5011,7 +5396,7 @@
             <w10:borderbottom type="single" width="4"/>
             <w10:borderright type="single" width="4"/>
           </v:shape>
-          <o:OLEObject Type="Embed" ProgID="Word.OpenDocumentText.12" ShapeID="_x0000_i1030" DrawAspect="Content" ObjectID="_1476767449" r:id="rId28"/>
+          <o:OLEObject Type="Embed" ProgID="Word.OpenDocumentText.12" ShapeID="_x0000_i1030" DrawAspect="Content" ObjectID="_1476767625" r:id="rId28"/>
         </w:object>
       </w:r>
     </w:p>
@@ -5277,8 +5662,9 @@
                 <w:sz w:val="18"/>
                 <w:szCs w:val="18"/>
               </w:rPr>
-              <w:t>&gt; increaseCredit</w:t>
-            </w:r>
+              <w:t xml:space="preserve">&gt; </w:t>
+            </w:r>
+            <w:proofErr w:type="spellStart"/>
             <w:r>
               <w:rPr>
                 <w:rFonts w:ascii="Consolas" w:hAnsi="Consolas" w:cs="Consolas"/>
@@ -5286,7 +5672,37 @@
                 <w:sz w:val="18"/>
                 <w:szCs w:val="18"/>
               </w:rPr>
-              <w:t xml:space="preserve"> (fun c -&gt; c.IsVip) customer1;;</w:t>
+              <w:t>increaseCredit</w:t>
+            </w:r>
+            <w:proofErr w:type="spellEnd"/>
+            <w:r>
+              <w:rPr>
+                <w:rFonts w:ascii="Consolas" w:hAnsi="Consolas" w:cs="Consolas"/>
+                <w:i w:val="0"/>
+                <w:sz w:val="18"/>
+                <w:szCs w:val="18"/>
+              </w:rPr>
+              <w:t xml:space="preserve"> (fun c -&gt; </w:t>
+            </w:r>
+            <w:proofErr w:type="spellStart"/>
+            <w:r>
+              <w:rPr>
+                <w:rFonts w:ascii="Consolas" w:hAnsi="Consolas" w:cs="Consolas"/>
+                <w:i w:val="0"/>
+                <w:sz w:val="18"/>
+                <w:szCs w:val="18"/>
+              </w:rPr>
+              <w:t>c.IsVip</w:t>
+            </w:r>
+            <w:proofErr w:type="spellEnd"/>
+            <w:r>
+              <w:rPr>
+                <w:rFonts w:ascii="Consolas" w:hAnsi="Consolas" w:cs="Consolas"/>
+                <w:i w:val="0"/>
+                <w:sz w:val="18"/>
+                <w:szCs w:val="18"/>
+              </w:rPr>
+              <w:t>) customer1;;</w:t>
             </w:r>
           </w:p>
         </w:tc>
@@ -5316,11 +5732,21 @@
       <w:r>
         <w:t>. Create a function called “</w:t>
       </w:r>
+      <w:proofErr w:type="spellStart"/>
       <w:r>
         <w:t>vipCondition</w:t>
       </w:r>
-      <w:r>
-        <w:t>” in the file Functions.fs:</w:t>
+      <w:proofErr w:type="spellEnd"/>
+      <w:r>
+        <w:t xml:space="preserve">” in the file </w:t>
+      </w:r>
+      <w:proofErr w:type="spellStart"/>
+      <w:r>
+        <w:t>Functions.fs</w:t>
+      </w:r>
+      <w:proofErr w:type="spellEnd"/>
+      <w:r>
+        <w:t>:</w:t>
       </w:r>
     </w:p>
     <w:bookmarkStart w:id="16" w:name="_MON_1470923718"/>
@@ -5335,7 +5761,7 @@
             <w10:borderbottom type="single" width="4"/>
             <w10:borderright type="single" width="4"/>
           </v:shape>
-          <o:OLEObject Type="Embed" ProgID="Word.OpenDocumentText.12" ShapeID="_x0000_i1031" DrawAspect="Content" ObjectID="_1476767450" r:id="rId29"/>
+          <o:OLEObject Type="Embed" ProgID="Word.OpenDocumentText.12" ShapeID="_x0000_i1031" DrawAspect="Content" ObjectID="_1476767626" r:id="rId29"/>
         </w:object>
       </w:r>
     </w:p>
@@ -5349,16 +5775,32 @@
         <w:t>. Send the function to the F# Interact</w:t>
       </w:r>
       <w:r>
-        <w:t>ive and test the “increaseCredit”</w:t>
+        <w:t>ive and test the “</w:t>
+      </w:r>
+      <w:proofErr w:type="spellStart"/>
+      <w:r>
+        <w:t>increaseCredit</w:t>
+      </w:r>
+      <w:proofErr w:type="spellEnd"/>
+      <w:r>
+        <w:t>”</w:t>
       </w:r>
       <w:r>
         <w:t xml:space="preserve"> function again b</w:t>
       </w:r>
       <w:r>
-        <w:t>ut this time using the “vip</w:t>
-      </w:r>
-      <w:r>
-        <w:t>Condition” function:</w:t>
+        <w:t>ut this time using the “</w:t>
+      </w:r>
+      <w:proofErr w:type="spellStart"/>
+      <w:r>
+        <w:t>vip</w:t>
+      </w:r>
+      <w:r>
+        <w:t>Condition</w:t>
+      </w:r>
+      <w:proofErr w:type="spellEnd"/>
+      <w:r>
+        <w:t>” function:</w:t>
       </w:r>
     </w:p>
     <w:tbl>
@@ -5614,7 +6056,47 @@
                 <w:sz w:val="18"/>
                 <w:szCs w:val="18"/>
               </w:rPr>
-              <w:t>&gt; increaseCredit vipCondition customer1;;</w:t>
+              <w:t xml:space="preserve">&gt; </w:t>
+            </w:r>
+            <w:proofErr w:type="spellStart"/>
+            <w:r>
+              <w:rPr>
+                <w:rFonts w:ascii="Consolas" w:hAnsi="Consolas" w:cs="Consolas"/>
+                <w:i w:val="0"/>
+                <w:sz w:val="18"/>
+                <w:szCs w:val="18"/>
+              </w:rPr>
+              <w:t>increaseCredit</w:t>
+            </w:r>
+            <w:proofErr w:type="spellEnd"/>
+            <w:r>
+              <w:rPr>
+                <w:rFonts w:ascii="Consolas" w:hAnsi="Consolas" w:cs="Consolas"/>
+                <w:i w:val="0"/>
+                <w:sz w:val="18"/>
+                <w:szCs w:val="18"/>
+              </w:rPr>
+              <w:t xml:space="preserve"> </w:t>
+            </w:r>
+            <w:proofErr w:type="spellStart"/>
+            <w:r>
+              <w:rPr>
+                <w:rFonts w:ascii="Consolas" w:hAnsi="Consolas" w:cs="Consolas"/>
+                <w:i w:val="0"/>
+                <w:sz w:val="18"/>
+                <w:szCs w:val="18"/>
+              </w:rPr>
+              <w:t>vipCondition</w:t>
+            </w:r>
+            <w:proofErr w:type="spellEnd"/>
+            <w:r>
+              <w:rPr>
+                <w:rFonts w:ascii="Consolas" w:hAnsi="Consolas" w:cs="Consolas"/>
+                <w:i w:val="0"/>
+                <w:sz w:val="18"/>
+                <w:szCs w:val="18"/>
+              </w:rPr>
+              <w:t xml:space="preserve"> customer1;;</w:t>
             </w:r>
           </w:p>
         </w:tc>
@@ -5883,8 +6365,9 @@
                 <w:sz w:val="18"/>
                 <w:szCs w:val="18"/>
               </w:rPr>
-              <w:t>customer1 |&gt; increase</w:t>
-            </w:r>
+              <w:t xml:space="preserve">customer1 |&gt; </w:t>
+            </w:r>
+            <w:proofErr w:type="spellStart"/>
             <w:r>
               <w:rPr>
                 <w:rFonts w:ascii="Consolas" w:hAnsi="Consolas" w:cs="Consolas"/>
@@ -5892,7 +6375,7 @@
                 <w:sz w:val="18"/>
                 <w:szCs w:val="18"/>
               </w:rPr>
-              <w:t>Credit vip</w:t>
+              <w:t>increase</w:t>
             </w:r>
             <w:r>
               <w:rPr>
@@ -5901,7 +6384,46 @@
                 <w:sz w:val="18"/>
                 <w:szCs w:val="18"/>
               </w:rPr>
-              <w:t>Condition;;</w:t>
+              <w:t>Credit</w:t>
+            </w:r>
+            <w:proofErr w:type="spellEnd"/>
+            <w:r>
+              <w:rPr>
+                <w:rFonts w:ascii="Consolas" w:hAnsi="Consolas" w:cs="Consolas"/>
+                <w:i w:val="0"/>
+                <w:sz w:val="18"/>
+                <w:szCs w:val="18"/>
+              </w:rPr>
+              <w:t xml:space="preserve"> </w:t>
+            </w:r>
+            <w:proofErr w:type="spellStart"/>
+            <w:r>
+              <w:rPr>
+                <w:rFonts w:ascii="Consolas" w:hAnsi="Consolas" w:cs="Consolas"/>
+                <w:i w:val="0"/>
+                <w:sz w:val="18"/>
+                <w:szCs w:val="18"/>
+              </w:rPr>
+              <w:t>vip</w:t>
+            </w:r>
+            <w:r>
+              <w:rPr>
+                <w:rFonts w:ascii="Consolas" w:hAnsi="Consolas" w:cs="Consolas"/>
+                <w:i w:val="0"/>
+                <w:sz w:val="18"/>
+                <w:szCs w:val="18"/>
+              </w:rPr>
+              <w:t>Condition</w:t>
+            </w:r>
+            <w:proofErr w:type="spellEnd"/>
+            <w:r>
+              <w:rPr>
+                <w:rFonts w:ascii="Consolas" w:hAnsi="Consolas" w:cs="Consolas"/>
+                <w:i w:val="0"/>
+                <w:sz w:val="18"/>
+                <w:szCs w:val="18"/>
+              </w:rPr>
+              <w:t>;;</w:t>
             </w:r>
           </w:p>
         </w:tc>
@@ -5917,16 +6439,26 @@
         <w:t>. T</w:t>
       </w:r>
       <w:r>
-        <w:t>ry calling “increaseCredit</w:t>
-      </w:r>
+        <w:t>ry calling “</w:t>
+      </w:r>
+      <w:proofErr w:type="spellStart"/>
+      <w:r>
+        <w:t>increaseCredit</w:t>
+      </w:r>
+      <w:proofErr w:type="spellEnd"/>
       <w:r>
         <w:t>” with just “</w:t>
       </w:r>
+      <w:proofErr w:type="spellStart"/>
       <w:r>
         <w:t>vip</w:t>
       </w:r>
       <w:r>
-        <w:t>Condition” and check</w:t>
+        <w:t>Condition</w:t>
+      </w:r>
+      <w:proofErr w:type="spellEnd"/>
+      <w:r>
+        <w:t>” and check</w:t>
       </w:r>
       <w:r>
         <w:t xml:space="preserve"> if</w:t>
@@ -6200,8 +6732,9 @@
                 <w:sz w:val="18"/>
                 <w:szCs w:val="18"/>
               </w:rPr>
-              <w:t>&gt; increaseCredit</w:t>
-            </w:r>
+              <w:t xml:space="preserve">&gt; </w:t>
+            </w:r>
+            <w:proofErr w:type="spellStart"/>
             <w:r>
               <w:rPr>
                 <w:rFonts w:ascii="Consolas" w:hAnsi="Consolas" w:cs="Consolas"/>
@@ -6209,8 +6742,9 @@
                 <w:sz w:val="18"/>
                 <w:szCs w:val="18"/>
               </w:rPr>
-              <w:t xml:space="preserve"> vip</w:t>
-            </w:r>
+              <w:t>increaseCredit</w:t>
+            </w:r>
+            <w:proofErr w:type="spellEnd"/>
             <w:r>
               <w:rPr>
                 <w:rFonts w:ascii="Consolas" w:hAnsi="Consolas" w:cs="Consolas"/>
@@ -6218,7 +6752,36 @@
                 <w:sz w:val="18"/>
                 <w:szCs w:val="18"/>
               </w:rPr>
-              <w:t>Condition;;</w:t>
+              <w:t xml:space="preserve"> </w:t>
+            </w:r>
+            <w:proofErr w:type="spellStart"/>
+            <w:r>
+              <w:rPr>
+                <w:rFonts w:ascii="Consolas" w:hAnsi="Consolas" w:cs="Consolas"/>
+                <w:i w:val="0"/>
+                <w:sz w:val="18"/>
+                <w:szCs w:val="18"/>
+              </w:rPr>
+              <w:t>vip</w:t>
+            </w:r>
+            <w:r>
+              <w:rPr>
+                <w:rFonts w:ascii="Consolas" w:hAnsi="Consolas" w:cs="Consolas"/>
+                <w:i w:val="0"/>
+                <w:sz w:val="18"/>
+                <w:szCs w:val="18"/>
+              </w:rPr>
+              <w:t>Condition</w:t>
+            </w:r>
+            <w:proofErr w:type="spellEnd"/>
+            <w:r>
+              <w:rPr>
+                <w:rFonts w:ascii="Consolas" w:hAnsi="Consolas" w:cs="Consolas"/>
+                <w:i w:val="0"/>
+                <w:sz w:val="18"/>
+                <w:szCs w:val="18"/>
+              </w:rPr>
+              <w:t>;;</w:t>
             </w:r>
           </w:p>
           <w:p>
@@ -6226,6 +6789,7 @@
               <w:pStyle w:val="TipText"/>
               <w:cnfStyle w:val="000000000000" w:firstRow="0" w:lastRow="0" w:firstColumn="0" w:lastColumn="0" w:oddVBand="0" w:evenVBand="0" w:oddHBand="0" w:evenHBand="0" w:firstRowFirstColumn="0" w:firstRowLastColumn="0" w:lastRowFirstColumn="0" w:lastRowLastColumn="0"/>
             </w:pPr>
+            <w:proofErr w:type="spellStart"/>
             <w:r>
               <w:rPr>
                 <w:rFonts w:ascii="Consolas" w:hAnsi="Consolas" w:cs="Consolas"/>
@@ -6233,7 +6797,17 @@
                 <w:sz w:val="18"/>
                 <w:szCs w:val="18"/>
               </w:rPr>
-              <w:t>val it : (Customer -&gt; Customer) = &lt;fun:it@</w:t>
+              <w:t>val</w:t>
+            </w:r>
+            <w:proofErr w:type="spellEnd"/>
+            <w:r>
+              <w:rPr>
+                <w:rFonts w:ascii="Consolas" w:hAnsi="Consolas" w:cs="Consolas"/>
+                <w:i w:val="0"/>
+                <w:sz w:val="18"/>
+                <w:szCs w:val="18"/>
+              </w:rPr>
+              <w:t xml:space="preserve"> it : (Customer -&gt; Customer) = &lt;fun:it@</w:t>
             </w:r>
             <w:r>
               <w:rPr>
@@ -6281,9 +6855,11 @@
       <w:r>
         <w:t>“</w:t>
       </w:r>
+      <w:proofErr w:type="spellStart"/>
       <w:r>
         <w:t>increaseCreditUsingVip</w:t>
       </w:r>
+      <w:proofErr w:type="spellEnd"/>
       <w:r>
         <w:t>”</w:t>
       </w:r>
@@ -6291,7 +6867,15 @@
         <w:t xml:space="preserve"> </w:t>
       </w:r>
       <w:r>
-        <w:t>in the file Functions.fs:</w:t>
+        <w:t xml:space="preserve">in the file </w:t>
+      </w:r>
+      <w:proofErr w:type="spellStart"/>
+      <w:r>
+        <w:t>Functions.fs</w:t>
+      </w:r>
+      <w:proofErr w:type="spellEnd"/>
+      <w:r>
+        <w:t>:</w:t>
       </w:r>
     </w:p>
     <w:bookmarkStart w:id="17" w:name="_MON_1470986481"/>
@@ -6306,7 +6890,7 @@
             <w10:borderbottom type="single" width="4"/>
             <w10:borderright type="single" width="4"/>
           </v:shape>
-          <o:OLEObject Type="Embed" ProgID="Word.OpenDocumentText.12" ShapeID="_x0000_i1032" DrawAspect="Content" ObjectID="_1476767451" r:id="rId31"/>
+          <o:OLEObject Type="Embed" ProgID="Word.OpenDocumentText.12" ShapeID="_x0000_i1032" DrawAspect="Content" ObjectID="_1476767627" r:id="rId31"/>
         </w:object>
       </w:r>
     </w:p>
@@ -6331,7 +6915,23 @@
         <w:t>14</w:t>
       </w:r>
       <w:r>
-        <w:t>. Create a function called “upgradeCustomer” in the file Functions.fs:</w:t>
+        <w:t>. Create a function called “</w:t>
+      </w:r>
+      <w:proofErr w:type="spellStart"/>
+      <w:r>
+        <w:t>upgradeCustomer</w:t>
+      </w:r>
+      <w:proofErr w:type="spellEnd"/>
+      <w:r>
+        <w:t xml:space="preserve">” in the file </w:t>
+      </w:r>
+      <w:proofErr w:type="spellStart"/>
+      <w:r>
+        <w:t>Functions.fs</w:t>
+      </w:r>
+      <w:proofErr w:type="spellEnd"/>
+      <w:r>
+        <w:t>:</w:t>
       </w:r>
     </w:p>
     <w:bookmarkStart w:id="18" w:name="_MON_1470987108"/>
@@ -6346,7 +6946,7 @@
             <w10:borderbottom type="single" width="4"/>
             <w10:borderright type="single" width="4"/>
           </v:shape>
-          <o:OLEObject Type="Embed" ProgID="Word.OpenDocumentText.12" ShapeID="_x0000_i1033" DrawAspect="Content" ObjectID="_1476767452" r:id="rId33"/>
+          <o:OLEObject Type="Embed" ProgID="Word.OpenDocumentText.12" ShapeID="_x0000_i1033" DrawAspect="Content" ObjectID="_1476767628" r:id="rId33"/>
         </w:object>
       </w:r>
     </w:p>
@@ -6373,17 +6973,35 @@
       <w:r>
         <w:t xml:space="preserve"> “</w:t>
       </w:r>
+      <w:proofErr w:type="spellStart"/>
       <w:r>
         <w:t>increaseCreditUsingVip</w:t>
       </w:r>
+      <w:proofErr w:type="spellEnd"/>
       <w:r>
         <w:t>” and</w:t>
       </w:r>
       <w:r>
-        <w:t xml:space="preserve"> “upgradeCustomer” to the F# Interactive and test </w:t>
-      </w:r>
-      <w:r>
-        <w:t>“upgradeCustomer”</w:t>
+        <w:t xml:space="preserve"> “</w:t>
+      </w:r>
+      <w:proofErr w:type="spellStart"/>
+      <w:r>
+        <w:t>upgradeCustomer</w:t>
+      </w:r>
+      <w:proofErr w:type="spellEnd"/>
+      <w:r>
+        <w:t xml:space="preserve">” to the F# Interactive and test </w:t>
+      </w:r>
+      <w:r>
+        <w:t>“</w:t>
+      </w:r>
+      <w:proofErr w:type="spellStart"/>
+      <w:r>
+        <w:t>upgradeCustomer</w:t>
+      </w:r>
+      <w:proofErr w:type="spellEnd"/>
+      <w:r>
+        <w:t>”</w:t>
       </w:r>
       <w:r>
         <w:t xml:space="preserve"> with customer1 and customer2</w:t>
@@ -6411,7 +7029,15 @@
         <w:t>16</w:t>
       </w:r>
       <w:r>
-        <w:t>. Refactor “upgradeCustomer” to use the pipelining operator and test it in the F# interactive:</w:t>
+        <w:t>. Refactor “</w:t>
+      </w:r>
+      <w:proofErr w:type="spellStart"/>
+      <w:r>
+        <w:t>upgradeCustomer</w:t>
+      </w:r>
+      <w:proofErr w:type="spellEnd"/>
+      <w:r>
+        <w:t>” to use the pipelining operator and test it in the F# interactive:</w:t>
       </w:r>
     </w:p>
     <w:bookmarkStart w:id="19" w:name="_MON_1470987266"/>
@@ -6429,7 +7055,7 @@
             <w10:borderbottom type="single" width="4"/>
             <w10:borderright type="single" width="4"/>
           </v:shape>
-          <o:OLEObject Type="Embed" ProgID="Word.OpenDocumentText.12" ShapeID="_x0000_i1034" DrawAspect="Content" ObjectID="_1476767453" r:id="rId35"/>
+          <o:OLEObject Type="Embed" ProgID="Word.OpenDocumentText.12" ShapeID="_x0000_i1034" DrawAspect="Content" ObjectID="_1476767629" r:id="rId35"/>
         </w:object>
       </w:r>
     </w:p>
@@ -6457,7 +7083,15 @@
         <w:t xml:space="preserve"> the new</w:t>
       </w:r>
       <w:r>
-        <w:t xml:space="preserve"> “upgradeCustomer” to the F# Interactive and test it with customer1 and customer2</w:t>
+        <w:t xml:space="preserve"> “</w:t>
+      </w:r>
+      <w:proofErr w:type="spellStart"/>
+      <w:r>
+        <w:t>upgradeCustomer</w:t>
+      </w:r>
+      <w:proofErr w:type="spellEnd"/>
+      <w:r>
+        <w:t>” to the F# Interactive and test it with customer1 and customer2</w:t>
       </w:r>
       <w:r>
         <w:t>.</w:t>
@@ -6481,7 +7115,15 @@
         <w:t>18</w:t>
       </w:r>
       <w:r>
-        <w:t>. Refactor “upgradeCustomer” again to use composition:</w:t>
+        <w:t>. Refactor “</w:t>
+      </w:r>
+      <w:proofErr w:type="spellStart"/>
+      <w:r>
+        <w:t>upgradeCustomer</w:t>
+      </w:r>
+      <w:proofErr w:type="spellEnd"/>
+      <w:r>
+        <w:t>” again to use composition:</w:t>
       </w:r>
     </w:p>
     <w:bookmarkStart w:id="20" w:name="_MON_1470987428"/>
@@ -6499,7 +7141,7 @@
             <w10:borderbottom type="single" width="4"/>
             <w10:borderright type="single" width="4"/>
           </v:shape>
-          <o:OLEObject Type="Embed" ProgID="Word.OpenDocumentText.12" ShapeID="_x0000_i1035" DrawAspect="Content" ObjectID="_1476767454" r:id="rId37"/>
+          <o:OLEObject Type="Embed" ProgID="Word.OpenDocumentText.12" ShapeID="_x0000_i1035" DrawAspect="Content" ObjectID="_1476767630" r:id="rId37"/>
         </w:object>
       </w:r>
     </w:p>
@@ -6624,13 +7266,29 @@
         <w:t>2</w:t>
       </w:r>
       <w:r>
-        <w:t xml:space="preserve">. Create a new record called “PersonalDetails”, a discriminated union called “Notifications” and two units of measure “AUD” and “USD”.  </w:t>
+        <w:t>. Create a new record called “</w:t>
+      </w:r>
+      <w:proofErr w:type="spellStart"/>
+      <w:r>
+        <w:t>PersonalDetails</w:t>
+      </w:r>
+      <w:proofErr w:type="spellEnd"/>
+      <w:r>
+        <w:t xml:space="preserve">”, a discriminated union called “Notifications” and two units of measure “AUD” and “USD”.  </w:t>
       </w:r>
       <w:r>
         <w:t>You need to a</w:t>
       </w:r>
       <w:r>
-        <w:t xml:space="preserve">dd them to the “Customer” in the file Types.fs (note that </w:t>
+        <w:t xml:space="preserve">dd them to the “Customer” in the file </w:t>
+      </w:r>
+      <w:proofErr w:type="spellStart"/>
+      <w:r>
+        <w:t>Types.fs</w:t>
+      </w:r>
+      <w:proofErr w:type="spellEnd"/>
+      <w:r>
+        <w:t xml:space="preserve"> (note that </w:t>
       </w:r>
       <w:r>
         <w:t>they need to be</w:t>
@@ -6657,7 +7315,7 @@
             <w10:borderbottom type="single" width="4"/>
             <w10:borderright type="single" width="4"/>
           </v:shape>
-          <o:OLEObject Type="Embed" ProgID="Word.OpenDocumentText.12" ShapeID="_x0000_i1036" DrawAspect="Content" ObjectID="_1476767455" r:id="rId39"/>
+          <o:OLEObject Type="Embed" ProgID="Word.OpenDocumentText.12" ShapeID="_x0000_i1036" DrawAspect="Content" ObjectID="_1476767631" r:id="rId39"/>
         </w:object>
       </w:r>
     </w:p>
@@ -6682,7 +7340,15 @@
         <w:t>4</w:t>
       </w:r>
       <w:r>
-        <w:t xml:space="preserve">. Open the file Data.fs, uncomment </w:t>
+        <w:t xml:space="preserve">. Open the file </w:t>
+      </w:r>
+      <w:proofErr w:type="spellStart"/>
+      <w:r>
+        <w:t>Data.fs</w:t>
+      </w:r>
+      <w:proofErr w:type="spellEnd"/>
+      <w:r>
+        <w:t xml:space="preserve">, uncomment </w:t>
       </w:r>
       <w:r>
         <w:t xml:space="preserve">both customers </w:t>
@@ -6712,7 +7378,15 @@
         <w:t>5</w:t>
       </w:r>
       <w:r>
-        <w:t>. Update the “increaseCredit” function to use USD:</w:t>
+        <w:t>. Update the “</w:t>
+      </w:r>
+      <w:proofErr w:type="spellStart"/>
+      <w:r>
+        <w:t>increaseCredit</w:t>
+      </w:r>
+      <w:proofErr w:type="spellEnd"/>
+      <w:r>
+        <w:t>” function to use USD:</w:t>
       </w:r>
     </w:p>
     <w:bookmarkStart w:id="24" w:name="_MON_1472403573"/>
@@ -6727,7 +7401,7 @@
             <w10:borderbottom type="single" width="4"/>
             <w10:borderright type="single" width="4"/>
           </v:shape>
-          <o:OLEObject Type="Embed" ProgID="Word.OpenDocumentText.12" ShapeID="_x0000_i1037" DrawAspect="Content" ObjectID="_1476767456" r:id="rId41"/>
+          <o:OLEObject Type="Embed" ProgID="Word.OpenDocumentText.12" ShapeID="_x0000_i1037" DrawAspect="Content" ObjectID="_1476767632" r:id="rId41"/>
         </w:object>
       </w:r>
     </w:p>
@@ -6743,7 +7417,15 @@
         <w:t xml:space="preserve"> and run tests 3-1 and 3-2</w:t>
       </w:r>
       <w:r>
-        <w:t xml:space="preserve"> (you will also need to uncomment the “customer” value defined at the top of the file Test.fs)</w:t>
+        <w:t xml:space="preserve"> (you will also need to uncomment the “customer” value defined at the top of the file </w:t>
+      </w:r>
+      <w:proofErr w:type="spellStart"/>
+      <w:r>
+        <w:t>Test.fs</w:t>
+      </w:r>
+      <w:proofErr w:type="spellEnd"/>
+      <w:r>
+        <w:t>)</w:t>
       </w:r>
       <w:r>
         <w:t>.</w:t>
@@ -6755,7 +7437,23 @@
         <w:t>7</w:t>
       </w:r>
       <w:r>
-        <w:t xml:space="preserve">.  Create a function called “isAdult” in the file Functions.fs: </w:t>
+        <w:t>.  Create a function called “</w:t>
+      </w:r>
+      <w:proofErr w:type="spellStart"/>
+      <w:r>
+        <w:t>isAdult</w:t>
+      </w:r>
+      <w:proofErr w:type="spellEnd"/>
+      <w:r>
+        <w:t xml:space="preserve">” in the file </w:t>
+      </w:r>
+      <w:proofErr w:type="spellStart"/>
+      <w:r>
+        <w:t>Functions.fs</w:t>
+      </w:r>
+      <w:proofErr w:type="spellEnd"/>
+      <w:r>
+        <w:t xml:space="preserve">: </w:t>
       </w:r>
     </w:p>
     <w:bookmarkStart w:id="25" w:name="_MON_1471024033"/>
@@ -6770,7 +7468,7 @@
             <w10:borderbottom type="single" width="4"/>
             <w10:borderright type="single" width="4"/>
           </v:shape>
-          <o:OLEObject Type="Embed" ProgID="Word.OpenDocumentText.12" ShapeID="_x0000_i1038" DrawAspect="Content" ObjectID="_1476767457" r:id="rId43"/>
+          <o:OLEObject Type="Embed" ProgID="Word.OpenDocumentText.12" ShapeID="_x0000_i1038" DrawAspect="Content" ObjectID="_1476767633" r:id="rId43"/>
         </w:object>
       </w:r>
     </w:p>
@@ -6780,7 +7478,15 @@
         <w:t>8</w:t>
       </w:r>
       <w:r>
-        <w:t>. Send “isAdult” to the F# Interactive and test it with customer1 and customer2.</w:t>
+        <w:t>. Send “</w:t>
+      </w:r>
+      <w:proofErr w:type="spellStart"/>
+      <w:r>
+        <w:t>isAdult</w:t>
+      </w:r>
+      <w:proofErr w:type="spellEnd"/>
+      <w:r>
+        <w:t>” to the F# Interactive and test it with customer1 and customer2.</w:t>
       </w:r>
     </w:p>
     <w:p/>
@@ -6804,7 +7510,23 @@
         <w:t>10</w:t>
       </w:r>
       <w:r>
-        <w:t>. Create a function called “getAlert” in the file Functions.fs:</w:t>
+        <w:t>. Create a function called “</w:t>
+      </w:r>
+      <w:proofErr w:type="spellStart"/>
+      <w:r>
+        <w:t>getAlert</w:t>
+      </w:r>
+      <w:proofErr w:type="spellEnd"/>
+      <w:r>
+        <w:t xml:space="preserve">” in the file </w:t>
+      </w:r>
+      <w:proofErr w:type="spellStart"/>
+      <w:r>
+        <w:t>Functions.fs</w:t>
+      </w:r>
+      <w:proofErr w:type="spellEnd"/>
+      <w:r>
+        <w:t>:</w:t>
       </w:r>
     </w:p>
     <w:bookmarkStart w:id="26" w:name="_MON_1471025395"/>
@@ -6819,7 +7541,7 @@
             <w10:borderbottom type="single" width="4"/>
             <w10:borderright type="single" width="4"/>
           </v:shape>
-          <o:OLEObject Type="Embed" ProgID="Word.OpenDocumentText.12" ShapeID="_x0000_i1039" DrawAspect="Content" ObjectID="_1476767458" r:id="rId45"/>
+          <o:OLEObject Type="Embed" ProgID="Word.OpenDocumentText.12" ShapeID="_x0000_i1039" DrawAspect="Content" ObjectID="_1476767634" r:id="rId45"/>
         </w:object>
       </w:r>
     </w:p>
@@ -6829,7 +7551,15 @@
         <w:t>11</w:t>
       </w:r>
       <w:r>
-        <w:t>. Send “getAlert” to the F# Interactive and test it with customer1 and customer2.</w:t>
+        <w:t>. Send “</w:t>
+      </w:r>
+      <w:proofErr w:type="spellStart"/>
+      <w:r>
+        <w:t>getAlert</w:t>
+      </w:r>
+      <w:proofErr w:type="spellEnd"/>
+      <w:r>
+        <w:t>” to the F# Interactive and test it with customer1 and customer2.</w:t>
       </w:r>
     </w:p>
     <w:p/>
@@ -6907,7 +7637,15 @@
         <w:spacing w:line="240" w:lineRule="auto"/>
       </w:pPr>
       <w:r>
-        <w:t>Object Oriented Programming</w:t>
+        <w:t>Object-</w:t>
+      </w:r>
+      <w:bookmarkStart w:id="29" w:name="_GoBack"/>
+      <w:bookmarkEnd w:id="29"/>
+      <w:r>
+        <w:t>oriented p</w:t>
+      </w:r>
+      <w:r>
+        <w:t>rogramming</w:t>
       </w:r>
     </w:p>
     <w:p>
@@ -6920,7 +7658,10 @@
         <w:spacing w:line="240" w:lineRule="auto"/>
       </w:pPr>
       <w:r>
-        <w:t>Type Providers</w:t>
+        <w:t>Type p</w:t>
+      </w:r>
+      <w:r>
+        <w:t>roviders</w:t>
       </w:r>
     </w:p>
     <w:p>
@@ -6946,17 +7687,41 @@
     <w:p/>
     <w:p>
       <w:r>
-        <w:t>2. Add the following Nuget packages (use the option include pre-releases when searching):</w:t>
-      </w:r>
-    </w:p>
-    <w:p>
-      <w:r>
-        <w:t>- F# Data (Id: FSharp.Data)</w:t>
-      </w:r>
-    </w:p>
-    <w:p>
-      <w:r>
-        <w:t xml:space="preserve">- FSharp.Data.SqlClient </w:t>
+        <w:t xml:space="preserve">2. Add the following </w:t>
+      </w:r>
+      <w:proofErr w:type="spellStart"/>
+      <w:r>
+        <w:t>Nuget</w:t>
+      </w:r>
+      <w:proofErr w:type="spellEnd"/>
+      <w:r>
+        <w:t xml:space="preserve"> packages (use the option include pre-releases when searching):</w:t>
+      </w:r>
+    </w:p>
+    <w:p>
+      <w:r>
+        <w:t xml:space="preserve">- F# Data (Id: </w:t>
+      </w:r>
+      <w:proofErr w:type="spellStart"/>
+      <w:r>
+        <w:t>FSharp.Data</w:t>
+      </w:r>
+      <w:proofErr w:type="spellEnd"/>
+      <w:r>
+        <w:t>)</w:t>
+      </w:r>
+    </w:p>
+    <w:p>
+      <w:r>
+        <w:t xml:space="preserve">- </w:t>
+      </w:r>
+      <w:proofErr w:type="spellStart"/>
+      <w:r>
+        <w:t>FSharp.Data.SqlClient</w:t>
+      </w:r>
+      <w:proofErr w:type="spellEnd"/>
+      <w:r>
+        <w:t xml:space="preserve"> </w:t>
       </w:r>
     </w:p>
     <w:p>
@@ -6967,11 +7732,18 @@
     <w:p/>
     <w:p>
       <w:r>
-        <w:t>3. Open the Data.fs file located in the Application project and add the following code:</w:t>
+        <w:t xml:space="preserve">3. Open the </w:t>
+      </w:r>
+      <w:proofErr w:type="spellStart"/>
+      <w:r>
+        <w:t>Data.fs</w:t>
+      </w:r>
+      <w:proofErr w:type="spellEnd"/>
+      <w:r>
+        <w:t xml:space="preserve"> file located in the Application project and add the following code:</w:t>
       </w:r>
     </w:p>
     <w:p/>
-    <w:bookmarkStart w:id="29" w:name="_GoBack"/>
     <w:bookmarkStart w:id="30" w:name="_MON_1472417191"/>
     <w:bookmarkEnd w:id="30"/>
     <w:p>
@@ -6984,22 +7756,53 @@
             <w10:borderbottom type="single" width="4"/>
             <w10:borderright type="single" width="4"/>
           </v:shape>
-          <o:OLEObject Type="Embed" ProgID="Word.OpenDocumentText.12" ShapeID="_x0000_i1045" DrawAspect="Content" ObjectID="_1476767459" r:id="rId47"/>
+          <o:OLEObject Type="Embed" ProgID="Word.OpenDocumentText.12" ShapeID="_x0000_i1045" DrawAspect="Content" ObjectID="_1476767635" r:id="rId47"/>
         </w:object>
       </w:r>
-      <w:bookmarkEnd w:id="29"/>
     </w:p>
     <w:p/>
     <w:p/>
     <w:p>
       <w:r>
-        <w:t>4. Create a new function called “getSpendingsByMonth” in the file Functions.fs right</w:t>
-      </w:r>
-      <w:r>
-        <w:t xml:space="preserve"> after “tryPromoteToVip” and</w:t>
-      </w:r>
-      <w:r>
-        <w:t xml:space="preserve"> before “getSpendings”:</w:t>
+        <w:t>4. Create a new function called “</w:t>
+      </w:r>
+      <w:proofErr w:type="spellStart"/>
+      <w:r>
+        <w:t>getSpendingsByMonth</w:t>
+      </w:r>
+      <w:proofErr w:type="spellEnd"/>
+      <w:r>
+        <w:t xml:space="preserve">” in the file </w:t>
+      </w:r>
+      <w:proofErr w:type="spellStart"/>
+      <w:r>
+        <w:t>Functions.fs</w:t>
+      </w:r>
+      <w:proofErr w:type="spellEnd"/>
+      <w:r>
+        <w:t xml:space="preserve"> right</w:t>
+      </w:r>
+      <w:r>
+        <w:t xml:space="preserve"> after “</w:t>
+      </w:r>
+      <w:proofErr w:type="spellStart"/>
+      <w:r>
+        <w:t>tryPromoteToVip</w:t>
+      </w:r>
+      <w:proofErr w:type="spellEnd"/>
+      <w:r>
+        <w:t>” and</w:t>
+      </w:r>
+      <w:r>
+        <w:t xml:space="preserve"> before “</w:t>
+      </w:r>
+      <w:proofErr w:type="spellStart"/>
+      <w:r>
+        <w:t>getSpendings</w:t>
+      </w:r>
+      <w:proofErr w:type="spellEnd"/>
+      <w:r>
+        <w:t>”:</w:t>
       </w:r>
     </w:p>
     <w:bookmarkStart w:id="31" w:name="_MON_1472417466"/>
@@ -7014,7 +7817,7 @@
             <w10:borderbottom type="single" width="4"/>
             <w10:borderright type="single" width="4"/>
           </v:shape>
-          <o:OLEObject Type="Embed" ProgID="Word.OpenDocumentText.12" ShapeID="_x0000_i1040" DrawAspect="Content" ObjectID="_1476767460" r:id="rId49"/>
+          <o:OLEObject Type="Embed" ProgID="Word.OpenDocumentText.12" ShapeID="_x0000_i1040" DrawAspect="Content" ObjectID="_1476767636" r:id="rId49"/>
         </w:object>
       </w:r>
     </w:p>
@@ -7033,11 +7836,21 @@
       <w:r>
         <w:t>. Create another function called “</w:t>
       </w:r>
+      <w:proofErr w:type="spellStart"/>
       <w:r>
         <w:t>weightedMean</w:t>
       </w:r>
-      <w:r>
-        <w:t>” right after the “getSpendingsByMonth”:</w:t>
+      <w:proofErr w:type="spellEnd"/>
+      <w:r>
+        <w:t>” right after the “</w:t>
+      </w:r>
+      <w:proofErr w:type="spellStart"/>
+      <w:r>
+        <w:t>getSpendingsByMonth</w:t>
+      </w:r>
+      <w:proofErr w:type="spellEnd"/>
+      <w:r>
+        <w:t>”:</w:t>
       </w:r>
     </w:p>
     <w:bookmarkStart w:id="32" w:name="_MON_1471671363"/>
@@ -7052,7 +7865,7 @@
             <w10:borderbottom type="single" width="4"/>
             <w10:borderright type="single" width="4"/>
           </v:shape>
-          <o:OLEObject Type="Embed" ProgID="Word.OpenDocumentText.12" ShapeID="_x0000_i1041" DrawAspect="Content" ObjectID="_1476767461" r:id="rId51"/>
+          <o:OLEObject Type="Embed" ProgID="Word.OpenDocumentText.12" ShapeID="_x0000_i1041" DrawAspect="Content" ObjectID="_1476767637" r:id="rId51"/>
         </w:object>
       </w:r>
     </w:p>
@@ -7088,7 +7901,31 @@
         <w:t>8</w:t>
       </w:r>
       <w:r>
-        <w:t>. Change the implementation of “getSpenginds” to use “getSpendingsByMonth” and “weightedMean”:</w:t>
+        <w:t>. Change the implementation of “</w:t>
+      </w:r>
+      <w:proofErr w:type="spellStart"/>
+      <w:r>
+        <w:t>getSpenginds</w:t>
+      </w:r>
+      <w:proofErr w:type="spellEnd"/>
+      <w:r>
+        <w:t>” to use “</w:t>
+      </w:r>
+      <w:proofErr w:type="spellStart"/>
+      <w:r>
+        <w:t>getSpendingsByMonth</w:t>
+      </w:r>
+      <w:proofErr w:type="spellEnd"/>
+      <w:r>
+        <w:t>” and “</w:t>
+      </w:r>
+      <w:proofErr w:type="spellStart"/>
+      <w:r>
+        <w:t>weightedMean</w:t>
+      </w:r>
+      <w:proofErr w:type="spellEnd"/>
+      <w:r>
+        <w:t>”:</w:t>
       </w:r>
     </w:p>
     <w:bookmarkStart w:id="33" w:name="_MON_1471671746"/>
@@ -7103,7 +7940,7 @@
             <w10:borderbottom type="single" width="4"/>
             <w10:borderright type="single" width="4"/>
           </v:shape>
-          <o:OLEObject Type="Embed" ProgID="Word.OpenDocumentText.12" ShapeID="_x0000_i1042" DrawAspect="Content" ObjectID="_1476767462" r:id="rId53"/>
+          <o:OLEObject Type="Embed" ProgID="Word.OpenDocumentText.12" ShapeID="_x0000_i1042" DrawAspect="Content" ObjectID="_1476767638" r:id="rId53"/>
         </w:object>
       </w:r>
     </w:p>
@@ -7133,7 +7970,31 @@
         <w:t>10</w:t>
       </w:r>
       <w:r>
-        <w:t>. Create a database called “FSharpIntro” in your local SqlServer and run the Data.sql file located in the Application project.</w:t>
+        <w:t>. Create a database called “</w:t>
+      </w:r>
+      <w:proofErr w:type="spellStart"/>
+      <w:r>
+        <w:t>FSharpIntro</w:t>
+      </w:r>
+      <w:proofErr w:type="spellEnd"/>
+      <w:r>
+        <w:t xml:space="preserve">” in your local </w:t>
+      </w:r>
+      <w:proofErr w:type="spellStart"/>
+      <w:r>
+        <w:t>SqlServer</w:t>
+      </w:r>
+      <w:proofErr w:type="spellEnd"/>
+      <w:r>
+        <w:t xml:space="preserve"> and run the </w:t>
+      </w:r>
+      <w:proofErr w:type="spellStart"/>
+      <w:r>
+        <w:t>Data.sql</w:t>
+      </w:r>
+      <w:proofErr w:type="spellEnd"/>
+      <w:r>
+        <w:t xml:space="preserve"> file located in the Application project.</w:t>
       </w:r>
     </w:p>
     <w:p/>
@@ -7150,13 +8011,29 @@
         <w:t>11</w:t>
       </w:r>
       <w:r>
-        <w:t>. Open the Data.fs file and add the following code (adjust the connection s</w:t>
-      </w:r>
-      <w:r>
-        <w:t>tring to point to your local Sql</w:t>
-      </w:r>
-      <w:r>
-        <w:t>Server):</w:t>
+        <w:t xml:space="preserve">. Open the </w:t>
+      </w:r>
+      <w:proofErr w:type="spellStart"/>
+      <w:r>
+        <w:t>Data.fs</w:t>
+      </w:r>
+      <w:proofErr w:type="spellEnd"/>
+      <w:r>
+        <w:t xml:space="preserve"> file and add the following code (adjust the connection s</w:t>
+      </w:r>
+      <w:r>
+        <w:t xml:space="preserve">tring to point to your local </w:t>
+      </w:r>
+      <w:proofErr w:type="spellStart"/>
+      <w:r>
+        <w:t>Sql</w:t>
+      </w:r>
+      <w:r>
+        <w:t>Server</w:t>
+      </w:r>
+      <w:proofErr w:type="spellEnd"/>
+      <w:r>
+        <w:t>):</w:t>
       </w:r>
     </w:p>
     <w:bookmarkStart w:id="34" w:name="_MON_1472411984"/>
@@ -7171,7 +8048,7 @@
             <w10:borderbottom type="single" width="4"/>
             <w10:borderright type="single" width="4"/>
           </v:shape>
-          <o:OLEObject Type="Embed" ProgID="Word.OpenDocumentText.12" ShapeID="_x0000_i1043" DrawAspect="Content" ObjectID="_1476767463" r:id="rId55"/>
+          <o:OLEObject Type="Embed" ProgID="Word.OpenDocumentText.12" ShapeID="_x0000_i1043" DrawAspect="Content" ObjectID="_1476767639" r:id="rId55"/>
         </w:object>
       </w:r>
     </w:p>
@@ -7182,7 +8059,15 @@
         <w:t>12</w:t>
       </w:r>
       <w:r>
-        <w:t>. Open the file Services.fs and add the following class:</w:t>
+        <w:t xml:space="preserve">. Open the file </w:t>
+      </w:r>
+      <w:proofErr w:type="spellStart"/>
+      <w:r>
+        <w:t>Services.fs</w:t>
+      </w:r>
+      <w:proofErr w:type="spellEnd"/>
+      <w:r>
+        <w:t xml:space="preserve"> and add the following class:</w:t>
       </w:r>
     </w:p>
     <w:p>
@@ -7200,7 +8085,7 @@
             <w10:borderbottom type="single" width="4"/>
             <w10:borderright type="single" width="4"/>
           </v:shape>
-          <o:OLEObject Type="Embed" ProgID="Word.OpenDocumentText.12" ShapeID="_x0000_i1044" DrawAspect="Content" ObjectID="_1476767464" r:id="rId57"/>
+          <o:OLEObject Type="Embed" ProgID="Word.OpenDocumentText.12" ShapeID="_x0000_i1044" DrawAspect="Content" ObjectID="_1476767640" r:id="rId57"/>
         </w:object>
       </w:r>
     </w:p>
@@ -7216,8 +8101,13 @@
       <w:r>
         <w:t xml:space="preserve">Open </w:t>
       </w:r>
-      <w:r>
-        <w:t>Program.fs, uncomment all the code and run the application</w:t>
+      <w:proofErr w:type="spellStart"/>
+      <w:r>
+        <w:t>Program.fs</w:t>
+      </w:r>
+      <w:proofErr w:type="spellEnd"/>
+      <w:r>
+        <w:t>, uncomment all the code and run the application</w:t>
       </w:r>
     </w:p>
     <w:sectPr>
@@ -10394,25 +11284,25 @@
     </dgm:pt>
   </dgm:ptLst>
   <dgm:cxnLst>
-    <dgm:cxn modelId="{46123838-25E8-4908-A390-35D47B527799}" type="presOf" srcId="{9FE8FA85-5A27-42A9-90CB-EFE270BBC4D8}" destId="{EE7CE306-6469-41A4-84AD-FC336EBAA72A}" srcOrd="2" destOrd="0" presId="urn:microsoft.com/office/officeart/2005/8/layout/gear1"/>
-    <dgm:cxn modelId="{9B2EE7B9-3455-4F37-90E3-53D2207F4E90}" type="presOf" srcId="{9FE8FA85-5A27-42A9-90CB-EFE270BBC4D8}" destId="{DF31AEBD-271A-4B6B-89F0-55F0D6606C0B}" srcOrd="1" destOrd="0" presId="urn:microsoft.com/office/officeart/2005/8/layout/gear1"/>
-    <dgm:cxn modelId="{E6373D4B-3D48-446B-B9FE-2243ECCD183B}" type="presOf" srcId="{06ED21E7-79B8-4963-B94D-883701CCEBF3}" destId="{005B9784-283A-42A4-8873-35CDA8D50128}" srcOrd="0" destOrd="0" presId="urn:microsoft.com/office/officeart/2005/8/layout/gear1"/>
-    <dgm:cxn modelId="{E96C3151-16BB-40B5-AE9D-2E178E2F9812}" type="presOf" srcId="{9FE8FA85-5A27-42A9-90CB-EFE270BBC4D8}" destId="{A51FD8ED-619E-490B-A7DB-8E2B070B165E}" srcOrd="0" destOrd="0" presId="urn:microsoft.com/office/officeart/2005/8/layout/gear1"/>
-    <dgm:cxn modelId="{0C0E197C-6721-4C72-9E29-B1C6137C92D8}" type="presOf" srcId="{1B8E77EF-3DD3-4E38-B208-5B07FF4B5E40}" destId="{34573F20-AECD-4E48-90F8-D213EA67693E}" srcOrd="0" destOrd="0" presId="urn:microsoft.com/office/officeart/2005/8/layout/gear1"/>
-    <dgm:cxn modelId="{5DC6988D-80E7-4D20-83B1-9B093D112F0C}" type="presOf" srcId="{8AED33B6-67C8-410C-BB34-1C1F37AD78CD}" destId="{E37894A0-CA82-4B21-891C-DD34C3EC6A39}" srcOrd="0" destOrd="0" presId="urn:microsoft.com/office/officeart/2005/8/layout/gear1"/>
+    <dgm:cxn modelId="{7704C47C-5D9C-44B4-8EA4-73108497EE79}" type="presOf" srcId="{06ED21E7-79B8-4963-B94D-883701CCEBF3}" destId="{322547BF-FA17-4E5C-975E-1E2365FEC96B}" srcOrd="2" destOrd="0" presId="urn:microsoft.com/office/officeart/2005/8/layout/gear1"/>
+    <dgm:cxn modelId="{BC62F332-D387-4F25-8A57-1BC20E7B2365}" type="presOf" srcId="{06ED21E7-79B8-4963-B94D-883701CCEBF3}" destId="{005B9784-283A-42A4-8873-35CDA8D50128}" srcOrd="0" destOrd="0" presId="urn:microsoft.com/office/officeart/2005/8/layout/gear1"/>
+    <dgm:cxn modelId="{BE3CA4BF-03F9-40CF-AF5C-4D95D8B4A7CF}" type="presOf" srcId="{06ED21E7-79B8-4963-B94D-883701CCEBF3}" destId="{EB2F1A30-DFF1-4E79-AEDD-DD191798CE03}" srcOrd="1" destOrd="0" presId="urn:microsoft.com/office/officeart/2005/8/layout/gear1"/>
+    <dgm:cxn modelId="{5A76A312-483F-4DD3-9C66-F3F985A94100}" type="presOf" srcId="{9FE8FA85-5A27-42A9-90CB-EFE270BBC4D8}" destId="{A51FD8ED-619E-490B-A7DB-8E2B070B165E}" srcOrd="0" destOrd="0" presId="urn:microsoft.com/office/officeart/2005/8/layout/gear1"/>
+    <dgm:cxn modelId="{21BEE055-845F-4653-A924-1B0BBD4419BF}" type="presOf" srcId="{1B8E77EF-3DD3-4E38-B208-5B07FF4B5E40}" destId="{34573F20-AECD-4E48-90F8-D213EA67693E}" srcOrd="0" destOrd="0" presId="urn:microsoft.com/office/officeart/2005/8/layout/gear1"/>
+    <dgm:cxn modelId="{ABEF4DED-8A6D-452C-AEB3-7106835DE800}" type="presOf" srcId="{CE17E94F-E9B3-4D01-94CF-BF84BB0D10D6}" destId="{435CF0AE-72B1-496C-B685-5BF4899CD401}" srcOrd="0" destOrd="0" presId="urn:microsoft.com/office/officeart/2005/8/layout/gear1"/>
+    <dgm:cxn modelId="{E0F23A3D-7A15-4882-A8CF-3A8379766B02}" type="presOf" srcId="{9FE8FA85-5A27-42A9-90CB-EFE270BBC4D8}" destId="{DF31AEBD-271A-4B6B-89F0-55F0D6606C0B}" srcOrd="1" destOrd="0" presId="urn:microsoft.com/office/officeart/2005/8/layout/gear1"/>
+    <dgm:cxn modelId="{1A569D50-6ECA-44E7-997E-C76B0AEC9B34}" type="presOf" srcId="{9FE8FA85-5A27-42A9-90CB-EFE270BBC4D8}" destId="{EE7CE306-6469-41A4-84AD-FC336EBAA72A}" srcOrd="2" destOrd="0" presId="urn:microsoft.com/office/officeart/2005/8/layout/gear1"/>
     <dgm:cxn modelId="{2245E8C0-0DE4-4CB2-8629-5E7F6E6C997D}" srcId="{CE17E94F-E9B3-4D01-94CF-BF84BB0D10D6}" destId="{9FE8FA85-5A27-42A9-90CB-EFE270BBC4D8}" srcOrd="1" destOrd="0" parTransId="{5F31B0A1-7A1E-4774-97C8-474CB2EC5D57}" sibTransId="{1B8E77EF-3DD3-4E38-B208-5B07FF4B5E40}"/>
-    <dgm:cxn modelId="{AE28BF3B-BB5C-49C5-8653-5365EBFB87BC}" type="presOf" srcId="{06ED21E7-79B8-4963-B94D-883701CCEBF3}" destId="{EB2F1A30-DFF1-4E79-AEDD-DD191798CE03}" srcOrd="1" destOrd="0" presId="urn:microsoft.com/office/officeart/2005/8/layout/gear1"/>
     <dgm:cxn modelId="{1C02A1B8-D870-4950-B2B0-B2102126D06B}" srcId="{CE17E94F-E9B3-4D01-94CF-BF84BB0D10D6}" destId="{06ED21E7-79B8-4963-B94D-883701CCEBF3}" srcOrd="0" destOrd="0" parTransId="{380D9EA7-FEF4-489C-9D34-23476C090D00}" sibTransId="{8AED33B6-67C8-410C-BB34-1C1F37AD78CD}"/>
-    <dgm:cxn modelId="{81A25363-E7B6-448D-802F-FAF76190F6A8}" type="presOf" srcId="{06ED21E7-79B8-4963-B94D-883701CCEBF3}" destId="{322547BF-FA17-4E5C-975E-1E2365FEC96B}" srcOrd="2" destOrd="0" presId="urn:microsoft.com/office/officeart/2005/8/layout/gear1"/>
-    <dgm:cxn modelId="{14E60071-D4E4-4265-9DF4-B77C4D645595}" type="presOf" srcId="{CE17E94F-E9B3-4D01-94CF-BF84BB0D10D6}" destId="{435CF0AE-72B1-496C-B685-5BF4899CD401}" srcOrd="0" destOrd="0" presId="urn:microsoft.com/office/officeart/2005/8/layout/gear1"/>
-    <dgm:cxn modelId="{1DC16882-E532-4B14-BD6C-053C0E48D735}" type="presParOf" srcId="{435CF0AE-72B1-496C-B685-5BF4899CD401}" destId="{005B9784-283A-42A4-8873-35CDA8D50128}" srcOrd="0" destOrd="0" presId="urn:microsoft.com/office/officeart/2005/8/layout/gear1"/>
-    <dgm:cxn modelId="{AB7E4ECA-3678-4660-8F49-BC4730AD6725}" type="presParOf" srcId="{435CF0AE-72B1-496C-B685-5BF4899CD401}" destId="{EB2F1A30-DFF1-4E79-AEDD-DD191798CE03}" srcOrd="1" destOrd="0" presId="urn:microsoft.com/office/officeart/2005/8/layout/gear1"/>
-    <dgm:cxn modelId="{17FF8C73-27BC-48FC-8F1E-26E899998401}" type="presParOf" srcId="{435CF0AE-72B1-496C-B685-5BF4899CD401}" destId="{322547BF-FA17-4E5C-975E-1E2365FEC96B}" srcOrd="2" destOrd="0" presId="urn:microsoft.com/office/officeart/2005/8/layout/gear1"/>
-    <dgm:cxn modelId="{7D885C9B-90EF-4C71-948C-272FD4ABBD5E}" type="presParOf" srcId="{435CF0AE-72B1-496C-B685-5BF4899CD401}" destId="{A51FD8ED-619E-490B-A7DB-8E2B070B165E}" srcOrd="3" destOrd="0" presId="urn:microsoft.com/office/officeart/2005/8/layout/gear1"/>
-    <dgm:cxn modelId="{41BB2D35-754D-48FF-85BD-0505B26EDD24}" type="presParOf" srcId="{435CF0AE-72B1-496C-B685-5BF4899CD401}" destId="{DF31AEBD-271A-4B6B-89F0-55F0D6606C0B}" srcOrd="4" destOrd="0" presId="urn:microsoft.com/office/officeart/2005/8/layout/gear1"/>
-    <dgm:cxn modelId="{C3960F2C-FB2F-4010-8417-4D4F56ACD930}" type="presParOf" srcId="{435CF0AE-72B1-496C-B685-5BF4899CD401}" destId="{EE7CE306-6469-41A4-84AD-FC336EBAA72A}" srcOrd="5" destOrd="0" presId="urn:microsoft.com/office/officeart/2005/8/layout/gear1"/>
-    <dgm:cxn modelId="{0B2E8050-4F2A-48AD-9E1B-40CD9EEBA922}" type="presParOf" srcId="{435CF0AE-72B1-496C-B685-5BF4899CD401}" destId="{E37894A0-CA82-4B21-891C-DD34C3EC6A39}" srcOrd="6" destOrd="0" presId="urn:microsoft.com/office/officeart/2005/8/layout/gear1"/>
-    <dgm:cxn modelId="{6594A127-3EFC-4CC8-97BF-97654A10DA64}" type="presParOf" srcId="{435CF0AE-72B1-496C-B685-5BF4899CD401}" destId="{34573F20-AECD-4E48-90F8-D213EA67693E}" srcOrd="7" destOrd="0" presId="urn:microsoft.com/office/officeart/2005/8/layout/gear1"/>
+    <dgm:cxn modelId="{8FC6254D-AE7B-4724-8967-615B95EF73BE}" type="presOf" srcId="{8AED33B6-67C8-410C-BB34-1C1F37AD78CD}" destId="{E37894A0-CA82-4B21-891C-DD34C3EC6A39}" srcOrd="0" destOrd="0" presId="urn:microsoft.com/office/officeart/2005/8/layout/gear1"/>
+    <dgm:cxn modelId="{54BB36AC-2868-498B-A75E-3188A0AD7231}" type="presParOf" srcId="{435CF0AE-72B1-496C-B685-5BF4899CD401}" destId="{005B9784-283A-42A4-8873-35CDA8D50128}" srcOrd="0" destOrd="0" presId="urn:microsoft.com/office/officeart/2005/8/layout/gear1"/>
+    <dgm:cxn modelId="{8E9906CC-B324-48FC-BAE5-9FE510BBE11F}" type="presParOf" srcId="{435CF0AE-72B1-496C-B685-5BF4899CD401}" destId="{EB2F1A30-DFF1-4E79-AEDD-DD191798CE03}" srcOrd="1" destOrd="0" presId="urn:microsoft.com/office/officeart/2005/8/layout/gear1"/>
+    <dgm:cxn modelId="{8B34C1A1-A7EB-49CE-8887-08AC5E7C9934}" type="presParOf" srcId="{435CF0AE-72B1-496C-B685-5BF4899CD401}" destId="{322547BF-FA17-4E5C-975E-1E2365FEC96B}" srcOrd="2" destOrd="0" presId="urn:microsoft.com/office/officeart/2005/8/layout/gear1"/>
+    <dgm:cxn modelId="{9EE8EE0A-1740-47CC-A6F5-EBC671BFE1E2}" type="presParOf" srcId="{435CF0AE-72B1-496C-B685-5BF4899CD401}" destId="{A51FD8ED-619E-490B-A7DB-8E2B070B165E}" srcOrd="3" destOrd="0" presId="urn:microsoft.com/office/officeart/2005/8/layout/gear1"/>
+    <dgm:cxn modelId="{E1ED8C82-4AF0-4A9C-869D-0309B14AFBE9}" type="presParOf" srcId="{435CF0AE-72B1-496C-B685-5BF4899CD401}" destId="{DF31AEBD-271A-4B6B-89F0-55F0D6606C0B}" srcOrd="4" destOrd="0" presId="urn:microsoft.com/office/officeart/2005/8/layout/gear1"/>
+    <dgm:cxn modelId="{CE6564AA-AC71-47DB-A6E4-06ABA6176F4D}" type="presParOf" srcId="{435CF0AE-72B1-496C-B685-5BF4899CD401}" destId="{EE7CE306-6469-41A4-84AD-FC336EBAA72A}" srcOrd="5" destOrd="0" presId="urn:microsoft.com/office/officeart/2005/8/layout/gear1"/>
+    <dgm:cxn modelId="{365B5BA1-3B45-4FF4-ABE1-959CF7602F3F}" type="presParOf" srcId="{435CF0AE-72B1-496C-B685-5BF4899CD401}" destId="{E37894A0-CA82-4B21-891C-DD34C3EC6A39}" srcOrd="6" destOrd="0" presId="urn:microsoft.com/office/officeart/2005/8/layout/gear1"/>
+    <dgm:cxn modelId="{45349BDF-6681-469D-8842-29172CDE1895}" type="presParOf" srcId="{435CF0AE-72B1-496C-B685-5BF4899CD401}" destId="{34573F20-AECD-4E48-90F8-D213EA67693E}" srcOrd="7" destOrd="0" presId="urn:microsoft.com/office/officeart/2005/8/layout/gear1"/>
   </dgm:cxnLst>
   <dgm:bg/>
   <dgm:whole/>
@@ -12316,7 +13206,6 @@
     <w:rsid w:val="00114D05"/>
     <w:rsid w:val="001F6720"/>
     <w:rsid w:val="00222C92"/>
-    <w:rsid w:val="00360FB1"/>
     <w:rsid w:val="003D494B"/>
     <w:rsid w:val="004374C3"/>
     <w:rsid w:val="00443E19"/>
@@ -12340,6 +13229,7 @@
     <w:rsid w:val="00E213A4"/>
     <w:rsid w:val="00E60614"/>
     <w:rsid w:val="00EA1D19"/>
+    <w:rsid w:val="00FD010C"/>
   </w:rsids>
   <m:mathPr>
     <m:mathFont m:val="Cambria Math"/>
@@ -13143,7 +14033,7 @@
 </file>
 
 <file path=customXml/itemProps2.xml><?xml version="1.0" encoding="utf-8"?>
-<ds:datastoreItem xmlns:ds="http://schemas.openxmlformats.org/officeDocument/2006/customXml" ds:itemID="{D781DA06-4C98-4DE5-87FF-B41DEE5A808C}">
+<ds:datastoreItem xmlns:ds="http://schemas.openxmlformats.org/officeDocument/2006/customXml" ds:itemID="{C1E6156C-521C-49AD-9256-044DB75A7760}">
   <ds:schemaRefs>
     <ds:schemaRef ds:uri="http://schemas.openxmlformats.org/officeDocument/2006/bibliography"/>
   </ds:schemaRefs>

</xml_diff>

<commit_message>
Small adjustments to exercise 4
</commit_message>
<xml_diff>
--- a/FSharpWorkshop_Exercises.docx
+++ b/FSharpWorkshop_Exercises.docx
@@ -2245,7 +2245,7 @@
             <w10:borderbottom type="single" width="4"/>
             <w10:borderright type="single" width="4"/>
           </v:shape>
-          <o:OLEObject Type="Embed" ProgID="Word.OpenDocumentText.12" ShapeID="_x0000_i1025" DrawAspect="Content" ObjectID="_1476768103" r:id="rId16"/>
+          <o:OLEObject Type="Embed" ProgID="Word.OpenDocumentText.12" ShapeID="_x0000_i1025" DrawAspect="Content" ObjectID="_1476768512" r:id="rId16"/>
         </w:object>
       </w:r>
     </w:p>
@@ -2436,7 +2436,7 @@
             <w10:borderbottom type="single" width="4"/>
             <w10:borderright type="single" width="4"/>
           </v:shape>
-          <o:OLEObject Type="Embed" ProgID="Word.OpenDocumentText.12" ShapeID="_x0000_i1026" DrawAspect="Content" ObjectID="_1476768104" r:id="rId20"/>
+          <o:OLEObject Type="Embed" ProgID="Word.OpenDocumentText.12" ShapeID="_x0000_i1026" DrawAspect="Content" ObjectID="_1476768513" r:id="rId20"/>
         </w:object>
       </w:r>
     </w:p>
@@ -4396,7 +4396,7 @@
             <w10:borderbottom type="single" width="4"/>
             <w10:borderright type="single" width="4"/>
           </v:shape>
-          <o:OLEObject Type="Embed" ProgID="Word.OpenDocumentText.12" ShapeID="_x0000_i1027" DrawAspect="Content" ObjectID="_1476768105" r:id="rId22"/>
+          <o:OLEObject Type="Embed" ProgID="Word.OpenDocumentText.12" ShapeID="_x0000_i1027" DrawAspect="Content" ObjectID="_1476768514" r:id="rId22"/>
         </w:object>
       </w:r>
     </w:p>
@@ -5182,7 +5182,7 @@
             <w10:borderbottom type="single" width="4"/>
             <w10:borderright type="single" width="4"/>
           </v:shape>
-          <o:OLEObject Type="Embed" ProgID="Word.OpenDocumentText.12" ShapeID="_x0000_i1028" DrawAspect="Content" ObjectID="_1476768106" r:id="rId24"/>
+          <o:OLEObject Type="Embed" ProgID="Word.OpenDocumentText.12" ShapeID="_x0000_i1028" DrawAspect="Content" ObjectID="_1476768515" r:id="rId24"/>
         </w:object>
       </w:r>
     </w:p>
@@ -5353,7 +5353,7 @@
             <w10:borderbottom type="single" width="4"/>
             <w10:borderright type="single" width="4"/>
           </v:shape>
-          <o:OLEObject Type="Embed" ProgID="Word.OpenDocumentText.12" ShapeID="_x0000_i1029" DrawAspect="Content" ObjectID="_1476768107" r:id="rId26"/>
+          <o:OLEObject Type="Embed" ProgID="Word.OpenDocumentText.12" ShapeID="_x0000_i1029" DrawAspect="Content" ObjectID="_1476768516" r:id="rId26"/>
         </w:object>
       </w:r>
     </w:p>
@@ -5396,7 +5396,7 @@
             <w10:borderbottom type="single" width="4"/>
             <w10:borderright type="single" width="4"/>
           </v:shape>
-          <o:OLEObject Type="Embed" ProgID="Word.OpenDocumentText.12" ShapeID="_x0000_i1030" DrawAspect="Content" ObjectID="_1476768108" r:id="rId28"/>
+          <o:OLEObject Type="Embed" ProgID="Word.OpenDocumentText.12" ShapeID="_x0000_i1030" DrawAspect="Content" ObjectID="_1476768517" r:id="rId28"/>
         </w:object>
       </w:r>
     </w:p>
@@ -5761,7 +5761,7 @@
             <w10:borderbottom type="single" width="4"/>
             <w10:borderright type="single" width="4"/>
           </v:shape>
-          <o:OLEObject Type="Embed" ProgID="Word.OpenDocumentText.12" ShapeID="_x0000_i1031" DrawAspect="Content" ObjectID="_1476768109" r:id="rId29"/>
+          <o:OLEObject Type="Embed" ProgID="Word.OpenDocumentText.12" ShapeID="_x0000_i1031" DrawAspect="Content" ObjectID="_1476768518" r:id="rId29"/>
         </w:object>
       </w:r>
     </w:p>
@@ -6890,7 +6890,7 @@
             <w10:borderbottom type="single" width="4"/>
             <w10:borderright type="single" width="4"/>
           </v:shape>
-          <o:OLEObject Type="Embed" ProgID="Word.OpenDocumentText.12" ShapeID="_x0000_i1032" DrawAspect="Content" ObjectID="_1476768110" r:id="rId31"/>
+          <o:OLEObject Type="Embed" ProgID="Word.OpenDocumentText.12" ShapeID="_x0000_i1032" DrawAspect="Content" ObjectID="_1476768519" r:id="rId31"/>
         </w:object>
       </w:r>
     </w:p>
@@ -6946,7 +6946,7 @@
             <w10:borderbottom type="single" width="4"/>
             <w10:borderright type="single" width="4"/>
           </v:shape>
-          <o:OLEObject Type="Embed" ProgID="Word.OpenDocumentText.12" ShapeID="_x0000_i1033" DrawAspect="Content" ObjectID="_1476768111" r:id="rId33"/>
+          <o:OLEObject Type="Embed" ProgID="Word.OpenDocumentText.12" ShapeID="_x0000_i1033" DrawAspect="Content" ObjectID="_1476768520" r:id="rId33"/>
         </w:object>
       </w:r>
     </w:p>
@@ -7055,7 +7055,7 @@
             <w10:borderbottom type="single" width="4"/>
             <w10:borderright type="single" width="4"/>
           </v:shape>
-          <o:OLEObject Type="Embed" ProgID="Word.OpenDocumentText.12" ShapeID="_x0000_i1034" DrawAspect="Content" ObjectID="_1476768112" r:id="rId35"/>
+          <o:OLEObject Type="Embed" ProgID="Word.OpenDocumentText.12" ShapeID="_x0000_i1034" DrawAspect="Content" ObjectID="_1476768521" r:id="rId35"/>
         </w:object>
       </w:r>
     </w:p>
@@ -7141,7 +7141,7 @@
             <w10:borderbottom type="single" width="4"/>
             <w10:borderright type="single" width="4"/>
           </v:shape>
-          <o:OLEObject Type="Embed" ProgID="Word.OpenDocumentText.12" ShapeID="_x0000_i1035" DrawAspect="Content" ObjectID="_1476768113" r:id="rId37"/>
+          <o:OLEObject Type="Embed" ProgID="Word.OpenDocumentText.12" ShapeID="_x0000_i1035" DrawAspect="Content" ObjectID="_1476768522" r:id="rId37"/>
         </w:object>
       </w:r>
     </w:p>
@@ -7315,7 +7315,7 @@
             <w10:borderbottom type="single" width="4"/>
             <w10:borderright type="single" width="4"/>
           </v:shape>
-          <o:OLEObject Type="Embed" ProgID="Word.OpenDocumentText.12" ShapeID="_x0000_i1036" DrawAspect="Content" ObjectID="_1476768114" r:id="rId39"/>
+          <o:OLEObject Type="Embed" ProgID="Word.OpenDocumentText.12" ShapeID="_x0000_i1036" DrawAspect="Content" ObjectID="_1476768523" r:id="rId39"/>
         </w:object>
       </w:r>
     </w:p>
@@ -7401,7 +7401,7 @@
             <w10:borderbottom type="single" width="4"/>
             <w10:borderright type="single" width="4"/>
           </v:shape>
-          <o:OLEObject Type="Embed" ProgID="Word.OpenDocumentText.12" ShapeID="_x0000_i1037" DrawAspect="Content" ObjectID="_1476768115" r:id="rId41"/>
+          <o:OLEObject Type="Embed" ProgID="Word.OpenDocumentText.12" ShapeID="_x0000_i1037" DrawAspect="Content" ObjectID="_1476768524" r:id="rId41"/>
         </w:object>
       </w:r>
     </w:p>
@@ -7468,7 +7468,7 @@
             <w10:borderbottom type="single" width="4"/>
             <w10:borderright type="single" width="4"/>
           </v:shape>
-          <o:OLEObject Type="Embed" ProgID="Word.OpenDocumentText.12" ShapeID="_x0000_i1038" DrawAspect="Content" ObjectID="_1476768116" r:id="rId43"/>
+          <o:OLEObject Type="Embed" ProgID="Word.OpenDocumentText.12" ShapeID="_x0000_i1038" DrawAspect="Content" ObjectID="_1476768525" r:id="rId43"/>
         </w:object>
       </w:r>
     </w:p>
@@ -7541,7 +7541,7 @@
             <w10:borderbottom type="single" width="4"/>
             <w10:borderright type="single" width="4"/>
           </v:shape>
-          <o:OLEObject Type="Embed" ProgID="Word.OpenDocumentText.12" ShapeID="_x0000_i1039" DrawAspect="Content" ObjectID="_1476768117" r:id="rId45"/>
+          <o:OLEObject Type="Embed" ProgID="Word.OpenDocumentText.12" ShapeID="_x0000_i1039" DrawAspect="Content" ObjectID="_1476768526" r:id="rId45"/>
         </w:object>
       </w:r>
     </w:p>
@@ -7751,7 +7751,7 @@
             <w10:borderbottom type="single" width="4"/>
             <w10:borderright type="single" width="4"/>
           </v:shape>
-          <o:OLEObject Type="Embed" ProgID="Word.OpenDocumentText.12" ShapeID="_x0000_i1044" DrawAspect="Content" ObjectID="_1476768118" r:id="rId47"/>
+          <o:OLEObject Type="Embed" ProgID="Word.OpenDocumentText.12" ShapeID="_x0000_i1044" DrawAspect="Content" ObjectID="_1476768527" r:id="rId47"/>
         </w:object>
       </w:r>
     </w:p>
@@ -7812,7 +7812,7 @@
             <w10:borderbottom type="single" width="4"/>
             <w10:borderright type="single" width="4"/>
           </v:shape>
-          <o:OLEObject Type="Embed" ProgID="Word.OpenDocumentText.12" ShapeID="_x0000_i1040" DrawAspect="Content" ObjectID="_1476768119" r:id="rId49"/>
+          <o:OLEObject Type="Embed" ProgID="Word.OpenDocumentText.12" ShapeID="_x0000_i1040" DrawAspect="Content" ObjectID="_1476768528" r:id="rId49"/>
         </w:object>
       </w:r>
     </w:p>
@@ -7854,9 +7854,8 @@
         <w:t>”:</w:t>
       </w:r>
     </w:p>
-    <w:bookmarkStart w:id="31" w:name="_GoBack"/>
-    <w:bookmarkStart w:id="32" w:name="_MON_1471671363"/>
-    <w:bookmarkEnd w:id="32"/>
+    <w:bookmarkStart w:id="31" w:name="_MON_1471671363"/>
+    <w:bookmarkEnd w:id="31"/>
     <w:p>
       <w:r>
         <w:object w:dxaOrig="9026" w:dyaOrig="1826">
@@ -7867,10 +7866,9 @@
             <w10:borderbottom type="single" width="4"/>
             <w10:borderright type="single" width="4"/>
           </v:shape>
-          <o:OLEObject Type="Embed" ProgID="Word.OpenDocumentText.12" ShapeID="_x0000_i1045" DrawAspect="Content" ObjectID="_1476768120" r:id="rId51"/>
+          <o:OLEObject Type="Embed" ProgID="Word.OpenDocumentText.12" ShapeID="_x0000_i1045" DrawAspect="Content" ObjectID="_1476768529" r:id="rId51"/>
         </w:object>
       </w:r>
-      <w:bookmarkEnd w:id="31"/>
     </w:p>
     <w:p/>
     <w:p/>
@@ -7931,8 +7929,8 @@
         <w:t>”:</w:t>
       </w:r>
     </w:p>
-    <w:bookmarkStart w:id="33" w:name="_MON_1471671746"/>
-    <w:bookmarkEnd w:id="33"/>
+    <w:bookmarkStart w:id="32" w:name="_MON_1471671746"/>
+    <w:bookmarkEnd w:id="32"/>
     <w:p>
       <w:r>
         <w:object w:dxaOrig="9026" w:dyaOrig="2048">
@@ -7943,7 +7941,7 @@
             <w10:borderbottom type="single" width="4"/>
             <w10:borderright type="single" width="4"/>
           </v:shape>
-          <o:OLEObject Type="Embed" ProgID="Word.OpenDocumentText.12" ShapeID="_x0000_i1041" DrawAspect="Content" ObjectID="_1476768121" r:id="rId53"/>
+          <o:OLEObject Type="Embed" ProgID="Word.OpenDocumentText.12" ShapeID="_x0000_i1041" DrawAspect="Content" ObjectID="_1476768530" r:id="rId53"/>
         </w:object>
       </w:r>
     </w:p>
@@ -8008,8 +8006,11 @@
     <w:p/>
     <w:p/>
     <w:p/>
-    <w:p>
-      <w:r>
+    <w:p/>
+    <w:p/>
+    <w:p>
+      <w:r>
+        <w:lastRenderedPageBreak/>
         <w:t>11</w:t>
       </w:r>
       <w:r>
@@ -8038,8 +8039,8 @@
         <w:t>):</w:t>
       </w:r>
     </w:p>
-    <w:bookmarkStart w:id="34" w:name="_MON_1472411984"/>
-    <w:bookmarkEnd w:id="34"/>
+    <w:bookmarkStart w:id="33" w:name="_MON_1472411984"/>
+    <w:bookmarkEnd w:id="33"/>
     <w:p>
       <w:r>
         <w:object w:dxaOrig="9026" w:dyaOrig="5830">
@@ -8050,7 +8051,7 @@
             <w10:borderbottom type="single" width="4"/>
             <w10:borderright type="single" width="4"/>
           </v:shape>
-          <o:OLEObject Type="Embed" ProgID="Word.OpenDocumentText.12" ShapeID="_x0000_i1042" DrawAspect="Content" ObjectID="_1476768122" r:id="rId55"/>
+          <o:OLEObject Type="Embed" ProgID="Word.OpenDocumentText.12" ShapeID="_x0000_i1042" DrawAspect="Content" ObjectID="_1476768531" r:id="rId55"/>
         </w:object>
       </w:r>
     </w:p>
@@ -8076,8 +8077,8 @@
       <w:r>
         <w:t xml:space="preserve"> </w:t>
       </w:r>
-      <w:bookmarkStart w:id="35" w:name="_MON_1472413541"/>
-      <w:bookmarkEnd w:id="35"/>
+      <w:bookmarkStart w:id="34" w:name="_MON_1472413541"/>
+      <w:bookmarkEnd w:id="34"/>
       <w:r>
         <w:object w:dxaOrig="9026" w:dyaOrig="2716">
           <v:shape id="_x0000_i1043" type="#_x0000_t75" style="width:451.5pt;height:135.75pt" o:ole="" o:bordertopcolor="this" o:borderleftcolor="this" o:borderbottomcolor="this" o:borderrightcolor="this">
@@ -8087,13 +8088,15 @@
             <w10:borderbottom type="single" width="4"/>
             <w10:borderright type="single" width="4"/>
           </v:shape>
-          <o:OLEObject Type="Embed" ProgID="Word.OpenDocumentText.12" ShapeID="_x0000_i1043" DrawAspect="Content" ObjectID="_1476768123" r:id="rId57"/>
+          <o:OLEObject Type="Embed" ProgID="Word.OpenDocumentText.12" ShapeID="_x0000_i1043" DrawAspect="Content" ObjectID="_1476768532" r:id="rId57"/>
         </w:object>
       </w:r>
     </w:p>
     <w:p/>
     <w:p/>
     <w:p>
+      <w:bookmarkStart w:id="35" w:name="_GoBack"/>
+      <w:bookmarkEnd w:id="35"/>
       <w:r>
         <w:t>13</w:t>
       </w:r>
@@ -11286,25 +11289,25 @@
     </dgm:pt>
   </dgm:ptLst>
   <dgm:cxnLst>
-    <dgm:cxn modelId="{747A6F3F-2965-4EC7-9D41-0B3DE1B5B870}" type="presOf" srcId="{9FE8FA85-5A27-42A9-90CB-EFE270BBC4D8}" destId="{A51FD8ED-619E-490B-A7DB-8E2B070B165E}" srcOrd="0" destOrd="0" presId="urn:microsoft.com/office/officeart/2005/8/layout/gear1"/>
-    <dgm:cxn modelId="{931D490A-3D40-4C7F-BAED-6E0646A7ECEB}" type="presOf" srcId="{9FE8FA85-5A27-42A9-90CB-EFE270BBC4D8}" destId="{EE7CE306-6469-41A4-84AD-FC336EBAA72A}" srcOrd="2" destOrd="0" presId="urn:microsoft.com/office/officeart/2005/8/layout/gear1"/>
-    <dgm:cxn modelId="{4CD7D7E9-72D2-473A-A0D2-FA689F4C52EA}" type="presOf" srcId="{9FE8FA85-5A27-42A9-90CB-EFE270BBC4D8}" destId="{DF31AEBD-271A-4B6B-89F0-55F0D6606C0B}" srcOrd="1" destOrd="0" presId="urn:microsoft.com/office/officeart/2005/8/layout/gear1"/>
-    <dgm:cxn modelId="{64AEB65D-F5BF-415E-BA27-15E879C2E1B6}" type="presOf" srcId="{06ED21E7-79B8-4963-B94D-883701CCEBF3}" destId="{EB2F1A30-DFF1-4E79-AEDD-DD191798CE03}" srcOrd="1" destOrd="0" presId="urn:microsoft.com/office/officeart/2005/8/layout/gear1"/>
-    <dgm:cxn modelId="{637A120D-40EB-4C99-8614-620EFA8CE6AE}" type="presOf" srcId="{06ED21E7-79B8-4963-B94D-883701CCEBF3}" destId="{322547BF-FA17-4E5C-975E-1E2365FEC96B}" srcOrd="2" destOrd="0" presId="urn:microsoft.com/office/officeart/2005/8/layout/gear1"/>
-    <dgm:cxn modelId="{B1F2239F-0571-4471-94BB-B5634F1A0E2C}" type="presOf" srcId="{1B8E77EF-3DD3-4E38-B208-5B07FF4B5E40}" destId="{34573F20-AECD-4E48-90F8-D213EA67693E}" srcOrd="0" destOrd="0" presId="urn:microsoft.com/office/officeart/2005/8/layout/gear1"/>
-    <dgm:cxn modelId="{579BC923-9C36-468A-BDEC-42AE04C51CD4}" type="presOf" srcId="{CE17E94F-E9B3-4D01-94CF-BF84BB0D10D6}" destId="{435CF0AE-72B1-496C-B685-5BF4899CD401}" srcOrd="0" destOrd="0" presId="urn:microsoft.com/office/officeart/2005/8/layout/gear1"/>
+    <dgm:cxn modelId="{0A57DF0F-4E20-48D5-ADCD-1636FD546C62}" type="presOf" srcId="{9FE8FA85-5A27-42A9-90CB-EFE270BBC4D8}" destId="{DF31AEBD-271A-4B6B-89F0-55F0D6606C0B}" srcOrd="1" destOrd="0" presId="urn:microsoft.com/office/officeart/2005/8/layout/gear1"/>
+    <dgm:cxn modelId="{997DD860-E2C7-4FCD-A916-CED3F7E62017}" type="presOf" srcId="{8AED33B6-67C8-410C-BB34-1C1F37AD78CD}" destId="{E37894A0-CA82-4B21-891C-DD34C3EC6A39}" srcOrd="0" destOrd="0" presId="urn:microsoft.com/office/officeart/2005/8/layout/gear1"/>
+    <dgm:cxn modelId="{2F0B6628-A9E4-4296-B84C-AA87322FC97E}" type="presOf" srcId="{06ED21E7-79B8-4963-B94D-883701CCEBF3}" destId="{322547BF-FA17-4E5C-975E-1E2365FEC96B}" srcOrd="2" destOrd="0" presId="urn:microsoft.com/office/officeart/2005/8/layout/gear1"/>
+    <dgm:cxn modelId="{A415D3AB-E2FB-4F9F-8CE1-B101172A7FEB}" type="presOf" srcId="{06ED21E7-79B8-4963-B94D-883701CCEBF3}" destId="{005B9784-283A-42A4-8873-35CDA8D50128}" srcOrd="0" destOrd="0" presId="urn:microsoft.com/office/officeart/2005/8/layout/gear1"/>
+    <dgm:cxn modelId="{74EC68B4-9225-45F3-B4DC-8BFB89602CA0}" type="presOf" srcId="{06ED21E7-79B8-4963-B94D-883701CCEBF3}" destId="{EB2F1A30-DFF1-4E79-AEDD-DD191798CE03}" srcOrd="1" destOrd="0" presId="urn:microsoft.com/office/officeart/2005/8/layout/gear1"/>
     <dgm:cxn modelId="{2245E8C0-0DE4-4CB2-8629-5E7F6E6C997D}" srcId="{CE17E94F-E9B3-4D01-94CF-BF84BB0D10D6}" destId="{9FE8FA85-5A27-42A9-90CB-EFE270BBC4D8}" srcOrd="1" destOrd="0" parTransId="{5F31B0A1-7A1E-4774-97C8-474CB2EC5D57}" sibTransId="{1B8E77EF-3DD3-4E38-B208-5B07FF4B5E40}"/>
     <dgm:cxn modelId="{1C02A1B8-D870-4950-B2B0-B2102126D06B}" srcId="{CE17E94F-E9B3-4D01-94CF-BF84BB0D10D6}" destId="{06ED21E7-79B8-4963-B94D-883701CCEBF3}" srcOrd="0" destOrd="0" parTransId="{380D9EA7-FEF4-489C-9D34-23476C090D00}" sibTransId="{8AED33B6-67C8-410C-BB34-1C1F37AD78CD}"/>
-    <dgm:cxn modelId="{1F715706-5936-43B9-96F7-15A5B383A4B5}" type="presOf" srcId="{06ED21E7-79B8-4963-B94D-883701CCEBF3}" destId="{005B9784-283A-42A4-8873-35CDA8D50128}" srcOrd="0" destOrd="0" presId="urn:microsoft.com/office/officeart/2005/8/layout/gear1"/>
-    <dgm:cxn modelId="{79EB2690-578E-471F-AB63-1693C1B1B77E}" type="presOf" srcId="{8AED33B6-67C8-410C-BB34-1C1F37AD78CD}" destId="{E37894A0-CA82-4B21-891C-DD34C3EC6A39}" srcOrd="0" destOrd="0" presId="urn:microsoft.com/office/officeart/2005/8/layout/gear1"/>
-    <dgm:cxn modelId="{9AC7821C-6FA6-4EFC-B02D-D8C36DB3EDDD}" type="presParOf" srcId="{435CF0AE-72B1-496C-B685-5BF4899CD401}" destId="{005B9784-283A-42A4-8873-35CDA8D50128}" srcOrd="0" destOrd="0" presId="urn:microsoft.com/office/officeart/2005/8/layout/gear1"/>
-    <dgm:cxn modelId="{EE3B511E-E1F1-4F07-A3F3-764ADC8D8771}" type="presParOf" srcId="{435CF0AE-72B1-496C-B685-5BF4899CD401}" destId="{EB2F1A30-DFF1-4E79-AEDD-DD191798CE03}" srcOrd="1" destOrd="0" presId="urn:microsoft.com/office/officeart/2005/8/layout/gear1"/>
-    <dgm:cxn modelId="{A166D834-7EB5-45D4-ADFB-4022F7745590}" type="presParOf" srcId="{435CF0AE-72B1-496C-B685-5BF4899CD401}" destId="{322547BF-FA17-4E5C-975E-1E2365FEC96B}" srcOrd="2" destOrd="0" presId="urn:microsoft.com/office/officeart/2005/8/layout/gear1"/>
-    <dgm:cxn modelId="{BBA0F735-46B8-4008-8942-0D5E7EAE53F6}" type="presParOf" srcId="{435CF0AE-72B1-496C-B685-5BF4899CD401}" destId="{A51FD8ED-619E-490B-A7DB-8E2B070B165E}" srcOrd="3" destOrd="0" presId="urn:microsoft.com/office/officeart/2005/8/layout/gear1"/>
-    <dgm:cxn modelId="{49986211-4E2D-4204-9DF3-827AF3B561DA}" type="presParOf" srcId="{435CF0AE-72B1-496C-B685-5BF4899CD401}" destId="{DF31AEBD-271A-4B6B-89F0-55F0D6606C0B}" srcOrd="4" destOrd="0" presId="urn:microsoft.com/office/officeart/2005/8/layout/gear1"/>
-    <dgm:cxn modelId="{409C3A24-F76C-45D3-B0D1-0795AF15A290}" type="presParOf" srcId="{435CF0AE-72B1-496C-B685-5BF4899CD401}" destId="{EE7CE306-6469-41A4-84AD-FC336EBAA72A}" srcOrd="5" destOrd="0" presId="urn:microsoft.com/office/officeart/2005/8/layout/gear1"/>
-    <dgm:cxn modelId="{CB996ED2-83DB-4E78-8986-ABDDFF6F6FED}" type="presParOf" srcId="{435CF0AE-72B1-496C-B685-5BF4899CD401}" destId="{E37894A0-CA82-4B21-891C-DD34C3EC6A39}" srcOrd="6" destOrd="0" presId="urn:microsoft.com/office/officeart/2005/8/layout/gear1"/>
-    <dgm:cxn modelId="{98903EEF-0E9E-4F47-85EA-6E4AB4764B6A}" type="presParOf" srcId="{435CF0AE-72B1-496C-B685-5BF4899CD401}" destId="{34573F20-AECD-4E48-90F8-D213EA67693E}" srcOrd="7" destOrd="0" presId="urn:microsoft.com/office/officeart/2005/8/layout/gear1"/>
+    <dgm:cxn modelId="{7ED03BF2-4CCE-46C4-A49A-8F47CF65D55A}" type="presOf" srcId="{CE17E94F-E9B3-4D01-94CF-BF84BB0D10D6}" destId="{435CF0AE-72B1-496C-B685-5BF4899CD401}" srcOrd="0" destOrd="0" presId="urn:microsoft.com/office/officeart/2005/8/layout/gear1"/>
+    <dgm:cxn modelId="{5301A4A5-A884-4F88-ADFF-563B02DB05B2}" type="presOf" srcId="{1B8E77EF-3DD3-4E38-B208-5B07FF4B5E40}" destId="{34573F20-AECD-4E48-90F8-D213EA67693E}" srcOrd="0" destOrd="0" presId="urn:microsoft.com/office/officeart/2005/8/layout/gear1"/>
+    <dgm:cxn modelId="{3C71A93F-1226-4A49-A721-0AF1B0D7DC12}" type="presOf" srcId="{9FE8FA85-5A27-42A9-90CB-EFE270BBC4D8}" destId="{EE7CE306-6469-41A4-84AD-FC336EBAA72A}" srcOrd="2" destOrd="0" presId="urn:microsoft.com/office/officeart/2005/8/layout/gear1"/>
+    <dgm:cxn modelId="{E2D775EB-247B-477A-87C7-7ADAFECED8D4}" type="presOf" srcId="{9FE8FA85-5A27-42A9-90CB-EFE270BBC4D8}" destId="{A51FD8ED-619E-490B-A7DB-8E2B070B165E}" srcOrd="0" destOrd="0" presId="urn:microsoft.com/office/officeart/2005/8/layout/gear1"/>
+    <dgm:cxn modelId="{3067902D-3655-403D-9D16-79C125F2CF8D}" type="presParOf" srcId="{435CF0AE-72B1-496C-B685-5BF4899CD401}" destId="{005B9784-283A-42A4-8873-35CDA8D50128}" srcOrd="0" destOrd="0" presId="urn:microsoft.com/office/officeart/2005/8/layout/gear1"/>
+    <dgm:cxn modelId="{76FDAA8D-DC74-481F-803E-3105649000A6}" type="presParOf" srcId="{435CF0AE-72B1-496C-B685-5BF4899CD401}" destId="{EB2F1A30-DFF1-4E79-AEDD-DD191798CE03}" srcOrd="1" destOrd="0" presId="urn:microsoft.com/office/officeart/2005/8/layout/gear1"/>
+    <dgm:cxn modelId="{7CD38A51-2318-4F76-B8D1-1F67C23F64D5}" type="presParOf" srcId="{435CF0AE-72B1-496C-B685-5BF4899CD401}" destId="{322547BF-FA17-4E5C-975E-1E2365FEC96B}" srcOrd="2" destOrd="0" presId="urn:microsoft.com/office/officeart/2005/8/layout/gear1"/>
+    <dgm:cxn modelId="{1EE22C26-BDC7-4549-B2FB-44AD83AE90BB}" type="presParOf" srcId="{435CF0AE-72B1-496C-B685-5BF4899CD401}" destId="{A51FD8ED-619E-490B-A7DB-8E2B070B165E}" srcOrd="3" destOrd="0" presId="urn:microsoft.com/office/officeart/2005/8/layout/gear1"/>
+    <dgm:cxn modelId="{6322E591-2794-492F-AC03-761FD36B81D6}" type="presParOf" srcId="{435CF0AE-72B1-496C-B685-5BF4899CD401}" destId="{DF31AEBD-271A-4B6B-89F0-55F0D6606C0B}" srcOrd="4" destOrd="0" presId="urn:microsoft.com/office/officeart/2005/8/layout/gear1"/>
+    <dgm:cxn modelId="{E24CF2E7-EADB-46AB-8BE5-C53923C56195}" type="presParOf" srcId="{435CF0AE-72B1-496C-B685-5BF4899CD401}" destId="{EE7CE306-6469-41A4-84AD-FC336EBAA72A}" srcOrd="5" destOrd="0" presId="urn:microsoft.com/office/officeart/2005/8/layout/gear1"/>
+    <dgm:cxn modelId="{63540724-D168-4943-8272-B1333D986755}" type="presParOf" srcId="{435CF0AE-72B1-496C-B685-5BF4899CD401}" destId="{E37894A0-CA82-4B21-891C-DD34C3EC6A39}" srcOrd="6" destOrd="0" presId="urn:microsoft.com/office/officeart/2005/8/layout/gear1"/>
+    <dgm:cxn modelId="{38A41503-A507-4731-95F9-B3B0F88F8981}" type="presParOf" srcId="{435CF0AE-72B1-496C-B685-5BF4899CD401}" destId="{34573F20-AECD-4E48-90F8-D213EA67693E}" srcOrd="7" destOrd="0" presId="urn:microsoft.com/office/officeart/2005/8/layout/gear1"/>
   </dgm:cxnLst>
   <dgm:bg/>
   <dgm:whole/>
@@ -13211,9 +13214,9 @@
     <w:rsid w:val="003D494B"/>
     <w:rsid w:val="004374C3"/>
     <w:rsid w:val="00443E19"/>
-    <w:rsid w:val="004E1B5B"/>
     <w:rsid w:val="006105F2"/>
     <w:rsid w:val="006110FF"/>
+    <w:rsid w:val="00615C05"/>
     <w:rsid w:val="00770CBA"/>
     <w:rsid w:val="007748AF"/>
     <w:rsid w:val="00862B69"/>
@@ -14035,7 +14038,7 @@
 </file>
 
 <file path=customXml/itemProps2.xml><?xml version="1.0" encoding="utf-8"?>
-<ds:datastoreItem xmlns:ds="http://schemas.openxmlformats.org/officeDocument/2006/customXml" ds:itemID="{C33BAE5D-B574-49F8-9151-1668CF62F1D7}">
+<ds:datastoreItem xmlns:ds="http://schemas.openxmlformats.org/officeDocument/2006/customXml" ds:itemID="{AD6A7404-42A1-4E42-9282-0CA37297931A}">
   <ds:schemaRefs>
     <ds:schemaRef ds:uri="http://schemas.openxmlformats.org/officeDocument/2006/bibliography"/>
   </ds:schemaRefs>

</xml_diff>

<commit_message>
Small fixes for the exercises
</commit_message>
<xml_diff>
--- a/FSharpWorkshop_Exercises.docx
+++ b/FSharpWorkshop_Exercises.docx
@@ -395,7 +395,7 @@
                   </wp:anchor>
                 </w:drawing>
               </mc:Choice>
-              <mc:Fallback xmlns="">
+              <mc:Fallback>
                 <w:pict>
                   <v:shape w14:anchorId="136647BA" id="Text Box 2" o:spid="_x0000_s1027" type="#_x0000_t202" alt="Text box displaying document title and subtitle" style="position:absolute;margin-left:416.8pt;margin-top:195pt;width:468pt;height:279pt;z-index:251659264;visibility:visible;mso-wrap-style:square;mso-width-percent:0;mso-height-percent:0;mso-wrap-distance-left:9pt;mso-wrap-distance-top:0;mso-wrap-distance-right:9pt;mso-wrap-distance-bottom:0;mso-position-horizontal:right;mso-position-horizontal-relative:margin;mso-position-vertical:absolute;mso-position-vertical-relative:margin;mso-width-percent:0;mso-height-percent:0;mso-width-relative:margin;mso-height-relative:margin;v-text-anchor:top" o:gfxdata="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" filled="f" stroked="f" strokeweight=".5pt">
                     <v:textbox inset="0,0,0,0">
@@ -1269,7 +1269,7 @@
               </wp:inline>
             </w:drawing>
           </mc:Choice>
-          <mc:Fallback xmlns="">
+          <mc:Fallback>
             <w:pict>
               <v:group id="Group 1" o:spid="_x0000_s1028" style="width:246.65pt;height:169.25pt;mso-position-horizontal-relative:char;mso-position-vertical-relative:line" coordsize="55614,38164" o:gfxdata="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">
                 <v:shapetype id="_x0000_t15" coordsize="21600,21600" o:spt="15" adj="16200" path="m@0,l,,,21600@0,21600,21600,10800xe">
@@ -1875,7 +1875,7 @@
               </wp:inline>
             </w:drawing>
           </mc:Choice>
-          <mc:Fallback xmlns="">
+          <mc:Fallback>
             <w:pict>
               <v:group w14:anchorId="1FC78828" id="Group 19" o:spid="_x0000_s1026" alt="Tip icon" style="width:8.8pt;height:8.8pt;mso-position-horizontal-relative:char;mso-position-vertical-relative:line" coordsize="228600,228600" o:gfxdata="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">
                 <v:oval id="Oval 121" o:spid="_x0000_s1027" style="position:absolute;width:228600;height:228600;visibility:visible;mso-wrap-style:square;v-text-anchor:top" o:gfxdata="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" fillcolor="#92278f [3204]" stroked="f" strokeweight="0">
@@ -2113,7 +2113,7 @@
                     </wp:inline>
                   </w:drawing>
                 </mc:Choice>
-                <mc:Fallback xmlns="">
+                <mc:Fallback>
                   <w:pict>
                     <v:group w14:anchorId="7409D1C1" id="Group 19" o:spid="_x0000_s1026" alt="Tip icon" style="width:18pt;height:18pt;mso-position-horizontal-relative:char;mso-position-vertical-relative:line" coordsize="228600,228600" o:gfxdata="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">
                       <v:oval id="Oval 14" o:spid="_x0000_s1027" style="position:absolute;width:228600;height:228600;visibility:visible;mso-wrap-style:square;v-text-anchor:top" o:gfxdata="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" fillcolor="#92278f [3204]" stroked="f" strokeweight="0">
@@ -2245,7 +2245,7 @@
             <w10:borderbottom type="single" width="4"/>
             <w10:borderright type="single" width="4"/>
           </v:shape>
-          <o:OLEObject Type="Embed" ProgID="Word.OpenDocumentText.12" ShapeID="_x0000_i1025" DrawAspect="Content" ObjectID="_1476778968" r:id="rId16"/>
+          <o:OLEObject Type="Embed" ProgID="Word.OpenDocumentText.12" ShapeID="_x0000_i1025" DrawAspect="Content" ObjectID="_1476783906" r:id="rId16"/>
         </w:object>
       </w:r>
     </w:p>
@@ -2392,7 +2392,10 @@
     </w:p>
     <w:p>
       <w:r>
-        <w:t>Estimated Time of Completion: 15 minutes</w:t>
+        <w:t>Duration</w:t>
+      </w:r>
+      <w:r>
+        <w:t>: 15 minutes</w:t>
       </w:r>
     </w:p>
     <w:p/>
@@ -2436,7 +2439,7 @@
             <w10:borderbottom type="single" width="4"/>
             <w10:borderright type="single" width="4"/>
           </v:shape>
-          <o:OLEObject Type="Embed" ProgID="Word.OpenDocumentText.12" ShapeID="_x0000_i1026" DrawAspect="Content" ObjectID="_1476778969" r:id="rId20"/>
+          <o:OLEObject Type="Embed" ProgID="Word.OpenDocumentText.12" ShapeID="_x0000_i1026" DrawAspect="Content" ObjectID="_1476783907" r:id="rId20"/>
         </w:object>
       </w:r>
     </w:p>
@@ -2689,7 +2692,7 @@
                     </wp:inline>
                   </w:drawing>
                 </mc:Choice>
-                <mc:Fallback xmlns="">
+                <mc:Fallback>
                   <w:pict>
                     <v:group w14:anchorId="58DF636B" id="Group 19" o:spid="_x0000_s1026" alt="Tip icon" style="width:18pt;height:18pt;mso-position-horizontal-relative:char;mso-position-vertical-relative:line" coordsize="228600,228600" o:gfxdata="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">
                       <v:oval id="Oval 47" o:spid="_x0000_s1027" style="position:absolute;width:228600;height:228600;visibility:visible;mso-wrap-style:square;v-text-anchor:top" o:gfxdata="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" fillcolor="#92278f [3204]" stroked="f" strokeweight="0">
@@ -3126,7 +3129,7 @@
                     </wp:inline>
                   </w:drawing>
                 </mc:Choice>
-                <mc:Fallback xmlns="">
+                <mc:Fallback>
                   <w:pict>
                     <v:group w14:anchorId="5EC66525" id="Group 19" o:spid="_x0000_s1026" alt="Tip icon" style="width:18pt;height:18pt;mso-position-horizontal-relative:char;mso-position-vertical-relative:line" coordsize="228600,228600" o:gfxdata="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">
                       <v:oval id="Oval 65" o:spid="_x0000_s1027" style="position:absolute;width:228600;height:228600;visibility:visible;mso-wrap-style:square;v-text-anchor:top" o:gfxdata="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" fillcolor="#92278f [3204]" stroked="f" strokeweight="0">
@@ -3426,7 +3429,7 @@
                     </wp:inline>
                   </w:drawing>
                 </mc:Choice>
-                <mc:Fallback xmlns="">
+                <mc:Fallback>
                   <w:pict>
                     <v:group w14:anchorId="1183A2FE" id="Group 19" o:spid="_x0000_s1026" alt="Tip icon" style="width:18pt;height:18pt;mso-position-horizontal-relative:char;mso-position-vertical-relative:line" coordsize="228600,228600" o:gfxdata="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">
                       <v:oval id="Oval 115" o:spid="_x0000_s1027" style="position:absolute;width:228600;height:228600;visibility:visible;mso-wrap-style:square;v-text-anchor:top" o:gfxdata="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" fillcolor="#92278f [3204]" stroked="f" strokeweight="0">
@@ -3809,7 +3812,7 @@
                     </wp:inline>
                   </w:drawing>
                 </mc:Choice>
-                <mc:Fallback xmlns="">
+                <mc:Fallback>
                   <w:pict>
                     <v:group w14:anchorId="40F67868" id="Group 19" o:spid="_x0000_s1026" alt="Tip icon" style="width:18pt;height:18pt;mso-position-horizontal-relative:char;mso-position-vertical-relative:line" coordsize="228600,228600" o:gfxdata="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">
                       <v:oval id="Oval 75" o:spid="_x0000_s1027" style="position:absolute;width:228600;height:228600;visibility:visible;mso-wrap-style:square;v-text-anchor:top" o:gfxdata="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" fillcolor="#92278f [3204]" stroked="f" strokeweight="0">
@@ -4130,7 +4133,7 @@
                     </wp:inline>
                   </w:drawing>
                 </mc:Choice>
-                <mc:Fallback xmlns="">
+                <mc:Fallback>
                   <w:pict>
                     <v:group w14:anchorId="07F0168A" id="Group 19" o:spid="_x0000_s1026" alt="Tip icon" style="width:18pt;height:18pt;mso-position-horizontal-relative:char;mso-position-vertical-relative:line" coordsize="228600,228600" o:gfxdata="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">
                       <v:oval id="Oval 118" o:spid="_x0000_s1027" style="position:absolute;width:228600;height:228600;visibility:visible;mso-wrap-style:square;v-text-anchor:top" o:gfxdata="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" fillcolor="#92278f [3204]" stroked="f" strokeweight="0">
@@ -4396,7 +4399,7 @@
             <w10:borderbottom type="single" width="4"/>
             <w10:borderright type="single" width="4"/>
           </v:shape>
-          <o:OLEObject Type="Embed" ProgID="Word.OpenDocumentText.12" ShapeID="_x0000_i1027" DrawAspect="Content" ObjectID="_1476778970" r:id="rId22"/>
+          <o:OLEObject Type="Embed" ProgID="Word.OpenDocumentText.12" ShapeID="_x0000_i1027" DrawAspect="Content" ObjectID="_1476783908" r:id="rId22"/>
         </w:object>
       </w:r>
     </w:p>
@@ -4404,7 +4407,7 @@
     <w:p/>
     <w:p>
       <w:r>
-        <w:t>7</w:t>
+        <w:t>8</w:t>
       </w:r>
       <w:r>
         <w:t xml:space="preserve">. </w:t>
@@ -4651,7 +4654,7 @@
                     </wp:inline>
                   </w:drawing>
                 </mc:Choice>
-                <mc:Fallback xmlns="">
+                <mc:Fallback>
                   <w:pict>
                     <v:group w14:anchorId="5A3830DF" id="Group 19" o:spid="_x0000_s1026" alt="Tip icon" style="width:18pt;height:18pt;mso-position-horizontal-relative:char;mso-position-vertical-relative:line" coordsize="228600,228600" o:gfxdata="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">
                       <v:oval id="Oval 124" o:spid="_x0000_s1027" style="position:absolute;width:228600;height:228600;visibility:visible;mso-wrap-style:square;v-text-anchor:top" o:gfxdata="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" fillcolor="#92278f [3204]" stroked="f" strokeweight="0">
@@ -4945,7 +4948,7 @@
                     </wp:inline>
                   </w:drawing>
                 </mc:Choice>
-                <mc:Fallback xmlns="">
+                <mc:Fallback>
                   <w:pict>
                     <v:group w14:anchorId="387D16B2" id="Group 19" o:spid="_x0000_s1026" alt="Tip icon" style="width:18pt;height:18pt;mso-position-horizontal-relative:char;mso-position-vertical-relative:line" coordsize="228600,228600" o:gfxdata="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">
                       <v:oval id="Oval 127" o:spid="_x0000_s1027" style="position:absolute;width:228600;height:228600;visibility:visible;mso-wrap-style:square;v-text-anchor:top" o:gfxdata="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" fillcolor="#92278f [3204]" stroked="f" strokeweight="0">
@@ -5117,37 +5120,32 @@
       </w:tr>
     </w:tbl>
     <w:p/>
+    <w:p>
+      <w:r>
+        <w:t>Now test it with customer2</w:t>
+      </w:r>
+      <w:r>
+        <w:t>.</w:t>
+      </w:r>
+    </w:p>
     <w:p/>
     <w:p>
       <w:r>
-        <w:t>8</w:t>
-      </w:r>
-      <w:r>
-        <w:t>. Now test it with customer2</w:t>
+        <w:t>9. Uncomment</w:t>
+      </w:r>
+      <w:r>
+        <w:t>, compile</w:t>
+      </w:r>
+      <w:r>
+        <w:t xml:space="preserve"> and run tests 1-2 and 1-3</w:t>
       </w:r>
       <w:r>
         <w:t>.</w:t>
       </w:r>
     </w:p>
-    <w:p/>
     <w:p>
       <w:r>
         <w:lastRenderedPageBreak/>
-        <w:t>9. Uncomment</w:t>
-      </w:r>
-      <w:r>
-        <w:t>, compile</w:t>
-      </w:r>
-      <w:r>
-        <w:t xml:space="preserve"> and run tests 1-2 and 1-3</w:t>
-      </w:r>
-      <w:r>
-        <w:t>.</w:t>
-      </w:r>
-    </w:p>
-    <w:p/>
-    <w:p>
-      <w:r>
         <w:t>10</w:t>
       </w:r>
       <w:r>
@@ -5182,7 +5180,7 @@
             <w10:borderbottom type="single" width="4"/>
             <w10:borderright type="single" width="4"/>
           </v:shape>
-          <o:OLEObject Type="Embed" ProgID="Word.OpenDocumentText.12" ShapeID="_x0000_i1028" DrawAspect="Content" ObjectID="_1476778971" r:id="rId24"/>
+          <o:OLEObject Type="Embed" ProgID="Word.OpenDocumentText.12" ShapeID="_x0000_i1028" DrawAspect="Content" ObjectID="_1476783909" r:id="rId24"/>
         </w:object>
       </w:r>
     </w:p>
@@ -5286,7 +5284,10 @@
     </w:p>
     <w:p>
       <w:r>
-        <w:t>Estimated Time of Completion: 20 minutes</w:t>
+        <w:t>Duration</w:t>
+      </w:r>
+      <w:r>
+        <w:t>: 20 minutes</w:t>
       </w:r>
     </w:p>
     <w:p/>
@@ -5353,7 +5354,7 @@
             <w10:borderbottom type="single" width="4"/>
             <w10:borderright type="single" width="4"/>
           </v:shape>
-          <o:OLEObject Type="Embed" ProgID="Word.OpenDocumentText.12" ShapeID="_x0000_i1029" DrawAspect="Content" ObjectID="_1476778972" r:id="rId26"/>
+          <o:OLEObject Type="Embed" ProgID="Word.OpenDocumentText.12" ShapeID="_x0000_i1029" DrawAspect="Content" ObjectID="_1476783910" r:id="rId26"/>
         </w:object>
       </w:r>
     </w:p>
@@ -5396,7 +5397,7 @@
             <w10:borderbottom type="single" width="4"/>
             <w10:borderright type="single" width="4"/>
           </v:shape>
-          <o:OLEObject Type="Embed" ProgID="Word.OpenDocumentText.12" ShapeID="_x0000_i1030" DrawAspect="Content" ObjectID="_1476778973" r:id="rId28"/>
+          <o:OLEObject Type="Embed" ProgID="Word.OpenDocumentText.12" ShapeID="_x0000_i1030" DrawAspect="Content" ObjectID="_1476783911" r:id="rId28"/>
         </w:object>
       </w:r>
     </w:p>
@@ -5626,7 +5627,7 @@
                     </wp:inline>
                   </w:drawing>
                 </mc:Choice>
-                <mc:Fallback xmlns="">
+                <mc:Fallback>
                   <w:pict>
                     <v:group w14:anchorId="5512FD54" id="Group 19" o:spid="_x0000_s1026" alt="Tip icon" style="width:18pt;height:18pt;mso-position-horizontal-relative:char;mso-position-vertical-relative:line" coordsize="228600,228600" o:gfxdata="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">
                       <v:oval id="Oval 130" o:spid="_x0000_s1027" style="position:absolute;width:228600;height:228600;visibility:visible;mso-wrap-style:square;v-text-anchor:top" o:gfxdata="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" fillcolor="#92278f [3204]" stroked="f" strokeweight="0">
@@ -5761,7 +5762,7 @@
             <w10:borderbottom type="single" width="4"/>
             <w10:borderright type="single" width="4"/>
           </v:shape>
-          <o:OLEObject Type="Embed" ProgID="Word.OpenDocumentText.12" ShapeID="_x0000_i1031" DrawAspect="Content" ObjectID="_1476778974" r:id="rId29"/>
+          <o:OLEObject Type="Embed" ProgID="Word.OpenDocumentText.12" ShapeID="_x0000_i1031" DrawAspect="Content" ObjectID="_1476783912" r:id="rId29"/>
         </w:object>
       </w:r>
     </w:p>
@@ -6020,7 +6021,7 @@
                     </wp:inline>
                   </w:drawing>
                 </mc:Choice>
-                <mc:Fallback xmlns="">
+                <mc:Fallback>
                   <w:pict>
                     <v:group w14:anchorId="7477FC9D" id="Group 19" o:spid="_x0000_s1026" alt="Tip icon" style="width:18pt;height:18pt;mso-position-horizontal-relative:char;mso-position-vertical-relative:line" coordsize="228600,228600" o:gfxdata="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">
                       <v:oval id="Oval 133" o:spid="_x0000_s1027" style="position:absolute;width:228600;height:228600;visibility:visible;mso-wrap-style:square;v-text-anchor:top" o:gfxdata="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" fillcolor="#92278f [3204]" stroked="f" strokeweight="0">
@@ -6329,7 +6330,7 @@
                     </wp:inline>
                   </w:drawing>
                 </mc:Choice>
-                <mc:Fallback xmlns="">
+                <mc:Fallback>
                   <w:pict>
                     <v:group w14:anchorId="436E51B7" id="Group 19" o:spid="_x0000_s1026" alt="Tip icon" style="width:18pt;height:18pt;mso-position-horizontal-relative:char;mso-position-vertical-relative:line" coordsize="228600,228600" o:gfxdata="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">
                       <v:oval id="Oval 136" o:spid="_x0000_s1027" style="position:absolute;width:228600;height:228600;visibility:visible;mso-wrap-style:square;v-text-anchor:top" o:gfxdata="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" fillcolor="#92278f [3204]" stroked="f" strokeweight="0">
@@ -6690,7 +6691,7 @@
                     </wp:inline>
                   </w:drawing>
                 </mc:Choice>
-                <mc:Fallback xmlns="">
+                <mc:Fallback>
                   <w:pict>
                     <v:group w14:anchorId="0D97FBE4" id="Group 19" o:spid="_x0000_s1026" alt="Tip icon" style="width:18pt;height:18pt;mso-position-horizontal-relative:char;mso-position-vertical-relative:line" coordsize="228600,228600" o:gfxdata="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">
                       <v:oval id="Oval 139" o:spid="_x0000_s1027" style="position:absolute;width:228600;height:228600;visibility:visible;mso-wrap-style:square;v-text-anchor:top" o:gfxdata="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" fillcolor="#92278f [3204]" stroked="f" strokeweight="0">
@@ -6890,7 +6891,7 @@
             <w10:borderbottom type="single" width="4"/>
             <w10:borderright type="single" width="4"/>
           </v:shape>
-          <o:OLEObject Type="Embed" ProgID="Word.OpenDocumentText.12" ShapeID="_x0000_i1032" DrawAspect="Content" ObjectID="_1476778975" r:id="rId31"/>
+          <o:OLEObject Type="Embed" ProgID="Word.OpenDocumentText.12" ShapeID="_x0000_i1032" DrawAspect="Content" ObjectID="_1476783913" r:id="rId31"/>
         </w:object>
       </w:r>
     </w:p>
@@ -6946,7 +6947,7 @@
             <w10:borderbottom type="single" width="4"/>
             <w10:borderright type="single" width="4"/>
           </v:shape>
-          <o:OLEObject Type="Embed" ProgID="Word.OpenDocumentText.12" ShapeID="_x0000_i1033" DrawAspect="Content" ObjectID="_1476778976" r:id="rId33"/>
+          <o:OLEObject Type="Embed" ProgID="Word.OpenDocumentText.12" ShapeID="_x0000_i1033" DrawAspect="Content" ObjectID="_1476783914" r:id="rId33"/>
         </w:object>
       </w:r>
     </w:p>
@@ -7055,7 +7056,7 @@
             <w10:borderbottom type="single" width="4"/>
             <w10:borderright type="single" width="4"/>
           </v:shape>
-          <o:OLEObject Type="Embed" ProgID="Word.OpenDocumentText.12" ShapeID="_x0000_i1034" DrawAspect="Content" ObjectID="_1476778977" r:id="rId35"/>
+          <o:OLEObject Type="Embed" ProgID="Word.OpenDocumentText.12" ShapeID="_x0000_i1034" DrawAspect="Content" ObjectID="_1476783915" r:id="rId35"/>
         </w:object>
       </w:r>
     </w:p>
@@ -7141,9 +7142,14 @@
             <w10:borderbottom type="single" width="4"/>
             <w10:borderright type="single" width="4"/>
           </v:shape>
-          <o:OLEObject Type="Embed" ProgID="Word.OpenDocumentText.12" ShapeID="_x0000_i1035" DrawAspect="Content" ObjectID="_1476778978" r:id="rId37"/>
+          <o:OLEObject Type="Embed" ProgID="Word.OpenDocumentText.12" ShapeID="_x0000_i1035" DrawAspect="Content" ObjectID="_1476783916" r:id="rId37"/>
         </w:object>
       </w:r>
+    </w:p>
+    <w:p>
+      <w:pPr>
+        <w:spacing w:after="0"/>
+      </w:pPr>
     </w:p>
     <w:p>
       <w:pPr>
@@ -7245,7 +7251,10 @@
     </w:p>
     <w:p>
       <w:r>
-        <w:t>Estimated Time of Completion: 15 minutes</w:t>
+        <w:t>Duration</w:t>
+      </w:r>
+      <w:r>
+        <w:t>: 15 minutes</w:t>
       </w:r>
     </w:p>
     <w:p/>
@@ -7315,7 +7324,7 @@
             <w10:borderbottom type="single" width="4"/>
             <w10:borderright type="single" width="4"/>
           </v:shape>
-          <o:OLEObject Type="Embed" ProgID="Word.OpenDocumentText.12" ShapeID="_x0000_i1036" DrawAspect="Content" ObjectID="_1476778979" r:id="rId39"/>
+          <o:OLEObject Type="Embed" ProgID="Word.OpenDocumentText.12" ShapeID="_x0000_i1036" DrawAspect="Content" ObjectID="_1476783917" r:id="rId39"/>
         </w:object>
       </w:r>
     </w:p>
@@ -7401,7 +7410,7 @@
             <w10:borderbottom type="single" width="4"/>
             <w10:borderright type="single" width="4"/>
           </v:shape>
-          <o:OLEObject Type="Embed" ProgID="Word.OpenDocumentText.12" ShapeID="_x0000_i1037" DrawAspect="Content" ObjectID="_1476778980" r:id="rId41"/>
+          <o:OLEObject Type="Embed" ProgID="Word.OpenDocumentText.12" ShapeID="_x0000_i1037" DrawAspect="Content" ObjectID="_1476783918" r:id="rId41"/>
         </w:object>
       </w:r>
     </w:p>
@@ -7468,7 +7477,7 @@
             <w10:borderbottom type="single" width="4"/>
             <w10:borderright type="single" width="4"/>
           </v:shape>
-          <o:OLEObject Type="Embed" ProgID="Word.OpenDocumentText.12" ShapeID="_x0000_i1038" DrawAspect="Content" ObjectID="_1476778981" r:id="rId43"/>
+          <o:OLEObject Type="Embed" ProgID="Word.OpenDocumentText.12" ShapeID="_x0000_i1038" DrawAspect="Content" ObjectID="_1476783919" r:id="rId43"/>
         </w:object>
       </w:r>
     </w:p>
@@ -7541,7 +7550,7 @@
             <w10:borderbottom type="single" width="4"/>
             <w10:borderright type="single" width="4"/>
           </v:shape>
-          <o:OLEObject Type="Embed" ProgID="Word.OpenDocumentText.12" ShapeID="_x0000_i1039" DrawAspect="Content" ObjectID="_1476778982" r:id="rId45"/>
+          <o:OLEObject Type="Embed" ProgID="Word.OpenDocumentText.12" ShapeID="_x0000_i1039" DrawAspect="Content" ObjectID="_1476783920" r:id="rId45"/>
         </w:object>
       </w:r>
     </w:p>
@@ -7661,7 +7670,12 @@
     </w:p>
     <w:p>
       <w:r>
-        <w:t>Estimated Time of Completion: 30</w:t>
+        <w:t>Duration</w:t>
+      </w:r>
+      <w:bookmarkStart w:id="29" w:name="_GoBack"/>
+      <w:bookmarkEnd w:id="29"/>
+      <w:r>
+        <w:t>: 30</w:t>
       </w:r>
       <w:r>
         <w:t xml:space="preserve"> minutes</w:t>
@@ -7739,25 +7753,22 @@
       </w:r>
     </w:p>
     <w:p/>
-    <w:bookmarkStart w:id="29" w:name="_GoBack"/>
     <w:bookmarkStart w:id="30" w:name="_MON_1472417191"/>
     <w:bookmarkEnd w:id="30"/>
     <w:p>
       <w:r>
         <w:object w:dxaOrig="9026" w:dyaOrig="2938">
-          <v:shape id="_x0000_i1045" type="#_x0000_t75" style="width:451.5pt;height:147pt" o:ole="">
+          <v:shape id="_x0000_i1040" type="#_x0000_t75" style="width:451.5pt;height:147pt" o:ole="" o:bordertopcolor="this" o:borderleftcolor="this" o:borderbottomcolor="this" o:borderrightcolor="this">
             <v:imagedata r:id="rId46" o:title=""/>
             <w10:bordertop type="single" width="4"/>
             <w10:borderleft type="single" width="4"/>
             <w10:borderbottom type="single" width="4"/>
             <w10:borderright type="single" width="4"/>
           </v:shape>
-          <o:OLEObject Type="Embed" ProgID="Word.OpenDocumentText.12" ShapeID="_x0000_i1045" DrawAspect="Content" ObjectID="_1476778983" r:id="rId47"/>
+          <o:OLEObject Type="Embed" ProgID="Word.OpenDocumentText.12" ShapeID="_x0000_i1040" DrawAspect="Content" ObjectID="_1476783921" r:id="rId47"/>
         </w:object>
       </w:r>
-      <w:bookmarkEnd w:id="29"/>
-    </w:p>
-    <w:p/>
+    </w:p>
     <w:p/>
     <w:p>
       <w:r>
@@ -7807,32 +7818,33 @@
     <w:p>
       <w:r>
         <w:object w:dxaOrig="9026" w:dyaOrig="714">
-          <v:shape id="_x0000_i1040" type="#_x0000_t75" style="width:451.5pt;height:36pt" o:ole="" o:bordertopcolor="this" o:borderleftcolor="this" o:borderbottomcolor="this" o:borderrightcolor="this">
+          <v:shape id="_x0000_i1041" type="#_x0000_t75" style="width:451.5pt;height:36pt" o:ole="" o:bordertopcolor="this" o:borderleftcolor="this" o:borderbottomcolor="this" o:borderrightcolor="this">
             <v:imagedata r:id="rId48" o:title=""/>
             <w10:bordertop type="single" width="4"/>
             <w10:borderleft type="single" width="4"/>
             <w10:borderbottom type="single" width="4"/>
             <w10:borderright type="single" width="4"/>
           </v:shape>
-          <o:OLEObject Type="Embed" ProgID="Word.OpenDocumentText.12" ShapeID="_x0000_i1040" DrawAspect="Content" ObjectID="_1476778984" r:id="rId49"/>
+          <o:OLEObject Type="Embed" ProgID="Word.OpenDocumentText.12" ShapeID="_x0000_i1041" DrawAspect="Content" ObjectID="_1476783922" r:id="rId49"/>
         </w:object>
+      </w:r>
+    </w:p>
+    <w:p/>
+    <w:p>
+      <w:r>
+        <w:t xml:space="preserve">5. </w:t>
+      </w:r>
+      <w:r>
+        <w:t>Uncomment, compile and run test</w:t>
+      </w:r>
+      <w:r>
+        <w:t xml:space="preserve"> 4-1.</w:t>
       </w:r>
     </w:p>
     <w:p/>
     <w:p/>
     <w:p>
       <w:r>
-        <w:t xml:space="preserve">5. </w:t>
-      </w:r>
-      <w:r>
-        <w:t>Uncomment, compile and run test</w:t>
-      </w:r>
-      <w:r>
-        <w:t xml:space="preserve"> 4-1.</w:t>
-      </w:r>
-    </w:p>
-    <w:p>
-      <w:r>
         <w:lastRenderedPageBreak/>
         <w:t>6</w:t>
       </w:r>
@@ -7861,19 +7873,18 @@
     <w:p>
       <w:r>
         <w:object w:dxaOrig="9026" w:dyaOrig="1826">
-          <v:shape id="_x0000_i1041" type="#_x0000_t75" style="width:451.5pt;height:91.5pt" o:ole="" o:bordertopcolor="this" o:borderleftcolor="this" o:borderbottomcolor="this" o:borderrightcolor="this">
+          <v:shape id="_x0000_i1042" type="#_x0000_t75" style="width:451.5pt;height:91.5pt" o:ole="" o:bordertopcolor="this" o:borderleftcolor="this" o:borderbottomcolor="this" o:borderrightcolor="this">
             <v:imagedata r:id="rId50" o:title=""/>
             <w10:bordertop type="single" width="4"/>
             <w10:borderleft type="single" width="4"/>
             <w10:borderbottom type="single" width="4"/>
             <w10:borderright type="single" width="4"/>
           </v:shape>
-          <o:OLEObject Type="Embed" ProgID="Word.OpenDocumentText.12" ShapeID="_x0000_i1041" DrawAspect="Content" ObjectID="_1476778985" r:id="rId51"/>
+          <o:OLEObject Type="Embed" ProgID="Word.OpenDocumentText.12" ShapeID="_x0000_i1042" DrawAspect="Content" ObjectID="_1476783923" r:id="rId51"/>
         </w:object>
       </w:r>
     </w:p>
     <w:p/>
-    <w:p/>
     <w:p>
       <w:r>
         <w:t>7. Uncomm</w:t>
@@ -7897,7 +7908,6 @@
         <w:t>.</w:t>
       </w:r>
     </w:p>
-    <w:p/>
     <w:p/>
     <w:p>
       <w:r>
@@ -7936,40 +7946,38 @@
     <w:p>
       <w:r>
         <w:object w:dxaOrig="9026" w:dyaOrig="2048">
-          <v:shape id="_x0000_i1042" type="#_x0000_t75" style="width:451.5pt;height:102.75pt" o:ole="" o:bordertopcolor="this" o:borderleftcolor="this" o:borderbottomcolor="this" o:borderrightcolor="this">
+          <v:shape id="_x0000_i1043" type="#_x0000_t75" style="width:451.5pt;height:102.75pt" o:ole="" o:bordertopcolor="this" o:borderleftcolor="this" o:borderbottomcolor="this" o:borderrightcolor="this">
             <v:imagedata r:id="rId52" o:title=""/>
             <w10:bordertop type="single" width="4"/>
             <w10:borderleft type="single" width="4"/>
             <w10:borderbottom type="single" width="4"/>
             <w10:borderright type="single" width="4"/>
           </v:shape>
-          <o:OLEObject Type="Embed" ProgID="Word.OpenDocumentText.12" ShapeID="_x0000_i1042" DrawAspect="Content" ObjectID="_1476778986" r:id="rId53"/>
+          <o:OLEObject Type="Embed" ProgID="Word.OpenDocumentText.12" ShapeID="_x0000_i1043" DrawAspect="Content" ObjectID="_1476783924" r:id="rId53"/>
         </w:object>
       </w:r>
     </w:p>
     <w:p/>
+    <w:p>
+      <w:r>
+        <w:t>9</w:t>
+      </w:r>
+      <w:r>
+        <w:t>. Uncomment</w:t>
+      </w:r>
+      <w:r>
+        <w:t>, compile</w:t>
+      </w:r>
+      <w:r>
+        <w:t xml:space="preserve"> and run test 4-3</w:t>
+      </w:r>
+      <w:r>
+        <w:t>.</w:t>
+      </w:r>
+    </w:p>
     <w:p/>
     <w:p>
       <w:r>
-        <w:t>9</w:t>
-      </w:r>
-      <w:r>
-        <w:t>. Uncomment</w:t>
-      </w:r>
-      <w:r>
-        <w:t>, compile</w:t>
-      </w:r>
-      <w:r>
-        <w:t xml:space="preserve"> and run test 4-3</w:t>
-      </w:r>
-      <w:r>
-        <w:t>.</w:t>
-      </w:r>
-    </w:p>
-    <w:p/>
-    <w:p/>
-    <w:p>
-      <w:r>
         <w:t>10</w:t>
       </w:r>
       <w:r>
@@ -7997,19 +8005,55 @@
       </w:r>
       <w:proofErr w:type="spellEnd"/>
       <w:r>
-        <w:t xml:space="preserve"> file located in the Application project.</w:t>
-      </w:r>
-    </w:p>
-    <w:p/>
-    <w:p/>
-    <w:p/>
-    <w:p/>
-    <w:p/>
-    <w:p/>
-    <w:p/>
-    <w:p/>
-    <w:p/>
-    <w:p/>
+        <w:t xml:space="preserve"> file loc</w:t>
+      </w:r>
+      <w:r>
+        <w:t>ated in the Application project to create a table and some rows.</w:t>
+      </w:r>
+    </w:p>
+    <w:p>
+      <w:r>
+        <w:rPr>
+          <w:noProof/>
+          <w:lang w:val="en-AU" w:eastAsia="en-AU"/>
+        </w:rPr>
+        <w:drawing>
+          <wp:inline distT="0" distB="0" distL="0" distR="0" wp14:anchorId="608212F1" wp14:editId="2F7A6497">
+            <wp:extent cx="4943475" cy="3455678"/>
+            <wp:effectExtent l="0" t="0" r="0" b="0"/>
+            <wp:docPr id="11" name="Picture 11"/>
+            <wp:cNvGraphicFramePr>
+              <a:graphicFrameLocks xmlns:a="http://schemas.openxmlformats.org/drawingml/2006/main" noChangeAspect="1"/>
+            </wp:cNvGraphicFramePr>
+            <a:graphic xmlns:a="http://schemas.openxmlformats.org/drawingml/2006/main">
+              <a:graphicData uri="http://schemas.openxmlformats.org/drawingml/2006/picture">
+                <pic:pic xmlns:pic="http://schemas.openxmlformats.org/drawingml/2006/picture">
+                  <pic:nvPicPr>
+                    <pic:cNvPr id="1" name=""/>
+                    <pic:cNvPicPr/>
+                  </pic:nvPicPr>
+                  <pic:blipFill>
+                    <a:blip r:embed="rId54"/>
+                    <a:stretch>
+                      <a:fillRect/>
+                    </a:stretch>
+                  </pic:blipFill>
+                  <pic:spPr>
+                    <a:xfrm>
+                      <a:off x="0" y="0"/>
+                      <a:ext cx="4961533" cy="3468301"/>
+                    </a:xfrm>
+                    <a:prstGeom prst="rect">
+                      <a:avLst/>
+                    </a:prstGeom>
+                  </pic:spPr>
+                </pic:pic>
+              </a:graphicData>
+            </a:graphic>
+          </wp:inline>
+        </w:drawing>
+      </w:r>
+    </w:p>
     <w:p>
       <w:r>
         <w:lastRenderedPageBreak/>
@@ -8046,18 +8090,17 @@
     <w:p>
       <w:r>
         <w:object w:dxaOrig="9026" w:dyaOrig="5830">
-          <v:shape id="_x0000_i1043" type="#_x0000_t75" style="width:451.5pt;height:291.75pt" o:ole="" o:bordertopcolor="this" o:borderleftcolor="this" o:borderbottomcolor="this" o:borderrightcolor="this">
-            <v:imagedata r:id="rId54" o:title=""/>
+          <v:shape id="_x0000_i1044" type="#_x0000_t75" style="width:451.5pt;height:291.75pt" o:ole="" o:bordertopcolor="this" o:borderleftcolor="this" o:borderbottomcolor="this" o:borderrightcolor="this">
+            <v:imagedata r:id="rId55" o:title=""/>
             <w10:bordertop type="single" width="4"/>
             <w10:borderleft type="single" width="4"/>
             <w10:borderbottom type="single" width="4"/>
             <w10:borderright type="single" width="4"/>
           </v:shape>
-          <o:OLEObject Type="Embed" ProgID="Word.OpenDocumentText.12" ShapeID="_x0000_i1043" DrawAspect="Content" ObjectID="_1476778987" r:id="rId55"/>
+          <o:OLEObject Type="Embed" ProgID="Word.OpenDocumentText.12" ShapeID="_x0000_i1044" DrawAspect="Content" ObjectID="_1476783925" r:id="rId56"/>
         </w:object>
       </w:r>
     </w:p>
-    <w:p/>
     <w:p/>
     <w:p>
       <w:r>
@@ -8083,19 +8126,18 @@
       <w:bookmarkEnd w:id="35"/>
       <w:r>
         <w:object w:dxaOrig="9026" w:dyaOrig="2716">
-          <v:shape id="_x0000_i1044" type="#_x0000_t75" style="width:451.5pt;height:135.75pt" o:ole="" o:bordertopcolor="this" o:borderleftcolor="this" o:borderbottomcolor="this" o:borderrightcolor="this">
-            <v:imagedata r:id="rId56" o:title=""/>
+          <v:shape id="_x0000_i1045" type="#_x0000_t75" style="width:451.5pt;height:135.75pt" o:ole="" o:bordertopcolor="this" o:borderleftcolor="this" o:borderbottomcolor="this" o:borderrightcolor="this">
+            <v:imagedata r:id="rId57" o:title=""/>
             <w10:bordertop type="single" width="4"/>
             <w10:borderleft type="single" width="4"/>
             <w10:borderbottom type="single" width="4"/>
             <w10:borderright type="single" width="4"/>
           </v:shape>
-          <o:OLEObject Type="Embed" ProgID="Word.OpenDocumentText.12" ShapeID="_x0000_i1044" DrawAspect="Content" ObjectID="_1476778988" r:id="rId57"/>
+          <o:OLEObject Type="Embed" ProgID="Word.OpenDocumentText.12" ShapeID="_x0000_i1045" DrawAspect="Content" ObjectID="_1476783926" r:id="rId58"/>
         </w:object>
       </w:r>
     </w:p>
     <w:p/>
-    <w:p/>
     <w:p>
       <w:r>
         <w:t>13</w:t>
@@ -8116,7 +8158,7 @@
       </w:r>
     </w:p>
     <w:sectPr>
-      <w:footerReference w:type="default" r:id="rId58"/>
+      <w:footerReference w:type="default" r:id="rId59"/>
       <w:pgSz w:w="12240" w:h="15840" w:code="1"/>
       <w:pgMar w:top="1080" w:right="1440" w:bottom="1080" w:left="1440" w:header="720" w:footer="720" w:gutter="0"/>
       <w:cols w:space="720"/>
@@ -8194,7 +8236,7 @@
       <w:rPr>
         <w:noProof/>
       </w:rPr>
-      <w:t>13</w:t>
+      <w:t>14</w:t>
     </w:r>
     <w:r>
       <w:rPr>
@@ -11289,25 +11331,25 @@
     </dgm:pt>
   </dgm:ptLst>
   <dgm:cxnLst>
-    <dgm:cxn modelId="{9EDC031C-33EE-432D-A4EF-D4BA7C40B829}" type="presOf" srcId="{9FE8FA85-5A27-42A9-90CB-EFE270BBC4D8}" destId="{EE7CE306-6469-41A4-84AD-FC336EBAA72A}" srcOrd="2" destOrd="0" presId="urn:microsoft.com/office/officeart/2005/8/layout/gear1"/>
-    <dgm:cxn modelId="{521C0665-872B-43E9-9C61-97A72953B7EA}" type="presOf" srcId="{06ED21E7-79B8-4963-B94D-883701CCEBF3}" destId="{322547BF-FA17-4E5C-975E-1E2365FEC96B}" srcOrd="2" destOrd="0" presId="urn:microsoft.com/office/officeart/2005/8/layout/gear1"/>
-    <dgm:cxn modelId="{AC067840-AC6D-436C-AD3B-B40DFC57EE55}" type="presOf" srcId="{06ED21E7-79B8-4963-B94D-883701CCEBF3}" destId="{EB2F1A30-DFF1-4E79-AEDD-DD191798CE03}" srcOrd="1" destOrd="0" presId="urn:microsoft.com/office/officeart/2005/8/layout/gear1"/>
+    <dgm:cxn modelId="{FD6F1C87-F2B1-4507-9EAF-481E91946CD1}" type="presOf" srcId="{06ED21E7-79B8-4963-B94D-883701CCEBF3}" destId="{322547BF-FA17-4E5C-975E-1E2365FEC96B}" srcOrd="2" destOrd="0" presId="urn:microsoft.com/office/officeart/2005/8/layout/gear1"/>
+    <dgm:cxn modelId="{7BEF87A0-92F7-45AF-97A0-5AE8092F44E6}" type="presOf" srcId="{9FE8FA85-5A27-42A9-90CB-EFE270BBC4D8}" destId="{EE7CE306-6469-41A4-84AD-FC336EBAA72A}" srcOrd="2" destOrd="0" presId="urn:microsoft.com/office/officeart/2005/8/layout/gear1"/>
+    <dgm:cxn modelId="{133459DB-3948-4BF7-8430-1C9DFE31F7B6}" type="presOf" srcId="{06ED21E7-79B8-4963-B94D-883701CCEBF3}" destId="{EB2F1A30-DFF1-4E79-AEDD-DD191798CE03}" srcOrd="1" destOrd="0" presId="urn:microsoft.com/office/officeart/2005/8/layout/gear1"/>
+    <dgm:cxn modelId="{CE5EF668-5AEF-4C57-AD83-FE1BCD505467}" type="presOf" srcId="{CE17E94F-E9B3-4D01-94CF-BF84BB0D10D6}" destId="{435CF0AE-72B1-496C-B685-5BF4899CD401}" srcOrd="0" destOrd="0" presId="urn:microsoft.com/office/officeart/2005/8/layout/gear1"/>
+    <dgm:cxn modelId="{EE9EFFE9-9A42-49A5-882E-CEE089B216AB}" type="presOf" srcId="{1B8E77EF-3DD3-4E38-B208-5B07FF4B5E40}" destId="{34573F20-AECD-4E48-90F8-D213EA67693E}" srcOrd="0" destOrd="0" presId="urn:microsoft.com/office/officeart/2005/8/layout/gear1"/>
     <dgm:cxn modelId="{2245E8C0-0DE4-4CB2-8629-5E7F6E6C997D}" srcId="{CE17E94F-E9B3-4D01-94CF-BF84BB0D10D6}" destId="{9FE8FA85-5A27-42A9-90CB-EFE270BBC4D8}" srcOrd="1" destOrd="0" parTransId="{5F31B0A1-7A1E-4774-97C8-474CB2EC5D57}" sibTransId="{1B8E77EF-3DD3-4E38-B208-5B07FF4B5E40}"/>
     <dgm:cxn modelId="{1C02A1B8-D870-4950-B2B0-B2102126D06B}" srcId="{CE17E94F-E9B3-4D01-94CF-BF84BB0D10D6}" destId="{06ED21E7-79B8-4963-B94D-883701CCEBF3}" srcOrd="0" destOrd="0" parTransId="{380D9EA7-FEF4-489C-9D34-23476C090D00}" sibTransId="{8AED33B6-67C8-410C-BB34-1C1F37AD78CD}"/>
-    <dgm:cxn modelId="{9176B74A-F542-4C6E-9C29-496475AF3C11}" type="presOf" srcId="{06ED21E7-79B8-4963-B94D-883701CCEBF3}" destId="{005B9784-283A-42A4-8873-35CDA8D50128}" srcOrd="0" destOrd="0" presId="urn:microsoft.com/office/officeart/2005/8/layout/gear1"/>
-    <dgm:cxn modelId="{1E8B9985-B946-4781-AD57-CB6C2A9323BB}" type="presOf" srcId="{CE17E94F-E9B3-4D01-94CF-BF84BB0D10D6}" destId="{435CF0AE-72B1-496C-B685-5BF4899CD401}" srcOrd="0" destOrd="0" presId="urn:microsoft.com/office/officeart/2005/8/layout/gear1"/>
-    <dgm:cxn modelId="{A3067B27-895C-4067-B7B3-1D1C8CA4DE3B}" type="presOf" srcId="{8AED33B6-67C8-410C-BB34-1C1F37AD78CD}" destId="{E37894A0-CA82-4B21-891C-DD34C3EC6A39}" srcOrd="0" destOrd="0" presId="urn:microsoft.com/office/officeart/2005/8/layout/gear1"/>
-    <dgm:cxn modelId="{5CE29BD3-AF86-42C5-9864-86B7EA395A60}" type="presOf" srcId="{1B8E77EF-3DD3-4E38-B208-5B07FF4B5E40}" destId="{34573F20-AECD-4E48-90F8-D213EA67693E}" srcOrd="0" destOrd="0" presId="urn:microsoft.com/office/officeart/2005/8/layout/gear1"/>
-    <dgm:cxn modelId="{56D8E058-94F3-45C4-9BF4-161F667E68DF}" type="presOf" srcId="{9FE8FA85-5A27-42A9-90CB-EFE270BBC4D8}" destId="{A51FD8ED-619E-490B-A7DB-8E2B070B165E}" srcOrd="0" destOrd="0" presId="urn:microsoft.com/office/officeart/2005/8/layout/gear1"/>
-    <dgm:cxn modelId="{F5DB25BF-C125-41A3-A036-F5E82115F677}" type="presOf" srcId="{9FE8FA85-5A27-42A9-90CB-EFE270BBC4D8}" destId="{DF31AEBD-271A-4B6B-89F0-55F0D6606C0B}" srcOrd="1" destOrd="0" presId="urn:microsoft.com/office/officeart/2005/8/layout/gear1"/>
-    <dgm:cxn modelId="{0312E424-FD38-4A60-BF56-58A5C81A4F6C}" type="presParOf" srcId="{435CF0AE-72B1-496C-B685-5BF4899CD401}" destId="{005B9784-283A-42A4-8873-35CDA8D50128}" srcOrd="0" destOrd="0" presId="urn:microsoft.com/office/officeart/2005/8/layout/gear1"/>
-    <dgm:cxn modelId="{A0243FC3-18CE-4788-AEB2-066C2C9B95B9}" type="presParOf" srcId="{435CF0AE-72B1-496C-B685-5BF4899CD401}" destId="{EB2F1A30-DFF1-4E79-AEDD-DD191798CE03}" srcOrd="1" destOrd="0" presId="urn:microsoft.com/office/officeart/2005/8/layout/gear1"/>
-    <dgm:cxn modelId="{9813493C-4C1D-4940-B0FB-65707BC1B81A}" type="presParOf" srcId="{435CF0AE-72B1-496C-B685-5BF4899CD401}" destId="{322547BF-FA17-4E5C-975E-1E2365FEC96B}" srcOrd="2" destOrd="0" presId="urn:microsoft.com/office/officeart/2005/8/layout/gear1"/>
-    <dgm:cxn modelId="{047271A3-C8C8-4D39-9C29-835B936AD0DC}" type="presParOf" srcId="{435CF0AE-72B1-496C-B685-5BF4899CD401}" destId="{A51FD8ED-619E-490B-A7DB-8E2B070B165E}" srcOrd="3" destOrd="0" presId="urn:microsoft.com/office/officeart/2005/8/layout/gear1"/>
-    <dgm:cxn modelId="{4DA7ECA7-8E27-4238-8336-E4918E2754C8}" type="presParOf" srcId="{435CF0AE-72B1-496C-B685-5BF4899CD401}" destId="{DF31AEBD-271A-4B6B-89F0-55F0D6606C0B}" srcOrd="4" destOrd="0" presId="urn:microsoft.com/office/officeart/2005/8/layout/gear1"/>
-    <dgm:cxn modelId="{5BB71E7B-7529-432D-8E7E-FA30544BA7A5}" type="presParOf" srcId="{435CF0AE-72B1-496C-B685-5BF4899CD401}" destId="{EE7CE306-6469-41A4-84AD-FC336EBAA72A}" srcOrd="5" destOrd="0" presId="urn:microsoft.com/office/officeart/2005/8/layout/gear1"/>
-    <dgm:cxn modelId="{8022C4AE-1A14-4F7C-841F-27AD23857C17}" type="presParOf" srcId="{435CF0AE-72B1-496C-B685-5BF4899CD401}" destId="{E37894A0-CA82-4B21-891C-DD34C3EC6A39}" srcOrd="6" destOrd="0" presId="urn:microsoft.com/office/officeart/2005/8/layout/gear1"/>
-    <dgm:cxn modelId="{E6C50569-8648-43FC-B7E1-8DC12CB7AD6D}" type="presParOf" srcId="{435CF0AE-72B1-496C-B685-5BF4899CD401}" destId="{34573F20-AECD-4E48-90F8-D213EA67693E}" srcOrd="7" destOrd="0" presId="urn:microsoft.com/office/officeart/2005/8/layout/gear1"/>
+    <dgm:cxn modelId="{E630DC2E-5132-428A-BC2A-A2CF7F62DBB8}" type="presOf" srcId="{8AED33B6-67C8-410C-BB34-1C1F37AD78CD}" destId="{E37894A0-CA82-4B21-891C-DD34C3EC6A39}" srcOrd="0" destOrd="0" presId="urn:microsoft.com/office/officeart/2005/8/layout/gear1"/>
+    <dgm:cxn modelId="{9E004C18-AF19-404D-A555-75AC83EE6D6C}" type="presOf" srcId="{9FE8FA85-5A27-42A9-90CB-EFE270BBC4D8}" destId="{A51FD8ED-619E-490B-A7DB-8E2B070B165E}" srcOrd="0" destOrd="0" presId="urn:microsoft.com/office/officeart/2005/8/layout/gear1"/>
+    <dgm:cxn modelId="{A1D693A5-06B9-40B5-A5E3-4023DBCDF929}" type="presOf" srcId="{9FE8FA85-5A27-42A9-90CB-EFE270BBC4D8}" destId="{DF31AEBD-271A-4B6B-89F0-55F0D6606C0B}" srcOrd="1" destOrd="0" presId="urn:microsoft.com/office/officeart/2005/8/layout/gear1"/>
+    <dgm:cxn modelId="{B375FB38-6211-4547-B97B-D3EC8012D8BE}" type="presOf" srcId="{06ED21E7-79B8-4963-B94D-883701CCEBF3}" destId="{005B9784-283A-42A4-8873-35CDA8D50128}" srcOrd="0" destOrd="0" presId="urn:microsoft.com/office/officeart/2005/8/layout/gear1"/>
+    <dgm:cxn modelId="{7F73F237-132D-41E2-8D2D-08A0608244A0}" type="presParOf" srcId="{435CF0AE-72B1-496C-B685-5BF4899CD401}" destId="{005B9784-283A-42A4-8873-35CDA8D50128}" srcOrd="0" destOrd="0" presId="urn:microsoft.com/office/officeart/2005/8/layout/gear1"/>
+    <dgm:cxn modelId="{67A25C87-E63E-4C03-8297-B8100EDE11DD}" type="presParOf" srcId="{435CF0AE-72B1-496C-B685-5BF4899CD401}" destId="{EB2F1A30-DFF1-4E79-AEDD-DD191798CE03}" srcOrd="1" destOrd="0" presId="urn:microsoft.com/office/officeart/2005/8/layout/gear1"/>
+    <dgm:cxn modelId="{0F3CF6F5-8EC9-41A5-B0A8-C2DE68F70CA3}" type="presParOf" srcId="{435CF0AE-72B1-496C-B685-5BF4899CD401}" destId="{322547BF-FA17-4E5C-975E-1E2365FEC96B}" srcOrd="2" destOrd="0" presId="urn:microsoft.com/office/officeart/2005/8/layout/gear1"/>
+    <dgm:cxn modelId="{2E0C1ADD-9311-4296-963A-3653FCA36DB5}" type="presParOf" srcId="{435CF0AE-72B1-496C-B685-5BF4899CD401}" destId="{A51FD8ED-619E-490B-A7DB-8E2B070B165E}" srcOrd="3" destOrd="0" presId="urn:microsoft.com/office/officeart/2005/8/layout/gear1"/>
+    <dgm:cxn modelId="{B8D57B29-2048-4BDB-A72D-17E5F2E010EA}" type="presParOf" srcId="{435CF0AE-72B1-496C-B685-5BF4899CD401}" destId="{DF31AEBD-271A-4B6B-89F0-55F0D6606C0B}" srcOrd="4" destOrd="0" presId="urn:microsoft.com/office/officeart/2005/8/layout/gear1"/>
+    <dgm:cxn modelId="{D12870A0-8F38-4C41-AEDB-75400F8C97A2}" type="presParOf" srcId="{435CF0AE-72B1-496C-B685-5BF4899CD401}" destId="{EE7CE306-6469-41A4-84AD-FC336EBAA72A}" srcOrd="5" destOrd="0" presId="urn:microsoft.com/office/officeart/2005/8/layout/gear1"/>
+    <dgm:cxn modelId="{09ADA662-6DD7-4402-9E27-1809C87EB13C}" type="presParOf" srcId="{435CF0AE-72B1-496C-B685-5BF4899CD401}" destId="{E37894A0-CA82-4B21-891C-DD34C3EC6A39}" srcOrd="6" destOrd="0" presId="urn:microsoft.com/office/officeart/2005/8/layout/gear1"/>
+    <dgm:cxn modelId="{33EDB842-2FF2-4003-B931-34E30FCD50C8}" type="presParOf" srcId="{435CF0AE-72B1-496C-B685-5BF4899CD401}" destId="{34573F20-AECD-4E48-90F8-D213EA67693E}" srcOrd="7" destOrd="0" presId="urn:microsoft.com/office/officeart/2005/8/layout/gear1"/>
   </dgm:cxnLst>
   <dgm:bg/>
   <dgm:whole/>
@@ -13171,8 +13213,9 @@
     <w:panose1 w:val="020B0502040204020203"/>
     <w:charset w:val="00"/>
     <w:family w:val="swiss"/>
+    <w:notTrueType/>
     <w:pitch w:val="variable"/>
-    <w:sig w:usb0="E4002EFF" w:usb1="C000E47F" w:usb2="00000009" w:usb3="00000000" w:csb0="000001FF" w:csb1="00000000"/>
+    <w:sig w:usb0="00000003" w:usb1="00000000" w:usb2="00000000" w:usb3="00000000" w:csb0="00000001" w:csb1="00000000"/>
   </w:font>
   <w:font w:name="Consolas">
     <w:panose1 w:val="020B0609020204030204"/>
@@ -13211,6 +13254,7 @@
     <w:rsid w:val="00114D05"/>
     <w:rsid w:val="001F6720"/>
     <w:rsid w:val="00222C92"/>
+    <w:rsid w:val="00271777"/>
     <w:rsid w:val="00327A65"/>
     <w:rsid w:val="003D494B"/>
     <w:rsid w:val="004374C3"/>
@@ -13236,6 +13280,7 @@
     <w:rsid w:val="00E213A4"/>
     <w:rsid w:val="00E60614"/>
     <w:rsid w:val="00EA1D19"/>
+    <w:rsid w:val="00F620E0"/>
   </w:rsids>
   <m:mathPr>
     <m:mathFont m:val="Cambria Math"/>
@@ -14039,7 +14084,7 @@
 </file>
 
 <file path=customXml/itemProps2.xml><?xml version="1.0" encoding="utf-8"?>
-<ds:datastoreItem xmlns:ds="http://schemas.openxmlformats.org/officeDocument/2006/customXml" ds:itemID="{ECECD11A-E720-4280-8D6C-C7F2FB7224BA}">
+<ds:datastoreItem xmlns:ds="http://schemas.openxmlformats.org/officeDocument/2006/customXml" ds:itemID="{D635A77D-ACB8-4A5B-8E98-EFBF9B899303}">
   <ds:schemaRefs>
     <ds:schemaRef ds:uri="http://schemas.openxmlformats.org/officeDocument/2006/bibliography"/>
   </ds:schemaRefs>

</xml_diff>

<commit_message>
Changed wording in exercise 2
</commit_message>
<xml_diff>
--- a/FSharpWorkshop_Exercises.docx
+++ b/FSharpWorkshop_Exercises.docx
@@ -1510,8 +1510,6 @@
       <w:r>
         <w:t xml:space="preserve"> Professional or higher</w:t>
       </w:r>
-      <w:bookmarkStart w:id="3" w:name="_GoBack"/>
-      <w:bookmarkEnd w:id="3"/>
     </w:p>
     <w:p>
       <w:pPr>
@@ -1583,7 +1581,7 @@
       <w:pPr>
         <w:pStyle w:val="Heading2"/>
       </w:pPr>
-      <w:bookmarkStart w:id="4" w:name="_Toc402896134"/>
+      <w:bookmarkStart w:id="3" w:name="_Toc402896134"/>
       <w:proofErr w:type="spellStart"/>
       <w:r>
         <w:t>Nuget</w:t>
@@ -1592,7 +1590,7 @@
       <w:r>
         <w:t xml:space="preserve"> Packages</w:t>
       </w:r>
-      <w:bookmarkEnd w:id="4"/>
+      <w:bookmarkEnd w:id="3"/>
     </w:p>
     <w:p>
       <w:pPr>
@@ -1665,7 +1663,7 @@
       <w:pPr>
         <w:pStyle w:val="Heading2"/>
       </w:pPr>
-      <w:bookmarkStart w:id="5" w:name="_Toc402896135"/>
+      <w:bookmarkStart w:id="4" w:name="_Toc402896135"/>
       <w:r>
         <w:lastRenderedPageBreak/>
         <w:t>C</w:t>
@@ -1677,7 +1675,7 @@
         <w:t>onventions</w:t>
       </w:r>
       <w:bookmarkEnd w:id="2"/>
-      <w:bookmarkEnd w:id="5"/>
+      <w:bookmarkEnd w:id="4"/>
     </w:p>
     <w:p>
       <w:r>
@@ -2250,7 +2248,7 @@
             <w10:borderbottom type="single" width="4"/>
             <w10:borderright type="single" width="4"/>
           </v:shape>
-          <o:OLEObject Type="Embed" ProgID="Word.OpenDocumentText.12" ShapeID="_x0000_i1025" DrawAspect="Content" ObjectID="_1476790108" r:id="rId16"/>
+          <o:OLEObject Type="Embed" ProgID="Word.OpenDocumentText.12" ShapeID="_x0000_i1025" DrawAspect="Content" ObjectID="_1476862878" r:id="rId16"/>
         </w:object>
       </w:r>
     </w:p>
@@ -2261,22 +2259,22 @@
       <w:pPr>
         <w:pStyle w:val="Heading2"/>
       </w:pPr>
-      <w:bookmarkStart w:id="6" w:name="_Toc398747068"/>
-      <w:bookmarkStart w:id="7" w:name="_Toc402896136"/>
+      <w:bookmarkStart w:id="5" w:name="_Toc398747068"/>
+      <w:bookmarkStart w:id="6" w:name="_Toc402896136"/>
       <w:r>
         <w:t>Source</w:t>
       </w:r>
+      <w:bookmarkEnd w:id="5"/>
+      <w:r>
+        <w:t xml:space="preserve"> Code</w:t>
+      </w:r>
+      <w:r>
+        <w:t>, Additional Material</w:t>
+      </w:r>
+      <w:r>
+        <w:t xml:space="preserve"> and Updates</w:t>
+      </w:r>
       <w:bookmarkEnd w:id="6"/>
-      <w:r>
-        <w:t xml:space="preserve"> Code</w:t>
-      </w:r>
-      <w:r>
-        <w:t>, Additional Material</w:t>
-      </w:r>
-      <w:r>
-        <w:t xml:space="preserve"> and Updates</w:t>
-      </w:r>
-      <w:bookmarkEnd w:id="7"/>
     </w:p>
     <w:p>
       <w:hyperlink r:id="rId17" w:history="1">
@@ -2304,13 +2302,13 @@
       <w:pPr>
         <w:pStyle w:val="Heading2"/>
       </w:pPr>
-      <w:bookmarkStart w:id="8" w:name="_Toc398747069"/>
-      <w:bookmarkStart w:id="9" w:name="_Toc402896137"/>
+      <w:bookmarkStart w:id="7" w:name="_Toc398747069"/>
+      <w:bookmarkStart w:id="8" w:name="_Toc402896137"/>
       <w:r>
         <w:t>Author</w:t>
       </w:r>
+      <w:bookmarkEnd w:id="7"/>
       <w:bookmarkEnd w:id="8"/>
-      <w:bookmarkEnd w:id="9"/>
     </w:p>
     <w:p>
       <w:r>
@@ -2340,12 +2338,12 @@
       <w:pPr>
         <w:pStyle w:val="Heading1"/>
       </w:pPr>
-      <w:bookmarkStart w:id="10" w:name="_Toc402896138"/>
+      <w:bookmarkStart w:id="9" w:name="_Toc402896138"/>
       <w:r>
         <w:lastRenderedPageBreak/>
         <w:t>Exercise 1</w:t>
       </w:r>
-      <w:bookmarkEnd w:id="10"/>
+      <w:bookmarkEnd w:id="9"/>
     </w:p>
     <w:p>
       <w:pPr>
@@ -2432,8 +2430,8 @@
         <w:t>and create a record type called “Customer” as follows:</w:t>
       </w:r>
     </w:p>
-    <w:bookmarkStart w:id="11" w:name="_MON_1470807015"/>
-    <w:bookmarkEnd w:id="11"/>
+    <w:bookmarkStart w:id="10" w:name="_MON_1470807015"/>
+    <w:bookmarkEnd w:id="10"/>
     <w:p>
       <w:r>
         <w:object w:dxaOrig="9026" w:dyaOrig="1724">
@@ -2444,7 +2442,7 @@
             <w10:borderbottom type="single" width="4"/>
             <w10:borderright type="single" width="4"/>
           </v:shape>
-          <o:OLEObject Type="Embed" ProgID="Word.OpenDocumentText.12" ShapeID="_x0000_i1026" DrawAspect="Content" ObjectID="_1476790109" r:id="rId20"/>
+          <o:OLEObject Type="Embed" ProgID="Word.OpenDocumentText.12" ShapeID="_x0000_i1026" DrawAspect="Content" ObjectID="_1476862879" r:id="rId20"/>
         </w:object>
       </w:r>
     </w:p>
@@ -4392,8 +4390,8 @@
         <w:t>”:</w:t>
       </w:r>
     </w:p>
-    <w:bookmarkStart w:id="12" w:name="_MON_1470845213"/>
-    <w:bookmarkEnd w:id="12"/>
+    <w:bookmarkStart w:id="11" w:name="_MON_1470845213"/>
+    <w:bookmarkEnd w:id="11"/>
     <w:p>
       <w:r>
         <w:object w:dxaOrig="9026" w:dyaOrig="2048">
@@ -4404,7 +4402,7 @@
             <w10:borderbottom type="single" width="4"/>
             <w10:borderright type="single" width="4"/>
           </v:shape>
-          <o:OLEObject Type="Embed" ProgID="Word.OpenDocumentText.12" ShapeID="_x0000_i1027" DrawAspect="Content" ObjectID="_1476790110" r:id="rId22"/>
+          <o:OLEObject Type="Embed" ProgID="Word.OpenDocumentText.12" ShapeID="_x0000_i1027" DrawAspect="Content" ObjectID="_1476862880" r:id="rId22"/>
         </w:object>
       </w:r>
     </w:p>
@@ -5173,8 +5171,8 @@
         <w:t xml:space="preserve"> file:</w:t>
       </w:r>
     </w:p>
-    <w:bookmarkStart w:id="13" w:name="_MON_1470845778"/>
-    <w:bookmarkEnd w:id="13"/>
+    <w:bookmarkStart w:id="12" w:name="_MON_1470845778"/>
+    <w:bookmarkEnd w:id="12"/>
     <w:p>
       <w:r>
         <w:object w:dxaOrig="9026" w:dyaOrig="1158">
@@ -5185,7 +5183,7 @@
             <w10:borderbottom type="single" width="4"/>
             <w10:borderright type="single" width="4"/>
           </v:shape>
-          <o:OLEObject Type="Embed" ProgID="Word.OpenDocumentText.12" ShapeID="_x0000_i1028" DrawAspect="Content" ObjectID="_1476790111" r:id="rId24"/>
+          <o:OLEObject Type="Embed" ProgID="Word.OpenDocumentText.12" ShapeID="_x0000_i1028" DrawAspect="Content" ObjectID="_1476862881" r:id="rId24"/>
         </w:object>
       </w:r>
     </w:p>
@@ -5232,12 +5230,12 @@
       <w:pPr>
         <w:pStyle w:val="Heading1"/>
       </w:pPr>
-      <w:bookmarkStart w:id="14" w:name="_Toc402896139"/>
+      <w:bookmarkStart w:id="13" w:name="_Toc402896139"/>
       <w:r>
         <w:lastRenderedPageBreak/>
         <w:t>Exercise 2</w:t>
       </w:r>
-      <w:bookmarkEnd w:id="14"/>
+      <w:bookmarkEnd w:id="13"/>
     </w:p>
     <w:p>
       <w:pPr>
@@ -5344,8 +5342,8 @@
         <w:t>:</w:t>
       </w:r>
     </w:p>
-    <w:bookmarkStart w:id="15" w:name="_MON_1470923047"/>
-    <w:bookmarkEnd w:id="15"/>
+    <w:bookmarkStart w:id="14" w:name="_MON_1470923047"/>
+    <w:bookmarkEnd w:id="14"/>
     <w:p>
       <w:pPr>
         <w:spacing w:after="0"/>
@@ -5359,7 +5357,7 @@
             <w10:borderbottom type="single" width="4"/>
             <w10:borderright type="single" width="4"/>
           </v:shape>
-          <o:OLEObject Type="Embed" ProgID="Word.OpenDocumentText.12" ShapeID="_x0000_i1029" DrawAspect="Content" ObjectID="_1476790112" r:id="rId26"/>
+          <o:OLEObject Type="Embed" ProgID="Word.OpenDocumentText.12" ShapeID="_x0000_i1029" DrawAspect="Content" ObjectID="_1476862882" r:id="rId26"/>
         </w:object>
       </w:r>
     </w:p>
@@ -5379,7 +5377,15 @@
         <w:t>4</w:t>
       </w:r>
       <w:r>
-        <w:t>. Refactor “</w:t>
+        <w:t xml:space="preserve">. </w:t>
+      </w:r>
+      <w:r>
+        <w:t>Change</w:t>
+      </w:r>
+      <w:bookmarkStart w:id="15" w:name="_GoBack"/>
+      <w:bookmarkEnd w:id="15"/>
+      <w:r>
+        <w:t xml:space="preserve"> “</w:t>
       </w:r>
       <w:proofErr w:type="spellStart"/>
       <w:r>
@@ -5402,7 +5408,7 @@
             <w10:borderbottom type="single" width="4"/>
             <w10:borderright type="single" width="4"/>
           </v:shape>
-          <o:OLEObject Type="Embed" ProgID="Word.OpenDocumentText.12" ShapeID="_x0000_i1030" DrawAspect="Content" ObjectID="_1476790113" r:id="rId28"/>
+          <o:OLEObject Type="Embed" ProgID="Word.OpenDocumentText.12" ShapeID="_x0000_i1030" DrawAspect="Content" ObjectID="_1476862883" r:id="rId28"/>
         </w:object>
       </w:r>
     </w:p>
@@ -5767,7 +5773,7 @@
             <w10:borderbottom type="single" width="4"/>
             <w10:borderright type="single" width="4"/>
           </v:shape>
-          <o:OLEObject Type="Embed" ProgID="Word.OpenDocumentText.12" ShapeID="_x0000_i1031" DrawAspect="Content" ObjectID="_1476790114" r:id="rId29"/>
+          <o:OLEObject Type="Embed" ProgID="Word.OpenDocumentText.12" ShapeID="_x0000_i1031" DrawAspect="Content" ObjectID="_1476862884" r:id="rId29"/>
         </w:object>
       </w:r>
     </w:p>
@@ -6896,7 +6902,7 @@
             <w10:borderbottom type="single" width="4"/>
             <w10:borderright type="single" width="4"/>
           </v:shape>
-          <o:OLEObject Type="Embed" ProgID="Word.OpenDocumentText.12" ShapeID="_x0000_i1032" DrawAspect="Content" ObjectID="_1476790115" r:id="rId31"/>
+          <o:OLEObject Type="Embed" ProgID="Word.OpenDocumentText.12" ShapeID="_x0000_i1032" DrawAspect="Content" ObjectID="_1476862885" r:id="rId31"/>
         </w:object>
       </w:r>
     </w:p>
@@ -6952,7 +6958,7 @@
             <w10:borderbottom type="single" width="4"/>
             <w10:borderright type="single" width="4"/>
           </v:shape>
-          <o:OLEObject Type="Embed" ProgID="Word.OpenDocumentText.12" ShapeID="_x0000_i1033" DrawAspect="Content" ObjectID="_1476790116" r:id="rId33"/>
+          <o:OLEObject Type="Embed" ProgID="Word.OpenDocumentText.12" ShapeID="_x0000_i1033" DrawAspect="Content" ObjectID="_1476862886" r:id="rId33"/>
         </w:object>
       </w:r>
     </w:p>
@@ -7061,7 +7067,7 @@
             <w10:borderbottom type="single" width="4"/>
             <w10:borderright type="single" width="4"/>
           </v:shape>
-          <o:OLEObject Type="Embed" ProgID="Word.OpenDocumentText.12" ShapeID="_x0000_i1034" DrawAspect="Content" ObjectID="_1476790117" r:id="rId35"/>
+          <o:OLEObject Type="Embed" ProgID="Word.OpenDocumentText.12" ShapeID="_x0000_i1034" DrawAspect="Content" ObjectID="_1476862887" r:id="rId35"/>
         </w:object>
       </w:r>
     </w:p>
@@ -7147,7 +7153,7 @@
             <w10:borderbottom type="single" width="4"/>
             <w10:borderright type="single" width="4"/>
           </v:shape>
-          <o:OLEObject Type="Embed" ProgID="Word.OpenDocumentText.12" ShapeID="_x0000_i1035" DrawAspect="Content" ObjectID="_1476790118" r:id="rId37"/>
+          <o:OLEObject Type="Embed" ProgID="Word.OpenDocumentText.12" ShapeID="_x0000_i1035" DrawAspect="Content" ObjectID="_1476862888" r:id="rId37"/>
         </w:object>
       </w:r>
     </w:p>
@@ -7329,7 +7335,7 @@
             <w10:borderbottom type="single" width="4"/>
             <w10:borderright type="single" width="4"/>
           </v:shape>
-          <o:OLEObject Type="Embed" ProgID="Word.OpenDocumentText.12" ShapeID="_x0000_i1036" DrawAspect="Content" ObjectID="_1476790119" r:id="rId39"/>
+          <o:OLEObject Type="Embed" ProgID="Word.OpenDocumentText.12" ShapeID="_x0000_i1036" DrawAspect="Content" ObjectID="_1476862889" r:id="rId39"/>
         </w:object>
       </w:r>
     </w:p>
@@ -7415,7 +7421,7 @@
             <w10:borderbottom type="single" width="4"/>
             <w10:borderright type="single" width="4"/>
           </v:shape>
-          <o:OLEObject Type="Embed" ProgID="Word.OpenDocumentText.12" ShapeID="_x0000_i1037" DrawAspect="Content" ObjectID="_1476790120" r:id="rId41"/>
+          <o:OLEObject Type="Embed" ProgID="Word.OpenDocumentText.12" ShapeID="_x0000_i1037" DrawAspect="Content" ObjectID="_1476862890" r:id="rId41"/>
         </w:object>
       </w:r>
     </w:p>
@@ -7482,7 +7488,7 @@
             <w10:borderbottom type="single" width="4"/>
             <w10:borderright type="single" width="4"/>
           </v:shape>
-          <o:OLEObject Type="Embed" ProgID="Word.OpenDocumentText.12" ShapeID="_x0000_i1038" DrawAspect="Content" ObjectID="_1476790121" r:id="rId43"/>
+          <o:OLEObject Type="Embed" ProgID="Word.OpenDocumentText.12" ShapeID="_x0000_i1038" DrawAspect="Content" ObjectID="_1476862891" r:id="rId43"/>
         </w:object>
       </w:r>
     </w:p>
@@ -7555,7 +7561,7 @@
             <w10:borderbottom type="single" width="4"/>
             <w10:borderright type="single" width="4"/>
           </v:shape>
-          <o:OLEObject Type="Embed" ProgID="Word.OpenDocumentText.12" ShapeID="_x0000_i1039" DrawAspect="Content" ObjectID="_1476790122" r:id="rId45"/>
+          <o:OLEObject Type="Embed" ProgID="Word.OpenDocumentText.12" ShapeID="_x0000_i1039" DrawAspect="Content" ObjectID="_1476862892" r:id="rId45"/>
         </w:object>
       </w:r>
     </w:p>
@@ -7768,7 +7774,7 @@
             <w10:borderbottom type="single" width="4"/>
             <w10:borderright type="single" width="4"/>
           </v:shape>
-          <o:OLEObject Type="Embed" ProgID="Word.OpenDocumentText.12" ShapeID="_x0000_i1040" DrawAspect="Content" ObjectID="_1476790123" r:id="rId47"/>
+          <o:OLEObject Type="Embed" ProgID="Word.OpenDocumentText.12" ShapeID="_x0000_i1040" DrawAspect="Content" ObjectID="_1476862893" r:id="rId47"/>
         </w:object>
       </w:r>
     </w:p>
@@ -7828,7 +7834,7 @@
             <w10:borderbottom type="single" width="4"/>
             <w10:borderright type="single" width="4"/>
           </v:shape>
-          <o:OLEObject Type="Embed" ProgID="Word.OpenDocumentText.12" ShapeID="_x0000_i1041" DrawAspect="Content" ObjectID="_1476790124" r:id="rId49"/>
+          <o:OLEObject Type="Embed" ProgID="Word.OpenDocumentText.12" ShapeID="_x0000_i1041" DrawAspect="Content" ObjectID="_1476862894" r:id="rId49"/>
         </w:object>
       </w:r>
     </w:p>
@@ -7883,7 +7889,7 @@
             <w10:borderbottom type="single" width="4"/>
             <w10:borderright type="single" width="4"/>
           </v:shape>
-          <o:OLEObject Type="Embed" ProgID="Word.OpenDocumentText.12" ShapeID="_x0000_i1042" DrawAspect="Content" ObjectID="_1476790125" r:id="rId51"/>
+          <o:OLEObject Type="Embed" ProgID="Word.OpenDocumentText.12" ShapeID="_x0000_i1042" DrawAspect="Content" ObjectID="_1476862895" r:id="rId51"/>
         </w:object>
       </w:r>
     </w:p>
@@ -7956,7 +7962,7 @@
             <w10:borderbottom type="single" width="4"/>
             <w10:borderright type="single" width="4"/>
           </v:shape>
-          <o:OLEObject Type="Embed" ProgID="Word.OpenDocumentText.12" ShapeID="_x0000_i1043" DrawAspect="Content" ObjectID="_1476790126" r:id="rId53"/>
+          <o:OLEObject Type="Embed" ProgID="Word.OpenDocumentText.12" ShapeID="_x0000_i1043" DrawAspect="Content" ObjectID="_1476862896" r:id="rId53"/>
         </w:object>
       </w:r>
     </w:p>
@@ -8100,7 +8106,7 @@
             <w10:borderbottom type="single" width="4"/>
             <w10:borderright type="single" width="4"/>
           </v:shape>
-          <o:OLEObject Type="Embed" ProgID="Word.OpenDocumentText.12" ShapeID="_x0000_i1044" DrawAspect="Content" ObjectID="_1476790127" r:id="rId56"/>
+          <o:OLEObject Type="Embed" ProgID="Word.OpenDocumentText.12" ShapeID="_x0000_i1044" DrawAspect="Content" ObjectID="_1476862897" r:id="rId56"/>
         </w:object>
       </w:r>
     </w:p>
@@ -8136,7 +8142,7 @@
             <w10:borderbottom type="single" width="4"/>
             <w10:borderright type="single" width="4"/>
           </v:shape>
-          <o:OLEObject Type="Embed" ProgID="Word.OpenDocumentText.12" ShapeID="_x0000_i1045" DrawAspect="Content" ObjectID="_1476790128" r:id="rId58"/>
+          <o:OLEObject Type="Embed" ProgID="Word.OpenDocumentText.12" ShapeID="_x0000_i1045" DrawAspect="Content" ObjectID="_1476862898" r:id="rId58"/>
         </w:object>
       </w:r>
     </w:p>
@@ -11334,25 +11340,25 @@
     </dgm:pt>
   </dgm:ptLst>
   <dgm:cxnLst>
-    <dgm:cxn modelId="{1951A905-91B8-4DB7-A7A4-70152BCB08B3}" type="presOf" srcId="{CE17E94F-E9B3-4D01-94CF-BF84BB0D10D6}" destId="{435CF0AE-72B1-496C-B685-5BF4899CD401}" srcOrd="0" destOrd="0" presId="urn:microsoft.com/office/officeart/2005/8/layout/gear1"/>
-    <dgm:cxn modelId="{D6534EFD-675A-4F69-9818-433F46D17A7A}" type="presOf" srcId="{06ED21E7-79B8-4963-B94D-883701CCEBF3}" destId="{005B9784-283A-42A4-8873-35CDA8D50128}" srcOrd="0" destOrd="0" presId="urn:microsoft.com/office/officeart/2005/8/layout/gear1"/>
-    <dgm:cxn modelId="{2E3D4FFF-CE9B-46A5-9A88-2B917AB0EE7B}" type="presOf" srcId="{9FE8FA85-5A27-42A9-90CB-EFE270BBC4D8}" destId="{EE7CE306-6469-41A4-84AD-FC336EBAA72A}" srcOrd="2" destOrd="0" presId="urn:microsoft.com/office/officeart/2005/8/layout/gear1"/>
-    <dgm:cxn modelId="{66163856-D838-48BB-9311-50689F6D6AE1}" type="presOf" srcId="{06ED21E7-79B8-4963-B94D-883701CCEBF3}" destId="{322547BF-FA17-4E5C-975E-1E2365FEC96B}" srcOrd="2" destOrd="0" presId="urn:microsoft.com/office/officeart/2005/8/layout/gear1"/>
-    <dgm:cxn modelId="{398A7476-5F3F-49BE-BF5F-5920B02B56A2}" type="presOf" srcId="{8AED33B6-67C8-410C-BB34-1C1F37AD78CD}" destId="{E37894A0-CA82-4B21-891C-DD34C3EC6A39}" srcOrd="0" destOrd="0" presId="urn:microsoft.com/office/officeart/2005/8/layout/gear1"/>
-    <dgm:cxn modelId="{F0EB20D2-68A8-4175-9A42-82D00104F188}" type="presOf" srcId="{9FE8FA85-5A27-42A9-90CB-EFE270BBC4D8}" destId="{DF31AEBD-271A-4B6B-89F0-55F0D6606C0B}" srcOrd="1" destOrd="0" presId="urn:microsoft.com/office/officeart/2005/8/layout/gear1"/>
-    <dgm:cxn modelId="{9E8396FC-F9B4-4C8D-8D7A-4C0D297BBB5E}" type="presOf" srcId="{06ED21E7-79B8-4963-B94D-883701CCEBF3}" destId="{EB2F1A30-DFF1-4E79-AEDD-DD191798CE03}" srcOrd="1" destOrd="0" presId="urn:microsoft.com/office/officeart/2005/8/layout/gear1"/>
+    <dgm:cxn modelId="{DF4D2BBA-32EF-42B7-92AD-0350C10935AD}" type="presOf" srcId="{9FE8FA85-5A27-42A9-90CB-EFE270BBC4D8}" destId="{DF31AEBD-271A-4B6B-89F0-55F0D6606C0B}" srcOrd="1" destOrd="0" presId="urn:microsoft.com/office/officeart/2005/8/layout/gear1"/>
+    <dgm:cxn modelId="{6FDD4CA8-FB93-4E64-89D5-7B2ED95E5166}" type="presOf" srcId="{06ED21E7-79B8-4963-B94D-883701CCEBF3}" destId="{005B9784-283A-42A4-8873-35CDA8D50128}" srcOrd="0" destOrd="0" presId="urn:microsoft.com/office/officeart/2005/8/layout/gear1"/>
+    <dgm:cxn modelId="{D768ACF6-32B8-4652-A708-95561E527E60}" type="presOf" srcId="{8AED33B6-67C8-410C-BB34-1C1F37AD78CD}" destId="{E37894A0-CA82-4B21-891C-DD34C3EC6A39}" srcOrd="0" destOrd="0" presId="urn:microsoft.com/office/officeart/2005/8/layout/gear1"/>
+    <dgm:cxn modelId="{1A57CF51-D570-4158-9515-0C6EABEC4F3B}" type="presOf" srcId="{1B8E77EF-3DD3-4E38-B208-5B07FF4B5E40}" destId="{34573F20-AECD-4E48-90F8-D213EA67693E}" srcOrd="0" destOrd="0" presId="urn:microsoft.com/office/officeart/2005/8/layout/gear1"/>
+    <dgm:cxn modelId="{B0C37EAC-D852-4B4E-9D3C-6B4F1EE86D5F}" type="presOf" srcId="{06ED21E7-79B8-4963-B94D-883701CCEBF3}" destId="{EB2F1A30-DFF1-4E79-AEDD-DD191798CE03}" srcOrd="1" destOrd="0" presId="urn:microsoft.com/office/officeart/2005/8/layout/gear1"/>
+    <dgm:cxn modelId="{F72CFD8C-9311-4DE2-A41E-358454092328}" type="presOf" srcId="{CE17E94F-E9B3-4D01-94CF-BF84BB0D10D6}" destId="{435CF0AE-72B1-496C-B685-5BF4899CD401}" srcOrd="0" destOrd="0" presId="urn:microsoft.com/office/officeart/2005/8/layout/gear1"/>
     <dgm:cxn modelId="{2245E8C0-0DE4-4CB2-8629-5E7F6E6C997D}" srcId="{CE17E94F-E9B3-4D01-94CF-BF84BB0D10D6}" destId="{9FE8FA85-5A27-42A9-90CB-EFE270BBC4D8}" srcOrd="1" destOrd="0" parTransId="{5F31B0A1-7A1E-4774-97C8-474CB2EC5D57}" sibTransId="{1B8E77EF-3DD3-4E38-B208-5B07FF4B5E40}"/>
-    <dgm:cxn modelId="{C18D943E-CA2C-4E72-836C-6421E54FC036}" type="presOf" srcId="{1B8E77EF-3DD3-4E38-B208-5B07FF4B5E40}" destId="{34573F20-AECD-4E48-90F8-D213EA67693E}" srcOrd="0" destOrd="0" presId="urn:microsoft.com/office/officeart/2005/8/layout/gear1"/>
     <dgm:cxn modelId="{1C02A1B8-D870-4950-B2B0-B2102126D06B}" srcId="{CE17E94F-E9B3-4D01-94CF-BF84BB0D10D6}" destId="{06ED21E7-79B8-4963-B94D-883701CCEBF3}" srcOrd="0" destOrd="0" parTransId="{380D9EA7-FEF4-489C-9D34-23476C090D00}" sibTransId="{8AED33B6-67C8-410C-BB34-1C1F37AD78CD}"/>
-    <dgm:cxn modelId="{C4636097-837D-4E9B-A6FC-2D501E1C8F7A}" type="presOf" srcId="{9FE8FA85-5A27-42A9-90CB-EFE270BBC4D8}" destId="{A51FD8ED-619E-490B-A7DB-8E2B070B165E}" srcOrd="0" destOrd="0" presId="urn:microsoft.com/office/officeart/2005/8/layout/gear1"/>
-    <dgm:cxn modelId="{A2D2AC7F-128E-436F-A249-24426F699850}" type="presParOf" srcId="{435CF0AE-72B1-496C-B685-5BF4899CD401}" destId="{005B9784-283A-42A4-8873-35CDA8D50128}" srcOrd="0" destOrd="0" presId="urn:microsoft.com/office/officeart/2005/8/layout/gear1"/>
-    <dgm:cxn modelId="{0988228A-74F7-4CBF-906E-CC0A493911B9}" type="presParOf" srcId="{435CF0AE-72B1-496C-B685-5BF4899CD401}" destId="{EB2F1A30-DFF1-4E79-AEDD-DD191798CE03}" srcOrd="1" destOrd="0" presId="urn:microsoft.com/office/officeart/2005/8/layout/gear1"/>
-    <dgm:cxn modelId="{35A8EDD2-A36D-4B15-A8F8-99B1C63FF9B4}" type="presParOf" srcId="{435CF0AE-72B1-496C-B685-5BF4899CD401}" destId="{322547BF-FA17-4E5C-975E-1E2365FEC96B}" srcOrd="2" destOrd="0" presId="urn:microsoft.com/office/officeart/2005/8/layout/gear1"/>
-    <dgm:cxn modelId="{C919E4CE-CE4C-4743-BDB1-C32678B66B4F}" type="presParOf" srcId="{435CF0AE-72B1-496C-B685-5BF4899CD401}" destId="{A51FD8ED-619E-490B-A7DB-8E2B070B165E}" srcOrd="3" destOrd="0" presId="urn:microsoft.com/office/officeart/2005/8/layout/gear1"/>
-    <dgm:cxn modelId="{DB5606B7-228A-4DD3-900A-94C0DD85693E}" type="presParOf" srcId="{435CF0AE-72B1-496C-B685-5BF4899CD401}" destId="{DF31AEBD-271A-4B6B-89F0-55F0D6606C0B}" srcOrd="4" destOrd="0" presId="urn:microsoft.com/office/officeart/2005/8/layout/gear1"/>
-    <dgm:cxn modelId="{F7B35336-F2ED-4343-B59C-9EFA9B532836}" type="presParOf" srcId="{435CF0AE-72B1-496C-B685-5BF4899CD401}" destId="{EE7CE306-6469-41A4-84AD-FC336EBAA72A}" srcOrd="5" destOrd="0" presId="urn:microsoft.com/office/officeart/2005/8/layout/gear1"/>
-    <dgm:cxn modelId="{44DD5426-77DF-4ACE-8DF5-FB4C99600168}" type="presParOf" srcId="{435CF0AE-72B1-496C-B685-5BF4899CD401}" destId="{E37894A0-CA82-4B21-891C-DD34C3EC6A39}" srcOrd="6" destOrd="0" presId="urn:microsoft.com/office/officeart/2005/8/layout/gear1"/>
-    <dgm:cxn modelId="{5C2E5474-67C2-491E-8DA7-AB014F0B7D87}" type="presParOf" srcId="{435CF0AE-72B1-496C-B685-5BF4899CD401}" destId="{34573F20-AECD-4E48-90F8-D213EA67693E}" srcOrd="7" destOrd="0" presId="urn:microsoft.com/office/officeart/2005/8/layout/gear1"/>
+    <dgm:cxn modelId="{589B014D-A5F6-4611-8BE9-8946E99C6A39}" type="presOf" srcId="{9FE8FA85-5A27-42A9-90CB-EFE270BBC4D8}" destId="{EE7CE306-6469-41A4-84AD-FC336EBAA72A}" srcOrd="2" destOrd="0" presId="urn:microsoft.com/office/officeart/2005/8/layout/gear1"/>
+    <dgm:cxn modelId="{AA64D2D4-3652-4AF4-A01C-8C51DDFD947A}" type="presOf" srcId="{9FE8FA85-5A27-42A9-90CB-EFE270BBC4D8}" destId="{A51FD8ED-619E-490B-A7DB-8E2B070B165E}" srcOrd="0" destOrd="0" presId="urn:microsoft.com/office/officeart/2005/8/layout/gear1"/>
+    <dgm:cxn modelId="{2DC499B6-E3CF-4765-B023-AA49985CD370}" type="presOf" srcId="{06ED21E7-79B8-4963-B94D-883701CCEBF3}" destId="{322547BF-FA17-4E5C-975E-1E2365FEC96B}" srcOrd="2" destOrd="0" presId="urn:microsoft.com/office/officeart/2005/8/layout/gear1"/>
+    <dgm:cxn modelId="{6914147B-DC4C-4106-86F5-CDD25DDAB959}" type="presParOf" srcId="{435CF0AE-72B1-496C-B685-5BF4899CD401}" destId="{005B9784-283A-42A4-8873-35CDA8D50128}" srcOrd="0" destOrd="0" presId="urn:microsoft.com/office/officeart/2005/8/layout/gear1"/>
+    <dgm:cxn modelId="{6417D0A6-0ECD-4F94-ACA7-319272BE011A}" type="presParOf" srcId="{435CF0AE-72B1-496C-B685-5BF4899CD401}" destId="{EB2F1A30-DFF1-4E79-AEDD-DD191798CE03}" srcOrd="1" destOrd="0" presId="urn:microsoft.com/office/officeart/2005/8/layout/gear1"/>
+    <dgm:cxn modelId="{C1994C47-DDC6-43EA-AC29-F05CC13C2585}" type="presParOf" srcId="{435CF0AE-72B1-496C-B685-5BF4899CD401}" destId="{322547BF-FA17-4E5C-975E-1E2365FEC96B}" srcOrd="2" destOrd="0" presId="urn:microsoft.com/office/officeart/2005/8/layout/gear1"/>
+    <dgm:cxn modelId="{760A55E4-0987-430E-B434-60D7534E4D63}" type="presParOf" srcId="{435CF0AE-72B1-496C-B685-5BF4899CD401}" destId="{A51FD8ED-619E-490B-A7DB-8E2B070B165E}" srcOrd="3" destOrd="0" presId="urn:microsoft.com/office/officeart/2005/8/layout/gear1"/>
+    <dgm:cxn modelId="{C4CD2C6C-A873-42F1-B504-2DCFFE6D0903}" type="presParOf" srcId="{435CF0AE-72B1-496C-B685-5BF4899CD401}" destId="{DF31AEBD-271A-4B6B-89F0-55F0D6606C0B}" srcOrd="4" destOrd="0" presId="urn:microsoft.com/office/officeart/2005/8/layout/gear1"/>
+    <dgm:cxn modelId="{CFC693DE-C2CA-4679-924B-F7D7283BCD5E}" type="presParOf" srcId="{435CF0AE-72B1-496C-B685-5BF4899CD401}" destId="{EE7CE306-6469-41A4-84AD-FC336EBAA72A}" srcOrd="5" destOrd="0" presId="urn:microsoft.com/office/officeart/2005/8/layout/gear1"/>
+    <dgm:cxn modelId="{17009E3F-ADA2-4592-96CF-AC10BD0C5DCA}" type="presParOf" srcId="{435CF0AE-72B1-496C-B685-5BF4899CD401}" destId="{E37894A0-CA82-4B21-891C-DD34C3EC6A39}" srcOrd="6" destOrd="0" presId="urn:microsoft.com/office/officeart/2005/8/layout/gear1"/>
+    <dgm:cxn modelId="{914843E0-43C7-4C5A-AC0F-8EE8D426B829}" type="presParOf" srcId="{435CF0AE-72B1-496C-B685-5BF4899CD401}" destId="{34573F20-AECD-4E48-90F8-D213EA67693E}" srcOrd="7" destOrd="0" presId="urn:microsoft.com/office/officeart/2005/8/layout/gear1"/>
   </dgm:cxnLst>
   <dgm:bg/>
   <dgm:whole/>
@@ -13262,6 +13268,7 @@
     <w:rsid w:val="003D494B"/>
     <w:rsid w:val="004374C3"/>
     <w:rsid w:val="00443E19"/>
+    <w:rsid w:val="00531D99"/>
     <w:rsid w:val="006105F2"/>
     <w:rsid w:val="006110FF"/>
     <w:rsid w:val="00615C05"/>
@@ -14088,7 +14095,7 @@
 </file>
 
 <file path=customXml/itemProps2.xml><?xml version="1.0" encoding="utf-8"?>
-<ds:datastoreItem xmlns:ds="http://schemas.openxmlformats.org/officeDocument/2006/customXml" ds:itemID="{F1A395D3-4825-4436-85B8-D61CCA62EBAE}">
+<ds:datastoreItem xmlns:ds="http://schemas.openxmlformats.org/officeDocument/2006/customXml" ds:itemID="{720EC344-CA06-44C3-B30A-C2C56E70A304}">
   <ds:schemaRefs>
     <ds:schemaRef ds:uri="http://schemas.openxmlformats.org/officeDocument/2006/bibliography"/>
   </ds:schemaRefs>

</xml_diff>

<commit_message>
Reduced time for module 4
</commit_message>
<xml_diff>
--- a/FSharpWorkshop_Exercises.docx
+++ b/FSharpWorkshop_Exercises.docx
@@ -395,7 +395,7 @@
                   </wp:anchor>
                 </w:drawing>
               </mc:Choice>
-              <mc:Fallback xmlns="">
+              <mc:Fallback>
                 <w:pict>
                   <v:shape w14:anchorId="136647BA" id="Text Box 2" o:spid="_x0000_s1027" type="#_x0000_t202" alt="Text box displaying document title and subtitle" style="position:absolute;margin-left:416.8pt;margin-top:195pt;width:468pt;height:279pt;z-index:251659264;visibility:visible;mso-wrap-style:square;mso-width-percent:0;mso-height-percent:0;mso-wrap-distance-left:9pt;mso-wrap-distance-top:0;mso-wrap-distance-right:9pt;mso-wrap-distance-bottom:0;mso-position-horizontal:right;mso-position-horizontal-relative:margin;mso-position-vertical:absolute;mso-position-vertical-relative:margin;mso-width-percent:0;mso-height-percent:0;mso-width-relative:margin;mso-height-relative:margin;v-text-anchor:top" o:gfxdata="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" filled="f" stroked="f" strokeweight=".5pt">
                     <v:textbox inset="0,0,0,0">
@@ -1269,7 +1269,7 @@
               </wp:inline>
             </w:drawing>
           </mc:Choice>
-          <mc:Fallback xmlns="">
+          <mc:Fallback>
             <w:pict>
               <v:group id="Group 1" o:spid="_x0000_s1028" style="width:246.65pt;height:169.25pt;mso-position-horizontal-relative:char;mso-position-vertical-relative:line" coordsize="55614,38164" o:gfxdata="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">
                 <v:shapetype id="_x0000_t15" coordsize="21600,21600" o:spt="15" adj="16200" path="m@0,l,,,21600@0,21600,21600,10800xe">
@@ -1847,7 +1847,7 @@
               </wp:inline>
             </w:drawing>
           </mc:Choice>
-          <mc:Fallback xmlns="">
+          <mc:Fallback>
             <w:pict>
               <v:group w14:anchorId="1FC78828" id="Group 19" o:spid="_x0000_s1026" alt="Tip icon" style="width:8.8pt;height:8.8pt;mso-position-horizontal-relative:char;mso-position-vertical-relative:line" coordsize="228600,228600" o:gfxdata="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">
                 <v:oval id="Oval 121" o:spid="_x0000_s1027" style="position:absolute;width:228600;height:228600;visibility:visible;mso-wrap-style:square;v-text-anchor:top" o:gfxdata="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" fillcolor="#92278f [3204]" stroked="f" strokeweight="0">
@@ -2085,7 +2085,7 @@
                     </wp:inline>
                   </w:drawing>
                 </mc:Choice>
-                <mc:Fallback xmlns="">
+                <mc:Fallback>
                   <w:pict>
                     <v:group w14:anchorId="7409D1C1" id="Group 19" o:spid="_x0000_s1026" alt="Tip icon" style="width:18pt;height:18pt;mso-position-horizontal-relative:char;mso-position-vertical-relative:line" coordsize="228600,228600" o:gfxdata="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">
                       <v:oval id="Oval 14" o:spid="_x0000_s1027" style="position:absolute;width:228600;height:228600;visibility:visible;mso-wrap-style:square;v-text-anchor:top" o:gfxdata="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" fillcolor="#92278f [3204]" stroked="f" strokeweight="0">
@@ -2210,14 +2210,14 @@
             <v:path o:extrusionok="f" gradientshapeok="t" o:connecttype="rect"/>
             <o:lock v:ext="edit" aspectratio="t"/>
           </v:shapetype>
-          <v:shape id="_x0000_i1025" type="#_x0000_t75" style="width:453.6pt;height:28.8pt" o:ole="" o:bordertopcolor="this" o:borderleftcolor="this" o:borderbottomcolor="this" o:borderrightcolor="this">
+          <v:shape id="_x0000_i1025" type="#_x0000_t75" style="width:453.75pt;height:28.5pt" o:ole="" o:bordertopcolor="this" o:borderleftcolor="this" o:borderbottomcolor="this" o:borderrightcolor="this">
             <v:imagedata r:id="rId15" o:title=""/>
             <w10:bordertop type="single" width="4"/>
             <w10:borderleft type="single" width="4"/>
             <w10:borderbottom type="single" width="4"/>
             <w10:borderright type="single" width="4"/>
           </v:shape>
-          <o:OLEObject Type="Embed" ProgID="Word.OpenDocumentText.12" ShapeID="_x0000_i1025" DrawAspect="Content" ObjectID="_1476886121" r:id="rId16"/>
+          <o:OLEObject Type="Embed" ProgID="Word.OpenDocumentText.12" ShapeID="_x0000_i1025" DrawAspect="Content" ObjectID="_1476886517" r:id="rId16"/>
         </w:object>
       </w:r>
     </w:p>
@@ -2404,14 +2404,14 @@
     <w:p>
       <w:r>
         <w:object w:dxaOrig="9026" w:dyaOrig="1724">
-          <v:shape id="_x0000_i1026" type="#_x0000_t75" style="width:453.6pt;height:79.2pt" o:ole="" o:bordertopcolor="this" o:borderleftcolor="this" o:borderbottomcolor="this" o:borderrightcolor="this">
+          <v:shape id="_x0000_i1026" type="#_x0000_t75" style="width:453.75pt;height:79.5pt" o:ole="" o:bordertopcolor="this" o:borderleftcolor="this" o:borderbottomcolor="this" o:borderrightcolor="this">
             <v:imagedata r:id="rId19" o:title=""/>
             <w10:bordertop type="single" width="4"/>
             <w10:borderleft type="single" width="4"/>
             <w10:borderbottom type="single" width="4"/>
             <w10:borderright type="single" width="4"/>
           </v:shape>
-          <o:OLEObject Type="Embed" ProgID="Word.OpenDocumentText.12" ShapeID="_x0000_i1026" DrawAspect="Content" ObjectID="_1476886122" r:id="rId20"/>
+          <o:OLEObject Type="Embed" ProgID="Word.OpenDocumentText.12" ShapeID="_x0000_i1026" DrawAspect="Content" ObjectID="_1476886518" r:id="rId20"/>
         </w:object>
       </w:r>
     </w:p>
@@ -2664,7 +2664,7 @@
                     </wp:inline>
                   </w:drawing>
                 </mc:Choice>
-                <mc:Fallback xmlns="">
+                <mc:Fallback>
                   <w:pict>
                     <v:group w14:anchorId="58DF636B" id="Group 19" o:spid="_x0000_s1026" alt="Tip icon" style="width:18pt;height:18pt;mso-position-horizontal-relative:char;mso-position-vertical-relative:line" coordsize="228600,228600" o:gfxdata="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">
                       <v:oval id="Oval 47" o:spid="_x0000_s1027" style="position:absolute;width:228600;height:228600;visibility:visible;mso-wrap-style:square;v-text-anchor:top" o:gfxdata="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" fillcolor="#92278f [3204]" stroked="f" strokeweight="0">
@@ -3101,7 +3101,7 @@
                     </wp:inline>
                   </w:drawing>
                 </mc:Choice>
-                <mc:Fallback xmlns="">
+                <mc:Fallback>
                   <w:pict>
                     <v:group w14:anchorId="5EC66525" id="Group 19" o:spid="_x0000_s1026" alt="Tip icon" style="width:18pt;height:18pt;mso-position-horizontal-relative:char;mso-position-vertical-relative:line" coordsize="228600,228600" o:gfxdata="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">
                       <v:oval id="Oval 65" o:spid="_x0000_s1027" style="position:absolute;width:228600;height:228600;visibility:visible;mso-wrap-style:square;v-text-anchor:top" o:gfxdata="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" fillcolor="#92278f [3204]" stroked="f" strokeweight="0">
@@ -3401,7 +3401,7 @@
                     </wp:inline>
                   </w:drawing>
                 </mc:Choice>
-                <mc:Fallback xmlns="">
+                <mc:Fallback>
                   <w:pict>
                     <v:group w14:anchorId="1183A2FE" id="Group 19" o:spid="_x0000_s1026" alt="Tip icon" style="width:18pt;height:18pt;mso-position-horizontal-relative:char;mso-position-vertical-relative:line" coordsize="228600,228600" o:gfxdata="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">
                       <v:oval id="Oval 115" o:spid="_x0000_s1027" style="position:absolute;width:228600;height:228600;visibility:visible;mso-wrap-style:square;v-text-anchor:top" o:gfxdata="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" fillcolor="#92278f [3204]" stroked="f" strokeweight="0">
@@ -3784,7 +3784,7 @@
                     </wp:inline>
                   </w:drawing>
                 </mc:Choice>
-                <mc:Fallback xmlns="">
+                <mc:Fallback>
                   <w:pict>
                     <v:group w14:anchorId="40F67868" id="Group 19" o:spid="_x0000_s1026" alt="Tip icon" style="width:18pt;height:18pt;mso-position-horizontal-relative:char;mso-position-vertical-relative:line" coordsize="228600,228600" o:gfxdata="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">
                       <v:oval id="Oval 75" o:spid="_x0000_s1027" style="position:absolute;width:228600;height:228600;visibility:visible;mso-wrap-style:square;v-text-anchor:top" o:gfxdata="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" fillcolor="#92278f [3204]" stroked="f" strokeweight="0">
@@ -4105,7 +4105,7 @@
                     </wp:inline>
                   </w:drawing>
                 </mc:Choice>
-                <mc:Fallback xmlns="">
+                <mc:Fallback>
                   <w:pict>
                     <v:group w14:anchorId="07F0168A" id="Group 19" o:spid="_x0000_s1026" alt="Tip icon" style="width:18pt;height:18pt;mso-position-horizontal-relative:char;mso-position-vertical-relative:line" coordsize="228600,228600" o:gfxdata="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">
                       <v:oval id="Oval 118" o:spid="_x0000_s1027" style="position:absolute;width:228600;height:228600;visibility:visible;mso-wrap-style:square;v-text-anchor:top" o:gfxdata="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" fillcolor="#92278f [3204]" stroked="f" strokeweight="0">
@@ -4364,14 +4364,14 @@
     <w:p>
       <w:r>
         <w:object w:dxaOrig="9026" w:dyaOrig="2048">
-          <v:shape id="_x0000_i1027" type="#_x0000_t75" style="width:453.6pt;height:100.8pt" o:ole="" o:bordertopcolor="this" o:borderleftcolor="this" o:borderbottomcolor="this" o:borderrightcolor="this">
+          <v:shape id="_x0000_i1027" type="#_x0000_t75" style="width:453.75pt;height:100.5pt" o:ole="" o:bordertopcolor="this" o:borderleftcolor="this" o:borderbottomcolor="this" o:borderrightcolor="this">
             <v:imagedata r:id="rId21" o:title=""/>
             <w10:bordertop type="single" width="4"/>
             <w10:borderleft type="single" width="4"/>
             <w10:borderbottom type="single" width="4"/>
             <w10:borderright type="single" width="4"/>
           </v:shape>
-          <o:OLEObject Type="Embed" ProgID="Word.OpenDocumentText.12" ShapeID="_x0000_i1027" DrawAspect="Content" ObjectID="_1476886123" r:id="rId22"/>
+          <o:OLEObject Type="Embed" ProgID="Word.OpenDocumentText.12" ShapeID="_x0000_i1027" DrawAspect="Content" ObjectID="_1476886519" r:id="rId22"/>
         </w:object>
       </w:r>
     </w:p>
@@ -4626,7 +4626,7 @@
                     </wp:inline>
                   </w:drawing>
                 </mc:Choice>
-                <mc:Fallback xmlns="">
+                <mc:Fallback>
                   <w:pict>
                     <v:group w14:anchorId="5A3830DF" id="Group 19" o:spid="_x0000_s1026" alt="Tip icon" style="width:18pt;height:18pt;mso-position-horizontal-relative:char;mso-position-vertical-relative:line" coordsize="228600,228600" o:gfxdata="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">
                       <v:oval id="Oval 124" o:spid="_x0000_s1027" style="position:absolute;width:228600;height:228600;visibility:visible;mso-wrap-style:square;v-text-anchor:top" o:gfxdata="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" fillcolor="#92278f [3204]" stroked="f" strokeweight="0">
@@ -4920,7 +4920,7 @@
                     </wp:inline>
                   </w:drawing>
                 </mc:Choice>
-                <mc:Fallback xmlns="">
+                <mc:Fallback>
                   <w:pict>
                     <v:group w14:anchorId="387D16B2" id="Group 19" o:spid="_x0000_s1026" alt="Tip icon" style="width:18pt;height:18pt;mso-position-horizontal-relative:char;mso-position-vertical-relative:line" coordsize="228600,228600" o:gfxdata="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">
                       <v:oval id="Oval 127" o:spid="_x0000_s1027" style="position:absolute;width:228600;height:228600;visibility:visible;mso-wrap-style:square;v-text-anchor:top" o:gfxdata="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" fillcolor="#92278f [3204]" stroked="f" strokeweight="0">
@@ -5145,14 +5145,14 @@
     <w:p>
       <w:r>
         <w:object w:dxaOrig="9026" w:dyaOrig="1158">
-          <v:shape id="_x0000_i1028" type="#_x0000_t75" style="width:453.6pt;height:57.6pt" o:ole="" o:bordertopcolor="this" o:borderleftcolor="this" o:borderbottomcolor="this" o:borderrightcolor="this">
+          <v:shape id="_x0000_i1028" type="#_x0000_t75" style="width:453.75pt;height:57.75pt" o:ole="" o:bordertopcolor="this" o:borderleftcolor="this" o:borderbottomcolor="this" o:borderrightcolor="this">
             <v:imagedata r:id="rId23" o:title=""/>
             <w10:bordertop type="single" width="4"/>
             <w10:borderleft type="single" width="4"/>
             <w10:borderbottom type="single" width="4"/>
             <w10:borderright type="single" width="4"/>
           </v:shape>
-          <o:OLEObject Type="Embed" ProgID="Word.OpenDocumentText.12" ShapeID="_x0000_i1028" DrawAspect="Content" ObjectID="_1476886124" r:id="rId24"/>
+          <o:OLEObject Type="Embed" ProgID="Word.OpenDocumentText.12" ShapeID="_x0000_i1028" DrawAspect="Content" ObjectID="_1476886520" r:id="rId24"/>
         </w:object>
       </w:r>
     </w:p>
@@ -5319,14 +5319,14 @@
       </w:pPr>
       <w:r>
         <w:object w:dxaOrig="9026" w:dyaOrig="1158">
-          <v:shape id="_x0000_i1029" type="#_x0000_t75" style="width:453.6pt;height:57.6pt" o:ole="" o:bordertopcolor="this" o:borderleftcolor="this" o:borderbottomcolor="this" o:borderrightcolor="this">
+          <v:shape id="_x0000_i1029" type="#_x0000_t75" style="width:453.75pt;height:57.75pt" o:ole="" o:bordertopcolor="this" o:borderleftcolor="this" o:borderbottomcolor="this" o:borderrightcolor="this">
             <v:imagedata r:id="rId25" o:title=""/>
             <w10:bordertop type="single" width="4"/>
             <w10:borderleft type="single" width="4"/>
             <w10:borderbottom type="single" width="4"/>
             <w10:borderright type="single" width="4"/>
           </v:shape>
-          <o:OLEObject Type="Embed" ProgID="Word.OpenDocumentText.12" ShapeID="_x0000_i1029" DrawAspect="Content" ObjectID="_1476886125" r:id="rId26"/>
+          <o:OLEObject Type="Embed" ProgID="Word.OpenDocumentText.12" ShapeID="_x0000_i1029" DrawAspect="Content" ObjectID="_1476886521" r:id="rId26"/>
         </w:object>
       </w:r>
     </w:p>
@@ -5368,14 +5368,14 @@
     <w:p>
       <w:r>
         <w:object w:dxaOrig="9026" w:dyaOrig="1158">
-          <v:shape id="_x0000_i1030" type="#_x0000_t75" style="width:453.6pt;height:57.6pt" o:ole="" o:bordertopcolor="this" o:borderleftcolor="this" o:borderbottomcolor="this" o:borderrightcolor="this">
+          <v:shape id="_x0000_i1030" type="#_x0000_t75" style="width:453.75pt;height:57.75pt" o:ole="" o:bordertopcolor="this" o:borderleftcolor="this" o:borderbottomcolor="this" o:borderrightcolor="this">
             <v:imagedata r:id="rId27" o:title=""/>
             <w10:bordertop type="single" width="4"/>
             <w10:borderleft type="single" width="4"/>
             <w10:borderbottom type="single" width="4"/>
             <w10:borderright type="single" width="4"/>
           </v:shape>
-          <o:OLEObject Type="Embed" ProgID="Word.OpenDocumentText.12" ShapeID="_x0000_i1030" DrawAspect="Content" ObjectID="_1476886126" r:id="rId28"/>
+          <o:OLEObject Type="Embed" ProgID="Word.OpenDocumentText.12" ShapeID="_x0000_i1030" DrawAspect="Content" ObjectID="_1476886522" r:id="rId28"/>
         </w:object>
       </w:r>
     </w:p>
@@ -5605,7 +5605,7 @@
                     </wp:inline>
                   </w:drawing>
                 </mc:Choice>
-                <mc:Fallback xmlns="">
+                <mc:Fallback>
                   <w:pict>
                     <v:group w14:anchorId="5512FD54" id="Group 19" o:spid="_x0000_s1026" alt="Tip icon" style="width:18pt;height:18pt;mso-position-horizontal-relative:char;mso-position-vertical-relative:line" coordsize="228600,228600" o:gfxdata="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">
                       <v:oval id="Oval 130" o:spid="_x0000_s1027" style="position:absolute;width:228600;height:228600;visibility:visible;mso-wrap-style:square;v-text-anchor:top" o:gfxdata="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" fillcolor="#92278f [3204]" stroked="f" strokeweight="0">
@@ -5733,14 +5733,14 @@
     <w:p>
       <w:r>
         <w:object w:dxaOrig="9026" w:dyaOrig="551">
-          <v:shape id="_x0000_i1031" type="#_x0000_t75" style="width:453.6pt;height:28.8pt" o:ole="" o:bordertopcolor="this" o:borderleftcolor="this" o:borderbottomcolor="this" o:borderrightcolor="this">
+          <v:shape id="_x0000_i1031" type="#_x0000_t75" style="width:453.75pt;height:28.5pt" o:ole="" o:bordertopcolor="this" o:borderleftcolor="this" o:borderbottomcolor="this" o:borderrightcolor="this">
             <v:imagedata r:id="rId15" o:title=""/>
             <w10:bordertop type="single" width="4"/>
             <w10:borderleft type="single" width="4"/>
             <w10:borderbottom type="single" width="4"/>
             <w10:borderright type="single" width="4"/>
           </v:shape>
-          <o:OLEObject Type="Embed" ProgID="Word.OpenDocumentText.12" ShapeID="_x0000_i1031" DrawAspect="Content" ObjectID="_1476886127" r:id="rId29"/>
+          <o:OLEObject Type="Embed" ProgID="Word.OpenDocumentText.12" ShapeID="_x0000_i1031" DrawAspect="Content" ObjectID="_1476886523" r:id="rId29"/>
         </w:object>
       </w:r>
     </w:p>
@@ -5999,7 +5999,7 @@
                     </wp:inline>
                   </w:drawing>
                 </mc:Choice>
-                <mc:Fallback xmlns="">
+                <mc:Fallback>
                   <w:pict>
                     <v:group w14:anchorId="7477FC9D" id="Group 19" o:spid="_x0000_s1026" alt="Tip icon" style="width:18pt;height:18pt;mso-position-horizontal-relative:char;mso-position-vertical-relative:line" coordsize="228600,228600" o:gfxdata="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">
                       <v:oval id="Oval 133" o:spid="_x0000_s1027" style="position:absolute;width:228600;height:228600;visibility:visible;mso-wrap-style:square;v-text-anchor:top" o:gfxdata="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" fillcolor="#92278f [3204]" stroked="f" strokeweight="0">
@@ -6308,7 +6308,7 @@
                     </wp:inline>
                   </w:drawing>
                 </mc:Choice>
-                <mc:Fallback xmlns="">
+                <mc:Fallback>
                   <w:pict>
                     <v:group w14:anchorId="436E51B7" id="Group 19" o:spid="_x0000_s1026" alt="Tip icon" style="width:18pt;height:18pt;mso-position-horizontal-relative:char;mso-position-vertical-relative:line" coordsize="228600,228600" o:gfxdata="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">
                       <v:oval id="Oval 136" o:spid="_x0000_s1027" style="position:absolute;width:228600;height:228600;visibility:visible;mso-wrap-style:square;v-text-anchor:top" o:gfxdata="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" fillcolor="#92278f [3204]" stroked="f" strokeweight="0">
@@ -6669,7 +6669,7 @@
                     </wp:inline>
                   </w:drawing>
                 </mc:Choice>
-                <mc:Fallback xmlns="">
+                <mc:Fallback>
                   <w:pict>
                     <v:group w14:anchorId="0D97FBE4" id="Group 19" o:spid="_x0000_s1026" alt="Tip icon" style="width:18pt;height:18pt;mso-position-horizontal-relative:char;mso-position-vertical-relative:line" coordsize="228600,228600" o:gfxdata="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">
                       <v:oval id="Oval 139" o:spid="_x0000_s1027" style="position:absolute;width:228600;height:228600;visibility:visible;mso-wrap-style:square;v-text-anchor:top" o:gfxdata="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" fillcolor="#92278f [3204]" stroked="f" strokeweight="0">
@@ -6862,14 +6862,14 @@
     <w:p>
       <w:r>
         <w:object w:dxaOrig="9026" w:dyaOrig="543">
-          <v:shape id="_x0000_i1032" type="#_x0000_t75" style="width:453.6pt;height:28.8pt" o:ole="" o:bordertopcolor="this" o:borderleftcolor="this" o:borderbottomcolor="this" o:borderrightcolor="this">
+          <v:shape id="_x0000_i1032" type="#_x0000_t75" style="width:453.75pt;height:28.5pt" o:ole="" o:bordertopcolor="this" o:borderleftcolor="this" o:borderbottomcolor="this" o:borderrightcolor="this">
             <v:imagedata r:id="rId30" o:title=""/>
             <w10:bordertop type="single" width="4"/>
             <w10:borderleft type="single" width="4"/>
             <w10:borderbottom type="single" width="4"/>
             <w10:borderright type="single" width="4"/>
           </v:shape>
-          <o:OLEObject Type="Embed" ProgID="Word.OpenDocumentText.12" ShapeID="_x0000_i1032" DrawAspect="Content" ObjectID="_1476886128" r:id="rId31"/>
+          <o:OLEObject Type="Embed" ProgID="Word.OpenDocumentText.12" ShapeID="_x0000_i1032" DrawAspect="Content" ObjectID="_1476886524" r:id="rId31"/>
         </w:object>
       </w:r>
     </w:p>
@@ -6918,14 +6918,14 @@
     <w:p>
       <w:r>
         <w:object w:dxaOrig="9026" w:dyaOrig="1603">
-          <v:shape id="_x0000_i1033" type="#_x0000_t75" style="width:453.6pt;height:79.2pt" o:ole="" o:bordertopcolor="this" o:borderleftcolor="this" o:borderbottomcolor="this" o:borderrightcolor="this">
+          <v:shape id="_x0000_i1033" type="#_x0000_t75" style="width:453.75pt;height:79.5pt" o:ole="" o:bordertopcolor="this" o:borderleftcolor="this" o:borderbottomcolor="this" o:borderrightcolor="this">
             <v:imagedata r:id="rId32" o:title=""/>
             <w10:bordertop type="single" width="4"/>
             <w10:borderleft type="single" width="4"/>
             <w10:borderbottom type="single" width="4"/>
             <w10:borderright type="single" width="4"/>
           </v:shape>
-          <o:OLEObject Type="Embed" ProgID="Word.OpenDocumentText.12" ShapeID="_x0000_i1033" DrawAspect="Content" ObjectID="_1476886129" r:id="rId33"/>
+          <o:OLEObject Type="Embed" ProgID="Word.OpenDocumentText.12" ShapeID="_x0000_i1033" DrawAspect="Content" ObjectID="_1476886525" r:id="rId33"/>
         </w:object>
       </w:r>
     </w:p>
@@ -7027,14 +7027,14 @@
       </w:pPr>
       <w:r>
         <w:object w:dxaOrig="9360" w:dyaOrig="1557">
-          <v:shape id="_x0000_i1034" type="#_x0000_t75" style="width:453.6pt;height:79.2pt" o:ole="" o:bordertopcolor="this" o:borderleftcolor="this" o:borderbottomcolor="this" o:borderrightcolor="this">
+          <v:shape id="_x0000_i1034" type="#_x0000_t75" style="width:453.75pt;height:79.5pt" o:ole="" o:bordertopcolor="this" o:borderleftcolor="this" o:borderbottomcolor="this" o:borderrightcolor="this">
             <v:imagedata r:id="rId34" o:title=""/>
             <w10:bordertop type="single" width="4"/>
             <w10:borderleft type="single" width="4"/>
             <w10:borderbottom type="single" width="4"/>
             <w10:borderright type="single" width="4"/>
           </v:shape>
-          <o:OLEObject Type="Embed" ProgID="Word.OpenDocumentText.12" ShapeID="_x0000_i1034" DrawAspect="Content" ObjectID="_1476886130" r:id="rId35"/>
+          <o:OLEObject Type="Embed" ProgID="Word.OpenDocumentText.12" ShapeID="_x0000_i1034" DrawAspect="Content" ObjectID="_1476886526" r:id="rId35"/>
         </w:object>
       </w:r>
     </w:p>
@@ -7113,14 +7113,14 @@
       </w:pPr>
       <w:r>
         <w:object w:dxaOrig="9026" w:dyaOrig="549">
-          <v:shape id="_x0000_i1035" type="#_x0000_t75" style="width:453.6pt;height:28.8pt" o:ole="" o:bordertopcolor="this" o:borderleftcolor="this" o:borderbottomcolor="this" o:borderrightcolor="this">
+          <v:shape id="_x0000_i1035" type="#_x0000_t75" style="width:453.75pt;height:28.5pt" o:ole="" o:bordertopcolor="this" o:borderleftcolor="this" o:borderbottomcolor="this" o:borderrightcolor="this">
             <v:imagedata r:id="rId36" o:title=""/>
             <w10:bordertop type="single" width="4"/>
             <w10:borderleft type="single" width="4"/>
             <w10:borderbottom type="single" width="4"/>
             <w10:borderright type="single" width="4"/>
           </v:shape>
-          <o:OLEObject Type="Embed" ProgID="Word.OpenDocumentText.12" ShapeID="_x0000_i1035" DrawAspect="Content" ObjectID="_1476886131" r:id="rId37"/>
+          <o:OLEObject Type="Embed" ProgID="Word.OpenDocumentText.12" ShapeID="_x0000_i1035" DrawAspect="Content" ObjectID="_1476886527" r:id="rId37"/>
         </w:object>
       </w:r>
     </w:p>
@@ -7298,14 +7298,14 @@
     <w:p>
       <w:r>
         <w:object w:dxaOrig="9026" w:dyaOrig="5385">
-          <v:shape id="_x0000_i1036" type="#_x0000_t75" style="width:453.6pt;height:266.4pt" o:ole="" o:bordertopcolor="this" o:borderleftcolor="this" o:borderbottomcolor="this" o:borderrightcolor="this">
+          <v:shape id="_x0000_i1036" type="#_x0000_t75" style="width:453.75pt;height:266.25pt" o:ole="" o:bordertopcolor="this" o:borderleftcolor="this" o:borderbottomcolor="this" o:borderrightcolor="this">
             <v:imagedata r:id="rId38" o:title=""/>
             <w10:bordertop type="single" width="4"/>
             <w10:borderleft type="single" width="4"/>
             <w10:borderbottom type="single" width="4"/>
             <w10:borderright type="single" width="4"/>
           </v:shape>
-          <o:OLEObject Type="Embed" ProgID="Word.OpenDocumentText.12" ShapeID="_x0000_i1036" DrawAspect="Content" ObjectID="_1476886132" r:id="rId39"/>
+          <o:OLEObject Type="Embed" ProgID="Word.OpenDocumentText.12" ShapeID="_x0000_i1036" DrawAspect="Content" ObjectID="_1476886528" r:id="rId39"/>
         </w:object>
       </w:r>
     </w:p>
@@ -7384,14 +7384,14 @@
     <w:p>
       <w:r>
         <w:object w:dxaOrig="9026" w:dyaOrig="1158">
-          <v:shape id="_x0000_i1037" type="#_x0000_t75" style="width:453.6pt;height:57.6pt" o:ole="" o:bordertopcolor="this" o:borderleftcolor="this" o:borderbottomcolor="this" o:borderrightcolor="this">
+          <v:shape id="_x0000_i1037" type="#_x0000_t75" style="width:453.75pt;height:57.75pt" o:ole="" o:bordertopcolor="this" o:borderleftcolor="this" o:borderbottomcolor="this" o:borderrightcolor="this">
             <v:imagedata r:id="rId40" o:title=""/>
             <w10:bordertop type="single" width="4"/>
             <w10:borderleft type="single" width="4"/>
             <w10:borderbottom type="single" width="4"/>
             <w10:borderright type="single" width="4"/>
           </v:shape>
-          <o:OLEObject Type="Embed" ProgID="Word.OpenDocumentText.12" ShapeID="_x0000_i1037" DrawAspect="Content" ObjectID="_1476886133" r:id="rId41"/>
+          <o:OLEObject Type="Embed" ProgID="Word.OpenDocumentText.12" ShapeID="_x0000_i1037" DrawAspect="Content" ObjectID="_1476886529" r:id="rId41"/>
         </w:object>
       </w:r>
     </w:p>
@@ -7451,14 +7451,14 @@
     <w:p>
       <w:r>
         <w:object w:dxaOrig="9026" w:dyaOrig="1285">
-          <v:shape id="_x0000_i1038" type="#_x0000_t75" style="width:453.6pt;height:64.8pt" o:ole="" o:bordertopcolor="this" o:borderleftcolor="this" o:borderbottomcolor="this" o:borderrightcolor="this">
+          <v:shape id="_x0000_i1038" type="#_x0000_t75" style="width:453.75pt;height:64.5pt" o:ole="" o:bordertopcolor="this" o:borderleftcolor="this" o:borderbottomcolor="this" o:borderrightcolor="this">
             <v:imagedata r:id="rId42" o:title=""/>
             <w10:bordertop type="single" width="4"/>
             <w10:borderleft type="single" width="4"/>
             <w10:borderbottom type="single" width="4"/>
             <w10:borderright type="single" width="4"/>
           </v:shape>
-          <o:OLEObject Type="Embed" ProgID="Word.OpenDocumentText.12" ShapeID="_x0000_i1038" DrawAspect="Content" ObjectID="_1476886134" r:id="rId43"/>
+          <o:OLEObject Type="Embed" ProgID="Word.OpenDocumentText.12" ShapeID="_x0000_i1038" DrawAspect="Content" ObjectID="_1476886530" r:id="rId43"/>
         </w:object>
       </w:r>
     </w:p>
@@ -7524,14 +7524,14 @@
     <w:p>
       <w:r>
         <w:object w:dxaOrig="9026" w:dyaOrig="1495">
-          <v:shape id="_x0000_i1039" type="#_x0000_t75" style="width:453.6pt;height:1in" o:ole="" o:bordertopcolor="this" o:borderleftcolor="this" o:borderbottomcolor="this" o:borderrightcolor="this">
+          <v:shape id="_x0000_i1039" type="#_x0000_t75" style="width:453.75pt;height:1in" o:ole="" o:bordertopcolor="this" o:borderleftcolor="this" o:borderbottomcolor="this" o:borderrightcolor="this">
             <v:imagedata r:id="rId44" o:title=""/>
             <w10:bordertop type="single" width="4"/>
             <w10:borderleft type="single" width="4"/>
             <w10:borderbottom type="single" width="4"/>
             <w10:borderright type="single" width="4"/>
           </v:shape>
-          <o:OLEObject Type="Embed" ProgID="Word.OpenDocumentText.12" ShapeID="_x0000_i1039" DrawAspect="Content" ObjectID="_1476886135" r:id="rId45"/>
+          <o:OLEObject Type="Embed" ProgID="Word.OpenDocumentText.12" ShapeID="_x0000_i1039" DrawAspect="Content" ObjectID="_1476886531" r:id="rId45"/>
         </w:object>
       </w:r>
     </w:p>
@@ -7654,8 +7654,10 @@
         <w:t>Duration</w:t>
       </w:r>
       <w:r>
-        <w:t>: 25</w:t>
-      </w:r>
+        <w:t>: 20</w:t>
+      </w:r>
+      <w:bookmarkStart w:id="29" w:name="_GoBack"/>
+      <w:bookmarkEnd w:id="29"/>
       <w:r>
         <w:t xml:space="preserve"> minutes</w:t>
       </w:r>
@@ -7690,19 +7692,19 @@
       </w:r>
     </w:p>
     <w:p/>
-    <w:bookmarkStart w:id="29" w:name="_MON_1472417191"/>
-    <w:bookmarkEnd w:id="29"/>
+    <w:bookmarkStart w:id="30" w:name="_MON_1472417191"/>
+    <w:bookmarkEnd w:id="30"/>
     <w:p>
       <w:r>
         <w:object w:dxaOrig="9026" w:dyaOrig="2716">
-          <v:shape id="_x0000_i1045" type="#_x0000_t75" style="width:453.6pt;height:136.8pt" o:ole="">
+          <v:shape id="_x0000_i1040" type="#_x0000_t75" style="width:453.75pt;height:136.5pt" o:ole="" o:bordertopcolor="this" o:borderleftcolor="this" o:borderbottomcolor="this" o:borderrightcolor="this">
             <v:imagedata r:id="rId46" o:title=""/>
             <w10:bordertop type="single" width="4"/>
             <w10:borderleft type="single" width="4"/>
             <w10:borderbottom type="single" width="4"/>
             <w10:borderright type="single" width="4"/>
           </v:shape>
-          <o:OLEObject Type="Embed" ProgID="Word.OpenDocumentText.12" ShapeID="_x0000_i1045" DrawAspect="Content" ObjectID="_1476886136" r:id="rId47"/>
+          <o:OLEObject Type="Embed" ProgID="Word.OpenDocumentText.12" ShapeID="_x0000_i1040" DrawAspect="Content" ObjectID="_1476886532" r:id="rId47"/>
         </w:object>
       </w:r>
     </w:p>
@@ -7753,19 +7755,19 @@
         <w:t>”:</w:t>
       </w:r>
     </w:p>
-    <w:bookmarkStart w:id="30" w:name="_MON_1472417466"/>
-    <w:bookmarkEnd w:id="30"/>
+    <w:bookmarkStart w:id="31" w:name="_MON_1472417466"/>
+    <w:bookmarkEnd w:id="31"/>
     <w:p>
       <w:r>
         <w:object w:dxaOrig="9026" w:dyaOrig="714">
-          <v:shape id="_x0000_i1040" type="#_x0000_t75" style="width:453.6pt;height:36pt" o:ole="" o:bordertopcolor="this" o:borderleftcolor="this" o:borderbottomcolor="this" o:borderrightcolor="this">
+          <v:shape id="_x0000_i1041" type="#_x0000_t75" style="width:453.75pt;height:36pt" o:ole="" o:bordertopcolor="this" o:borderleftcolor="this" o:borderbottomcolor="this" o:borderrightcolor="this">
             <v:imagedata r:id="rId48" o:title=""/>
             <w10:bordertop type="single" width="4"/>
             <w10:borderleft type="single" width="4"/>
             <w10:borderbottom type="single" width="4"/>
             <w10:borderright type="single" width="4"/>
           </v:shape>
-          <o:OLEObject Type="Embed" ProgID="Word.OpenDocumentText.12" ShapeID="_x0000_i1040" DrawAspect="Content" ObjectID="_1476886137" r:id="rId49"/>
+          <o:OLEObject Type="Embed" ProgID="Word.OpenDocumentText.12" ShapeID="_x0000_i1041" DrawAspect="Content" ObjectID="_1476886533" r:id="rId49"/>
         </w:object>
       </w:r>
     </w:p>
@@ -7809,19 +7811,19 @@
         <w:t>”:</w:t>
       </w:r>
     </w:p>
-    <w:bookmarkStart w:id="31" w:name="_MON_1471671363"/>
-    <w:bookmarkEnd w:id="31"/>
+    <w:bookmarkStart w:id="32" w:name="_MON_1471671363"/>
+    <w:bookmarkEnd w:id="32"/>
     <w:p>
       <w:r>
         <w:object w:dxaOrig="9026" w:dyaOrig="1826">
-          <v:shape id="_x0000_i1041" type="#_x0000_t75" style="width:453.6pt;height:93.6pt" o:ole="" o:bordertopcolor="this" o:borderleftcolor="this" o:borderbottomcolor="this" o:borderrightcolor="this">
+          <v:shape id="_x0000_i1042" type="#_x0000_t75" style="width:453.75pt;height:93.75pt" o:ole="" o:bordertopcolor="this" o:borderleftcolor="this" o:borderbottomcolor="this" o:borderrightcolor="this">
             <v:imagedata r:id="rId50" o:title=""/>
             <w10:bordertop type="single" width="4"/>
             <w10:borderleft type="single" width="4"/>
             <w10:borderbottom type="single" width="4"/>
             <w10:borderright type="single" width="4"/>
           </v:shape>
-          <o:OLEObject Type="Embed" ProgID="Word.OpenDocumentText.12" ShapeID="_x0000_i1041" DrawAspect="Content" ObjectID="_1476886138" r:id="rId51"/>
+          <o:OLEObject Type="Embed" ProgID="Word.OpenDocumentText.12" ShapeID="_x0000_i1042" DrawAspect="Content" ObjectID="_1476886534" r:id="rId51"/>
         </w:object>
       </w:r>
     </w:p>
@@ -7892,23 +7894,21 @@
         <w:t>”:</w:t>
       </w:r>
     </w:p>
-    <w:bookmarkStart w:id="32" w:name="_GoBack"/>
     <w:bookmarkStart w:id="33" w:name="_MON_1471671746"/>
     <w:bookmarkEnd w:id="33"/>
     <w:p>
       <w:r>
         <w:object w:dxaOrig="9026" w:dyaOrig="2048">
-          <v:shape id="_x0000_i1042" type="#_x0000_t75" style="width:453.6pt;height:100.8pt" o:ole="" o:bordertopcolor="this" o:borderleftcolor="this" o:borderbottomcolor="this" o:borderrightcolor="this">
+          <v:shape id="_x0000_i1043" type="#_x0000_t75" style="width:453.75pt;height:100.5pt" o:ole="" o:bordertopcolor="this" o:borderleftcolor="this" o:borderbottomcolor="this" o:borderrightcolor="this">
             <v:imagedata r:id="rId52" o:title=""/>
             <w10:bordertop type="single" width="4"/>
             <w10:borderleft type="single" width="4"/>
             <w10:borderbottom type="single" width="4"/>
             <w10:borderright type="single" width="4"/>
           </v:shape>
-          <o:OLEObject Type="Embed" ProgID="Word.OpenDocumentText.12" ShapeID="_x0000_i1042" DrawAspect="Content" ObjectID="_1476886139" r:id="rId53"/>
+          <o:OLEObject Type="Embed" ProgID="Word.OpenDocumentText.12" ShapeID="_x0000_i1043" DrawAspect="Content" ObjectID="_1476886535" r:id="rId53"/>
         </w:object>
       </w:r>
-      <w:bookmarkEnd w:id="32"/>
     </w:p>
     <w:p/>
     <w:p>
@@ -7956,14 +7956,14 @@
     <w:p>
       <w:r>
         <w:object w:dxaOrig="9026" w:dyaOrig="2938">
-          <v:shape id="_x0000_i1043" type="#_x0000_t75" style="width:453.6pt;height:2in" o:ole="" o:bordertopcolor="this" o:borderleftcolor="this" o:borderbottomcolor="this" o:borderrightcolor="this">
+          <v:shape id="_x0000_i1044" type="#_x0000_t75" style="width:453.75pt;height:2in" o:ole="" o:bordertopcolor="this" o:borderleftcolor="this" o:borderbottomcolor="this" o:borderrightcolor="this">
             <v:imagedata r:id="rId54" o:title=""/>
             <w10:bordertop type="single" width="4"/>
             <w10:borderleft type="single" width="4"/>
             <w10:borderbottom type="single" width="4"/>
             <w10:borderright type="single" width="4"/>
           </v:shape>
-          <o:OLEObject Type="Embed" ProgID="Word.OpenDocumentText.12" ShapeID="_x0000_i1043" DrawAspect="Content" ObjectID="_1476886140" r:id="rId55"/>
+          <o:OLEObject Type="Embed" ProgID="Word.OpenDocumentText.12" ShapeID="_x0000_i1044" DrawAspect="Content" ObjectID="_1476886536" r:id="rId55"/>
         </w:object>
       </w:r>
     </w:p>
@@ -7992,14 +7992,14 @@
       <w:bookmarkEnd w:id="35"/>
       <w:r>
         <w:object w:dxaOrig="9026" w:dyaOrig="2271">
-          <v:shape id="_x0000_i1044" type="#_x0000_t75" style="width:453.6pt;height:115.2pt" o:ole="" o:bordertopcolor="this" o:borderleftcolor="this" o:borderbottomcolor="this" o:borderrightcolor="this">
+          <v:shape id="_x0000_i1045" type="#_x0000_t75" style="width:453.75pt;height:115.5pt" o:ole="" o:bordertopcolor="this" o:borderleftcolor="this" o:borderbottomcolor="this" o:borderrightcolor="this">
             <v:imagedata r:id="rId56" o:title=""/>
             <w10:bordertop type="single" width="4"/>
             <w10:borderleft type="single" width="4"/>
             <w10:borderbottom type="single" width="4"/>
             <w10:borderright type="single" width="4"/>
           </v:shape>
-          <o:OLEObject Type="Embed" ProgID="Word.OpenDocumentText.12" ShapeID="_x0000_i1044" DrawAspect="Content" ObjectID="_1476886141" r:id="rId57"/>
+          <o:OLEObject Type="Embed" ProgID="Word.OpenDocumentText.12" ShapeID="_x0000_i1045" DrawAspect="Content" ObjectID="_1476886537" r:id="rId57"/>
         </w:object>
       </w:r>
     </w:p>
@@ -8111,7 +8111,7 @@
       <w:rPr>
         <w:noProof/>
       </w:rPr>
-      <w:t>12</w:t>
+      <w:t>13</w:t>
     </w:r>
     <w:r>
       <w:rPr>
@@ -11206,25 +11206,25 @@
     </dgm:pt>
   </dgm:ptLst>
   <dgm:cxnLst>
-    <dgm:cxn modelId="{65A55DCF-8642-46E8-8750-A5C9FCAD79E4}" type="presOf" srcId="{8AED33B6-67C8-410C-BB34-1C1F37AD78CD}" destId="{E37894A0-CA82-4B21-891C-DD34C3EC6A39}" srcOrd="0" destOrd="0" presId="urn:microsoft.com/office/officeart/2005/8/layout/gear1"/>
-    <dgm:cxn modelId="{802AC7E6-B921-462D-9C2A-D7B4647F0511}" type="presOf" srcId="{06ED21E7-79B8-4963-B94D-883701CCEBF3}" destId="{322547BF-FA17-4E5C-975E-1E2365FEC96B}" srcOrd="2" destOrd="0" presId="urn:microsoft.com/office/officeart/2005/8/layout/gear1"/>
-    <dgm:cxn modelId="{1C93CB61-CE81-4341-96C1-C5F08D514DD4}" type="presOf" srcId="{9FE8FA85-5A27-42A9-90CB-EFE270BBC4D8}" destId="{DF31AEBD-271A-4B6B-89F0-55F0D6606C0B}" srcOrd="1" destOrd="0" presId="urn:microsoft.com/office/officeart/2005/8/layout/gear1"/>
-    <dgm:cxn modelId="{1A0991D8-79E2-45A6-B1D9-C2DB8214B0A8}" type="presOf" srcId="{06ED21E7-79B8-4963-B94D-883701CCEBF3}" destId="{005B9784-283A-42A4-8873-35CDA8D50128}" srcOrd="0" destOrd="0" presId="urn:microsoft.com/office/officeart/2005/8/layout/gear1"/>
-    <dgm:cxn modelId="{1F8D8409-2304-4030-847B-E3A218D8E826}" type="presOf" srcId="{1B8E77EF-3DD3-4E38-B208-5B07FF4B5E40}" destId="{34573F20-AECD-4E48-90F8-D213EA67693E}" srcOrd="0" destOrd="0" presId="urn:microsoft.com/office/officeart/2005/8/layout/gear1"/>
-    <dgm:cxn modelId="{6432EABB-6E0E-4734-B0DB-7BB5AF0C72AC}" type="presOf" srcId="{9FE8FA85-5A27-42A9-90CB-EFE270BBC4D8}" destId="{EE7CE306-6469-41A4-84AD-FC336EBAA72A}" srcOrd="2" destOrd="0" presId="urn:microsoft.com/office/officeart/2005/8/layout/gear1"/>
-    <dgm:cxn modelId="{6CC1CA5F-D4FB-405D-B668-42A53AEE243D}" type="presOf" srcId="{9FE8FA85-5A27-42A9-90CB-EFE270BBC4D8}" destId="{A51FD8ED-619E-490B-A7DB-8E2B070B165E}" srcOrd="0" destOrd="0" presId="urn:microsoft.com/office/officeart/2005/8/layout/gear1"/>
+    <dgm:cxn modelId="{C022BFEF-2B26-488C-8F91-9F279D978E61}" type="presOf" srcId="{CE17E94F-E9B3-4D01-94CF-BF84BB0D10D6}" destId="{435CF0AE-72B1-496C-B685-5BF4899CD401}" srcOrd="0" destOrd="0" presId="urn:microsoft.com/office/officeart/2005/8/layout/gear1"/>
+    <dgm:cxn modelId="{5D8018C3-7BF2-4403-BA60-2C3F972C57AD}" type="presOf" srcId="{06ED21E7-79B8-4963-B94D-883701CCEBF3}" destId="{005B9784-283A-42A4-8873-35CDA8D50128}" srcOrd="0" destOrd="0" presId="urn:microsoft.com/office/officeart/2005/8/layout/gear1"/>
+    <dgm:cxn modelId="{30C5B7C2-7E07-4AE6-BAC2-8486871390CC}" type="presOf" srcId="{06ED21E7-79B8-4963-B94D-883701CCEBF3}" destId="{322547BF-FA17-4E5C-975E-1E2365FEC96B}" srcOrd="2" destOrd="0" presId="urn:microsoft.com/office/officeart/2005/8/layout/gear1"/>
+    <dgm:cxn modelId="{223736BE-CFF7-4C33-B72B-7F366D789339}" type="presOf" srcId="{06ED21E7-79B8-4963-B94D-883701CCEBF3}" destId="{EB2F1A30-DFF1-4E79-AEDD-DD191798CE03}" srcOrd="1" destOrd="0" presId="urn:microsoft.com/office/officeart/2005/8/layout/gear1"/>
+    <dgm:cxn modelId="{D03D3DC9-08A1-4606-AB72-88600DF9C875}" type="presOf" srcId="{9FE8FA85-5A27-42A9-90CB-EFE270BBC4D8}" destId="{EE7CE306-6469-41A4-84AD-FC336EBAA72A}" srcOrd="2" destOrd="0" presId="urn:microsoft.com/office/officeart/2005/8/layout/gear1"/>
     <dgm:cxn modelId="{2245E8C0-0DE4-4CB2-8629-5E7F6E6C997D}" srcId="{CE17E94F-E9B3-4D01-94CF-BF84BB0D10D6}" destId="{9FE8FA85-5A27-42A9-90CB-EFE270BBC4D8}" srcOrd="1" destOrd="0" parTransId="{5F31B0A1-7A1E-4774-97C8-474CB2EC5D57}" sibTransId="{1B8E77EF-3DD3-4E38-B208-5B07FF4B5E40}"/>
+    <dgm:cxn modelId="{7396B888-3D09-44B9-9167-DB2B6CEC61D0}" type="presOf" srcId="{9FE8FA85-5A27-42A9-90CB-EFE270BBC4D8}" destId="{DF31AEBD-271A-4B6B-89F0-55F0D6606C0B}" srcOrd="1" destOrd="0" presId="urn:microsoft.com/office/officeart/2005/8/layout/gear1"/>
     <dgm:cxn modelId="{1C02A1B8-D870-4950-B2B0-B2102126D06B}" srcId="{CE17E94F-E9B3-4D01-94CF-BF84BB0D10D6}" destId="{06ED21E7-79B8-4963-B94D-883701CCEBF3}" srcOrd="0" destOrd="0" parTransId="{380D9EA7-FEF4-489C-9D34-23476C090D00}" sibTransId="{8AED33B6-67C8-410C-BB34-1C1F37AD78CD}"/>
-    <dgm:cxn modelId="{63C8C4CF-1C3C-4621-9998-20BB628F4340}" type="presOf" srcId="{06ED21E7-79B8-4963-B94D-883701CCEBF3}" destId="{EB2F1A30-DFF1-4E79-AEDD-DD191798CE03}" srcOrd="1" destOrd="0" presId="urn:microsoft.com/office/officeart/2005/8/layout/gear1"/>
-    <dgm:cxn modelId="{9C61274A-452D-4E0B-9F49-F0DABBED1DCA}" type="presOf" srcId="{CE17E94F-E9B3-4D01-94CF-BF84BB0D10D6}" destId="{435CF0AE-72B1-496C-B685-5BF4899CD401}" srcOrd="0" destOrd="0" presId="urn:microsoft.com/office/officeart/2005/8/layout/gear1"/>
-    <dgm:cxn modelId="{590D6316-5E8D-4EAE-9F3C-10E7601853BC}" type="presParOf" srcId="{435CF0AE-72B1-496C-B685-5BF4899CD401}" destId="{005B9784-283A-42A4-8873-35CDA8D50128}" srcOrd="0" destOrd="0" presId="urn:microsoft.com/office/officeart/2005/8/layout/gear1"/>
-    <dgm:cxn modelId="{B4A34201-3F29-45CC-9F12-CA167BCC77DB}" type="presParOf" srcId="{435CF0AE-72B1-496C-B685-5BF4899CD401}" destId="{EB2F1A30-DFF1-4E79-AEDD-DD191798CE03}" srcOrd="1" destOrd="0" presId="urn:microsoft.com/office/officeart/2005/8/layout/gear1"/>
-    <dgm:cxn modelId="{6CE93700-E69B-47AB-AAF0-08314495DA8F}" type="presParOf" srcId="{435CF0AE-72B1-496C-B685-5BF4899CD401}" destId="{322547BF-FA17-4E5C-975E-1E2365FEC96B}" srcOrd="2" destOrd="0" presId="urn:microsoft.com/office/officeart/2005/8/layout/gear1"/>
-    <dgm:cxn modelId="{DC4F9158-03FF-4567-8108-14B841D59C39}" type="presParOf" srcId="{435CF0AE-72B1-496C-B685-5BF4899CD401}" destId="{A51FD8ED-619E-490B-A7DB-8E2B070B165E}" srcOrd="3" destOrd="0" presId="urn:microsoft.com/office/officeart/2005/8/layout/gear1"/>
-    <dgm:cxn modelId="{52A1E6B7-B122-47A8-93CE-70D2AB10815F}" type="presParOf" srcId="{435CF0AE-72B1-496C-B685-5BF4899CD401}" destId="{DF31AEBD-271A-4B6B-89F0-55F0D6606C0B}" srcOrd="4" destOrd="0" presId="urn:microsoft.com/office/officeart/2005/8/layout/gear1"/>
-    <dgm:cxn modelId="{CC0847C1-989B-437F-9D0D-1E4C4E82C9DF}" type="presParOf" srcId="{435CF0AE-72B1-496C-B685-5BF4899CD401}" destId="{EE7CE306-6469-41A4-84AD-FC336EBAA72A}" srcOrd="5" destOrd="0" presId="urn:microsoft.com/office/officeart/2005/8/layout/gear1"/>
-    <dgm:cxn modelId="{A75FD859-D190-45BB-ABD8-35F9706A483D}" type="presParOf" srcId="{435CF0AE-72B1-496C-B685-5BF4899CD401}" destId="{E37894A0-CA82-4B21-891C-DD34C3EC6A39}" srcOrd="6" destOrd="0" presId="urn:microsoft.com/office/officeart/2005/8/layout/gear1"/>
-    <dgm:cxn modelId="{B717D631-5DC0-4B3D-BDA1-9F3B25EA0104}" type="presParOf" srcId="{435CF0AE-72B1-496C-B685-5BF4899CD401}" destId="{34573F20-AECD-4E48-90F8-D213EA67693E}" srcOrd="7" destOrd="0" presId="urn:microsoft.com/office/officeart/2005/8/layout/gear1"/>
+    <dgm:cxn modelId="{DF096CAA-1275-4E46-9103-E0611CCAE549}" type="presOf" srcId="{8AED33B6-67C8-410C-BB34-1C1F37AD78CD}" destId="{E37894A0-CA82-4B21-891C-DD34C3EC6A39}" srcOrd="0" destOrd="0" presId="urn:microsoft.com/office/officeart/2005/8/layout/gear1"/>
+    <dgm:cxn modelId="{F2FB38B6-1F49-4D46-9DB4-C40C4D1A591D}" type="presOf" srcId="{9FE8FA85-5A27-42A9-90CB-EFE270BBC4D8}" destId="{A51FD8ED-619E-490B-A7DB-8E2B070B165E}" srcOrd="0" destOrd="0" presId="urn:microsoft.com/office/officeart/2005/8/layout/gear1"/>
+    <dgm:cxn modelId="{60673608-8E03-4E30-855C-8257AB6E679F}" type="presOf" srcId="{1B8E77EF-3DD3-4E38-B208-5B07FF4B5E40}" destId="{34573F20-AECD-4E48-90F8-D213EA67693E}" srcOrd="0" destOrd="0" presId="urn:microsoft.com/office/officeart/2005/8/layout/gear1"/>
+    <dgm:cxn modelId="{C0C9535F-5DD1-4DF3-90C8-947CC7F42449}" type="presParOf" srcId="{435CF0AE-72B1-496C-B685-5BF4899CD401}" destId="{005B9784-283A-42A4-8873-35CDA8D50128}" srcOrd="0" destOrd="0" presId="urn:microsoft.com/office/officeart/2005/8/layout/gear1"/>
+    <dgm:cxn modelId="{3F0A9ADE-6632-4364-A108-E3B52BCF266C}" type="presParOf" srcId="{435CF0AE-72B1-496C-B685-5BF4899CD401}" destId="{EB2F1A30-DFF1-4E79-AEDD-DD191798CE03}" srcOrd="1" destOrd="0" presId="urn:microsoft.com/office/officeart/2005/8/layout/gear1"/>
+    <dgm:cxn modelId="{3A6E3DAD-A07C-4D8A-9A5B-58A9295D4E8D}" type="presParOf" srcId="{435CF0AE-72B1-496C-B685-5BF4899CD401}" destId="{322547BF-FA17-4E5C-975E-1E2365FEC96B}" srcOrd="2" destOrd="0" presId="urn:microsoft.com/office/officeart/2005/8/layout/gear1"/>
+    <dgm:cxn modelId="{598A808D-4FC4-4564-BDC4-53E601A7638D}" type="presParOf" srcId="{435CF0AE-72B1-496C-B685-5BF4899CD401}" destId="{A51FD8ED-619E-490B-A7DB-8E2B070B165E}" srcOrd="3" destOrd="0" presId="urn:microsoft.com/office/officeart/2005/8/layout/gear1"/>
+    <dgm:cxn modelId="{A786853E-D87C-475D-91AD-6C2ED77A6704}" type="presParOf" srcId="{435CF0AE-72B1-496C-B685-5BF4899CD401}" destId="{DF31AEBD-271A-4B6B-89F0-55F0D6606C0B}" srcOrd="4" destOrd="0" presId="urn:microsoft.com/office/officeart/2005/8/layout/gear1"/>
+    <dgm:cxn modelId="{675BA990-6F92-4D35-93BE-B4C9AD161656}" type="presParOf" srcId="{435CF0AE-72B1-496C-B685-5BF4899CD401}" destId="{EE7CE306-6469-41A4-84AD-FC336EBAA72A}" srcOrd="5" destOrd="0" presId="urn:microsoft.com/office/officeart/2005/8/layout/gear1"/>
+    <dgm:cxn modelId="{CAFC956F-2861-42A0-8B22-1DF174F86F07}" type="presParOf" srcId="{435CF0AE-72B1-496C-B685-5BF4899CD401}" destId="{E37894A0-CA82-4B21-891C-DD34C3EC6A39}" srcOrd="6" destOrd="0" presId="urn:microsoft.com/office/officeart/2005/8/layout/gear1"/>
+    <dgm:cxn modelId="{9962A12F-726D-4CA8-912F-B53A65965D28}" type="presParOf" srcId="{435CF0AE-72B1-496C-B685-5BF4899CD401}" destId="{34573F20-AECD-4E48-90F8-D213EA67693E}" srcOrd="7" destOrd="0" presId="urn:microsoft.com/office/officeart/2005/8/layout/gear1"/>
   </dgm:cxnLst>
   <dgm:bg/>
   <dgm:whole/>
@@ -13088,8 +13088,9 @@
     <w:panose1 w:val="020B0502040204020203"/>
     <w:charset w:val="00"/>
     <w:family w:val="swiss"/>
+    <w:notTrueType/>
     <w:pitch w:val="variable"/>
-    <w:sig w:usb0="E4002EFF" w:usb1="C000E47F" w:usb2="00000009" w:usb3="00000000" w:csb0="000001FF" w:csb1="00000000"/>
+    <w:sig w:usb0="00000003" w:usb1="00000000" w:usb2="00000000" w:usb3="00000000" w:csb0="00000001" w:csb1="00000000"/>
   </w:font>
   <w:font w:name="Consolas">
     <w:panose1 w:val="020B0609020204030204"/>
@@ -13128,6 +13129,7 @@
     <w:rsid w:val="00114D05"/>
     <w:rsid w:val="001F6720"/>
     <w:rsid w:val="00222C92"/>
+    <w:rsid w:val="00247955"/>
     <w:rsid w:val="00271777"/>
     <w:rsid w:val="00327A65"/>
     <w:rsid w:val="003D494B"/>
@@ -13964,7 +13966,7 @@
 </file>
 
 <file path=customXml/itemProps2.xml><?xml version="1.0" encoding="utf-8"?>
-<ds:datastoreItem xmlns:ds="http://schemas.openxmlformats.org/officeDocument/2006/customXml" ds:itemID="{0082D813-9D69-413E-9942-959617812E3C}">
+<ds:datastoreItem xmlns:ds="http://schemas.openxmlformats.org/officeDocument/2006/customXml" ds:itemID="{8120CC2C-D5F7-47D1-BE5E-3D6C028EB296}">
   <ds:schemaRefs>
     <ds:schemaRef ds:uri="http://schemas.openxmlformats.org/officeDocument/2006/bibliography"/>
   </ds:schemaRefs>

</xml_diff>

<commit_message>
Added instructions for the type provider security dialog
</commit_message>
<xml_diff>
--- a/FSharpWorkshop_Exercises.docx
+++ b/FSharpWorkshop_Exercises.docx
@@ -1271,7 +1271,7 @@
           </mc:Choice>
           <mc:Fallback>
             <w:pict>
-              <v:group id="Group 1" o:spid="_x0000_s1028" style="width:246.65pt;height:169.25pt;mso-position-horizontal-relative:char;mso-position-vertical-relative:line" coordsize="55614,38164" o:gfxdata="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">
+              <v:group id="Group 1" o:spid="_x0000_s1028" style="width:246.65pt;height:169.25pt;mso-position-horizontal-relative:char;mso-position-vertical-relative:line" coordsize="55614,38164" o:gfxdata="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">
                 <v:shapetype id="_x0000_t15" coordsize="21600,21600" o:spt="15" adj="16200" path="m@0,l,,,21600@0,21600,21600,10800xe">
                   <v:stroke joinstyle="miter"/>
                   <v:formulas>
@@ -2191,25 +2191,6 @@
     <w:p>
       <w:r>
         <w:object w:dxaOrig="9026" w:dyaOrig="551">
-          <v:shapetype id="_x0000_t75" coordsize="21600,21600" o:spt="75" o:preferrelative="t" path="m@4@5l@4@11@9@11@9@5xe" filled="f" stroked="f">
-            <v:stroke joinstyle="miter"/>
-            <v:formulas>
-              <v:f eqn="if lineDrawn pixelLineWidth 0"/>
-              <v:f eqn="sum @0 1 0"/>
-              <v:f eqn="sum 0 0 @1"/>
-              <v:f eqn="prod @2 1 2"/>
-              <v:f eqn="prod @3 21600 pixelWidth"/>
-              <v:f eqn="prod @3 21600 pixelHeight"/>
-              <v:f eqn="sum @0 0 1"/>
-              <v:f eqn="prod @6 1 2"/>
-              <v:f eqn="prod @7 21600 pixelWidth"/>
-              <v:f eqn="sum @8 21600 0"/>
-              <v:f eqn="prod @7 21600 pixelHeight"/>
-              <v:f eqn="sum @10 21600 0"/>
-            </v:formulas>
-            <v:path o:extrusionok="f" gradientshapeok="t" o:connecttype="rect"/>
-            <o:lock v:ext="edit" aspectratio="t"/>
-          </v:shapetype>
           <v:shape id="_x0000_i1025" type="#_x0000_t75" style="width:453.75pt;height:28.5pt" o:ole="" o:bordertopcolor="this" o:borderleftcolor="this" o:borderbottomcolor="this" o:borderrightcolor="this">
             <v:imagedata r:id="rId15" o:title=""/>
             <w10:bordertop type="single" width="4"/>
@@ -2217,7 +2198,7 @@
             <w10:borderbottom type="single" width="4"/>
             <w10:borderright type="single" width="4"/>
           </v:shape>
-          <o:OLEObject Type="Embed" ProgID="Word.OpenDocumentText.12" ShapeID="_x0000_i1025" DrawAspect="Content" ObjectID="_1476886517" r:id="rId16"/>
+          <o:OLEObject Type="Embed" ProgID="Word.OpenDocumentText.12" ShapeID="_x0000_i1025" DrawAspect="Content" ObjectID="_1477318533" r:id="rId16"/>
         </w:object>
       </w:r>
     </w:p>
@@ -2411,7 +2392,7 @@
             <w10:borderbottom type="single" width="4"/>
             <w10:borderright type="single" width="4"/>
           </v:shape>
-          <o:OLEObject Type="Embed" ProgID="Word.OpenDocumentText.12" ShapeID="_x0000_i1026" DrawAspect="Content" ObjectID="_1476886518" r:id="rId20"/>
+          <o:OLEObject Type="Embed" ProgID="Word.OpenDocumentText.12" ShapeID="_x0000_i1026" DrawAspect="Content" ObjectID="_1477318534" r:id="rId20"/>
         </w:object>
       </w:r>
     </w:p>
@@ -4371,7 +4352,7 @@
             <w10:borderbottom type="single" width="4"/>
             <w10:borderright type="single" width="4"/>
           </v:shape>
-          <o:OLEObject Type="Embed" ProgID="Word.OpenDocumentText.12" ShapeID="_x0000_i1027" DrawAspect="Content" ObjectID="_1476886519" r:id="rId22"/>
+          <o:OLEObject Type="Embed" ProgID="Word.OpenDocumentText.12" ShapeID="_x0000_i1027" DrawAspect="Content" ObjectID="_1477318535" r:id="rId22"/>
         </w:object>
       </w:r>
     </w:p>
@@ -5152,7 +5133,7 @@
             <w10:borderbottom type="single" width="4"/>
             <w10:borderright type="single" width="4"/>
           </v:shape>
-          <o:OLEObject Type="Embed" ProgID="Word.OpenDocumentText.12" ShapeID="_x0000_i1028" DrawAspect="Content" ObjectID="_1476886520" r:id="rId24"/>
+          <o:OLEObject Type="Embed" ProgID="Word.OpenDocumentText.12" ShapeID="_x0000_i1028" DrawAspect="Content" ObjectID="_1477318536" r:id="rId24"/>
         </w:object>
       </w:r>
     </w:p>
@@ -5326,7 +5307,7 @@
             <w10:borderbottom type="single" width="4"/>
             <w10:borderright type="single" width="4"/>
           </v:shape>
-          <o:OLEObject Type="Embed" ProgID="Word.OpenDocumentText.12" ShapeID="_x0000_i1029" DrawAspect="Content" ObjectID="_1476886521" r:id="rId26"/>
+          <o:OLEObject Type="Embed" ProgID="Word.OpenDocumentText.12" ShapeID="_x0000_i1029" DrawAspect="Content" ObjectID="_1477318537" r:id="rId26"/>
         </w:object>
       </w:r>
     </w:p>
@@ -5375,7 +5356,7 @@
             <w10:borderbottom type="single" width="4"/>
             <w10:borderright type="single" width="4"/>
           </v:shape>
-          <o:OLEObject Type="Embed" ProgID="Word.OpenDocumentText.12" ShapeID="_x0000_i1030" DrawAspect="Content" ObjectID="_1476886522" r:id="rId28"/>
+          <o:OLEObject Type="Embed" ProgID="Word.OpenDocumentText.12" ShapeID="_x0000_i1030" DrawAspect="Content" ObjectID="_1477318538" r:id="rId28"/>
         </w:object>
       </w:r>
     </w:p>
@@ -5740,7 +5721,7 @@
             <w10:borderbottom type="single" width="4"/>
             <w10:borderright type="single" width="4"/>
           </v:shape>
-          <o:OLEObject Type="Embed" ProgID="Word.OpenDocumentText.12" ShapeID="_x0000_i1031" DrawAspect="Content" ObjectID="_1476886523" r:id="rId29"/>
+          <o:OLEObject Type="Embed" ProgID="Word.OpenDocumentText.12" ShapeID="_x0000_i1031" DrawAspect="Content" ObjectID="_1477318539" r:id="rId29"/>
         </w:object>
       </w:r>
     </w:p>
@@ -6869,7 +6850,7 @@
             <w10:borderbottom type="single" width="4"/>
             <w10:borderright type="single" width="4"/>
           </v:shape>
-          <o:OLEObject Type="Embed" ProgID="Word.OpenDocumentText.12" ShapeID="_x0000_i1032" DrawAspect="Content" ObjectID="_1476886524" r:id="rId31"/>
+          <o:OLEObject Type="Embed" ProgID="Word.OpenDocumentText.12" ShapeID="_x0000_i1032" DrawAspect="Content" ObjectID="_1477318540" r:id="rId31"/>
         </w:object>
       </w:r>
     </w:p>
@@ -6925,7 +6906,7 @@
             <w10:borderbottom type="single" width="4"/>
             <w10:borderright type="single" width="4"/>
           </v:shape>
-          <o:OLEObject Type="Embed" ProgID="Word.OpenDocumentText.12" ShapeID="_x0000_i1033" DrawAspect="Content" ObjectID="_1476886525" r:id="rId33"/>
+          <o:OLEObject Type="Embed" ProgID="Word.OpenDocumentText.12" ShapeID="_x0000_i1033" DrawAspect="Content" ObjectID="_1477318541" r:id="rId33"/>
         </w:object>
       </w:r>
     </w:p>
@@ -7034,7 +7015,7 @@
             <w10:borderbottom type="single" width="4"/>
             <w10:borderright type="single" width="4"/>
           </v:shape>
-          <o:OLEObject Type="Embed" ProgID="Word.OpenDocumentText.12" ShapeID="_x0000_i1034" DrawAspect="Content" ObjectID="_1476886526" r:id="rId35"/>
+          <o:OLEObject Type="Embed" ProgID="Word.OpenDocumentText.12" ShapeID="_x0000_i1034" DrawAspect="Content" ObjectID="_1477318542" r:id="rId35"/>
         </w:object>
       </w:r>
     </w:p>
@@ -7120,7 +7101,7 @@
             <w10:borderbottom type="single" width="4"/>
             <w10:borderright type="single" width="4"/>
           </v:shape>
-          <o:OLEObject Type="Embed" ProgID="Word.OpenDocumentText.12" ShapeID="_x0000_i1035" DrawAspect="Content" ObjectID="_1476886527" r:id="rId37"/>
+          <o:OLEObject Type="Embed" ProgID="Word.OpenDocumentText.12" ShapeID="_x0000_i1035" DrawAspect="Content" ObjectID="_1477318543" r:id="rId37"/>
         </w:object>
       </w:r>
     </w:p>
@@ -7305,7 +7286,7 @@
             <w10:borderbottom type="single" width="4"/>
             <w10:borderright type="single" width="4"/>
           </v:shape>
-          <o:OLEObject Type="Embed" ProgID="Word.OpenDocumentText.12" ShapeID="_x0000_i1036" DrawAspect="Content" ObjectID="_1476886528" r:id="rId39"/>
+          <o:OLEObject Type="Embed" ProgID="Word.OpenDocumentText.12" ShapeID="_x0000_i1036" DrawAspect="Content" ObjectID="_1477318544" r:id="rId39"/>
         </w:object>
       </w:r>
     </w:p>
@@ -7391,7 +7372,7 @@
             <w10:borderbottom type="single" width="4"/>
             <w10:borderright type="single" width="4"/>
           </v:shape>
-          <o:OLEObject Type="Embed" ProgID="Word.OpenDocumentText.12" ShapeID="_x0000_i1037" DrawAspect="Content" ObjectID="_1476886529" r:id="rId41"/>
+          <o:OLEObject Type="Embed" ProgID="Word.OpenDocumentText.12" ShapeID="_x0000_i1037" DrawAspect="Content" ObjectID="_1477318545" r:id="rId41"/>
         </w:object>
       </w:r>
     </w:p>
@@ -7458,7 +7439,7 @@
             <w10:borderbottom type="single" width="4"/>
             <w10:borderright type="single" width="4"/>
           </v:shape>
-          <o:OLEObject Type="Embed" ProgID="Word.OpenDocumentText.12" ShapeID="_x0000_i1038" DrawAspect="Content" ObjectID="_1476886530" r:id="rId43"/>
+          <o:OLEObject Type="Embed" ProgID="Word.OpenDocumentText.12" ShapeID="_x0000_i1038" DrawAspect="Content" ObjectID="_1477318546" r:id="rId43"/>
         </w:object>
       </w:r>
     </w:p>
@@ -7531,7 +7512,7 @@
             <w10:borderbottom type="single" width="4"/>
             <w10:borderright type="single" width="4"/>
           </v:shape>
-          <o:OLEObject Type="Embed" ProgID="Word.OpenDocumentText.12" ShapeID="_x0000_i1039" DrawAspect="Content" ObjectID="_1476886531" r:id="rId45"/>
+          <o:OLEObject Type="Embed" ProgID="Word.OpenDocumentText.12" ShapeID="_x0000_i1039" DrawAspect="Content" ObjectID="_1477318547" r:id="rId45"/>
         </w:object>
       </w:r>
     </w:p>
@@ -7656,8 +7637,6 @@
       <w:r>
         <w:t>: 20</w:t>
       </w:r>
-      <w:bookmarkStart w:id="29" w:name="_GoBack"/>
-      <w:bookmarkEnd w:id="29"/>
       <w:r>
         <w:t xml:space="preserve"> minutes</w:t>
       </w:r>
@@ -7674,6 +7653,20 @@
         <w:t xml:space="preserve"> and go to the Applications project. You need to keep Visual Studio open so you don’t lose the F# Interactive session.</w:t>
       </w:r>
     </w:p>
+    <w:p>
+      <w:r>
+        <w:t>When you compile the solution</w:t>
+      </w:r>
+      <w:r>
+        <w:t xml:space="preserve"> you will see </w:t>
+      </w:r>
+      <w:r>
+        <w:t>a</w:t>
+      </w:r>
+      <w:r>
+        <w:t xml:space="preserve"> security dialog asking you to enable the type provider, click “Enable”.</w:t>
+      </w:r>
+    </w:p>
     <w:p/>
     <w:p>
       <w:r>
@@ -7692,8 +7685,8 @@
       </w:r>
     </w:p>
     <w:p/>
-    <w:bookmarkStart w:id="30" w:name="_MON_1472417191"/>
-    <w:bookmarkEnd w:id="30"/>
+    <w:bookmarkStart w:id="29" w:name="_MON_1472417191"/>
+    <w:bookmarkEnd w:id="29"/>
     <w:p>
       <w:r>
         <w:object w:dxaOrig="9026" w:dyaOrig="2716">
@@ -7704,7 +7697,7 @@
             <w10:borderbottom type="single" width="4"/>
             <w10:borderright type="single" width="4"/>
           </v:shape>
-          <o:OLEObject Type="Embed" ProgID="Word.OpenDocumentText.12" ShapeID="_x0000_i1040" DrawAspect="Content" ObjectID="_1476886532" r:id="rId47"/>
+          <o:OLEObject Type="Embed" ProgID="Word.OpenDocumentText.12" ShapeID="_x0000_i1040" DrawAspect="Content" ObjectID="_1477318548" r:id="rId47"/>
         </w:object>
       </w:r>
     </w:p>
@@ -7755,8 +7748,8 @@
         <w:t>”:</w:t>
       </w:r>
     </w:p>
-    <w:bookmarkStart w:id="31" w:name="_MON_1472417466"/>
-    <w:bookmarkEnd w:id="31"/>
+    <w:bookmarkStart w:id="30" w:name="_MON_1472417466"/>
+    <w:bookmarkEnd w:id="30"/>
     <w:p>
       <w:r>
         <w:object w:dxaOrig="9026" w:dyaOrig="714">
@@ -7767,7 +7760,7 @@
             <w10:borderbottom type="single" width="4"/>
             <w10:borderright type="single" width="4"/>
           </v:shape>
-          <o:OLEObject Type="Embed" ProgID="Word.OpenDocumentText.12" ShapeID="_x0000_i1041" DrawAspect="Content" ObjectID="_1476886533" r:id="rId49"/>
+          <o:OLEObject Type="Embed" ProgID="Word.OpenDocumentText.12" ShapeID="_x0000_i1041" DrawAspect="Content" ObjectID="_1477318549" r:id="rId49"/>
         </w:object>
       </w:r>
     </w:p>
@@ -7811,8 +7804,8 @@
         <w:t>”:</w:t>
       </w:r>
     </w:p>
-    <w:bookmarkStart w:id="32" w:name="_MON_1471671363"/>
-    <w:bookmarkEnd w:id="32"/>
+    <w:bookmarkStart w:id="31" w:name="_MON_1471671363"/>
+    <w:bookmarkEnd w:id="31"/>
     <w:p>
       <w:r>
         <w:object w:dxaOrig="9026" w:dyaOrig="1826">
@@ -7823,12 +7816,13 @@
             <w10:borderbottom type="single" width="4"/>
             <w10:borderright type="single" width="4"/>
           </v:shape>
-          <o:OLEObject Type="Embed" ProgID="Word.OpenDocumentText.12" ShapeID="_x0000_i1042" DrawAspect="Content" ObjectID="_1476886534" r:id="rId51"/>
+          <o:OLEObject Type="Embed" ProgID="Word.OpenDocumentText.12" ShapeID="_x0000_i1042" DrawAspect="Content" ObjectID="_1477318550" r:id="rId51"/>
         </w:object>
       </w:r>
     </w:p>
-    <w:p/>
-    <w:p>
+    <w:p>
+      <w:bookmarkStart w:id="32" w:name="_GoBack"/>
+      <w:bookmarkEnd w:id="32"/>
       <w:r>
         <w:lastRenderedPageBreak/>
         <w:t>6</w:t>
@@ -7906,7 +7900,7 @@
             <w10:borderbottom type="single" width="4"/>
             <w10:borderright type="single" width="4"/>
           </v:shape>
-          <o:OLEObject Type="Embed" ProgID="Word.OpenDocumentText.12" ShapeID="_x0000_i1043" DrawAspect="Content" ObjectID="_1476886535" r:id="rId53"/>
+          <o:OLEObject Type="Embed" ProgID="Word.OpenDocumentText.12" ShapeID="_x0000_i1043" DrawAspect="Content" ObjectID="_1477318551" r:id="rId53"/>
         </w:object>
       </w:r>
     </w:p>
@@ -7963,7 +7957,7 @@
             <w10:borderbottom type="single" width="4"/>
             <w10:borderright type="single" width="4"/>
           </v:shape>
-          <o:OLEObject Type="Embed" ProgID="Word.OpenDocumentText.12" ShapeID="_x0000_i1044" DrawAspect="Content" ObjectID="_1476886536" r:id="rId55"/>
+          <o:OLEObject Type="Embed" ProgID="Word.OpenDocumentText.12" ShapeID="_x0000_i1044" DrawAspect="Content" ObjectID="_1477318552" r:id="rId55"/>
         </w:object>
       </w:r>
     </w:p>
@@ -7999,7 +7993,7 @@
             <w10:borderbottom type="single" width="4"/>
             <w10:borderright type="single" width="4"/>
           </v:shape>
-          <o:OLEObject Type="Embed" ProgID="Word.OpenDocumentText.12" ShapeID="_x0000_i1045" DrawAspect="Content" ObjectID="_1476886537" r:id="rId57"/>
+          <o:OLEObject Type="Embed" ProgID="Word.OpenDocumentText.12" ShapeID="_x0000_i1045" DrawAspect="Content" ObjectID="_1477318553" r:id="rId57"/>
         </w:object>
       </w:r>
     </w:p>
@@ -11206,25 +11200,25 @@
     </dgm:pt>
   </dgm:ptLst>
   <dgm:cxnLst>
-    <dgm:cxn modelId="{C022BFEF-2B26-488C-8F91-9F279D978E61}" type="presOf" srcId="{CE17E94F-E9B3-4D01-94CF-BF84BB0D10D6}" destId="{435CF0AE-72B1-496C-B685-5BF4899CD401}" srcOrd="0" destOrd="0" presId="urn:microsoft.com/office/officeart/2005/8/layout/gear1"/>
-    <dgm:cxn modelId="{5D8018C3-7BF2-4403-BA60-2C3F972C57AD}" type="presOf" srcId="{06ED21E7-79B8-4963-B94D-883701CCEBF3}" destId="{005B9784-283A-42A4-8873-35CDA8D50128}" srcOrd="0" destOrd="0" presId="urn:microsoft.com/office/officeart/2005/8/layout/gear1"/>
-    <dgm:cxn modelId="{30C5B7C2-7E07-4AE6-BAC2-8486871390CC}" type="presOf" srcId="{06ED21E7-79B8-4963-B94D-883701CCEBF3}" destId="{322547BF-FA17-4E5C-975E-1E2365FEC96B}" srcOrd="2" destOrd="0" presId="urn:microsoft.com/office/officeart/2005/8/layout/gear1"/>
-    <dgm:cxn modelId="{223736BE-CFF7-4C33-B72B-7F366D789339}" type="presOf" srcId="{06ED21E7-79B8-4963-B94D-883701CCEBF3}" destId="{EB2F1A30-DFF1-4E79-AEDD-DD191798CE03}" srcOrd="1" destOrd="0" presId="urn:microsoft.com/office/officeart/2005/8/layout/gear1"/>
-    <dgm:cxn modelId="{D03D3DC9-08A1-4606-AB72-88600DF9C875}" type="presOf" srcId="{9FE8FA85-5A27-42A9-90CB-EFE270BBC4D8}" destId="{EE7CE306-6469-41A4-84AD-FC336EBAA72A}" srcOrd="2" destOrd="0" presId="urn:microsoft.com/office/officeart/2005/8/layout/gear1"/>
+    <dgm:cxn modelId="{4A3543AB-62FB-4850-84A2-0C57B6F3A46B}" type="presOf" srcId="{06ED21E7-79B8-4963-B94D-883701CCEBF3}" destId="{EB2F1A30-DFF1-4E79-AEDD-DD191798CE03}" srcOrd="1" destOrd="0" presId="urn:microsoft.com/office/officeart/2005/8/layout/gear1"/>
+    <dgm:cxn modelId="{13093C17-1E0D-48AF-981A-FFFA14759428}" type="presOf" srcId="{9FE8FA85-5A27-42A9-90CB-EFE270BBC4D8}" destId="{A51FD8ED-619E-490B-A7DB-8E2B070B165E}" srcOrd="0" destOrd="0" presId="urn:microsoft.com/office/officeart/2005/8/layout/gear1"/>
+    <dgm:cxn modelId="{94343810-FC55-4EC0-B668-B7D503808733}" type="presOf" srcId="{1B8E77EF-3DD3-4E38-B208-5B07FF4B5E40}" destId="{34573F20-AECD-4E48-90F8-D213EA67693E}" srcOrd="0" destOrd="0" presId="urn:microsoft.com/office/officeart/2005/8/layout/gear1"/>
+    <dgm:cxn modelId="{761DCDBE-2487-453B-B73E-00A5A92ABB94}" type="presOf" srcId="{9FE8FA85-5A27-42A9-90CB-EFE270BBC4D8}" destId="{EE7CE306-6469-41A4-84AD-FC336EBAA72A}" srcOrd="2" destOrd="0" presId="urn:microsoft.com/office/officeart/2005/8/layout/gear1"/>
+    <dgm:cxn modelId="{D27BDB3E-876D-400A-9266-9BF418E02883}" type="presOf" srcId="{CE17E94F-E9B3-4D01-94CF-BF84BB0D10D6}" destId="{435CF0AE-72B1-496C-B685-5BF4899CD401}" srcOrd="0" destOrd="0" presId="urn:microsoft.com/office/officeart/2005/8/layout/gear1"/>
+    <dgm:cxn modelId="{F10E262E-D4A2-4BF0-B8A4-C241386927E6}" type="presOf" srcId="{06ED21E7-79B8-4963-B94D-883701CCEBF3}" destId="{322547BF-FA17-4E5C-975E-1E2365FEC96B}" srcOrd="2" destOrd="0" presId="urn:microsoft.com/office/officeart/2005/8/layout/gear1"/>
+    <dgm:cxn modelId="{1C02A1B8-D870-4950-B2B0-B2102126D06B}" srcId="{CE17E94F-E9B3-4D01-94CF-BF84BB0D10D6}" destId="{06ED21E7-79B8-4963-B94D-883701CCEBF3}" srcOrd="0" destOrd="0" parTransId="{380D9EA7-FEF4-489C-9D34-23476C090D00}" sibTransId="{8AED33B6-67C8-410C-BB34-1C1F37AD78CD}"/>
     <dgm:cxn modelId="{2245E8C0-0DE4-4CB2-8629-5E7F6E6C997D}" srcId="{CE17E94F-E9B3-4D01-94CF-BF84BB0D10D6}" destId="{9FE8FA85-5A27-42A9-90CB-EFE270BBC4D8}" srcOrd="1" destOrd="0" parTransId="{5F31B0A1-7A1E-4774-97C8-474CB2EC5D57}" sibTransId="{1B8E77EF-3DD3-4E38-B208-5B07FF4B5E40}"/>
-    <dgm:cxn modelId="{7396B888-3D09-44B9-9167-DB2B6CEC61D0}" type="presOf" srcId="{9FE8FA85-5A27-42A9-90CB-EFE270BBC4D8}" destId="{DF31AEBD-271A-4B6B-89F0-55F0D6606C0B}" srcOrd="1" destOrd="0" presId="urn:microsoft.com/office/officeart/2005/8/layout/gear1"/>
-    <dgm:cxn modelId="{1C02A1B8-D870-4950-B2B0-B2102126D06B}" srcId="{CE17E94F-E9B3-4D01-94CF-BF84BB0D10D6}" destId="{06ED21E7-79B8-4963-B94D-883701CCEBF3}" srcOrd="0" destOrd="0" parTransId="{380D9EA7-FEF4-489C-9D34-23476C090D00}" sibTransId="{8AED33B6-67C8-410C-BB34-1C1F37AD78CD}"/>
-    <dgm:cxn modelId="{DF096CAA-1275-4E46-9103-E0611CCAE549}" type="presOf" srcId="{8AED33B6-67C8-410C-BB34-1C1F37AD78CD}" destId="{E37894A0-CA82-4B21-891C-DD34C3EC6A39}" srcOrd="0" destOrd="0" presId="urn:microsoft.com/office/officeart/2005/8/layout/gear1"/>
-    <dgm:cxn modelId="{F2FB38B6-1F49-4D46-9DB4-C40C4D1A591D}" type="presOf" srcId="{9FE8FA85-5A27-42A9-90CB-EFE270BBC4D8}" destId="{A51FD8ED-619E-490B-A7DB-8E2B070B165E}" srcOrd="0" destOrd="0" presId="urn:microsoft.com/office/officeart/2005/8/layout/gear1"/>
-    <dgm:cxn modelId="{60673608-8E03-4E30-855C-8257AB6E679F}" type="presOf" srcId="{1B8E77EF-3DD3-4E38-B208-5B07FF4B5E40}" destId="{34573F20-AECD-4E48-90F8-D213EA67693E}" srcOrd="0" destOrd="0" presId="urn:microsoft.com/office/officeart/2005/8/layout/gear1"/>
-    <dgm:cxn modelId="{C0C9535F-5DD1-4DF3-90C8-947CC7F42449}" type="presParOf" srcId="{435CF0AE-72B1-496C-B685-5BF4899CD401}" destId="{005B9784-283A-42A4-8873-35CDA8D50128}" srcOrd="0" destOrd="0" presId="urn:microsoft.com/office/officeart/2005/8/layout/gear1"/>
-    <dgm:cxn modelId="{3F0A9ADE-6632-4364-A108-E3B52BCF266C}" type="presParOf" srcId="{435CF0AE-72B1-496C-B685-5BF4899CD401}" destId="{EB2F1A30-DFF1-4E79-AEDD-DD191798CE03}" srcOrd="1" destOrd="0" presId="urn:microsoft.com/office/officeart/2005/8/layout/gear1"/>
-    <dgm:cxn modelId="{3A6E3DAD-A07C-4D8A-9A5B-58A9295D4E8D}" type="presParOf" srcId="{435CF0AE-72B1-496C-B685-5BF4899CD401}" destId="{322547BF-FA17-4E5C-975E-1E2365FEC96B}" srcOrd="2" destOrd="0" presId="urn:microsoft.com/office/officeart/2005/8/layout/gear1"/>
-    <dgm:cxn modelId="{598A808D-4FC4-4564-BDC4-53E601A7638D}" type="presParOf" srcId="{435CF0AE-72B1-496C-B685-5BF4899CD401}" destId="{A51FD8ED-619E-490B-A7DB-8E2B070B165E}" srcOrd="3" destOrd="0" presId="urn:microsoft.com/office/officeart/2005/8/layout/gear1"/>
-    <dgm:cxn modelId="{A786853E-D87C-475D-91AD-6C2ED77A6704}" type="presParOf" srcId="{435CF0AE-72B1-496C-B685-5BF4899CD401}" destId="{DF31AEBD-271A-4B6B-89F0-55F0D6606C0B}" srcOrd="4" destOrd="0" presId="urn:microsoft.com/office/officeart/2005/8/layout/gear1"/>
-    <dgm:cxn modelId="{675BA990-6F92-4D35-93BE-B4C9AD161656}" type="presParOf" srcId="{435CF0AE-72B1-496C-B685-5BF4899CD401}" destId="{EE7CE306-6469-41A4-84AD-FC336EBAA72A}" srcOrd="5" destOrd="0" presId="urn:microsoft.com/office/officeart/2005/8/layout/gear1"/>
-    <dgm:cxn modelId="{CAFC956F-2861-42A0-8B22-1DF174F86F07}" type="presParOf" srcId="{435CF0AE-72B1-496C-B685-5BF4899CD401}" destId="{E37894A0-CA82-4B21-891C-DD34C3EC6A39}" srcOrd="6" destOrd="0" presId="urn:microsoft.com/office/officeart/2005/8/layout/gear1"/>
-    <dgm:cxn modelId="{9962A12F-726D-4CA8-912F-B53A65965D28}" type="presParOf" srcId="{435CF0AE-72B1-496C-B685-5BF4899CD401}" destId="{34573F20-AECD-4E48-90F8-D213EA67693E}" srcOrd="7" destOrd="0" presId="urn:microsoft.com/office/officeart/2005/8/layout/gear1"/>
+    <dgm:cxn modelId="{1F5004E4-89D4-4043-B7B7-EE39694682E3}" type="presOf" srcId="{8AED33B6-67C8-410C-BB34-1C1F37AD78CD}" destId="{E37894A0-CA82-4B21-891C-DD34C3EC6A39}" srcOrd="0" destOrd="0" presId="urn:microsoft.com/office/officeart/2005/8/layout/gear1"/>
+    <dgm:cxn modelId="{8D5713A5-E9DA-475E-8BF4-C1A328D9BF09}" type="presOf" srcId="{06ED21E7-79B8-4963-B94D-883701CCEBF3}" destId="{005B9784-283A-42A4-8873-35CDA8D50128}" srcOrd="0" destOrd="0" presId="urn:microsoft.com/office/officeart/2005/8/layout/gear1"/>
+    <dgm:cxn modelId="{473C1BD0-DD47-4E80-9464-3415809E607D}" type="presOf" srcId="{9FE8FA85-5A27-42A9-90CB-EFE270BBC4D8}" destId="{DF31AEBD-271A-4B6B-89F0-55F0D6606C0B}" srcOrd="1" destOrd="0" presId="urn:microsoft.com/office/officeart/2005/8/layout/gear1"/>
+    <dgm:cxn modelId="{AABF8AD4-0602-46A1-9094-37704F6FBB9F}" type="presParOf" srcId="{435CF0AE-72B1-496C-B685-5BF4899CD401}" destId="{005B9784-283A-42A4-8873-35CDA8D50128}" srcOrd="0" destOrd="0" presId="urn:microsoft.com/office/officeart/2005/8/layout/gear1"/>
+    <dgm:cxn modelId="{338DF67F-81C7-4A50-A437-90D935483F5B}" type="presParOf" srcId="{435CF0AE-72B1-496C-B685-5BF4899CD401}" destId="{EB2F1A30-DFF1-4E79-AEDD-DD191798CE03}" srcOrd="1" destOrd="0" presId="urn:microsoft.com/office/officeart/2005/8/layout/gear1"/>
+    <dgm:cxn modelId="{91F0FA9E-135B-49D1-8B49-A7A2971E36F2}" type="presParOf" srcId="{435CF0AE-72B1-496C-B685-5BF4899CD401}" destId="{322547BF-FA17-4E5C-975E-1E2365FEC96B}" srcOrd="2" destOrd="0" presId="urn:microsoft.com/office/officeart/2005/8/layout/gear1"/>
+    <dgm:cxn modelId="{7B70D8FC-9780-41D8-B303-0383B59613B2}" type="presParOf" srcId="{435CF0AE-72B1-496C-B685-5BF4899CD401}" destId="{A51FD8ED-619E-490B-A7DB-8E2B070B165E}" srcOrd="3" destOrd="0" presId="urn:microsoft.com/office/officeart/2005/8/layout/gear1"/>
+    <dgm:cxn modelId="{D62232FE-35E5-403E-A6E4-DC836C6DCD2C}" type="presParOf" srcId="{435CF0AE-72B1-496C-B685-5BF4899CD401}" destId="{DF31AEBD-271A-4B6B-89F0-55F0D6606C0B}" srcOrd="4" destOrd="0" presId="urn:microsoft.com/office/officeart/2005/8/layout/gear1"/>
+    <dgm:cxn modelId="{DB2110BD-0A66-46FF-9769-2B9869DDDFA1}" type="presParOf" srcId="{435CF0AE-72B1-496C-B685-5BF4899CD401}" destId="{EE7CE306-6469-41A4-84AD-FC336EBAA72A}" srcOrd="5" destOrd="0" presId="urn:microsoft.com/office/officeart/2005/8/layout/gear1"/>
+    <dgm:cxn modelId="{83DFF40E-1758-4844-A0B4-D6FF29692ADB}" type="presParOf" srcId="{435CF0AE-72B1-496C-B685-5BF4899CD401}" destId="{E37894A0-CA82-4B21-891C-DD34C3EC6A39}" srcOrd="6" destOrd="0" presId="urn:microsoft.com/office/officeart/2005/8/layout/gear1"/>
+    <dgm:cxn modelId="{E09CC541-154C-403A-B591-30DC8B52D8D3}" type="presParOf" srcId="{435CF0AE-72B1-496C-B685-5BF4899CD401}" destId="{34573F20-AECD-4E48-90F8-D213EA67693E}" srcOrd="7" destOrd="0" presId="urn:microsoft.com/office/officeart/2005/8/layout/gear1"/>
   </dgm:cxnLst>
   <dgm:bg/>
   <dgm:whole/>
@@ -13160,6 +13154,7 @@
     <w:rsid w:val="00D874F0"/>
     <w:rsid w:val="00E213A4"/>
     <w:rsid w:val="00E60614"/>
+    <w:rsid w:val="00E6110C"/>
     <w:rsid w:val="00EA1D19"/>
     <w:rsid w:val="00F620E0"/>
     <w:rsid w:val="00F74C02"/>
@@ -13966,7 +13961,7 @@
 </file>
 
 <file path=customXml/itemProps2.xml><?xml version="1.0" encoding="utf-8"?>
-<ds:datastoreItem xmlns:ds="http://schemas.openxmlformats.org/officeDocument/2006/customXml" ds:itemID="{8120CC2C-D5F7-47D1-BE5E-3D6C028EB296}">
+<ds:datastoreItem xmlns:ds="http://schemas.openxmlformats.org/officeDocument/2006/customXml" ds:itemID="{D63BDBE5-3D12-4F61-8257-E968258699FE}">
   <ds:schemaRefs>
     <ds:schemaRef ds:uri="http://schemas.openxmlformats.org/officeDocument/2006/bibliography"/>
   </ds:schemaRefs>

</xml_diff>

<commit_message>
update documentation and xunit visual studio runner
</commit_message>
<xml_diff>
--- a/FSharpWorkshop_Exercises.docx
+++ b/FSharpWorkshop_Exercises.docx
@@ -22,7 +22,7 @@
           <w:r>
             <w:rPr>
               <w:noProof/>
-              <w:lang w:val="en-AU" w:eastAsia="en-AU"/>
+              <w:lang w:val="nb-NO" w:eastAsia="nb-NO"/>
             </w:rPr>
             <mc:AlternateContent>
               <mc:Choice Requires="wps">
@@ -282,7 +282,7 @@
           <w:r>
             <w:rPr>
               <w:noProof/>
-              <w:lang w:val="en-AU" w:eastAsia="en-AU"/>
+              <w:lang w:val="nb-NO" w:eastAsia="nb-NO"/>
             </w:rPr>
             <mc:AlternateContent>
               <mc:Choice Requires="wps">
@@ -979,7 +979,7 @@
       <w:r>
         <w:rPr>
           <w:noProof/>
-          <w:lang w:val="en-AU" w:eastAsia="en-AU"/>
+          <w:lang w:val="nb-NO" w:eastAsia="nb-NO"/>
         </w:rPr>
         <mc:AlternateContent>
           <mc:Choice Requires="wpg">
@@ -1531,23 +1531,8 @@
           <w:numId w:val="8"/>
         </w:numPr>
       </w:pPr>
-      <w:proofErr w:type="spellStart"/>
-      <w:r>
-        <w:t>XUnit</w:t>
-      </w:r>
-      <w:proofErr w:type="spellEnd"/>
-      <w:r>
-        <w:t xml:space="preserve"> Runner</w:t>
-      </w:r>
-    </w:p>
-    <w:p>
-      <w:pPr>
-        <w:pStyle w:val="ListParagraph"/>
-        <w:numPr>
-          <w:ilvl w:val="0"/>
-          <w:numId w:val="8"/>
-        </w:numPr>
-      </w:pPr>
+      <w:bookmarkStart w:id="3" w:name="_GoBack"/>
+      <w:bookmarkEnd w:id="3"/>
       <w:r>
         <w:t>Visual F# Power Tools (optional</w:t>
       </w:r>
@@ -1564,7 +1549,7 @@
       <w:pPr>
         <w:pStyle w:val="Heading2"/>
       </w:pPr>
-      <w:bookmarkStart w:id="3" w:name="_Toc402896134"/>
+      <w:bookmarkStart w:id="4" w:name="_Toc402896134"/>
       <w:proofErr w:type="spellStart"/>
       <w:r>
         <w:t>Nuget</w:t>
@@ -1573,7 +1558,7 @@
       <w:r>
         <w:t xml:space="preserve"> Packages</w:t>
       </w:r>
-      <w:bookmarkEnd w:id="3"/>
+      <w:bookmarkEnd w:id="4"/>
     </w:p>
     <w:p>
       <w:pPr>
@@ -1597,8 +1582,13 @@
           <w:numId w:val="9"/>
         </w:numPr>
       </w:pPr>
-      <w:r>
-        <w:t>Unquote</w:t>
+      <w:proofErr w:type="spellStart"/>
+      <w:r>
+        <w:t>XUnit</w:t>
+      </w:r>
+      <w:proofErr w:type="spellEnd"/>
+      <w:r>
+        <w:t xml:space="preserve"> Visual Studio Runner</w:t>
       </w:r>
     </w:p>
     <w:p>
@@ -1610,6 +1600,18 @@
         </w:numPr>
       </w:pPr>
       <w:r>
+        <w:t>Unquote</w:t>
+      </w:r>
+    </w:p>
+    <w:p>
+      <w:pPr>
+        <w:pStyle w:val="ListParagraph"/>
+        <w:numPr>
+          <w:ilvl w:val="0"/>
+          <w:numId w:val="9"/>
+        </w:numPr>
+      </w:pPr>
+      <w:r>
         <w:t xml:space="preserve">F# Data (Id: </w:t>
       </w:r>
       <w:proofErr w:type="spellStart"/>
@@ -1632,7 +1634,7 @@
       <w:pPr>
         <w:pStyle w:val="Heading2"/>
       </w:pPr>
-      <w:bookmarkStart w:id="4" w:name="_Toc402896135"/>
+      <w:bookmarkStart w:id="5" w:name="_Toc402896135"/>
       <w:r>
         <w:lastRenderedPageBreak/>
         <w:t>C</w:t>
@@ -1644,7 +1646,7 @@
         <w:t>onventions</w:t>
       </w:r>
       <w:bookmarkEnd w:id="2"/>
-      <w:bookmarkEnd w:id="4"/>
+      <w:bookmarkEnd w:id="5"/>
     </w:p>
     <w:p>
       <w:r>
@@ -1658,7 +1660,7 @@
       <w:r>
         <w:rPr>
           <w:noProof/>
-          <w:lang w:val="en-AU" w:eastAsia="en-AU"/>
+          <w:lang w:val="nb-NO" w:eastAsia="nb-NO"/>
         </w:rPr>
         <mc:AlternateContent>
           <mc:Choice Requires="wpg">
@@ -1896,7 +1898,7 @@
             <w:r>
               <w:rPr>
                 <w:noProof/>
-                <w:lang w:val="en-AU" w:eastAsia="en-AU"/>
+                <w:lang w:val="nb-NO" w:eastAsia="nb-NO"/>
               </w:rPr>
               <mc:AlternateContent>
                 <mc:Choice Requires="wpg">
@@ -2191,14 +2193,33 @@
     <w:p>
       <w:r>
         <w:object w:dxaOrig="9026" w:dyaOrig="551">
-          <v:shape id="_x0000_i1025" type="#_x0000_t75" style="width:453.75pt;height:28.5pt" o:ole="" o:bordertopcolor="this" o:borderleftcolor="this" o:borderbottomcolor="this" o:borderrightcolor="this">
+          <v:shapetype id="_x0000_t75" coordsize="21600,21600" o:spt="75" o:preferrelative="t" path="m@4@5l@4@11@9@11@9@5xe" filled="f" stroked="f">
+            <v:stroke joinstyle="miter"/>
+            <v:formulas>
+              <v:f eqn="if lineDrawn pixelLineWidth 0"/>
+              <v:f eqn="sum @0 1 0"/>
+              <v:f eqn="sum 0 0 @1"/>
+              <v:f eqn="prod @2 1 2"/>
+              <v:f eqn="prod @3 21600 pixelWidth"/>
+              <v:f eqn="prod @3 21600 pixelHeight"/>
+              <v:f eqn="sum @0 0 1"/>
+              <v:f eqn="prod @6 1 2"/>
+              <v:f eqn="prod @7 21600 pixelWidth"/>
+              <v:f eqn="sum @8 21600 0"/>
+              <v:f eqn="prod @7 21600 pixelHeight"/>
+              <v:f eqn="sum @10 21600 0"/>
+            </v:formulas>
+            <v:path o:extrusionok="f" gradientshapeok="t" o:connecttype="rect"/>
+            <o:lock v:ext="edit" aspectratio="t"/>
+          </v:shapetype>
+          <v:shape id="_x0000_i1025" type="#_x0000_t75" style="width:453.6pt;height:28.2pt" o:ole="" o:bordertopcolor="this" o:borderleftcolor="this" o:borderbottomcolor="this" o:borderrightcolor="this">
             <v:imagedata r:id="rId15" o:title=""/>
             <w10:bordertop type="single" width="4"/>
             <w10:borderleft type="single" width="4"/>
             <w10:borderbottom type="single" width="4"/>
             <w10:borderright type="single" width="4"/>
           </v:shape>
-          <o:OLEObject Type="Embed" ProgID="Word.OpenDocumentText.12" ShapeID="_x0000_i1025" DrawAspect="Content" ObjectID="_1477318533" r:id="rId16"/>
+          <o:OLEObject Type="Embed" ProgID="Word.OpenDocumentText.12" ShapeID="_x0000_i1025" DrawAspect="Content" ObjectID="_1485108694" r:id="rId16"/>
         </w:object>
       </w:r>
     </w:p>
@@ -2209,12 +2230,12 @@
       <w:pPr>
         <w:pStyle w:val="Heading2"/>
       </w:pPr>
-      <w:bookmarkStart w:id="5" w:name="_Toc398747068"/>
-      <w:bookmarkStart w:id="6" w:name="_Toc402896136"/>
+      <w:bookmarkStart w:id="6" w:name="_Toc398747068"/>
+      <w:bookmarkStart w:id="7" w:name="_Toc402896136"/>
       <w:r>
         <w:t>Source</w:t>
       </w:r>
-      <w:bookmarkEnd w:id="5"/>
+      <w:bookmarkEnd w:id="6"/>
       <w:r>
         <w:t xml:space="preserve"> Code</w:t>
       </w:r>
@@ -2224,7 +2245,7 @@
       <w:r>
         <w:t xml:space="preserve"> and Updates</w:t>
       </w:r>
-      <w:bookmarkEnd w:id="6"/>
+      <w:bookmarkEnd w:id="7"/>
     </w:p>
     <w:p>
       <w:hyperlink r:id="rId17" w:history="1">
@@ -2252,18 +2273,23 @@
       <w:pPr>
         <w:pStyle w:val="Heading2"/>
       </w:pPr>
-      <w:bookmarkStart w:id="7" w:name="_Toc398747069"/>
-      <w:bookmarkStart w:id="8" w:name="_Toc402896137"/>
+      <w:bookmarkStart w:id="8" w:name="_Toc398747069"/>
+      <w:bookmarkStart w:id="9" w:name="_Toc402896137"/>
       <w:r>
         <w:t>Author</w:t>
       </w:r>
-      <w:bookmarkEnd w:id="7"/>
       <w:bookmarkEnd w:id="8"/>
-    </w:p>
-    <w:p>
-      <w:r>
-        <w:t>Jorge Fioranelli</w:t>
-      </w:r>
+      <w:bookmarkEnd w:id="9"/>
+    </w:p>
+    <w:p>
+      <w:r>
+        <w:t xml:space="preserve">Jorge </w:t>
+      </w:r>
+      <w:proofErr w:type="spellStart"/>
+      <w:r>
+        <w:t>Fioranelli</w:t>
+      </w:r>
+      <w:proofErr w:type="spellEnd"/>
       <w:r>
         <w:t xml:space="preserve"> (@</w:t>
       </w:r>
@@ -2288,12 +2314,12 @@
       <w:pPr>
         <w:pStyle w:val="Heading1"/>
       </w:pPr>
-      <w:bookmarkStart w:id="9" w:name="_Toc402896138"/>
+      <w:bookmarkStart w:id="10" w:name="_Toc402896138"/>
       <w:r>
         <w:lastRenderedPageBreak/>
         <w:t>Exercise 1</w:t>
       </w:r>
-      <w:bookmarkEnd w:id="9"/>
+      <w:bookmarkEnd w:id="10"/>
     </w:p>
     <w:p>
       <w:pPr>
@@ -2380,19 +2406,19 @@
         <w:t>and create a record type called “Customer” as follows:</w:t>
       </w:r>
     </w:p>
-    <w:bookmarkStart w:id="10" w:name="_MON_1470807015"/>
-    <w:bookmarkEnd w:id="10"/>
+    <w:bookmarkStart w:id="11" w:name="_MON_1470807015"/>
+    <w:bookmarkEnd w:id="11"/>
     <w:p>
       <w:r>
         <w:object w:dxaOrig="9026" w:dyaOrig="1724">
-          <v:shape id="_x0000_i1026" type="#_x0000_t75" style="width:453.75pt;height:79.5pt" o:ole="" o:bordertopcolor="this" o:borderleftcolor="this" o:borderbottomcolor="this" o:borderrightcolor="this">
+          <v:shape id="_x0000_i1026" type="#_x0000_t75" style="width:453.6pt;height:79.2pt" o:ole="" o:bordertopcolor="this" o:borderleftcolor="this" o:borderbottomcolor="this" o:borderrightcolor="this">
             <v:imagedata r:id="rId19" o:title=""/>
             <w10:bordertop type="single" width="4"/>
             <w10:borderleft type="single" width="4"/>
             <w10:borderbottom type="single" width="4"/>
             <w10:borderright type="single" width="4"/>
           </v:shape>
-          <o:OLEObject Type="Embed" ProgID="Word.OpenDocumentText.12" ShapeID="_x0000_i1026" DrawAspect="Content" ObjectID="_1477318534" r:id="rId20"/>
+          <o:OLEObject Type="Embed" ProgID="Word.OpenDocumentText.12" ShapeID="_x0000_i1026" DrawAspect="Content" ObjectID="_1485108695" r:id="rId20"/>
         </w:object>
       </w:r>
     </w:p>
@@ -2456,7 +2482,7 @@
             <w:r>
               <w:rPr>
                 <w:noProof/>
-                <w:lang w:val="en-AU" w:eastAsia="en-AU"/>
+                <w:lang w:val="nb-NO" w:eastAsia="nb-NO"/>
               </w:rPr>
               <mc:AlternateContent>
                 <mc:Choice Requires="wpg">
@@ -2893,7 +2919,7 @@
             <w:r>
               <w:rPr>
                 <w:noProof/>
-                <w:lang w:val="en-AU" w:eastAsia="en-AU"/>
+                <w:lang w:val="nb-NO" w:eastAsia="nb-NO"/>
               </w:rPr>
               <mc:AlternateContent>
                 <mc:Choice Requires="wpg">
@@ -3193,7 +3219,7 @@
             <w:r>
               <w:rPr>
                 <w:noProof/>
-                <w:lang w:val="en-AU" w:eastAsia="en-AU"/>
+                <w:lang w:val="nb-NO" w:eastAsia="nb-NO"/>
               </w:rPr>
               <mc:AlternateContent>
                 <mc:Choice Requires="wpg">
@@ -3576,7 +3602,7 @@
             <w:r>
               <w:rPr>
                 <w:noProof/>
-                <w:lang w:val="en-AU" w:eastAsia="en-AU"/>
+                <w:lang w:val="nb-NO" w:eastAsia="nb-NO"/>
               </w:rPr>
               <mc:AlternateContent>
                 <mc:Choice Requires="wpg">
@@ -3897,7 +3923,7 @@
             <w:r>
               <w:rPr>
                 <w:noProof/>
-                <w:lang w:val="en-AU" w:eastAsia="en-AU"/>
+                <w:lang w:val="nb-NO" w:eastAsia="nb-NO"/>
               </w:rPr>
               <mc:AlternateContent>
                 <mc:Choice Requires="wpg">
@@ -4340,19 +4366,19 @@
         <w:t>”:</w:t>
       </w:r>
     </w:p>
-    <w:bookmarkStart w:id="11" w:name="_MON_1470845213"/>
-    <w:bookmarkEnd w:id="11"/>
+    <w:bookmarkStart w:id="12" w:name="_MON_1470845213"/>
+    <w:bookmarkEnd w:id="12"/>
     <w:p>
       <w:r>
         <w:object w:dxaOrig="9026" w:dyaOrig="2048">
-          <v:shape id="_x0000_i1027" type="#_x0000_t75" style="width:453.75pt;height:100.5pt" o:ole="" o:bordertopcolor="this" o:borderleftcolor="this" o:borderbottomcolor="this" o:borderrightcolor="this">
+          <v:shape id="_x0000_i1027" type="#_x0000_t75" style="width:453.6pt;height:100.2pt" o:ole="" o:bordertopcolor="this" o:borderleftcolor="this" o:borderbottomcolor="this" o:borderrightcolor="this">
             <v:imagedata r:id="rId21" o:title=""/>
             <w10:bordertop type="single" width="4"/>
             <w10:borderleft type="single" width="4"/>
             <w10:borderbottom type="single" width="4"/>
             <w10:borderright type="single" width="4"/>
           </v:shape>
-          <o:OLEObject Type="Embed" ProgID="Word.OpenDocumentText.12" ShapeID="_x0000_i1027" DrawAspect="Content" ObjectID="_1477318535" r:id="rId22"/>
+          <o:OLEObject Type="Embed" ProgID="Word.OpenDocumentText.12" ShapeID="_x0000_i1027" DrawAspect="Content" ObjectID="_1485108696" r:id="rId22"/>
         </w:object>
       </w:r>
     </w:p>
@@ -4418,7 +4444,7 @@
             <w:r>
               <w:rPr>
                 <w:noProof/>
-                <w:lang w:val="en-AU" w:eastAsia="en-AU"/>
+                <w:lang w:val="nb-NO" w:eastAsia="nb-NO"/>
               </w:rPr>
               <mc:AlternateContent>
                 <mc:Choice Requires="wpg">
@@ -4712,7 +4738,7 @@
             <w:r>
               <w:rPr>
                 <w:noProof/>
-                <w:lang w:val="en-AU" w:eastAsia="en-AU"/>
+                <w:lang w:val="nb-NO" w:eastAsia="nb-NO"/>
               </w:rPr>
               <mc:AlternateContent>
                 <mc:Choice Requires="wpg">
@@ -5030,7 +5056,6 @@
               </w:rPr>
               <w:t xml:space="preserve">                     </w:t>
             </w:r>
-            <w:proofErr w:type="spellStart"/>
             <w:r>
               <w:rPr>
                 <w:rFonts w:ascii="Consolas" w:hAnsi="Consolas" w:cs="Consolas"/>
@@ -5038,9 +5063,8 @@
                 <w:sz w:val="18"/>
                 <w:szCs w:val="18"/>
               </w:rPr>
-              <w:t>SpendingLimit</w:t>
-            </w:r>
-            <w:proofErr w:type="spellEnd"/>
+              <w:t>Credit</w:t>
+            </w:r>
             <w:r>
               <w:rPr>
                 <w:rFonts w:ascii="Consolas" w:hAnsi="Consolas" w:cs="Consolas"/>
@@ -5121,19 +5145,19 @@
         <w:t xml:space="preserve"> file:</w:t>
       </w:r>
     </w:p>
-    <w:bookmarkStart w:id="12" w:name="_MON_1470845778"/>
-    <w:bookmarkEnd w:id="12"/>
+    <w:bookmarkStart w:id="13" w:name="_MON_1470845778"/>
+    <w:bookmarkEnd w:id="13"/>
     <w:p>
       <w:r>
         <w:object w:dxaOrig="9026" w:dyaOrig="1158">
-          <v:shape id="_x0000_i1028" type="#_x0000_t75" style="width:453.75pt;height:57.75pt" o:ole="" o:bordertopcolor="this" o:borderleftcolor="this" o:borderbottomcolor="this" o:borderrightcolor="this">
+          <v:shape id="_x0000_i1028" type="#_x0000_t75" style="width:453.6pt;height:58.2pt" o:ole="" o:bordertopcolor="this" o:borderleftcolor="this" o:borderbottomcolor="this" o:borderrightcolor="this">
             <v:imagedata r:id="rId23" o:title=""/>
             <w10:bordertop type="single" width="4"/>
             <w10:borderleft type="single" width="4"/>
             <w10:borderbottom type="single" width="4"/>
             <w10:borderright type="single" width="4"/>
           </v:shape>
-          <o:OLEObject Type="Embed" ProgID="Word.OpenDocumentText.12" ShapeID="_x0000_i1028" DrawAspect="Content" ObjectID="_1477318536" r:id="rId24"/>
+          <o:OLEObject Type="Embed" ProgID="Word.OpenDocumentText.12" ShapeID="_x0000_i1028" DrawAspect="Content" ObjectID="_1485108697" r:id="rId24"/>
         </w:object>
       </w:r>
     </w:p>
@@ -5180,12 +5204,12 @@
       <w:pPr>
         <w:pStyle w:val="Heading1"/>
       </w:pPr>
-      <w:bookmarkStart w:id="13" w:name="_Toc402896139"/>
+      <w:bookmarkStart w:id="14" w:name="_Toc402896139"/>
       <w:r>
         <w:lastRenderedPageBreak/>
         <w:t>Exercise 2</w:t>
       </w:r>
-      <w:bookmarkEnd w:id="13"/>
+      <w:bookmarkEnd w:id="14"/>
     </w:p>
     <w:p>
       <w:pPr>
@@ -5292,22 +5316,22 @@
         <w:t>:</w:t>
       </w:r>
     </w:p>
-    <w:bookmarkStart w:id="14" w:name="_MON_1470923047"/>
-    <w:bookmarkEnd w:id="14"/>
+    <w:bookmarkStart w:id="15" w:name="_MON_1470923047"/>
+    <w:bookmarkEnd w:id="15"/>
     <w:p>
       <w:pPr>
         <w:spacing w:after="0"/>
       </w:pPr>
       <w:r>
         <w:object w:dxaOrig="9026" w:dyaOrig="1158">
-          <v:shape id="_x0000_i1029" type="#_x0000_t75" style="width:453.75pt;height:57.75pt" o:ole="" o:bordertopcolor="this" o:borderleftcolor="this" o:borderbottomcolor="this" o:borderrightcolor="this">
+          <v:shape id="_x0000_i1029" type="#_x0000_t75" style="width:453.6pt;height:58.2pt" o:ole="" o:bordertopcolor="this" o:borderleftcolor="this" o:borderbottomcolor="this" o:borderrightcolor="this">
             <v:imagedata r:id="rId25" o:title=""/>
             <w10:bordertop type="single" width="4"/>
             <w10:borderleft type="single" width="4"/>
             <w10:borderbottom type="single" width="4"/>
             <w10:borderright type="single" width="4"/>
           </v:shape>
-          <o:OLEObject Type="Embed" ProgID="Word.OpenDocumentText.12" ShapeID="_x0000_i1029" DrawAspect="Content" ObjectID="_1477318537" r:id="rId26"/>
+          <o:OLEObject Type="Embed" ProgID="Word.OpenDocumentText.12" ShapeID="_x0000_i1029" DrawAspect="Content" ObjectID="_1485108698" r:id="rId26"/>
         </w:object>
       </w:r>
     </w:p>
@@ -5344,19 +5368,19 @@
         <w:t>” to be able receive the condition as a parameter:</w:t>
       </w:r>
     </w:p>
-    <w:bookmarkStart w:id="15" w:name="_MON_1470923929"/>
-    <w:bookmarkEnd w:id="15"/>
+    <w:bookmarkStart w:id="16" w:name="_MON_1470923929"/>
+    <w:bookmarkEnd w:id="16"/>
     <w:p>
       <w:r>
         <w:object w:dxaOrig="9026" w:dyaOrig="1158">
-          <v:shape id="_x0000_i1030" type="#_x0000_t75" style="width:453.75pt;height:57.75pt" o:ole="" o:bordertopcolor="this" o:borderleftcolor="this" o:borderbottomcolor="this" o:borderrightcolor="this">
+          <v:shape id="_x0000_i1030" type="#_x0000_t75" style="width:453.6pt;height:58.2pt" o:ole="" o:bordertopcolor="this" o:borderleftcolor="this" o:borderbottomcolor="this" o:borderrightcolor="this">
             <v:imagedata r:id="rId27" o:title=""/>
             <w10:bordertop type="single" width="4"/>
             <w10:borderleft type="single" width="4"/>
             <w10:borderbottom type="single" width="4"/>
             <w10:borderright type="single" width="4"/>
           </v:shape>
-          <o:OLEObject Type="Embed" ProgID="Word.OpenDocumentText.12" ShapeID="_x0000_i1030" DrawAspect="Content" ObjectID="_1477318538" r:id="rId28"/>
+          <o:OLEObject Type="Embed" ProgID="Word.OpenDocumentText.12" ShapeID="_x0000_i1030" DrawAspect="Content" ObjectID="_1485108699" r:id="rId28"/>
         </w:object>
       </w:r>
     </w:p>
@@ -5397,7 +5421,7 @@
             <w:r>
               <w:rPr>
                 <w:noProof/>
-                <w:lang w:val="en-AU" w:eastAsia="en-AU"/>
+                <w:lang w:val="nb-NO" w:eastAsia="nb-NO"/>
               </w:rPr>
               <mc:AlternateContent>
                 <mc:Choice Requires="wpg">
@@ -5709,19 +5733,19 @@
         <w:t>:</w:t>
       </w:r>
     </w:p>
-    <w:bookmarkStart w:id="16" w:name="_MON_1470923718"/>
-    <w:bookmarkEnd w:id="16"/>
+    <w:bookmarkStart w:id="17" w:name="_MON_1470923718"/>
+    <w:bookmarkEnd w:id="17"/>
     <w:p>
       <w:r>
         <w:object w:dxaOrig="9026" w:dyaOrig="551">
-          <v:shape id="_x0000_i1031" type="#_x0000_t75" style="width:453.75pt;height:28.5pt" o:ole="" o:bordertopcolor="this" o:borderleftcolor="this" o:borderbottomcolor="this" o:borderrightcolor="this">
+          <v:shape id="_x0000_i1031" type="#_x0000_t75" style="width:453.6pt;height:28.2pt" o:ole="" o:bordertopcolor="this" o:borderleftcolor="this" o:borderbottomcolor="this" o:borderrightcolor="this">
             <v:imagedata r:id="rId15" o:title=""/>
             <w10:bordertop type="single" width="4"/>
             <w10:borderleft type="single" width="4"/>
             <w10:borderbottom type="single" width="4"/>
             <w10:borderright type="single" width="4"/>
           </v:shape>
-          <o:OLEObject Type="Embed" ProgID="Word.OpenDocumentText.12" ShapeID="_x0000_i1031" DrawAspect="Content" ObjectID="_1477318539" r:id="rId29"/>
+          <o:OLEObject Type="Embed" ProgID="Word.OpenDocumentText.12" ShapeID="_x0000_i1031" DrawAspect="Content" ObjectID="_1485108700" r:id="rId29"/>
         </w:object>
       </w:r>
     </w:p>
@@ -5791,7 +5815,7 @@
             <w:r>
               <w:rPr>
                 <w:noProof/>
-                <w:lang w:val="en-AU" w:eastAsia="en-AU"/>
+                <w:lang w:val="nb-NO" w:eastAsia="nb-NO"/>
               </w:rPr>
               <mc:AlternateContent>
                 <mc:Choice Requires="wpg">
@@ -6100,7 +6124,7 @@
             <w:r>
               <w:rPr>
                 <w:noProof/>
-                <w:lang w:val="en-AU" w:eastAsia="en-AU"/>
+                <w:lang w:val="nb-NO" w:eastAsia="nb-NO"/>
               </w:rPr>
               <mc:AlternateContent>
                 <mc:Choice Requires="wpg">
@@ -6461,7 +6485,7 @@
             <w:r>
               <w:rPr>
                 <w:noProof/>
-                <w:lang w:val="en-AU" w:eastAsia="en-AU"/>
+                <w:lang w:val="nb-NO" w:eastAsia="nb-NO"/>
               </w:rPr>
               <mc:AlternateContent>
                 <mc:Choice Requires="wpg">
@@ -6838,19 +6862,19 @@
         <w:t>:</w:t>
       </w:r>
     </w:p>
-    <w:bookmarkStart w:id="17" w:name="_MON_1470986481"/>
-    <w:bookmarkEnd w:id="17"/>
+    <w:bookmarkStart w:id="18" w:name="_MON_1470986481"/>
+    <w:bookmarkEnd w:id="18"/>
     <w:p>
       <w:r>
         <w:object w:dxaOrig="9026" w:dyaOrig="543">
-          <v:shape id="_x0000_i1032" type="#_x0000_t75" style="width:453.75pt;height:28.5pt" o:ole="" o:bordertopcolor="this" o:borderleftcolor="this" o:borderbottomcolor="this" o:borderrightcolor="this">
+          <v:shape id="_x0000_i1032" type="#_x0000_t75" style="width:453.6pt;height:28.8pt" o:ole="" o:bordertopcolor="this" o:borderleftcolor="this" o:borderbottomcolor="this" o:borderrightcolor="this">
             <v:imagedata r:id="rId30" o:title=""/>
             <w10:bordertop type="single" width="4"/>
             <w10:borderleft type="single" width="4"/>
             <w10:borderbottom type="single" width="4"/>
             <w10:borderright type="single" width="4"/>
           </v:shape>
-          <o:OLEObject Type="Embed" ProgID="Word.OpenDocumentText.12" ShapeID="_x0000_i1032" DrawAspect="Content" ObjectID="_1477318540" r:id="rId31"/>
+          <o:OLEObject Type="Embed" ProgID="Word.OpenDocumentText.12" ShapeID="_x0000_i1032" DrawAspect="Content" ObjectID="_1485108701" r:id="rId31"/>
         </w:object>
       </w:r>
     </w:p>
@@ -6894,19 +6918,19 @@
         <w:t>:</w:t>
       </w:r>
     </w:p>
-    <w:bookmarkStart w:id="18" w:name="_MON_1470987108"/>
-    <w:bookmarkEnd w:id="18"/>
+    <w:bookmarkStart w:id="19" w:name="_MON_1470987108"/>
+    <w:bookmarkEnd w:id="19"/>
     <w:p>
       <w:r>
         <w:object w:dxaOrig="9026" w:dyaOrig="1603">
-          <v:shape id="_x0000_i1033" type="#_x0000_t75" style="width:453.75pt;height:79.5pt" o:ole="" o:bordertopcolor="this" o:borderleftcolor="this" o:borderbottomcolor="this" o:borderrightcolor="this">
+          <v:shape id="_x0000_i1033" type="#_x0000_t75" style="width:453.6pt;height:79.8pt" o:ole="" o:bordertopcolor="this" o:borderleftcolor="this" o:borderbottomcolor="this" o:borderrightcolor="this">
             <v:imagedata r:id="rId32" o:title=""/>
             <w10:bordertop type="single" width="4"/>
             <w10:borderleft type="single" width="4"/>
             <w10:borderbottom type="single" width="4"/>
             <w10:borderright type="single" width="4"/>
           </v:shape>
-          <o:OLEObject Type="Embed" ProgID="Word.OpenDocumentText.12" ShapeID="_x0000_i1033" DrawAspect="Content" ObjectID="_1477318541" r:id="rId33"/>
+          <o:OLEObject Type="Embed" ProgID="Word.OpenDocumentText.12" ShapeID="_x0000_i1033" DrawAspect="Content" ObjectID="_1485108702" r:id="rId33"/>
         </w:object>
       </w:r>
     </w:p>
@@ -7000,22 +7024,22 @@
         <w:t>” to use the pipelining operator and test it in the F# interactive:</w:t>
       </w:r>
     </w:p>
-    <w:bookmarkStart w:id="19" w:name="_MON_1470987266"/>
-    <w:bookmarkEnd w:id="19"/>
+    <w:bookmarkStart w:id="20" w:name="_MON_1470987266"/>
+    <w:bookmarkEnd w:id="20"/>
     <w:p>
       <w:pPr>
         <w:spacing w:after="0"/>
       </w:pPr>
       <w:r>
         <w:object w:dxaOrig="9360" w:dyaOrig="1557">
-          <v:shape id="_x0000_i1034" type="#_x0000_t75" style="width:453.75pt;height:79.5pt" o:ole="" o:bordertopcolor="this" o:borderleftcolor="this" o:borderbottomcolor="this" o:borderrightcolor="this">
+          <v:shape id="_x0000_i1034" type="#_x0000_t75" style="width:454.2pt;height:79.2pt" o:ole="" o:bordertopcolor="this" o:borderleftcolor="this" o:borderbottomcolor="this" o:borderrightcolor="this">
             <v:imagedata r:id="rId34" o:title=""/>
             <w10:bordertop type="single" width="4"/>
             <w10:borderleft type="single" width="4"/>
             <w10:borderbottom type="single" width="4"/>
             <w10:borderright type="single" width="4"/>
           </v:shape>
-          <o:OLEObject Type="Embed" ProgID="Word.OpenDocumentText.12" ShapeID="_x0000_i1034" DrawAspect="Content" ObjectID="_1477318542" r:id="rId35"/>
+          <o:OLEObject Type="Embed" ProgID="Word.OpenDocumentText.12" ShapeID="_x0000_i1034" DrawAspect="Content" ObjectID="_1485108703" r:id="rId35"/>
         </w:object>
       </w:r>
     </w:p>
@@ -7086,22 +7110,22 @@
         <w:t>” again to use composition:</w:t>
       </w:r>
     </w:p>
-    <w:bookmarkStart w:id="20" w:name="_MON_1470987428"/>
-    <w:bookmarkEnd w:id="20"/>
+    <w:bookmarkStart w:id="21" w:name="_MON_1470987428"/>
+    <w:bookmarkEnd w:id="21"/>
     <w:p>
       <w:pPr>
         <w:spacing w:after="0"/>
       </w:pPr>
       <w:r>
         <w:object w:dxaOrig="9026" w:dyaOrig="549">
-          <v:shape id="_x0000_i1035" type="#_x0000_t75" style="width:453.75pt;height:28.5pt" o:ole="" o:bordertopcolor="this" o:borderleftcolor="this" o:borderbottomcolor="this" o:borderrightcolor="this">
+          <v:shape id="_x0000_i1035" type="#_x0000_t75" style="width:453.6pt;height:28.2pt" o:ole="" o:bordertopcolor="this" o:borderleftcolor="this" o:borderbottomcolor="this" o:borderrightcolor="this">
             <v:imagedata r:id="rId36" o:title=""/>
             <w10:bordertop type="single" width="4"/>
             <w10:borderleft type="single" width="4"/>
             <w10:borderbottom type="single" width="4"/>
             <w10:borderright type="single" width="4"/>
           </v:shape>
-          <o:OLEObject Type="Embed" ProgID="Word.OpenDocumentText.12" ShapeID="_x0000_i1035" DrawAspect="Content" ObjectID="_1477318543" r:id="rId37"/>
+          <o:OLEObject Type="Embed" ProgID="Word.OpenDocumentText.12" ShapeID="_x0000_i1035" DrawAspect="Content" ObjectID="_1485108704" r:id="rId37"/>
         </w:object>
       </w:r>
     </w:p>
@@ -7141,14 +7165,14 @@
       <w:pPr>
         <w:pStyle w:val="Heading1"/>
       </w:pPr>
-      <w:bookmarkStart w:id="21" w:name="_Toc397286534"/>
-      <w:bookmarkStart w:id="22" w:name="_Toc402896140"/>
+      <w:bookmarkStart w:id="22" w:name="_Toc397286534"/>
+      <w:bookmarkStart w:id="23" w:name="_Toc402896140"/>
       <w:r>
         <w:lastRenderedPageBreak/>
         <w:t>Exercise 3</w:t>
       </w:r>
-      <w:bookmarkEnd w:id="21"/>
       <w:bookmarkEnd w:id="22"/>
+      <w:bookmarkEnd w:id="23"/>
     </w:p>
     <w:p>
       <w:pPr>
@@ -7274,19 +7298,19 @@
         <w:t xml:space="preserve"> before “Customer”):</w:t>
       </w:r>
     </w:p>
-    <w:bookmarkStart w:id="23" w:name="_MON_1472401802"/>
-    <w:bookmarkEnd w:id="23"/>
+    <w:bookmarkStart w:id="24" w:name="_MON_1472401802"/>
+    <w:bookmarkEnd w:id="24"/>
     <w:p>
       <w:r>
         <w:object w:dxaOrig="9026" w:dyaOrig="5385">
-          <v:shape id="_x0000_i1036" type="#_x0000_t75" style="width:453.75pt;height:266.25pt" o:ole="" o:bordertopcolor="this" o:borderleftcolor="this" o:borderbottomcolor="this" o:borderrightcolor="this">
+          <v:shape id="_x0000_i1036" type="#_x0000_t75" style="width:453.6pt;height:266.4pt" o:ole="" o:bordertopcolor="this" o:borderleftcolor="this" o:borderbottomcolor="this" o:borderrightcolor="this">
             <v:imagedata r:id="rId38" o:title=""/>
             <w10:bordertop type="single" width="4"/>
             <w10:borderleft type="single" width="4"/>
             <w10:borderbottom type="single" width="4"/>
             <w10:borderright type="single" width="4"/>
           </v:shape>
-          <o:OLEObject Type="Embed" ProgID="Word.OpenDocumentText.12" ShapeID="_x0000_i1036" DrawAspect="Content" ObjectID="_1477318544" r:id="rId39"/>
+          <o:OLEObject Type="Embed" ProgID="Word.OpenDocumentText.12" ShapeID="_x0000_i1036" DrawAspect="Content" ObjectID="_1485108705" r:id="rId39"/>
         </w:object>
       </w:r>
     </w:p>
@@ -7360,19 +7384,19 @@
         <w:t>” function to use USD:</w:t>
       </w:r>
     </w:p>
-    <w:bookmarkStart w:id="24" w:name="_MON_1472403573"/>
-    <w:bookmarkEnd w:id="24"/>
+    <w:bookmarkStart w:id="25" w:name="_MON_1472403573"/>
+    <w:bookmarkEnd w:id="25"/>
     <w:p>
       <w:r>
         <w:object w:dxaOrig="9026" w:dyaOrig="1158">
-          <v:shape id="_x0000_i1037" type="#_x0000_t75" style="width:453.75pt;height:57.75pt" o:ole="" o:bordertopcolor="this" o:borderleftcolor="this" o:borderbottomcolor="this" o:borderrightcolor="this">
+          <v:shape id="_x0000_i1037" type="#_x0000_t75" style="width:453.6pt;height:58.2pt" o:ole="" o:bordertopcolor="this" o:borderleftcolor="this" o:borderbottomcolor="this" o:borderrightcolor="this">
             <v:imagedata r:id="rId40" o:title=""/>
             <w10:bordertop type="single" width="4"/>
             <w10:borderleft type="single" width="4"/>
             <w10:borderbottom type="single" width="4"/>
             <w10:borderright type="single" width="4"/>
           </v:shape>
-          <o:OLEObject Type="Embed" ProgID="Word.OpenDocumentText.12" ShapeID="_x0000_i1037" DrawAspect="Content" ObjectID="_1477318545" r:id="rId41"/>
+          <o:OLEObject Type="Embed" ProgID="Word.OpenDocumentText.12" ShapeID="_x0000_i1037" DrawAspect="Content" ObjectID="_1485108706" r:id="rId41"/>
         </w:object>
       </w:r>
     </w:p>
@@ -7427,19 +7451,19 @@
         <w:t xml:space="preserve">: </w:t>
       </w:r>
     </w:p>
-    <w:bookmarkStart w:id="25" w:name="_MON_1471024033"/>
-    <w:bookmarkEnd w:id="25"/>
+    <w:bookmarkStart w:id="26" w:name="_MON_1471024033"/>
+    <w:bookmarkEnd w:id="26"/>
     <w:p>
       <w:r>
         <w:object w:dxaOrig="9026" w:dyaOrig="1285">
-          <v:shape id="_x0000_i1038" type="#_x0000_t75" style="width:453.75pt;height:64.5pt" o:ole="" o:bordertopcolor="this" o:borderleftcolor="this" o:borderbottomcolor="this" o:borderrightcolor="this">
+          <v:shape id="_x0000_i1038" type="#_x0000_t75" style="width:453.6pt;height:64.2pt" o:ole="" o:bordertopcolor="this" o:borderleftcolor="this" o:borderbottomcolor="this" o:borderrightcolor="this">
             <v:imagedata r:id="rId42" o:title=""/>
             <w10:bordertop type="single" width="4"/>
             <w10:borderleft type="single" width="4"/>
             <w10:borderbottom type="single" width="4"/>
             <w10:borderright type="single" width="4"/>
           </v:shape>
-          <o:OLEObject Type="Embed" ProgID="Word.OpenDocumentText.12" ShapeID="_x0000_i1038" DrawAspect="Content" ObjectID="_1477318546" r:id="rId43"/>
+          <o:OLEObject Type="Embed" ProgID="Word.OpenDocumentText.12" ShapeID="_x0000_i1038" DrawAspect="Content" ObjectID="_1485108707" r:id="rId43"/>
         </w:object>
       </w:r>
     </w:p>
@@ -7500,19 +7524,19 @@
         <w:t>:</w:t>
       </w:r>
     </w:p>
-    <w:bookmarkStart w:id="26" w:name="_MON_1471025395"/>
-    <w:bookmarkEnd w:id="26"/>
+    <w:bookmarkStart w:id="27" w:name="_MON_1471025395"/>
+    <w:bookmarkEnd w:id="27"/>
     <w:p>
       <w:r>
         <w:object w:dxaOrig="9026" w:dyaOrig="1495">
-          <v:shape id="_x0000_i1039" type="#_x0000_t75" style="width:453.75pt;height:1in" o:ole="" o:bordertopcolor="this" o:borderleftcolor="this" o:borderbottomcolor="this" o:borderrightcolor="this">
+          <v:shape id="_x0000_i1039" type="#_x0000_t75" style="width:453.6pt;height:1in" o:ole="" o:bordertopcolor="this" o:borderleftcolor="this" o:borderbottomcolor="this" o:borderrightcolor="this">
             <v:imagedata r:id="rId44" o:title=""/>
             <w10:bordertop type="single" width="4"/>
             <w10:borderleft type="single" width="4"/>
             <w10:borderbottom type="single" width="4"/>
             <w10:borderright type="single" width="4"/>
           </v:shape>
-          <o:OLEObject Type="Embed" ProgID="Word.OpenDocumentText.12" ShapeID="_x0000_i1039" DrawAspect="Content" ObjectID="_1477318547" r:id="rId45"/>
+          <o:OLEObject Type="Embed" ProgID="Word.OpenDocumentText.12" ShapeID="_x0000_i1039" DrawAspect="Content" ObjectID="_1485108708" r:id="rId45"/>
         </w:object>
       </w:r>
     </w:p>
@@ -7563,14 +7587,14 @@
       <w:pPr>
         <w:pStyle w:val="Heading1"/>
       </w:pPr>
-      <w:bookmarkStart w:id="27" w:name="_Toc397286538"/>
-      <w:bookmarkStart w:id="28" w:name="_Toc402896141"/>
+      <w:bookmarkStart w:id="28" w:name="_Toc397286538"/>
+      <w:bookmarkStart w:id="29" w:name="_Toc402896141"/>
       <w:r>
         <w:lastRenderedPageBreak/>
         <w:t>Exercise 4</w:t>
       </w:r>
-      <w:bookmarkEnd w:id="27"/>
       <w:bookmarkEnd w:id="28"/>
+      <w:bookmarkEnd w:id="29"/>
     </w:p>
     <w:p>
       <w:pPr>
@@ -7655,16 +7679,7 @@
     </w:p>
     <w:p>
       <w:r>
-        <w:t>When you compile the solution</w:t>
-      </w:r>
-      <w:r>
-        <w:t xml:space="preserve"> you will see </w:t>
-      </w:r>
-      <w:r>
-        <w:t>a</w:t>
-      </w:r>
-      <w:r>
-        <w:t xml:space="preserve"> security dialog asking you to enable the type provider, click “Enable”.</w:t>
+        <w:t>When you compile the solution you will see a security dialog asking you to enable the type provider, click “Enable”.</w:t>
       </w:r>
     </w:p>
     <w:p/>
@@ -7685,19 +7700,19 @@
       </w:r>
     </w:p>
     <w:p/>
-    <w:bookmarkStart w:id="29" w:name="_MON_1472417191"/>
-    <w:bookmarkEnd w:id="29"/>
+    <w:bookmarkStart w:id="30" w:name="_MON_1472417191"/>
+    <w:bookmarkEnd w:id="30"/>
     <w:p>
       <w:r>
         <w:object w:dxaOrig="9026" w:dyaOrig="2716">
-          <v:shape id="_x0000_i1040" type="#_x0000_t75" style="width:453.75pt;height:136.5pt" o:ole="" o:bordertopcolor="this" o:borderleftcolor="this" o:borderbottomcolor="this" o:borderrightcolor="this">
+          <v:shape id="_x0000_i1040" type="#_x0000_t75" style="width:453.6pt;height:136.2pt" o:ole="" o:bordertopcolor="this" o:borderleftcolor="this" o:borderbottomcolor="this" o:borderrightcolor="this">
             <v:imagedata r:id="rId46" o:title=""/>
             <w10:bordertop type="single" width="4"/>
             <w10:borderleft type="single" width="4"/>
             <w10:borderbottom type="single" width="4"/>
             <w10:borderright type="single" width="4"/>
           </v:shape>
-          <o:OLEObject Type="Embed" ProgID="Word.OpenDocumentText.12" ShapeID="_x0000_i1040" DrawAspect="Content" ObjectID="_1477318548" r:id="rId47"/>
+          <o:OLEObject Type="Embed" ProgID="Word.OpenDocumentText.12" ShapeID="_x0000_i1040" DrawAspect="Content" ObjectID="_1485108709" r:id="rId47"/>
         </w:object>
       </w:r>
     </w:p>
@@ -7748,19 +7763,19 @@
         <w:t>”:</w:t>
       </w:r>
     </w:p>
-    <w:bookmarkStart w:id="30" w:name="_MON_1472417466"/>
-    <w:bookmarkEnd w:id="30"/>
+    <w:bookmarkStart w:id="31" w:name="_MON_1472417466"/>
+    <w:bookmarkEnd w:id="31"/>
     <w:p>
       <w:r>
         <w:object w:dxaOrig="9026" w:dyaOrig="714">
-          <v:shape id="_x0000_i1041" type="#_x0000_t75" style="width:453.75pt;height:36pt" o:ole="" o:bordertopcolor="this" o:borderleftcolor="this" o:borderbottomcolor="this" o:borderrightcolor="this">
+          <v:shape id="_x0000_i1041" type="#_x0000_t75" style="width:453.6pt;height:36pt" o:ole="" o:bordertopcolor="this" o:borderleftcolor="this" o:borderbottomcolor="this" o:borderrightcolor="this">
             <v:imagedata r:id="rId48" o:title=""/>
             <w10:bordertop type="single" width="4"/>
             <w10:borderleft type="single" width="4"/>
             <w10:borderbottom type="single" width="4"/>
             <w10:borderright type="single" width="4"/>
           </v:shape>
-          <o:OLEObject Type="Embed" ProgID="Word.OpenDocumentText.12" ShapeID="_x0000_i1041" DrawAspect="Content" ObjectID="_1477318549" r:id="rId49"/>
+          <o:OLEObject Type="Embed" ProgID="Word.OpenDocumentText.12" ShapeID="_x0000_i1041" DrawAspect="Content" ObjectID="_1485108710" r:id="rId49"/>
         </w:object>
       </w:r>
     </w:p>
@@ -7804,25 +7819,23 @@
         <w:t>”:</w:t>
       </w:r>
     </w:p>
-    <w:bookmarkStart w:id="31" w:name="_MON_1471671363"/>
-    <w:bookmarkEnd w:id="31"/>
+    <w:bookmarkStart w:id="32" w:name="_MON_1471671363"/>
+    <w:bookmarkEnd w:id="32"/>
     <w:p>
       <w:r>
         <w:object w:dxaOrig="9026" w:dyaOrig="1826">
-          <v:shape id="_x0000_i1042" type="#_x0000_t75" style="width:453.75pt;height:93.75pt" o:ole="" o:bordertopcolor="this" o:borderleftcolor="this" o:borderbottomcolor="this" o:borderrightcolor="this">
+          <v:shape id="_x0000_i1042" type="#_x0000_t75" style="width:453.6pt;height:93.6pt" o:ole="" o:bordertopcolor="this" o:borderleftcolor="this" o:borderbottomcolor="this" o:borderrightcolor="this">
             <v:imagedata r:id="rId50" o:title=""/>
             <w10:bordertop type="single" width="4"/>
             <w10:borderleft type="single" width="4"/>
             <w10:borderbottom type="single" width="4"/>
             <w10:borderright type="single" width="4"/>
           </v:shape>
-          <o:OLEObject Type="Embed" ProgID="Word.OpenDocumentText.12" ShapeID="_x0000_i1042" DrawAspect="Content" ObjectID="_1477318550" r:id="rId51"/>
+          <o:OLEObject Type="Embed" ProgID="Word.OpenDocumentText.12" ShapeID="_x0000_i1042" DrawAspect="Content" ObjectID="_1485108711" r:id="rId51"/>
         </w:object>
       </w:r>
     </w:p>
     <w:p>
-      <w:bookmarkStart w:id="32" w:name="_GoBack"/>
-      <w:bookmarkEnd w:id="32"/>
       <w:r>
         <w:lastRenderedPageBreak/>
         <w:t>6</w:t>
@@ -7893,14 +7906,14 @@
     <w:p>
       <w:r>
         <w:object w:dxaOrig="9026" w:dyaOrig="2048">
-          <v:shape id="_x0000_i1043" type="#_x0000_t75" style="width:453.75pt;height:100.5pt" o:ole="" o:bordertopcolor="this" o:borderleftcolor="this" o:borderbottomcolor="this" o:borderrightcolor="this">
+          <v:shape id="_x0000_i1043" type="#_x0000_t75" style="width:453.6pt;height:100.2pt" o:ole="" o:bordertopcolor="this" o:borderleftcolor="this" o:borderbottomcolor="this" o:borderrightcolor="this">
             <v:imagedata r:id="rId52" o:title=""/>
             <w10:bordertop type="single" width="4"/>
             <w10:borderleft type="single" width="4"/>
             <w10:borderbottom type="single" width="4"/>
             <w10:borderright type="single" width="4"/>
           </v:shape>
-          <o:OLEObject Type="Embed" ProgID="Word.OpenDocumentText.12" ShapeID="_x0000_i1043" DrawAspect="Content" ObjectID="_1477318551" r:id="rId53"/>
+          <o:OLEObject Type="Embed" ProgID="Word.OpenDocumentText.12" ShapeID="_x0000_i1043" DrawAspect="Content" ObjectID="_1485108712" r:id="rId53"/>
         </w:object>
       </w:r>
     </w:p>
@@ -7950,14 +7963,14 @@
     <w:p>
       <w:r>
         <w:object w:dxaOrig="9026" w:dyaOrig="2938">
-          <v:shape id="_x0000_i1044" type="#_x0000_t75" style="width:453.75pt;height:2in" o:ole="" o:bordertopcolor="this" o:borderleftcolor="this" o:borderbottomcolor="this" o:borderrightcolor="this">
+          <v:shape id="_x0000_i1044" type="#_x0000_t75" style="width:453.6pt;height:2in" o:ole="" o:bordertopcolor="this" o:borderleftcolor="this" o:borderbottomcolor="this" o:borderrightcolor="this">
             <v:imagedata r:id="rId54" o:title=""/>
             <w10:bordertop type="single" width="4"/>
             <w10:borderleft type="single" width="4"/>
             <w10:borderbottom type="single" width="4"/>
             <w10:borderright type="single" width="4"/>
           </v:shape>
-          <o:OLEObject Type="Embed" ProgID="Word.OpenDocumentText.12" ShapeID="_x0000_i1044" DrawAspect="Content" ObjectID="_1477318552" r:id="rId55"/>
+          <o:OLEObject Type="Embed" ProgID="Word.OpenDocumentText.12" ShapeID="_x0000_i1044" DrawAspect="Content" ObjectID="_1485108713" r:id="rId55"/>
         </w:object>
       </w:r>
     </w:p>
@@ -7986,14 +7999,14 @@
       <w:bookmarkEnd w:id="35"/>
       <w:r>
         <w:object w:dxaOrig="9026" w:dyaOrig="2271">
-          <v:shape id="_x0000_i1045" type="#_x0000_t75" style="width:453.75pt;height:115.5pt" o:ole="" o:bordertopcolor="this" o:borderleftcolor="this" o:borderbottomcolor="this" o:borderrightcolor="this">
+          <v:shape id="_x0000_i1045" type="#_x0000_t75" style="width:453.6pt;height:115.2pt" o:ole="" o:bordertopcolor="this" o:borderleftcolor="this" o:borderbottomcolor="this" o:borderrightcolor="this">
             <v:imagedata r:id="rId56" o:title=""/>
             <w10:bordertop type="single" width="4"/>
             <w10:borderleft type="single" width="4"/>
             <w10:borderbottom type="single" width="4"/>
             <w10:borderright type="single" width="4"/>
           </v:shape>
-          <o:OLEObject Type="Embed" ProgID="Word.OpenDocumentText.12" ShapeID="_x0000_i1045" DrawAspect="Content" ObjectID="_1477318553" r:id="rId57"/>
+          <o:OLEObject Type="Embed" ProgID="Word.OpenDocumentText.12" ShapeID="_x0000_i1045" DrawAspect="Content" ObjectID="_1485108714" r:id="rId57"/>
         </w:object>
       </w:r>
     </w:p>
@@ -11200,25 +11213,25 @@
     </dgm:pt>
   </dgm:ptLst>
   <dgm:cxnLst>
-    <dgm:cxn modelId="{4A3543AB-62FB-4850-84A2-0C57B6F3A46B}" type="presOf" srcId="{06ED21E7-79B8-4963-B94D-883701CCEBF3}" destId="{EB2F1A30-DFF1-4E79-AEDD-DD191798CE03}" srcOrd="1" destOrd="0" presId="urn:microsoft.com/office/officeart/2005/8/layout/gear1"/>
-    <dgm:cxn modelId="{13093C17-1E0D-48AF-981A-FFFA14759428}" type="presOf" srcId="{9FE8FA85-5A27-42A9-90CB-EFE270BBC4D8}" destId="{A51FD8ED-619E-490B-A7DB-8E2B070B165E}" srcOrd="0" destOrd="0" presId="urn:microsoft.com/office/officeart/2005/8/layout/gear1"/>
-    <dgm:cxn modelId="{94343810-FC55-4EC0-B668-B7D503808733}" type="presOf" srcId="{1B8E77EF-3DD3-4E38-B208-5B07FF4B5E40}" destId="{34573F20-AECD-4E48-90F8-D213EA67693E}" srcOrd="0" destOrd="0" presId="urn:microsoft.com/office/officeart/2005/8/layout/gear1"/>
-    <dgm:cxn modelId="{761DCDBE-2487-453B-B73E-00A5A92ABB94}" type="presOf" srcId="{9FE8FA85-5A27-42A9-90CB-EFE270BBC4D8}" destId="{EE7CE306-6469-41A4-84AD-FC336EBAA72A}" srcOrd="2" destOrd="0" presId="urn:microsoft.com/office/officeart/2005/8/layout/gear1"/>
-    <dgm:cxn modelId="{D27BDB3E-876D-400A-9266-9BF418E02883}" type="presOf" srcId="{CE17E94F-E9B3-4D01-94CF-BF84BB0D10D6}" destId="{435CF0AE-72B1-496C-B685-5BF4899CD401}" srcOrd="0" destOrd="0" presId="urn:microsoft.com/office/officeart/2005/8/layout/gear1"/>
-    <dgm:cxn modelId="{F10E262E-D4A2-4BF0-B8A4-C241386927E6}" type="presOf" srcId="{06ED21E7-79B8-4963-B94D-883701CCEBF3}" destId="{322547BF-FA17-4E5C-975E-1E2365FEC96B}" srcOrd="2" destOrd="0" presId="urn:microsoft.com/office/officeart/2005/8/layout/gear1"/>
+    <dgm:cxn modelId="{0768C420-8953-40E0-9B7A-45233789A3C9}" type="presOf" srcId="{9FE8FA85-5A27-42A9-90CB-EFE270BBC4D8}" destId="{DF31AEBD-271A-4B6B-89F0-55F0D6606C0B}" srcOrd="1" destOrd="0" presId="urn:microsoft.com/office/officeart/2005/8/layout/gear1"/>
+    <dgm:cxn modelId="{CBCC1CE2-A8FB-4E96-A3A0-FCD315B5F111}" type="presOf" srcId="{8AED33B6-67C8-410C-BB34-1C1F37AD78CD}" destId="{E37894A0-CA82-4B21-891C-DD34C3EC6A39}" srcOrd="0" destOrd="0" presId="urn:microsoft.com/office/officeart/2005/8/layout/gear1"/>
+    <dgm:cxn modelId="{62DBE74D-7BC2-4D43-9E87-4E1F758EACC1}" type="presOf" srcId="{9FE8FA85-5A27-42A9-90CB-EFE270BBC4D8}" destId="{EE7CE306-6469-41A4-84AD-FC336EBAA72A}" srcOrd="2" destOrd="0" presId="urn:microsoft.com/office/officeart/2005/8/layout/gear1"/>
+    <dgm:cxn modelId="{02F305B6-3B04-4006-9817-38A2328E525A}" type="presOf" srcId="{06ED21E7-79B8-4963-B94D-883701CCEBF3}" destId="{005B9784-283A-42A4-8873-35CDA8D50128}" srcOrd="0" destOrd="0" presId="urn:microsoft.com/office/officeart/2005/8/layout/gear1"/>
+    <dgm:cxn modelId="{A5A62CCC-BE12-4C45-924C-6AF9965A774F}" type="presOf" srcId="{CE17E94F-E9B3-4D01-94CF-BF84BB0D10D6}" destId="{435CF0AE-72B1-496C-B685-5BF4899CD401}" srcOrd="0" destOrd="0" presId="urn:microsoft.com/office/officeart/2005/8/layout/gear1"/>
+    <dgm:cxn modelId="{9F33232A-686F-44D8-9F11-894305547B8E}" type="presOf" srcId="{06ED21E7-79B8-4963-B94D-883701CCEBF3}" destId="{EB2F1A30-DFF1-4E79-AEDD-DD191798CE03}" srcOrd="1" destOrd="0" presId="urn:microsoft.com/office/officeart/2005/8/layout/gear1"/>
+    <dgm:cxn modelId="{530E8A5C-0519-465C-8B68-3627FE54705B}" type="presOf" srcId="{06ED21E7-79B8-4963-B94D-883701CCEBF3}" destId="{322547BF-FA17-4E5C-975E-1E2365FEC96B}" srcOrd="2" destOrd="0" presId="urn:microsoft.com/office/officeart/2005/8/layout/gear1"/>
+    <dgm:cxn modelId="{F8B8EECC-630B-4654-9503-5403A47C7B87}" type="presOf" srcId="{1B8E77EF-3DD3-4E38-B208-5B07FF4B5E40}" destId="{34573F20-AECD-4E48-90F8-D213EA67693E}" srcOrd="0" destOrd="0" presId="urn:microsoft.com/office/officeart/2005/8/layout/gear1"/>
+    <dgm:cxn modelId="{2245E8C0-0DE4-4CB2-8629-5E7F6E6C997D}" srcId="{CE17E94F-E9B3-4D01-94CF-BF84BB0D10D6}" destId="{9FE8FA85-5A27-42A9-90CB-EFE270BBC4D8}" srcOrd="1" destOrd="0" parTransId="{5F31B0A1-7A1E-4774-97C8-474CB2EC5D57}" sibTransId="{1B8E77EF-3DD3-4E38-B208-5B07FF4B5E40}"/>
     <dgm:cxn modelId="{1C02A1B8-D870-4950-B2B0-B2102126D06B}" srcId="{CE17E94F-E9B3-4D01-94CF-BF84BB0D10D6}" destId="{06ED21E7-79B8-4963-B94D-883701CCEBF3}" srcOrd="0" destOrd="0" parTransId="{380D9EA7-FEF4-489C-9D34-23476C090D00}" sibTransId="{8AED33B6-67C8-410C-BB34-1C1F37AD78CD}"/>
-    <dgm:cxn modelId="{2245E8C0-0DE4-4CB2-8629-5E7F6E6C997D}" srcId="{CE17E94F-E9B3-4D01-94CF-BF84BB0D10D6}" destId="{9FE8FA85-5A27-42A9-90CB-EFE270BBC4D8}" srcOrd="1" destOrd="0" parTransId="{5F31B0A1-7A1E-4774-97C8-474CB2EC5D57}" sibTransId="{1B8E77EF-3DD3-4E38-B208-5B07FF4B5E40}"/>
-    <dgm:cxn modelId="{1F5004E4-89D4-4043-B7B7-EE39694682E3}" type="presOf" srcId="{8AED33B6-67C8-410C-BB34-1C1F37AD78CD}" destId="{E37894A0-CA82-4B21-891C-DD34C3EC6A39}" srcOrd="0" destOrd="0" presId="urn:microsoft.com/office/officeart/2005/8/layout/gear1"/>
-    <dgm:cxn modelId="{8D5713A5-E9DA-475E-8BF4-C1A328D9BF09}" type="presOf" srcId="{06ED21E7-79B8-4963-B94D-883701CCEBF3}" destId="{005B9784-283A-42A4-8873-35CDA8D50128}" srcOrd="0" destOrd="0" presId="urn:microsoft.com/office/officeart/2005/8/layout/gear1"/>
-    <dgm:cxn modelId="{473C1BD0-DD47-4E80-9464-3415809E607D}" type="presOf" srcId="{9FE8FA85-5A27-42A9-90CB-EFE270BBC4D8}" destId="{DF31AEBD-271A-4B6B-89F0-55F0D6606C0B}" srcOrd="1" destOrd="0" presId="urn:microsoft.com/office/officeart/2005/8/layout/gear1"/>
-    <dgm:cxn modelId="{AABF8AD4-0602-46A1-9094-37704F6FBB9F}" type="presParOf" srcId="{435CF0AE-72B1-496C-B685-5BF4899CD401}" destId="{005B9784-283A-42A4-8873-35CDA8D50128}" srcOrd="0" destOrd="0" presId="urn:microsoft.com/office/officeart/2005/8/layout/gear1"/>
-    <dgm:cxn modelId="{338DF67F-81C7-4A50-A437-90D935483F5B}" type="presParOf" srcId="{435CF0AE-72B1-496C-B685-5BF4899CD401}" destId="{EB2F1A30-DFF1-4E79-AEDD-DD191798CE03}" srcOrd="1" destOrd="0" presId="urn:microsoft.com/office/officeart/2005/8/layout/gear1"/>
-    <dgm:cxn modelId="{91F0FA9E-135B-49D1-8B49-A7A2971E36F2}" type="presParOf" srcId="{435CF0AE-72B1-496C-B685-5BF4899CD401}" destId="{322547BF-FA17-4E5C-975E-1E2365FEC96B}" srcOrd="2" destOrd="0" presId="urn:microsoft.com/office/officeart/2005/8/layout/gear1"/>
-    <dgm:cxn modelId="{7B70D8FC-9780-41D8-B303-0383B59613B2}" type="presParOf" srcId="{435CF0AE-72B1-496C-B685-5BF4899CD401}" destId="{A51FD8ED-619E-490B-A7DB-8E2B070B165E}" srcOrd="3" destOrd="0" presId="urn:microsoft.com/office/officeart/2005/8/layout/gear1"/>
-    <dgm:cxn modelId="{D62232FE-35E5-403E-A6E4-DC836C6DCD2C}" type="presParOf" srcId="{435CF0AE-72B1-496C-B685-5BF4899CD401}" destId="{DF31AEBD-271A-4B6B-89F0-55F0D6606C0B}" srcOrd="4" destOrd="0" presId="urn:microsoft.com/office/officeart/2005/8/layout/gear1"/>
-    <dgm:cxn modelId="{DB2110BD-0A66-46FF-9769-2B9869DDDFA1}" type="presParOf" srcId="{435CF0AE-72B1-496C-B685-5BF4899CD401}" destId="{EE7CE306-6469-41A4-84AD-FC336EBAA72A}" srcOrd="5" destOrd="0" presId="urn:microsoft.com/office/officeart/2005/8/layout/gear1"/>
-    <dgm:cxn modelId="{83DFF40E-1758-4844-A0B4-D6FF29692ADB}" type="presParOf" srcId="{435CF0AE-72B1-496C-B685-5BF4899CD401}" destId="{E37894A0-CA82-4B21-891C-DD34C3EC6A39}" srcOrd="6" destOrd="0" presId="urn:microsoft.com/office/officeart/2005/8/layout/gear1"/>
-    <dgm:cxn modelId="{E09CC541-154C-403A-B591-30DC8B52D8D3}" type="presParOf" srcId="{435CF0AE-72B1-496C-B685-5BF4899CD401}" destId="{34573F20-AECD-4E48-90F8-D213EA67693E}" srcOrd="7" destOrd="0" presId="urn:microsoft.com/office/officeart/2005/8/layout/gear1"/>
+    <dgm:cxn modelId="{B2A80D81-0B9F-4BFF-9D80-45AAA62DC232}" type="presOf" srcId="{9FE8FA85-5A27-42A9-90CB-EFE270BBC4D8}" destId="{A51FD8ED-619E-490B-A7DB-8E2B070B165E}" srcOrd="0" destOrd="0" presId="urn:microsoft.com/office/officeart/2005/8/layout/gear1"/>
+    <dgm:cxn modelId="{C85B85B7-88A6-41FB-B683-BD8323F34E5B}" type="presParOf" srcId="{435CF0AE-72B1-496C-B685-5BF4899CD401}" destId="{005B9784-283A-42A4-8873-35CDA8D50128}" srcOrd="0" destOrd="0" presId="urn:microsoft.com/office/officeart/2005/8/layout/gear1"/>
+    <dgm:cxn modelId="{B88B99AE-AB06-455B-987B-090282A01494}" type="presParOf" srcId="{435CF0AE-72B1-496C-B685-5BF4899CD401}" destId="{EB2F1A30-DFF1-4E79-AEDD-DD191798CE03}" srcOrd="1" destOrd="0" presId="urn:microsoft.com/office/officeart/2005/8/layout/gear1"/>
+    <dgm:cxn modelId="{382B15DE-2CF0-40FC-A976-AAA19E417C88}" type="presParOf" srcId="{435CF0AE-72B1-496C-B685-5BF4899CD401}" destId="{322547BF-FA17-4E5C-975E-1E2365FEC96B}" srcOrd="2" destOrd="0" presId="urn:microsoft.com/office/officeart/2005/8/layout/gear1"/>
+    <dgm:cxn modelId="{B28CC460-4F99-459C-B5F0-07D199D93225}" type="presParOf" srcId="{435CF0AE-72B1-496C-B685-5BF4899CD401}" destId="{A51FD8ED-619E-490B-A7DB-8E2B070B165E}" srcOrd="3" destOrd="0" presId="urn:microsoft.com/office/officeart/2005/8/layout/gear1"/>
+    <dgm:cxn modelId="{50C921CD-23A3-4E07-A074-47C370775362}" type="presParOf" srcId="{435CF0AE-72B1-496C-B685-5BF4899CD401}" destId="{DF31AEBD-271A-4B6B-89F0-55F0D6606C0B}" srcOrd="4" destOrd="0" presId="urn:microsoft.com/office/officeart/2005/8/layout/gear1"/>
+    <dgm:cxn modelId="{8991232C-4B1C-4818-9BF6-CDCCF686CEC0}" type="presParOf" srcId="{435CF0AE-72B1-496C-B685-5BF4899CD401}" destId="{EE7CE306-6469-41A4-84AD-FC336EBAA72A}" srcOrd="5" destOrd="0" presId="urn:microsoft.com/office/officeart/2005/8/layout/gear1"/>
+    <dgm:cxn modelId="{53D080E2-F636-4963-A575-D859A509C03F}" type="presParOf" srcId="{435CF0AE-72B1-496C-B685-5BF4899CD401}" destId="{E37894A0-CA82-4B21-891C-DD34C3EC6A39}" srcOrd="6" destOrd="0" presId="urn:microsoft.com/office/officeart/2005/8/layout/gear1"/>
+    <dgm:cxn modelId="{71C6D472-64CF-4040-9E41-350247C43E50}" type="presParOf" srcId="{435CF0AE-72B1-496C-B685-5BF4899CD401}" destId="{34573F20-AECD-4E48-90F8-D213EA67693E}" srcOrd="7" destOrd="0" presId="urn:microsoft.com/office/officeart/2005/8/layout/gear1"/>
   </dgm:cxnLst>
   <dgm:bg/>
   <dgm:whole/>
@@ -13082,9 +13095,8 @@
     <w:panose1 w:val="020B0502040204020203"/>
     <w:charset w:val="00"/>
     <w:family w:val="swiss"/>
-    <w:notTrueType/>
     <w:pitch w:val="variable"/>
-    <w:sig w:usb0="00000003" w:usb1="00000000" w:usb2="00000000" w:usb3="00000000" w:csb0="00000001" w:csb1="00000000"/>
+    <w:sig w:usb0="E4002EFF" w:usb1="C000E47F" w:usb2="00000009" w:usb3="00000000" w:csb0="000001FF" w:csb1="00000000"/>
   </w:font>
   <w:font w:name="Consolas">
     <w:panose1 w:val="020B0609020204030204"/>
@@ -13107,6 +13119,7 @@
 <w:settings xmlns:mc="http://schemas.openxmlformats.org/markup-compatibility/2006" xmlns:o="urn:schemas-microsoft-com:office:office" xmlns:r="http://schemas.openxmlformats.org/officeDocument/2006/relationships" xmlns:m="http://schemas.openxmlformats.org/officeDocument/2006/math" xmlns:v="urn:schemas-microsoft-com:vml" xmlns:w10="urn:schemas-microsoft-com:office:word" xmlns:w="http://schemas.openxmlformats.org/wordprocessingml/2006/main" xmlns:w14="http://schemas.microsoft.com/office/word/2010/wordml" xmlns:w15="http://schemas.microsoft.com/office/word/2012/wordml" xmlns:sl="http://schemas.openxmlformats.org/schemaLibrary/2006/main" mc:Ignorable="w14 w15">
   <w:view w:val="normal"/>
   <w:defaultTabStop w:val="720"/>
+  <w:hyphenationZone w:val="425"/>
   <w:characterSpacingControl w:val="doNotCompress"/>
   <w:compat>
     <w:useFELayout/>
@@ -13139,6 +13152,7 @@
     <w:rsid w:val="00862B69"/>
     <w:rsid w:val="008C0841"/>
     <w:rsid w:val="00966A51"/>
+    <w:rsid w:val="009F057C"/>
     <w:rsid w:val="00A03639"/>
     <w:rsid w:val="00A114E5"/>
     <w:rsid w:val="00AA0251"/>
@@ -13174,8 +13188,8 @@
   </m:mathPr>
   <w:themeFontLang w:val="en-AU"/>
   <w:clrSchemeMapping w:bg1="light1" w:t1="dark1" w:bg2="light2" w:t2="dark2" w:accent1="accent1" w:accent2="accent2" w:accent3="accent3" w:accent4="accent4" w:accent5="accent5" w:accent6="accent6" w:hyperlink="hyperlink" w:followedHyperlink="followedHyperlink"/>
-  <w:decimalSymbol w:val="."/>
-  <w:listSeparator w:val=","/>
+  <w:decimalSymbol w:val=","/>
+  <w:listSeparator w:val=";"/>
   <w15:chartTrackingRefBased/>
 </w:settings>
 </file>
@@ -13961,7 +13975,7 @@
 </file>
 
 <file path=customXml/itemProps2.xml><?xml version="1.0" encoding="utf-8"?>
-<ds:datastoreItem xmlns:ds="http://schemas.openxmlformats.org/officeDocument/2006/customXml" ds:itemID="{D63BDBE5-3D12-4F61-8257-E968258699FE}">
+<ds:datastoreItem xmlns:ds="http://schemas.openxmlformats.org/officeDocument/2006/customXml" ds:itemID="{EAD44277-91B0-422D-82B3-E8DFCD26B435}">
   <ds:schemaRefs>
     <ds:schemaRef ds:uri="http://schemas.openxmlformats.org/officeDocument/2006/bibliography"/>
   </ds:schemaRefs>

</xml_diff>

<commit_message>
Small fix for exercises documents
</commit_message>
<xml_diff>
--- a/FSharpWorkshop_Exercises.docx
+++ b/FSharpWorkshop_Exercises.docx
@@ -22,7 +22,7 @@
           <w:r>
             <w:rPr>
               <w:noProof/>
-              <w:lang w:val="nb-NO" w:eastAsia="nb-NO"/>
+              <w:lang w:val="en-AU" w:eastAsia="en-AU"/>
             </w:rPr>
             <mc:AlternateContent>
               <mc:Choice Requires="wps">
@@ -282,7 +282,7 @@
           <w:r>
             <w:rPr>
               <w:noProof/>
-              <w:lang w:val="nb-NO" w:eastAsia="nb-NO"/>
+              <w:lang w:val="en-AU" w:eastAsia="en-AU"/>
             </w:rPr>
             <mc:AlternateContent>
               <mc:Choice Requires="wps">
@@ -979,7 +979,7 @@
       <w:r>
         <w:rPr>
           <w:noProof/>
-          <w:lang w:val="nb-NO" w:eastAsia="nb-NO"/>
+          <w:lang w:val="en-AU" w:eastAsia="en-AU"/>
         </w:rPr>
         <mc:AlternateContent>
           <mc:Choice Requires="wpg">
@@ -1531,8 +1531,6 @@
           <w:numId w:val="8"/>
         </w:numPr>
       </w:pPr>
-      <w:bookmarkStart w:id="3" w:name="_GoBack"/>
-      <w:bookmarkEnd w:id="3"/>
       <w:r>
         <w:t>Visual F# Power Tools (optional</w:t>
       </w:r>
@@ -1549,7 +1547,7 @@
       <w:pPr>
         <w:pStyle w:val="Heading2"/>
       </w:pPr>
-      <w:bookmarkStart w:id="4" w:name="_Toc402896134"/>
+      <w:bookmarkStart w:id="3" w:name="_Toc402896134"/>
       <w:proofErr w:type="spellStart"/>
       <w:r>
         <w:t>Nuget</w:t>
@@ -1558,7 +1556,7 @@
       <w:r>
         <w:t xml:space="preserve"> Packages</w:t>
       </w:r>
-      <w:bookmarkEnd w:id="4"/>
+      <w:bookmarkEnd w:id="3"/>
     </w:p>
     <w:p>
       <w:pPr>
@@ -1634,7 +1632,7 @@
       <w:pPr>
         <w:pStyle w:val="Heading2"/>
       </w:pPr>
-      <w:bookmarkStart w:id="5" w:name="_Toc402896135"/>
+      <w:bookmarkStart w:id="4" w:name="_Toc402896135"/>
       <w:r>
         <w:lastRenderedPageBreak/>
         <w:t>C</w:t>
@@ -1646,7 +1644,7 @@
         <w:t>onventions</w:t>
       </w:r>
       <w:bookmarkEnd w:id="2"/>
-      <w:bookmarkEnd w:id="5"/>
+      <w:bookmarkEnd w:id="4"/>
     </w:p>
     <w:p>
       <w:r>
@@ -1660,7 +1658,7 @@
       <w:r>
         <w:rPr>
           <w:noProof/>
-          <w:lang w:val="nb-NO" w:eastAsia="nb-NO"/>
+          <w:lang w:val="en-AU" w:eastAsia="en-AU"/>
         </w:rPr>
         <mc:AlternateContent>
           <mc:Choice Requires="wpg">
@@ -1898,7 +1896,7 @@
             <w:r>
               <w:rPr>
                 <w:noProof/>
-                <w:lang w:val="nb-NO" w:eastAsia="nb-NO"/>
+                <w:lang w:val="en-AU" w:eastAsia="en-AU"/>
               </w:rPr>
               <mc:AlternateContent>
                 <mc:Choice Requires="wpg">
@@ -2212,14 +2210,14 @@
             <v:path o:extrusionok="f" gradientshapeok="t" o:connecttype="rect"/>
             <o:lock v:ext="edit" aspectratio="t"/>
           </v:shapetype>
-          <v:shape id="_x0000_i1025" type="#_x0000_t75" style="width:453.6pt;height:28.2pt" o:ole="" o:bordertopcolor="this" o:borderleftcolor="this" o:borderbottomcolor="this" o:borderrightcolor="this">
+          <v:shape id="_x0000_i1025" type="#_x0000_t75" style="width:453.75pt;height:28.5pt" o:ole="" o:bordertopcolor="this" o:borderleftcolor="this" o:borderbottomcolor="this" o:borderrightcolor="this">
             <v:imagedata r:id="rId15" o:title=""/>
             <w10:bordertop type="single" width="4"/>
             <w10:borderleft type="single" width="4"/>
             <w10:borderbottom type="single" width="4"/>
             <w10:borderright type="single" width="4"/>
           </v:shape>
-          <o:OLEObject Type="Embed" ProgID="Word.OpenDocumentText.12" ShapeID="_x0000_i1025" DrawAspect="Content" ObjectID="_1485108694" r:id="rId16"/>
+          <o:OLEObject Type="Embed" ProgID="Word.OpenDocumentText.12" ShapeID="_x0000_i1025" DrawAspect="Content" ObjectID="_1492332270" r:id="rId16"/>
         </w:object>
       </w:r>
     </w:p>
@@ -2230,22 +2228,22 @@
       <w:pPr>
         <w:pStyle w:val="Heading2"/>
       </w:pPr>
-      <w:bookmarkStart w:id="6" w:name="_Toc398747068"/>
-      <w:bookmarkStart w:id="7" w:name="_Toc402896136"/>
+      <w:bookmarkStart w:id="5" w:name="_Toc398747068"/>
+      <w:bookmarkStart w:id="6" w:name="_Toc402896136"/>
       <w:r>
         <w:t>Source</w:t>
       </w:r>
+      <w:bookmarkEnd w:id="5"/>
+      <w:r>
+        <w:t xml:space="preserve"> Code</w:t>
+      </w:r>
+      <w:r>
+        <w:t>, Additional Material</w:t>
+      </w:r>
+      <w:r>
+        <w:t xml:space="preserve"> and Updates</w:t>
+      </w:r>
       <w:bookmarkEnd w:id="6"/>
-      <w:r>
-        <w:t xml:space="preserve"> Code</w:t>
-      </w:r>
-      <w:r>
-        <w:t>, Additional Material</w:t>
-      </w:r>
-      <w:r>
-        <w:t xml:space="preserve"> and Updates</w:t>
-      </w:r>
-      <w:bookmarkEnd w:id="7"/>
     </w:p>
     <w:p>
       <w:hyperlink r:id="rId17" w:history="1">
@@ -2273,23 +2271,18 @@
       <w:pPr>
         <w:pStyle w:val="Heading2"/>
       </w:pPr>
-      <w:bookmarkStart w:id="8" w:name="_Toc398747069"/>
-      <w:bookmarkStart w:id="9" w:name="_Toc402896137"/>
+      <w:bookmarkStart w:id="7" w:name="_Toc398747069"/>
+      <w:bookmarkStart w:id="8" w:name="_Toc402896137"/>
       <w:r>
         <w:t>Author</w:t>
       </w:r>
+      <w:bookmarkEnd w:id="7"/>
       <w:bookmarkEnd w:id="8"/>
-      <w:bookmarkEnd w:id="9"/>
-    </w:p>
-    <w:p>
-      <w:r>
-        <w:t xml:space="preserve">Jorge </w:t>
-      </w:r>
-      <w:proofErr w:type="spellStart"/>
-      <w:r>
-        <w:t>Fioranelli</w:t>
-      </w:r>
-      <w:proofErr w:type="spellEnd"/>
+    </w:p>
+    <w:p>
+      <w:r>
+        <w:t>Jorge Fioranelli</w:t>
+      </w:r>
       <w:r>
         <w:t xml:space="preserve"> (@</w:t>
       </w:r>
@@ -2314,12 +2307,12 @@
       <w:pPr>
         <w:pStyle w:val="Heading1"/>
       </w:pPr>
-      <w:bookmarkStart w:id="10" w:name="_Toc402896138"/>
+      <w:bookmarkStart w:id="9" w:name="_Toc402896138"/>
       <w:r>
         <w:lastRenderedPageBreak/>
         <w:t>Exercise 1</w:t>
       </w:r>
-      <w:bookmarkEnd w:id="10"/>
+      <w:bookmarkEnd w:id="9"/>
     </w:p>
     <w:p>
       <w:pPr>
@@ -2406,19 +2399,19 @@
         <w:t>and create a record type called “Customer” as follows:</w:t>
       </w:r>
     </w:p>
-    <w:bookmarkStart w:id="11" w:name="_MON_1470807015"/>
-    <w:bookmarkEnd w:id="11"/>
+    <w:bookmarkStart w:id="10" w:name="_MON_1470807015"/>
+    <w:bookmarkEnd w:id="10"/>
     <w:p>
       <w:r>
         <w:object w:dxaOrig="9026" w:dyaOrig="1724">
-          <v:shape id="_x0000_i1026" type="#_x0000_t75" style="width:453.6pt;height:79.2pt" o:ole="" o:bordertopcolor="this" o:borderleftcolor="this" o:borderbottomcolor="this" o:borderrightcolor="this">
+          <v:shape id="_x0000_i1026" type="#_x0000_t75" style="width:453.75pt;height:79.5pt" o:ole="" o:bordertopcolor="this" o:borderleftcolor="this" o:borderbottomcolor="this" o:borderrightcolor="this">
             <v:imagedata r:id="rId19" o:title=""/>
             <w10:bordertop type="single" width="4"/>
             <w10:borderleft type="single" width="4"/>
             <w10:borderbottom type="single" width="4"/>
             <w10:borderright type="single" width="4"/>
           </v:shape>
-          <o:OLEObject Type="Embed" ProgID="Word.OpenDocumentText.12" ShapeID="_x0000_i1026" DrawAspect="Content" ObjectID="_1485108695" r:id="rId20"/>
+          <o:OLEObject Type="Embed" ProgID="Word.OpenDocumentText.12" ShapeID="_x0000_i1026" DrawAspect="Content" ObjectID="_1492332271" r:id="rId20"/>
         </w:object>
       </w:r>
     </w:p>
@@ -2482,7 +2475,7 @@
             <w:r>
               <w:rPr>
                 <w:noProof/>
-                <w:lang w:val="nb-NO" w:eastAsia="nb-NO"/>
+                <w:lang w:val="en-AU" w:eastAsia="en-AU"/>
               </w:rPr>
               <mc:AlternateContent>
                 <mc:Choice Requires="wpg">
@@ -2919,7 +2912,7 @@
             <w:r>
               <w:rPr>
                 <w:noProof/>
-                <w:lang w:val="nb-NO" w:eastAsia="nb-NO"/>
+                <w:lang w:val="en-AU" w:eastAsia="en-AU"/>
               </w:rPr>
               <mc:AlternateContent>
                 <mc:Choice Requires="wpg">
@@ -3219,7 +3212,7 @@
             <w:r>
               <w:rPr>
                 <w:noProof/>
-                <w:lang w:val="nb-NO" w:eastAsia="nb-NO"/>
+                <w:lang w:val="en-AU" w:eastAsia="en-AU"/>
               </w:rPr>
               <mc:AlternateContent>
                 <mc:Choice Requires="wpg">
@@ -3602,7 +3595,7 @@
             <w:r>
               <w:rPr>
                 <w:noProof/>
-                <w:lang w:val="nb-NO" w:eastAsia="nb-NO"/>
+                <w:lang w:val="en-AU" w:eastAsia="en-AU"/>
               </w:rPr>
               <mc:AlternateContent>
                 <mc:Choice Requires="wpg">
@@ -3923,7 +3916,7 @@
             <w:r>
               <w:rPr>
                 <w:noProof/>
-                <w:lang w:val="nb-NO" w:eastAsia="nb-NO"/>
+                <w:lang w:val="en-AU" w:eastAsia="en-AU"/>
               </w:rPr>
               <mc:AlternateContent>
                 <mc:Choice Requires="wpg">
@@ -4366,19 +4359,19 @@
         <w:t>”:</w:t>
       </w:r>
     </w:p>
-    <w:bookmarkStart w:id="12" w:name="_MON_1470845213"/>
-    <w:bookmarkEnd w:id="12"/>
+    <w:bookmarkStart w:id="11" w:name="_MON_1470845213"/>
+    <w:bookmarkEnd w:id="11"/>
     <w:p>
       <w:r>
         <w:object w:dxaOrig="9026" w:dyaOrig="2048">
-          <v:shape id="_x0000_i1027" type="#_x0000_t75" style="width:453.6pt;height:100.2pt" o:ole="" o:bordertopcolor="this" o:borderleftcolor="this" o:borderbottomcolor="this" o:borderrightcolor="this">
+          <v:shape id="_x0000_i1027" type="#_x0000_t75" style="width:453.75pt;height:100.5pt" o:ole="" o:bordertopcolor="this" o:borderleftcolor="this" o:borderbottomcolor="this" o:borderrightcolor="this">
             <v:imagedata r:id="rId21" o:title=""/>
             <w10:bordertop type="single" width="4"/>
             <w10:borderleft type="single" width="4"/>
             <w10:borderbottom type="single" width="4"/>
             <w10:borderright type="single" width="4"/>
           </v:shape>
-          <o:OLEObject Type="Embed" ProgID="Word.OpenDocumentText.12" ShapeID="_x0000_i1027" DrawAspect="Content" ObjectID="_1485108696" r:id="rId22"/>
+          <o:OLEObject Type="Embed" ProgID="Word.OpenDocumentText.12" ShapeID="_x0000_i1027" DrawAspect="Content" ObjectID="_1492332272" r:id="rId22"/>
         </w:object>
       </w:r>
     </w:p>
@@ -4444,7 +4437,7 @@
             <w:r>
               <w:rPr>
                 <w:noProof/>
-                <w:lang w:val="nb-NO" w:eastAsia="nb-NO"/>
+                <w:lang w:val="en-AU" w:eastAsia="en-AU"/>
               </w:rPr>
               <mc:AlternateContent>
                 <mc:Choice Requires="wpg">
@@ -4738,7 +4731,7 @@
             <w:r>
               <w:rPr>
                 <w:noProof/>
-                <w:lang w:val="nb-NO" w:eastAsia="nb-NO"/>
+                <w:lang w:val="en-AU" w:eastAsia="en-AU"/>
               </w:rPr>
               <mc:AlternateContent>
                 <mc:Choice Requires="wpg">
@@ -5145,19 +5138,19 @@
         <w:t xml:space="preserve"> file:</w:t>
       </w:r>
     </w:p>
-    <w:bookmarkStart w:id="13" w:name="_MON_1470845778"/>
-    <w:bookmarkEnd w:id="13"/>
+    <w:bookmarkStart w:id="12" w:name="_MON_1470845778"/>
+    <w:bookmarkEnd w:id="12"/>
     <w:p>
       <w:r>
         <w:object w:dxaOrig="9026" w:dyaOrig="1158">
-          <v:shape id="_x0000_i1028" type="#_x0000_t75" style="width:453.6pt;height:58.2pt" o:ole="" o:bordertopcolor="this" o:borderleftcolor="this" o:borderbottomcolor="this" o:borderrightcolor="this">
+          <v:shape id="_x0000_i1028" type="#_x0000_t75" style="width:453.75pt;height:58.5pt" o:ole="" o:bordertopcolor="this" o:borderleftcolor="this" o:borderbottomcolor="this" o:borderrightcolor="this">
             <v:imagedata r:id="rId23" o:title=""/>
             <w10:bordertop type="single" width="4"/>
             <w10:borderleft type="single" width="4"/>
             <w10:borderbottom type="single" width="4"/>
             <w10:borderright type="single" width="4"/>
           </v:shape>
-          <o:OLEObject Type="Embed" ProgID="Word.OpenDocumentText.12" ShapeID="_x0000_i1028" DrawAspect="Content" ObjectID="_1485108697" r:id="rId24"/>
+          <o:OLEObject Type="Embed" ProgID="Word.OpenDocumentText.12" ShapeID="_x0000_i1028" DrawAspect="Content" ObjectID="_1492332273" r:id="rId24"/>
         </w:object>
       </w:r>
     </w:p>
@@ -5204,12 +5197,12 @@
       <w:pPr>
         <w:pStyle w:val="Heading1"/>
       </w:pPr>
-      <w:bookmarkStart w:id="14" w:name="_Toc402896139"/>
+      <w:bookmarkStart w:id="13" w:name="_Toc402896139"/>
       <w:r>
         <w:lastRenderedPageBreak/>
         <w:t>Exercise 2</w:t>
       </w:r>
-      <w:bookmarkEnd w:id="14"/>
+      <w:bookmarkEnd w:id="13"/>
     </w:p>
     <w:p>
       <w:pPr>
@@ -5316,22 +5309,22 @@
         <w:t>:</w:t>
       </w:r>
     </w:p>
-    <w:bookmarkStart w:id="15" w:name="_MON_1470923047"/>
-    <w:bookmarkEnd w:id="15"/>
+    <w:bookmarkStart w:id="14" w:name="_MON_1470923047"/>
+    <w:bookmarkEnd w:id="14"/>
     <w:p>
       <w:pPr>
         <w:spacing w:after="0"/>
       </w:pPr>
       <w:r>
         <w:object w:dxaOrig="9026" w:dyaOrig="1158">
-          <v:shape id="_x0000_i1029" type="#_x0000_t75" style="width:453.6pt;height:58.2pt" o:ole="" o:bordertopcolor="this" o:borderleftcolor="this" o:borderbottomcolor="this" o:borderrightcolor="this">
+          <v:shape id="_x0000_i1029" type="#_x0000_t75" style="width:453.75pt;height:58.5pt" o:ole="" o:bordertopcolor="this" o:borderleftcolor="this" o:borderbottomcolor="this" o:borderrightcolor="this">
             <v:imagedata r:id="rId25" o:title=""/>
             <w10:bordertop type="single" width="4"/>
             <w10:borderleft type="single" width="4"/>
             <w10:borderbottom type="single" width="4"/>
             <w10:borderright type="single" width="4"/>
           </v:shape>
-          <o:OLEObject Type="Embed" ProgID="Word.OpenDocumentText.12" ShapeID="_x0000_i1029" DrawAspect="Content" ObjectID="_1485108698" r:id="rId26"/>
+          <o:OLEObject Type="Embed" ProgID="Word.OpenDocumentText.12" ShapeID="_x0000_i1029" DrawAspect="Content" ObjectID="_1492332274" r:id="rId26"/>
         </w:object>
       </w:r>
     </w:p>
@@ -5368,19 +5361,19 @@
         <w:t>” to be able receive the condition as a parameter:</w:t>
       </w:r>
     </w:p>
-    <w:bookmarkStart w:id="16" w:name="_MON_1470923929"/>
-    <w:bookmarkEnd w:id="16"/>
+    <w:bookmarkStart w:id="15" w:name="_MON_1470923929"/>
+    <w:bookmarkEnd w:id="15"/>
     <w:p>
       <w:r>
         <w:object w:dxaOrig="9026" w:dyaOrig="1158">
-          <v:shape id="_x0000_i1030" type="#_x0000_t75" style="width:453.6pt;height:58.2pt" o:ole="" o:bordertopcolor="this" o:borderleftcolor="this" o:borderbottomcolor="this" o:borderrightcolor="this">
+          <v:shape id="_x0000_i1030" type="#_x0000_t75" style="width:453.75pt;height:58.5pt" o:ole="" o:bordertopcolor="this" o:borderleftcolor="this" o:borderbottomcolor="this" o:borderrightcolor="this">
             <v:imagedata r:id="rId27" o:title=""/>
             <w10:bordertop type="single" width="4"/>
             <w10:borderleft type="single" width="4"/>
             <w10:borderbottom type="single" width="4"/>
             <w10:borderright type="single" width="4"/>
           </v:shape>
-          <o:OLEObject Type="Embed" ProgID="Word.OpenDocumentText.12" ShapeID="_x0000_i1030" DrawAspect="Content" ObjectID="_1485108699" r:id="rId28"/>
+          <o:OLEObject Type="Embed" ProgID="Word.OpenDocumentText.12" ShapeID="_x0000_i1030" DrawAspect="Content" ObjectID="_1492332275" r:id="rId28"/>
         </w:object>
       </w:r>
     </w:p>
@@ -5421,7 +5414,7 @@
             <w:r>
               <w:rPr>
                 <w:noProof/>
-                <w:lang w:val="nb-NO" w:eastAsia="nb-NO"/>
+                <w:lang w:val="en-AU" w:eastAsia="en-AU"/>
               </w:rPr>
               <mc:AlternateContent>
                 <mc:Choice Requires="wpg">
@@ -5733,19 +5726,19 @@
         <w:t>:</w:t>
       </w:r>
     </w:p>
-    <w:bookmarkStart w:id="17" w:name="_MON_1470923718"/>
-    <w:bookmarkEnd w:id="17"/>
+    <w:bookmarkStart w:id="16" w:name="_MON_1470923718"/>
+    <w:bookmarkEnd w:id="16"/>
     <w:p>
       <w:r>
         <w:object w:dxaOrig="9026" w:dyaOrig="551">
-          <v:shape id="_x0000_i1031" type="#_x0000_t75" style="width:453.6pt;height:28.2pt" o:ole="" o:bordertopcolor="this" o:borderleftcolor="this" o:borderbottomcolor="this" o:borderrightcolor="this">
+          <v:shape id="_x0000_i1031" type="#_x0000_t75" style="width:453.75pt;height:28.5pt" o:ole="" o:bordertopcolor="this" o:borderleftcolor="this" o:borderbottomcolor="this" o:borderrightcolor="this">
             <v:imagedata r:id="rId15" o:title=""/>
             <w10:bordertop type="single" width="4"/>
             <w10:borderleft type="single" width="4"/>
             <w10:borderbottom type="single" width="4"/>
             <w10:borderright type="single" width="4"/>
           </v:shape>
-          <o:OLEObject Type="Embed" ProgID="Word.OpenDocumentText.12" ShapeID="_x0000_i1031" DrawAspect="Content" ObjectID="_1485108700" r:id="rId29"/>
+          <o:OLEObject Type="Embed" ProgID="Word.OpenDocumentText.12" ShapeID="_x0000_i1031" DrawAspect="Content" ObjectID="_1492332276" r:id="rId29"/>
         </w:object>
       </w:r>
     </w:p>
@@ -5815,7 +5808,7 @@
             <w:r>
               <w:rPr>
                 <w:noProof/>
-                <w:lang w:val="nb-NO" w:eastAsia="nb-NO"/>
+                <w:lang w:val="en-AU" w:eastAsia="en-AU"/>
               </w:rPr>
               <mc:AlternateContent>
                 <mc:Choice Requires="wpg">
@@ -6124,7 +6117,7 @@
             <w:r>
               <w:rPr>
                 <w:noProof/>
-                <w:lang w:val="nb-NO" w:eastAsia="nb-NO"/>
+                <w:lang w:val="en-AU" w:eastAsia="en-AU"/>
               </w:rPr>
               <mc:AlternateContent>
                 <mc:Choice Requires="wpg">
@@ -6485,7 +6478,7 @@
             <w:r>
               <w:rPr>
                 <w:noProof/>
-                <w:lang w:val="nb-NO" w:eastAsia="nb-NO"/>
+                <w:lang w:val="en-AU" w:eastAsia="en-AU"/>
               </w:rPr>
               <mc:AlternateContent>
                 <mc:Choice Requires="wpg">
@@ -6862,19 +6855,19 @@
         <w:t>:</w:t>
       </w:r>
     </w:p>
-    <w:bookmarkStart w:id="18" w:name="_MON_1470986481"/>
-    <w:bookmarkEnd w:id="18"/>
+    <w:bookmarkStart w:id="17" w:name="_MON_1470986481"/>
+    <w:bookmarkEnd w:id="17"/>
     <w:p>
       <w:r>
         <w:object w:dxaOrig="9026" w:dyaOrig="543">
-          <v:shape id="_x0000_i1032" type="#_x0000_t75" style="width:453.6pt;height:28.8pt" o:ole="" o:bordertopcolor="this" o:borderleftcolor="this" o:borderbottomcolor="this" o:borderrightcolor="this">
+          <v:shape id="_x0000_i1032" type="#_x0000_t75" style="width:453.75pt;height:28.5pt" o:ole="" o:bordertopcolor="this" o:borderleftcolor="this" o:borderbottomcolor="this" o:borderrightcolor="this">
             <v:imagedata r:id="rId30" o:title=""/>
             <w10:bordertop type="single" width="4"/>
             <w10:borderleft type="single" width="4"/>
             <w10:borderbottom type="single" width="4"/>
             <w10:borderright type="single" width="4"/>
           </v:shape>
-          <o:OLEObject Type="Embed" ProgID="Word.OpenDocumentText.12" ShapeID="_x0000_i1032" DrawAspect="Content" ObjectID="_1485108701" r:id="rId31"/>
+          <o:OLEObject Type="Embed" ProgID="Word.OpenDocumentText.12" ShapeID="_x0000_i1032" DrawAspect="Content" ObjectID="_1492332277" r:id="rId31"/>
         </w:object>
       </w:r>
     </w:p>
@@ -6918,19 +6911,19 @@
         <w:t>:</w:t>
       </w:r>
     </w:p>
-    <w:bookmarkStart w:id="19" w:name="_MON_1470987108"/>
-    <w:bookmarkEnd w:id="19"/>
+    <w:bookmarkStart w:id="18" w:name="_MON_1470987108"/>
+    <w:bookmarkEnd w:id="18"/>
     <w:p>
       <w:r>
         <w:object w:dxaOrig="9026" w:dyaOrig="1603">
-          <v:shape id="_x0000_i1033" type="#_x0000_t75" style="width:453.6pt;height:79.8pt" o:ole="" o:bordertopcolor="this" o:borderleftcolor="this" o:borderbottomcolor="this" o:borderrightcolor="this">
+          <v:shape id="_x0000_i1033" type="#_x0000_t75" style="width:453.75pt;height:80.25pt" o:ole="" o:bordertopcolor="this" o:borderleftcolor="this" o:borderbottomcolor="this" o:borderrightcolor="this">
             <v:imagedata r:id="rId32" o:title=""/>
             <w10:bordertop type="single" width="4"/>
             <w10:borderleft type="single" width="4"/>
             <w10:borderbottom type="single" width="4"/>
             <w10:borderright type="single" width="4"/>
           </v:shape>
-          <o:OLEObject Type="Embed" ProgID="Word.OpenDocumentText.12" ShapeID="_x0000_i1033" DrawAspect="Content" ObjectID="_1485108702" r:id="rId33"/>
+          <o:OLEObject Type="Embed" ProgID="Word.OpenDocumentText.12" ShapeID="_x0000_i1033" DrawAspect="Content" ObjectID="_1492332278" r:id="rId33"/>
         </w:object>
       </w:r>
     </w:p>
@@ -7024,22 +7017,22 @@
         <w:t>” to use the pipelining operator and test it in the F# interactive:</w:t>
       </w:r>
     </w:p>
-    <w:bookmarkStart w:id="20" w:name="_MON_1470987266"/>
-    <w:bookmarkEnd w:id="20"/>
+    <w:bookmarkStart w:id="19" w:name="_MON_1470987266"/>
+    <w:bookmarkEnd w:id="19"/>
     <w:p>
       <w:pPr>
         <w:spacing w:after="0"/>
       </w:pPr>
       <w:r>
         <w:object w:dxaOrig="9360" w:dyaOrig="1557">
-          <v:shape id="_x0000_i1034" type="#_x0000_t75" style="width:454.2pt;height:79.2pt" o:ole="" o:bordertopcolor="this" o:borderleftcolor="this" o:borderbottomcolor="this" o:borderrightcolor="this">
+          <v:shape id="_x0000_i1034" type="#_x0000_t75" style="width:454.5pt;height:79.5pt" o:ole="" o:bordertopcolor="this" o:borderleftcolor="this" o:borderbottomcolor="this" o:borderrightcolor="this">
             <v:imagedata r:id="rId34" o:title=""/>
             <w10:bordertop type="single" width="4"/>
             <w10:borderleft type="single" width="4"/>
             <w10:borderbottom type="single" width="4"/>
             <w10:borderright type="single" width="4"/>
           </v:shape>
-          <o:OLEObject Type="Embed" ProgID="Word.OpenDocumentText.12" ShapeID="_x0000_i1034" DrawAspect="Content" ObjectID="_1485108703" r:id="rId35"/>
+          <o:OLEObject Type="Embed" ProgID="Word.OpenDocumentText.12" ShapeID="_x0000_i1034" DrawAspect="Content" ObjectID="_1492332279" r:id="rId35"/>
         </w:object>
       </w:r>
     </w:p>
@@ -7110,22 +7103,22 @@
         <w:t>” again to use composition:</w:t>
       </w:r>
     </w:p>
-    <w:bookmarkStart w:id="21" w:name="_MON_1470987428"/>
-    <w:bookmarkEnd w:id="21"/>
+    <w:bookmarkStart w:id="20" w:name="_MON_1470987428"/>
+    <w:bookmarkEnd w:id="20"/>
     <w:p>
       <w:pPr>
         <w:spacing w:after="0"/>
       </w:pPr>
       <w:r>
         <w:object w:dxaOrig="9026" w:dyaOrig="549">
-          <v:shape id="_x0000_i1035" type="#_x0000_t75" style="width:453.6pt;height:28.2pt" o:ole="" o:bordertopcolor="this" o:borderleftcolor="this" o:borderbottomcolor="this" o:borderrightcolor="this">
+          <v:shape id="_x0000_i1035" type="#_x0000_t75" style="width:453.75pt;height:28.5pt" o:ole="" o:bordertopcolor="this" o:borderleftcolor="this" o:borderbottomcolor="this" o:borderrightcolor="this">
             <v:imagedata r:id="rId36" o:title=""/>
             <w10:bordertop type="single" width="4"/>
             <w10:borderleft type="single" width="4"/>
             <w10:borderbottom type="single" width="4"/>
             <w10:borderright type="single" width="4"/>
           </v:shape>
-          <o:OLEObject Type="Embed" ProgID="Word.OpenDocumentText.12" ShapeID="_x0000_i1035" DrawAspect="Content" ObjectID="_1485108704" r:id="rId37"/>
+          <o:OLEObject Type="Embed" ProgID="Word.OpenDocumentText.12" ShapeID="_x0000_i1035" DrawAspect="Content" ObjectID="_1492332280" r:id="rId37"/>
         </w:object>
       </w:r>
     </w:p>
@@ -7165,14 +7158,14 @@
       <w:pPr>
         <w:pStyle w:val="Heading1"/>
       </w:pPr>
-      <w:bookmarkStart w:id="22" w:name="_Toc397286534"/>
-      <w:bookmarkStart w:id="23" w:name="_Toc402896140"/>
+      <w:bookmarkStart w:id="21" w:name="_Toc397286534"/>
+      <w:bookmarkStart w:id="22" w:name="_Toc402896140"/>
       <w:r>
         <w:lastRenderedPageBreak/>
         <w:t>Exercise 3</w:t>
       </w:r>
+      <w:bookmarkEnd w:id="21"/>
       <w:bookmarkEnd w:id="22"/>
-      <w:bookmarkEnd w:id="23"/>
     </w:p>
     <w:p>
       <w:pPr>
@@ -7298,19 +7291,19 @@
         <w:t xml:space="preserve"> before “Customer”):</w:t>
       </w:r>
     </w:p>
-    <w:bookmarkStart w:id="24" w:name="_MON_1472401802"/>
-    <w:bookmarkEnd w:id="24"/>
+    <w:bookmarkStart w:id="23" w:name="_MON_1472401802"/>
+    <w:bookmarkEnd w:id="23"/>
     <w:p>
       <w:r>
         <w:object w:dxaOrig="9026" w:dyaOrig="5385">
-          <v:shape id="_x0000_i1036" type="#_x0000_t75" style="width:453.6pt;height:266.4pt" o:ole="" o:bordertopcolor="this" o:borderleftcolor="this" o:borderbottomcolor="this" o:borderrightcolor="this">
+          <v:shape id="_x0000_i1036" type="#_x0000_t75" style="width:453.75pt;height:266.25pt" o:ole="" o:bordertopcolor="this" o:borderleftcolor="this" o:borderbottomcolor="this" o:borderrightcolor="this">
             <v:imagedata r:id="rId38" o:title=""/>
             <w10:bordertop type="single" width="4"/>
             <w10:borderleft type="single" width="4"/>
             <w10:borderbottom type="single" width="4"/>
             <w10:borderright type="single" width="4"/>
           </v:shape>
-          <o:OLEObject Type="Embed" ProgID="Word.OpenDocumentText.12" ShapeID="_x0000_i1036" DrawAspect="Content" ObjectID="_1485108705" r:id="rId39"/>
+          <o:OLEObject Type="Embed" ProgID="Word.OpenDocumentText.12" ShapeID="_x0000_i1036" DrawAspect="Content" ObjectID="_1492332281" r:id="rId39"/>
         </w:object>
       </w:r>
     </w:p>
@@ -7381,7 +7374,20 @@
       </w:r>
       <w:proofErr w:type="spellEnd"/>
       <w:r>
-        <w:t>” function to use USD:</w:t>
+        <w:t>” function to use USD</w:t>
+      </w:r>
+      <w:r>
+        <w:t xml:space="preserve"> in the file </w:t>
+      </w:r>
+      <w:proofErr w:type="spellStart"/>
+      <w:r>
+        <w:t>Functions.fs</w:t>
+      </w:r>
+      <w:bookmarkStart w:id="24" w:name="_GoBack"/>
+      <w:bookmarkEnd w:id="24"/>
+      <w:proofErr w:type="spellEnd"/>
+      <w:r>
+        <w:t>:</w:t>
       </w:r>
     </w:p>
     <w:bookmarkStart w:id="25" w:name="_MON_1472403573"/>
@@ -7389,14 +7395,14 @@
     <w:p>
       <w:r>
         <w:object w:dxaOrig="9026" w:dyaOrig="1158">
-          <v:shape id="_x0000_i1037" type="#_x0000_t75" style="width:453.6pt;height:58.2pt" o:ole="" o:bordertopcolor="this" o:borderleftcolor="this" o:borderbottomcolor="this" o:borderrightcolor="this">
+          <v:shape id="_x0000_i1037" type="#_x0000_t75" style="width:453.75pt;height:58.5pt" o:ole="" o:bordertopcolor="this" o:borderleftcolor="this" o:borderbottomcolor="this" o:borderrightcolor="this">
             <v:imagedata r:id="rId40" o:title=""/>
             <w10:bordertop type="single" width="4"/>
             <w10:borderleft type="single" width="4"/>
             <w10:borderbottom type="single" width="4"/>
             <w10:borderright type="single" width="4"/>
           </v:shape>
-          <o:OLEObject Type="Embed" ProgID="Word.OpenDocumentText.12" ShapeID="_x0000_i1037" DrawAspect="Content" ObjectID="_1485108706" r:id="rId41"/>
+          <o:OLEObject Type="Embed" ProgID="Word.OpenDocumentText.12" ShapeID="_x0000_i1037" DrawAspect="Content" ObjectID="_1492332282" r:id="rId41"/>
         </w:object>
       </w:r>
     </w:p>
@@ -7456,14 +7462,14 @@
     <w:p>
       <w:r>
         <w:object w:dxaOrig="9026" w:dyaOrig="1285">
-          <v:shape id="_x0000_i1038" type="#_x0000_t75" style="width:453.6pt;height:64.2pt" o:ole="" o:bordertopcolor="this" o:borderleftcolor="this" o:borderbottomcolor="this" o:borderrightcolor="this">
+          <v:shape id="_x0000_i1038" type="#_x0000_t75" style="width:453.75pt;height:64.5pt" o:ole="" o:bordertopcolor="this" o:borderleftcolor="this" o:borderbottomcolor="this" o:borderrightcolor="this">
             <v:imagedata r:id="rId42" o:title=""/>
             <w10:bordertop type="single" width="4"/>
             <w10:borderleft type="single" width="4"/>
             <w10:borderbottom type="single" width="4"/>
             <w10:borderright type="single" width="4"/>
           </v:shape>
-          <o:OLEObject Type="Embed" ProgID="Word.OpenDocumentText.12" ShapeID="_x0000_i1038" DrawAspect="Content" ObjectID="_1485108707" r:id="rId43"/>
+          <o:OLEObject Type="Embed" ProgID="Word.OpenDocumentText.12" ShapeID="_x0000_i1038" DrawAspect="Content" ObjectID="_1492332283" r:id="rId43"/>
         </w:object>
       </w:r>
     </w:p>
@@ -7529,14 +7535,14 @@
     <w:p>
       <w:r>
         <w:object w:dxaOrig="9026" w:dyaOrig="1495">
-          <v:shape id="_x0000_i1039" type="#_x0000_t75" style="width:453.6pt;height:1in" o:ole="" o:bordertopcolor="this" o:borderleftcolor="this" o:borderbottomcolor="this" o:borderrightcolor="this">
+          <v:shape id="_x0000_i1039" type="#_x0000_t75" style="width:453.75pt;height:1in" o:ole="" o:bordertopcolor="this" o:borderleftcolor="this" o:borderbottomcolor="this" o:borderrightcolor="this">
             <v:imagedata r:id="rId44" o:title=""/>
             <w10:bordertop type="single" width="4"/>
             <w10:borderleft type="single" width="4"/>
             <w10:borderbottom type="single" width="4"/>
             <w10:borderright type="single" width="4"/>
           </v:shape>
-          <o:OLEObject Type="Embed" ProgID="Word.OpenDocumentText.12" ShapeID="_x0000_i1039" DrawAspect="Content" ObjectID="_1485108708" r:id="rId45"/>
+          <o:OLEObject Type="Embed" ProgID="Word.OpenDocumentText.12" ShapeID="_x0000_i1039" DrawAspect="Content" ObjectID="_1492332284" r:id="rId45"/>
         </w:object>
       </w:r>
     </w:p>
@@ -7705,14 +7711,14 @@
     <w:p>
       <w:r>
         <w:object w:dxaOrig="9026" w:dyaOrig="2716">
-          <v:shape id="_x0000_i1040" type="#_x0000_t75" style="width:453.6pt;height:136.2pt" o:ole="" o:bordertopcolor="this" o:borderleftcolor="this" o:borderbottomcolor="this" o:borderrightcolor="this">
+          <v:shape id="_x0000_i1040" type="#_x0000_t75" style="width:453.75pt;height:135.75pt" o:ole="" o:bordertopcolor="this" o:borderleftcolor="this" o:borderbottomcolor="this" o:borderrightcolor="this">
             <v:imagedata r:id="rId46" o:title=""/>
             <w10:bordertop type="single" width="4"/>
             <w10:borderleft type="single" width="4"/>
             <w10:borderbottom type="single" width="4"/>
             <w10:borderright type="single" width="4"/>
           </v:shape>
-          <o:OLEObject Type="Embed" ProgID="Word.OpenDocumentText.12" ShapeID="_x0000_i1040" DrawAspect="Content" ObjectID="_1485108709" r:id="rId47"/>
+          <o:OLEObject Type="Embed" ProgID="Word.OpenDocumentText.12" ShapeID="_x0000_i1040" DrawAspect="Content" ObjectID="_1492332285" r:id="rId47"/>
         </w:object>
       </w:r>
     </w:p>
@@ -7768,14 +7774,14 @@
     <w:p>
       <w:r>
         <w:object w:dxaOrig="9026" w:dyaOrig="714">
-          <v:shape id="_x0000_i1041" type="#_x0000_t75" style="width:453.6pt;height:36pt" o:ole="" o:bordertopcolor="this" o:borderleftcolor="this" o:borderbottomcolor="this" o:borderrightcolor="this">
+          <v:shape id="_x0000_i1041" type="#_x0000_t75" style="width:453.75pt;height:36pt" o:ole="" o:bordertopcolor="this" o:borderleftcolor="this" o:borderbottomcolor="this" o:borderrightcolor="this">
             <v:imagedata r:id="rId48" o:title=""/>
             <w10:bordertop type="single" width="4"/>
             <w10:borderleft type="single" width="4"/>
             <w10:borderbottom type="single" width="4"/>
             <w10:borderright type="single" width="4"/>
           </v:shape>
-          <o:OLEObject Type="Embed" ProgID="Word.OpenDocumentText.12" ShapeID="_x0000_i1041" DrawAspect="Content" ObjectID="_1485108710" r:id="rId49"/>
+          <o:OLEObject Type="Embed" ProgID="Word.OpenDocumentText.12" ShapeID="_x0000_i1041" DrawAspect="Content" ObjectID="_1492332286" r:id="rId49"/>
         </w:object>
       </w:r>
     </w:p>
@@ -7824,14 +7830,14 @@
     <w:p>
       <w:r>
         <w:object w:dxaOrig="9026" w:dyaOrig="1826">
-          <v:shape id="_x0000_i1042" type="#_x0000_t75" style="width:453.6pt;height:93.6pt" o:ole="" o:bordertopcolor="this" o:borderleftcolor="this" o:borderbottomcolor="this" o:borderrightcolor="this">
+          <v:shape id="_x0000_i1042" type="#_x0000_t75" style="width:453.75pt;height:93.75pt" o:ole="" o:bordertopcolor="this" o:borderleftcolor="this" o:borderbottomcolor="this" o:borderrightcolor="this">
             <v:imagedata r:id="rId50" o:title=""/>
             <w10:bordertop type="single" width="4"/>
             <w10:borderleft type="single" width="4"/>
             <w10:borderbottom type="single" width="4"/>
             <w10:borderright type="single" width="4"/>
           </v:shape>
-          <o:OLEObject Type="Embed" ProgID="Word.OpenDocumentText.12" ShapeID="_x0000_i1042" DrawAspect="Content" ObjectID="_1485108711" r:id="rId51"/>
+          <o:OLEObject Type="Embed" ProgID="Word.OpenDocumentText.12" ShapeID="_x0000_i1042" DrawAspect="Content" ObjectID="_1492332287" r:id="rId51"/>
         </w:object>
       </w:r>
     </w:p>
@@ -7906,14 +7912,14 @@
     <w:p>
       <w:r>
         <w:object w:dxaOrig="9026" w:dyaOrig="2048">
-          <v:shape id="_x0000_i1043" type="#_x0000_t75" style="width:453.6pt;height:100.2pt" o:ole="" o:bordertopcolor="this" o:borderleftcolor="this" o:borderbottomcolor="this" o:borderrightcolor="this">
+          <v:shape id="_x0000_i1043" type="#_x0000_t75" style="width:453.75pt;height:100.5pt" o:ole="" o:bordertopcolor="this" o:borderleftcolor="this" o:borderbottomcolor="this" o:borderrightcolor="this">
             <v:imagedata r:id="rId52" o:title=""/>
             <w10:bordertop type="single" width="4"/>
             <w10:borderleft type="single" width="4"/>
             <w10:borderbottom type="single" width="4"/>
             <w10:borderright type="single" width="4"/>
           </v:shape>
-          <o:OLEObject Type="Embed" ProgID="Word.OpenDocumentText.12" ShapeID="_x0000_i1043" DrawAspect="Content" ObjectID="_1485108712" r:id="rId53"/>
+          <o:OLEObject Type="Embed" ProgID="Word.OpenDocumentText.12" ShapeID="_x0000_i1043" DrawAspect="Content" ObjectID="_1492332288" r:id="rId53"/>
         </w:object>
       </w:r>
     </w:p>
@@ -7963,14 +7969,14 @@
     <w:p>
       <w:r>
         <w:object w:dxaOrig="9026" w:dyaOrig="2938">
-          <v:shape id="_x0000_i1044" type="#_x0000_t75" style="width:453.6pt;height:2in" o:ole="" o:bordertopcolor="this" o:borderleftcolor="this" o:borderbottomcolor="this" o:borderrightcolor="this">
+          <v:shape id="_x0000_i1044" type="#_x0000_t75" style="width:453.75pt;height:2in" o:ole="" o:bordertopcolor="this" o:borderleftcolor="this" o:borderbottomcolor="this" o:borderrightcolor="this">
             <v:imagedata r:id="rId54" o:title=""/>
             <w10:bordertop type="single" width="4"/>
             <w10:borderleft type="single" width="4"/>
             <w10:borderbottom type="single" width="4"/>
             <w10:borderright type="single" width="4"/>
           </v:shape>
-          <o:OLEObject Type="Embed" ProgID="Word.OpenDocumentText.12" ShapeID="_x0000_i1044" DrawAspect="Content" ObjectID="_1485108713" r:id="rId55"/>
+          <o:OLEObject Type="Embed" ProgID="Word.OpenDocumentText.12" ShapeID="_x0000_i1044" DrawAspect="Content" ObjectID="_1492332289" r:id="rId55"/>
         </w:object>
       </w:r>
     </w:p>
@@ -7999,14 +8005,14 @@
       <w:bookmarkEnd w:id="35"/>
       <w:r>
         <w:object w:dxaOrig="9026" w:dyaOrig="2271">
-          <v:shape id="_x0000_i1045" type="#_x0000_t75" style="width:453.6pt;height:115.2pt" o:ole="" o:bordertopcolor="this" o:borderleftcolor="this" o:borderbottomcolor="this" o:borderrightcolor="this">
+          <v:shape id="_x0000_i1045" type="#_x0000_t75" style="width:453.75pt;height:115.5pt" o:ole="" o:bordertopcolor="this" o:borderleftcolor="this" o:borderbottomcolor="this" o:borderrightcolor="this">
             <v:imagedata r:id="rId56" o:title=""/>
             <w10:bordertop type="single" width="4"/>
             <w10:borderleft type="single" width="4"/>
             <w10:borderbottom type="single" width="4"/>
             <w10:borderright type="single" width="4"/>
           </v:shape>
-          <o:OLEObject Type="Embed" ProgID="Word.OpenDocumentText.12" ShapeID="_x0000_i1045" DrawAspect="Content" ObjectID="_1485108714" r:id="rId57"/>
+          <o:OLEObject Type="Embed" ProgID="Word.OpenDocumentText.12" ShapeID="_x0000_i1045" DrawAspect="Content" ObjectID="_1492332290" r:id="rId57"/>
         </w:object>
       </w:r>
     </w:p>
@@ -11213,25 +11219,25 @@
     </dgm:pt>
   </dgm:ptLst>
   <dgm:cxnLst>
-    <dgm:cxn modelId="{0768C420-8953-40E0-9B7A-45233789A3C9}" type="presOf" srcId="{9FE8FA85-5A27-42A9-90CB-EFE270BBC4D8}" destId="{DF31AEBD-271A-4B6B-89F0-55F0D6606C0B}" srcOrd="1" destOrd="0" presId="urn:microsoft.com/office/officeart/2005/8/layout/gear1"/>
-    <dgm:cxn modelId="{CBCC1CE2-A8FB-4E96-A3A0-FCD315B5F111}" type="presOf" srcId="{8AED33B6-67C8-410C-BB34-1C1F37AD78CD}" destId="{E37894A0-CA82-4B21-891C-DD34C3EC6A39}" srcOrd="0" destOrd="0" presId="urn:microsoft.com/office/officeart/2005/8/layout/gear1"/>
-    <dgm:cxn modelId="{62DBE74D-7BC2-4D43-9E87-4E1F758EACC1}" type="presOf" srcId="{9FE8FA85-5A27-42A9-90CB-EFE270BBC4D8}" destId="{EE7CE306-6469-41A4-84AD-FC336EBAA72A}" srcOrd="2" destOrd="0" presId="urn:microsoft.com/office/officeart/2005/8/layout/gear1"/>
-    <dgm:cxn modelId="{02F305B6-3B04-4006-9817-38A2328E525A}" type="presOf" srcId="{06ED21E7-79B8-4963-B94D-883701CCEBF3}" destId="{005B9784-283A-42A4-8873-35CDA8D50128}" srcOrd="0" destOrd="0" presId="urn:microsoft.com/office/officeart/2005/8/layout/gear1"/>
-    <dgm:cxn modelId="{A5A62CCC-BE12-4C45-924C-6AF9965A774F}" type="presOf" srcId="{CE17E94F-E9B3-4D01-94CF-BF84BB0D10D6}" destId="{435CF0AE-72B1-496C-B685-5BF4899CD401}" srcOrd="0" destOrd="0" presId="urn:microsoft.com/office/officeart/2005/8/layout/gear1"/>
-    <dgm:cxn modelId="{9F33232A-686F-44D8-9F11-894305547B8E}" type="presOf" srcId="{06ED21E7-79B8-4963-B94D-883701CCEBF3}" destId="{EB2F1A30-DFF1-4E79-AEDD-DD191798CE03}" srcOrd="1" destOrd="0" presId="urn:microsoft.com/office/officeart/2005/8/layout/gear1"/>
-    <dgm:cxn modelId="{530E8A5C-0519-465C-8B68-3627FE54705B}" type="presOf" srcId="{06ED21E7-79B8-4963-B94D-883701CCEBF3}" destId="{322547BF-FA17-4E5C-975E-1E2365FEC96B}" srcOrd="2" destOrd="0" presId="urn:microsoft.com/office/officeart/2005/8/layout/gear1"/>
-    <dgm:cxn modelId="{F8B8EECC-630B-4654-9503-5403A47C7B87}" type="presOf" srcId="{1B8E77EF-3DD3-4E38-B208-5B07FF4B5E40}" destId="{34573F20-AECD-4E48-90F8-D213EA67693E}" srcOrd="0" destOrd="0" presId="urn:microsoft.com/office/officeart/2005/8/layout/gear1"/>
+    <dgm:cxn modelId="{D8C73155-2F55-4DB7-AEEA-3CADD753A4E4}" type="presOf" srcId="{06ED21E7-79B8-4963-B94D-883701CCEBF3}" destId="{322547BF-FA17-4E5C-975E-1E2365FEC96B}" srcOrd="2" destOrd="0" presId="urn:microsoft.com/office/officeart/2005/8/layout/gear1"/>
+    <dgm:cxn modelId="{6CE768ED-B488-462E-BE52-615B5E2D9208}" type="presOf" srcId="{06ED21E7-79B8-4963-B94D-883701CCEBF3}" destId="{005B9784-283A-42A4-8873-35CDA8D50128}" srcOrd="0" destOrd="0" presId="urn:microsoft.com/office/officeart/2005/8/layout/gear1"/>
+    <dgm:cxn modelId="{D2BDB55C-C67A-4A26-AD95-B41E1661E67F}" type="presOf" srcId="{1B8E77EF-3DD3-4E38-B208-5B07FF4B5E40}" destId="{34573F20-AECD-4E48-90F8-D213EA67693E}" srcOrd="0" destOrd="0" presId="urn:microsoft.com/office/officeart/2005/8/layout/gear1"/>
+    <dgm:cxn modelId="{C02007E9-2FC7-4CF0-8AD8-C39F53FDA51F}" type="presOf" srcId="{9FE8FA85-5A27-42A9-90CB-EFE270BBC4D8}" destId="{EE7CE306-6469-41A4-84AD-FC336EBAA72A}" srcOrd="2" destOrd="0" presId="urn:microsoft.com/office/officeart/2005/8/layout/gear1"/>
+    <dgm:cxn modelId="{4A3F3373-BB3B-434C-A1C3-10060C65503B}" type="presOf" srcId="{06ED21E7-79B8-4963-B94D-883701CCEBF3}" destId="{EB2F1A30-DFF1-4E79-AEDD-DD191798CE03}" srcOrd="1" destOrd="0" presId="urn:microsoft.com/office/officeart/2005/8/layout/gear1"/>
+    <dgm:cxn modelId="{1E55AA85-1F82-4CB5-AFC5-6A61A52FCDF7}" type="presOf" srcId="{9FE8FA85-5A27-42A9-90CB-EFE270BBC4D8}" destId="{DF31AEBD-271A-4B6B-89F0-55F0D6606C0B}" srcOrd="1" destOrd="0" presId="urn:microsoft.com/office/officeart/2005/8/layout/gear1"/>
     <dgm:cxn modelId="{2245E8C0-0DE4-4CB2-8629-5E7F6E6C997D}" srcId="{CE17E94F-E9B3-4D01-94CF-BF84BB0D10D6}" destId="{9FE8FA85-5A27-42A9-90CB-EFE270BBC4D8}" srcOrd="1" destOrd="0" parTransId="{5F31B0A1-7A1E-4774-97C8-474CB2EC5D57}" sibTransId="{1B8E77EF-3DD3-4E38-B208-5B07FF4B5E40}"/>
     <dgm:cxn modelId="{1C02A1B8-D870-4950-B2B0-B2102126D06B}" srcId="{CE17E94F-E9B3-4D01-94CF-BF84BB0D10D6}" destId="{06ED21E7-79B8-4963-B94D-883701CCEBF3}" srcOrd="0" destOrd="0" parTransId="{380D9EA7-FEF4-489C-9D34-23476C090D00}" sibTransId="{8AED33B6-67C8-410C-BB34-1C1F37AD78CD}"/>
-    <dgm:cxn modelId="{B2A80D81-0B9F-4BFF-9D80-45AAA62DC232}" type="presOf" srcId="{9FE8FA85-5A27-42A9-90CB-EFE270BBC4D8}" destId="{A51FD8ED-619E-490B-A7DB-8E2B070B165E}" srcOrd="0" destOrd="0" presId="urn:microsoft.com/office/officeart/2005/8/layout/gear1"/>
-    <dgm:cxn modelId="{C85B85B7-88A6-41FB-B683-BD8323F34E5B}" type="presParOf" srcId="{435CF0AE-72B1-496C-B685-5BF4899CD401}" destId="{005B9784-283A-42A4-8873-35CDA8D50128}" srcOrd="0" destOrd="0" presId="urn:microsoft.com/office/officeart/2005/8/layout/gear1"/>
-    <dgm:cxn modelId="{B88B99AE-AB06-455B-987B-090282A01494}" type="presParOf" srcId="{435CF0AE-72B1-496C-B685-5BF4899CD401}" destId="{EB2F1A30-DFF1-4E79-AEDD-DD191798CE03}" srcOrd="1" destOrd="0" presId="urn:microsoft.com/office/officeart/2005/8/layout/gear1"/>
-    <dgm:cxn modelId="{382B15DE-2CF0-40FC-A976-AAA19E417C88}" type="presParOf" srcId="{435CF0AE-72B1-496C-B685-5BF4899CD401}" destId="{322547BF-FA17-4E5C-975E-1E2365FEC96B}" srcOrd="2" destOrd="0" presId="urn:microsoft.com/office/officeart/2005/8/layout/gear1"/>
-    <dgm:cxn modelId="{B28CC460-4F99-459C-B5F0-07D199D93225}" type="presParOf" srcId="{435CF0AE-72B1-496C-B685-5BF4899CD401}" destId="{A51FD8ED-619E-490B-A7DB-8E2B070B165E}" srcOrd="3" destOrd="0" presId="urn:microsoft.com/office/officeart/2005/8/layout/gear1"/>
-    <dgm:cxn modelId="{50C921CD-23A3-4E07-A074-47C370775362}" type="presParOf" srcId="{435CF0AE-72B1-496C-B685-5BF4899CD401}" destId="{DF31AEBD-271A-4B6B-89F0-55F0D6606C0B}" srcOrd="4" destOrd="0" presId="urn:microsoft.com/office/officeart/2005/8/layout/gear1"/>
-    <dgm:cxn modelId="{8991232C-4B1C-4818-9BF6-CDCCF686CEC0}" type="presParOf" srcId="{435CF0AE-72B1-496C-B685-5BF4899CD401}" destId="{EE7CE306-6469-41A4-84AD-FC336EBAA72A}" srcOrd="5" destOrd="0" presId="urn:microsoft.com/office/officeart/2005/8/layout/gear1"/>
-    <dgm:cxn modelId="{53D080E2-F636-4963-A575-D859A509C03F}" type="presParOf" srcId="{435CF0AE-72B1-496C-B685-5BF4899CD401}" destId="{E37894A0-CA82-4B21-891C-DD34C3EC6A39}" srcOrd="6" destOrd="0" presId="urn:microsoft.com/office/officeart/2005/8/layout/gear1"/>
-    <dgm:cxn modelId="{71C6D472-64CF-4040-9E41-350247C43E50}" type="presParOf" srcId="{435CF0AE-72B1-496C-B685-5BF4899CD401}" destId="{34573F20-AECD-4E48-90F8-D213EA67693E}" srcOrd="7" destOrd="0" presId="urn:microsoft.com/office/officeart/2005/8/layout/gear1"/>
+    <dgm:cxn modelId="{EC6AC1D3-379D-4B02-B205-2CA5552341EE}" type="presOf" srcId="{9FE8FA85-5A27-42A9-90CB-EFE270BBC4D8}" destId="{A51FD8ED-619E-490B-A7DB-8E2B070B165E}" srcOrd="0" destOrd="0" presId="urn:microsoft.com/office/officeart/2005/8/layout/gear1"/>
+    <dgm:cxn modelId="{C5E47DB5-1895-4B4E-A6CE-10599180DD49}" type="presOf" srcId="{CE17E94F-E9B3-4D01-94CF-BF84BB0D10D6}" destId="{435CF0AE-72B1-496C-B685-5BF4899CD401}" srcOrd="0" destOrd="0" presId="urn:microsoft.com/office/officeart/2005/8/layout/gear1"/>
+    <dgm:cxn modelId="{96723AAB-64ED-42BE-8947-01D712080D81}" type="presOf" srcId="{8AED33B6-67C8-410C-BB34-1C1F37AD78CD}" destId="{E37894A0-CA82-4B21-891C-DD34C3EC6A39}" srcOrd="0" destOrd="0" presId="urn:microsoft.com/office/officeart/2005/8/layout/gear1"/>
+    <dgm:cxn modelId="{8FDE6E59-2ABA-407F-BFDC-68AC62A32063}" type="presParOf" srcId="{435CF0AE-72B1-496C-B685-5BF4899CD401}" destId="{005B9784-283A-42A4-8873-35CDA8D50128}" srcOrd="0" destOrd="0" presId="urn:microsoft.com/office/officeart/2005/8/layout/gear1"/>
+    <dgm:cxn modelId="{5B775B30-E813-4C9A-902C-6E27B33837AD}" type="presParOf" srcId="{435CF0AE-72B1-496C-B685-5BF4899CD401}" destId="{EB2F1A30-DFF1-4E79-AEDD-DD191798CE03}" srcOrd="1" destOrd="0" presId="urn:microsoft.com/office/officeart/2005/8/layout/gear1"/>
+    <dgm:cxn modelId="{C066FA4D-85B3-4A70-A66A-F7896EC60E5B}" type="presParOf" srcId="{435CF0AE-72B1-496C-B685-5BF4899CD401}" destId="{322547BF-FA17-4E5C-975E-1E2365FEC96B}" srcOrd="2" destOrd="0" presId="urn:microsoft.com/office/officeart/2005/8/layout/gear1"/>
+    <dgm:cxn modelId="{363F0F32-AD13-4908-9DD7-BFA2AE9AA380}" type="presParOf" srcId="{435CF0AE-72B1-496C-B685-5BF4899CD401}" destId="{A51FD8ED-619E-490B-A7DB-8E2B070B165E}" srcOrd="3" destOrd="0" presId="urn:microsoft.com/office/officeart/2005/8/layout/gear1"/>
+    <dgm:cxn modelId="{C17F880E-4CE2-4339-A789-AA3C73031421}" type="presParOf" srcId="{435CF0AE-72B1-496C-B685-5BF4899CD401}" destId="{DF31AEBD-271A-4B6B-89F0-55F0D6606C0B}" srcOrd="4" destOrd="0" presId="urn:microsoft.com/office/officeart/2005/8/layout/gear1"/>
+    <dgm:cxn modelId="{20E556C8-AAF5-41F0-A57D-D6CFCF87C23E}" type="presParOf" srcId="{435CF0AE-72B1-496C-B685-5BF4899CD401}" destId="{EE7CE306-6469-41A4-84AD-FC336EBAA72A}" srcOrd="5" destOrd="0" presId="urn:microsoft.com/office/officeart/2005/8/layout/gear1"/>
+    <dgm:cxn modelId="{6E9A3921-CB03-4A8C-A5EB-E05DD8A300E3}" type="presParOf" srcId="{435CF0AE-72B1-496C-B685-5BF4899CD401}" destId="{E37894A0-CA82-4B21-891C-DD34C3EC6A39}" srcOrd="6" destOrd="0" presId="urn:microsoft.com/office/officeart/2005/8/layout/gear1"/>
+    <dgm:cxn modelId="{7FE5F4AC-B75A-4498-968A-02CDC6FC6D86}" type="presParOf" srcId="{435CF0AE-72B1-496C-B685-5BF4899CD401}" destId="{34573F20-AECD-4E48-90F8-D213EA67693E}" srcOrd="7" destOrd="0" presId="urn:microsoft.com/office/officeart/2005/8/layout/gear1"/>
   </dgm:cxnLst>
   <dgm:bg/>
   <dgm:whole/>
@@ -13095,8 +13101,9 @@
     <w:panose1 w:val="020B0502040204020203"/>
     <w:charset w:val="00"/>
     <w:family w:val="swiss"/>
+    <w:notTrueType/>
     <w:pitch w:val="variable"/>
-    <w:sig w:usb0="E4002EFF" w:usb1="C000E47F" w:usb2="00000009" w:usb3="00000000" w:csb0="000001FF" w:csb1="00000000"/>
+    <w:sig w:usb0="00000003" w:usb1="00000000" w:usb2="00000000" w:usb3="00000000" w:csb0="00000001" w:csb1="00000000"/>
   </w:font>
   <w:font w:name="Consolas">
     <w:panose1 w:val="020B0609020204030204"/>
@@ -13147,6 +13154,7 @@
     <w:rsid w:val="006110FF"/>
     <w:rsid w:val="00615C05"/>
     <w:rsid w:val="00636217"/>
+    <w:rsid w:val="006A333E"/>
     <w:rsid w:val="00770CBA"/>
     <w:rsid w:val="007748AF"/>
     <w:rsid w:val="00862B69"/>
@@ -13188,8 +13196,8 @@
   </m:mathPr>
   <w:themeFontLang w:val="en-AU"/>
   <w:clrSchemeMapping w:bg1="light1" w:t1="dark1" w:bg2="light2" w:t2="dark2" w:accent1="accent1" w:accent2="accent2" w:accent3="accent3" w:accent4="accent4" w:accent5="accent5" w:accent6="accent6" w:hyperlink="hyperlink" w:followedHyperlink="followedHyperlink"/>
-  <w:decimalSymbol w:val=","/>
-  <w:listSeparator w:val=";"/>
+  <w:decimalSymbol w:val="."/>
+  <w:listSeparator w:val=","/>
   <w15:chartTrackingRefBased/>
 </w:settings>
 </file>
@@ -13975,7 +13983,7 @@
 </file>
 
 <file path=customXml/itemProps2.xml><?xml version="1.0" encoding="utf-8"?>
-<ds:datastoreItem xmlns:ds="http://schemas.openxmlformats.org/officeDocument/2006/customXml" ds:itemID="{EAD44277-91B0-422D-82B3-E8DFCD26B435}">
+<ds:datastoreItem xmlns:ds="http://schemas.openxmlformats.org/officeDocument/2006/customXml" ds:itemID="{09AFE1A0-8651-4A94-8584-E08442F6AC0D}">
   <ds:schemaRefs>
     <ds:schemaRef ds:uri="http://schemas.openxmlformats.org/officeDocument/2006/bibliography"/>
   </ds:schemaRefs>

</xml_diff>

<commit_message>
Improved type provider security instruction
</commit_message>
<xml_diff>
--- a/FSharpWorkshop_Exercises.docx
+++ b/FSharpWorkshop_Exercises.docx
@@ -2217,7 +2217,7 @@
             <w10:borderbottom type="single" width="4"/>
             <w10:borderright type="single" width="4"/>
           </v:shape>
-          <o:OLEObject Type="Embed" ProgID="Word.OpenDocumentText.12" ShapeID="_x0000_i1025" DrawAspect="Content" ObjectID="_1492332270" r:id="rId16"/>
+          <o:OLEObject Type="Embed" ProgID="Word.OpenDocumentText.12" ShapeID="_x0000_i1025" DrawAspect="Content" ObjectID="_1492336655" r:id="rId16"/>
         </w:object>
       </w:r>
     </w:p>
@@ -2411,7 +2411,7 @@
             <w10:borderbottom type="single" width="4"/>
             <w10:borderright type="single" width="4"/>
           </v:shape>
-          <o:OLEObject Type="Embed" ProgID="Word.OpenDocumentText.12" ShapeID="_x0000_i1026" DrawAspect="Content" ObjectID="_1492332271" r:id="rId20"/>
+          <o:OLEObject Type="Embed" ProgID="Word.OpenDocumentText.12" ShapeID="_x0000_i1026" DrawAspect="Content" ObjectID="_1492336656" r:id="rId20"/>
         </w:object>
       </w:r>
     </w:p>
@@ -4371,7 +4371,7 @@
             <w10:borderbottom type="single" width="4"/>
             <w10:borderright type="single" width="4"/>
           </v:shape>
-          <o:OLEObject Type="Embed" ProgID="Word.OpenDocumentText.12" ShapeID="_x0000_i1027" DrawAspect="Content" ObjectID="_1492332272" r:id="rId22"/>
+          <o:OLEObject Type="Embed" ProgID="Word.OpenDocumentText.12" ShapeID="_x0000_i1027" DrawAspect="Content" ObjectID="_1492336657" r:id="rId22"/>
         </w:object>
       </w:r>
     </w:p>
@@ -5150,7 +5150,7 @@
             <w10:borderbottom type="single" width="4"/>
             <w10:borderright type="single" width="4"/>
           </v:shape>
-          <o:OLEObject Type="Embed" ProgID="Word.OpenDocumentText.12" ShapeID="_x0000_i1028" DrawAspect="Content" ObjectID="_1492332273" r:id="rId24"/>
+          <o:OLEObject Type="Embed" ProgID="Word.OpenDocumentText.12" ShapeID="_x0000_i1028" DrawAspect="Content" ObjectID="_1492336658" r:id="rId24"/>
         </w:object>
       </w:r>
     </w:p>
@@ -5324,7 +5324,7 @@
             <w10:borderbottom type="single" width="4"/>
             <w10:borderright type="single" width="4"/>
           </v:shape>
-          <o:OLEObject Type="Embed" ProgID="Word.OpenDocumentText.12" ShapeID="_x0000_i1029" DrawAspect="Content" ObjectID="_1492332274" r:id="rId26"/>
+          <o:OLEObject Type="Embed" ProgID="Word.OpenDocumentText.12" ShapeID="_x0000_i1029" DrawAspect="Content" ObjectID="_1492336659" r:id="rId26"/>
         </w:object>
       </w:r>
     </w:p>
@@ -5373,7 +5373,7 @@
             <w10:borderbottom type="single" width="4"/>
             <w10:borderright type="single" width="4"/>
           </v:shape>
-          <o:OLEObject Type="Embed" ProgID="Word.OpenDocumentText.12" ShapeID="_x0000_i1030" DrawAspect="Content" ObjectID="_1492332275" r:id="rId28"/>
+          <o:OLEObject Type="Embed" ProgID="Word.OpenDocumentText.12" ShapeID="_x0000_i1030" DrawAspect="Content" ObjectID="_1492336660" r:id="rId28"/>
         </w:object>
       </w:r>
     </w:p>
@@ -5738,7 +5738,7 @@
             <w10:borderbottom type="single" width="4"/>
             <w10:borderright type="single" width="4"/>
           </v:shape>
-          <o:OLEObject Type="Embed" ProgID="Word.OpenDocumentText.12" ShapeID="_x0000_i1031" DrawAspect="Content" ObjectID="_1492332276" r:id="rId29"/>
+          <o:OLEObject Type="Embed" ProgID="Word.OpenDocumentText.12" ShapeID="_x0000_i1031" DrawAspect="Content" ObjectID="_1492336661" r:id="rId29"/>
         </w:object>
       </w:r>
     </w:p>
@@ -6867,7 +6867,7 @@
             <w10:borderbottom type="single" width="4"/>
             <w10:borderright type="single" width="4"/>
           </v:shape>
-          <o:OLEObject Type="Embed" ProgID="Word.OpenDocumentText.12" ShapeID="_x0000_i1032" DrawAspect="Content" ObjectID="_1492332277" r:id="rId31"/>
+          <o:OLEObject Type="Embed" ProgID="Word.OpenDocumentText.12" ShapeID="_x0000_i1032" DrawAspect="Content" ObjectID="_1492336662" r:id="rId31"/>
         </w:object>
       </w:r>
     </w:p>
@@ -6923,7 +6923,7 @@
             <w10:borderbottom type="single" width="4"/>
             <w10:borderright type="single" width="4"/>
           </v:shape>
-          <o:OLEObject Type="Embed" ProgID="Word.OpenDocumentText.12" ShapeID="_x0000_i1033" DrawAspect="Content" ObjectID="_1492332278" r:id="rId33"/>
+          <o:OLEObject Type="Embed" ProgID="Word.OpenDocumentText.12" ShapeID="_x0000_i1033" DrawAspect="Content" ObjectID="_1492336663" r:id="rId33"/>
         </w:object>
       </w:r>
     </w:p>
@@ -7032,7 +7032,7 @@
             <w10:borderbottom type="single" width="4"/>
             <w10:borderright type="single" width="4"/>
           </v:shape>
-          <o:OLEObject Type="Embed" ProgID="Word.OpenDocumentText.12" ShapeID="_x0000_i1034" DrawAspect="Content" ObjectID="_1492332279" r:id="rId35"/>
+          <o:OLEObject Type="Embed" ProgID="Word.OpenDocumentText.12" ShapeID="_x0000_i1034" DrawAspect="Content" ObjectID="_1492336664" r:id="rId35"/>
         </w:object>
       </w:r>
     </w:p>
@@ -7118,7 +7118,7 @@
             <w10:borderbottom type="single" width="4"/>
             <w10:borderright type="single" width="4"/>
           </v:shape>
-          <o:OLEObject Type="Embed" ProgID="Word.OpenDocumentText.12" ShapeID="_x0000_i1035" DrawAspect="Content" ObjectID="_1492332280" r:id="rId37"/>
+          <o:OLEObject Type="Embed" ProgID="Word.OpenDocumentText.12" ShapeID="_x0000_i1035" DrawAspect="Content" ObjectID="_1492336665" r:id="rId37"/>
         </w:object>
       </w:r>
     </w:p>
@@ -7303,7 +7303,7 @@
             <w10:borderbottom type="single" width="4"/>
             <w10:borderright type="single" width="4"/>
           </v:shape>
-          <o:OLEObject Type="Embed" ProgID="Word.OpenDocumentText.12" ShapeID="_x0000_i1036" DrawAspect="Content" ObjectID="_1492332281" r:id="rId39"/>
+          <o:OLEObject Type="Embed" ProgID="Word.OpenDocumentText.12" ShapeID="_x0000_i1036" DrawAspect="Content" ObjectID="_1492336666" r:id="rId39"/>
         </w:object>
       </w:r>
     </w:p>
@@ -7383,15 +7383,13 @@
       <w:r>
         <w:t>Functions.fs</w:t>
       </w:r>
-      <w:bookmarkStart w:id="24" w:name="_GoBack"/>
-      <w:bookmarkEnd w:id="24"/>
       <w:proofErr w:type="spellEnd"/>
       <w:r>
         <w:t>:</w:t>
       </w:r>
     </w:p>
-    <w:bookmarkStart w:id="25" w:name="_MON_1472403573"/>
-    <w:bookmarkEnd w:id="25"/>
+    <w:bookmarkStart w:id="24" w:name="_MON_1472403573"/>
+    <w:bookmarkEnd w:id="24"/>
     <w:p>
       <w:r>
         <w:object w:dxaOrig="9026" w:dyaOrig="1158">
@@ -7402,7 +7400,7 @@
             <w10:borderbottom type="single" width="4"/>
             <w10:borderright type="single" width="4"/>
           </v:shape>
-          <o:OLEObject Type="Embed" ProgID="Word.OpenDocumentText.12" ShapeID="_x0000_i1037" DrawAspect="Content" ObjectID="_1492332282" r:id="rId41"/>
+          <o:OLEObject Type="Embed" ProgID="Word.OpenDocumentText.12" ShapeID="_x0000_i1037" DrawAspect="Content" ObjectID="_1492336667" r:id="rId41"/>
         </w:object>
       </w:r>
     </w:p>
@@ -7457,8 +7455,8 @@
         <w:t xml:space="preserve">: </w:t>
       </w:r>
     </w:p>
-    <w:bookmarkStart w:id="26" w:name="_MON_1471024033"/>
-    <w:bookmarkEnd w:id="26"/>
+    <w:bookmarkStart w:id="25" w:name="_MON_1471024033"/>
+    <w:bookmarkEnd w:id="25"/>
     <w:p>
       <w:r>
         <w:object w:dxaOrig="9026" w:dyaOrig="1285">
@@ -7469,7 +7467,7 @@
             <w10:borderbottom type="single" width="4"/>
             <w10:borderright type="single" width="4"/>
           </v:shape>
-          <o:OLEObject Type="Embed" ProgID="Word.OpenDocumentText.12" ShapeID="_x0000_i1038" DrawAspect="Content" ObjectID="_1492332283" r:id="rId43"/>
+          <o:OLEObject Type="Embed" ProgID="Word.OpenDocumentText.12" ShapeID="_x0000_i1038" DrawAspect="Content" ObjectID="_1492336668" r:id="rId43"/>
         </w:object>
       </w:r>
     </w:p>
@@ -7530,8 +7528,8 @@
         <w:t>:</w:t>
       </w:r>
     </w:p>
-    <w:bookmarkStart w:id="27" w:name="_MON_1471025395"/>
-    <w:bookmarkEnd w:id="27"/>
+    <w:bookmarkStart w:id="26" w:name="_MON_1471025395"/>
+    <w:bookmarkEnd w:id="26"/>
     <w:p>
       <w:r>
         <w:object w:dxaOrig="9026" w:dyaOrig="1495">
@@ -7542,7 +7540,7 @@
             <w10:borderbottom type="single" width="4"/>
             <w10:borderright type="single" width="4"/>
           </v:shape>
-          <o:OLEObject Type="Embed" ProgID="Word.OpenDocumentText.12" ShapeID="_x0000_i1039" DrawAspect="Content" ObjectID="_1492332284" r:id="rId45"/>
+          <o:OLEObject Type="Embed" ProgID="Word.OpenDocumentText.12" ShapeID="_x0000_i1039" DrawAspect="Content" ObjectID="_1492336669" r:id="rId45"/>
         </w:object>
       </w:r>
     </w:p>
@@ -7593,14 +7591,14 @@
       <w:pPr>
         <w:pStyle w:val="Heading1"/>
       </w:pPr>
-      <w:bookmarkStart w:id="28" w:name="_Toc397286538"/>
-      <w:bookmarkStart w:id="29" w:name="_Toc402896141"/>
+      <w:bookmarkStart w:id="27" w:name="_Toc397286538"/>
+      <w:bookmarkStart w:id="28" w:name="_Toc402896141"/>
       <w:r>
         <w:lastRenderedPageBreak/>
         <w:t>Exercise 4</w:t>
       </w:r>
+      <w:bookmarkEnd w:id="27"/>
       <w:bookmarkEnd w:id="28"/>
-      <w:bookmarkEnd w:id="29"/>
     </w:p>
     <w:p>
       <w:pPr>
@@ -7674,7 +7672,12 @@
     <w:p/>
     <w:p>
       <w:r>
-        <w:t>1. Without closing Visual Studio, go to File -&gt; Close Solution and then to File -&gt; Open Project/Solution… and select Module4\Pre\</w:t>
+        <w:t>1. Without closing Visual Studio, go to File -&gt; Close Solution and then to File -&gt; Open Project/Solution… and select Module4\P</w:t>
+      </w:r>
+      <w:bookmarkStart w:id="29" w:name="_GoBack"/>
+      <w:bookmarkEnd w:id="29"/>
+      <w:r>
+        <w:t>re\</w:t>
       </w:r>
       <w:r>
         <w:t>FSharpIntro.sln</w:t>
@@ -7685,7 +7688,13 @@
     </w:p>
     <w:p>
       <w:r>
-        <w:t>When you compile the solution you will see a security dialog asking you to enable the type provider, click “Enable”.</w:t>
+        <w:t>When you</w:t>
+      </w:r>
+      <w:r>
+        <w:t xml:space="preserve"> open or</w:t>
+      </w:r>
+      <w:r>
+        <w:t xml:space="preserve"> compile the solution you will see a security dialog asking you to enable the type provider, click “Enable”.</w:t>
       </w:r>
     </w:p>
     <w:p/>
@@ -7718,7 +7727,7 @@
             <w10:borderbottom type="single" width="4"/>
             <w10:borderright type="single" width="4"/>
           </v:shape>
-          <o:OLEObject Type="Embed" ProgID="Word.OpenDocumentText.12" ShapeID="_x0000_i1040" DrawAspect="Content" ObjectID="_1492332285" r:id="rId47"/>
+          <o:OLEObject Type="Embed" ProgID="Word.OpenDocumentText.12" ShapeID="_x0000_i1040" DrawAspect="Content" ObjectID="_1492336670" r:id="rId47"/>
         </w:object>
       </w:r>
     </w:p>
@@ -7781,7 +7790,7 @@
             <w10:borderbottom type="single" width="4"/>
             <w10:borderright type="single" width="4"/>
           </v:shape>
-          <o:OLEObject Type="Embed" ProgID="Word.OpenDocumentText.12" ShapeID="_x0000_i1041" DrawAspect="Content" ObjectID="_1492332286" r:id="rId49"/>
+          <o:OLEObject Type="Embed" ProgID="Word.OpenDocumentText.12" ShapeID="_x0000_i1041" DrawAspect="Content" ObjectID="_1492336671" r:id="rId49"/>
         </w:object>
       </w:r>
     </w:p>
@@ -7837,13 +7846,12 @@
             <w10:borderbottom type="single" width="4"/>
             <w10:borderright type="single" width="4"/>
           </v:shape>
-          <o:OLEObject Type="Embed" ProgID="Word.OpenDocumentText.12" ShapeID="_x0000_i1042" DrawAspect="Content" ObjectID="_1492332287" r:id="rId51"/>
+          <o:OLEObject Type="Embed" ProgID="Word.OpenDocumentText.12" ShapeID="_x0000_i1042" DrawAspect="Content" ObjectID="_1492336672" r:id="rId51"/>
         </w:object>
       </w:r>
     </w:p>
     <w:p>
       <w:r>
-        <w:lastRenderedPageBreak/>
         <w:t>6</w:t>
       </w:r>
       <w:r>
@@ -7919,7 +7927,7 @@
             <w10:borderbottom type="single" width="4"/>
             <w10:borderright type="single" width="4"/>
           </v:shape>
-          <o:OLEObject Type="Embed" ProgID="Word.OpenDocumentText.12" ShapeID="_x0000_i1043" DrawAspect="Content" ObjectID="_1492332288" r:id="rId53"/>
+          <o:OLEObject Type="Embed" ProgID="Word.OpenDocumentText.12" ShapeID="_x0000_i1043" DrawAspect="Content" ObjectID="_1492336673" r:id="rId53"/>
         </w:object>
       </w:r>
     </w:p>
@@ -7976,7 +7984,7 @@
             <w10:borderbottom type="single" width="4"/>
             <w10:borderright type="single" width="4"/>
           </v:shape>
-          <o:OLEObject Type="Embed" ProgID="Word.OpenDocumentText.12" ShapeID="_x0000_i1044" DrawAspect="Content" ObjectID="_1492332289" r:id="rId55"/>
+          <o:OLEObject Type="Embed" ProgID="Word.OpenDocumentText.12" ShapeID="_x0000_i1044" DrawAspect="Content" ObjectID="_1492336674" r:id="rId55"/>
         </w:object>
       </w:r>
     </w:p>
@@ -8012,13 +8020,14 @@
             <w10:borderbottom type="single" width="4"/>
             <w10:borderright type="single" width="4"/>
           </v:shape>
-          <o:OLEObject Type="Embed" ProgID="Word.OpenDocumentText.12" ShapeID="_x0000_i1045" DrawAspect="Content" ObjectID="_1492332290" r:id="rId57"/>
+          <o:OLEObject Type="Embed" ProgID="Word.OpenDocumentText.12" ShapeID="_x0000_i1045" DrawAspect="Content" ObjectID="_1492336675" r:id="rId57"/>
         </w:object>
       </w:r>
     </w:p>
     <w:p/>
     <w:p>
       <w:r>
+        <w:lastRenderedPageBreak/>
         <w:t>11. Uncomment, compile and run tests 4-4 and 4-5.</w:t>
       </w:r>
     </w:p>
@@ -8124,7 +8133,7 @@
       <w:rPr>
         <w:noProof/>
       </w:rPr>
-      <w:t>13</w:t>
+      <w:t>14</w:t>
     </w:r>
     <w:r>
       <w:rPr>
@@ -11219,25 +11228,25 @@
     </dgm:pt>
   </dgm:ptLst>
   <dgm:cxnLst>
-    <dgm:cxn modelId="{D8C73155-2F55-4DB7-AEEA-3CADD753A4E4}" type="presOf" srcId="{06ED21E7-79B8-4963-B94D-883701CCEBF3}" destId="{322547BF-FA17-4E5C-975E-1E2365FEC96B}" srcOrd="2" destOrd="0" presId="urn:microsoft.com/office/officeart/2005/8/layout/gear1"/>
-    <dgm:cxn modelId="{6CE768ED-B488-462E-BE52-615B5E2D9208}" type="presOf" srcId="{06ED21E7-79B8-4963-B94D-883701CCEBF3}" destId="{005B9784-283A-42A4-8873-35CDA8D50128}" srcOrd="0" destOrd="0" presId="urn:microsoft.com/office/officeart/2005/8/layout/gear1"/>
-    <dgm:cxn modelId="{D2BDB55C-C67A-4A26-AD95-B41E1661E67F}" type="presOf" srcId="{1B8E77EF-3DD3-4E38-B208-5B07FF4B5E40}" destId="{34573F20-AECD-4E48-90F8-D213EA67693E}" srcOrd="0" destOrd="0" presId="urn:microsoft.com/office/officeart/2005/8/layout/gear1"/>
-    <dgm:cxn modelId="{C02007E9-2FC7-4CF0-8AD8-C39F53FDA51F}" type="presOf" srcId="{9FE8FA85-5A27-42A9-90CB-EFE270BBC4D8}" destId="{EE7CE306-6469-41A4-84AD-FC336EBAA72A}" srcOrd="2" destOrd="0" presId="urn:microsoft.com/office/officeart/2005/8/layout/gear1"/>
-    <dgm:cxn modelId="{4A3F3373-BB3B-434C-A1C3-10060C65503B}" type="presOf" srcId="{06ED21E7-79B8-4963-B94D-883701CCEBF3}" destId="{EB2F1A30-DFF1-4E79-AEDD-DD191798CE03}" srcOrd="1" destOrd="0" presId="urn:microsoft.com/office/officeart/2005/8/layout/gear1"/>
-    <dgm:cxn modelId="{1E55AA85-1F82-4CB5-AFC5-6A61A52FCDF7}" type="presOf" srcId="{9FE8FA85-5A27-42A9-90CB-EFE270BBC4D8}" destId="{DF31AEBD-271A-4B6B-89F0-55F0D6606C0B}" srcOrd="1" destOrd="0" presId="urn:microsoft.com/office/officeart/2005/8/layout/gear1"/>
+    <dgm:cxn modelId="{33EEB7AB-813E-47A0-B4FE-155480F9FC94}" type="presOf" srcId="{9FE8FA85-5A27-42A9-90CB-EFE270BBC4D8}" destId="{A51FD8ED-619E-490B-A7DB-8E2B070B165E}" srcOrd="0" destOrd="0" presId="urn:microsoft.com/office/officeart/2005/8/layout/gear1"/>
+    <dgm:cxn modelId="{340058D3-0C1E-462E-AD82-99AA6C697E49}" type="presOf" srcId="{06ED21E7-79B8-4963-B94D-883701CCEBF3}" destId="{005B9784-283A-42A4-8873-35CDA8D50128}" srcOrd="0" destOrd="0" presId="urn:microsoft.com/office/officeart/2005/8/layout/gear1"/>
+    <dgm:cxn modelId="{148E561D-B54A-4359-8AA8-20566F536B47}" type="presOf" srcId="{1B8E77EF-3DD3-4E38-B208-5B07FF4B5E40}" destId="{34573F20-AECD-4E48-90F8-D213EA67693E}" srcOrd="0" destOrd="0" presId="urn:microsoft.com/office/officeart/2005/8/layout/gear1"/>
+    <dgm:cxn modelId="{04B16F27-A4D8-4E3A-B03C-1AF1D4E9A3AC}" type="presOf" srcId="{9FE8FA85-5A27-42A9-90CB-EFE270BBC4D8}" destId="{EE7CE306-6469-41A4-84AD-FC336EBAA72A}" srcOrd="2" destOrd="0" presId="urn:microsoft.com/office/officeart/2005/8/layout/gear1"/>
+    <dgm:cxn modelId="{7781663A-25CA-47C9-974F-5C2BF1011131}" type="presOf" srcId="{8AED33B6-67C8-410C-BB34-1C1F37AD78CD}" destId="{E37894A0-CA82-4B21-891C-DD34C3EC6A39}" srcOrd="0" destOrd="0" presId="urn:microsoft.com/office/officeart/2005/8/layout/gear1"/>
+    <dgm:cxn modelId="{ADC9E876-3F1E-4824-806C-5FA6106B54B7}" type="presOf" srcId="{9FE8FA85-5A27-42A9-90CB-EFE270BBC4D8}" destId="{DF31AEBD-271A-4B6B-89F0-55F0D6606C0B}" srcOrd="1" destOrd="0" presId="urn:microsoft.com/office/officeart/2005/8/layout/gear1"/>
+    <dgm:cxn modelId="{53260823-E253-4AFE-ABC3-5ED7300E9826}" type="presOf" srcId="{CE17E94F-E9B3-4D01-94CF-BF84BB0D10D6}" destId="{435CF0AE-72B1-496C-B685-5BF4899CD401}" srcOrd="0" destOrd="0" presId="urn:microsoft.com/office/officeart/2005/8/layout/gear1"/>
+    <dgm:cxn modelId="{217E572C-36E1-405D-B249-2BB277534F09}" type="presOf" srcId="{06ED21E7-79B8-4963-B94D-883701CCEBF3}" destId="{322547BF-FA17-4E5C-975E-1E2365FEC96B}" srcOrd="2" destOrd="0" presId="urn:microsoft.com/office/officeart/2005/8/layout/gear1"/>
+    <dgm:cxn modelId="{B68840CF-D54F-4106-9711-2BC3D18E8A00}" type="presOf" srcId="{06ED21E7-79B8-4963-B94D-883701CCEBF3}" destId="{EB2F1A30-DFF1-4E79-AEDD-DD191798CE03}" srcOrd="1" destOrd="0" presId="urn:microsoft.com/office/officeart/2005/8/layout/gear1"/>
+    <dgm:cxn modelId="{1C02A1B8-D870-4950-B2B0-B2102126D06B}" srcId="{CE17E94F-E9B3-4D01-94CF-BF84BB0D10D6}" destId="{06ED21E7-79B8-4963-B94D-883701CCEBF3}" srcOrd="0" destOrd="0" parTransId="{380D9EA7-FEF4-489C-9D34-23476C090D00}" sibTransId="{8AED33B6-67C8-410C-BB34-1C1F37AD78CD}"/>
     <dgm:cxn modelId="{2245E8C0-0DE4-4CB2-8629-5E7F6E6C997D}" srcId="{CE17E94F-E9B3-4D01-94CF-BF84BB0D10D6}" destId="{9FE8FA85-5A27-42A9-90CB-EFE270BBC4D8}" srcOrd="1" destOrd="0" parTransId="{5F31B0A1-7A1E-4774-97C8-474CB2EC5D57}" sibTransId="{1B8E77EF-3DD3-4E38-B208-5B07FF4B5E40}"/>
-    <dgm:cxn modelId="{1C02A1B8-D870-4950-B2B0-B2102126D06B}" srcId="{CE17E94F-E9B3-4D01-94CF-BF84BB0D10D6}" destId="{06ED21E7-79B8-4963-B94D-883701CCEBF3}" srcOrd="0" destOrd="0" parTransId="{380D9EA7-FEF4-489C-9D34-23476C090D00}" sibTransId="{8AED33B6-67C8-410C-BB34-1C1F37AD78CD}"/>
-    <dgm:cxn modelId="{EC6AC1D3-379D-4B02-B205-2CA5552341EE}" type="presOf" srcId="{9FE8FA85-5A27-42A9-90CB-EFE270BBC4D8}" destId="{A51FD8ED-619E-490B-A7DB-8E2B070B165E}" srcOrd="0" destOrd="0" presId="urn:microsoft.com/office/officeart/2005/8/layout/gear1"/>
-    <dgm:cxn modelId="{C5E47DB5-1895-4B4E-A6CE-10599180DD49}" type="presOf" srcId="{CE17E94F-E9B3-4D01-94CF-BF84BB0D10D6}" destId="{435CF0AE-72B1-496C-B685-5BF4899CD401}" srcOrd="0" destOrd="0" presId="urn:microsoft.com/office/officeart/2005/8/layout/gear1"/>
-    <dgm:cxn modelId="{96723AAB-64ED-42BE-8947-01D712080D81}" type="presOf" srcId="{8AED33B6-67C8-410C-BB34-1C1F37AD78CD}" destId="{E37894A0-CA82-4B21-891C-DD34C3EC6A39}" srcOrd="0" destOrd="0" presId="urn:microsoft.com/office/officeart/2005/8/layout/gear1"/>
-    <dgm:cxn modelId="{8FDE6E59-2ABA-407F-BFDC-68AC62A32063}" type="presParOf" srcId="{435CF0AE-72B1-496C-B685-5BF4899CD401}" destId="{005B9784-283A-42A4-8873-35CDA8D50128}" srcOrd="0" destOrd="0" presId="urn:microsoft.com/office/officeart/2005/8/layout/gear1"/>
-    <dgm:cxn modelId="{5B775B30-E813-4C9A-902C-6E27B33837AD}" type="presParOf" srcId="{435CF0AE-72B1-496C-B685-5BF4899CD401}" destId="{EB2F1A30-DFF1-4E79-AEDD-DD191798CE03}" srcOrd="1" destOrd="0" presId="urn:microsoft.com/office/officeart/2005/8/layout/gear1"/>
-    <dgm:cxn modelId="{C066FA4D-85B3-4A70-A66A-F7896EC60E5B}" type="presParOf" srcId="{435CF0AE-72B1-496C-B685-5BF4899CD401}" destId="{322547BF-FA17-4E5C-975E-1E2365FEC96B}" srcOrd="2" destOrd="0" presId="urn:microsoft.com/office/officeart/2005/8/layout/gear1"/>
-    <dgm:cxn modelId="{363F0F32-AD13-4908-9DD7-BFA2AE9AA380}" type="presParOf" srcId="{435CF0AE-72B1-496C-B685-5BF4899CD401}" destId="{A51FD8ED-619E-490B-A7DB-8E2B070B165E}" srcOrd="3" destOrd="0" presId="urn:microsoft.com/office/officeart/2005/8/layout/gear1"/>
-    <dgm:cxn modelId="{C17F880E-4CE2-4339-A789-AA3C73031421}" type="presParOf" srcId="{435CF0AE-72B1-496C-B685-5BF4899CD401}" destId="{DF31AEBD-271A-4B6B-89F0-55F0D6606C0B}" srcOrd="4" destOrd="0" presId="urn:microsoft.com/office/officeart/2005/8/layout/gear1"/>
-    <dgm:cxn modelId="{20E556C8-AAF5-41F0-A57D-D6CFCF87C23E}" type="presParOf" srcId="{435CF0AE-72B1-496C-B685-5BF4899CD401}" destId="{EE7CE306-6469-41A4-84AD-FC336EBAA72A}" srcOrd="5" destOrd="0" presId="urn:microsoft.com/office/officeart/2005/8/layout/gear1"/>
-    <dgm:cxn modelId="{6E9A3921-CB03-4A8C-A5EB-E05DD8A300E3}" type="presParOf" srcId="{435CF0AE-72B1-496C-B685-5BF4899CD401}" destId="{E37894A0-CA82-4B21-891C-DD34C3EC6A39}" srcOrd="6" destOrd="0" presId="urn:microsoft.com/office/officeart/2005/8/layout/gear1"/>
-    <dgm:cxn modelId="{7FE5F4AC-B75A-4498-968A-02CDC6FC6D86}" type="presParOf" srcId="{435CF0AE-72B1-496C-B685-5BF4899CD401}" destId="{34573F20-AECD-4E48-90F8-D213EA67693E}" srcOrd="7" destOrd="0" presId="urn:microsoft.com/office/officeart/2005/8/layout/gear1"/>
+    <dgm:cxn modelId="{1CA4D8D6-2DCF-46BC-90A9-A5B532602409}" type="presParOf" srcId="{435CF0AE-72B1-496C-B685-5BF4899CD401}" destId="{005B9784-283A-42A4-8873-35CDA8D50128}" srcOrd="0" destOrd="0" presId="urn:microsoft.com/office/officeart/2005/8/layout/gear1"/>
+    <dgm:cxn modelId="{80855D44-3653-48DB-8CEA-FB7D57076834}" type="presParOf" srcId="{435CF0AE-72B1-496C-B685-5BF4899CD401}" destId="{EB2F1A30-DFF1-4E79-AEDD-DD191798CE03}" srcOrd="1" destOrd="0" presId="urn:microsoft.com/office/officeart/2005/8/layout/gear1"/>
+    <dgm:cxn modelId="{8E02D1C7-EB7C-47B6-8E35-AE380FA00758}" type="presParOf" srcId="{435CF0AE-72B1-496C-B685-5BF4899CD401}" destId="{322547BF-FA17-4E5C-975E-1E2365FEC96B}" srcOrd="2" destOrd="0" presId="urn:microsoft.com/office/officeart/2005/8/layout/gear1"/>
+    <dgm:cxn modelId="{11E2F4E2-EB01-4094-8CFC-BDBFD050DA29}" type="presParOf" srcId="{435CF0AE-72B1-496C-B685-5BF4899CD401}" destId="{A51FD8ED-619E-490B-A7DB-8E2B070B165E}" srcOrd="3" destOrd="0" presId="urn:microsoft.com/office/officeart/2005/8/layout/gear1"/>
+    <dgm:cxn modelId="{7DB62A75-6ED3-4704-B923-B6799F4C9ABE}" type="presParOf" srcId="{435CF0AE-72B1-496C-B685-5BF4899CD401}" destId="{DF31AEBD-271A-4B6B-89F0-55F0D6606C0B}" srcOrd="4" destOrd="0" presId="urn:microsoft.com/office/officeart/2005/8/layout/gear1"/>
+    <dgm:cxn modelId="{2AC6D20A-E5BC-49A9-B7BF-0A953DA94660}" type="presParOf" srcId="{435CF0AE-72B1-496C-B685-5BF4899CD401}" destId="{EE7CE306-6469-41A4-84AD-FC336EBAA72A}" srcOrd="5" destOrd="0" presId="urn:microsoft.com/office/officeart/2005/8/layout/gear1"/>
+    <dgm:cxn modelId="{58587F14-BF9D-471A-83F6-D29B04E5BD4A}" type="presParOf" srcId="{435CF0AE-72B1-496C-B685-5BF4899CD401}" destId="{E37894A0-CA82-4B21-891C-DD34C3EC6A39}" srcOrd="6" destOrd="0" presId="urn:microsoft.com/office/officeart/2005/8/layout/gear1"/>
+    <dgm:cxn modelId="{B9949C7B-B66F-4315-944D-37E4883E5ECE}" type="presParOf" srcId="{435CF0AE-72B1-496C-B685-5BF4899CD401}" destId="{34573F20-AECD-4E48-90F8-D213EA67693E}" srcOrd="7" destOrd="0" presId="urn:microsoft.com/office/officeart/2005/8/layout/gear1"/>
   </dgm:cxnLst>
   <dgm:bg/>
   <dgm:whole/>
@@ -13170,6 +13179,7 @@
     <w:rsid w:val="00BC7246"/>
     <w:rsid w:val="00C4323B"/>
     <w:rsid w:val="00C60711"/>
+    <w:rsid w:val="00C627E0"/>
     <w:rsid w:val="00D12557"/>
     <w:rsid w:val="00D25E1E"/>
     <w:rsid w:val="00D63A76"/>
@@ -13983,7 +13993,7 @@
 </file>
 
 <file path=customXml/itemProps2.xml><?xml version="1.0" encoding="utf-8"?>
-<ds:datastoreItem xmlns:ds="http://schemas.openxmlformats.org/officeDocument/2006/customXml" ds:itemID="{09AFE1A0-8651-4A94-8584-E08442F6AC0D}">
+<ds:datastoreItem xmlns:ds="http://schemas.openxmlformats.org/officeDocument/2006/customXml" ds:itemID="{73782892-AADA-4C4F-BD11-18C2D7E1CFED}">
   <ds:schemaRefs>
     <ds:schemaRef ds:uri="http://schemas.openxmlformats.org/officeDocument/2006/bibliography"/>
   </ds:schemaRefs>

</xml_diff>

<commit_message>
Using decimal instead of fload for money
</commit_message>
<xml_diff>
--- a/FSharpWorkshop_Exercises.docx
+++ b/FSharpWorkshop_Exercises.docx
@@ -2213,7 +2213,7 @@
             <w10:borderbottom type="single" width="4"/>
             <w10:borderright type="single" width="4"/>
           </v:shape>
-          <o:OLEObject Type="Embed" ProgID="Word.OpenDocumentText.12" ShapeID="_x0000_i1025" DrawAspect="Content" ObjectID="_1512970989" r:id="rId16"/>
+          <o:OLEObject Type="Embed" ProgID="Word.OpenDocumentText.12" ShapeID="_x0000_i1025" DrawAspect="Content" ObjectID="_1513027042" r:id="rId16"/>
         </w:object>
       </w:r>
     </w:p>
@@ -2399,15 +2399,15 @@
     <w:bookmarkEnd w:id="10"/>
     <w:p>
       <w:r>
-        <w:object w:dxaOrig="9026" w:dyaOrig="1721">
-          <v:shape id="_x0000_i1044" type="#_x0000_t75" style="width:453.4pt;height:79.5pt" o:ole="">
+        <w:object w:dxaOrig="9026" w:dyaOrig="1719">
+          <v:shape id="_x0000_i1035" type="#_x0000_t75" style="width:453.4pt;height:79.5pt" o:ole="">
             <v:imagedata r:id="rId19" o:title=""/>
             <w10:bordertop type="single" width="4"/>
             <w10:borderleft type="single" width="4"/>
             <w10:borderbottom type="single" width="4"/>
             <w10:borderright type="single" width="4"/>
           </v:shape>
-          <o:OLEObject Type="Embed" ProgID="Word.OpenDocumentText.12" ShapeID="_x0000_i1044" DrawAspect="Content" ObjectID="_1512970990" r:id="rId20"/>
+          <o:OLEObject Type="Embed" ProgID="Word.OpenDocumentText.12" ShapeID="_x0000_i1035" DrawAspect="Content" ObjectID="_1513027043" r:id="rId20"/>
         </w:object>
       </w:r>
     </w:p>
@@ -2826,7 +2826,7 @@
                 <w:sz w:val="18"/>
                 <w:szCs w:val="18"/>
               </w:rPr>
-              <w:t>float</w:t>
+              <w:t>decimal</w:t>
             </w:r>
             <w:r>
               <w:rPr>
@@ -3148,7 +3148,16 @@
                 <w:sz w:val="18"/>
                 <w:szCs w:val="18"/>
               </w:rPr>
-              <w:t xml:space="preserve"> false; Credit = 10.0 };;</w:t>
+              <w:t xml:space="preserve"> false; Credit = 10M</w:t>
+            </w:r>
+            <w:r>
+              <w:rPr>
+                <w:rFonts w:ascii="Consolas" w:hAnsi="Consolas" w:cs="Consolas"/>
+                <w:i w:val="0"/>
+                <w:sz w:val="18"/>
+                <w:szCs w:val="18"/>
+              </w:rPr>
+              <w:t xml:space="preserve"> };;</w:t>
             </w:r>
           </w:p>
         </w:tc>
@@ -3519,7 +3528,7 @@
                 <w:sz w:val="18"/>
                 <w:szCs w:val="18"/>
               </w:rPr>
-              <w:t>10.0</w:t>
+              <w:t>10M</w:t>
             </w:r>
             <w:r>
               <w:rPr>
@@ -3843,7 +3852,7 @@
                 <w:sz w:val="18"/>
                 <w:szCs w:val="18"/>
               </w:rPr>
-              <w:t>.0</w:t>
+              <w:t>M</w:t>
             </w:r>
             <w:r>
               <w:rPr>
@@ -4259,7 +4268,7 @@
                 <w:sz w:val="18"/>
                 <w:szCs w:val="18"/>
               </w:rPr>
-              <w:t>.0</w:t>
+              <w:t>M</w:t>
             </w:r>
             <w:r>
               <w:rPr>
@@ -4338,14 +4347,14 @@
     <w:p>
       <w:r>
         <w:object w:dxaOrig="9026" w:dyaOrig="2048">
-          <v:shape id="_x0000_i1026" type="#_x0000_t75" style="width:453.4pt;height:100.5pt" o:ole="" o:bordertopcolor="this" o:borderleftcolor="this" o:borderbottomcolor="this" o:borderrightcolor="this">
+          <v:shape id="_x0000_i1036" type="#_x0000_t75" style="width:453.4pt;height:100.5pt" o:ole="">
             <v:imagedata r:id="rId21" o:title=""/>
             <w10:bordertop type="single" width="4"/>
             <w10:borderleft type="single" width="4"/>
             <w10:borderbottom type="single" width="4"/>
             <w10:borderright type="single" width="4"/>
           </v:shape>
-          <o:OLEObject Type="Embed" ProgID="Word.OpenDocumentText.12" ShapeID="_x0000_i1026" DrawAspect="Content" ObjectID="_1512970991" r:id="rId22"/>
+          <o:OLEObject Type="Embed" ProgID="Word.OpenDocumentText.12" ShapeID="_x0000_i1036" DrawAspect="Content" ObjectID="_1513027044" r:id="rId22"/>
         </w:object>
       </w:r>
     </w:p>
@@ -4646,9 +4655,8 @@
                 <w:sz w:val="18"/>
                 <w:szCs w:val="18"/>
               </w:rPr>
-              <w:t>tryPromoteToVip</w:t>
-            </w:r>
-            <w:proofErr w:type="spellEnd"/>
+              <w:t>t</w:t>
+            </w:r>
             <w:r>
               <w:rPr>
                 <w:rFonts w:ascii="Consolas" w:hAnsi="Consolas" w:cs="Consolas"/>
@@ -4656,7 +4664,17 @@
                 <w:sz w:val="18"/>
                 <w:szCs w:val="18"/>
               </w:rPr>
-              <w:t xml:space="preserve"> (customer1, 101.0</w:t>
+              <w:t>ryPromoteToVip</w:t>
+            </w:r>
+            <w:proofErr w:type="spellEnd"/>
+            <w:r>
+              <w:rPr>
+                <w:rFonts w:ascii="Consolas" w:hAnsi="Consolas" w:cs="Consolas"/>
+                <w:i w:val="0"/>
+                <w:sz w:val="18"/>
+                <w:szCs w:val="18"/>
+              </w:rPr>
+              <w:t xml:space="preserve"> (customer1, 101M</w:t>
             </w:r>
             <w:r>
               <w:rPr>
@@ -5048,7 +5066,7 @@
                 <w:sz w:val="18"/>
                 <w:szCs w:val="18"/>
               </w:rPr>
-              <w:t>10.0</w:t>
+              <w:t>10M</w:t>
             </w:r>
             <w:r>
               <w:rPr>
@@ -5117,14 +5135,14 @@
     <w:p>
       <w:r>
         <w:object w:dxaOrig="9026" w:dyaOrig="1158">
-          <v:shape id="_x0000_i1027" type="#_x0000_t75" style="width:453.4pt;height:58.5pt" o:ole="" o:bordertopcolor="this" o:borderleftcolor="this" o:borderbottomcolor="this" o:borderrightcolor="this">
+          <v:shape id="_x0000_i1037" type="#_x0000_t75" style="width:453.4pt;height:58.5pt" o:ole="">
             <v:imagedata r:id="rId23" o:title=""/>
             <w10:bordertop type="single" width="4"/>
             <w10:borderleft type="single" width="4"/>
             <w10:borderbottom type="single" width="4"/>
             <w10:borderright type="single" width="4"/>
           </v:shape>
-          <o:OLEObject Type="Embed" ProgID="Word.OpenDocumentText.12" ShapeID="_x0000_i1027" DrawAspect="Content" ObjectID="_1512970992" r:id="rId24"/>
+          <o:OLEObject Type="Embed" ProgID="Word.OpenDocumentText.12" ShapeID="_x0000_i1037" DrawAspect="Content" ObjectID="_1513027045" r:id="rId24"/>
         </w:object>
       </w:r>
     </w:p>
@@ -5291,14 +5309,14 @@
       </w:pPr>
       <w:r>
         <w:object w:dxaOrig="9026" w:dyaOrig="1158">
-          <v:shape id="_x0000_i1028" type="#_x0000_t75" style="width:453.4pt;height:58.5pt" o:ole="" o:bordertopcolor="this" o:borderleftcolor="this" o:borderbottomcolor="this" o:borderrightcolor="this">
+          <v:shape id="_x0000_i1038" type="#_x0000_t75" style="width:453.4pt;height:58.5pt" o:ole="">
             <v:imagedata r:id="rId25" o:title=""/>
             <w10:bordertop type="single" width="4"/>
             <w10:borderleft type="single" width="4"/>
             <w10:borderbottom type="single" width="4"/>
             <w10:borderright type="single" width="4"/>
           </v:shape>
-          <o:OLEObject Type="Embed" ProgID="Word.OpenDocumentText.12" ShapeID="_x0000_i1028" DrawAspect="Content" ObjectID="_1512970993" r:id="rId26"/>
+          <o:OLEObject Type="Embed" ProgID="Word.OpenDocumentText.12" ShapeID="_x0000_i1038" DrawAspect="Content" ObjectID="_1513027046" r:id="rId26"/>
         </w:object>
       </w:r>
     </w:p>
@@ -5340,14 +5358,14 @@
     <w:p>
       <w:r>
         <w:object w:dxaOrig="9026" w:dyaOrig="1158">
-          <v:shape id="_x0000_i1029" type="#_x0000_t75" style="width:453.4pt;height:58.5pt" o:ole="" o:bordertopcolor="this" o:borderleftcolor="this" o:borderbottomcolor="this" o:borderrightcolor="this">
+          <v:shape id="_x0000_i1039" type="#_x0000_t75" style="width:453.4pt;height:58.5pt" o:ole="">
             <v:imagedata r:id="rId27" o:title=""/>
             <w10:bordertop type="single" width="4"/>
             <w10:borderleft type="single" width="4"/>
             <w10:borderbottom type="single" width="4"/>
             <w10:borderright type="single" width="4"/>
           </v:shape>
-          <o:OLEObject Type="Embed" ProgID="Word.OpenDocumentText.12" ShapeID="_x0000_i1029" DrawAspect="Content" ObjectID="_1512970994" r:id="rId28"/>
+          <o:OLEObject Type="Embed" ProgID="Word.OpenDocumentText.12" ShapeID="_x0000_i1039" DrawAspect="Content" ObjectID="_1513027047" r:id="rId28"/>
         </w:object>
       </w:r>
     </w:p>
@@ -5705,14 +5723,14 @@
     <w:p>
       <w:r>
         <w:object w:dxaOrig="9026" w:dyaOrig="551">
-          <v:shape id="_x0000_i1030" type="#_x0000_t75" style="width:453.4pt;height:28.5pt" o:ole="" o:bordertopcolor="this" o:borderleftcolor="this" o:borderbottomcolor="this" o:borderrightcolor="this">
+          <v:shape id="_x0000_i1026" type="#_x0000_t75" style="width:453.4pt;height:28.5pt" o:ole="" o:bordertopcolor="this" o:borderleftcolor="this" o:borderbottomcolor="this" o:borderrightcolor="this">
             <v:imagedata r:id="rId15" o:title=""/>
             <w10:bordertop type="single" width="4"/>
             <w10:borderleft type="single" width="4"/>
             <w10:borderbottom type="single" width="4"/>
             <w10:borderright type="single" width="4"/>
           </v:shape>
-          <o:OLEObject Type="Embed" ProgID="Word.OpenDocumentText.12" ShapeID="_x0000_i1030" DrawAspect="Content" ObjectID="_1512970995" r:id="rId29"/>
+          <o:OLEObject Type="Embed" ProgID="Word.OpenDocumentText.12" ShapeID="_x0000_i1026" DrawAspect="Content" ObjectID="_1513027048" r:id="rId29"/>
         </w:object>
       </w:r>
     </w:p>
@@ -6834,14 +6852,14 @@
     <w:p>
       <w:r>
         <w:object w:dxaOrig="9026" w:dyaOrig="543">
-          <v:shape id="_x0000_i1031" type="#_x0000_t75" style="width:453.4pt;height:28.5pt" o:ole="" o:bordertopcolor="this" o:borderleftcolor="this" o:borderbottomcolor="this" o:borderrightcolor="this">
+          <v:shape id="_x0000_i1027" type="#_x0000_t75" style="width:453.4pt;height:28.5pt" o:ole="" o:bordertopcolor="this" o:borderleftcolor="this" o:borderbottomcolor="this" o:borderrightcolor="this">
             <v:imagedata r:id="rId30" o:title=""/>
             <w10:bordertop type="single" width="4"/>
             <w10:borderleft type="single" width="4"/>
             <w10:borderbottom type="single" width="4"/>
             <w10:borderright type="single" width="4"/>
           </v:shape>
-          <o:OLEObject Type="Embed" ProgID="Word.OpenDocumentText.12" ShapeID="_x0000_i1031" DrawAspect="Content" ObjectID="_1512970996" r:id="rId31"/>
+          <o:OLEObject Type="Embed" ProgID="Word.OpenDocumentText.12" ShapeID="_x0000_i1027" DrawAspect="Content" ObjectID="_1513027049" r:id="rId31"/>
         </w:object>
       </w:r>
     </w:p>
@@ -6890,14 +6908,14 @@
     <w:p>
       <w:r>
         <w:object w:dxaOrig="9026" w:dyaOrig="1603">
-          <v:shape id="_x0000_i1032" type="#_x0000_t75" style="width:453.4pt;height:80.25pt" o:ole="" o:bordertopcolor="this" o:borderleftcolor="this" o:borderbottomcolor="this" o:borderrightcolor="this">
+          <v:shape id="_x0000_i1028" type="#_x0000_t75" style="width:453.4pt;height:80.25pt" o:ole="" o:bordertopcolor="this" o:borderleftcolor="this" o:borderbottomcolor="this" o:borderrightcolor="this">
             <v:imagedata r:id="rId32" o:title=""/>
             <w10:bordertop type="single" width="4"/>
             <w10:borderleft type="single" width="4"/>
             <w10:borderbottom type="single" width="4"/>
             <w10:borderright type="single" width="4"/>
           </v:shape>
-          <o:OLEObject Type="Embed" ProgID="Word.OpenDocumentText.12" ShapeID="_x0000_i1032" DrawAspect="Content" ObjectID="_1512970997" r:id="rId33"/>
+          <o:OLEObject Type="Embed" ProgID="Word.OpenDocumentText.12" ShapeID="_x0000_i1028" DrawAspect="Content" ObjectID="_1513027050" r:id="rId33"/>
         </w:object>
       </w:r>
     </w:p>
@@ -6999,14 +7017,14 @@
       </w:pPr>
       <w:r>
         <w:object w:dxaOrig="9360" w:dyaOrig="1557">
-          <v:shape id="_x0000_i1033" type="#_x0000_t75" style="width:454.5pt;height:79.5pt" o:ole="" o:bordertopcolor="this" o:borderleftcolor="this" o:borderbottomcolor="this" o:borderrightcolor="this">
+          <v:shape id="_x0000_i1029" type="#_x0000_t75" style="width:454.5pt;height:79.5pt" o:ole="" o:bordertopcolor="this" o:borderleftcolor="this" o:borderbottomcolor="this" o:borderrightcolor="this">
             <v:imagedata r:id="rId34" o:title=""/>
             <w10:bordertop type="single" width="4"/>
             <w10:borderleft type="single" width="4"/>
             <w10:borderbottom type="single" width="4"/>
             <w10:borderright type="single" width="4"/>
           </v:shape>
-          <o:OLEObject Type="Embed" ProgID="Word.OpenDocumentText.12" ShapeID="_x0000_i1033" DrawAspect="Content" ObjectID="_1512970998" r:id="rId35"/>
+          <o:OLEObject Type="Embed" ProgID="Word.OpenDocumentText.12" ShapeID="_x0000_i1029" DrawAspect="Content" ObjectID="_1513027051" r:id="rId35"/>
         </w:object>
       </w:r>
     </w:p>
@@ -7085,14 +7103,14 @@
       </w:pPr>
       <w:r>
         <w:object w:dxaOrig="9026" w:dyaOrig="549">
-          <v:shape id="_x0000_i1034" type="#_x0000_t75" style="width:453.4pt;height:28.5pt" o:ole="" o:bordertopcolor="this" o:borderleftcolor="this" o:borderbottomcolor="this" o:borderrightcolor="this">
+          <v:shape id="_x0000_i1030" type="#_x0000_t75" style="width:453.4pt;height:28.5pt" o:ole="" o:bordertopcolor="this" o:borderleftcolor="this" o:borderbottomcolor="this" o:borderrightcolor="this">
             <v:imagedata r:id="rId36" o:title=""/>
             <w10:bordertop type="single" width="4"/>
             <w10:borderleft type="single" width="4"/>
             <w10:borderbottom type="single" width="4"/>
             <w10:borderright type="single" width="4"/>
           </v:shape>
-          <o:OLEObject Type="Embed" ProgID="Word.OpenDocumentText.12" ShapeID="_x0000_i1034" DrawAspect="Content" ObjectID="_1512970999" r:id="rId37"/>
+          <o:OLEObject Type="Embed" ProgID="Word.OpenDocumentText.12" ShapeID="_x0000_i1030" DrawAspect="Content" ObjectID="_1513027052" r:id="rId37"/>
         </w:object>
       </w:r>
     </w:p>
@@ -7265,23 +7283,21 @@
         <w:t xml:space="preserve"> before “Customer”):</w:t>
       </w:r>
     </w:p>
-    <w:bookmarkStart w:id="23" w:name="_GoBack"/>
-    <w:bookmarkStart w:id="24" w:name="_MON_1472401802"/>
-    <w:bookmarkEnd w:id="24"/>
+    <w:bookmarkStart w:id="23" w:name="_MON_1472401802"/>
+    <w:bookmarkEnd w:id="23"/>
     <w:p>
       <w:r>
         <w:object w:dxaOrig="9026" w:dyaOrig="5385">
-          <v:shape id="_x0000_i1045" type="#_x0000_t75" style="width:453.4pt;height:266.25pt" o:ole="">
+          <v:shape id="_x0000_i1040" type="#_x0000_t75" style="width:453.4pt;height:266.25pt" o:ole="">
             <v:imagedata r:id="rId38" o:title=""/>
             <w10:bordertop type="single" width="4"/>
             <w10:borderleft type="single" width="4"/>
             <w10:borderbottom type="single" width="4"/>
             <w10:borderright type="single" width="4"/>
           </v:shape>
-          <o:OLEObject Type="Embed" ProgID="Word.OpenDocumentText.12" ShapeID="_x0000_i1045" DrawAspect="Content" ObjectID="_1512971000" r:id="rId39"/>
+          <o:OLEObject Type="Embed" ProgID="Word.OpenDocumentText.12" ShapeID="_x0000_i1040" DrawAspect="Content" ObjectID="_1513027053" r:id="rId39"/>
         </w:object>
       </w:r>
-      <w:bookmarkEnd w:id="23"/>
     </w:p>
     <w:p/>
     <w:p>
@@ -7364,19 +7380,19 @@
         <w:t>:</w:t>
       </w:r>
     </w:p>
-    <w:bookmarkStart w:id="25" w:name="_MON_1472403573"/>
-    <w:bookmarkEnd w:id="25"/>
+    <w:bookmarkStart w:id="24" w:name="_MON_1472403573"/>
+    <w:bookmarkEnd w:id="24"/>
     <w:p>
       <w:r>
         <w:object w:dxaOrig="9026" w:dyaOrig="1158">
-          <v:shape id="_x0000_i1035" type="#_x0000_t75" style="width:453.4pt;height:58.5pt" o:ole="" o:bordertopcolor="this" o:borderleftcolor="this" o:borderbottomcolor="this" o:borderrightcolor="this">
+          <v:shape id="_x0000_i1041" type="#_x0000_t75" style="width:453.4pt;height:58.5pt" o:ole="">
             <v:imagedata r:id="rId40" o:title=""/>
             <w10:bordertop type="single" width="4"/>
             <w10:borderleft type="single" width="4"/>
             <w10:borderbottom type="single" width="4"/>
             <w10:borderright type="single" width="4"/>
           </v:shape>
-          <o:OLEObject Type="Embed" ProgID="Word.OpenDocumentText.12" ShapeID="_x0000_i1035" DrawAspect="Content" ObjectID="_1512971001" r:id="rId41"/>
+          <o:OLEObject Type="Embed" ProgID="Word.OpenDocumentText.12" ShapeID="_x0000_i1041" DrawAspect="Content" ObjectID="_1513027054" r:id="rId41"/>
         </w:object>
       </w:r>
     </w:p>
@@ -7431,19 +7447,19 @@
         <w:t xml:space="preserve">: </w:t>
       </w:r>
     </w:p>
-    <w:bookmarkStart w:id="26" w:name="_MON_1471024033"/>
-    <w:bookmarkEnd w:id="26"/>
+    <w:bookmarkStart w:id="25" w:name="_MON_1471024033"/>
+    <w:bookmarkEnd w:id="25"/>
     <w:p>
       <w:r>
         <w:object w:dxaOrig="9026" w:dyaOrig="1285">
-          <v:shape id="_x0000_i1036" type="#_x0000_t75" style="width:453.4pt;height:64.15pt" o:ole="" o:bordertopcolor="this" o:borderleftcolor="this" o:borderbottomcolor="this" o:borderrightcolor="this">
+          <v:shape id="_x0000_i1031" type="#_x0000_t75" style="width:453.4pt;height:64.15pt" o:ole="" o:bordertopcolor="this" o:borderleftcolor="this" o:borderbottomcolor="this" o:borderrightcolor="this">
             <v:imagedata r:id="rId42" o:title=""/>
             <w10:bordertop type="single" width="4"/>
             <w10:borderleft type="single" width="4"/>
             <w10:borderbottom type="single" width="4"/>
             <w10:borderright type="single" width="4"/>
           </v:shape>
-          <o:OLEObject Type="Embed" ProgID="Word.OpenDocumentText.12" ShapeID="_x0000_i1036" DrawAspect="Content" ObjectID="_1512971002" r:id="rId43"/>
+          <o:OLEObject Type="Embed" ProgID="Word.OpenDocumentText.12" ShapeID="_x0000_i1031" DrawAspect="Content" ObjectID="_1513027055" r:id="rId43"/>
         </w:object>
       </w:r>
     </w:p>
@@ -7504,19 +7520,19 @@
         <w:t>:</w:t>
       </w:r>
     </w:p>
-    <w:bookmarkStart w:id="27" w:name="_MON_1471025395"/>
-    <w:bookmarkEnd w:id="27"/>
+    <w:bookmarkStart w:id="26" w:name="_MON_1471025395"/>
+    <w:bookmarkEnd w:id="26"/>
     <w:p>
       <w:r>
         <w:object w:dxaOrig="9026" w:dyaOrig="1495">
-          <v:shape id="_x0000_i1037" type="#_x0000_t75" style="width:453.4pt;height:1in" o:ole="" o:bordertopcolor="this" o:borderleftcolor="this" o:borderbottomcolor="this" o:borderrightcolor="this">
+          <v:shape id="_x0000_i1032" type="#_x0000_t75" style="width:453.4pt;height:1in" o:ole="" o:bordertopcolor="this" o:borderleftcolor="this" o:borderbottomcolor="this" o:borderrightcolor="this">
             <v:imagedata r:id="rId44" o:title=""/>
             <w10:bordertop type="single" width="4"/>
             <w10:borderleft type="single" width="4"/>
             <w10:borderbottom type="single" width="4"/>
             <w10:borderright type="single" width="4"/>
           </v:shape>
-          <o:OLEObject Type="Embed" ProgID="Word.OpenDocumentText.12" ShapeID="_x0000_i1037" DrawAspect="Content" ObjectID="_1512971003" r:id="rId45"/>
+          <o:OLEObject Type="Embed" ProgID="Word.OpenDocumentText.12" ShapeID="_x0000_i1032" DrawAspect="Content" ObjectID="_1513027056" r:id="rId45"/>
         </w:object>
       </w:r>
     </w:p>
@@ -7567,14 +7583,14 @@
       <w:pPr>
         <w:pStyle w:val="Heading1"/>
       </w:pPr>
-      <w:bookmarkStart w:id="28" w:name="_Toc397286538"/>
-      <w:bookmarkStart w:id="29" w:name="_Toc402896141"/>
+      <w:bookmarkStart w:id="27" w:name="_Toc397286538"/>
+      <w:bookmarkStart w:id="28" w:name="_Toc402896141"/>
       <w:r>
         <w:lastRenderedPageBreak/>
         <w:t>Exercise 4</w:t>
       </w:r>
+      <w:bookmarkEnd w:id="27"/>
       <w:bookmarkEnd w:id="28"/>
-      <w:bookmarkEnd w:id="29"/>
     </w:p>
     <w:p>
       <w:pPr>
@@ -7686,19 +7702,19 @@
       </w:r>
     </w:p>
     <w:p/>
-    <w:bookmarkStart w:id="30" w:name="_MON_1472417191"/>
-    <w:bookmarkEnd w:id="30"/>
+    <w:bookmarkStart w:id="29" w:name="_MON_1472417191"/>
+    <w:bookmarkEnd w:id="29"/>
     <w:p>
       <w:r>
         <w:object w:dxaOrig="9026" w:dyaOrig="2716">
-          <v:shape id="_x0000_i1038" type="#_x0000_t75" style="width:453.4pt;height:135.75pt" o:ole="" o:bordertopcolor="this" o:borderleftcolor="this" o:borderbottomcolor="this" o:borderrightcolor="this">
+          <v:shape id="_x0000_i1042" type="#_x0000_t75" style="width:453.4pt;height:135.75pt" o:ole="">
             <v:imagedata r:id="rId46" o:title=""/>
             <w10:bordertop type="single" width="4"/>
             <w10:borderleft type="single" width="4"/>
             <w10:borderbottom type="single" width="4"/>
             <w10:borderright type="single" width="4"/>
           </v:shape>
-          <o:OLEObject Type="Embed" ProgID="Word.OpenDocumentText.12" ShapeID="_x0000_i1038" DrawAspect="Content" ObjectID="_1512971004" r:id="rId47"/>
+          <o:OLEObject Type="Embed" ProgID="Word.OpenDocumentText.12" ShapeID="_x0000_i1042" DrawAspect="Content" ObjectID="_1513027057" r:id="rId47"/>
         </w:object>
       </w:r>
     </w:p>
@@ -7749,19 +7765,19 @@
         <w:t>”:</w:t>
       </w:r>
     </w:p>
-    <w:bookmarkStart w:id="31" w:name="_MON_1472417466"/>
-    <w:bookmarkEnd w:id="31"/>
+    <w:bookmarkStart w:id="30" w:name="_MON_1472417466"/>
+    <w:bookmarkEnd w:id="30"/>
     <w:p>
       <w:r>
         <w:object w:dxaOrig="9026" w:dyaOrig="714">
-          <v:shape id="_x0000_i1039" type="#_x0000_t75" style="width:453.4pt;height:36pt" o:ole="" o:bordertopcolor="this" o:borderleftcolor="this" o:borderbottomcolor="this" o:borderrightcolor="this">
+          <v:shape id="_x0000_i1033" type="#_x0000_t75" style="width:453.4pt;height:36pt" o:ole="" o:bordertopcolor="this" o:borderleftcolor="this" o:borderbottomcolor="this" o:borderrightcolor="this">
             <v:imagedata r:id="rId48" o:title=""/>
             <w10:bordertop type="single" width="4"/>
             <w10:borderleft type="single" width="4"/>
             <w10:borderbottom type="single" width="4"/>
             <w10:borderright type="single" width="4"/>
           </v:shape>
-          <o:OLEObject Type="Embed" ProgID="Word.OpenDocumentText.12" ShapeID="_x0000_i1039" DrawAspect="Content" ObjectID="_1512971005" r:id="rId49"/>
+          <o:OLEObject Type="Embed" ProgID="Word.OpenDocumentText.12" ShapeID="_x0000_i1033" DrawAspect="Content" ObjectID="_1513027058" r:id="rId49"/>
         </w:object>
       </w:r>
     </w:p>
@@ -7805,19 +7821,19 @@
         <w:t>”:</w:t>
       </w:r>
     </w:p>
-    <w:bookmarkStart w:id="32" w:name="_MON_1471671363"/>
-    <w:bookmarkEnd w:id="32"/>
+    <w:bookmarkStart w:id="31" w:name="_MON_1471671363"/>
+    <w:bookmarkEnd w:id="31"/>
     <w:p>
       <w:r>
         <w:object w:dxaOrig="9026" w:dyaOrig="1826">
-          <v:shape id="_x0000_i1040" type="#_x0000_t75" style="width:453.4pt;height:93.75pt" o:ole="" o:bordertopcolor="this" o:borderleftcolor="this" o:borderbottomcolor="this" o:borderrightcolor="this">
+          <v:shape id="_x0000_i1043" type="#_x0000_t75" style="width:453.4pt;height:93.75pt" o:ole="">
             <v:imagedata r:id="rId50" o:title=""/>
             <w10:bordertop type="single" width="4"/>
             <w10:borderleft type="single" width="4"/>
             <w10:borderbottom type="single" width="4"/>
             <w10:borderright type="single" width="4"/>
           </v:shape>
-          <o:OLEObject Type="Embed" ProgID="Word.OpenDocumentText.12" ShapeID="_x0000_i1040" DrawAspect="Content" ObjectID="_1512971006" r:id="rId51"/>
+          <o:OLEObject Type="Embed" ProgID="Word.OpenDocumentText.12" ShapeID="_x0000_i1043" DrawAspect="Content" ObjectID="_1513027059" r:id="rId51"/>
         </w:object>
       </w:r>
     </w:p>
@@ -7887,19 +7903,19 @@
         <w:t>”:</w:t>
       </w:r>
     </w:p>
-    <w:bookmarkStart w:id="33" w:name="_MON_1471671746"/>
-    <w:bookmarkEnd w:id="33"/>
+    <w:bookmarkStart w:id="32" w:name="_MON_1471671746"/>
+    <w:bookmarkEnd w:id="32"/>
     <w:p>
       <w:r>
         <w:object w:dxaOrig="9026" w:dyaOrig="2048">
-          <v:shape id="_x0000_i1041" type="#_x0000_t75" style="width:453.4pt;height:100.5pt" o:ole="" o:bordertopcolor="this" o:borderleftcolor="this" o:borderbottomcolor="this" o:borderrightcolor="this">
+          <v:shape id="_x0000_i1044" type="#_x0000_t75" style="width:453.4pt;height:100.5pt" o:ole="">
             <v:imagedata r:id="rId52" o:title=""/>
             <w10:bordertop type="single" width="4"/>
             <w10:borderleft type="single" width="4"/>
             <w10:borderbottom type="single" width="4"/>
             <w10:borderright type="single" width="4"/>
           </v:shape>
-          <o:OLEObject Type="Embed" ProgID="Word.OpenDocumentText.12" ShapeID="_x0000_i1041" DrawAspect="Content" ObjectID="_1512971007" r:id="rId53"/>
+          <o:OLEObject Type="Embed" ProgID="Word.OpenDocumentText.12" ShapeID="_x0000_i1044" DrawAspect="Content" ObjectID="_1513027060" r:id="rId53"/>
         </w:object>
       </w:r>
     </w:p>
@@ -7944,21 +7960,23 @@
         <w:t>:</w:t>
       </w:r>
     </w:p>
+    <w:bookmarkStart w:id="33" w:name="_GoBack"/>
     <w:bookmarkStart w:id="34" w:name="_MON_1472411984"/>
     <w:bookmarkEnd w:id="34"/>
     <w:p>
       <w:r>
         <w:object w:dxaOrig="9026" w:dyaOrig="2938">
-          <v:shape id="_x0000_i1042" type="#_x0000_t75" style="width:453.4pt;height:2in" o:ole="" o:bordertopcolor="this" o:borderleftcolor="this" o:borderbottomcolor="this" o:borderrightcolor="this">
+          <v:shape id="_x0000_i1045" type="#_x0000_t75" style="width:453.4pt;height:2in" o:ole="">
             <v:imagedata r:id="rId54" o:title=""/>
             <w10:bordertop type="single" width="4"/>
             <w10:borderleft type="single" width="4"/>
             <w10:borderbottom type="single" width="4"/>
             <w10:borderright type="single" width="4"/>
           </v:shape>
-          <o:OLEObject Type="Embed" ProgID="Word.OpenDocumentText.12" ShapeID="_x0000_i1042" DrawAspect="Content" ObjectID="_1512971008" r:id="rId55"/>
+          <o:OLEObject Type="Embed" ProgID="Word.OpenDocumentText.12" ShapeID="_x0000_i1045" DrawAspect="Content" ObjectID="_1513027061" r:id="rId55"/>
         </w:object>
       </w:r>
+      <w:bookmarkEnd w:id="33"/>
     </w:p>
     <w:p/>
     <w:p>
@@ -7985,14 +8003,14 @@
       <w:bookmarkEnd w:id="35"/>
       <w:r>
         <w:object w:dxaOrig="9026" w:dyaOrig="1826">
-          <v:shape id="_x0000_i1043" type="#_x0000_t75" style="width:453.4pt;height:93pt" o:ole="" o:bordertopcolor="this" o:borderleftcolor="this" o:borderbottomcolor="this" o:borderrightcolor="this">
+          <v:shape id="_x0000_i1034" type="#_x0000_t75" style="width:453.4pt;height:93pt" o:ole="" o:bordertopcolor="this" o:borderleftcolor="this" o:borderbottomcolor="this" o:borderrightcolor="this">
             <v:imagedata r:id="rId56" o:title=""/>
             <w10:bordertop type="single" width="4"/>
             <w10:borderleft type="single" width="4"/>
             <w10:borderbottom type="single" width="4"/>
             <w10:borderright type="single" width="4"/>
           </v:shape>
-          <o:OLEObject Type="Embed" ProgID="Word.OpenDocumentText.12" ShapeID="_x0000_i1043" DrawAspect="Content" ObjectID="_1512971009" r:id="rId57"/>
+          <o:OLEObject Type="Embed" ProgID="Word.OpenDocumentText.12" ShapeID="_x0000_i1034" DrawAspect="Content" ObjectID="_1513027062" r:id="rId57"/>
         </w:object>
       </w:r>
     </w:p>
@@ -11200,25 +11218,25 @@
     </dgm:pt>
   </dgm:ptLst>
   <dgm:cxnLst>
-    <dgm:cxn modelId="{F1354587-9FCD-49D5-AD4C-9EC15E4AD59F}" type="presOf" srcId="{8AED33B6-67C8-410C-BB34-1C1F37AD78CD}" destId="{E37894A0-CA82-4B21-891C-DD34C3EC6A39}" srcOrd="0" destOrd="0" presId="urn:microsoft.com/office/officeart/2005/8/layout/gear1"/>
-    <dgm:cxn modelId="{44889BE3-F60A-4919-B84E-D68C41EAF5D0}" type="presOf" srcId="{9FE8FA85-5A27-42A9-90CB-EFE270BBC4D8}" destId="{DF31AEBD-271A-4B6B-89F0-55F0D6606C0B}" srcOrd="1" destOrd="0" presId="urn:microsoft.com/office/officeart/2005/8/layout/gear1"/>
-    <dgm:cxn modelId="{7B38CFF9-15AB-4B4C-BE0E-63428D274090}" type="presOf" srcId="{06ED21E7-79B8-4963-B94D-883701CCEBF3}" destId="{005B9784-283A-42A4-8873-35CDA8D50128}" srcOrd="0" destOrd="0" presId="urn:microsoft.com/office/officeart/2005/8/layout/gear1"/>
-    <dgm:cxn modelId="{DAB8376C-7290-448B-921B-01D0F39B4260}" type="presOf" srcId="{06ED21E7-79B8-4963-B94D-883701CCEBF3}" destId="{EB2F1A30-DFF1-4E79-AEDD-DD191798CE03}" srcOrd="1" destOrd="0" presId="urn:microsoft.com/office/officeart/2005/8/layout/gear1"/>
-    <dgm:cxn modelId="{4913094B-0136-45C1-BD7A-139412CACE95}" type="presOf" srcId="{9FE8FA85-5A27-42A9-90CB-EFE270BBC4D8}" destId="{A51FD8ED-619E-490B-A7DB-8E2B070B165E}" srcOrd="0" destOrd="0" presId="urn:microsoft.com/office/officeart/2005/8/layout/gear1"/>
-    <dgm:cxn modelId="{967C8BED-B12E-4E12-81BD-F4F014552A1E}" type="presOf" srcId="{9FE8FA85-5A27-42A9-90CB-EFE270BBC4D8}" destId="{EE7CE306-6469-41A4-84AD-FC336EBAA72A}" srcOrd="2" destOrd="0" presId="urn:microsoft.com/office/officeart/2005/8/layout/gear1"/>
-    <dgm:cxn modelId="{AF355004-C769-4994-805A-50051E7ACF76}" type="presOf" srcId="{CE17E94F-E9B3-4D01-94CF-BF84BB0D10D6}" destId="{435CF0AE-72B1-496C-B685-5BF4899CD401}" srcOrd="0" destOrd="0" presId="urn:microsoft.com/office/officeart/2005/8/layout/gear1"/>
+    <dgm:cxn modelId="{AE9ECF84-088F-475E-9B78-2CFE49B823D5}" type="presOf" srcId="{9FE8FA85-5A27-42A9-90CB-EFE270BBC4D8}" destId="{EE7CE306-6469-41A4-84AD-FC336EBAA72A}" srcOrd="2" destOrd="0" presId="urn:microsoft.com/office/officeart/2005/8/layout/gear1"/>
+    <dgm:cxn modelId="{1A50A3D3-9BA8-4344-9041-A5EAC2F79A49}" type="presOf" srcId="{CE17E94F-E9B3-4D01-94CF-BF84BB0D10D6}" destId="{435CF0AE-72B1-496C-B685-5BF4899CD401}" srcOrd="0" destOrd="0" presId="urn:microsoft.com/office/officeart/2005/8/layout/gear1"/>
+    <dgm:cxn modelId="{BC60A406-6555-413F-896D-49FD7534C309}" type="presOf" srcId="{9FE8FA85-5A27-42A9-90CB-EFE270BBC4D8}" destId="{A51FD8ED-619E-490B-A7DB-8E2B070B165E}" srcOrd="0" destOrd="0" presId="urn:microsoft.com/office/officeart/2005/8/layout/gear1"/>
+    <dgm:cxn modelId="{159E4E79-3698-47C5-8247-020DA5F73B3C}" type="presOf" srcId="{06ED21E7-79B8-4963-B94D-883701CCEBF3}" destId="{322547BF-FA17-4E5C-975E-1E2365FEC96B}" srcOrd="2" destOrd="0" presId="urn:microsoft.com/office/officeart/2005/8/layout/gear1"/>
+    <dgm:cxn modelId="{6AA58F8A-0019-4DE4-90BB-56DA4E945925}" type="presOf" srcId="{8AED33B6-67C8-410C-BB34-1C1F37AD78CD}" destId="{E37894A0-CA82-4B21-891C-DD34C3EC6A39}" srcOrd="0" destOrd="0" presId="urn:microsoft.com/office/officeart/2005/8/layout/gear1"/>
+    <dgm:cxn modelId="{19E195AE-FF42-41E9-8E76-60BD61C4EE5B}" type="presOf" srcId="{06ED21E7-79B8-4963-B94D-883701CCEBF3}" destId="{EB2F1A30-DFF1-4E79-AEDD-DD191798CE03}" srcOrd="1" destOrd="0" presId="urn:microsoft.com/office/officeart/2005/8/layout/gear1"/>
     <dgm:cxn modelId="{2245E8C0-0DE4-4CB2-8629-5E7F6E6C997D}" srcId="{CE17E94F-E9B3-4D01-94CF-BF84BB0D10D6}" destId="{9FE8FA85-5A27-42A9-90CB-EFE270BBC4D8}" srcOrd="1" destOrd="0" parTransId="{5F31B0A1-7A1E-4774-97C8-474CB2EC5D57}" sibTransId="{1B8E77EF-3DD3-4E38-B208-5B07FF4B5E40}"/>
+    <dgm:cxn modelId="{2962765B-BC47-444A-A8C9-64FAC8AF6AD5}" type="presOf" srcId="{1B8E77EF-3DD3-4E38-B208-5B07FF4B5E40}" destId="{34573F20-AECD-4E48-90F8-D213EA67693E}" srcOrd="0" destOrd="0" presId="urn:microsoft.com/office/officeart/2005/8/layout/gear1"/>
     <dgm:cxn modelId="{1C02A1B8-D870-4950-B2B0-B2102126D06B}" srcId="{CE17E94F-E9B3-4D01-94CF-BF84BB0D10D6}" destId="{06ED21E7-79B8-4963-B94D-883701CCEBF3}" srcOrd="0" destOrd="0" parTransId="{380D9EA7-FEF4-489C-9D34-23476C090D00}" sibTransId="{8AED33B6-67C8-410C-BB34-1C1F37AD78CD}"/>
-    <dgm:cxn modelId="{F4F0CF70-66B6-4216-9069-55D200DDA5A8}" type="presOf" srcId="{1B8E77EF-3DD3-4E38-B208-5B07FF4B5E40}" destId="{34573F20-AECD-4E48-90F8-D213EA67693E}" srcOrd="0" destOrd="0" presId="urn:microsoft.com/office/officeart/2005/8/layout/gear1"/>
-    <dgm:cxn modelId="{28DE3E70-C409-4D17-AFAB-EF8C34340437}" type="presOf" srcId="{06ED21E7-79B8-4963-B94D-883701CCEBF3}" destId="{322547BF-FA17-4E5C-975E-1E2365FEC96B}" srcOrd="2" destOrd="0" presId="urn:microsoft.com/office/officeart/2005/8/layout/gear1"/>
-    <dgm:cxn modelId="{B7C8C9E3-D766-42B0-A713-FD5A316FCA63}" type="presParOf" srcId="{435CF0AE-72B1-496C-B685-5BF4899CD401}" destId="{005B9784-283A-42A4-8873-35CDA8D50128}" srcOrd="0" destOrd="0" presId="urn:microsoft.com/office/officeart/2005/8/layout/gear1"/>
-    <dgm:cxn modelId="{12ED9AA3-A049-4A7D-8BBC-73CF0A5D85DD}" type="presParOf" srcId="{435CF0AE-72B1-496C-B685-5BF4899CD401}" destId="{EB2F1A30-DFF1-4E79-AEDD-DD191798CE03}" srcOrd="1" destOrd="0" presId="urn:microsoft.com/office/officeart/2005/8/layout/gear1"/>
-    <dgm:cxn modelId="{320F8186-AF27-44C8-9519-0D9DF2F46D89}" type="presParOf" srcId="{435CF0AE-72B1-496C-B685-5BF4899CD401}" destId="{322547BF-FA17-4E5C-975E-1E2365FEC96B}" srcOrd="2" destOrd="0" presId="urn:microsoft.com/office/officeart/2005/8/layout/gear1"/>
-    <dgm:cxn modelId="{3AE9A9DF-9B95-4900-8F59-1F5D2EED94D4}" type="presParOf" srcId="{435CF0AE-72B1-496C-B685-5BF4899CD401}" destId="{A51FD8ED-619E-490B-A7DB-8E2B070B165E}" srcOrd="3" destOrd="0" presId="urn:microsoft.com/office/officeart/2005/8/layout/gear1"/>
-    <dgm:cxn modelId="{DAC7BB8D-76FB-4305-90D4-EE1700F87B7D}" type="presParOf" srcId="{435CF0AE-72B1-496C-B685-5BF4899CD401}" destId="{DF31AEBD-271A-4B6B-89F0-55F0D6606C0B}" srcOrd="4" destOrd="0" presId="urn:microsoft.com/office/officeart/2005/8/layout/gear1"/>
-    <dgm:cxn modelId="{EFBE6E11-9D8C-45A9-935D-C1889A2DF6FC}" type="presParOf" srcId="{435CF0AE-72B1-496C-B685-5BF4899CD401}" destId="{EE7CE306-6469-41A4-84AD-FC336EBAA72A}" srcOrd="5" destOrd="0" presId="urn:microsoft.com/office/officeart/2005/8/layout/gear1"/>
-    <dgm:cxn modelId="{017DA575-6526-47BC-B7E1-7B7CBBA4B376}" type="presParOf" srcId="{435CF0AE-72B1-496C-B685-5BF4899CD401}" destId="{E37894A0-CA82-4B21-891C-DD34C3EC6A39}" srcOrd="6" destOrd="0" presId="urn:microsoft.com/office/officeart/2005/8/layout/gear1"/>
-    <dgm:cxn modelId="{93F12175-0F59-4F09-A86A-9261002E329C}" type="presParOf" srcId="{435CF0AE-72B1-496C-B685-5BF4899CD401}" destId="{34573F20-AECD-4E48-90F8-D213EA67693E}" srcOrd="7" destOrd="0" presId="urn:microsoft.com/office/officeart/2005/8/layout/gear1"/>
+    <dgm:cxn modelId="{3FF04BEF-B9DC-4137-BC87-405E7DEC58E0}" type="presOf" srcId="{9FE8FA85-5A27-42A9-90CB-EFE270BBC4D8}" destId="{DF31AEBD-271A-4B6B-89F0-55F0D6606C0B}" srcOrd="1" destOrd="0" presId="urn:microsoft.com/office/officeart/2005/8/layout/gear1"/>
+    <dgm:cxn modelId="{378701C4-65A8-4F3A-B16C-B6225E6DB7BC}" type="presOf" srcId="{06ED21E7-79B8-4963-B94D-883701CCEBF3}" destId="{005B9784-283A-42A4-8873-35CDA8D50128}" srcOrd="0" destOrd="0" presId="urn:microsoft.com/office/officeart/2005/8/layout/gear1"/>
+    <dgm:cxn modelId="{F1DF51FF-DE43-4572-BDD4-0736799A74CE}" type="presParOf" srcId="{435CF0AE-72B1-496C-B685-5BF4899CD401}" destId="{005B9784-283A-42A4-8873-35CDA8D50128}" srcOrd="0" destOrd="0" presId="urn:microsoft.com/office/officeart/2005/8/layout/gear1"/>
+    <dgm:cxn modelId="{0BE699FA-04BD-4286-AA15-ADEA22DC2ED6}" type="presParOf" srcId="{435CF0AE-72B1-496C-B685-5BF4899CD401}" destId="{EB2F1A30-DFF1-4E79-AEDD-DD191798CE03}" srcOrd="1" destOrd="0" presId="urn:microsoft.com/office/officeart/2005/8/layout/gear1"/>
+    <dgm:cxn modelId="{C0E94307-C4B9-48D6-B6FA-E6FE550EFA27}" type="presParOf" srcId="{435CF0AE-72B1-496C-B685-5BF4899CD401}" destId="{322547BF-FA17-4E5C-975E-1E2365FEC96B}" srcOrd="2" destOrd="0" presId="urn:microsoft.com/office/officeart/2005/8/layout/gear1"/>
+    <dgm:cxn modelId="{AFCBCE49-9461-495F-92E8-8424E9F82588}" type="presParOf" srcId="{435CF0AE-72B1-496C-B685-5BF4899CD401}" destId="{A51FD8ED-619E-490B-A7DB-8E2B070B165E}" srcOrd="3" destOrd="0" presId="urn:microsoft.com/office/officeart/2005/8/layout/gear1"/>
+    <dgm:cxn modelId="{065EC726-7B1D-4091-B96A-EF5CF48E10A6}" type="presParOf" srcId="{435CF0AE-72B1-496C-B685-5BF4899CD401}" destId="{DF31AEBD-271A-4B6B-89F0-55F0D6606C0B}" srcOrd="4" destOrd="0" presId="urn:microsoft.com/office/officeart/2005/8/layout/gear1"/>
+    <dgm:cxn modelId="{99002E34-650E-4F08-853D-CB88E7386F22}" type="presParOf" srcId="{435CF0AE-72B1-496C-B685-5BF4899CD401}" destId="{EE7CE306-6469-41A4-84AD-FC336EBAA72A}" srcOrd="5" destOrd="0" presId="urn:microsoft.com/office/officeart/2005/8/layout/gear1"/>
+    <dgm:cxn modelId="{3D049EA4-B573-4F91-90E5-F8CEF799C5E5}" type="presParOf" srcId="{435CF0AE-72B1-496C-B685-5BF4899CD401}" destId="{E37894A0-CA82-4B21-891C-DD34C3EC6A39}" srcOrd="6" destOrd="0" presId="urn:microsoft.com/office/officeart/2005/8/layout/gear1"/>
+    <dgm:cxn modelId="{41A1D80D-EA63-427E-A8DC-31212F3097AB}" type="presParOf" srcId="{435CF0AE-72B1-496C-B685-5BF4899CD401}" destId="{34573F20-AECD-4E48-90F8-D213EA67693E}" srcOrd="7" destOrd="0" presId="urn:microsoft.com/office/officeart/2005/8/layout/gear1"/>
   </dgm:cxnLst>
   <dgm:bg/>
   <dgm:whole/>
@@ -13138,6 +13156,7 @@
     <w:rsid w:val="006A333E"/>
     <w:rsid w:val="00770CBA"/>
     <w:rsid w:val="007748AF"/>
+    <w:rsid w:val="007B2EF6"/>
     <w:rsid w:val="00862B69"/>
     <w:rsid w:val="008C0841"/>
     <w:rsid w:val="00966A51"/>
@@ -13966,7 +13985,7 @@
 </file>
 
 <file path=customXml/itemProps2.xml><?xml version="1.0" encoding="utf-8"?>
-<ds:datastoreItem xmlns:ds="http://schemas.openxmlformats.org/officeDocument/2006/customXml" ds:itemID="{E8668933-AC9D-4FBC-A8FA-1F47A11FDEA5}">
+<ds:datastoreItem xmlns:ds="http://schemas.openxmlformats.org/officeDocument/2006/customXml" ds:itemID="{13F6F19E-17E5-403B-BD85-4681E257939F}">
   <ds:schemaRefs>
     <ds:schemaRef ds:uri="http://schemas.openxmlformats.org/officeDocument/2006/bibliography"/>
   </ds:schemaRefs>

</xml_diff>

<commit_message>
Merged individual solutions into one
</commit_message>
<xml_diff>
--- a/FSharpWorkshop_Exercises.docx
+++ b/FSharpWorkshop_Exercises.docx
@@ -349,7 +349,7 @@
                                       <w:t>F#</w:t>
                                     </w:r>
                                     <w:r>
-                                      <w:t xml:space="preserve"> Introduction Workshop</w:t>
+                                      <w:t xml:space="preserve"> Workshop</w:t>
                                     </w:r>
                                   </w:sdtContent>
                                 </w:sdt>
@@ -391,7 +391,7 @@
                   </wp:anchor>
                 </w:drawing>
               </mc:Choice>
-              <mc:Fallback xmlns="">
+              <mc:Fallback>
                 <w:pict>
                   <v:shape w14:anchorId="136647BA" id="Text Box 2" o:spid="_x0000_s1027" type="#_x0000_t202" alt="Text box displaying document title and subtitle" style="position:absolute;margin-left:416.8pt;margin-top:195pt;width:468pt;height:279pt;z-index:251659264;visibility:visible;mso-wrap-style:square;mso-width-percent:0;mso-height-percent:0;mso-wrap-distance-left:9pt;mso-wrap-distance-top:0;mso-wrap-distance-right:9pt;mso-wrap-distance-bottom:0;mso-position-horizontal:right;mso-position-horizontal-relative:margin;mso-position-vertical:absolute;mso-position-vertical-relative:margin;mso-width-percent:0;mso-height-percent:0;mso-width-relative:margin;mso-height-relative:margin;v-text-anchor:top" o:gfxdata="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" filled="f" stroked="f" strokeweight=".5pt">
                     <v:textbox inset="0,0,0,0">
@@ -415,7 +415,7 @@
                                 <w:t>F#</w:t>
                               </w:r>
                               <w:r>
-                                <w:t xml:space="preserve"> Introduction Workshop</w:t>
+                                <w:t xml:space="preserve"> Workshop</w:t>
                               </w:r>
                             </w:sdtContent>
                           </w:sdt>
@@ -484,9 +484,14 @@
         <w:p>
           <w:pPr>
             <w:pStyle w:val="TOC1"/>
+            <w:numPr>
+              <w:ilvl w:val="0"/>
+              <w:numId w:val="0"/>
+            </w:numPr>
             <w:tabs>
               <w:tab w:val="right" w:leader="dot" w:pos="9350"/>
             </w:tabs>
+            <w:ind w:left="576" w:hanging="576"/>
             <w:rPr>
               <w:b w:val="0"/>
               <w:bCs w:val="0"/>
@@ -494,7 +499,7 @@
               <w:color w:val="auto"/>
               <w:sz w:val="22"/>
               <w:szCs w:val="22"/>
-              <w:lang w:val="en-AU" w:eastAsia="en-AU"/>
+              <w:lang w:eastAsia="en-US"/>
             </w:rPr>
           </w:pPr>
           <w:r>
@@ -518,7 +523,7 @@
             </w:rPr>
             <w:fldChar w:fldCharType="separate"/>
           </w:r>
-          <w:hyperlink w:anchor="_Toc402896132" w:history="1">
+          <w:hyperlink w:anchor="_Toc439596078" w:history="1">
             <w:r>
               <w:rPr>
                 <w:rStyle w:val="Hyperlink"/>
@@ -545,7 +550,7 @@
                 <w:noProof/>
                 <w:webHidden/>
               </w:rPr>
-              <w:instrText xml:space="preserve"> PAGEREF _Toc402896132 \h </w:instrText>
+              <w:instrText xml:space="preserve"> PAGEREF _Toc439596078 \h </w:instrText>
             </w:r>
             <w:r>
               <w:rPr>
@@ -579,6 +584,10 @@
         <w:p>
           <w:pPr>
             <w:pStyle w:val="TOC1"/>
+            <w:numPr>
+              <w:ilvl w:val="0"/>
+              <w:numId w:val="0"/>
+            </w:numPr>
             <w:tabs>
               <w:tab w:val="right" w:leader="dot" w:pos="9350"/>
             </w:tabs>
@@ -589,16 +598,16 @@
               <w:color w:val="auto"/>
               <w:sz w:val="22"/>
               <w:szCs w:val="22"/>
-              <w:lang w:val="en-AU" w:eastAsia="en-AU"/>
+              <w:lang w:eastAsia="en-US"/>
             </w:rPr>
           </w:pPr>
-          <w:hyperlink w:anchor="_Toc402896138" w:history="1">
+          <w:hyperlink w:anchor="_Toc439596084" w:history="1">
             <w:r>
               <w:rPr>
                 <w:rStyle w:val="Hyperlink"/>
                 <w:noProof/>
               </w:rPr>
-              <w:t>Exercise 1</w:t>
+              <w:t>Module 1</w:t>
             </w:r>
             <w:r>
               <w:rPr>
@@ -619,7 +628,7 @@
                 <w:noProof/>
                 <w:webHidden/>
               </w:rPr>
-              <w:instrText xml:space="preserve"> PAGEREF _Toc402896138 \h </w:instrText>
+              <w:instrText xml:space="preserve"> PAGEREF _Toc439596084 \h </w:instrText>
             </w:r>
             <w:r>
               <w:rPr>
@@ -653,6 +662,10 @@
         <w:p>
           <w:pPr>
             <w:pStyle w:val="TOC1"/>
+            <w:numPr>
+              <w:ilvl w:val="0"/>
+              <w:numId w:val="0"/>
+            </w:numPr>
             <w:tabs>
               <w:tab w:val="right" w:leader="dot" w:pos="9350"/>
             </w:tabs>
@@ -663,16 +676,16 @@
               <w:color w:val="auto"/>
               <w:sz w:val="22"/>
               <w:szCs w:val="22"/>
-              <w:lang w:val="en-AU" w:eastAsia="en-AU"/>
+              <w:lang w:eastAsia="en-US"/>
             </w:rPr>
           </w:pPr>
-          <w:hyperlink w:anchor="_Toc402896139" w:history="1">
+          <w:hyperlink w:anchor="_Toc439596085" w:history="1">
             <w:r>
               <w:rPr>
                 <w:rStyle w:val="Hyperlink"/>
                 <w:noProof/>
               </w:rPr>
-              <w:t>Exercise 2</w:t>
+              <w:t>Module 2</w:t>
             </w:r>
             <w:r>
               <w:rPr>
@@ -693,7 +706,7 @@
                 <w:noProof/>
                 <w:webHidden/>
               </w:rPr>
-              <w:instrText xml:space="preserve"> PAGEREF _Toc402896139 \h </w:instrText>
+              <w:instrText xml:space="preserve"> PAGEREF _Toc439596085 \h </w:instrText>
             </w:r>
             <w:r>
               <w:rPr>
@@ -727,6 +740,10 @@
         <w:p>
           <w:pPr>
             <w:pStyle w:val="TOC1"/>
+            <w:numPr>
+              <w:ilvl w:val="0"/>
+              <w:numId w:val="0"/>
+            </w:numPr>
             <w:tabs>
               <w:tab w:val="right" w:leader="dot" w:pos="9350"/>
             </w:tabs>
@@ -737,16 +754,16 @@
               <w:color w:val="auto"/>
               <w:sz w:val="22"/>
               <w:szCs w:val="22"/>
-              <w:lang w:val="en-AU" w:eastAsia="en-AU"/>
+              <w:lang w:eastAsia="en-US"/>
             </w:rPr>
           </w:pPr>
-          <w:hyperlink w:anchor="_Toc402896140" w:history="1">
+          <w:hyperlink w:anchor="_Toc439596086" w:history="1">
             <w:r>
               <w:rPr>
                 <w:rStyle w:val="Hyperlink"/>
                 <w:noProof/>
               </w:rPr>
-              <w:t>Exercise 3</w:t>
+              <w:t>Module 3</w:t>
             </w:r>
             <w:r>
               <w:rPr>
@@ -767,7 +784,7 @@
                 <w:noProof/>
                 <w:webHidden/>
               </w:rPr>
-              <w:instrText xml:space="preserve"> PAGEREF _Toc402896140 \h </w:instrText>
+              <w:instrText xml:space="preserve"> PAGEREF _Toc439596086 \h </w:instrText>
             </w:r>
             <w:r>
               <w:rPr>
@@ -787,7 +804,7 @@
                 <w:noProof/>
                 <w:webHidden/>
               </w:rPr>
-              <w:t>10</w:t>
+              <w:t>9</w:t>
             </w:r>
             <w:r>
               <w:rPr>
@@ -801,6 +818,10 @@
         <w:p>
           <w:pPr>
             <w:pStyle w:val="TOC1"/>
+            <w:numPr>
+              <w:ilvl w:val="0"/>
+              <w:numId w:val="0"/>
+            </w:numPr>
             <w:tabs>
               <w:tab w:val="right" w:leader="dot" w:pos="9350"/>
             </w:tabs>
@@ -811,16 +832,16 @@
               <w:color w:val="auto"/>
               <w:sz w:val="22"/>
               <w:szCs w:val="22"/>
-              <w:lang w:val="en-AU" w:eastAsia="en-AU"/>
+              <w:lang w:eastAsia="en-US"/>
             </w:rPr>
           </w:pPr>
-          <w:hyperlink w:anchor="_Toc402896141" w:history="1">
+          <w:hyperlink w:anchor="_Toc439596087" w:history="1">
             <w:r>
               <w:rPr>
                 <w:rStyle w:val="Hyperlink"/>
                 <w:noProof/>
               </w:rPr>
-              <w:t>Exercise 4</w:t>
+              <w:t>Module 4</w:t>
             </w:r>
             <w:r>
               <w:rPr>
@@ -841,7 +862,7 @@
                 <w:noProof/>
                 <w:webHidden/>
               </w:rPr>
-              <w:instrText xml:space="preserve"> PAGEREF _Toc402896141 \h </w:instrText>
+              <w:instrText xml:space="preserve"> PAGEREF _Toc439596087 \h </w:instrText>
             </w:r>
             <w:r>
               <w:rPr>
@@ -861,7 +882,7 @@
                 <w:noProof/>
                 <w:webHidden/>
               </w:rPr>
-              <w:t>12</w:t>
+              <w:t>11</w:t>
             </w:r>
             <w:r>
               <w:rPr>
@@ -901,7 +922,7 @@
       <w:pPr>
         <w:pStyle w:val="Heading1"/>
       </w:pPr>
-      <w:bookmarkStart w:id="0" w:name="_Toc402896132"/>
+      <w:bookmarkStart w:id="0" w:name="_Toc439596078"/>
       <w:r>
         <w:lastRenderedPageBreak/>
         <w:t>Introduction</w:t>
@@ -1265,9 +1286,9 @@
               </wp:inline>
             </w:drawing>
           </mc:Choice>
-          <mc:Fallback xmlns="">
+          <mc:Fallback>
             <w:pict>
-              <v:group id="Group 1" o:spid="_x0000_s1028" style="width:246.65pt;height:169.25pt;mso-position-horizontal-relative:char;mso-position-vertical-relative:line" coordsize="55614,38164" o:gfxdata="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">
+              <v:group id="Group 1" o:spid="_x0000_s1028" style="width:246.65pt;height:169.25pt;mso-position-horizontal-relative:char;mso-position-vertical-relative:line" coordsize="55614,38164" o:gfxdata="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">
                 <v:shapetype id="_x0000_t15" coordsize="21600,21600" o:spt="15" adj="16200" path="m@0,l,,,21600@0,21600,21600,10800xe">
                   <v:stroke joinstyle="miter"/>
                   <v:formulas>
@@ -1484,10 +1505,12 @@
       </w:pPr>
       <w:bookmarkStart w:id="1" w:name="_Toc402896133"/>
       <w:bookmarkStart w:id="2" w:name="_Toc398747067"/>
+      <w:bookmarkStart w:id="3" w:name="_Toc439596079"/>
       <w:r>
         <w:t>Minimum Requirements</w:t>
       </w:r>
       <w:bookmarkEnd w:id="1"/>
+      <w:bookmarkEnd w:id="3"/>
       <w:r>
         <w:t xml:space="preserve"> </w:t>
       </w:r>
@@ -1543,7 +1566,8 @@
       <w:pPr>
         <w:pStyle w:val="Heading2"/>
       </w:pPr>
-      <w:bookmarkStart w:id="3" w:name="_Toc402896134"/>
+      <w:bookmarkStart w:id="4" w:name="_Toc402896134"/>
+      <w:bookmarkStart w:id="5" w:name="_Toc439596080"/>
       <w:proofErr w:type="spellStart"/>
       <w:r>
         <w:t>Nuget</w:t>
@@ -1552,7 +1576,8 @@
       <w:r>
         <w:t xml:space="preserve"> Packages</w:t>
       </w:r>
-      <w:bookmarkEnd w:id="3"/>
+      <w:bookmarkEnd w:id="4"/>
+      <w:bookmarkEnd w:id="5"/>
     </w:p>
     <w:p>
       <w:pPr>
@@ -1628,7 +1653,8 @@
       <w:pPr>
         <w:pStyle w:val="Heading2"/>
       </w:pPr>
-      <w:bookmarkStart w:id="4" w:name="_Toc402896135"/>
+      <w:bookmarkStart w:id="6" w:name="_Toc402896135"/>
+      <w:bookmarkStart w:id="7" w:name="_Toc439596081"/>
       <w:r>
         <w:lastRenderedPageBreak/>
         <w:t>C</w:t>
@@ -1640,7 +1666,8 @@
         <w:t>onventions</w:t>
       </w:r>
       <w:bookmarkEnd w:id="2"/>
-      <w:bookmarkEnd w:id="4"/>
+      <w:bookmarkEnd w:id="6"/>
+      <w:bookmarkEnd w:id="7"/>
     </w:p>
     <w:p>
       <w:r>
@@ -2187,25 +2214,6 @@
     <w:p>
       <w:r>
         <w:object w:dxaOrig="9026" w:dyaOrig="551">
-          <v:shapetype id="_x0000_t75" coordsize="21600,21600" o:spt="75" o:preferrelative="t" path="m@4@5l@4@11@9@11@9@5xe" filled="f" stroked="f">
-            <v:stroke joinstyle="miter"/>
-            <v:formulas>
-              <v:f eqn="if lineDrawn pixelLineWidth 0"/>
-              <v:f eqn="sum @0 1 0"/>
-              <v:f eqn="sum 0 0 @1"/>
-              <v:f eqn="prod @2 1 2"/>
-              <v:f eqn="prod @3 21600 pixelWidth"/>
-              <v:f eqn="prod @3 21600 pixelHeight"/>
-              <v:f eqn="sum @0 0 1"/>
-              <v:f eqn="prod @6 1 2"/>
-              <v:f eqn="prod @7 21600 pixelWidth"/>
-              <v:f eqn="sum @8 21600 0"/>
-              <v:f eqn="prod @7 21600 pixelHeight"/>
-              <v:f eqn="sum @10 21600 0"/>
-            </v:formulas>
-            <v:path o:extrusionok="f" gradientshapeok="t" o:connecttype="rect"/>
-            <o:lock v:ext="edit" aspectratio="t"/>
-          </v:shapetype>
           <v:shape id="_x0000_i1025" type="#_x0000_t75" style="width:453.4pt;height:28.5pt" o:ole="" o:bordertopcolor="this" o:borderleftcolor="this" o:borderbottomcolor="this" o:borderrightcolor="this">
             <v:imagedata r:id="rId15" o:title=""/>
             <w10:bordertop type="single" width="4"/>
@@ -2213,7 +2221,7 @@
             <w10:borderbottom type="single" width="4"/>
             <w10:borderright type="single" width="4"/>
           </v:shape>
-          <o:OLEObject Type="Embed" ProgID="Word.OpenDocumentText.12" ShapeID="_x0000_i1025" DrawAspect="Content" ObjectID="_1513027042" r:id="rId16"/>
+          <o:OLEObject Type="Embed" ProgID="Word.OpenDocumentText.12" ShapeID="_x0000_i1025" DrawAspect="Content" ObjectID="_1513338433" r:id="rId16"/>
         </w:object>
       </w:r>
     </w:p>
@@ -2224,12 +2232,13 @@
       <w:pPr>
         <w:pStyle w:val="Heading2"/>
       </w:pPr>
-      <w:bookmarkStart w:id="5" w:name="_Toc398747068"/>
-      <w:bookmarkStart w:id="6" w:name="_Toc402896136"/>
+      <w:bookmarkStart w:id="8" w:name="_Toc398747068"/>
+      <w:bookmarkStart w:id="9" w:name="_Toc402896136"/>
+      <w:bookmarkStart w:id="10" w:name="_Toc439596082"/>
       <w:r>
         <w:t>Source</w:t>
       </w:r>
-      <w:bookmarkEnd w:id="5"/>
+      <w:bookmarkEnd w:id="8"/>
       <w:r>
         <w:t xml:space="preserve"> Code</w:t>
       </w:r>
@@ -2239,7 +2248,8 @@
       <w:r>
         <w:t xml:space="preserve"> and Updates</w:t>
       </w:r>
-      <w:bookmarkEnd w:id="6"/>
+      <w:bookmarkEnd w:id="9"/>
+      <w:bookmarkEnd w:id="10"/>
     </w:p>
     <w:p>
       <w:hyperlink r:id="rId17" w:history="1">
@@ -2267,13 +2277,15 @@
       <w:pPr>
         <w:pStyle w:val="Heading2"/>
       </w:pPr>
-      <w:bookmarkStart w:id="7" w:name="_Toc398747069"/>
-      <w:bookmarkStart w:id="8" w:name="_Toc402896137"/>
+      <w:bookmarkStart w:id="11" w:name="_Toc398747069"/>
+      <w:bookmarkStart w:id="12" w:name="_Toc402896137"/>
+      <w:bookmarkStart w:id="13" w:name="_Toc439596083"/>
       <w:r>
         <w:t>Author</w:t>
       </w:r>
-      <w:bookmarkEnd w:id="7"/>
-      <w:bookmarkEnd w:id="8"/>
+      <w:bookmarkEnd w:id="11"/>
+      <w:bookmarkEnd w:id="12"/>
+      <w:bookmarkEnd w:id="13"/>
     </w:p>
     <w:p>
       <w:r>
@@ -2303,12 +2315,15 @@
       <w:pPr>
         <w:pStyle w:val="Heading1"/>
       </w:pPr>
-      <w:bookmarkStart w:id="9" w:name="_Toc402896138"/>
+      <w:bookmarkStart w:id="14" w:name="_Toc439596084"/>
       <w:r>
         <w:lastRenderedPageBreak/>
-        <w:t>Exercise 1</w:t>
-      </w:r>
-      <w:bookmarkEnd w:id="9"/>
+        <w:t>Module</w:t>
+      </w:r>
+      <w:r>
+        <w:t xml:space="preserve"> 1</w:t>
+      </w:r>
+      <w:bookmarkEnd w:id="14"/>
     </w:p>
     <w:p>
       <w:pPr>
@@ -2331,6 +2346,102 @@
         </w:numPr>
       </w:pPr>
       <w:r>
+        <w:rPr>
+          <w:noProof/>
+        </w:rPr>
+        <mc:AlternateContent>
+          <mc:Choice Requires="wps">
+            <w:drawing>
+              <wp:anchor distT="45720" distB="45720" distL="114300" distR="114300" simplePos="0" relativeHeight="251662336" behindDoc="0" locked="0" layoutInCell="1" allowOverlap="1" wp14:anchorId="6D9669D2" wp14:editId="3E667CAC">
+                <wp:simplePos x="0" y="0"/>
+                <wp:positionH relativeFrom="margin">
+                  <wp:align>right</wp:align>
+                </wp:positionH>
+                <wp:positionV relativeFrom="paragraph">
+                  <wp:posOffset>101918</wp:posOffset>
+                </wp:positionV>
+                <wp:extent cx="4052570" cy="290195"/>
+                <wp:effectExtent l="0" t="0" r="24130" b="14605"/>
+                <wp:wrapSquare wrapText="bothSides"/>
+                <wp:docPr id="217" name="Text Box 2"/>
+                <wp:cNvGraphicFramePr>
+                  <a:graphicFrameLocks xmlns:a="http://schemas.openxmlformats.org/drawingml/2006/main"/>
+                </wp:cNvGraphicFramePr>
+                <a:graphic xmlns:a="http://schemas.openxmlformats.org/drawingml/2006/main">
+                  <a:graphicData uri="http://schemas.microsoft.com/office/word/2010/wordprocessingShape">
+                    <wps:wsp>
+                      <wps:cNvSpPr txBox="1">
+                        <a:spLocks noChangeArrowheads="1"/>
+                      </wps:cNvSpPr>
+                      <wps:spPr bwMode="auto">
+                        <a:xfrm>
+                          <a:off x="0" y="0"/>
+                          <a:ext cx="4052570" cy="290195"/>
+                        </a:xfrm>
+                        <a:prstGeom prst="rect">
+                          <a:avLst/>
+                        </a:prstGeom>
+                        <a:solidFill>
+                          <a:srgbClr val="FFFFFF"/>
+                        </a:solidFill>
+                        <a:ln w="9525">
+                          <a:solidFill>
+                            <a:srgbClr val="000000"/>
+                          </a:solidFill>
+                          <a:miter lim="800000"/>
+                          <a:headEnd/>
+                          <a:tailEnd/>
+                        </a:ln>
+                      </wps:spPr>
+                      <wps:txbx>
+                        <w:txbxContent>
+                          <w:p>
+                            <w:pPr>
+                              <w:jc w:val="center"/>
+                            </w:pPr>
+                            <w:r>
+                              <w:t>Do not copy and paste the code, you must type each exercise in, manually.</w:t>
+                            </w:r>
+                          </w:p>
+                        </w:txbxContent>
+                      </wps:txbx>
+                      <wps:bodyPr rot="0" vert="horz" wrap="square" lIns="91440" tIns="45720" rIns="91440" bIns="45720" anchor="t" anchorCtr="0">
+                        <a:noAutofit/>
+                      </wps:bodyPr>
+                    </wps:wsp>
+                  </a:graphicData>
+                </a:graphic>
+                <wp14:sizeRelH relativeFrom="margin">
+                  <wp14:pctWidth>0</wp14:pctWidth>
+                </wp14:sizeRelH>
+                <wp14:sizeRelV relativeFrom="margin">
+                  <wp14:pctHeight>0</wp14:pctHeight>
+                </wp14:sizeRelV>
+              </wp:anchor>
+            </w:drawing>
+          </mc:Choice>
+          <mc:Fallback>
+            <w:pict>
+              <v:shape w14:anchorId="6D9669D2" id="_x0000_s1035" type="#_x0000_t202" style="position:absolute;left:0;text-align:left;margin-left:267.9pt;margin-top:8.05pt;width:319.1pt;height:22.85pt;z-index:251662336;visibility:visible;mso-wrap-style:square;mso-width-percent:0;mso-height-percent:0;mso-wrap-distance-left:9pt;mso-wrap-distance-top:3.6pt;mso-wrap-distance-right:9pt;mso-wrap-distance-bottom:3.6pt;mso-position-horizontal:right;mso-position-horizontal-relative:margin;mso-position-vertical:absolute;mso-position-vertical-relative:text;mso-width-percent:0;mso-height-percent:0;mso-width-relative:margin;mso-height-relative:margin;v-text-anchor:top" o:gfxdata="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">
+                <v:textbox>
+                  <w:txbxContent>
+                    <w:p>
+                      <w:pPr>
+                        <w:jc w:val="center"/>
+                      </w:pPr>
+                      <w:r>
+                        <w:t>Do not copy and paste the code, you must type each exercise in, manually.</w:t>
+                      </w:r>
+                    </w:p>
+                  </w:txbxContent>
+                </v:textbox>
+                <w10:wrap type="square" anchorx="margin"/>
+              </v:shape>
+            </w:pict>
+          </mc:Fallback>
+        </mc:AlternateContent>
+      </w:r>
+      <w:r>
         <w:t>Functions</w:t>
       </w:r>
     </w:p>
@@ -2368,20 +2479,130 @@
     </w:p>
     <w:p/>
     <w:p>
-      <w:r>
-        <w:t>1. Open the solution Module1\Pre\</w:t>
-      </w:r>
-      <w:r>
-        <w:t>FSharpIntro.sln</w:t>
-      </w:r>
-      <w:r>
-        <w:t xml:space="preserve"> and go to the Applications project.</w:t>
-      </w:r>
-    </w:p>
-    <w:p/>
-    <w:p>
-      <w:r>
-        <w:t xml:space="preserve">2. Open the file </w:t>
+      <w:pPr>
+        <w:spacing w:after="0"/>
+      </w:pPr>
+      <w:r>
+        <w:t xml:space="preserve">1. Open the solution </w:t>
+      </w:r>
+      <w:r>
+        <w:t>F</w:t>
+      </w:r>
+      <w:r>
+        <w:t>S</w:t>
+      </w:r>
+      <w:r>
+        <w:t>harpWorkshop</w:t>
+      </w:r>
+      <w:r>
+        <w:t>.sln</w:t>
+      </w:r>
+      <w:r>
+        <w:t xml:space="preserve"> and build it. This process</w:t>
+      </w:r>
+      <w:r>
+        <w:t xml:space="preserve"> will download all the packages and will prompt</w:t>
+      </w:r>
+      <w:r>
+        <w:t xml:space="preserve"> a security dialog asking you to enable the type provider, click “Enable”.</w:t>
+      </w:r>
+    </w:p>
+    <w:p>
+      <w:pPr>
+        <w:spacing w:after="0"/>
+      </w:pPr>
+    </w:p>
+    <w:p>
+      <w:pPr>
+        <w:spacing w:after="0"/>
+        <w:jc w:val="center"/>
+      </w:pPr>
+      <w:r>
+        <w:rPr>
+          <w:noProof/>
+          <w:lang w:eastAsia="en-US"/>
+        </w:rPr>
+        <w:drawing>
+          <wp:inline distT="0" distB="0" distL="0" distR="0" wp14:anchorId="1C22557A" wp14:editId="57ABC2BD">
+            <wp:extent cx="4605337" cy="1953332"/>
+            <wp:effectExtent l="0" t="0" r="5080" b="8890"/>
+            <wp:docPr id="18" name="Picture 18"/>
+            <wp:cNvGraphicFramePr>
+              <a:graphicFrameLocks xmlns:a="http://schemas.openxmlformats.org/drawingml/2006/main" noChangeAspect="1"/>
+            </wp:cNvGraphicFramePr>
+            <a:graphic xmlns:a="http://schemas.openxmlformats.org/drawingml/2006/main">
+              <a:graphicData uri="http://schemas.openxmlformats.org/drawingml/2006/picture">
+                <pic:pic xmlns:pic="http://schemas.openxmlformats.org/drawingml/2006/picture">
+                  <pic:nvPicPr>
+                    <pic:cNvPr id="1" name=""/>
+                    <pic:cNvPicPr/>
+                  </pic:nvPicPr>
+                  <pic:blipFill>
+                    <a:blip r:embed="rId19"/>
+                    <a:stretch>
+                      <a:fillRect/>
+                    </a:stretch>
+                  </pic:blipFill>
+                  <pic:spPr>
+                    <a:xfrm>
+                      <a:off x="0" y="0"/>
+                      <a:ext cx="4620384" cy="1959714"/>
+                    </a:xfrm>
+                    <a:prstGeom prst="rect">
+                      <a:avLst/>
+                    </a:prstGeom>
+                  </pic:spPr>
+                </pic:pic>
+              </a:graphicData>
+            </a:graphic>
+          </wp:inline>
+        </w:drawing>
+      </w:r>
+      <w:bookmarkStart w:id="15" w:name="_GoBack"/>
+      <w:bookmarkEnd w:id="15"/>
+    </w:p>
+    <w:p>
+      <w:pPr>
+        <w:spacing w:after="0"/>
+      </w:pPr>
+    </w:p>
+    <w:p>
+      <w:pPr>
+        <w:spacing w:after="0"/>
+      </w:pPr>
+      <w:r>
+        <w:t>2.</w:t>
+      </w:r>
+      <w:r>
+        <w:t xml:space="preserve"> </w:t>
+      </w:r>
+      <w:r>
+        <w:t xml:space="preserve">Once the solution build successfully, </w:t>
+      </w:r>
+      <w:r>
+        <w:t>go to the</w:t>
+      </w:r>
+      <w:r>
+        <w:t xml:space="preserve"> Module1/Application</w:t>
+      </w:r>
+      <w:r>
+        <w:t xml:space="preserve"> project.</w:t>
+      </w:r>
+    </w:p>
+    <w:p>
+      <w:pPr>
+        <w:spacing w:after="0"/>
+      </w:pPr>
+    </w:p>
+    <w:p>
+      <w:pPr>
+        <w:spacing w:after="0"/>
+      </w:pPr>
+      <w:r>
+        <w:t>3</w:t>
+      </w:r>
+      <w:r>
+        <w:t xml:space="preserve">. Open the file </w:t>
       </w:r>
       <w:proofErr w:type="spellStart"/>
       <w:r>
@@ -2395,26 +2616,33 @@
         <w:t>and create a record type called “Customer” as follows:</w:t>
       </w:r>
     </w:p>
-    <w:bookmarkStart w:id="10" w:name="_MON_1470807015"/>
-    <w:bookmarkEnd w:id="10"/>
-    <w:p>
-      <w:r>
-        <w:object w:dxaOrig="9026" w:dyaOrig="1719">
-          <v:shape id="_x0000_i1035" type="#_x0000_t75" style="width:453.4pt;height:79.5pt" o:ole="">
-            <v:imagedata r:id="rId19" o:title=""/>
+    <w:bookmarkStart w:id="16" w:name="_MON_1470807015"/>
+    <w:bookmarkEnd w:id="16"/>
+    <w:p>
+      <w:r>
+        <w:object w:dxaOrig="9026" w:dyaOrig="1826">
+          <v:shape id="_x0000_i1045" type="#_x0000_t75" style="width:453.4pt;height:84.4pt" o:ole="">
+            <v:imagedata r:id="rId20" o:title=""/>
             <w10:bordertop type="single" width="4"/>
             <w10:borderleft type="single" width="4"/>
             <w10:borderbottom type="single" width="4"/>
             <w10:borderright type="single" width="4"/>
           </v:shape>
-          <o:OLEObject Type="Embed" ProgID="Word.OpenDocumentText.12" ShapeID="_x0000_i1035" DrawAspect="Content" ObjectID="_1513027043" r:id="rId20"/>
+          <o:OLEObject Type="Embed" ProgID="Word.OpenDocumentText.12" ShapeID="_x0000_i1045" DrawAspect="Content" ObjectID="_1513338434" r:id="rId21"/>
         </w:object>
       </w:r>
     </w:p>
-    <w:p/>
-    <w:p>
-      <w:r>
-        <w:t>3</w:t>
+    <w:p>
+      <w:pPr>
+        <w:spacing w:after="0"/>
+      </w:pPr>
+    </w:p>
+    <w:p>
+      <w:pPr>
+        <w:spacing w:after="0"/>
+      </w:pPr>
+      <w:r>
+        <w:t>4</w:t>
       </w:r>
       <w:r>
         <w:t>. Send the customer type in the F# interactive by highlighting it and pressing “</w:t>
@@ -2842,10 +3070,12 @@
       </w:tr>
     </w:tbl>
     <w:p/>
-    <w:p/>
-    <w:p>
-      <w:r>
-        <w:t>4</w:t>
+    <w:p>
+      <w:pPr>
+        <w:spacing w:after="0"/>
+      </w:pPr>
+      <w:r>
+        <w:t>5</w:t>
       </w:r>
       <w:r>
         <w:t xml:space="preserve">. Create </w:t>
@@ -2890,6 +3120,7 @@
                 <w:noProof/>
                 <w:lang w:eastAsia="en-US"/>
               </w:rPr>
+              <w:lastRenderedPageBreak/>
               <mc:AlternateContent>
                 <mc:Choice Requires="wpg">
                   <w:drawing>
@@ -3165,6 +3396,9 @@
     </w:tbl>
     <w:p/>
     <w:p>
+      <w:pPr>
+        <w:spacing w:after="0"/>
+      </w:pPr>
       <w:r>
         <w:t>This should be the result:</w:t>
       </w:r>
@@ -3544,12 +3778,15 @@
       </w:tr>
     </w:tbl>
     <w:p/>
-    <w:p/>
-    <w:p/>
-    <w:p>
-      <w:r>
-        <w:lastRenderedPageBreak/>
-        <w:t>5. Create another customer:</w:t>
+    <w:p>
+      <w:pPr>
+        <w:spacing w:after="0"/>
+      </w:pPr>
+      <w:r>
+        <w:t>6</w:t>
+      </w:r>
+      <w:r>
+        <w:t>. Create another customer:</w:t>
       </w:r>
     </w:p>
     <w:tbl>
@@ -3869,6 +4106,9 @@
     </w:tbl>
     <w:p/>
     <w:p>
+      <w:pPr>
+        <w:spacing w:after="0"/>
+      </w:pPr>
       <w:r>
         <w:t>This should be the result:</w:t>
       </w:r>
@@ -4283,11 +4523,20 @@
         </w:tc>
       </w:tr>
     </w:tbl>
-    <w:p/>
-    <w:p/>
-    <w:p>
-      <w:r>
-        <w:t xml:space="preserve">6. Go to the </w:t>
+    <w:p>
+      <w:pPr>
+        <w:spacing w:after="0"/>
+      </w:pPr>
+    </w:p>
+    <w:p>
+      <w:pPr>
+        <w:spacing w:after="0"/>
+      </w:pPr>
+      <w:r>
+        <w:t>7</w:t>
+      </w:r>
+      <w:r>
+        <w:t xml:space="preserve">. Go to the </w:t>
       </w:r>
       <w:proofErr w:type="spellStart"/>
       <w:r>
@@ -4307,10 +4556,17 @@
         <w:t xml:space="preserve"> (use the Test Explorer to run it, it may take a few seconds to appear in the list).</w:t>
       </w:r>
     </w:p>
-    <w:p/>
-    <w:p>
-      <w:r>
-        <w:t>7</w:t>
+    <w:p>
+      <w:pPr>
+        <w:spacing w:after="0"/>
+      </w:pPr>
+    </w:p>
+    <w:p>
+      <w:pPr>
+        <w:spacing w:after="0"/>
+      </w:pPr>
+      <w:r>
+        <w:t>8</w:t>
       </w:r>
       <w:r>
         <w:t>. Open the</w:t>
@@ -4342,27 +4598,33 @@
         <w:t>”:</w:t>
       </w:r>
     </w:p>
-    <w:bookmarkStart w:id="11" w:name="_MON_1470845213"/>
-    <w:bookmarkEnd w:id="11"/>
+    <w:bookmarkStart w:id="17" w:name="_MON_1470845213"/>
+    <w:bookmarkEnd w:id="17"/>
     <w:p>
       <w:r>
         <w:object w:dxaOrig="9026" w:dyaOrig="2048">
-          <v:shape id="_x0000_i1036" type="#_x0000_t75" style="width:453.4pt;height:100.5pt" o:ole="">
-            <v:imagedata r:id="rId21" o:title=""/>
+          <v:shape id="_x0000_i1026" type="#_x0000_t75" style="width:453.4pt;height:100.5pt" o:ole="" o:bordertopcolor="this" o:borderleftcolor="this" o:borderbottomcolor="this" o:borderrightcolor="this">
+            <v:imagedata r:id="rId22" o:title=""/>
             <w10:bordertop type="single" width="4"/>
             <w10:borderleft type="single" width="4"/>
             <w10:borderbottom type="single" width="4"/>
             <w10:borderright type="single" width="4"/>
           </v:shape>
-          <o:OLEObject Type="Embed" ProgID="Word.OpenDocumentText.12" ShapeID="_x0000_i1036" DrawAspect="Content" ObjectID="_1513027044" r:id="rId22"/>
+          <o:OLEObject Type="Embed" ProgID="Word.OpenDocumentText.12" ShapeID="_x0000_i1026" DrawAspect="Content" ObjectID="_1513338435" r:id="rId23"/>
         </w:object>
       </w:r>
     </w:p>
-    <w:p/>
-    <w:p/>
-    <w:p>
-      <w:r>
-        <w:t>8</w:t>
+    <w:p>
+      <w:pPr>
+        <w:spacing w:after="0"/>
+      </w:pPr>
+    </w:p>
+    <w:p>
+      <w:pPr>
+        <w:spacing w:after="0"/>
+      </w:pPr>
+      <w:r>
+        <w:t>9</w:t>
       </w:r>
       <w:r>
         <w:t xml:space="preserve">. </w:t>
@@ -4689,8 +4951,15 @@
         </w:tc>
       </w:tr>
     </w:tbl>
-    <w:p/>
-    <w:p>
+    <w:p>
+      <w:pPr>
+        <w:spacing w:after="0"/>
+      </w:pPr>
+    </w:p>
+    <w:p>
+      <w:pPr>
+        <w:spacing w:after="0"/>
+      </w:pPr>
       <w:r>
         <w:t>You should see this output:</w:t>
       </w:r>
@@ -5081,8 +5350,15 @@
         </w:tc>
       </w:tr>
     </w:tbl>
-    <w:p/>
-    <w:p>
+    <w:p>
+      <w:pPr>
+        <w:spacing w:after="0"/>
+      </w:pPr>
+    </w:p>
+    <w:p>
+      <w:pPr>
+        <w:spacing w:after="0"/>
+      </w:pPr>
       <w:r>
         <w:t>Now test it with customer2</w:t>
       </w:r>
@@ -5090,10 +5366,20 @@
         <w:t>.</w:t>
       </w:r>
     </w:p>
-    <w:p/>
-    <w:p>
-      <w:r>
-        <w:t>9. Uncomment</w:t>
+    <w:p>
+      <w:pPr>
+        <w:spacing w:after="0"/>
+      </w:pPr>
+    </w:p>
+    <w:p>
+      <w:pPr>
+        <w:spacing w:after="0"/>
+      </w:pPr>
+      <w:r>
+        <w:t>10</w:t>
+      </w:r>
+      <w:r>
+        <w:t>. Uncomment</w:t>
       </w:r>
       <w:r>
         <w:t>, compile</w:t>
@@ -5106,9 +5392,16 @@
       </w:r>
     </w:p>
     <w:p>
-      <w:r>
-        <w:lastRenderedPageBreak/>
-        <w:t>10</w:t>
+      <w:pPr>
+        <w:spacing w:after="0"/>
+      </w:pPr>
+    </w:p>
+    <w:p>
+      <w:pPr>
+        <w:spacing w:after="0"/>
+      </w:pPr>
+      <w:r>
+        <w:t>11</w:t>
       </w:r>
       <w:r>
         <w:t>. Add a function called “</w:t>
@@ -5130,29 +5423,36 @@
         <w:t xml:space="preserve"> file:</w:t>
       </w:r>
     </w:p>
-    <w:bookmarkStart w:id="12" w:name="_MON_1470845778"/>
-    <w:bookmarkEnd w:id="12"/>
+    <w:bookmarkStart w:id="18" w:name="_MON_1470845778"/>
+    <w:bookmarkEnd w:id="18"/>
     <w:p>
       <w:r>
         <w:object w:dxaOrig="9026" w:dyaOrig="1158">
-          <v:shape id="_x0000_i1037" type="#_x0000_t75" style="width:453.4pt;height:58.5pt" o:ole="">
-            <v:imagedata r:id="rId23" o:title=""/>
+          <v:shape id="_x0000_i1027" type="#_x0000_t75" style="width:453.4pt;height:58.5pt" o:ole="" o:bordertopcolor="this" o:borderleftcolor="this" o:borderbottomcolor="this" o:borderrightcolor="this">
+            <v:imagedata r:id="rId24" o:title=""/>
             <w10:bordertop type="single" width="4"/>
             <w10:borderleft type="single" width="4"/>
             <w10:borderbottom type="single" width="4"/>
             <w10:borderright type="single" width="4"/>
           </v:shape>
-          <o:OLEObject Type="Embed" ProgID="Word.OpenDocumentText.12" ShapeID="_x0000_i1037" DrawAspect="Content" ObjectID="_1513027045" r:id="rId24"/>
+          <o:OLEObject Type="Embed" ProgID="Word.OpenDocumentText.12" ShapeID="_x0000_i1027" DrawAspect="Content" ObjectID="_1513338436" r:id="rId25"/>
         </w:object>
       </w:r>
     </w:p>
-    <w:p/>
-    <w:p>
+    <w:p>
+      <w:pPr>
+        <w:spacing w:after="0"/>
+      </w:pPr>
+    </w:p>
+    <w:p>
+      <w:pPr>
+        <w:spacing w:after="0"/>
+      </w:pPr>
       <w:r>
         <w:t>1</w:t>
       </w:r>
       <w:r>
-        <w:t>1</w:t>
+        <w:t>2</w:t>
       </w:r>
       <w:r>
         <w:t>. Send it to the F# Interactive and test it with customer1 and customer2</w:t>
@@ -5161,10 +5461,17 @@
         <w:t>.</w:t>
       </w:r>
     </w:p>
-    <w:p/>
-    <w:p>
-      <w:r>
-        <w:t>12</w:t>
+    <w:p>
+      <w:pPr>
+        <w:spacing w:after="0"/>
+      </w:pPr>
+    </w:p>
+    <w:p>
+      <w:pPr>
+        <w:spacing w:after="0"/>
+      </w:pPr>
+      <w:r>
+        <w:t>13</w:t>
       </w:r>
       <w:r>
         <w:t>. Uncomment</w:t>
@@ -5179,7 +5486,6 @@
         <w:t>.</w:t>
       </w:r>
     </w:p>
-    <w:p/>
     <w:p>
       <w:r>
         <w:br w:type="page"/>
@@ -5189,12 +5495,15 @@
       <w:pPr>
         <w:pStyle w:val="Heading1"/>
       </w:pPr>
-      <w:bookmarkStart w:id="13" w:name="_Toc402896139"/>
+      <w:bookmarkStart w:id="19" w:name="_Toc439596085"/>
       <w:r>
         <w:lastRenderedPageBreak/>
-        <w:t>Exercise 2</w:t>
-      </w:r>
-      <w:bookmarkEnd w:id="13"/>
+        <w:t>Module</w:t>
+      </w:r>
+      <w:r>
+        <w:t xml:space="preserve"> 2</w:t>
+      </w:r>
+      <w:bookmarkEnd w:id="19"/>
     </w:p>
     <w:p>
       <w:pPr>
@@ -5217,6 +5526,102 @@
         </w:numPr>
       </w:pPr>
       <w:r>
+        <w:rPr>
+          <w:noProof/>
+        </w:rPr>
+        <mc:AlternateContent>
+          <mc:Choice Requires="wps">
+            <w:drawing>
+              <wp:anchor distT="45720" distB="45720" distL="114300" distR="114300" simplePos="0" relativeHeight="251664384" behindDoc="0" locked="0" layoutInCell="1" allowOverlap="1" wp14:anchorId="79DEB8A8" wp14:editId="705F0D8C">
+                <wp:simplePos x="0" y="0"/>
+                <wp:positionH relativeFrom="margin">
+                  <wp:align>right</wp:align>
+                </wp:positionH>
+                <wp:positionV relativeFrom="paragraph">
+                  <wp:posOffset>39370</wp:posOffset>
+                </wp:positionV>
+                <wp:extent cx="4052570" cy="290195"/>
+                <wp:effectExtent l="0" t="0" r="24130" b="14605"/>
+                <wp:wrapSquare wrapText="bothSides"/>
+                <wp:docPr id="11" name="Text Box 2"/>
+                <wp:cNvGraphicFramePr>
+                  <a:graphicFrameLocks xmlns:a="http://schemas.openxmlformats.org/drawingml/2006/main"/>
+                </wp:cNvGraphicFramePr>
+                <a:graphic xmlns:a="http://schemas.openxmlformats.org/drawingml/2006/main">
+                  <a:graphicData uri="http://schemas.microsoft.com/office/word/2010/wordprocessingShape">
+                    <wps:wsp>
+                      <wps:cNvSpPr txBox="1">
+                        <a:spLocks noChangeArrowheads="1"/>
+                      </wps:cNvSpPr>
+                      <wps:spPr bwMode="auto">
+                        <a:xfrm>
+                          <a:off x="0" y="0"/>
+                          <a:ext cx="4052570" cy="290195"/>
+                        </a:xfrm>
+                        <a:prstGeom prst="rect">
+                          <a:avLst/>
+                        </a:prstGeom>
+                        <a:solidFill>
+                          <a:srgbClr val="FFFFFF"/>
+                        </a:solidFill>
+                        <a:ln w="9525">
+                          <a:solidFill>
+                            <a:srgbClr val="000000"/>
+                          </a:solidFill>
+                          <a:miter lim="800000"/>
+                          <a:headEnd/>
+                          <a:tailEnd/>
+                        </a:ln>
+                      </wps:spPr>
+                      <wps:txbx>
+                        <w:txbxContent>
+                          <w:p>
+                            <w:pPr>
+                              <w:jc w:val="center"/>
+                            </w:pPr>
+                            <w:r>
+                              <w:t>Do not copy and paste the code, you must type each exercise in, manually.</w:t>
+                            </w:r>
+                          </w:p>
+                        </w:txbxContent>
+                      </wps:txbx>
+                      <wps:bodyPr rot="0" vert="horz" wrap="square" lIns="91440" tIns="45720" rIns="91440" bIns="45720" anchor="t" anchorCtr="0">
+                        <a:noAutofit/>
+                      </wps:bodyPr>
+                    </wps:wsp>
+                  </a:graphicData>
+                </a:graphic>
+                <wp14:sizeRelH relativeFrom="margin">
+                  <wp14:pctWidth>0</wp14:pctWidth>
+                </wp14:sizeRelH>
+                <wp14:sizeRelV relativeFrom="margin">
+                  <wp14:pctHeight>0</wp14:pctHeight>
+                </wp14:sizeRelV>
+              </wp:anchor>
+            </w:drawing>
+          </mc:Choice>
+          <mc:Fallback>
+            <w:pict>
+              <v:shape w14:anchorId="79DEB8A8" id="_x0000_s1036" type="#_x0000_t202" style="position:absolute;left:0;text-align:left;margin-left:267.9pt;margin-top:3.1pt;width:319.1pt;height:22.85pt;z-index:251664384;visibility:visible;mso-wrap-style:square;mso-width-percent:0;mso-height-percent:0;mso-wrap-distance-left:9pt;mso-wrap-distance-top:3.6pt;mso-wrap-distance-right:9pt;mso-wrap-distance-bottom:3.6pt;mso-position-horizontal:right;mso-position-horizontal-relative:margin;mso-position-vertical:absolute;mso-position-vertical-relative:text;mso-width-percent:0;mso-height-percent:0;mso-width-relative:margin;mso-height-relative:margin;v-text-anchor:top" o:gfxdata="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">
+                <v:textbox>
+                  <w:txbxContent>
+                    <w:p>
+                      <w:pPr>
+                        <w:jc w:val="center"/>
+                      </w:pPr>
+                      <w:r>
+                        <w:t>Do not copy and paste the code, you must type each exercise in, manually.</w:t>
+                      </w:r>
+                    </w:p>
+                  </w:txbxContent>
+                </v:textbox>
+                <w10:wrap type="square" anchorx="margin"/>
+              </v:shape>
+            </w:pict>
+          </mc:Fallback>
+        </mc:AlternateContent>
+      </w:r>
+      <w:r>
         <w:t>Pipelining</w:t>
       </w:r>
     </w:p>
@@ -5252,32 +5657,43 @@
         <w:t>: 20 minutes</w:t>
       </w:r>
     </w:p>
-    <w:p/>
-    <w:p>
+    <w:p>
+      <w:pPr>
+        <w:spacing w:after="0"/>
+      </w:pPr>
+    </w:p>
+    <w:p>
+      <w:pPr>
+        <w:spacing w:after="0"/>
+      </w:pPr>
       <w:r>
         <w:t xml:space="preserve">1. </w:t>
       </w:r>
       <w:r>
-        <w:t>Without closing Visual Studio, go to File -&gt; Close Solution and then to File -&gt; Open Project/Solution… and select</w:t>
-      </w:r>
-      <w:r>
-        <w:t xml:space="preserve"> Module2\Pre\</w:t>
-      </w:r>
-      <w:r>
-        <w:t>FSharpIntro.sln</w:t>
-      </w:r>
-      <w:r>
-        <w:t xml:space="preserve"> and</w:t>
-      </w:r>
-      <w:r>
-        <w:t xml:space="preserve"> go to the Applications project</w:t>
-      </w:r>
-      <w:r>
-        <w:t>. You need to keep Visual Studio open so you don’t lose the F# Interactive session.</w:t>
-      </w:r>
-    </w:p>
-    <w:p/>
-    <w:p>
+        <w:t>G</w:t>
+      </w:r>
+      <w:r>
+        <w:t xml:space="preserve">o to the </w:t>
+      </w:r>
+      <w:r>
+        <w:t>Module2/Application</w:t>
+      </w:r>
+      <w:r>
+        <w:t xml:space="preserve"> project</w:t>
+      </w:r>
+      <w:r>
+        <w:t>.</w:t>
+      </w:r>
+    </w:p>
+    <w:p>
+      <w:pPr>
+        <w:spacing w:after="0"/>
+      </w:pPr>
+    </w:p>
+    <w:p>
+      <w:pPr>
+        <w:spacing w:after="0"/>
+      </w:pPr>
       <w:r>
         <w:t>2</w:t>
       </w:r>
@@ -5301,28 +5717,34 @@
         <w:t>:</w:t>
       </w:r>
     </w:p>
-    <w:bookmarkStart w:id="14" w:name="_MON_1470923047"/>
-    <w:bookmarkEnd w:id="14"/>
+    <w:bookmarkStart w:id="20" w:name="_MON_1470923047"/>
+    <w:bookmarkEnd w:id="20"/>
     <w:p>
       <w:pPr>
         <w:spacing w:after="0"/>
       </w:pPr>
       <w:r>
         <w:object w:dxaOrig="9026" w:dyaOrig="1158">
-          <v:shape id="_x0000_i1038" type="#_x0000_t75" style="width:453.4pt;height:58.5pt" o:ole="">
-            <v:imagedata r:id="rId25" o:title=""/>
+          <v:shape id="_x0000_i1028" type="#_x0000_t75" style="width:453.4pt;height:58.5pt" o:ole="" o:bordertopcolor="this" o:borderleftcolor="this" o:borderbottomcolor="this" o:borderrightcolor="this">
+            <v:imagedata r:id="rId26" o:title=""/>
             <w10:bordertop type="single" width="4"/>
             <w10:borderleft type="single" width="4"/>
             <w10:borderbottom type="single" width="4"/>
             <w10:borderright type="single" width="4"/>
           </v:shape>
-          <o:OLEObject Type="Embed" ProgID="Word.OpenDocumentText.12" ShapeID="_x0000_i1038" DrawAspect="Content" ObjectID="_1513027046" r:id="rId26"/>
+          <o:OLEObject Type="Embed" ProgID="Word.OpenDocumentText.12" ShapeID="_x0000_i1028" DrawAspect="Content" ObjectID="_1513338437" r:id="rId27"/>
         </w:object>
       </w:r>
     </w:p>
-    <w:p/>
-    <w:p/>
-    <w:p>
+    <w:p>
+      <w:pPr>
+        <w:spacing w:after="0"/>
+      </w:pPr>
+    </w:p>
+    <w:p>
+      <w:pPr>
+        <w:spacing w:after="0"/>
+      </w:pPr>
       <w:r>
         <w:t>3</w:t>
       </w:r>
@@ -5330,8 +5752,15 @@
         <w:t xml:space="preserve">. Send it to the F# Interactive and test it with customer1 and customer2. </w:t>
       </w:r>
     </w:p>
-    <w:p/>
-    <w:p>
+    <w:p>
+      <w:pPr>
+        <w:spacing w:after="0"/>
+      </w:pPr>
+    </w:p>
+    <w:p>
+      <w:pPr>
+        <w:spacing w:after="0"/>
+      </w:pPr>
       <w:r>
         <w:t>4</w:t>
       </w:r>
@@ -5353,24 +5782,31 @@
         <w:t>” to be able receive the condition as a parameter:</w:t>
       </w:r>
     </w:p>
-    <w:bookmarkStart w:id="15" w:name="_MON_1470923929"/>
-    <w:bookmarkEnd w:id="15"/>
+    <w:bookmarkStart w:id="21" w:name="_MON_1470923929"/>
+    <w:bookmarkEnd w:id="21"/>
     <w:p>
       <w:r>
         <w:object w:dxaOrig="9026" w:dyaOrig="1158">
-          <v:shape id="_x0000_i1039" type="#_x0000_t75" style="width:453.4pt;height:58.5pt" o:ole="">
-            <v:imagedata r:id="rId27" o:title=""/>
+          <v:shape id="_x0000_i1044" type="#_x0000_t75" style="width:453.4pt;height:58.5pt" o:ole="">
+            <v:imagedata r:id="rId28" o:title=""/>
             <w10:bordertop type="single" width="4"/>
             <w10:borderleft type="single" width="4"/>
             <w10:borderbottom type="single" width="4"/>
             <w10:borderright type="single" width="4"/>
           </v:shape>
-          <o:OLEObject Type="Embed" ProgID="Word.OpenDocumentText.12" ShapeID="_x0000_i1039" DrawAspect="Content" ObjectID="_1513027047" r:id="rId28"/>
+          <o:OLEObject Type="Embed" ProgID="Word.OpenDocumentText.12" ShapeID="_x0000_i1044" DrawAspect="Content" ObjectID="_1513338438" r:id="rId29"/>
         </w:object>
       </w:r>
     </w:p>
-    <w:p/>
-    <w:p>
+    <w:p>
+      <w:pPr>
+        <w:spacing w:after="0"/>
+      </w:pPr>
+    </w:p>
+    <w:p>
+      <w:pPr>
+        <w:spacing w:after="0"/>
+      </w:pPr>
       <w:r>
         <w:t>5</w:t>
       </w:r>
@@ -5677,9 +6113,15 @@
         </w:tc>
       </w:tr>
     </w:tbl>
-    <w:p/>
-    <w:p/>
-    <w:p>
+    <w:p>
+      <w:pPr>
+        <w:spacing w:after="0"/>
+      </w:pPr>
+    </w:p>
+    <w:p>
+      <w:pPr>
+        <w:spacing w:after="0"/>
+      </w:pPr>
       <w:r>
         <w:t>6. Uncomment</w:t>
       </w:r>
@@ -5693,8 +6135,15 @@
         <w:t>.</w:t>
       </w:r>
     </w:p>
-    <w:p/>
-    <w:p>
+    <w:p>
+      <w:pPr>
+        <w:spacing w:after="0"/>
+      </w:pPr>
+    </w:p>
+    <w:p>
+      <w:pPr>
+        <w:spacing w:after="0"/>
+      </w:pPr>
       <w:r>
         <w:t>7</w:t>
       </w:r>
@@ -5718,26 +6167,32 @@
         <w:t>:</w:t>
       </w:r>
     </w:p>
-    <w:bookmarkStart w:id="16" w:name="_MON_1470923718"/>
-    <w:bookmarkEnd w:id="16"/>
+    <w:bookmarkStart w:id="22" w:name="_MON_1470923718"/>
+    <w:bookmarkEnd w:id="22"/>
     <w:p>
       <w:r>
         <w:object w:dxaOrig="9026" w:dyaOrig="551">
-          <v:shape id="_x0000_i1026" type="#_x0000_t75" style="width:453.4pt;height:28.5pt" o:ole="" o:bordertopcolor="this" o:borderleftcolor="this" o:borderbottomcolor="this" o:borderrightcolor="this">
+          <v:shape id="_x0000_i1029" type="#_x0000_t75" style="width:453.4pt;height:28.5pt" o:ole="" o:bordertopcolor="this" o:borderleftcolor="this" o:borderbottomcolor="this" o:borderrightcolor="this">
             <v:imagedata r:id="rId15" o:title=""/>
             <w10:bordertop type="single" width="4"/>
             <w10:borderleft type="single" width="4"/>
             <w10:borderbottom type="single" width="4"/>
             <w10:borderright type="single" width="4"/>
           </v:shape>
-          <o:OLEObject Type="Embed" ProgID="Word.OpenDocumentText.12" ShapeID="_x0000_i1026" DrawAspect="Content" ObjectID="_1513027048" r:id="rId29"/>
+          <o:OLEObject Type="Embed" ProgID="Word.OpenDocumentText.12" ShapeID="_x0000_i1029" DrawAspect="Content" ObjectID="_1513338439" r:id="rId30"/>
         </w:object>
       </w:r>
     </w:p>
-    <w:p/>
-    <w:p>
-      <w:r>
-        <w:lastRenderedPageBreak/>
+    <w:p>
+      <w:pPr>
+        <w:spacing w:after="0"/>
+      </w:pPr>
+    </w:p>
+    <w:p>
+      <w:pPr>
+        <w:spacing w:after="0"/>
+      </w:pPr>
+      <w:r>
         <w:t>8</w:t>
       </w:r>
       <w:r>
@@ -6071,9 +6526,15 @@
         </w:tc>
       </w:tr>
     </w:tbl>
-    <w:p/>
-    <w:p/>
-    <w:p>
+    <w:p>
+      <w:pPr>
+        <w:spacing w:after="0"/>
+      </w:pPr>
+    </w:p>
+    <w:p>
+      <w:pPr>
+        <w:spacing w:after="0"/>
+      </w:pPr>
       <w:r>
         <w:t>9</w:t>
       </w:r>
@@ -6399,9 +6860,12 @@
       </w:tr>
     </w:tbl>
     <w:p/>
-    <w:p/>
-    <w:p>
-      <w:r>
+    <w:p>
+      <w:pPr>
+        <w:spacing w:after="0"/>
+      </w:pPr>
+      <w:r>
+        <w:lastRenderedPageBreak/>
         <w:t>10</w:t>
       </w:r>
       <w:r>
@@ -6800,9 +7264,15 @@
         </w:tc>
       </w:tr>
     </w:tbl>
-    <w:p/>
-    <w:p/>
-    <w:p>
+    <w:p>
+      <w:pPr>
+        <w:spacing w:after="0"/>
+      </w:pPr>
+    </w:p>
+    <w:p>
+      <w:pPr>
+        <w:spacing w:after="0"/>
+      </w:pPr>
       <w:r>
         <w:t>11. Uncomment</w:t>
       </w:r>
@@ -6813,8 +7283,15 @@
         <w:t xml:space="preserve"> and run tests 2-4 and 2-5</w:t>
       </w:r>
     </w:p>
-    <w:p/>
-    <w:p>
+    <w:p>
+      <w:pPr>
+        <w:spacing w:after="0"/>
+      </w:pPr>
+    </w:p>
+    <w:p>
+      <w:pPr>
+        <w:spacing w:after="0"/>
+      </w:pPr>
       <w:r>
         <w:t>12</w:t>
       </w:r>
@@ -6847,24 +7324,31 @@
         <w:t>:</w:t>
       </w:r>
     </w:p>
-    <w:bookmarkStart w:id="17" w:name="_MON_1470986481"/>
-    <w:bookmarkEnd w:id="17"/>
+    <w:bookmarkStart w:id="23" w:name="_MON_1470986481"/>
+    <w:bookmarkEnd w:id="23"/>
     <w:p>
       <w:r>
         <w:object w:dxaOrig="9026" w:dyaOrig="543">
-          <v:shape id="_x0000_i1027" type="#_x0000_t75" style="width:453.4pt;height:28.5pt" o:ole="" o:bordertopcolor="this" o:borderleftcolor="this" o:borderbottomcolor="this" o:borderrightcolor="this">
-            <v:imagedata r:id="rId30" o:title=""/>
+          <v:shape id="_x0000_i1030" type="#_x0000_t75" style="width:453.4pt;height:28.5pt" o:ole="" o:bordertopcolor="this" o:borderleftcolor="this" o:borderbottomcolor="this" o:borderrightcolor="this">
+            <v:imagedata r:id="rId31" o:title=""/>
             <w10:bordertop type="single" width="4"/>
             <w10:borderleft type="single" width="4"/>
             <w10:borderbottom type="single" width="4"/>
             <w10:borderright type="single" width="4"/>
           </v:shape>
-          <o:OLEObject Type="Embed" ProgID="Word.OpenDocumentText.12" ShapeID="_x0000_i1027" DrawAspect="Content" ObjectID="_1513027049" r:id="rId31"/>
+          <o:OLEObject Type="Embed" ProgID="Word.OpenDocumentText.12" ShapeID="_x0000_i1030" DrawAspect="Content" ObjectID="_1513338440" r:id="rId32"/>
         </w:object>
       </w:r>
     </w:p>
-    <w:p/>
-    <w:p>
+    <w:p>
+      <w:pPr>
+        <w:spacing w:after="0"/>
+      </w:pPr>
+    </w:p>
+    <w:p>
+      <w:pPr>
+        <w:spacing w:after="0"/>
+      </w:pPr>
       <w:r>
         <w:t>13</w:t>
       </w:r>
@@ -6878,8 +7362,15 @@
         <w:t xml:space="preserve"> and run test 2-6</w:t>
       </w:r>
     </w:p>
-    <w:p/>
-    <w:p>
+    <w:p>
+      <w:pPr>
+        <w:spacing w:after="0"/>
+      </w:pPr>
+    </w:p>
+    <w:p>
+      <w:pPr>
+        <w:spacing w:after="0"/>
+      </w:pPr>
       <w:r>
         <w:t>14</w:t>
       </w:r>
@@ -6903,19 +7394,19 @@
         <w:t>:</w:t>
       </w:r>
     </w:p>
-    <w:bookmarkStart w:id="18" w:name="_MON_1470987108"/>
-    <w:bookmarkEnd w:id="18"/>
+    <w:bookmarkStart w:id="24" w:name="_MON_1470987108"/>
+    <w:bookmarkEnd w:id="24"/>
     <w:p>
       <w:r>
         <w:object w:dxaOrig="9026" w:dyaOrig="1603">
-          <v:shape id="_x0000_i1028" type="#_x0000_t75" style="width:453.4pt;height:80.25pt" o:ole="" o:bordertopcolor="this" o:borderleftcolor="this" o:borderbottomcolor="this" o:borderrightcolor="this">
-            <v:imagedata r:id="rId32" o:title=""/>
+          <v:shape id="_x0000_i1031" type="#_x0000_t75" style="width:453.4pt;height:80.25pt" o:ole="" o:bordertopcolor="this" o:borderleftcolor="this" o:borderbottomcolor="this" o:borderrightcolor="this">
+            <v:imagedata r:id="rId33" o:title=""/>
             <w10:bordertop type="single" width="4"/>
             <w10:borderleft type="single" width="4"/>
             <w10:borderbottom type="single" width="4"/>
             <w10:borderright type="single" width="4"/>
           </v:shape>
-          <o:OLEObject Type="Embed" ProgID="Word.OpenDocumentText.12" ShapeID="_x0000_i1028" DrawAspect="Content" ObjectID="_1513027050" r:id="rId33"/>
+          <o:OLEObject Type="Embed" ProgID="Word.OpenDocumentText.12" ShapeID="_x0000_i1031" DrawAspect="Content" ObjectID="_1513338441" r:id="rId34"/>
         </w:object>
       </w:r>
     </w:p>
@@ -6928,103 +7419,92 @@
       <w:pPr>
         <w:spacing w:after="0"/>
       </w:pPr>
+      <w:r>
+        <w:t>15</w:t>
+      </w:r>
+      <w:r>
+        <w:t>. Send</w:t>
+      </w:r>
+      <w:r>
+        <w:t xml:space="preserve"> “</w:t>
+      </w:r>
+      <w:proofErr w:type="spellStart"/>
+      <w:r>
+        <w:t>increaseCreditUsingVip</w:t>
+      </w:r>
+      <w:proofErr w:type="spellEnd"/>
+      <w:r>
+        <w:t>” and</w:t>
+      </w:r>
+      <w:r>
+        <w:t xml:space="preserve"> “</w:t>
+      </w:r>
+      <w:proofErr w:type="spellStart"/>
+      <w:r>
+        <w:t>upgradeCustomer</w:t>
+      </w:r>
+      <w:proofErr w:type="spellEnd"/>
+      <w:r>
+        <w:t xml:space="preserve">” to the F# Interactive and test </w:t>
+      </w:r>
+      <w:r>
+        <w:t>“</w:t>
+      </w:r>
+      <w:proofErr w:type="spellStart"/>
+      <w:r>
+        <w:t>upgradeCustomer</w:t>
+      </w:r>
+      <w:proofErr w:type="spellEnd"/>
+      <w:r>
+        <w:t>”</w:t>
+      </w:r>
+      <w:r>
+        <w:t xml:space="preserve"> with customer1 and customer2</w:t>
+      </w:r>
+      <w:r>
+        <w:t>.</w:t>
+      </w:r>
     </w:p>
     <w:p>
       <w:pPr>
         <w:spacing w:after="0"/>
       </w:pPr>
-      <w:r>
-        <w:t>15</w:t>
-      </w:r>
-      <w:r>
-        <w:t>. Send</w:t>
-      </w:r>
-      <w:r>
-        <w:t xml:space="preserve"> “</w:t>
+    </w:p>
+    <w:p>
+      <w:pPr>
+        <w:spacing w:after="0"/>
+      </w:pPr>
+      <w:r>
+        <w:t>16</w:t>
+      </w:r>
+      <w:r>
+        <w:t>. Refactor “</w:t>
       </w:r>
       <w:proofErr w:type="spellStart"/>
       <w:r>
-        <w:t>increaseCreditUsingVip</w:t>
+        <w:t>upgradeCustomer</w:t>
       </w:r>
       <w:proofErr w:type="spellEnd"/>
       <w:r>
-        <w:t>” and</w:t>
-      </w:r>
-      <w:r>
-        <w:t xml:space="preserve"> “</w:t>
-      </w:r>
-      <w:proofErr w:type="spellStart"/>
-      <w:r>
-        <w:t>upgradeCustomer</w:t>
-      </w:r>
-      <w:proofErr w:type="spellEnd"/>
-      <w:r>
-        <w:t xml:space="preserve">” to the F# Interactive and test </w:t>
-      </w:r>
-      <w:r>
-        <w:t>“</w:t>
-      </w:r>
-      <w:proofErr w:type="spellStart"/>
-      <w:r>
-        <w:t>upgradeCustomer</w:t>
-      </w:r>
-      <w:proofErr w:type="spellEnd"/>
-      <w:r>
-        <w:t>”</w:t>
-      </w:r>
-      <w:r>
-        <w:t xml:space="preserve"> with customer1 and customer2</w:t>
-      </w:r>
-      <w:r>
-        <w:t>.</w:t>
-      </w:r>
-    </w:p>
+        <w:t>” to use the pipelining operator and test it in the F# interactive:</w:t>
+      </w:r>
+    </w:p>
+    <w:bookmarkStart w:id="25" w:name="_MON_1470987266"/>
+    <w:bookmarkEnd w:id="25"/>
     <w:p>
       <w:pPr>
         <w:spacing w:after="0"/>
       </w:pPr>
-    </w:p>
-    <w:p>
-      <w:pPr>
-        <w:spacing w:after="0"/>
-      </w:pPr>
-    </w:p>
-    <w:p>
-      <w:pPr>
-        <w:spacing w:after="0"/>
-      </w:pPr>
-      <w:r>
-        <w:lastRenderedPageBreak/>
-        <w:t>16</w:t>
-      </w:r>
-      <w:r>
-        <w:t>. Refactor “</w:t>
-      </w:r>
-      <w:proofErr w:type="spellStart"/>
-      <w:r>
-        <w:t>upgradeCustomer</w:t>
-      </w:r>
-      <w:proofErr w:type="spellEnd"/>
-      <w:r>
-        <w:t>” to use the pipelining operator and test it in the F# interactive:</w:t>
-      </w:r>
-    </w:p>
-    <w:bookmarkStart w:id="19" w:name="_MON_1470987266"/>
-    <w:bookmarkEnd w:id="19"/>
-    <w:p>
-      <w:pPr>
-        <w:spacing w:after="0"/>
-      </w:pPr>
       <w:r>
         <w:object w:dxaOrig="9360" w:dyaOrig="1557">
-          <v:shape id="_x0000_i1029" type="#_x0000_t75" style="width:454.5pt;height:79.5pt" o:ole="" o:bordertopcolor="this" o:borderleftcolor="this" o:borderbottomcolor="this" o:borderrightcolor="this">
-            <v:imagedata r:id="rId34" o:title=""/>
+          <v:shape id="_x0000_i1032" type="#_x0000_t75" style="width:454.5pt;height:79.5pt" o:ole="" o:bordertopcolor="this" o:borderleftcolor="this" o:borderbottomcolor="this" o:borderrightcolor="this">
+            <v:imagedata r:id="rId35" o:title=""/>
             <w10:bordertop type="single" width="4"/>
             <w10:borderleft type="single" width="4"/>
             <w10:borderbottom type="single" width="4"/>
             <w10:borderright type="single" width="4"/>
           </v:shape>
-          <o:OLEObject Type="Embed" ProgID="Word.OpenDocumentText.12" ShapeID="_x0000_i1029" DrawAspect="Content" ObjectID="_1513027051" r:id="rId35"/>
+          <o:OLEObject Type="Embed" ProgID="Word.OpenDocumentText.12" ShapeID="_x0000_i1032" DrawAspect="Content" ObjectID="_1513338442" r:id="rId36"/>
         </w:object>
       </w:r>
     </w:p>
@@ -7037,22 +7517,44 @@
       <w:pPr>
         <w:spacing w:after="0"/>
       </w:pPr>
+      <w:r>
+        <w:t>17</w:t>
+      </w:r>
+      <w:r>
+        <w:t>. Send</w:t>
+      </w:r>
+      <w:r>
+        <w:t xml:space="preserve"> the new</w:t>
+      </w:r>
+      <w:r>
+        <w:t xml:space="preserve"> “</w:t>
+      </w:r>
+      <w:proofErr w:type="spellStart"/>
+      <w:r>
+        <w:t>upgradeCustomer</w:t>
+      </w:r>
+      <w:proofErr w:type="spellEnd"/>
+      <w:r>
+        <w:t>” to the F# Interactive and test it with customer1 and customer2</w:t>
+      </w:r>
+      <w:r>
+        <w:t>.</w:t>
+      </w:r>
     </w:p>
     <w:p>
       <w:pPr>
         <w:spacing w:after="0"/>
       </w:pPr>
-      <w:r>
-        <w:t>17</w:t>
-      </w:r>
-      <w:r>
-        <w:t>. Send</w:t>
-      </w:r>
-      <w:r>
-        <w:t xml:space="preserve"> the new</w:t>
-      </w:r>
-      <w:r>
-        <w:t xml:space="preserve"> “</w:t>
+    </w:p>
+    <w:p>
+      <w:pPr>
+        <w:spacing w:after="0"/>
+      </w:pPr>
+      <w:r>
+        <w:t>18</w:t>
+      </w:r>
+      <w:r>
+        <w:t>. Refactor “</w:t>
       </w:r>
       <w:proofErr w:type="spellStart"/>
       <w:r>
@@ -7060,57 +7562,25 @@
       </w:r>
       <w:proofErr w:type="spellEnd"/>
       <w:r>
-        <w:t>” to the F# Interactive and test it with customer1 and customer2</w:t>
-      </w:r>
-      <w:r>
-        <w:t>.</w:t>
-      </w:r>
-    </w:p>
+        <w:t>” again to use composition:</w:t>
+      </w:r>
+    </w:p>
+    <w:bookmarkStart w:id="26" w:name="_MON_1470987428"/>
+    <w:bookmarkEnd w:id="26"/>
     <w:p>
       <w:pPr>
         <w:spacing w:after="0"/>
       </w:pPr>
-    </w:p>
-    <w:p>
-      <w:pPr>
-        <w:spacing w:after="0"/>
-      </w:pPr>
-    </w:p>
-    <w:p>
-      <w:pPr>
-        <w:spacing w:after="0"/>
-      </w:pPr>
-      <w:r>
-        <w:t>18</w:t>
-      </w:r>
-      <w:r>
-        <w:t>. Refactor “</w:t>
-      </w:r>
-      <w:proofErr w:type="spellStart"/>
-      <w:r>
-        <w:t>upgradeCustomer</w:t>
-      </w:r>
-      <w:proofErr w:type="spellEnd"/>
-      <w:r>
-        <w:t>” again to use composition:</w:t>
-      </w:r>
-    </w:p>
-    <w:bookmarkStart w:id="20" w:name="_MON_1470987428"/>
-    <w:bookmarkEnd w:id="20"/>
-    <w:p>
-      <w:pPr>
-        <w:spacing w:after="0"/>
-      </w:pPr>
       <w:r>
         <w:object w:dxaOrig="9026" w:dyaOrig="549">
-          <v:shape id="_x0000_i1030" type="#_x0000_t75" style="width:453.4pt;height:28.5pt" o:ole="" o:bordertopcolor="this" o:borderleftcolor="this" o:borderbottomcolor="this" o:borderrightcolor="this">
-            <v:imagedata r:id="rId36" o:title=""/>
+          <v:shape id="_x0000_i1033" type="#_x0000_t75" style="width:453.4pt;height:28.5pt" o:ole="" o:bordertopcolor="this" o:borderleftcolor="this" o:borderbottomcolor="this" o:borderrightcolor="this">
+            <v:imagedata r:id="rId37" o:title=""/>
             <w10:bordertop type="single" width="4"/>
             <w10:borderleft type="single" width="4"/>
             <w10:borderbottom type="single" width="4"/>
             <w10:borderright type="single" width="4"/>
           </v:shape>
-          <o:OLEObject Type="Embed" ProgID="Word.OpenDocumentText.12" ShapeID="_x0000_i1030" DrawAspect="Content" ObjectID="_1513027052" r:id="rId37"/>
+          <o:OLEObject Type="Embed" ProgID="Word.OpenDocumentText.12" ShapeID="_x0000_i1033" DrawAspect="Content" ObjectID="_1513338443" r:id="rId38"/>
         </w:object>
       </w:r>
     </w:p>
@@ -7120,11 +7590,6 @@
       </w:pPr>
     </w:p>
     <w:p>
-      <w:pPr>
-        <w:spacing w:after="0"/>
-      </w:pPr>
-    </w:p>
-    <w:p>
       <w:r>
         <w:t>19</w:t>
       </w:r>
@@ -7150,14 +7615,17 @@
       <w:pPr>
         <w:pStyle w:val="Heading1"/>
       </w:pPr>
-      <w:bookmarkStart w:id="21" w:name="_Toc397286534"/>
-      <w:bookmarkStart w:id="22" w:name="_Toc402896140"/>
+      <w:bookmarkStart w:id="27" w:name="_Toc397286534"/>
+      <w:bookmarkStart w:id="28" w:name="_Toc439596086"/>
       <w:r>
         <w:lastRenderedPageBreak/>
-        <w:t>Exercise 3</w:t>
-      </w:r>
-      <w:bookmarkEnd w:id="21"/>
-      <w:bookmarkEnd w:id="22"/>
+        <w:t>Module</w:t>
+      </w:r>
+      <w:r>
+        <w:t xml:space="preserve"> 3</w:t>
+      </w:r>
+      <w:bookmarkEnd w:id="27"/>
+      <w:bookmarkEnd w:id="28"/>
     </w:p>
     <w:p>
       <w:pPr>
@@ -7185,6 +7653,102 @@
         <w:spacing w:line="240" w:lineRule="auto"/>
       </w:pPr>
       <w:r>
+        <w:rPr>
+          <w:noProof/>
+        </w:rPr>
+        <mc:AlternateContent>
+          <mc:Choice Requires="wps">
+            <w:drawing>
+              <wp:anchor distT="45720" distB="45720" distL="114300" distR="114300" simplePos="0" relativeHeight="251666432" behindDoc="0" locked="0" layoutInCell="1" allowOverlap="1" wp14:anchorId="5E5FC28A" wp14:editId="1AB70379">
+                <wp:simplePos x="0" y="0"/>
+                <wp:positionH relativeFrom="margin">
+                  <wp:align>right</wp:align>
+                </wp:positionH>
+                <wp:positionV relativeFrom="paragraph">
+                  <wp:posOffset>6985</wp:posOffset>
+                </wp:positionV>
+                <wp:extent cx="4052570" cy="290195"/>
+                <wp:effectExtent l="0" t="0" r="24130" b="14605"/>
+                <wp:wrapSquare wrapText="bothSides"/>
+                <wp:docPr id="12" name="Text Box 2"/>
+                <wp:cNvGraphicFramePr>
+                  <a:graphicFrameLocks xmlns:a="http://schemas.openxmlformats.org/drawingml/2006/main"/>
+                </wp:cNvGraphicFramePr>
+                <a:graphic xmlns:a="http://schemas.openxmlformats.org/drawingml/2006/main">
+                  <a:graphicData uri="http://schemas.microsoft.com/office/word/2010/wordprocessingShape">
+                    <wps:wsp>
+                      <wps:cNvSpPr txBox="1">
+                        <a:spLocks noChangeArrowheads="1"/>
+                      </wps:cNvSpPr>
+                      <wps:spPr bwMode="auto">
+                        <a:xfrm>
+                          <a:off x="0" y="0"/>
+                          <a:ext cx="4052570" cy="290195"/>
+                        </a:xfrm>
+                        <a:prstGeom prst="rect">
+                          <a:avLst/>
+                        </a:prstGeom>
+                        <a:solidFill>
+                          <a:srgbClr val="FFFFFF"/>
+                        </a:solidFill>
+                        <a:ln w="9525">
+                          <a:solidFill>
+                            <a:srgbClr val="000000"/>
+                          </a:solidFill>
+                          <a:miter lim="800000"/>
+                          <a:headEnd/>
+                          <a:tailEnd/>
+                        </a:ln>
+                      </wps:spPr>
+                      <wps:txbx>
+                        <w:txbxContent>
+                          <w:p>
+                            <w:pPr>
+                              <w:jc w:val="center"/>
+                            </w:pPr>
+                            <w:r>
+                              <w:t>Do not copy and paste the code, you must type each exercise in, manually.</w:t>
+                            </w:r>
+                          </w:p>
+                        </w:txbxContent>
+                      </wps:txbx>
+                      <wps:bodyPr rot="0" vert="horz" wrap="square" lIns="91440" tIns="45720" rIns="91440" bIns="45720" anchor="t" anchorCtr="0">
+                        <a:noAutofit/>
+                      </wps:bodyPr>
+                    </wps:wsp>
+                  </a:graphicData>
+                </a:graphic>
+                <wp14:sizeRelH relativeFrom="margin">
+                  <wp14:pctWidth>0</wp14:pctWidth>
+                </wp14:sizeRelH>
+                <wp14:sizeRelV relativeFrom="margin">
+                  <wp14:pctHeight>0</wp14:pctHeight>
+                </wp14:sizeRelV>
+              </wp:anchor>
+            </w:drawing>
+          </mc:Choice>
+          <mc:Fallback>
+            <w:pict>
+              <v:shape w14:anchorId="5E5FC28A" id="_x0000_s1037" type="#_x0000_t202" style="position:absolute;left:0;text-align:left;margin-left:267.9pt;margin-top:.55pt;width:319.1pt;height:22.85pt;z-index:251666432;visibility:visible;mso-wrap-style:square;mso-width-percent:0;mso-height-percent:0;mso-wrap-distance-left:9pt;mso-wrap-distance-top:3.6pt;mso-wrap-distance-right:9pt;mso-wrap-distance-bottom:3.6pt;mso-position-horizontal:right;mso-position-horizontal-relative:margin;mso-position-vertical:absolute;mso-position-vertical-relative:text;mso-width-percent:0;mso-height-percent:0;mso-width-relative:margin;mso-height-relative:margin;v-text-anchor:top" o:gfxdata="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">
+                <v:textbox>
+                  <w:txbxContent>
+                    <w:p>
+                      <w:pPr>
+                        <w:jc w:val="center"/>
+                      </w:pPr>
+                      <w:r>
+                        <w:t>Do not copy and paste the code, you must type each exercise in, manually.</w:t>
+                      </w:r>
+                    </w:p>
+                  </w:txbxContent>
+                </v:textbox>
+                <w10:wrap type="square" anchorx="margin"/>
+              </v:shape>
+            </w:pict>
+          </mc:Fallback>
+        </mc:AlternateContent>
+      </w:r>
+      <w:r>
         <w:t>Pattern matching</w:t>
       </w:r>
       <w:r>
@@ -7228,20 +7792,43 @@
         <w:t xml:space="preserve"> minutes</w:t>
       </w:r>
     </w:p>
-    <w:p/>
-    <w:p>
-      <w:r>
-        <w:t>1. Without closing Visual Studio, go to File -&gt; Close Solution and then to File -&gt; Open Project/Solution… and select Module3\Pre\</w:t>
-      </w:r>
-      <w:r>
-        <w:t>FSharpIntro.sln</w:t>
-      </w:r>
-      <w:r>
-        <w:t xml:space="preserve"> and go to the Applications project. You need to keep Visual Studio open so you don’t lose the F# Interactive session.</w:t>
-      </w:r>
-    </w:p>
-    <w:p/>
-    <w:p>
+    <w:p>
+      <w:pPr>
+        <w:spacing w:after="0"/>
+      </w:pPr>
+    </w:p>
+    <w:p>
+      <w:pPr>
+        <w:spacing w:after="0"/>
+      </w:pPr>
+      <w:r>
+        <w:t xml:space="preserve">1. </w:t>
+      </w:r>
+      <w:r>
+        <w:t xml:space="preserve">Go </w:t>
+      </w:r>
+      <w:r>
+        <w:t xml:space="preserve">to the </w:t>
+      </w:r>
+      <w:r>
+        <w:t>Module3/Application</w:t>
+      </w:r>
+      <w:r>
+        <w:t xml:space="preserve"> project</w:t>
+      </w:r>
+      <w:r>
+        <w:t>.</w:t>
+      </w:r>
+    </w:p>
+    <w:p>
+      <w:pPr>
+        <w:spacing w:after="0"/>
+      </w:pPr>
+    </w:p>
+    <w:p>
+      <w:pPr>
+        <w:spacing w:after="0"/>
+      </w:pPr>
       <w:r>
         <w:t>2</w:t>
       </w:r>
@@ -7283,24 +7870,31 @@
         <w:t xml:space="preserve"> before “Customer”):</w:t>
       </w:r>
     </w:p>
-    <w:bookmarkStart w:id="23" w:name="_MON_1472401802"/>
-    <w:bookmarkEnd w:id="23"/>
+    <w:bookmarkStart w:id="29" w:name="_MON_1472401802"/>
+    <w:bookmarkEnd w:id="29"/>
     <w:p>
       <w:r>
         <w:object w:dxaOrig="9026" w:dyaOrig="5385">
-          <v:shape id="_x0000_i1040" type="#_x0000_t75" style="width:453.4pt;height:266.25pt" o:ole="">
-            <v:imagedata r:id="rId38" o:title=""/>
+          <v:shape id="_x0000_i1034" type="#_x0000_t75" style="width:453.4pt;height:266.25pt" o:ole="" o:bordertopcolor="this" o:borderleftcolor="this" o:borderbottomcolor="this" o:borderrightcolor="this">
+            <v:imagedata r:id="rId39" o:title=""/>
             <w10:bordertop type="single" width="4"/>
             <w10:borderleft type="single" width="4"/>
             <w10:borderbottom type="single" width="4"/>
             <w10:borderright type="single" width="4"/>
           </v:shape>
-          <o:OLEObject Type="Embed" ProgID="Word.OpenDocumentText.12" ShapeID="_x0000_i1040" DrawAspect="Content" ObjectID="_1513027053" r:id="rId39"/>
+          <o:OLEObject Type="Embed" ProgID="Word.OpenDocumentText.12" ShapeID="_x0000_i1034" DrawAspect="Content" ObjectID="_1513338444" r:id="rId40"/>
         </w:object>
       </w:r>
     </w:p>
-    <w:p/>
-    <w:p>
+    <w:p>
+      <w:pPr>
+        <w:spacing w:after="0"/>
+      </w:pPr>
+    </w:p>
+    <w:p>
+      <w:pPr>
+        <w:spacing w:after="0"/>
+      </w:pPr>
       <w:r>
         <w:t>3</w:t>
       </w:r>
@@ -7314,8 +7908,15 @@
         <w:t>all but the “module Types” line and send it to the F# Interactive (include “open System”).</w:t>
       </w:r>
     </w:p>
-    <w:p/>
-    <w:p>
+    <w:p>
+      <w:pPr>
+        <w:spacing w:after="0"/>
+      </w:pPr>
+    </w:p>
+    <w:p>
+      <w:pPr>
+        <w:spacing w:after="0"/>
+      </w:pPr>
       <w:r>
         <w:t>4</w:t>
       </w:r>
@@ -7349,12 +7950,21 @@
         <w:t>.</w:t>
       </w:r>
     </w:p>
-    <w:p/>
-    <w:p/>
-    <w:p/>
-    <w:p>
-      <w:r>
-        <w:lastRenderedPageBreak/>
+    <w:p>
+      <w:pPr>
+        <w:spacing w:after="0"/>
+      </w:pPr>
+    </w:p>
+    <w:p>
+      <w:pPr>
+        <w:spacing w:after="0"/>
+      </w:pPr>
+    </w:p>
+    <w:p>
+      <w:pPr>
+        <w:spacing w:after="0"/>
+      </w:pPr>
+      <w:r>
         <w:t>5</w:t>
       </w:r>
       <w:r>
@@ -7380,25 +7990,33 @@
         <w:t>:</w:t>
       </w:r>
     </w:p>
-    <w:bookmarkStart w:id="24" w:name="_MON_1472403573"/>
-    <w:bookmarkEnd w:id="24"/>
+    <w:bookmarkStart w:id="30" w:name="_MON_1472403573"/>
+    <w:bookmarkEnd w:id="30"/>
     <w:p>
       <w:r>
         <w:object w:dxaOrig="9026" w:dyaOrig="1158">
-          <v:shape id="_x0000_i1041" type="#_x0000_t75" style="width:453.4pt;height:58.5pt" o:ole="">
-            <v:imagedata r:id="rId40" o:title=""/>
+          <v:shape id="_x0000_i1035" type="#_x0000_t75" style="width:453.4pt;height:58.5pt" o:ole="" o:bordertopcolor="this" o:borderleftcolor="this" o:borderbottomcolor="this" o:borderrightcolor="this">
+            <v:imagedata r:id="rId41" o:title=""/>
             <w10:bordertop type="single" width="4"/>
             <w10:borderleft type="single" width="4"/>
             <w10:borderbottom type="single" width="4"/>
             <w10:borderright type="single" width="4"/>
           </v:shape>
-          <o:OLEObject Type="Embed" ProgID="Word.OpenDocumentText.12" ShapeID="_x0000_i1041" DrawAspect="Content" ObjectID="_1513027054" r:id="rId41"/>
+          <o:OLEObject Type="Embed" ProgID="Word.OpenDocumentText.12" ShapeID="_x0000_i1035" DrawAspect="Content" ObjectID="_1513338445" r:id="rId42"/>
         </w:object>
       </w:r>
     </w:p>
-    <w:p/>
-    <w:p>
-      <w:r>
+    <w:p>
+      <w:pPr>
+        <w:spacing w:after="0"/>
+      </w:pPr>
+    </w:p>
+    <w:p>
+      <w:pPr>
+        <w:spacing w:after="0"/>
+      </w:pPr>
+      <w:r>
+        <w:lastRenderedPageBreak/>
         <w:t>6. Uncomment</w:t>
       </w:r>
       <w:r>
@@ -7422,8 +8040,15 @@
         <w:t>.</w:t>
       </w:r>
     </w:p>
-    <w:p/>
-    <w:p>
+    <w:p>
+      <w:pPr>
+        <w:spacing w:after="0"/>
+      </w:pPr>
+    </w:p>
+    <w:p>
+      <w:pPr>
+        <w:spacing w:after="0"/>
+      </w:pPr>
       <w:r>
         <w:t>7</w:t>
       </w:r>
@@ -7447,24 +8072,31 @@
         <w:t xml:space="preserve">: </w:t>
       </w:r>
     </w:p>
-    <w:bookmarkStart w:id="25" w:name="_MON_1471024033"/>
-    <w:bookmarkEnd w:id="25"/>
+    <w:bookmarkStart w:id="31" w:name="_MON_1471024033"/>
+    <w:bookmarkEnd w:id="31"/>
     <w:p>
       <w:r>
         <w:object w:dxaOrig="9026" w:dyaOrig="1285">
-          <v:shape id="_x0000_i1031" type="#_x0000_t75" style="width:453.4pt;height:64.15pt" o:ole="" o:bordertopcolor="this" o:borderleftcolor="this" o:borderbottomcolor="this" o:borderrightcolor="this">
-            <v:imagedata r:id="rId42" o:title=""/>
+          <v:shape id="_x0000_i1036" type="#_x0000_t75" style="width:453.4pt;height:64.15pt" o:ole="" o:bordertopcolor="this" o:borderleftcolor="this" o:borderbottomcolor="this" o:borderrightcolor="this">
+            <v:imagedata r:id="rId43" o:title=""/>
             <w10:bordertop type="single" width="4"/>
             <w10:borderleft type="single" width="4"/>
             <w10:borderbottom type="single" width="4"/>
             <w10:borderright type="single" width="4"/>
           </v:shape>
-          <o:OLEObject Type="Embed" ProgID="Word.OpenDocumentText.12" ShapeID="_x0000_i1031" DrawAspect="Content" ObjectID="_1513027055" r:id="rId43"/>
+          <o:OLEObject Type="Embed" ProgID="Word.OpenDocumentText.12" ShapeID="_x0000_i1036" DrawAspect="Content" ObjectID="_1513338446" r:id="rId44"/>
         </w:object>
       </w:r>
     </w:p>
-    <w:p/>
-    <w:p>
+    <w:p>
+      <w:pPr>
+        <w:spacing w:after="0"/>
+      </w:pPr>
+    </w:p>
+    <w:p>
+      <w:pPr>
+        <w:spacing w:after="0"/>
+      </w:pPr>
       <w:r>
         <w:t>8</w:t>
       </w:r>
@@ -7480,8 +8112,15 @@
         <w:t>” to the F# Interactive and test it with customer1 and customer2.</w:t>
       </w:r>
     </w:p>
-    <w:p/>
-    <w:p>
+    <w:p>
+      <w:pPr>
+        <w:spacing w:after="0"/>
+      </w:pPr>
+    </w:p>
+    <w:p>
+      <w:pPr>
+        <w:spacing w:after="0"/>
+      </w:pPr>
       <w:r>
         <w:t>9. Uncomment</w:t>
       </w:r>
@@ -7495,8 +8134,15 @@
         <w:t>.</w:t>
       </w:r>
     </w:p>
-    <w:p/>
-    <w:p>
+    <w:p>
+      <w:pPr>
+        <w:spacing w:after="0"/>
+      </w:pPr>
+    </w:p>
+    <w:p>
+      <w:pPr>
+        <w:spacing w:after="0"/>
+      </w:pPr>
       <w:r>
         <w:t>10</w:t>
       </w:r>
@@ -7520,24 +8166,31 @@
         <w:t>:</w:t>
       </w:r>
     </w:p>
-    <w:bookmarkStart w:id="26" w:name="_MON_1471025395"/>
-    <w:bookmarkEnd w:id="26"/>
+    <w:bookmarkStart w:id="32" w:name="_MON_1471025395"/>
+    <w:bookmarkEnd w:id="32"/>
     <w:p>
       <w:r>
         <w:object w:dxaOrig="9026" w:dyaOrig="1495">
-          <v:shape id="_x0000_i1032" type="#_x0000_t75" style="width:453.4pt;height:1in" o:ole="" o:bordertopcolor="this" o:borderleftcolor="this" o:borderbottomcolor="this" o:borderrightcolor="this">
-            <v:imagedata r:id="rId44" o:title=""/>
+          <v:shape id="_x0000_i1037" type="#_x0000_t75" style="width:453.4pt;height:1in" o:ole="" o:bordertopcolor="this" o:borderleftcolor="this" o:borderbottomcolor="this" o:borderrightcolor="this">
+            <v:imagedata r:id="rId45" o:title=""/>
             <w10:bordertop type="single" width="4"/>
             <w10:borderleft type="single" width="4"/>
             <w10:borderbottom type="single" width="4"/>
             <w10:borderright type="single" width="4"/>
           </v:shape>
-          <o:OLEObject Type="Embed" ProgID="Word.OpenDocumentText.12" ShapeID="_x0000_i1032" DrawAspect="Content" ObjectID="_1513027056" r:id="rId45"/>
+          <o:OLEObject Type="Embed" ProgID="Word.OpenDocumentText.12" ShapeID="_x0000_i1037" DrawAspect="Content" ObjectID="_1513338447" r:id="rId46"/>
         </w:object>
       </w:r>
     </w:p>
-    <w:p/>
-    <w:p>
+    <w:p>
+      <w:pPr>
+        <w:spacing w:after="0"/>
+      </w:pPr>
+    </w:p>
+    <w:p>
+      <w:pPr>
+        <w:spacing w:after="0"/>
+      </w:pPr>
       <w:r>
         <w:t>11</w:t>
       </w:r>
@@ -7553,8 +8206,15 @@
         <w:t>” to the F# Interactive and test it with customer1 and customer2.</w:t>
       </w:r>
     </w:p>
-    <w:p/>
-    <w:p>
+    <w:p>
+      <w:pPr>
+        <w:spacing w:after="0"/>
+      </w:pPr>
+    </w:p>
+    <w:p>
+      <w:pPr>
+        <w:spacing w:after="0"/>
+      </w:pPr>
       <w:r>
         <w:t>12. Uncomment</w:t>
       </w:r>
@@ -7575,6 +8235,9 @@
       </w:r>
     </w:p>
     <w:p>
+      <w:pPr>
+        <w:spacing w:after="0"/>
+      </w:pPr>
       <w:r>
         <w:br w:type="page"/>
       </w:r>
@@ -7583,14 +8246,17 @@
       <w:pPr>
         <w:pStyle w:val="Heading1"/>
       </w:pPr>
-      <w:bookmarkStart w:id="27" w:name="_Toc397286538"/>
-      <w:bookmarkStart w:id="28" w:name="_Toc402896141"/>
+      <w:bookmarkStart w:id="33" w:name="_Toc397286538"/>
+      <w:bookmarkStart w:id="34" w:name="_Toc439596087"/>
       <w:r>
         <w:lastRenderedPageBreak/>
-        <w:t>Exercise 4</w:t>
-      </w:r>
-      <w:bookmarkEnd w:id="27"/>
-      <w:bookmarkEnd w:id="28"/>
+        <w:t>Module</w:t>
+      </w:r>
+      <w:r>
+        <w:t xml:space="preserve"> 4</w:t>
+      </w:r>
+      <w:bookmarkEnd w:id="33"/>
+      <w:bookmarkEnd w:id="34"/>
     </w:p>
     <w:p>
       <w:pPr>
@@ -7602,7 +8268,13 @@
         <w:spacing w:line="240" w:lineRule="auto"/>
       </w:pPr>
       <w:r>
-        <w:t>Functional lists</w:t>
+        <w:t xml:space="preserve">Functional </w:t>
+      </w:r>
+      <w:r>
+        <w:t>l</w:t>
+      </w:r>
+      <w:r>
+        <w:t>ists</w:t>
       </w:r>
     </w:p>
     <w:p>
@@ -7615,6 +8287,102 @@
         <w:spacing w:line="240" w:lineRule="auto"/>
       </w:pPr>
       <w:r>
+        <w:rPr>
+          <w:noProof/>
+        </w:rPr>
+        <mc:AlternateContent>
+          <mc:Choice Requires="wps">
+            <w:drawing>
+              <wp:anchor distT="45720" distB="45720" distL="114300" distR="114300" simplePos="0" relativeHeight="251668480" behindDoc="0" locked="0" layoutInCell="1" allowOverlap="1" wp14:anchorId="0967CA42" wp14:editId="6DC70C42">
+                <wp:simplePos x="0" y="0"/>
+                <wp:positionH relativeFrom="margin">
+                  <wp:align>right</wp:align>
+                </wp:positionH>
+                <wp:positionV relativeFrom="paragraph">
+                  <wp:posOffset>6985</wp:posOffset>
+                </wp:positionV>
+                <wp:extent cx="4052570" cy="290195"/>
+                <wp:effectExtent l="0" t="0" r="24130" b="14605"/>
+                <wp:wrapSquare wrapText="bothSides"/>
+                <wp:docPr id="16" name="Text Box 2"/>
+                <wp:cNvGraphicFramePr>
+                  <a:graphicFrameLocks xmlns:a="http://schemas.openxmlformats.org/drawingml/2006/main"/>
+                </wp:cNvGraphicFramePr>
+                <a:graphic xmlns:a="http://schemas.openxmlformats.org/drawingml/2006/main">
+                  <a:graphicData uri="http://schemas.microsoft.com/office/word/2010/wordprocessingShape">
+                    <wps:wsp>
+                      <wps:cNvSpPr txBox="1">
+                        <a:spLocks noChangeArrowheads="1"/>
+                      </wps:cNvSpPr>
+                      <wps:spPr bwMode="auto">
+                        <a:xfrm>
+                          <a:off x="0" y="0"/>
+                          <a:ext cx="4052570" cy="290195"/>
+                        </a:xfrm>
+                        <a:prstGeom prst="rect">
+                          <a:avLst/>
+                        </a:prstGeom>
+                        <a:solidFill>
+                          <a:srgbClr val="FFFFFF"/>
+                        </a:solidFill>
+                        <a:ln w="9525">
+                          <a:solidFill>
+                            <a:srgbClr val="000000"/>
+                          </a:solidFill>
+                          <a:miter lim="800000"/>
+                          <a:headEnd/>
+                          <a:tailEnd/>
+                        </a:ln>
+                      </wps:spPr>
+                      <wps:txbx>
+                        <w:txbxContent>
+                          <w:p>
+                            <w:pPr>
+                              <w:jc w:val="center"/>
+                            </w:pPr>
+                            <w:r>
+                              <w:t>Do not copy and paste the code, you must type each exercise in, manually.</w:t>
+                            </w:r>
+                          </w:p>
+                        </w:txbxContent>
+                      </wps:txbx>
+                      <wps:bodyPr rot="0" vert="horz" wrap="square" lIns="91440" tIns="45720" rIns="91440" bIns="45720" anchor="t" anchorCtr="0">
+                        <a:noAutofit/>
+                      </wps:bodyPr>
+                    </wps:wsp>
+                  </a:graphicData>
+                </a:graphic>
+                <wp14:sizeRelH relativeFrom="margin">
+                  <wp14:pctWidth>0</wp14:pctWidth>
+                </wp14:sizeRelH>
+                <wp14:sizeRelV relativeFrom="margin">
+                  <wp14:pctHeight>0</wp14:pctHeight>
+                </wp14:sizeRelV>
+              </wp:anchor>
+            </w:drawing>
+          </mc:Choice>
+          <mc:Fallback>
+            <w:pict>
+              <v:shape w14:anchorId="0967CA42" id="_x0000_s1038" type="#_x0000_t202" style="position:absolute;left:0;text-align:left;margin-left:267.9pt;margin-top:.55pt;width:319.1pt;height:22.85pt;z-index:251668480;visibility:visible;mso-wrap-style:square;mso-width-percent:0;mso-height-percent:0;mso-wrap-distance-left:9pt;mso-wrap-distance-top:3.6pt;mso-wrap-distance-right:9pt;mso-wrap-distance-bottom:3.6pt;mso-position-horizontal:right;mso-position-horizontal-relative:margin;mso-position-vertical:absolute;mso-position-vertical-relative:text;mso-width-percent:0;mso-height-percent:0;mso-width-relative:margin;mso-height-relative:margin;v-text-anchor:top" o:gfxdata="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">
+                <v:textbox>
+                  <w:txbxContent>
+                    <w:p>
+                      <w:pPr>
+                        <w:jc w:val="center"/>
+                      </w:pPr>
+                      <w:r>
+                        <w:t>Do not copy and paste the code, you must type each exercise in, manually.</w:t>
+                      </w:r>
+                    </w:p>
+                  </w:txbxContent>
+                </v:textbox>
+                <w10:wrap type="square" anchorx="margin"/>
+              </v:shape>
+            </w:pict>
+          </mc:Fallback>
+        </mc:AlternateContent>
+      </w:r>
+      <w:r>
         <w:t>Recursion</w:t>
       </w:r>
     </w:p>
@@ -7628,7 +8396,13 @@
         <w:spacing w:line="240" w:lineRule="auto"/>
       </w:pPr>
       <w:r>
-        <w:t>Object-oriented p</w:t>
+        <w:t>Object-o</w:t>
+      </w:r>
+      <w:r>
+        <w:t>riented</w:t>
+      </w:r>
+      <w:r>
+        <w:t xml:space="preserve"> P</w:t>
       </w:r>
       <w:r>
         <w:t>rogramming</w:t>
@@ -7651,6 +8425,9 @@
       </w:r>
     </w:p>
     <w:p>
+      <w:pPr>
+        <w:spacing w:after="0"/>
+      </w:pPr>
       <w:r>
         <w:t>Duration</w:t>
       </w:r>
@@ -7661,31 +8438,40 @@
         <w:t xml:space="preserve"> minutes</w:t>
       </w:r>
     </w:p>
-    <w:p/>
-    <w:p>
-      <w:r>
-        <w:t>1. Without closing Visual Studio, go to File -&gt; Close Solution and then to File -&gt; Open Project/Solution… and select Module4\Pre\</w:t>
-      </w:r>
-      <w:r>
-        <w:t>FSharpIntro.sln</w:t>
-      </w:r>
-      <w:r>
-        <w:t xml:space="preserve"> and go to the Applications project. You need to keep Visual Studio open so you don’t lose the F# Interactive session.</w:t>
-      </w:r>
-    </w:p>
-    <w:p>
-      <w:r>
-        <w:t>When you</w:t>
-      </w:r>
-      <w:r>
-        <w:t xml:space="preserve"> open or</w:t>
-      </w:r>
-      <w:r>
-        <w:t xml:space="preserve"> compile the solution you will see a security dialog asking you to enable the type provider, click “Enable”.</w:t>
-      </w:r>
-    </w:p>
-    <w:p/>
-    <w:p>
+    <w:p>
+      <w:pPr>
+        <w:spacing w:after="0"/>
+      </w:pPr>
+    </w:p>
+    <w:p>
+      <w:pPr>
+        <w:spacing w:after="0"/>
+      </w:pPr>
+      <w:r>
+        <w:t xml:space="preserve">1. </w:t>
+      </w:r>
+      <w:r>
+        <w:t>G</w:t>
+      </w:r>
+      <w:r>
+        <w:t xml:space="preserve">o to the </w:t>
+      </w:r>
+      <w:r>
+        <w:t>Module4/Application</w:t>
+      </w:r>
+      <w:r>
+        <w:t xml:space="preserve"> project. </w:t>
+      </w:r>
+    </w:p>
+    <w:p>
+      <w:pPr>
+        <w:spacing w:after="0"/>
+      </w:pPr>
+    </w:p>
+    <w:p>
+      <w:pPr>
+        <w:spacing w:after="0"/>
+      </w:pPr>
       <w:r>
         <w:t>2</w:t>
       </w:r>
@@ -7701,25 +8487,36 @@
         <w:t xml:space="preserve"> file located in the Application project and add the following code:</w:t>
       </w:r>
     </w:p>
-    <w:p/>
-    <w:bookmarkStart w:id="29" w:name="_MON_1472417191"/>
-    <w:bookmarkEnd w:id="29"/>
+    <w:p>
+      <w:pPr>
+        <w:spacing w:after="0"/>
+      </w:pPr>
+    </w:p>
+    <w:bookmarkStart w:id="35" w:name="_MON_1472417191"/>
+    <w:bookmarkEnd w:id="35"/>
     <w:p>
       <w:r>
         <w:object w:dxaOrig="9026" w:dyaOrig="2716">
-          <v:shape id="_x0000_i1042" type="#_x0000_t75" style="width:453.4pt;height:135.75pt" o:ole="">
-            <v:imagedata r:id="rId46" o:title=""/>
+          <v:shape id="_x0000_i1038" type="#_x0000_t75" style="width:453.4pt;height:135.75pt" o:ole="" o:bordertopcolor="this" o:borderleftcolor="this" o:borderbottomcolor="this" o:borderrightcolor="this">
+            <v:imagedata r:id="rId47" o:title=""/>
             <w10:bordertop type="single" width="4"/>
             <w10:borderleft type="single" width="4"/>
             <w10:borderbottom type="single" width="4"/>
             <w10:borderright type="single" width="4"/>
           </v:shape>
-          <o:OLEObject Type="Embed" ProgID="Word.OpenDocumentText.12" ShapeID="_x0000_i1042" DrawAspect="Content" ObjectID="_1513027057" r:id="rId47"/>
+          <o:OLEObject Type="Embed" ProgID="Word.OpenDocumentText.12" ShapeID="_x0000_i1038" DrawAspect="Content" ObjectID="_1513338448" r:id="rId48"/>
         </w:object>
       </w:r>
     </w:p>
-    <w:p/>
-    <w:p>
+    <w:p>
+      <w:pPr>
+        <w:spacing w:after="0"/>
+      </w:pPr>
+    </w:p>
+    <w:p>
+      <w:pPr>
+        <w:spacing w:after="0"/>
+      </w:pPr>
       <w:r>
         <w:t>3</w:t>
       </w:r>
@@ -7765,24 +8562,31 @@
         <w:t>”:</w:t>
       </w:r>
     </w:p>
-    <w:bookmarkStart w:id="30" w:name="_MON_1472417466"/>
-    <w:bookmarkEnd w:id="30"/>
+    <w:bookmarkStart w:id="36" w:name="_MON_1472417466"/>
+    <w:bookmarkEnd w:id="36"/>
     <w:p>
       <w:r>
         <w:object w:dxaOrig="9026" w:dyaOrig="714">
-          <v:shape id="_x0000_i1033" type="#_x0000_t75" style="width:453.4pt;height:36pt" o:ole="" o:bordertopcolor="this" o:borderleftcolor="this" o:borderbottomcolor="this" o:borderrightcolor="this">
-            <v:imagedata r:id="rId48" o:title=""/>
+          <v:shape id="_x0000_i1039" type="#_x0000_t75" style="width:453.4pt;height:36pt" o:ole="" o:bordertopcolor="this" o:borderleftcolor="this" o:borderbottomcolor="this" o:borderrightcolor="this">
+            <v:imagedata r:id="rId49" o:title=""/>
             <w10:bordertop type="single" width="4"/>
             <w10:borderleft type="single" width="4"/>
             <w10:borderbottom type="single" width="4"/>
             <w10:borderright type="single" width="4"/>
           </v:shape>
-          <o:OLEObject Type="Embed" ProgID="Word.OpenDocumentText.12" ShapeID="_x0000_i1033" DrawAspect="Content" ObjectID="_1513027058" r:id="rId49"/>
+          <o:OLEObject Type="Embed" ProgID="Word.OpenDocumentText.12" ShapeID="_x0000_i1039" DrawAspect="Content" ObjectID="_1513338449" r:id="rId50"/>
         </w:object>
       </w:r>
     </w:p>
-    <w:p/>
-    <w:p>
+    <w:p>
+      <w:pPr>
+        <w:spacing w:after="0"/>
+      </w:pPr>
+    </w:p>
+    <w:p>
+      <w:pPr>
+        <w:spacing w:after="0"/>
+      </w:pPr>
       <w:r>
         <w:t>4</w:t>
       </w:r>
@@ -7796,8 +8600,15 @@
         <w:t xml:space="preserve"> 4-1.</w:t>
       </w:r>
     </w:p>
-    <w:p/>
-    <w:p>
+    <w:p>
+      <w:pPr>
+        <w:spacing w:after="0"/>
+      </w:pPr>
+    </w:p>
+    <w:p>
+      <w:pPr>
+        <w:spacing w:after="0"/>
+      </w:pPr>
       <w:r>
         <w:t>5</w:t>
       </w:r>
@@ -7821,24 +8632,31 @@
         <w:t>”:</w:t>
       </w:r>
     </w:p>
-    <w:bookmarkStart w:id="31" w:name="_MON_1471671363"/>
-    <w:bookmarkEnd w:id="31"/>
+    <w:bookmarkStart w:id="37" w:name="_MON_1471671363"/>
+    <w:bookmarkEnd w:id="37"/>
     <w:p>
       <w:r>
         <w:object w:dxaOrig="9026" w:dyaOrig="1826">
-          <v:shape id="_x0000_i1043" type="#_x0000_t75" style="width:453.4pt;height:93.75pt" o:ole="">
-            <v:imagedata r:id="rId50" o:title=""/>
+          <v:shape id="_x0000_i1040" type="#_x0000_t75" style="width:453.4pt;height:93.75pt" o:ole="" o:bordertopcolor="this" o:borderleftcolor="this" o:borderbottomcolor="this" o:borderrightcolor="this">
+            <v:imagedata r:id="rId51" o:title=""/>
             <w10:bordertop type="single" width="4"/>
             <w10:borderleft type="single" width="4"/>
             <w10:borderbottom type="single" width="4"/>
             <w10:borderright type="single" width="4"/>
           </v:shape>
-          <o:OLEObject Type="Embed" ProgID="Word.OpenDocumentText.12" ShapeID="_x0000_i1043" DrawAspect="Content" ObjectID="_1513027059" r:id="rId51"/>
+          <o:OLEObject Type="Embed" ProgID="Word.OpenDocumentText.12" ShapeID="_x0000_i1040" DrawAspect="Content" ObjectID="_1513338450" r:id="rId52"/>
         </w:object>
       </w:r>
     </w:p>
-    <w:p/>
-    <w:p>
+    <w:p>
+      <w:pPr>
+        <w:spacing w:after="0"/>
+      </w:pPr>
+    </w:p>
+    <w:p>
+      <w:pPr>
+        <w:spacing w:after="0"/>
+      </w:pPr>
       <w:r>
         <w:t>6</w:t>
       </w:r>
@@ -7864,8 +8682,15 @@
         <w:t>.</w:t>
       </w:r>
     </w:p>
-    <w:p/>
-    <w:p>
+    <w:p>
+      <w:pPr>
+        <w:spacing w:after="0"/>
+      </w:pPr>
+    </w:p>
+    <w:p>
+      <w:pPr>
+        <w:spacing w:after="0"/>
+      </w:pPr>
       <w:r>
         <w:t>7</w:t>
       </w:r>
@@ -7903,24 +8728,31 @@
         <w:t>”:</w:t>
       </w:r>
     </w:p>
-    <w:bookmarkStart w:id="32" w:name="_MON_1471671746"/>
-    <w:bookmarkEnd w:id="32"/>
+    <w:bookmarkStart w:id="38" w:name="_MON_1471671746"/>
+    <w:bookmarkEnd w:id="38"/>
     <w:p>
       <w:r>
         <w:object w:dxaOrig="9026" w:dyaOrig="2048">
-          <v:shape id="_x0000_i1044" type="#_x0000_t75" style="width:453.4pt;height:100.5pt" o:ole="">
-            <v:imagedata r:id="rId52" o:title=""/>
+          <v:shape id="_x0000_i1041" type="#_x0000_t75" style="width:453.4pt;height:100.5pt" o:ole="" o:bordertopcolor="this" o:borderleftcolor="this" o:borderbottomcolor="this" o:borderrightcolor="this">
+            <v:imagedata r:id="rId53" o:title=""/>
             <w10:bordertop type="single" width="4"/>
             <w10:borderleft type="single" width="4"/>
             <w10:borderbottom type="single" width="4"/>
             <w10:borderright type="single" width="4"/>
           </v:shape>
-          <o:OLEObject Type="Embed" ProgID="Word.OpenDocumentText.12" ShapeID="_x0000_i1044" DrawAspect="Content" ObjectID="_1513027060" r:id="rId53"/>
+          <o:OLEObject Type="Embed" ProgID="Word.OpenDocumentText.12" ShapeID="_x0000_i1041" DrawAspect="Content" ObjectID="_1513338451" r:id="rId54"/>
         </w:object>
       </w:r>
     </w:p>
-    <w:p/>
-    <w:p>
+    <w:p>
+      <w:pPr>
+        <w:spacing w:after="0"/>
+      </w:pPr>
+    </w:p>
+    <w:p>
+      <w:pPr>
+        <w:spacing w:after="0"/>
+      </w:pPr>
       <w:r>
         <w:t>8</w:t>
       </w:r>
@@ -7937,8 +8769,15 @@
         <w:t>.</w:t>
       </w:r>
     </w:p>
-    <w:p/>
-    <w:p>
+    <w:p>
+      <w:pPr>
+        <w:spacing w:after="0"/>
+      </w:pPr>
+    </w:p>
+    <w:p>
+      <w:pPr>
+        <w:spacing w:after="0"/>
+      </w:pPr>
       <w:r>
         <w:t>9</w:t>
       </w:r>
@@ -7960,26 +8799,31 @@
         <w:t>:</w:t>
       </w:r>
     </w:p>
-    <w:bookmarkStart w:id="33" w:name="_GoBack"/>
-    <w:bookmarkStart w:id="34" w:name="_MON_1472411984"/>
-    <w:bookmarkEnd w:id="34"/>
+    <w:bookmarkStart w:id="39" w:name="_MON_1472411984"/>
+    <w:bookmarkEnd w:id="39"/>
     <w:p>
       <w:r>
         <w:object w:dxaOrig="9026" w:dyaOrig="2938">
-          <v:shape id="_x0000_i1045" type="#_x0000_t75" style="width:453.4pt;height:2in" o:ole="">
-            <v:imagedata r:id="rId54" o:title=""/>
+          <v:shape id="_x0000_i1042" type="#_x0000_t75" style="width:453.4pt;height:2in" o:ole="" o:bordertopcolor="this" o:borderleftcolor="this" o:borderbottomcolor="this" o:borderrightcolor="this">
+            <v:imagedata r:id="rId55" o:title=""/>
             <w10:bordertop type="single" width="4"/>
             <w10:borderleft type="single" width="4"/>
             <w10:borderbottom type="single" width="4"/>
             <w10:borderright type="single" width="4"/>
           </v:shape>
-          <o:OLEObject Type="Embed" ProgID="Word.OpenDocumentText.12" ShapeID="_x0000_i1045" DrawAspect="Content" ObjectID="_1513027061" r:id="rId55"/>
+          <o:OLEObject Type="Embed" ProgID="Word.OpenDocumentText.12" ShapeID="_x0000_i1042" DrawAspect="Content" ObjectID="_1513338452" r:id="rId56"/>
         </w:object>
       </w:r>
-      <w:bookmarkEnd w:id="33"/>
-    </w:p>
-    <w:p/>
-    <w:p>
+    </w:p>
+    <w:p>
+      <w:pPr>
+        <w:spacing w:after="0"/>
+      </w:pPr>
+    </w:p>
+    <w:p>
+      <w:pPr>
+        <w:spacing w:after="0"/>
+      </w:pPr>
       <w:r>
         <w:t>10</w:t>
       </w:r>
@@ -7999,30 +8843,43 @@
       <w:r>
         <w:t xml:space="preserve"> </w:t>
       </w:r>
-      <w:bookmarkStart w:id="35" w:name="_MON_1472413541"/>
-      <w:bookmarkEnd w:id="35"/>
+      <w:bookmarkStart w:id="40" w:name="_MON_1472413541"/>
+      <w:bookmarkEnd w:id="40"/>
       <w:r>
         <w:object w:dxaOrig="9026" w:dyaOrig="1826">
-          <v:shape id="_x0000_i1034" type="#_x0000_t75" style="width:453.4pt;height:93pt" o:ole="" o:bordertopcolor="this" o:borderleftcolor="this" o:borderbottomcolor="this" o:borderrightcolor="this">
-            <v:imagedata r:id="rId56" o:title=""/>
+          <v:shape id="_x0000_i1043" type="#_x0000_t75" style="width:453.4pt;height:93pt" o:ole="" o:bordertopcolor="this" o:borderleftcolor="this" o:borderbottomcolor="this" o:borderrightcolor="this">
+            <v:imagedata r:id="rId57" o:title=""/>
             <w10:bordertop type="single" width="4"/>
             <w10:borderleft type="single" width="4"/>
             <w10:borderbottom type="single" width="4"/>
             <w10:borderright type="single" width="4"/>
           </v:shape>
-          <o:OLEObject Type="Embed" ProgID="Word.OpenDocumentText.12" ShapeID="_x0000_i1034" DrawAspect="Content" ObjectID="_1513027062" r:id="rId57"/>
+          <o:OLEObject Type="Embed" ProgID="Word.OpenDocumentText.12" ShapeID="_x0000_i1043" DrawAspect="Content" ObjectID="_1513338453" r:id="rId58"/>
         </w:object>
       </w:r>
     </w:p>
-    <w:p/>
-    <w:p>
-      <w:r>
-        <w:lastRenderedPageBreak/>
+    <w:p>
+      <w:pPr>
+        <w:spacing w:after="0"/>
+      </w:pPr>
+    </w:p>
+    <w:p>
+      <w:pPr>
+        <w:spacing w:after="0"/>
+      </w:pPr>
+      <w:r>
         <w:t>11. Uncomment, compile and run tests 4-4 and 4-5.</w:t>
       </w:r>
     </w:p>
-    <w:p/>
-    <w:p>
+    <w:p>
+      <w:pPr>
+        <w:spacing w:after="0"/>
+      </w:pPr>
+    </w:p>
+    <w:p>
+      <w:pPr>
+        <w:spacing w:after="0"/>
+      </w:pPr>
       <w:r>
         <w:t>1</w:t>
       </w:r>
@@ -8045,7 +8902,7 @@
       </w:r>
     </w:p>
     <w:sectPr>
-      <w:footerReference w:type="default" r:id="rId58"/>
+      <w:footerReference w:type="default" r:id="rId59"/>
       <w:pgSz w:w="12240" w:h="15840" w:code="1"/>
       <w:pgMar w:top="1080" w:right="1440" w:bottom="1080" w:left="1440" w:header="720" w:footer="720" w:gutter="0"/>
       <w:cols w:space="720"/>
@@ -8100,10 +8957,7 @@
       <w:sdtEndPr/>
       <w:sdtContent>
         <w:r>
-          <w:rPr>
-            <w:lang w:val="en-AU"/>
-          </w:rPr>
-          <w:t>F# Introduction Workshop</w:t>
+          <w:t>F# Workshop</w:t>
         </w:r>
       </w:sdtContent>
     </w:sdt>
@@ -8123,7 +8977,7 @@
       <w:rPr>
         <w:noProof/>
       </w:rPr>
-      <w:t>14</w:t>
+      <w:t>4</w:t>
     </w:r>
     <w:r>
       <w:rPr>
@@ -11218,25 +12072,25 @@
     </dgm:pt>
   </dgm:ptLst>
   <dgm:cxnLst>
-    <dgm:cxn modelId="{AE9ECF84-088F-475E-9B78-2CFE49B823D5}" type="presOf" srcId="{9FE8FA85-5A27-42A9-90CB-EFE270BBC4D8}" destId="{EE7CE306-6469-41A4-84AD-FC336EBAA72A}" srcOrd="2" destOrd="0" presId="urn:microsoft.com/office/officeart/2005/8/layout/gear1"/>
-    <dgm:cxn modelId="{1A50A3D3-9BA8-4344-9041-A5EAC2F79A49}" type="presOf" srcId="{CE17E94F-E9B3-4D01-94CF-BF84BB0D10D6}" destId="{435CF0AE-72B1-496C-B685-5BF4899CD401}" srcOrd="0" destOrd="0" presId="urn:microsoft.com/office/officeart/2005/8/layout/gear1"/>
-    <dgm:cxn modelId="{BC60A406-6555-413F-896D-49FD7534C309}" type="presOf" srcId="{9FE8FA85-5A27-42A9-90CB-EFE270BBC4D8}" destId="{A51FD8ED-619E-490B-A7DB-8E2B070B165E}" srcOrd="0" destOrd="0" presId="urn:microsoft.com/office/officeart/2005/8/layout/gear1"/>
-    <dgm:cxn modelId="{159E4E79-3698-47C5-8247-020DA5F73B3C}" type="presOf" srcId="{06ED21E7-79B8-4963-B94D-883701CCEBF3}" destId="{322547BF-FA17-4E5C-975E-1E2365FEC96B}" srcOrd="2" destOrd="0" presId="urn:microsoft.com/office/officeart/2005/8/layout/gear1"/>
-    <dgm:cxn modelId="{6AA58F8A-0019-4DE4-90BB-56DA4E945925}" type="presOf" srcId="{8AED33B6-67C8-410C-BB34-1C1F37AD78CD}" destId="{E37894A0-CA82-4B21-891C-DD34C3EC6A39}" srcOrd="0" destOrd="0" presId="urn:microsoft.com/office/officeart/2005/8/layout/gear1"/>
-    <dgm:cxn modelId="{19E195AE-FF42-41E9-8E76-60BD61C4EE5B}" type="presOf" srcId="{06ED21E7-79B8-4963-B94D-883701CCEBF3}" destId="{EB2F1A30-DFF1-4E79-AEDD-DD191798CE03}" srcOrd="1" destOrd="0" presId="urn:microsoft.com/office/officeart/2005/8/layout/gear1"/>
+    <dgm:cxn modelId="{3DB98667-E513-4CFB-A937-15E824223506}" type="presOf" srcId="{06ED21E7-79B8-4963-B94D-883701CCEBF3}" destId="{005B9784-283A-42A4-8873-35CDA8D50128}" srcOrd="0" destOrd="0" presId="urn:microsoft.com/office/officeart/2005/8/layout/gear1"/>
+    <dgm:cxn modelId="{1AC2CEC0-A6C8-4362-84AD-ECF3EBFB4140}" type="presOf" srcId="{9FE8FA85-5A27-42A9-90CB-EFE270BBC4D8}" destId="{A51FD8ED-619E-490B-A7DB-8E2B070B165E}" srcOrd="0" destOrd="0" presId="urn:microsoft.com/office/officeart/2005/8/layout/gear1"/>
+    <dgm:cxn modelId="{B0F1FB05-577B-4B83-96EC-BFA70D10F035}" type="presOf" srcId="{8AED33B6-67C8-410C-BB34-1C1F37AD78CD}" destId="{E37894A0-CA82-4B21-891C-DD34C3EC6A39}" srcOrd="0" destOrd="0" presId="urn:microsoft.com/office/officeart/2005/8/layout/gear1"/>
+    <dgm:cxn modelId="{0FAA7F81-43D8-4370-9A61-C856DC722708}" type="presOf" srcId="{06ED21E7-79B8-4963-B94D-883701CCEBF3}" destId="{EB2F1A30-DFF1-4E79-AEDD-DD191798CE03}" srcOrd="1" destOrd="0" presId="urn:microsoft.com/office/officeart/2005/8/layout/gear1"/>
+    <dgm:cxn modelId="{20C2EAB3-523F-4086-BC02-3BF46B1EE67C}" type="presOf" srcId="{9FE8FA85-5A27-42A9-90CB-EFE270BBC4D8}" destId="{DF31AEBD-271A-4B6B-89F0-55F0D6606C0B}" srcOrd="1" destOrd="0" presId="urn:microsoft.com/office/officeart/2005/8/layout/gear1"/>
+    <dgm:cxn modelId="{7E9F8203-1E6B-494C-A3FA-7B1B46EBCDE0}" type="presOf" srcId="{1B8E77EF-3DD3-4E38-B208-5B07FF4B5E40}" destId="{34573F20-AECD-4E48-90F8-D213EA67693E}" srcOrd="0" destOrd="0" presId="urn:microsoft.com/office/officeart/2005/8/layout/gear1"/>
+    <dgm:cxn modelId="{77EB72E0-1399-4D3A-BBCA-3578505538CE}" type="presOf" srcId="{06ED21E7-79B8-4963-B94D-883701CCEBF3}" destId="{322547BF-FA17-4E5C-975E-1E2365FEC96B}" srcOrd="2" destOrd="0" presId="urn:microsoft.com/office/officeart/2005/8/layout/gear1"/>
     <dgm:cxn modelId="{2245E8C0-0DE4-4CB2-8629-5E7F6E6C997D}" srcId="{CE17E94F-E9B3-4D01-94CF-BF84BB0D10D6}" destId="{9FE8FA85-5A27-42A9-90CB-EFE270BBC4D8}" srcOrd="1" destOrd="0" parTransId="{5F31B0A1-7A1E-4774-97C8-474CB2EC5D57}" sibTransId="{1B8E77EF-3DD3-4E38-B208-5B07FF4B5E40}"/>
-    <dgm:cxn modelId="{2962765B-BC47-444A-A8C9-64FAC8AF6AD5}" type="presOf" srcId="{1B8E77EF-3DD3-4E38-B208-5B07FF4B5E40}" destId="{34573F20-AECD-4E48-90F8-D213EA67693E}" srcOrd="0" destOrd="0" presId="urn:microsoft.com/office/officeart/2005/8/layout/gear1"/>
+    <dgm:cxn modelId="{425006D2-3787-4C44-9E09-19B1ABFF2CF3}" type="presOf" srcId="{CE17E94F-E9B3-4D01-94CF-BF84BB0D10D6}" destId="{435CF0AE-72B1-496C-B685-5BF4899CD401}" srcOrd="0" destOrd="0" presId="urn:microsoft.com/office/officeart/2005/8/layout/gear1"/>
+    <dgm:cxn modelId="{6FCE1560-E812-42C2-8879-FF3B1A29D02E}" type="presOf" srcId="{9FE8FA85-5A27-42A9-90CB-EFE270BBC4D8}" destId="{EE7CE306-6469-41A4-84AD-FC336EBAA72A}" srcOrd="2" destOrd="0" presId="urn:microsoft.com/office/officeart/2005/8/layout/gear1"/>
     <dgm:cxn modelId="{1C02A1B8-D870-4950-B2B0-B2102126D06B}" srcId="{CE17E94F-E9B3-4D01-94CF-BF84BB0D10D6}" destId="{06ED21E7-79B8-4963-B94D-883701CCEBF3}" srcOrd="0" destOrd="0" parTransId="{380D9EA7-FEF4-489C-9D34-23476C090D00}" sibTransId="{8AED33B6-67C8-410C-BB34-1C1F37AD78CD}"/>
-    <dgm:cxn modelId="{3FF04BEF-B9DC-4137-BC87-405E7DEC58E0}" type="presOf" srcId="{9FE8FA85-5A27-42A9-90CB-EFE270BBC4D8}" destId="{DF31AEBD-271A-4B6B-89F0-55F0D6606C0B}" srcOrd="1" destOrd="0" presId="urn:microsoft.com/office/officeart/2005/8/layout/gear1"/>
-    <dgm:cxn modelId="{378701C4-65A8-4F3A-B16C-B6225E6DB7BC}" type="presOf" srcId="{06ED21E7-79B8-4963-B94D-883701CCEBF3}" destId="{005B9784-283A-42A4-8873-35CDA8D50128}" srcOrd="0" destOrd="0" presId="urn:microsoft.com/office/officeart/2005/8/layout/gear1"/>
-    <dgm:cxn modelId="{F1DF51FF-DE43-4572-BDD4-0736799A74CE}" type="presParOf" srcId="{435CF0AE-72B1-496C-B685-5BF4899CD401}" destId="{005B9784-283A-42A4-8873-35CDA8D50128}" srcOrd="0" destOrd="0" presId="urn:microsoft.com/office/officeart/2005/8/layout/gear1"/>
-    <dgm:cxn modelId="{0BE699FA-04BD-4286-AA15-ADEA22DC2ED6}" type="presParOf" srcId="{435CF0AE-72B1-496C-B685-5BF4899CD401}" destId="{EB2F1A30-DFF1-4E79-AEDD-DD191798CE03}" srcOrd="1" destOrd="0" presId="urn:microsoft.com/office/officeart/2005/8/layout/gear1"/>
-    <dgm:cxn modelId="{C0E94307-C4B9-48D6-B6FA-E6FE550EFA27}" type="presParOf" srcId="{435CF0AE-72B1-496C-B685-5BF4899CD401}" destId="{322547BF-FA17-4E5C-975E-1E2365FEC96B}" srcOrd="2" destOrd="0" presId="urn:microsoft.com/office/officeart/2005/8/layout/gear1"/>
-    <dgm:cxn modelId="{AFCBCE49-9461-495F-92E8-8424E9F82588}" type="presParOf" srcId="{435CF0AE-72B1-496C-B685-5BF4899CD401}" destId="{A51FD8ED-619E-490B-A7DB-8E2B070B165E}" srcOrd="3" destOrd="0" presId="urn:microsoft.com/office/officeart/2005/8/layout/gear1"/>
-    <dgm:cxn modelId="{065EC726-7B1D-4091-B96A-EF5CF48E10A6}" type="presParOf" srcId="{435CF0AE-72B1-496C-B685-5BF4899CD401}" destId="{DF31AEBD-271A-4B6B-89F0-55F0D6606C0B}" srcOrd="4" destOrd="0" presId="urn:microsoft.com/office/officeart/2005/8/layout/gear1"/>
-    <dgm:cxn modelId="{99002E34-650E-4F08-853D-CB88E7386F22}" type="presParOf" srcId="{435CF0AE-72B1-496C-B685-5BF4899CD401}" destId="{EE7CE306-6469-41A4-84AD-FC336EBAA72A}" srcOrd="5" destOrd="0" presId="urn:microsoft.com/office/officeart/2005/8/layout/gear1"/>
-    <dgm:cxn modelId="{3D049EA4-B573-4F91-90E5-F8CEF799C5E5}" type="presParOf" srcId="{435CF0AE-72B1-496C-B685-5BF4899CD401}" destId="{E37894A0-CA82-4B21-891C-DD34C3EC6A39}" srcOrd="6" destOrd="0" presId="urn:microsoft.com/office/officeart/2005/8/layout/gear1"/>
-    <dgm:cxn modelId="{41A1D80D-EA63-427E-A8DC-31212F3097AB}" type="presParOf" srcId="{435CF0AE-72B1-496C-B685-5BF4899CD401}" destId="{34573F20-AECD-4E48-90F8-D213EA67693E}" srcOrd="7" destOrd="0" presId="urn:microsoft.com/office/officeart/2005/8/layout/gear1"/>
+    <dgm:cxn modelId="{ADD181AE-4901-4D59-8AD1-31E9E5B3A13F}" type="presParOf" srcId="{435CF0AE-72B1-496C-B685-5BF4899CD401}" destId="{005B9784-283A-42A4-8873-35CDA8D50128}" srcOrd="0" destOrd="0" presId="urn:microsoft.com/office/officeart/2005/8/layout/gear1"/>
+    <dgm:cxn modelId="{6C314D67-3685-4418-8A4E-023B9A458ACC}" type="presParOf" srcId="{435CF0AE-72B1-496C-B685-5BF4899CD401}" destId="{EB2F1A30-DFF1-4E79-AEDD-DD191798CE03}" srcOrd="1" destOrd="0" presId="urn:microsoft.com/office/officeart/2005/8/layout/gear1"/>
+    <dgm:cxn modelId="{4F9625FD-F801-49D8-AE47-42784D2296A1}" type="presParOf" srcId="{435CF0AE-72B1-496C-B685-5BF4899CD401}" destId="{322547BF-FA17-4E5C-975E-1E2365FEC96B}" srcOrd="2" destOrd="0" presId="urn:microsoft.com/office/officeart/2005/8/layout/gear1"/>
+    <dgm:cxn modelId="{73B4C9AA-F765-45E1-9F44-4904945CB1DA}" type="presParOf" srcId="{435CF0AE-72B1-496C-B685-5BF4899CD401}" destId="{A51FD8ED-619E-490B-A7DB-8E2B070B165E}" srcOrd="3" destOrd="0" presId="urn:microsoft.com/office/officeart/2005/8/layout/gear1"/>
+    <dgm:cxn modelId="{A4549F28-7791-473A-BC52-C84CFD7B0C1E}" type="presParOf" srcId="{435CF0AE-72B1-496C-B685-5BF4899CD401}" destId="{DF31AEBD-271A-4B6B-89F0-55F0D6606C0B}" srcOrd="4" destOrd="0" presId="urn:microsoft.com/office/officeart/2005/8/layout/gear1"/>
+    <dgm:cxn modelId="{006BE743-0E19-41C0-A233-9BE9BEBE6246}" type="presParOf" srcId="{435CF0AE-72B1-496C-B685-5BF4899CD401}" destId="{EE7CE306-6469-41A4-84AD-FC336EBAA72A}" srcOrd="5" destOrd="0" presId="urn:microsoft.com/office/officeart/2005/8/layout/gear1"/>
+    <dgm:cxn modelId="{731EB14D-2CA3-4A7F-95E1-AC635DFFF098}" type="presParOf" srcId="{435CF0AE-72B1-496C-B685-5BF4899CD401}" destId="{E37894A0-CA82-4B21-891C-DD34C3EC6A39}" srcOrd="6" destOrd="0" presId="urn:microsoft.com/office/officeart/2005/8/layout/gear1"/>
+    <dgm:cxn modelId="{9C0727AE-6A02-4229-8C16-D2A9444376B7}" type="presParOf" srcId="{435CF0AE-72B1-496C-B685-5BF4899CD401}" destId="{34573F20-AECD-4E48-90F8-D213EA67693E}" srcOrd="7" destOrd="0" presId="urn:microsoft.com/office/officeart/2005/8/layout/gear1"/>
   </dgm:cxnLst>
   <dgm:bg/>
   <dgm:whole/>
@@ -13090,10 +13944,11 @@
     <w:sig w:usb0="E00002FF" w:usb1="4000ACFF" w:usb2="00000001" w:usb3="00000000" w:csb0="0000019F" w:csb1="00000000"/>
   </w:font>
   <w:font w:name="Meiryo">
+    <w:altName w:val="Arial Unicode MS"/>
     <w:charset w:val="80"/>
     <w:family w:val="swiss"/>
     <w:pitch w:val="variable"/>
-    <w:sig w:usb0="E00002FF" w:usb1="6AC7FFFF" w:usb2="08000012" w:usb3="00000000" w:csb0="0002009F" w:csb1="00000000"/>
+    <w:sig w:usb0="00000000" w:usb1="6AC7FFFF" w:usb2="08000012" w:usb3="00000000" w:csb0="0002009F" w:csb1="00000000"/>
   </w:font>
   <w:font w:name="Segoe UI">
     <w:panose1 w:val="020B0502040204020203"/>
@@ -13164,6 +14019,7 @@
     <w:rsid w:val="00A03639"/>
     <w:rsid w:val="00A114E5"/>
     <w:rsid w:val="00AA0251"/>
+    <w:rsid w:val="00AD0777"/>
     <w:rsid w:val="00AF58F3"/>
     <w:rsid w:val="00BA1EAB"/>
     <w:rsid w:val="00BA7574"/>
@@ -13985,7 +14841,7 @@
 </file>
 
 <file path=customXml/itemProps2.xml><?xml version="1.0" encoding="utf-8"?>
-<ds:datastoreItem xmlns:ds="http://schemas.openxmlformats.org/officeDocument/2006/customXml" ds:itemID="{13F6F19E-17E5-403B-BD85-4681E257939F}">
+<ds:datastoreItem xmlns:ds="http://schemas.openxmlformats.org/officeDocument/2006/customXml" ds:itemID="{AB15F076-776E-48ED-9DEB-AB9F7C570645}">
   <ds:schemaRefs>
     <ds:schemaRef ds:uri="http://schemas.openxmlformats.org/officeDocument/2006/bibliography"/>
   </ds:schemaRefs>

</xml_diff>

<commit_message>
Updated instructions for Module 1
</commit_message>
<xml_diff>
--- a/FSharpWorkshop_Exercises.docx
+++ b/FSharpWorkshop_Exercises.docx
@@ -2,6 +2,7 @@
 <file path=word/document.xml><?xml version="1.0" encoding="utf-8"?>
 <w:document xmlns:wpc="http://schemas.microsoft.com/office/word/2010/wordprocessingCanvas" xmlns:mc="http://schemas.openxmlformats.org/markup-compatibility/2006" xmlns:o="urn:schemas-microsoft-com:office:office" xmlns:r="http://schemas.openxmlformats.org/officeDocument/2006/relationships" xmlns:m="http://schemas.openxmlformats.org/officeDocument/2006/math" xmlns:v="urn:schemas-microsoft-com:vml" xmlns:wp14="http://schemas.microsoft.com/office/word/2010/wordprocessingDrawing" xmlns:wp="http://schemas.openxmlformats.org/drawingml/2006/wordprocessingDrawing" xmlns:w10="urn:schemas-microsoft-com:office:word" xmlns:w="http://schemas.openxmlformats.org/wordprocessingml/2006/main" xmlns:w14="http://schemas.microsoft.com/office/word/2010/wordml" xmlns:w15="http://schemas.microsoft.com/office/word/2012/wordml" xmlns:wpg="http://schemas.microsoft.com/office/word/2010/wordprocessingGroup" xmlns:wpi="http://schemas.microsoft.com/office/word/2010/wordprocessingInk" xmlns:wne="http://schemas.microsoft.com/office/word/2006/wordml" xmlns:wps="http://schemas.microsoft.com/office/word/2010/wordprocessingShape" mc:Ignorable="w14 w15 wp14">
   <w:body>
+    <w:bookmarkStart w:id="0" w:name="_GoBack" w:displacedByCustomXml="next"/>
     <w:sdt>
       <w:sdtPr>
         <w:id w:val="-388415555"/>
@@ -919,12 +920,12 @@
       <w:pPr>
         <w:pStyle w:val="Heading1"/>
       </w:pPr>
-      <w:bookmarkStart w:id="0" w:name="_Toc439596078"/>
+      <w:bookmarkStart w:id="1" w:name="_Toc439596078"/>
       <w:r>
         <w:lastRenderedPageBreak/>
         <w:t>Introduction</w:t>
       </w:r>
-      <w:bookmarkEnd w:id="0"/>
+      <w:bookmarkEnd w:id="1"/>
     </w:p>
     <w:p>
       <w:r>
@@ -1285,7 +1286,7 @@
           </mc:Choice>
           <mc:Fallback>
             <w:pict>
-              <v:group id="Group 1" o:spid="_x0000_s1028" style="width:246.65pt;height:169.25pt;mso-position-horizontal-relative:char;mso-position-vertical-relative:line" coordsize="55614,38164" o:gfxdata="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">
+              <v:group id="Group 1" o:spid="_x0000_s1028" style="width:246.65pt;height:169.25pt;mso-position-horizontal-relative:char;mso-position-vertical-relative:line" coordsize="55614,38164" o:gfxdata="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">
                 <v:shapetype id="_x0000_t15" coordsize="21600,21600" o:spt="15" adj="16200" path="m@0,l,,,21600@0,21600,21600,10800xe">
                   <v:stroke joinstyle="miter"/>
                   <v:formulas>
@@ -1500,14 +1501,14 @@
       <w:pPr>
         <w:pStyle w:val="Heading2"/>
       </w:pPr>
-      <w:bookmarkStart w:id="1" w:name="_Toc402896133"/>
-      <w:bookmarkStart w:id="2" w:name="_Toc439596079"/>
-      <w:bookmarkStart w:id="3" w:name="_Toc398747067"/>
+      <w:bookmarkStart w:id="2" w:name="_Toc402896133"/>
+      <w:bookmarkStart w:id="3" w:name="_Toc439596079"/>
+      <w:bookmarkStart w:id="4" w:name="_Toc398747067"/>
       <w:r>
         <w:t>Minimum Requirements</w:t>
       </w:r>
-      <w:bookmarkEnd w:id="1"/>
       <w:bookmarkEnd w:id="2"/>
+      <w:bookmarkEnd w:id="3"/>
       <w:r>
         <w:t xml:space="preserve"> </w:t>
       </w:r>
@@ -1567,6 +1568,23 @@
           <w:numId w:val="8"/>
         </w:numPr>
       </w:pPr>
+      <w:proofErr w:type="spellStart"/>
+      <w:r>
+        <w:t>Paket</w:t>
+      </w:r>
+      <w:proofErr w:type="spellEnd"/>
+      <w:r>
+        <w:t xml:space="preserve"> for Visual Studio</w:t>
+      </w:r>
+    </w:p>
+    <w:p>
+      <w:pPr>
+        <w:pStyle w:val="ListParagraph"/>
+        <w:numPr>
+          <w:ilvl w:val="1"/>
+          <w:numId w:val="8"/>
+        </w:numPr>
+      </w:pPr>
       <w:r>
         <w:t>Visual F# Power Tools (optional</w:t>
       </w:r>
@@ -1603,6 +1621,18 @@
           <w:numId w:val="8"/>
         </w:numPr>
       </w:pPr>
+      <w:r>
+        <w:t>Visual F# tools 4.0 or higher</w:t>
+      </w:r>
+    </w:p>
+    <w:p>
+      <w:pPr>
+        <w:pStyle w:val="ListParagraph"/>
+        <w:numPr>
+          <w:ilvl w:val="1"/>
+          <w:numId w:val="8"/>
+        </w:numPr>
+      </w:pPr>
       <w:proofErr w:type="spellStart"/>
       <w:r>
         <w:t>Ionide-fsharp</w:t>
@@ -1613,6 +1643,24 @@
       </w:r>
     </w:p>
     <w:p>
+      <w:pPr>
+        <w:pStyle w:val="ListParagraph"/>
+        <w:numPr>
+          <w:ilvl w:val="2"/>
+          <w:numId w:val="8"/>
+        </w:numPr>
+      </w:pPr>
+      <w:r>
+        <w:t xml:space="preserve">Add </w:t>
+      </w:r>
+      <w:r>
+        <w:t>C:\Program Files (x86)\Microsoft SDKs\F#\4.0\Framework\v4.0</w:t>
+      </w:r>
+      <w:r>
+        <w:t xml:space="preserve"> to the PATH environment variable.</w:t>
+      </w:r>
+    </w:p>
+    <w:p>
       <w:r>
         <w:t>You also</w:t>
       </w:r>
@@ -1620,10 +1668,7 @@
         <w:t xml:space="preserve"> need internet connection to download the dependencies.</w:t>
       </w:r>
     </w:p>
-    <w:p>
-      <w:bookmarkStart w:id="4" w:name="_GoBack"/>
-      <w:bookmarkEnd w:id="4"/>
-    </w:p>
+    <w:p/>
     <w:p>
       <w:pPr>
         <w:pStyle w:val="Heading2"/>
@@ -1672,8 +1717,6 @@
     </w:p>
     <w:p/>
     <w:p/>
-    <w:p/>
-    <w:p/>
     <w:p>
       <w:pPr>
         <w:pStyle w:val="Heading2"/>
@@ -1681,7 +1724,6 @@
       <w:bookmarkStart w:id="5" w:name="_Toc402896135"/>
       <w:bookmarkStart w:id="6" w:name="_Toc439596081"/>
       <w:r>
-        <w:lastRenderedPageBreak/>
         <w:t>C</w:t>
       </w:r>
       <w:r>
@@ -1690,7 +1732,7 @@
       <w:r>
         <w:t>onventions</w:t>
       </w:r>
-      <w:bookmarkEnd w:id="3"/>
+      <w:bookmarkEnd w:id="4"/>
       <w:bookmarkEnd w:id="5"/>
       <w:bookmarkEnd w:id="6"/>
     </w:p>
@@ -1895,7 +1937,7 @@
               </wp:inline>
             </w:drawing>
           </mc:Choice>
-          <mc:Fallback>
+          <mc:Fallback xmlns="">
             <w:pict>
               <v:group w14:anchorId="1FC78828" id="Group 19" o:spid="_x0000_s1026" alt="Tip icon" style="width:8.8pt;height:8.8pt;mso-position-horizontal-relative:char;mso-position-vertical-relative:line" coordsize="228600,228600" o:gfxdata="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">
                 <v:oval id="Oval 121" o:spid="_x0000_s1027" style="position:absolute;width:228600;height:228600;visibility:visible;mso-wrap-style:square;v-text-anchor:top" o:gfxdata="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" fillcolor="#92278f [3204]" stroked="f" strokeweight="0">
@@ -2133,7 +2175,7 @@
                     </wp:inline>
                   </w:drawing>
                 </mc:Choice>
-                <mc:Fallback>
+                <mc:Fallback xmlns="">
                   <w:pict>
                     <v:group w14:anchorId="7409D1C1" id="Group 19" o:spid="_x0000_s1026" alt="Tip icon" style="width:18pt;height:18pt;mso-position-horizontal-relative:char;mso-position-vertical-relative:line" coordsize="228600,228600" o:gfxdata="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">
                       <v:oval id="Oval 14" o:spid="_x0000_s1027" style="position:absolute;width:228600;height:228600;visibility:visible;mso-wrap-style:square;v-text-anchor:top" o:gfxdata="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" fillcolor="#92278f [3204]" stroked="f" strokeweight="0">
@@ -2246,7 +2288,7 @@
             <w10:borderbottom type="single" width="4"/>
             <w10:borderright type="single" width="4"/>
           </v:shape>
-          <o:OLEObject Type="Embed" ProgID="Word.OpenDocumentText.12" ShapeID="_x0000_i1025" DrawAspect="Content" ObjectID="_1513489075" r:id="rId16"/>
+          <o:OLEObject Type="Embed" ProgID="Word.OpenDocumentText.12" ShapeID="_x0000_i1025" DrawAspect="Content" ObjectID="_1513531567" r:id="rId16"/>
         </w:object>
       </w:r>
     </w:p>
@@ -2506,10 +2548,44 @@
     <w:p/>
     <w:p>
       <w:pPr>
+        <w:pStyle w:val="Heading2"/>
+      </w:pPr>
+      <w:r>
+        <w:t>Before we start</w:t>
+      </w:r>
+    </w:p>
+    <w:p>
+      <w:pPr>
+        <w:pStyle w:val="Heading4"/>
+      </w:pPr>
+      <w:r>
+        <w:t>Visual Studio Users</w:t>
+      </w:r>
+    </w:p>
+    <w:p>
+      <w:pPr>
+        <w:pStyle w:val="ListParagraph"/>
+        <w:numPr>
+          <w:ilvl w:val="0"/>
+          <w:numId w:val="10"/>
+        </w:numPr>
         <w:spacing w:after="0"/>
       </w:pPr>
       <w:r>
-        <w:t xml:space="preserve">1. Open the solution </w:t>
+        <w:t>Open Visual Studio</w:t>
+      </w:r>
+    </w:p>
+    <w:p>
+      <w:pPr>
+        <w:pStyle w:val="ListParagraph"/>
+        <w:numPr>
+          <w:ilvl w:val="0"/>
+          <w:numId w:val="10"/>
+        </w:numPr>
+        <w:spacing w:after="0"/>
+      </w:pPr>
+      <w:r>
+        <w:t xml:space="preserve">Open the solution </w:t>
       </w:r>
       <w:r>
         <w:t>F</w:t>
@@ -2524,7 +2600,26 @@
         <w:t>.sln</w:t>
       </w:r>
       <w:r>
-        <w:t xml:space="preserve"> and build it. This process</w:t>
+        <w:t xml:space="preserve"> </w:t>
+      </w:r>
+      <w:r>
+        <w:t>located in the root folder.</w:t>
+      </w:r>
+    </w:p>
+    <w:p>
+      <w:pPr>
+        <w:pStyle w:val="ListParagraph"/>
+        <w:numPr>
+          <w:ilvl w:val="0"/>
+          <w:numId w:val="10"/>
+        </w:numPr>
+        <w:spacing w:after="0"/>
+      </w:pPr>
+      <w:r>
+        <w:t>Build the solution (Build -&gt; Build Solution)</w:t>
+      </w:r>
+      <w:r>
+        <w:t>. This process</w:t>
       </w:r>
       <w:r>
         <w:t xml:space="preserve"> will download all the packages and will prompt a security dialog asking you to enable the type provider, click “Enable”.</w:t>
@@ -2532,54 +2627,37 @@
     </w:p>
     <w:p>
       <w:pPr>
+        <w:pStyle w:val="ListParagraph"/>
+        <w:numPr>
+          <w:ilvl w:val="0"/>
+          <w:numId w:val="10"/>
+        </w:numPr>
         <w:spacing w:after="0"/>
       </w:pPr>
-    </w:p>
-    <w:p>
-      <w:pPr>
+      <w:r>
+        <w:t>D</w:t>
+      </w:r>
+      <w:r>
+        <w:t>ouble check that the build finishes</w:t>
+      </w:r>
+      <w:r>
+        <w:t xml:space="preserve"> </w:t>
+      </w:r>
+      <w:r>
+        <w:t>successfully.</w:t>
+      </w:r>
+    </w:p>
+    <w:p>
+      <w:pPr>
+        <w:pStyle w:val="ListParagraph"/>
+        <w:numPr>
+          <w:ilvl w:val="0"/>
+          <w:numId w:val="10"/>
+        </w:numPr>
         <w:spacing w:after="0"/>
-        <w:jc w:val="center"/>
-      </w:pPr>
-      <w:r>
-        <w:rPr>
-          <w:noProof/>
-          <w:lang w:eastAsia="en-US"/>
-        </w:rPr>
-        <w:drawing>
-          <wp:inline distT="0" distB="0" distL="0" distR="0" wp14:anchorId="1C22557A" wp14:editId="57ABC2BD">
-            <wp:extent cx="4605337" cy="1953332"/>
-            <wp:effectExtent l="0" t="0" r="5080" b="8890"/>
-            <wp:docPr id="18" name="Picture 18"/>
-            <wp:cNvGraphicFramePr>
-              <a:graphicFrameLocks xmlns:a="http://schemas.openxmlformats.org/drawingml/2006/main" noChangeAspect="1"/>
-            </wp:cNvGraphicFramePr>
-            <a:graphic xmlns:a="http://schemas.openxmlformats.org/drawingml/2006/main">
-              <a:graphicData uri="http://schemas.openxmlformats.org/drawingml/2006/picture">
-                <pic:pic xmlns:pic="http://schemas.openxmlformats.org/drawingml/2006/picture">
-                  <pic:nvPicPr>
-                    <pic:cNvPr id="1" name=""/>
-                    <pic:cNvPicPr/>
-                  </pic:nvPicPr>
-                  <pic:blipFill>
-                    <a:blip r:embed="rId19"/>
-                    <a:stretch>
-                      <a:fillRect/>
-                    </a:stretch>
-                  </pic:blipFill>
-                  <pic:spPr>
-                    <a:xfrm>
-                      <a:off x="0" y="0"/>
-                      <a:ext cx="4620384" cy="1959714"/>
-                    </a:xfrm>
-                    <a:prstGeom prst="rect">
-                      <a:avLst/>
-                    </a:prstGeom>
-                  </pic:spPr>
-                </pic:pic>
-              </a:graphicData>
-            </a:graphic>
-          </wp:inline>
-        </w:drawing>
+      </w:pPr>
+      <w:r>
+        <w:t>Open the F# Interactive (View -&gt; Other Windows -&gt; F# Interactive)</w:t>
       </w:r>
     </w:p>
     <w:p>
@@ -2589,25 +2667,136 @@
     </w:p>
     <w:p>
       <w:pPr>
+        <w:pStyle w:val="Heading4"/>
+      </w:pPr>
+      <w:r>
+        <w:t>Visual Studio Code Users</w:t>
+      </w:r>
+    </w:p>
+    <w:p>
+      <w:pPr>
+        <w:pStyle w:val="ListParagraph"/>
+        <w:numPr>
+          <w:ilvl w:val="0"/>
+          <w:numId w:val="10"/>
+        </w:numPr>
         <w:spacing w:after="0"/>
       </w:pPr>
       <w:r>
-        <w:t>2.</w:t>
+        <w:t>Open Visual Studio Code</w:t>
+      </w:r>
+    </w:p>
+    <w:p>
+      <w:pPr>
+        <w:pStyle w:val="ListParagraph"/>
+        <w:numPr>
+          <w:ilvl w:val="0"/>
+          <w:numId w:val="10"/>
+        </w:numPr>
+        <w:spacing w:after="0"/>
+      </w:pPr>
+      <w:r>
+        <w:t>Open the root folder (File -&gt; Open Folder)</w:t>
+      </w:r>
+    </w:p>
+    <w:p>
+      <w:pPr>
+        <w:pStyle w:val="ListParagraph"/>
+        <w:numPr>
+          <w:ilvl w:val="0"/>
+          <w:numId w:val="10"/>
+        </w:numPr>
+        <w:spacing w:after="0"/>
+      </w:pPr>
+      <w:r>
+        <w:t xml:space="preserve">Open the F# Interactive (View -&gt; Command Palette -&gt; </w:t>
+      </w:r>
+      <w:r>
+    